<commit_message>
Started the Research section of the Final_Report
</commit_message>
<xml_diff>
--- a/doc/Final_Report.docx
+++ b/doc/Final_Report.docx
@@ -449,10 +449,463 @@
           <w:lang w:val="en-GB"/>
         </w:rPr>
         <w:tab/>
-        <w:t xml:space="preserve">We </w:t>
-      </w:r>
+        <w:t>It actually came from the fact that Quentin and Thomas have learned how to solve Rubik’s Cubes over many years and have become very good at it; so good, that Quentin’s fastest cube resolution lies around the 20 seconds mark. As for Karim, he decided it would be very interesting to create an application that will have a utility beyond a simple game with no utility. This project is more a challenge than it is simply creating a program that uses GUI.</w:t>
+      </w:r>
+    </w:p>
+    <w:p>
+      <w:pPr>
+        <w:jc w:val="both"/>
+        <w:rPr>
+          <w:lang w:val="en-GB"/>
+        </w:rPr>
+      </w:pPr>
+    </w:p>
+    <w:p>
+      <w:pPr>
+        <w:jc w:val="both"/>
+        <w:rPr>
+          <w:lang w:val="en-GB"/>
+        </w:rPr>
+      </w:pPr>
+    </w:p>
+    <w:p>
+      <w:pPr>
+        <w:jc w:val="both"/>
+        <w:rPr>
+          <w:lang w:val="en-GB"/>
+        </w:rPr>
+      </w:pPr>
+    </w:p>
+    <w:p>
+      <w:pPr>
+        <w:jc w:val="both"/>
+        <w:rPr>
+          <w:lang w:val="en-GB"/>
+        </w:rPr>
+      </w:pPr>
+    </w:p>
+    <w:p>
+      <w:pPr>
+        <w:jc w:val="both"/>
+        <w:rPr>
+          <w:lang w:val="en-GB"/>
+        </w:rPr>
+      </w:pPr>
+    </w:p>
+    <w:p>
+      <w:pPr>
+        <w:jc w:val="both"/>
+        <w:rPr>
+          <w:lang w:val="en-GB"/>
+        </w:rPr>
+      </w:pPr>
+    </w:p>
+    <w:p>
+      <w:pPr>
+        <w:jc w:val="both"/>
+        <w:rPr>
+          <w:lang w:val="en-GB"/>
+        </w:rPr>
+      </w:pPr>
+    </w:p>
+    <w:p>
+      <w:pPr>
+        <w:jc w:val="both"/>
+        <w:rPr>
+          <w:lang w:val="en-GB"/>
+        </w:rPr>
+      </w:pPr>
+    </w:p>
+    <w:p>
+      <w:pPr>
+        <w:jc w:val="both"/>
+        <w:rPr>
+          <w:lang w:val="en-GB"/>
+        </w:rPr>
+      </w:pPr>
+    </w:p>
+    <w:p>
+      <w:pPr>
+        <w:jc w:val="both"/>
+        <w:rPr>
+          <w:lang w:val="en-GB"/>
+        </w:rPr>
+      </w:pPr>
+    </w:p>
+    <w:p>
+      <w:pPr>
+        <w:jc w:val="both"/>
+        <w:rPr>
+          <w:lang w:val="en-GB"/>
+        </w:rPr>
+      </w:pPr>
+    </w:p>
+    <w:p>
+      <w:pPr>
+        <w:jc w:val="both"/>
+        <w:rPr>
+          <w:lang w:val="en-GB"/>
+        </w:rPr>
+      </w:pPr>
+    </w:p>
+    <w:p>
+      <w:pPr>
+        <w:jc w:val="both"/>
+        <w:rPr>
+          <w:lang w:val="en-GB"/>
+        </w:rPr>
+      </w:pPr>
+    </w:p>
+    <w:p>
+      <w:pPr>
+        <w:rPr>
+          <w:lang w:val="en-GB"/>
+        </w:rPr>
+      </w:pPr>
+      <w:r>
+        <w:rPr>
+          <w:lang w:val="en-GB"/>
+        </w:rPr>
+        <w:lastRenderedPageBreak/>
+        <w:t>Researched information</w:t>
+      </w:r>
+    </w:p>
+    <w:p>
+      <w:pPr>
+        <w:jc w:val="both"/>
+        <w:rPr>
+          <w:lang w:val="en-GB"/>
+        </w:rPr>
+      </w:pPr>
+      <w:r>
+        <w:rPr>
+          <w:lang w:val="en-GB"/>
+        </w:rPr>
+        <w:tab/>
+      </w:r>
+      <w:r>
+        <w:rPr>
+          <w:lang w:val="en-GB"/>
+        </w:rPr>
+        <w:t xml:space="preserve">The first step in starting this project was to do some research. We conveniently found a very diligent website called </w:t>
+      </w:r>
+      <w:proofErr w:type="spellStart"/>
+      <w:r>
+        <w:rPr>
+          <w:lang w:val="en-GB"/>
+        </w:rPr>
+        <w:t>SolveTheCube</w:t>
+      </w:r>
+      <w:proofErr w:type="spellEnd"/>
+      <w:r>
+        <w:rPr>
+          <w:lang w:val="en-GB"/>
+        </w:rPr>
+        <w:t xml:space="preserve"> that gathers many methods to solve Rubik’s Cubes in varying levels of difficulty. The method proposed by this website </w:t>
+      </w:r>
+      <w:r>
+        <w:rPr>
+          <w:lang w:val="en-GB"/>
+        </w:rPr>
+        <w:t>for “</w:t>
+      </w:r>
+      <w:proofErr w:type="spellStart"/>
+      <w:r>
+        <w:rPr>
+          <w:lang w:val="en-GB"/>
+        </w:rPr>
+        <w:t>speedcubing</w:t>
+      </w:r>
+      <w:proofErr w:type="spellEnd"/>
+      <w:r>
+        <w:rPr>
+          <w:lang w:val="en-GB"/>
+        </w:rPr>
+        <w:t xml:space="preserve">” is called the </w:t>
+      </w:r>
+      <w:proofErr w:type="spellStart"/>
+      <w:r>
+        <w:rPr>
+          <w:lang w:val="en-GB"/>
+        </w:rPr>
+        <w:t>Fridrich</w:t>
+      </w:r>
+      <w:proofErr w:type="spellEnd"/>
+      <w:r>
+        <w:rPr>
+          <w:lang w:val="en-GB"/>
+        </w:rPr>
+        <w:t xml:space="preserve"> resolution, also known as CFOP, for it is the method used globally for solving cubes as fast as possible, but requires the </w:t>
+      </w:r>
+      <w:proofErr w:type="spellStart"/>
+      <w:r>
+        <w:rPr>
+          <w:i/>
+          <w:lang w:val="en-GB"/>
+        </w:rPr>
+        <w:t>speedcuber</w:t>
+      </w:r>
+      <w:proofErr w:type="spellEnd"/>
+      <w:r>
+        <w:rPr>
+          <w:lang w:val="en-GB"/>
+        </w:rPr>
+        <w:t xml:space="preserve"> to learn and memorize 115 different algorithms each adapted for a very specific state that the cube is in. This means that the method is very case-based and </w:t>
+      </w:r>
+      <w:r>
+        <w:rPr>
+          <w:lang w:val="en-GB"/>
+        </w:rPr>
+        <w:t xml:space="preserve">the </w:t>
+      </w:r>
+      <w:proofErr w:type="spellStart"/>
+      <w:r>
+        <w:rPr>
+          <w:i/>
+          <w:lang w:val="en-GB"/>
+        </w:rPr>
+        <w:t>speedcuber</w:t>
+      </w:r>
+      <w:proofErr w:type="spellEnd"/>
+      <w:r>
+        <w:rPr>
+          <w:lang w:val="en-GB"/>
+        </w:rPr>
+        <w:t xml:space="preserve"> has to verify constantly what is going on with the cube to know which</w:t>
+      </w:r>
+      <w:r>
+        <w:rPr>
+          <w:lang w:val="en-GB"/>
+        </w:rPr>
+        <w:t xml:space="preserve"> </w:t>
+      </w:r>
+      <w:r>
+        <w:rPr>
+          <w:lang w:val="en-GB"/>
+        </w:rPr>
+        <w:t>algorithm</w:t>
+      </w:r>
+      <w:r>
+        <w:rPr>
+          <w:lang w:val="en-GB"/>
+        </w:rPr>
+        <w:t xml:space="preserve"> to apply.</w:t>
+      </w:r>
+    </w:p>
+    <w:p>
+      <w:pPr>
+        <w:jc w:val="both"/>
+        <w:rPr>
+          <w:lang w:val="en-GB"/>
+        </w:rPr>
+      </w:pPr>
+      <w:r>
+        <w:rPr>
+          <w:lang w:val="en-GB"/>
+        </w:rPr>
+        <w:t>Notation</w:t>
+      </w:r>
+    </w:p>
+    <w:p>
+      <w:pPr>
+        <w:jc w:val="both"/>
+        <w:rPr>
+          <w:lang w:val="en-GB"/>
+        </w:rPr>
+      </w:pPr>
+      <w:r>
+        <w:rPr>
+          <w:lang w:val="en-GB"/>
+        </w:rPr>
+        <w:t xml:space="preserve">There exists an </w:t>
+      </w:r>
+      <w:r>
+        <w:rPr>
+          <w:lang w:val="en-GB"/>
+        </w:rPr>
+        <w:t xml:space="preserve">international notation for Rubik’s Cube solving also found on </w:t>
+      </w:r>
+      <w:proofErr w:type="spellStart"/>
+      <w:r>
+        <w:rPr>
+          <w:lang w:val="en-GB"/>
+        </w:rPr>
+        <w:t>SolveTheCube</w:t>
+      </w:r>
+      <w:proofErr w:type="spellEnd"/>
+      <w:r>
+        <w:rPr>
+          <w:lang w:val="en-GB"/>
+        </w:rPr>
+        <w:t>. The basics are the fol</w:t>
+      </w:r>
+      <w:r>
+        <w:rPr>
+          <w:lang w:val="en-GB"/>
+        </w:rPr>
+        <w:t xml:space="preserve">lowing: </w:t>
+      </w:r>
+    </w:p>
+    <w:p>
+      <w:pPr>
+        <w:ind w:firstLine="708"/>
+        <w:jc w:val="both"/>
+        <w:rPr>
+          <w:color w:val="000000"/>
+          <w:lang w:val="en-US"/>
+        </w:rPr>
+      </w:pPr>
+      <w:r>
+        <w:rPr>
+          <w:color w:val="000000"/>
+          <w:lang w:val="en-US"/>
+        </w:rPr>
+        <w:t xml:space="preserve">Moves are defined by the initials of the face it has to be executed in. For instance, the move U means that the Up face (relative to the way the cube is held) has to turn a quarter turn clockwise, and the move U' is a counter-clockwise turn of the Up face. </w:t>
+      </w:r>
+      <w:r>
+        <w:rPr>
+          <w:color w:val="000000"/>
+          <w:lang w:val="en-US"/>
+        </w:rPr>
+        <w:t>Furthermore, the U2 move represents two clockwise quarter turn moves of the Up face.</w:t>
+      </w:r>
+    </w:p>
+    <w:p>
+      <w:pPr>
+        <w:pStyle w:val="NormalWeb"/>
+        <w:spacing w:after="0"/>
+        <w:rPr>
+          <w:rFonts w:asciiTheme="minorHAnsi" w:hAnsiTheme="minorHAnsi"/>
+          <w:sz w:val="22"/>
+          <w:szCs w:val="22"/>
+          <w:lang w:val="en-US"/>
+        </w:rPr>
+      </w:pPr>
+      <w:r>
+        <w:rPr>
+          <w:rFonts w:asciiTheme="minorHAnsi" w:hAnsiTheme="minorHAnsi"/>
+          <w:color w:val="000000"/>
+          <w:sz w:val="22"/>
+          <w:szCs w:val="22"/>
+          <w:lang w:val="en-US"/>
+        </w:rPr>
+        <w:tab/>
+        <w:t xml:space="preserve">For more details and a more in-depth explanation of the notation used for this project, the </w:t>
+      </w:r>
+      <w:hyperlink r:id="rId5" w:history="1">
+        <w:r>
+          <w:rPr>
+            <w:rStyle w:val="Lienhypertexte"/>
+            <w:rFonts w:asciiTheme="minorHAnsi" w:hAnsiTheme="minorHAnsi"/>
+            <w:sz w:val="22"/>
+            <w:szCs w:val="22"/>
+            <w:lang w:val="en-US"/>
+          </w:rPr>
+          <w:t>notation</w:t>
+        </w:r>
+      </w:hyperlink>
+      <w:r>
+        <w:rPr>
+          <w:rFonts w:asciiTheme="minorHAnsi" w:hAnsiTheme="minorHAnsi"/>
+          <w:color w:val="000000"/>
+          <w:sz w:val="22"/>
+          <w:szCs w:val="22"/>
+          <w:lang w:val="en-US"/>
+        </w:rPr>
+        <w:t xml:space="preserve"> page of </w:t>
+      </w:r>
+      <w:proofErr w:type="spellStart"/>
+      <w:r>
+        <w:rPr>
+          <w:rFonts w:asciiTheme="minorHAnsi" w:hAnsiTheme="minorHAnsi"/>
+          <w:color w:val="000000"/>
+          <w:sz w:val="22"/>
+          <w:szCs w:val="22"/>
+          <w:lang w:val="en-US"/>
+        </w:rPr>
+        <w:t>SolveTheCube</w:t>
+      </w:r>
+      <w:proofErr w:type="spellEnd"/>
+      <w:r>
+        <w:rPr>
+          <w:rFonts w:asciiTheme="minorHAnsi" w:hAnsiTheme="minorHAnsi"/>
+          <w:color w:val="000000"/>
+          <w:sz w:val="22"/>
+          <w:szCs w:val="22"/>
+          <w:lang w:val="en-US"/>
+        </w:rPr>
+        <w:t xml:space="preserve"> has all the information needed.</w:t>
+      </w:r>
+    </w:p>
+    <w:p>
+      <w:pPr>
+        <w:rPr>
+          <w:lang w:val="en-GB"/>
+        </w:rPr>
+      </w:pPr>
+    </w:p>
+    <w:p>
+      <w:pPr>
+        <w:rPr>
+          <w:lang w:val="en-GB"/>
+        </w:rPr>
+      </w:pPr>
+      <w:r>
+        <w:rPr>
+          <w:lang w:val="en-GB"/>
+        </w:rPr>
+        <w:t>Inspired from program</w:t>
+      </w:r>
+    </w:p>
+    <w:p>
+      <w:pPr>
+        <w:jc w:val="both"/>
+        <w:rPr>
+          <w:lang w:val="en-GB"/>
+        </w:rPr>
+      </w:pPr>
+      <w:r>
+        <w:rPr>
+          <w:lang w:val="en-GB"/>
+        </w:rPr>
+        <w:tab/>
+        <w:t>As we didn’t know where to start with our project we looked over th</w:t>
+      </w:r>
+      <w:r>
+        <w:rPr>
+          <w:lang w:val="en-GB"/>
+        </w:rPr>
+        <w:t>e internet if there were programs that already accomplished what we were trying to make. We found a few different programs written in different languages C#, Java, and C++ and the open source program [blank] was definitely the more user-friendly program, and was therefore more inspiring GUI-wise.</w:t>
+      </w:r>
+      <w:r>
+        <w:rPr>
+          <w:lang w:val="en-GB"/>
+        </w:rPr>
+        <w:t xml:space="preserve"> Moreover, this program is open-source and we had a look at the code to see how the classes are implemented and what algorithm it uses to solve the cube. It has a function to solve the cube in the “god number” of moves, 20. </w:t>
+      </w:r>
+      <w:r>
+        <w:rPr>
+          <w:lang w:val="en-GB"/>
+        </w:rPr>
+        <w:t xml:space="preserve">Mathematicians and engineers have worked for years to finally discover that the maximum number of moves required to solve a cube as shuffled as it can be is 20. More information at the following </w:t>
+      </w:r>
+      <w:hyperlink r:id="rId6" w:history="1">
+        <w:r>
+          <w:rPr>
+            <w:rStyle w:val="Lienhypertexte"/>
+            <w:lang w:val="en-GB"/>
+          </w:rPr>
+          <w:t>link</w:t>
+        </w:r>
+      </w:hyperlink>
       <w:bookmarkStart w:id="0" w:name="_GoBack"/>
       <w:bookmarkEnd w:id="0"/>
+      <w:r>
+        <w:rPr>
+          <w:lang w:val="en-GB"/>
+        </w:rPr>
+        <w:t>.</w:t>
+      </w:r>
     </w:p>
     <w:sectPr>
       <w:pgSz w:w="11906" w:h="16838"/>
@@ -651,6 +1104,33 @@
     <w:semiHidden/>
     <w:unhideWhenUsed/>
   </w:style>
+  <w:style w:type="paragraph" w:styleId="NormalWeb">
+    <w:name w:val="Normal (Web)"/>
+    <w:basedOn w:val="Normal"/>
+    <w:uiPriority w:val="99"/>
+    <w:unhideWhenUsed/>
+    <w:rsid w:val="003748E1"/>
+    <w:pPr>
+      <w:spacing w:before="100" w:beforeAutospacing="1" w:after="119" w:line="240" w:lineRule="auto"/>
+    </w:pPr>
+    <w:rPr>
+      <w:rFonts w:ascii="Times New Roman" w:eastAsia="Times New Roman" w:hAnsi="Times New Roman" w:cs="Times New Roman"/>
+      <w:sz w:val="24"/>
+      <w:szCs w:val="24"/>
+      <w:lang w:eastAsia="fr-CH"/>
+    </w:rPr>
+  </w:style>
+  <w:style w:type="character" w:styleId="Lienhypertexte">
+    <w:name w:val="Hyperlink"/>
+    <w:basedOn w:val="Policepardfaut"/>
+    <w:uiPriority w:val="99"/>
+    <w:unhideWhenUsed/>
+    <w:rsid w:val="00D75F1F"/>
+    <w:rPr>
+      <w:color w:val="0000FF"/>
+      <w:u w:val="single"/>
+    </w:rPr>
+  </w:style>
 </w:styles>
 </file>
 
@@ -840,6 +1320,33 @@
     <w:uiPriority w:val="99"/>
     <w:semiHidden/>
     <w:unhideWhenUsed/>
+  </w:style>
+  <w:style w:type="paragraph" w:styleId="NormalWeb">
+    <w:name w:val="Normal (Web)"/>
+    <w:basedOn w:val="Normal"/>
+    <w:uiPriority w:val="99"/>
+    <w:unhideWhenUsed/>
+    <w:rsid w:val="003748E1"/>
+    <w:pPr>
+      <w:spacing w:before="100" w:beforeAutospacing="1" w:after="119" w:line="240" w:lineRule="auto"/>
+    </w:pPr>
+    <w:rPr>
+      <w:rFonts w:ascii="Times New Roman" w:eastAsia="Times New Roman" w:hAnsi="Times New Roman" w:cs="Times New Roman"/>
+      <w:sz w:val="24"/>
+      <w:szCs w:val="24"/>
+      <w:lang w:eastAsia="fr-CH"/>
+    </w:rPr>
+  </w:style>
+  <w:style w:type="character" w:styleId="Lienhypertexte">
+    <w:name w:val="Hyperlink"/>
+    <w:basedOn w:val="Policepardfaut"/>
+    <w:uiPriority w:val="99"/>
+    <w:unhideWhenUsed/>
+    <w:rsid w:val="00D75F1F"/>
+    <w:rPr>
+      <w:color w:val="0000FF"/>
+      <w:u w:val="single"/>
+    </w:rPr>
   </w:style>
 </w:styles>
 </file>

</xml_diff>

<commit_message>
further worked on final_report
</commit_message>
<xml_diff>
--- a/doc/Final_Report.docx
+++ b/doc/Final_Report.docx
@@ -398,8 +398,6 @@
           <w:lang w:val="en-GB"/>
         </w:rPr>
       </w:pPr>
-      <w:bookmarkStart w:id="0" w:name="_GoBack"/>
-      <w:bookmarkEnd w:id="0"/>
       <w:r>
         <w:rPr>
           <w:lang w:val="en-GB"/>
@@ -430,13 +428,7 @@
         <w:rPr>
           <w:lang w:val="en-GB"/>
         </w:rPr>
-        <w:t xml:space="preserve"> C++ framework to write a graphic application that solves Rubik’s Cubes</w:t>
-      </w:r>
-      <w:r>
-        <w:rPr>
-          <w:lang w:val="en-GB"/>
-        </w:rPr>
-        <w:t xml:space="preserve"> and the Scope Statement we wrote earlier this year contained the main functions this application should accomplish. </w:t>
+        <w:t xml:space="preserve"> C++ framework to write a graphic application that solves Rubik’s Cubes and the Scope Statement we wrote earlier this year contained the main functions this application should accomplish. </w:t>
       </w:r>
       <w:r>
         <w:rPr>
@@ -475,13 +467,7 @@
         <w:rPr>
           <w:lang w:val="en-GB"/>
         </w:rPr>
-        <w:t xml:space="preserve"> algorithm to output to </w:t>
-      </w:r>
-      <w:r>
-        <w:rPr>
-          <w:lang w:val="en-GB"/>
-        </w:rPr>
-        <w:t>the widget window</w:t>
+        <w:t xml:space="preserve"> algorithm to output to the widget window</w:t>
       </w:r>
       <w:r>
         <w:rPr>
@@ -493,19 +479,7 @@
         <w:rPr>
           <w:lang w:val="en-GB"/>
         </w:rPr>
-        <w:t xml:space="preserve"> </w:t>
-      </w:r>
-      <w:r>
-        <w:rPr>
-          <w:lang w:val="en-GB"/>
-        </w:rPr>
-        <w:t xml:space="preserve">which </w:t>
-      </w:r>
-      <w:r>
-        <w:rPr>
-          <w:lang w:val="en-GB"/>
-        </w:rPr>
-        <w:t>contains a cube in 2D isometric</w:t>
+        <w:t xml:space="preserve"> which contains a cube in 2D isometric</w:t>
       </w:r>
       <w:r>
         <w:rPr>
@@ -1158,7 +1132,7 @@
         <w:tab/>
         <w:t xml:space="preserve">For more details and a more in-depth explanation of the notation used for this project, the </w:t>
       </w:r>
-      <w:hyperlink r:id="rId5" w:history="1">
+      <w:hyperlink r:id="rId6" w:history="1">
         <w:r>
           <w:rPr>
             <w:rStyle w:val="Lienhypertexte"/>
@@ -1241,7 +1215,33 @@
         <w:rPr>
           <w:lang w:val="en-GB"/>
         </w:rPr>
-        <w:t>e internet if there were programs that already accomplished what we were trying to make. We found a few different programs written in different languages C#, Java, and C++ and the open source program [blank] was definitely the more user-friendly program, and was therefore more inspiring GUI-wise.</w:t>
+        <w:t>e internet if there were programs that already accomplished what we were trying to make. We found a few different programs written in different languages C#, Java, and C</w:t>
+      </w:r>
+      <w:r>
+        <w:rPr>
+          <w:lang w:val="en-GB"/>
+        </w:rPr>
+        <w:t xml:space="preserve">++ and the open source program </w:t>
+      </w:r>
+      <w:proofErr w:type="spellStart"/>
+      <w:r>
+        <w:rPr>
+          <w:lang w:val="en-GB"/>
+        </w:rPr>
+        <w:t>Rubix</w:t>
+      </w:r>
+      <w:proofErr w:type="spellEnd"/>
+      <w:r>
+        <w:rPr>
+          <w:lang w:val="en-GB"/>
+        </w:rPr>
+        <w:t xml:space="preserve"> Cube</w:t>
+      </w:r>
+      <w:r>
+        <w:rPr>
+          <w:lang w:val="en-GB"/>
+        </w:rPr>
+        <w:t xml:space="preserve"> was definitely the more user-friendly program, therefore more inspiring GUI-wise.</w:t>
       </w:r>
       <w:r>
         <w:rPr>
@@ -1265,9 +1265,21 @@
         <w:rPr>
           <w:lang w:val="en-GB"/>
         </w:rPr>
-        <w:t xml:space="preserve">Mathematicians and engineers have worked for years to finally discover that the maximum number of moves required to solve a cube as shuffled as it can be is 20. More information at the following </w:t>
-      </w:r>
-      <w:hyperlink r:id="rId6" w:history="1">
+        <w:t>Mathematicians and engineers have worked for years to finally discover that the maximum number of moves required to solve a cube a</w:t>
+      </w:r>
+      <w:r>
+        <w:rPr>
+          <w:lang w:val="en-GB"/>
+        </w:rPr>
+        <w:t>s shuffled as it can be is 20 (m</w:t>
+      </w:r>
+      <w:r>
+        <w:rPr>
+          <w:lang w:val="en-GB"/>
+        </w:rPr>
+        <w:t xml:space="preserve">ore information at the following </w:t>
+      </w:r>
+      <w:hyperlink r:id="rId7" w:history="1">
         <w:r>
           <w:rPr>
             <w:rStyle w:val="Lienhypertexte"/>
@@ -1280,8 +1292,608 @@
         <w:rPr>
           <w:lang w:val="en-GB"/>
         </w:rPr>
+        <w:t>). The code was way too complicated so we decided to go from zero and outline our project as follows:</w:t>
+      </w:r>
+    </w:p>
+    <w:p>
+      <w:pPr>
+        <w:jc w:val="both"/>
+        <w:rPr>
+          <w:lang w:val="en-GB"/>
+        </w:rPr>
+      </w:pPr>
+    </w:p>
+    <w:p>
+      <w:pPr>
+        <w:jc w:val="both"/>
+        <w:rPr>
+          <w:lang w:val="en-GB"/>
+        </w:rPr>
+      </w:pPr>
+    </w:p>
+    <w:p>
+      <w:pPr>
+        <w:jc w:val="both"/>
+        <w:rPr>
+          <w:lang w:val="en-GB"/>
+        </w:rPr>
+      </w:pPr>
+    </w:p>
+    <w:p>
+      <w:pPr>
+        <w:jc w:val="both"/>
+        <w:rPr>
+          <w:lang w:val="en-GB"/>
+        </w:rPr>
+      </w:pPr>
+    </w:p>
+    <w:p>
+      <w:pPr>
+        <w:jc w:val="both"/>
+        <w:rPr>
+          <w:lang w:val="en-GB"/>
+        </w:rPr>
+      </w:pPr>
+    </w:p>
+    <w:p>
+      <w:pPr>
+        <w:jc w:val="both"/>
+        <w:rPr>
+          <w:lang w:val="en-GB"/>
+        </w:rPr>
+      </w:pPr>
+    </w:p>
+    <w:p>
+      <w:pPr>
+        <w:jc w:val="both"/>
+        <w:rPr>
+          <w:lang w:val="en-GB"/>
+        </w:rPr>
+      </w:pPr>
+    </w:p>
+    <w:p>
+      <w:pPr>
+        <w:jc w:val="center"/>
+        <w:rPr>
+          <w:lang w:val="en-GB"/>
+        </w:rPr>
+      </w:pPr>
+      <w:r>
+        <w:rPr>
+          <w:rFonts w:ascii="Century" w:hAnsi="Century"/>
+          <w:sz w:val="52"/>
+          <w:szCs w:val="52"/>
+          <w:u w:val="single"/>
+          <w:lang w:val="en-GB"/>
+        </w:rPr>
+        <w:lastRenderedPageBreak/>
+        <w:t>Scope Statement</w:t>
+      </w:r>
+    </w:p>
+    <w:tbl>
+      <w:tblPr>
+        <w:tblW w:w="9638" w:type="dxa"/>
+        <w:tblInd w:w="55" w:type="dxa"/>
+        <w:tblLayout w:type="fixed"/>
+        <w:tblCellMar>
+          <w:top w:w="55" w:type="dxa"/>
+          <w:left w:w="55" w:type="dxa"/>
+          <w:bottom w:w="55" w:type="dxa"/>
+          <w:right w:w="55" w:type="dxa"/>
+        </w:tblCellMar>
+        <w:tblLook w:val="0000" w:firstRow="0" w:lastRow="0" w:firstColumn="0" w:lastColumn="0" w:noHBand="0" w:noVBand="0"/>
+      </w:tblPr>
+      <w:tblGrid>
+        <w:gridCol w:w="4818"/>
+        <w:gridCol w:w="4820"/>
+      </w:tblGrid>
+      <w:tr>
+        <w:tc>
+          <w:tcPr>
+            <w:tcW w:w="4818" w:type="dxa"/>
+            <w:tcBorders>
+              <w:top w:val="single" w:sz="1" w:space="0" w:color="000000"/>
+              <w:bottom w:val="single" w:sz="1" w:space="0" w:color="000000"/>
+            </w:tcBorders>
+            <w:shd w:val="clear" w:color="auto" w:fill="auto"/>
+          </w:tcPr>
+          <w:p>
+            <w:pPr>
+              <w:pStyle w:val="Contenudetableau"/>
+              <w:jc w:val="center"/>
+              <w:rPr>
+                <w:lang w:val="en-GB"/>
+              </w:rPr>
+            </w:pPr>
+            <w:r>
+              <w:rPr>
+                <w:lang w:val="en-GB"/>
+              </w:rPr>
+              <w:t>Must Have</w:t>
+            </w:r>
+          </w:p>
+        </w:tc>
+        <w:tc>
+          <w:tcPr>
+            <w:tcW w:w="4820" w:type="dxa"/>
+            <w:tcBorders>
+              <w:top w:val="single" w:sz="1" w:space="0" w:color="000000"/>
+              <w:bottom w:val="single" w:sz="1" w:space="0" w:color="000000"/>
+            </w:tcBorders>
+            <w:shd w:val="clear" w:color="auto" w:fill="auto"/>
+          </w:tcPr>
+          <w:p>
+            <w:pPr>
+              <w:pStyle w:val="Contenudetableau"/>
+              <w:jc w:val="center"/>
+              <w:rPr>
+                <w:lang w:val="en-GB"/>
+              </w:rPr>
+            </w:pPr>
+            <w:r>
+              <w:rPr>
+                <w:lang w:val="en-GB"/>
+              </w:rPr>
+              <w:t>Nice to Have</w:t>
+            </w:r>
+          </w:p>
+        </w:tc>
+      </w:tr>
+      <w:tr>
+        <w:tc>
+          <w:tcPr>
+            <w:tcW w:w="4818" w:type="dxa"/>
+            <w:shd w:val="clear" w:color="auto" w:fill="auto"/>
+          </w:tcPr>
+          <w:p>
+            <w:pPr>
+              <w:pStyle w:val="Contenudetableau"/>
+              <w:jc w:val="center"/>
+              <w:rPr>
+                <w:lang w:val="en-GB"/>
+              </w:rPr>
+            </w:pPr>
+          </w:p>
+          <w:p>
+            <w:pPr>
+              <w:pStyle w:val="Contenudetableau"/>
+              <w:numPr>
+                <w:ilvl w:val="0"/>
+                <w:numId w:val="1"/>
+              </w:numPr>
+              <w:rPr>
+                <w:lang w:val="en-GB"/>
+              </w:rPr>
+            </w:pPr>
+            <w:r>
+              <w:rPr>
+                <w:lang w:val="en-GB"/>
+              </w:rPr>
+              <w:t>An input handled on a graphical interface.</w:t>
+            </w:r>
+          </w:p>
+          <w:p>
+            <w:pPr>
+              <w:pStyle w:val="Contenudetableau"/>
+              <w:numPr>
+                <w:ilvl w:val="1"/>
+                <w:numId w:val="1"/>
+              </w:numPr>
+              <w:rPr>
+                <w:lang w:val="en-GB"/>
+              </w:rPr>
+            </w:pPr>
+            <w:r>
+              <w:rPr>
+                <w:lang w:val="en-GB"/>
+              </w:rPr>
+              <w:t xml:space="preserve">The user inputs each square </w:t>
+            </w:r>
+            <w:r>
+              <w:rPr>
+                <w:lang w:val="en-GB"/>
+              </w:rPr>
+              <w:t>colour</w:t>
+            </w:r>
+            <w:r>
+              <w:rPr>
+                <w:lang w:val="en-GB"/>
+              </w:rPr>
+              <w:t xml:space="preserve"> individually</w:t>
+            </w:r>
+          </w:p>
+          <w:p>
+            <w:pPr>
+              <w:pStyle w:val="Contenudetableau"/>
+              <w:ind w:left="1080"/>
+              <w:rPr>
+                <w:lang w:val="en-GB"/>
+              </w:rPr>
+            </w:pPr>
+          </w:p>
+          <w:p>
+            <w:pPr>
+              <w:pStyle w:val="Contenudetableau"/>
+              <w:numPr>
+                <w:ilvl w:val="0"/>
+                <w:numId w:val="1"/>
+              </w:numPr>
+              <w:rPr>
+                <w:lang w:val="en-GB"/>
+              </w:rPr>
+            </w:pPr>
+            <w:r>
+              <w:rPr>
+                <w:lang w:val="en-GB"/>
+              </w:rPr>
+              <w:t>An Algorithm that will take the unsolved cube and returns the moves it has used to solve it</w:t>
+            </w:r>
+          </w:p>
+          <w:p>
+            <w:pPr>
+              <w:pStyle w:val="Contenudetableau"/>
+              <w:rPr>
+                <w:lang w:val="en-GB"/>
+              </w:rPr>
+            </w:pPr>
+          </w:p>
+          <w:p>
+            <w:pPr>
+              <w:pStyle w:val="Contenudetableau"/>
+              <w:numPr>
+                <w:ilvl w:val="0"/>
+                <w:numId w:val="1"/>
+              </w:numPr>
+              <w:rPr>
+                <w:lang w:val="en-GB"/>
+              </w:rPr>
+            </w:pPr>
+            <w:r>
+              <w:rPr>
+                <w:lang w:val="en-GB"/>
+              </w:rPr>
+              <w:t>The interface will be “playable,” showing each move one after the other</w:t>
+            </w:r>
+          </w:p>
+          <w:p>
+            <w:pPr>
+              <w:pStyle w:val="Contenudetableau"/>
+              <w:numPr>
+                <w:ilvl w:val="1"/>
+                <w:numId w:val="1"/>
+              </w:numPr>
+              <w:rPr>
+                <w:lang w:val="en-GB"/>
+              </w:rPr>
+            </w:pPr>
+            <w:r>
+              <w:rPr>
+                <w:lang w:val="en-GB"/>
+              </w:rPr>
+              <w:t>With the list of movements using the standard notation used by mathematicians (U-R-L-D-B-F).</w:t>
+            </w:r>
+          </w:p>
+          <w:p>
+            <w:pPr>
+              <w:pStyle w:val="Contenudetableau"/>
+              <w:jc w:val="center"/>
+              <w:rPr>
+                <w:lang w:val="en-GB"/>
+              </w:rPr>
+            </w:pPr>
+          </w:p>
+        </w:tc>
+        <w:tc>
+          <w:tcPr>
+            <w:tcW w:w="4820" w:type="dxa"/>
+            <w:shd w:val="clear" w:color="auto" w:fill="auto"/>
+          </w:tcPr>
+          <w:p>
+            <w:pPr>
+              <w:pStyle w:val="Contenudetableau"/>
+              <w:rPr>
+                <w:lang w:val="en-GB"/>
+              </w:rPr>
+            </w:pPr>
+          </w:p>
+          <w:p>
+            <w:pPr>
+              <w:pStyle w:val="Contenudetableau"/>
+              <w:numPr>
+                <w:ilvl w:val="0"/>
+                <w:numId w:val="1"/>
+              </w:numPr>
+              <w:rPr>
+                <w:lang w:val="en-GB"/>
+              </w:rPr>
+            </w:pPr>
+            <w:r>
+              <w:rPr>
+                <w:lang w:val="en-GB"/>
+              </w:rPr>
+              <w:t>Detect faces of the cube using uploaded pictures.</w:t>
+            </w:r>
+          </w:p>
+          <w:p>
+            <w:pPr>
+              <w:pStyle w:val="Contenudetableau"/>
+              <w:numPr>
+                <w:ilvl w:val="1"/>
+                <w:numId w:val="1"/>
+              </w:numPr>
+              <w:rPr>
+                <w:lang w:val="en-GB"/>
+              </w:rPr>
+            </w:pPr>
+            <w:r>
+              <w:rPr>
+                <w:lang w:val="en-GB"/>
+              </w:rPr>
+              <w:t xml:space="preserve">Video </w:t>
+            </w:r>
+            <w:r>
+              <w:rPr>
+                <w:lang w:val="en-GB"/>
+              </w:rPr>
+              <w:t>treatment</w:t>
+            </w:r>
+          </w:p>
+          <w:p>
+            <w:pPr>
+              <w:pStyle w:val="Contenudetableau"/>
+              <w:rPr>
+                <w:lang w:val="en-GB"/>
+              </w:rPr>
+            </w:pPr>
+          </w:p>
+          <w:p>
+            <w:pPr>
+              <w:pStyle w:val="Contenudetableau"/>
+              <w:numPr>
+                <w:ilvl w:val="0"/>
+                <w:numId w:val="1"/>
+              </w:numPr>
+              <w:rPr>
+                <w:lang w:val="en-GB"/>
+              </w:rPr>
+            </w:pPr>
+            <w:r>
+              <w:rPr>
+                <w:lang w:val="en-GB"/>
+              </w:rPr>
+              <w:t>The user can choose between different algorithms, or by default the program chooses the fastest accordingly.</w:t>
+            </w:r>
+          </w:p>
+          <w:p>
+            <w:pPr>
+              <w:pStyle w:val="Contenudetableau"/>
+              <w:rPr>
+                <w:lang w:val="en-GB"/>
+              </w:rPr>
+            </w:pPr>
+          </w:p>
+          <w:p>
+            <w:pPr>
+              <w:pStyle w:val="Contenudetableau"/>
+              <w:numPr>
+                <w:ilvl w:val="0"/>
+                <w:numId w:val="1"/>
+              </w:numPr>
+              <w:rPr>
+                <w:lang w:val="en-GB"/>
+              </w:rPr>
+            </w:pPr>
+            <w:r>
+              <w:rPr>
+                <w:lang w:val="en-GB"/>
+              </w:rPr>
+              <w:t xml:space="preserve">Displaying the cube in 3D using </w:t>
+            </w:r>
+            <w:proofErr w:type="spellStart"/>
+            <w:r>
+              <w:rPr>
+                <w:lang w:val="en-GB"/>
+              </w:rPr>
+              <w:t>Qt</w:t>
+            </w:r>
+            <w:proofErr w:type="spellEnd"/>
+            <w:r>
+              <w:rPr>
+                <w:lang w:val="en-GB"/>
+              </w:rPr>
+              <w:t>-OpenGL</w:t>
+            </w:r>
+          </w:p>
+          <w:p>
+            <w:pPr>
+              <w:pStyle w:val="Contenudetableau"/>
+              <w:rPr>
+                <w:lang w:val="en-GB"/>
+              </w:rPr>
+            </w:pPr>
+          </w:p>
+          <w:p>
+            <w:pPr>
+              <w:pStyle w:val="Contenudetableau"/>
+              <w:numPr>
+                <w:ilvl w:val="0"/>
+                <w:numId w:val="1"/>
+              </w:numPr>
+              <w:rPr>
+                <w:lang w:val="en-GB"/>
+              </w:rPr>
+            </w:pPr>
+            <w:r>
+              <w:rPr>
+                <w:lang w:val="en-GB"/>
+              </w:rPr>
+              <w:t>Display the moves in motion for clearer understanding by the user.</w:t>
+            </w:r>
+          </w:p>
+        </w:tc>
+      </w:tr>
+    </w:tbl>
+    <w:p>
+      <w:pPr>
+        <w:rPr>
+          <w:lang w:val="en-GB"/>
+        </w:rPr>
+      </w:pPr>
+    </w:p>
+    <w:p>
+      <w:pPr>
+        <w:rPr>
+          <w:lang w:val="en-GB"/>
+        </w:rPr>
+      </w:pPr>
+    </w:p>
+    <w:p>
+      <w:pPr>
+        <w:rPr>
+          <w:lang w:val="en-GB"/>
+        </w:rPr>
+      </w:pPr>
+    </w:p>
+    <w:p>
+      <w:pPr>
+        <w:rPr>
+          <w:lang w:val="en-GB"/>
+        </w:rPr>
+      </w:pPr>
+    </w:p>
+    <w:p>
+      <w:pPr>
+        <w:rPr>
+          <w:lang w:val="en-GB"/>
+        </w:rPr>
+      </w:pPr>
+    </w:p>
+    <w:p>
+      <w:pPr>
+        <w:rPr>
+          <w:lang w:val="en-GB"/>
+        </w:rPr>
+      </w:pPr>
+    </w:p>
+    <w:p>
+      <w:pPr>
+        <w:rPr>
+          <w:lang w:val="en-GB"/>
+        </w:rPr>
+      </w:pPr>
+    </w:p>
+    <w:p>
+      <w:pPr>
+        <w:rPr>
+          <w:lang w:val="en-GB"/>
+        </w:rPr>
+      </w:pPr>
+    </w:p>
+    <w:p>
+      <w:pPr>
+        <w:rPr>
+          <w:lang w:val="en-GB"/>
+        </w:rPr>
+      </w:pPr>
+    </w:p>
+    <w:p>
+      <w:pPr>
+        <w:rPr>
+          <w:lang w:val="en-GB"/>
+        </w:rPr>
+      </w:pPr>
+    </w:p>
+    <w:p>
+      <w:pPr>
+        <w:rPr>
+          <w:lang w:val="en-GB"/>
+        </w:rPr>
+      </w:pPr>
+    </w:p>
+    <w:p>
+      <w:pPr>
+        <w:rPr>
+          <w:lang w:val="en-GB"/>
+        </w:rPr>
+      </w:pPr>
+    </w:p>
+    <w:p>
+      <w:pPr>
+        <w:rPr>
+          <w:lang w:val="en-GB"/>
+        </w:rPr>
+      </w:pPr>
+    </w:p>
+    <w:p>
+      <w:pPr>
+        <w:rPr>
+          <w:lang w:val="en-GB"/>
+        </w:rPr>
+      </w:pPr>
+    </w:p>
+    <w:p>
+      <w:pPr>
+        <w:rPr>
+          <w:lang w:val="en-GB"/>
+        </w:rPr>
+      </w:pPr>
+    </w:p>
+    <w:p>
+      <w:pPr>
+        <w:rPr>
+          <w:lang w:val="en-GB"/>
+        </w:rPr>
+      </w:pPr>
+    </w:p>
+    <w:p>
+      <w:pPr>
+        <w:rPr>
+          <w:lang w:val="en-GB"/>
+        </w:rPr>
+      </w:pPr>
+      <w:r>
+        <w:rPr>
+          <w:lang w:val="en-GB"/>
+        </w:rPr>
+        <w:lastRenderedPageBreak/>
+        <w:t>The proposed solution</w:t>
+      </w:r>
+    </w:p>
+    <w:p>
+      <w:pPr>
+        <w:jc w:val="both"/>
+        <w:rPr>
+          <w:lang w:val="en-GB"/>
+        </w:rPr>
+      </w:pPr>
+      <w:r>
+        <w:rPr>
+          <w:lang w:val="en-GB"/>
+        </w:rPr>
+        <w:t xml:space="preserve">The table on the previous page is the scope statement we decided was feasible within the four and a half month period we were given to create and develop the application-- </w:t>
+      </w:r>
+      <w:r>
+        <w:rPr>
+          <w:lang w:val="en-GB"/>
+        </w:rPr>
+        <w:t>the three main functionalities of our application</w:t>
+      </w:r>
+      <w:r>
+        <w:rPr>
+          <w:lang w:val="en-GB"/>
+        </w:rPr>
         <w:t>.</w:t>
       </w:r>
+    </w:p>
+    <w:p>
+      <w:pPr>
+        <w:jc w:val="both"/>
+        <w:rPr>
+          <w:lang w:val="en-GB"/>
+        </w:rPr>
+      </w:pPr>
+      <w:bookmarkStart w:id="0" w:name="_GoBack"/>
+      <w:bookmarkEnd w:id="0"/>
     </w:p>
     <w:sectPr>
       <w:pgSz w:w="11906" w:h="16838"/>
@@ -1291,6 +1903,154 @@
     </w:sectPr>
   </w:body>
 </w:document>
+</file>
+
+<file path=word/numbering.xml><?xml version="1.0" encoding="utf-8"?>
+<w:numbering xmlns:wpc="http://schemas.microsoft.com/office/word/2010/wordprocessingCanvas" xmlns:mc="http://schemas.openxmlformats.org/markup-compatibility/2006" xmlns:o="urn:schemas-microsoft-com:office:office" xmlns:r="http://schemas.openxmlformats.org/officeDocument/2006/relationships" xmlns:m="http://schemas.openxmlformats.org/officeDocument/2006/math" xmlns:v="urn:schemas-microsoft-com:vml" xmlns:wp14="http://schemas.microsoft.com/office/word/2010/wordprocessingDrawing" xmlns:wp="http://schemas.openxmlformats.org/drawingml/2006/wordprocessingDrawing" xmlns:w10="urn:schemas-microsoft-com:office:word" xmlns:w="http://schemas.openxmlformats.org/wordprocessingml/2006/main" xmlns:w14="http://schemas.microsoft.com/office/word/2010/wordml" xmlns:wpg="http://schemas.microsoft.com/office/word/2010/wordprocessingGroup" xmlns:wpi="http://schemas.microsoft.com/office/word/2010/wordprocessingInk" xmlns:wne="http://schemas.microsoft.com/office/word/2006/wordml" xmlns:wps="http://schemas.microsoft.com/office/word/2010/wordprocessingShape" mc:Ignorable="w14 wp14">
+  <w:abstractNum w:abstractNumId="0">
+    <w:nsid w:val="00000001"/>
+    <w:multiLevelType w:val="multilevel"/>
+    <w:tmpl w:val="00000001"/>
+    <w:lvl w:ilvl="0">
+      <w:start w:val="1"/>
+      <w:numFmt w:val="bullet"/>
+      <w:lvlText w:val=""/>
+      <w:lvlJc w:val="left"/>
+      <w:pPr>
+        <w:tabs>
+          <w:tab w:val="num" w:pos="720"/>
+        </w:tabs>
+        <w:ind w:left="720" w:hanging="360"/>
+      </w:pPr>
+      <w:rPr>
+        <w:rFonts w:ascii="Symbol" w:hAnsi="Symbol" w:cs="OpenSymbol"/>
+      </w:rPr>
+    </w:lvl>
+    <w:lvl w:ilvl="1">
+      <w:start w:val="1"/>
+      <w:numFmt w:val="bullet"/>
+      <w:lvlText w:val="◦"/>
+      <w:lvlJc w:val="left"/>
+      <w:pPr>
+        <w:tabs>
+          <w:tab w:val="num" w:pos="1080"/>
+        </w:tabs>
+        <w:ind w:left="1080" w:hanging="360"/>
+      </w:pPr>
+      <w:rPr>
+        <w:rFonts w:ascii="OpenSymbol" w:hAnsi="OpenSymbol" w:cs="OpenSymbol"/>
+      </w:rPr>
+    </w:lvl>
+    <w:lvl w:ilvl="2">
+      <w:start w:val="1"/>
+      <w:numFmt w:val="bullet"/>
+      <w:lvlText w:val="▪"/>
+      <w:lvlJc w:val="left"/>
+      <w:pPr>
+        <w:tabs>
+          <w:tab w:val="num" w:pos="1440"/>
+        </w:tabs>
+        <w:ind w:left="1440" w:hanging="360"/>
+      </w:pPr>
+      <w:rPr>
+        <w:rFonts w:ascii="OpenSymbol" w:hAnsi="OpenSymbol" w:cs="OpenSymbol"/>
+      </w:rPr>
+    </w:lvl>
+    <w:lvl w:ilvl="3">
+      <w:start w:val="1"/>
+      <w:numFmt w:val="bullet"/>
+      <w:lvlText w:val=""/>
+      <w:lvlJc w:val="left"/>
+      <w:pPr>
+        <w:tabs>
+          <w:tab w:val="num" w:pos="1800"/>
+        </w:tabs>
+        <w:ind w:left="1800" w:hanging="360"/>
+      </w:pPr>
+      <w:rPr>
+        <w:rFonts w:ascii="Symbol" w:hAnsi="Symbol" w:cs="OpenSymbol"/>
+      </w:rPr>
+    </w:lvl>
+    <w:lvl w:ilvl="4">
+      <w:start w:val="1"/>
+      <w:numFmt w:val="bullet"/>
+      <w:lvlText w:val="◦"/>
+      <w:lvlJc w:val="left"/>
+      <w:pPr>
+        <w:tabs>
+          <w:tab w:val="num" w:pos="2160"/>
+        </w:tabs>
+        <w:ind w:left="2160" w:hanging="360"/>
+      </w:pPr>
+      <w:rPr>
+        <w:rFonts w:ascii="OpenSymbol" w:hAnsi="OpenSymbol" w:cs="OpenSymbol"/>
+      </w:rPr>
+    </w:lvl>
+    <w:lvl w:ilvl="5">
+      <w:start w:val="1"/>
+      <w:numFmt w:val="bullet"/>
+      <w:lvlText w:val="▪"/>
+      <w:lvlJc w:val="left"/>
+      <w:pPr>
+        <w:tabs>
+          <w:tab w:val="num" w:pos="2520"/>
+        </w:tabs>
+        <w:ind w:left="2520" w:hanging="360"/>
+      </w:pPr>
+      <w:rPr>
+        <w:rFonts w:ascii="OpenSymbol" w:hAnsi="OpenSymbol" w:cs="OpenSymbol"/>
+      </w:rPr>
+    </w:lvl>
+    <w:lvl w:ilvl="6">
+      <w:start w:val="1"/>
+      <w:numFmt w:val="bullet"/>
+      <w:lvlText w:val=""/>
+      <w:lvlJc w:val="left"/>
+      <w:pPr>
+        <w:tabs>
+          <w:tab w:val="num" w:pos="2880"/>
+        </w:tabs>
+        <w:ind w:left="2880" w:hanging="360"/>
+      </w:pPr>
+      <w:rPr>
+        <w:rFonts w:ascii="Symbol" w:hAnsi="Symbol" w:cs="OpenSymbol"/>
+      </w:rPr>
+    </w:lvl>
+    <w:lvl w:ilvl="7">
+      <w:start w:val="1"/>
+      <w:numFmt w:val="bullet"/>
+      <w:lvlText w:val="◦"/>
+      <w:lvlJc w:val="left"/>
+      <w:pPr>
+        <w:tabs>
+          <w:tab w:val="num" w:pos="3240"/>
+        </w:tabs>
+        <w:ind w:left="3240" w:hanging="360"/>
+      </w:pPr>
+      <w:rPr>
+        <w:rFonts w:ascii="OpenSymbol" w:hAnsi="OpenSymbol" w:cs="OpenSymbol"/>
+      </w:rPr>
+    </w:lvl>
+    <w:lvl w:ilvl="8">
+      <w:start w:val="1"/>
+      <w:numFmt w:val="bullet"/>
+      <w:lvlText w:val="▪"/>
+      <w:lvlJc w:val="left"/>
+      <w:pPr>
+        <w:tabs>
+          <w:tab w:val="num" w:pos="3600"/>
+        </w:tabs>
+        <w:ind w:left="3600" w:hanging="360"/>
+      </w:pPr>
+      <w:rPr>
+        <w:rFonts w:ascii="OpenSymbol" w:hAnsi="OpenSymbol" w:cs="OpenSymbol"/>
+      </w:rPr>
+    </w:lvl>
+  </w:abstractNum>
+  <w:num w:numId="1">
+    <w:abstractNumId w:val="0"/>
+  </w:num>
+</w:numbering>
 </file>
 
 <file path=word/styles.xml><?xml version="1.0" encoding="utf-8"?>
@@ -1545,6 +2305,24 @@
       <w:szCs w:val="28"/>
     </w:rPr>
   </w:style>
+  <w:style w:type="paragraph" w:customStyle="1" w:styleId="Contenudetableau">
+    <w:name w:val="Contenu de tableau"/>
+    <w:basedOn w:val="Normal"/>
+    <w:rsid w:val="00834C16"/>
+    <w:pPr>
+      <w:widowControl w:val="0"/>
+      <w:suppressLineNumbers/>
+      <w:suppressAutoHyphens/>
+      <w:spacing w:after="0" w:line="240" w:lineRule="auto"/>
+    </w:pPr>
+    <w:rPr>
+      <w:rFonts w:ascii="Times New Roman" w:eastAsia="SimSun" w:hAnsi="Times New Roman" w:cs="Mangal"/>
+      <w:kern w:val="1"/>
+      <w:sz w:val="24"/>
+      <w:szCs w:val="24"/>
+      <w:lang w:eastAsia="hi-IN" w:bidi="hi-IN"/>
+    </w:rPr>
+  </w:style>
 </w:styles>
 </file>
 
@@ -1798,6 +2576,24 @@
       <w:color w:val="365F91" w:themeColor="accent1" w:themeShade="BF"/>
       <w:sz w:val="28"/>
       <w:szCs w:val="28"/>
+    </w:rPr>
+  </w:style>
+  <w:style w:type="paragraph" w:customStyle="1" w:styleId="Contenudetableau">
+    <w:name w:val="Contenu de tableau"/>
+    <w:basedOn w:val="Normal"/>
+    <w:rsid w:val="00834C16"/>
+    <w:pPr>
+      <w:widowControl w:val="0"/>
+      <w:suppressLineNumbers/>
+      <w:suppressAutoHyphens/>
+      <w:spacing w:after="0" w:line="240" w:lineRule="auto"/>
+    </w:pPr>
+    <w:rPr>
+      <w:rFonts w:ascii="Times New Roman" w:eastAsia="SimSun" w:hAnsi="Times New Roman" w:cs="Mangal"/>
+      <w:kern w:val="1"/>
+      <w:sz w:val="24"/>
+      <w:szCs w:val="24"/>
+      <w:lang w:eastAsia="hi-IN" w:bidi="hi-IN"/>
     </w:rPr>
   </w:style>
 </w:styles>

</xml_diff>

<commit_message>
more on the final report
</commit_message>
<xml_diff>
--- a/doc/Final_Report.docx
+++ b/doc/Final_Report.docx
@@ -116,11 +116,13 @@
       <w:pPr>
         <w:ind w:left="708"/>
         <w:rPr>
-          <w:lang w:val="en-GB"/>
-        </w:rPr>
-      </w:pPr>
-      <w:r>
-        <w:rPr>
+          <w:color w:val="FF0000"/>
+          <w:lang w:val="en-GB"/>
+        </w:rPr>
+      </w:pPr>
+      <w:r>
+        <w:rPr>
+          <w:color w:val="FF0000"/>
           <w:lang w:val="en-GB"/>
         </w:rPr>
         <w:t>Researched information</w:t>
@@ -130,11 +132,13 @@
       <w:pPr>
         <w:ind w:left="708"/>
         <w:rPr>
-          <w:lang w:val="en-GB"/>
-        </w:rPr>
-      </w:pPr>
-      <w:r>
-        <w:rPr>
+          <w:color w:val="FF0000"/>
+          <w:lang w:val="en-GB"/>
+        </w:rPr>
+      </w:pPr>
+      <w:r>
+        <w:rPr>
+          <w:color w:val="FF0000"/>
           <w:lang w:val="en-GB"/>
         </w:rPr>
         <w:tab/>
@@ -145,11 +149,13 @@
       <w:pPr>
         <w:ind w:left="708"/>
         <w:rPr>
-          <w:lang w:val="en-GB"/>
-        </w:rPr>
-      </w:pPr>
-      <w:r>
-        <w:rPr>
+          <w:color w:val="FF0000"/>
+          <w:lang w:val="en-GB"/>
+        </w:rPr>
+      </w:pPr>
+      <w:r>
+        <w:rPr>
+          <w:color w:val="FF0000"/>
           <w:lang w:val="en-GB"/>
         </w:rPr>
         <w:tab/>
@@ -160,11 +166,13 @@
       <w:pPr>
         <w:ind w:left="708"/>
         <w:rPr>
-          <w:lang w:val="en-GB"/>
-        </w:rPr>
-      </w:pPr>
-      <w:r>
-        <w:rPr>
+          <w:color w:val="FF0000"/>
+          <w:lang w:val="en-GB"/>
+        </w:rPr>
+      </w:pPr>
+      <w:r>
+        <w:rPr>
+          <w:color w:val="FF0000"/>
           <w:lang w:val="en-GB"/>
         </w:rPr>
         <w:tab/>
@@ -175,11 +183,13 @@
       <w:pPr>
         <w:ind w:left="708"/>
         <w:rPr>
-          <w:lang w:val="en-GB"/>
-        </w:rPr>
-      </w:pPr>
-      <w:r>
-        <w:rPr>
+          <w:color w:val="FF0000"/>
+          <w:lang w:val="en-GB"/>
+        </w:rPr>
+      </w:pPr>
+      <w:r>
+        <w:rPr>
+          <w:color w:val="FF0000"/>
           <w:lang w:val="en-GB"/>
         </w:rPr>
         <w:t>The proposed solution</w:t>
@@ -189,11 +199,13 @@
       <w:pPr>
         <w:ind w:left="708"/>
         <w:rPr>
-          <w:lang w:val="en-GB"/>
-        </w:rPr>
-      </w:pPr>
-      <w:r>
-        <w:rPr>
+          <w:color w:val="FF0000"/>
+          <w:lang w:val="en-GB"/>
+        </w:rPr>
+      </w:pPr>
+      <w:r>
+        <w:rPr>
+          <w:color w:val="FF0000"/>
           <w:lang w:val="en-GB"/>
         </w:rPr>
         <w:tab/>
@@ -204,17 +216,20 @@
       <w:pPr>
         <w:ind w:left="708"/>
         <w:rPr>
-          <w:lang w:val="en-GB"/>
-        </w:rPr>
-      </w:pPr>
-      <w:r>
-        <w:rPr>
+          <w:color w:val="FF0000"/>
+          <w:lang w:val="en-GB"/>
+        </w:rPr>
+      </w:pPr>
+      <w:r>
+        <w:rPr>
+          <w:color w:val="FF0000"/>
           <w:lang w:val="en-GB"/>
         </w:rPr>
         <w:tab/>
       </w:r>
       <w:r>
         <w:rPr>
+          <w:color w:val="FF0000"/>
           <w:lang w:val="en-GB"/>
         </w:rPr>
         <w:tab/>
@@ -225,17 +240,20 @@
       <w:pPr>
         <w:ind w:left="708"/>
         <w:rPr>
-          <w:lang w:val="en-GB"/>
-        </w:rPr>
-      </w:pPr>
-      <w:r>
-        <w:rPr>
+          <w:color w:val="FF0000"/>
+          <w:lang w:val="en-GB"/>
+        </w:rPr>
+      </w:pPr>
+      <w:r>
+        <w:rPr>
+          <w:color w:val="FF0000"/>
           <w:lang w:val="en-GB"/>
         </w:rPr>
         <w:tab/>
       </w:r>
       <w:r>
         <w:rPr>
+          <w:color w:val="FF0000"/>
           <w:lang w:val="en-GB"/>
         </w:rPr>
         <w:tab/>
@@ -246,17 +264,20 @@
       <w:pPr>
         <w:ind w:left="708"/>
         <w:rPr>
-          <w:lang w:val="en-GB"/>
-        </w:rPr>
-      </w:pPr>
-      <w:r>
-        <w:rPr>
+          <w:color w:val="FF0000"/>
+          <w:lang w:val="en-GB"/>
+        </w:rPr>
+      </w:pPr>
+      <w:r>
+        <w:rPr>
+          <w:color w:val="FF0000"/>
           <w:lang w:val="en-GB"/>
         </w:rPr>
         <w:tab/>
       </w:r>
       <w:r>
         <w:rPr>
+          <w:color w:val="FF0000"/>
           <w:lang w:val="en-GB"/>
         </w:rPr>
         <w:tab/>
@@ -267,11 +288,13 @@
       <w:pPr>
         <w:ind w:left="708"/>
         <w:rPr>
-          <w:lang w:val="en-GB"/>
-        </w:rPr>
-      </w:pPr>
-      <w:r>
-        <w:rPr>
+          <w:color w:val="FF0000"/>
+          <w:lang w:val="en-GB"/>
+        </w:rPr>
+      </w:pPr>
+      <w:r>
+        <w:rPr>
+          <w:color w:val="FF0000"/>
           <w:lang w:val="en-GB"/>
         </w:rPr>
         <w:tab/>
@@ -1870,17 +1893,557 @@
         <w:rPr>
           <w:lang w:val="en-GB"/>
         </w:rPr>
-        <w:t xml:space="preserve">The table on the previous page is the scope statement we decided was feasible within the four and a half month period we were given to create and develop the application-- </w:t>
-      </w:r>
-      <w:r>
-        <w:rPr>
-          <w:lang w:val="en-GB"/>
-        </w:rPr>
-        <w:t>the three main functionalities of our application</w:t>
-      </w:r>
-      <w:r>
-        <w:rPr>
-          <w:lang w:val="en-GB"/>
+        <w:t>The table on the previous page is the scope statement we decided was feasible within the four and a half month period we were given to create and develop the application</w:t>
+      </w:r>
+      <w:r>
+        <w:rPr>
+          <w:lang w:val="en-GB"/>
+        </w:rPr>
+        <w:t xml:space="preserve">. This section describes how we planned to accomplish each of the three functionalities. </w:t>
+      </w:r>
+    </w:p>
+    <w:p>
+      <w:pPr>
+        <w:jc w:val="both"/>
+        <w:rPr>
+          <w:lang w:val="en-GB"/>
+        </w:rPr>
+      </w:pPr>
+      <w:r>
+        <w:rPr>
+          <w:lang w:val="en-GB"/>
+        </w:rPr>
+        <w:t>The Input</w:t>
+      </w:r>
+    </w:p>
+    <w:tbl>
+      <w:tblPr>
+        <w:tblStyle w:val="Grilledutableau"/>
+        <w:tblW w:w="0" w:type="auto"/>
+        <w:tblBorders>
+          <w:top w:val="none" w:sz="0" w:space="0" w:color="auto"/>
+          <w:left w:val="none" w:sz="0" w:space="0" w:color="auto"/>
+          <w:bottom w:val="none" w:sz="0" w:space="0" w:color="auto"/>
+          <w:right w:val="none" w:sz="0" w:space="0" w:color="auto"/>
+          <w:insideH w:val="none" w:sz="0" w:space="0" w:color="auto"/>
+          <w:insideV w:val="none" w:sz="0" w:space="0" w:color="auto"/>
+        </w:tblBorders>
+        <w:tblLook w:val="04A0" w:firstRow="1" w:lastRow="0" w:firstColumn="1" w:lastColumn="0" w:noHBand="0" w:noVBand="1"/>
+      </w:tblPr>
+      <w:tblGrid>
+        <w:gridCol w:w="4606"/>
+        <w:gridCol w:w="4611"/>
+      </w:tblGrid>
+      <w:tr>
+        <w:tc>
+          <w:tcPr>
+            <w:tcW w:w="4606" w:type="dxa"/>
+          </w:tcPr>
+          <w:p>
+            <w:pPr>
+              <w:spacing w:before="100" w:beforeAutospacing="1"/>
+              <w:jc w:val="both"/>
+              <w:rPr>
+                <w:rFonts w:eastAsia="Times New Roman" w:cs="Times New Roman"/>
+                <w:color w:val="000000"/>
+                <w:lang w:val="en-US" w:eastAsia="fr-CH"/>
+              </w:rPr>
+            </w:pPr>
+          </w:p>
+          <w:p>
+            <w:pPr>
+              <w:spacing w:before="100" w:beforeAutospacing="1"/>
+              <w:jc w:val="both"/>
+              <w:rPr>
+                <w:rFonts w:eastAsia="Times New Roman" w:cs="Times New Roman"/>
+                <w:color w:val="000000"/>
+                <w:lang w:val="en-US" w:eastAsia="fr-CH"/>
+              </w:rPr>
+            </w:pPr>
+          </w:p>
+          <w:p>
+            <w:pPr>
+              <w:spacing w:before="100" w:beforeAutospacing="1"/>
+              <w:jc w:val="both"/>
+              <w:rPr>
+                <w:rFonts w:eastAsia="Times New Roman" w:cs="Times New Roman"/>
+                <w:lang w:val="en-US" w:eastAsia="fr-CH"/>
+              </w:rPr>
+            </w:pPr>
+            <w:r>
+              <w:rPr>
+                <w:rFonts w:eastAsia="Times New Roman" w:cs="Times New Roman"/>
+                <w:color w:val="000000"/>
+                <w:lang w:val="en-US" w:eastAsia="fr-CH"/>
+              </w:rPr>
+              <w:t>A Rubik's Cube consists of, in fact, 26 smaller '</w:t>
+            </w:r>
+            <w:proofErr w:type="spellStart"/>
+            <w:r>
+              <w:rPr>
+                <w:rFonts w:eastAsia="Times New Roman" w:cs="Times New Roman"/>
+                <w:color w:val="000000"/>
+                <w:lang w:val="en-US" w:eastAsia="fr-CH"/>
+              </w:rPr>
+              <w:t>cubies</w:t>
+            </w:r>
+            <w:proofErr w:type="spellEnd"/>
+            <w:r>
+              <w:rPr>
+                <w:rFonts w:eastAsia="Times New Roman" w:cs="Times New Roman"/>
+                <w:color w:val="000000"/>
+                <w:lang w:val="en-US" w:eastAsia="fr-CH"/>
+              </w:rPr>
+              <w:t xml:space="preserve">' as </w:t>
+            </w:r>
+            <w:proofErr w:type="spellStart"/>
+            <w:r>
+              <w:rPr>
+                <w:rFonts w:eastAsia="Times New Roman" w:cs="Times New Roman"/>
+                <w:color w:val="000000"/>
+                <w:lang w:val="en-US" w:eastAsia="fr-CH"/>
+              </w:rPr>
+              <w:t>oposed</w:t>
+            </w:r>
+            <w:proofErr w:type="spellEnd"/>
+            <w:r>
+              <w:rPr>
+                <w:rFonts w:eastAsia="Times New Roman" w:cs="Times New Roman"/>
+                <w:color w:val="000000"/>
+                <w:lang w:val="en-US" w:eastAsia="fr-CH"/>
+              </w:rPr>
+              <w:t xml:space="preserve"> to 54 colored stickers; this means that when a move is executed, there are 8 </w:t>
+            </w:r>
+            <w:proofErr w:type="spellStart"/>
+            <w:r>
+              <w:rPr>
+                <w:rFonts w:eastAsia="Times New Roman" w:cs="Times New Roman"/>
+                <w:color w:val="000000"/>
+                <w:lang w:val="en-US" w:eastAsia="fr-CH"/>
+              </w:rPr>
+              <w:t>cubies</w:t>
+            </w:r>
+            <w:proofErr w:type="spellEnd"/>
+            <w:r>
+              <w:rPr>
+                <w:rFonts w:eastAsia="Times New Roman" w:cs="Times New Roman"/>
+                <w:color w:val="000000"/>
+                <w:lang w:val="en-US" w:eastAsia="fr-CH"/>
+              </w:rPr>
+              <w:t xml:space="preserve"> that rotate around the central </w:t>
+            </w:r>
+            <w:proofErr w:type="spellStart"/>
+            <w:r>
+              <w:rPr>
+                <w:rFonts w:eastAsia="Times New Roman" w:cs="Times New Roman"/>
+                <w:color w:val="000000"/>
+                <w:lang w:val="en-US" w:eastAsia="fr-CH"/>
+              </w:rPr>
+              <w:t>cubie</w:t>
+            </w:r>
+            <w:proofErr w:type="spellEnd"/>
+            <w:r>
+              <w:rPr>
+                <w:rFonts w:eastAsia="Times New Roman" w:cs="Times New Roman"/>
+                <w:color w:val="000000"/>
+                <w:lang w:val="en-US" w:eastAsia="fr-CH"/>
+              </w:rPr>
+              <w:t>. As illustrated in the image on the right.</w:t>
+            </w:r>
+          </w:p>
+          <w:p>
+            <w:pPr>
+              <w:jc w:val="both"/>
+              <w:rPr>
+                <w:lang w:val="en-GB"/>
+              </w:rPr>
+            </w:pPr>
+          </w:p>
+          <w:p>
+            <w:pPr>
+              <w:jc w:val="both"/>
+              <w:rPr>
+                <w:lang w:val="en-GB"/>
+              </w:rPr>
+            </w:pPr>
+          </w:p>
+          <w:p>
+            <w:pPr>
+              <w:jc w:val="both"/>
+              <w:rPr>
+                <w:lang w:val="en-GB"/>
+              </w:rPr>
+            </w:pPr>
+          </w:p>
+          <w:p>
+            <w:pPr>
+              <w:jc w:val="both"/>
+              <w:rPr>
+                <w:lang w:val="en-GB"/>
+              </w:rPr>
+            </w:pPr>
+          </w:p>
+          <w:p>
+            <w:pPr>
+              <w:jc w:val="both"/>
+              <w:rPr>
+                <w:lang w:val="en-GB"/>
+              </w:rPr>
+            </w:pPr>
+          </w:p>
+          <w:p>
+            <w:pPr>
+              <w:spacing w:before="100" w:beforeAutospacing="1"/>
+              <w:jc w:val="both"/>
+              <w:rPr>
+                <w:rFonts w:eastAsia="Times New Roman" w:cs="Times New Roman"/>
+                <w:color w:val="000000"/>
+                <w:lang w:val="en-US" w:eastAsia="fr-CH"/>
+              </w:rPr>
+            </w:pPr>
+          </w:p>
+          <w:p>
+            <w:pPr>
+              <w:spacing w:before="100" w:beforeAutospacing="1"/>
+              <w:jc w:val="both"/>
+              <w:rPr>
+                <w:rFonts w:eastAsia="Times New Roman" w:cs="Times New Roman"/>
+                <w:lang w:val="en-US" w:eastAsia="fr-CH"/>
+              </w:rPr>
+            </w:pPr>
+            <w:r>
+              <w:rPr>
+                <w:rFonts w:eastAsia="Times New Roman" w:cs="Times New Roman"/>
+                <w:color w:val="000000"/>
+                <w:lang w:val="en-US" w:eastAsia="fr-CH"/>
+              </w:rPr>
+              <w:t xml:space="preserve">As shown, the yellow, red, and blue axes (each colored by the central </w:t>
+            </w:r>
+            <w:proofErr w:type="spellStart"/>
+            <w:r>
+              <w:rPr>
+                <w:rFonts w:eastAsia="Times New Roman" w:cs="Times New Roman"/>
+                <w:color w:val="000000"/>
+                <w:lang w:val="en-US" w:eastAsia="fr-CH"/>
+              </w:rPr>
+              <w:t>cubie</w:t>
+            </w:r>
+            <w:proofErr w:type="spellEnd"/>
+            <w:r>
+              <w:rPr>
+                <w:rFonts w:eastAsia="Times New Roman" w:cs="Times New Roman"/>
+                <w:color w:val="000000"/>
+                <w:lang w:val="en-US" w:eastAsia="fr-CH"/>
+              </w:rPr>
+              <w:t xml:space="preserve"> of that </w:t>
+            </w:r>
+            <w:r>
+              <w:rPr>
+                <w:rFonts w:eastAsia="Times New Roman" w:cs="Times New Roman"/>
+                <w:color w:val="000000"/>
+                <w:lang w:val="en-US" w:eastAsia="fr-CH"/>
+              </w:rPr>
+              <w:t xml:space="preserve">face) do not move, only the up </w:t>
+            </w:r>
+            <w:r>
+              <w:rPr>
+                <w:rFonts w:eastAsia="Times New Roman" w:cs="Times New Roman"/>
+                <w:b/>
+                <w:color w:val="000000"/>
+                <w:lang w:val="en-US" w:eastAsia="fr-CH"/>
+              </w:rPr>
+              <w:t>U</w:t>
+            </w:r>
+            <w:r>
+              <w:rPr>
+                <w:rFonts w:eastAsia="Times New Roman" w:cs="Times New Roman"/>
+                <w:color w:val="000000"/>
+                <w:lang w:val="en-US" w:eastAsia="fr-CH"/>
+              </w:rPr>
+              <w:t xml:space="preserve"> face </w:t>
+            </w:r>
+            <w:r>
+              <w:rPr>
+                <w:rFonts w:eastAsia="Times New Roman" w:cs="Times New Roman"/>
+                <w:color w:val="000000"/>
+                <w:lang w:val="en-US" w:eastAsia="fr-CH"/>
+              </w:rPr>
+              <w:t xml:space="preserve">has turned counterclockwise </w:t>
+            </w:r>
+            <w:r>
+              <w:rPr>
+                <w:rFonts w:eastAsia="Times New Roman" w:cs="Times New Roman"/>
+                <w:b/>
+                <w:color w:val="000000"/>
+                <w:lang w:val="en-US" w:eastAsia="fr-CH"/>
+              </w:rPr>
+              <w:t>U'</w:t>
+            </w:r>
+            <w:r>
+              <w:rPr>
+                <w:rFonts w:eastAsia="Times New Roman" w:cs="Times New Roman"/>
+                <w:color w:val="000000"/>
+                <w:lang w:val="en-US" w:eastAsia="fr-CH"/>
+              </w:rPr>
+              <w:t xml:space="preserve">. Subsequently, the orange and two yellow stickers on </w:t>
+            </w:r>
+            <w:r>
+              <w:rPr>
+                <w:rFonts w:eastAsia="Times New Roman" w:cs="Times New Roman"/>
+                <w:color w:val="000000"/>
+                <w:lang w:val="en-US" w:eastAsia="fr-CH"/>
+              </w:rPr>
+              <w:t xml:space="preserve">the blue, frontal face </w:t>
+            </w:r>
+            <w:r>
+              <w:rPr>
+                <w:rFonts w:eastAsia="Times New Roman" w:cs="Times New Roman"/>
+                <w:b/>
+                <w:color w:val="000000"/>
+                <w:lang w:val="en-US" w:eastAsia="fr-CH"/>
+              </w:rPr>
+              <w:t>F</w:t>
+            </w:r>
+            <w:r>
+              <w:rPr>
+                <w:rFonts w:eastAsia="Times New Roman" w:cs="Times New Roman"/>
+                <w:color w:val="000000"/>
+                <w:lang w:val="en-US" w:eastAsia="fr-CH"/>
+              </w:rPr>
+              <w:t xml:space="preserve"> in the first image end up in the same </w:t>
+            </w:r>
+            <w:r>
+              <w:rPr>
+                <w:rFonts w:eastAsia="Times New Roman" w:cs="Times New Roman"/>
+                <w:color w:val="000000"/>
+                <w:lang w:val="en-US" w:eastAsia="fr-CH"/>
+              </w:rPr>
+              <w:t xml:space="preserve">order on the red, right face </w:t>
+            </w:r>
+            <w:r>
+              <w:rPr>
+                <w:rFonts w:eastAsia="Times New Roman" w:cs="Times New Roman"/>
+                <w:b/>
+                <w:color w:val="000000"/>
+                <w:lang w:val="en-US" w:eastAsia="fr-CH"/>
+              </w:rPr>
+              <w:t>R</w:t>
+            </w:r>
+            <w:r>
+              <w:rPr>
+                <w:rFonts w:eastAsia="Times New Roman" w:cs="Times New Roman"/>
+                <w:color w:val="000000"/>
+                <w:lang w:val="en-US" w:eastAsia="fr-CH"/>
+              </w:rPr>
+              <w:t xml:space="preserve">. </w:t>
+            </w:r>
+          </w:p>
+          <w:p>
+            <w:pPr>
+              <w:jc w:val="both"/>
+              <w:rPr>
+                <w:lang w:val="en-US"/>
+              </w:rPr>
+            </w:pPr>
+          </w:p>
+        </w:tc>
+        <w:tc>
+          <w:tcPr>
+            <w:tcW w:w="4606" w:type="dxa"/>
+          </w:tcPr>
+          <w:p>
+            <w:pPr>
+              <w:jc w:val="both"/>
+              <w:rPr>
+                <w:lang w:val="en-GB"/>
+              </w:rPr>
+            </w:pPr>
+            <w:r>
+              <w:rPr>
+                <w:noProof/>
+                <w:lang w:eastAsia="fr-CH"/>
+              </w:rPr>
+              <w:drawing>
+                <wp:inline distT="0" distB="0" distL="0" distR="0" wp14:anchorId="3B82665F" wp14:editId="149E24F4">
+                  <wp:extent cx="2790825" cy="4795284"/>
+                  <wp:effectExtent l="0" t="0" r="0" b="5715"/>
+                  <wp:docPr id="2" name="Image 2"/>
+                  <wp:cNvGraphicFramePr>
+                    <a:graphicFrameLocks xmlns:a="http://schemas.openxmlformats.org/drawingml/2006/main" noChangeAspect="1"/>
+                  </wp:cNvGraphicFramePr>
+                  <a:graphic xmlns:a="http://schemas.openxmlformats.org/drawingml/2006/main">
+                    <a:graphicData uri="http://schemas.openxmlformats.org/drawingml/2006/picture">
+                      <pic:pic xmlns:pic="http://schemas.openxmlformats.org/drawingml/2006/picture">
+                        <pic:nvPicPr>
+                          <pic:cNvPr id="0" name="Picture 2"/>
+                          <pic:cNvPicPr>
+                            <a:picLocks noChangeAspect="1" noChangeArrowheads="1"/>
+                          </pic:cNvPicPr>
+                        </pic:nvPicPr>
+                        <pic:blipFill>
+                          <a:blip r:embed="rId8">
+                            <a:extLst>
+                              <a:ext uri="{28A0092B-C50C-407E-A947-70E740481C1C}">
+                                <a14:useLocalDpi xmlns:a14="http://schemas.microsoft.com/office/drawing/2010/main" val="0"/>
+                              </a:ext>
+                            </a:extLst>
+                          </a:blip>
+                          <a:srcRect/>
+                          <a:stretch>
+                            <a:fillRect/>
+                          </a:stretch>
+                        </pic:blipFill>
+                        <pic:spPr bwMode="auto">
+                          <a:xfrm>
+                            <a:off x="0" y="0"/>
+                            <a:ext cx="2792858" cy="4798777"/>
+                          </a:xfrm>
+                          <a:prstGeom prst="rect">
+                            <a:avLst/>
+                          </a:prstGeom>
+                          <a:noFill/>
+                          <a:ln>
+                            <a:noFill/>
+                          </a:ln>
+                        </pic:spPr>
+                      </pic:pic>
+                    </a:graphicData>
+                  </a:graphic>
+                </wp:inline>
+              </w:drawing>
+            </w:r>
+          </w:p>
+        </w:tc>
+      </w:tr>
+    </w:tbl>
+    <w:p>
+      <w:pPr>
+        <w:jc w:val="both"/>
+        <w:rPr>
+          <w:lang w:val="en-GB"/>
+        </w:rPr>
+      </w:pPr>
+    </w:p>
+    <w:p>
+      <w:pPr>
+        <w:spacing w:before="100" w:beforeAutospacing="1" w:after="0" w:line="240" w:lineRule="auto"/>
+        <w:jc w:val="both"/>
+        <w:rPr>
+          <w:rFonts w:eastAsia="Times New Roman" w:cs="Times New Roman"/>
+          <w:lang w:val="en-US" w:eastAsia="fr-CH"/>
+        </w:rPr>
+      </w:pPr>
+      <w:r>
+        <w:rPr>
+          <w:rFonts w:eastAsia="Times New Roman" w:cs="Times New Roman"/>
+          <w:color w:val="000000"/>
+          <w:lang w:val="en-US" w:eastAsia="fr-CH"/>
+        </w:rPr>
+        <w:t xml:space="preserve">Since the axes don't move that means that of the 26 </w:t>
+      </w:r>
+      <w:proofErr w:type="spellStart"/>
+      <w:r>
+        <w:rPr>
+          <w:rFonts w:eastAsia="Times New Roman" w:cs="Times New Roman"/>
+          <w:color w:val="000000"/>
+          <w:lang w:val="en-US" w:eastAsia="fr-CH"/>
+        </w:rPr>
+        <w:t>cubies</w:t>
+      </w:r>
+      <w:proofErr w:type="spellEnd"/>
+      <w:r>
+        <w:rPr>
+          <w:rFonts w:eastAsia="Times New Roman" w:cs="Times New Roman"/>
+          <w:color w:val="000000"/>
+          <w:lang w:val="en-US" w:eastAsia="fr-CH"/>
+        </w:rPr>
+        <w:t xml:space="preserve">, the central ones don't move, which leaves us with 20 </w:t>
+      </w:r>
+      <w:proofErr w:type="spellStart"/>
+      <w:r>
+        <w:rPr>
+          <w:rFonts w:eastAsia="Times New Roman" w:cs="Times New Roman"/>
+          <w:color w:val="000000"/>
+          <w:lang w:val="en-US" w:eastAsia="fr-CH"/>
+        </w:rPr>
+        <w:t>cubies</w:t>
+      </w:r>
+      <w:proofErr w:type="spellEnd"/>
+      <w:r>
+        <w:rPr>
+          <w:rFonts w:eastAsia="Times New Roman" w:cs="Times New Roman"/>
+          <w:color w:val="000000"/>
+          <w:lang w:val="en-US" w:eastAsia="fr-CH"/>
+        </w:rPr>
+        <w:t xml:space="preserve"> (because there are 6 faces to a cube) that can move. Furthermore, these 20 </w:t>
+      </w:r>
+      <w:proofErr w:type="spellStart"/>
+      <w:r>
+        <w:rPr>
+          <w:rFonts w:eastAsia="Times New Roman" w:cs="Times New Roman"/>
+          <w:color w:val="000000"/>
+          <w:lang w:val="en-US" w:eastAsia="fr-CH"/>
+        </w:rPr>
+        <w:t>cubies</w:t>
+      </w:r>
+      <w:proofErr w:type="spellEnd"/>
+      <w:r>
+        <w:rPr>
+          <w:rFonts w:eastAsia="Times New Roman" w:cs="Times New Roman"/>
+          <w:color w:val="000000"/>
+          <w:lang w:val="en-US" w:eastAsia="fr-CH"/>
+        </w:rPr>
+        <w:t xml:space="preserve"> can be separated into two groups: corners and edges. Corners have three different colors and edges have two different colors, and each one of these </w:t>
+      </w:r>
+      <w:proofErr w:type="spellStart"/>
+      <w:r>
+        <w:rPr>
+          <w:rFonts w:eastAsia="Times New Roman" w:cs="Times New Roman"/>
+          <w:color w:val="000000"/>
+          <w:lang w:val="en-US" w:eastAsia="fr-CH"/>
+        </w:rPr>
+        <w:t>cubies</w:t>
+      </w:r>
+      <w:proofErr w:type="spellEnd"/>
+      <w:r>
+        <w:rPr>
+          <w:rFonts w:eastAsia="Times New Roman" w:cs="Times New Roman"/>
+          <w:color w:val="000000"/>
+          <w:lang w:val="en-US" w:eastAsia="fr-CH"/>
+        </w:rPr>
+        <w:t xml:space="preserve"> </w:t>
+      </w:r>
+      <w:r>
+        <w:rPr>
+          <w:rFonts w:eastAsia="Times New Roman" w:cs="Times New Roman"/>
+          <w:color w:val="000000"/>
+          <w:lang w:val="en-US" w:eastAsia="fr-CH"/>
+        </w:rPr>
+        <w:t>is</w:t>
+      </w:r>
+      <w:r>
+        <w:rPr>
+          <w:rFonts w:eastAsia="Times New Roman" w:cs="Times New Roman"/>
+          <w:color w:val="000000"/>
+          <w:lang w:val="en-US" w:eastAsia="fr-CH"/>
+        </w:rPr>
+        <w:t xml:space="preserve"> unique. This means that we will have to handle the user's inputs in order for them to be possible; there can only be one blue-red edge like there can only be one yellow-green-orange </w:t>
+      </w:r>
+      <w:proofErr w:type="spellStart"/>
+      <w:r>
+        <w:rPr>
+          <w:rFonts w:eastAsia="Times New Roman" w:cs="Times New Roman"/>
+          <w:color w:val="000000"/>
+          <w:lang w:val="en-US" w:eastAsia="fr-CH"/>
+        </w:rPr>
+        <w:t>cubie</w:t>
+      </w:r>
+      <w:proofErr w:type="spellEnd"/>
+      <w:r>
+        <w:rPr>
+          <w:rFonts w:eastAsia="Times New Roman" w:cs="Times New Roman"/>
+          <w:color w:val="000000"/>
+          <w:lang w:val="en-US" w:eastAsia="fr-CH"/>
         </w:rPr>
         <w:t>.</w:t>
       </w:r>
@@ -1889,9 +2452,1731 @@
       <w:pPr>
         <w:jc w:val="both"/>
         <w:rPr>
-          <w:lang w:val="en-GB"/>
-        </w:rPr>
-      </w:pPr>
+          <w:lang w:val="en-US"/>
+        </w:rPr>
+      </w:pPr>
+    </w:p>
+    <w:p>
+      <w:pPr>
+        <w:jc w:val="both"/>
+        <w:rPr>
+          <w:lang w:val="en-US"/>
+        </w:rPr>
+      </w:pPr>
+    </w:p>
+    <w:p>
+      <w:pPr>
+        <w:jc w:val="both"/>
+        <w:rPr>
+          <w:lang w:val="en-US"/>
+        </w:rPr>
+      </w:pPr>
+    </w:p>
+    <w:p>
+      <w:pPr>
+        <w:jc w:val="both"/>
+        <w:rPr>
+          <w:lang w:val="en-US"/>
+        </w:rPr>
+      </w:pPr>
+    </w:p>
+    <w:p>
+      <w:pPr>
+        <w:jc w:val="both"/>
+        <w:rPr>
+          <w:lang w:val="en-US"/>
+        </w:rPr>
+      </w:pPr>
+      <w:r>
+        <w:rPr>
+          <w:lang w:val="en-US"/>
+        </w:rPr>
+        <w:lastRenderedPageBreak/>
+        <w:t xml:space="preserve">The </w:t>
+      </w:r>
+      <w:r>
+        <w:rPr>
+          <w:lang w:val="en-US"/>
+        </w:rPr>
+        <w:t xml:space="preserve">program, </w:t>
+      </w:r>
+      <w:proofErr w:type="spellStart"/>
+      <w:r>
+        <w:rPr>
+          <w:lang w:val="en-US"/>
+        </w:rPr>
+        <w:t>Rubix</w:t>
+      </w:r>
+      <w:proofErr w:type="spellEnd"/>
+      <w:r>
+        <w:rPr>
+          <w:lang w:val="en-US"/>
+        </w:rPr>
+        <w:t xml:space="preserve"> Cube, has an input interface in a T-shape</w:t>
+      </w:r>
+      <w:r>
+        <w:rPr>
+          <w:lang w:val="en-US"/>
+        </w:rPr>
+        <w:t xml:space="preserve"> (</w:t>
+      </w:r>
+      <w:proofErr w:type="spellStart"/>
+      <w:r>
+        <w:rPr>
+          <w:lang w:val="en-US"/>
+        </w:rPr>
+        <w:t>Fig.X.X</w:t>
+      </w:r>
+      <w:proofErr w:type="spellEnd"/>
+      <w:r>
+        <w:rPr>
+          <w:lang w:val="en-US"/>
+        </w:rPr>
+        <w:t>)</w:t>
+      </w:r>
+      <w:r>
+        <w:rPr>
+          <w:lang w:val="en-US"/>
+        </w:rPr>
+        <w:t xml:space="preserve"> where every time the user clicks on a square he may enter a color. We chose to use this method because it seemed like a really understandable way to input a cube and code-wise it would f</w:t>
+      </w:r>
+      <w:r>
+        <w:rPr>
+          <w:lang w:val="en-US"/>
+        </w:rPr>
+        <w:t>it really well with the abstract representation of the cube.</w:t>
+      </w:r>
+    </w:p>
+    <w:p>
+      <w:pPr>
+        <w:jc w:val="both"/>
+        <w:rPr>
+          <w:lang w:val="en-US"/>
+        </w:rPr>
+      </w:pPr>
+      <w:r>
+        <w:rPr>
+          <w:noProof/>
+          <w:lang w:eastAsia="fr-CH"/>
+        </w:rPr>
+        <w:drawing>
+          <wp:inline distT="0" distB="0" distL="0" distR="0">
+            <wp:extent cx="6326823" cy="3581400"/>
+            <wp:effectExtent l="0" t="0" r="0" b="0"/>
+            <wp:docPr id="3" name="Image 3"/>
+            <wp:cNvGraphicFramePr>
+              <a:graphicFrameLocks xmlns:a="http://schemas.openxmlformats.org/drawingml/2006/main" noChangeAspect="1"/>
+            </wp:cNvGraphicFramePr>
+            <a:graphic xmlns:a="http://schemas.openxmlformats.org/drawingml/2006/main">
+              <a:graphicData uri="http://schemas.openxmlformats.org/drawingml/2006/picture">
+                <pic:pic xmlns:pic="http://schemas.openxmlformats.org/drawingml/2006/picture">
+                  <pic:nvPicPr>
+                    <pic:cNvPr id="0" name="Picture 3"/>
+                    <pic:cNvPicPr>
+                      <a:picLocks noChangeAspect="1" noChangeArrowheads="1"/>
+                    </pic:cNvPicPr>
+                  </pic:nvPicPr>
+                  <pic:blipFill>
+                    <a:blip r:embed="rId9">
+                      <a:extLst>
+                        <a:ext uri="{28A0092B-C50C-407E-A947-70E740481C1C}">
+                          <a14:useLocalDpi xmlns:a14="http://schemas.microsoft.com/office/drawing/2010/main" val="0"/>
+                        </a:ext>
+                      </a:extLst>
+                    </a:blip>
+                    <a:srcRect/>
+                    <a:stretch>
+                      <a:fillRect/>
+                    </a:stretch>
+                  </pic:blipFill>
+                  <pic:spPr bwMode="auto">
+                    <a:xfrm>
+                      <a:off x="0" y="0"/>
+                      <a:ext cx="6333423" cy="3585136"/>
+                    </a:xfrm>
+                    <a:prstGeom prst="rect">
+                      <a:avLst/>
+                    </a:prstGeom>
+                    <a:noFill/>
+                    <a:ln>
+                      <a:noFill/>
+                    </a:ln>
+                  </pic:spPr>
+                </pic:pic>
+              </a:graphicData>
+            </a:graphic>
+          </wp:inline>
+        </w:drawing>
+      </w:r>
+    </w:p>
+    <w:p>
+      <w:pPr>
+        <w:jc w:val="both"/>
+        <w:rPr>
+          <w:lang w:val="en-US"/>
+        </w:rPr>
+      </w:pPr>
+    </w:p>
+    <w:p>
+      <w:pPr>
+        <w:jc w:val="both"/>
+        <w:rPr>
+          <w:lang w:val="en-US"/>
+        </w:rPr>
+      </w:pPr>
+    </w:p>
+    <w:p>
+      <w:pPr>
+        <w:jc w:val="both"/>
+        <w:rPr>
+          <w:lang w:val="en-US"/>
+        </w:rPr>
+      </w:pPr>
+    </w:p>
+    <w:p>
+      <w:pPr>
+        <w:jc w:val="both"/>
+        <w:rPr>
+          <w:lang w:val="en-US"/>
+        </w:rPr>
+      </w:pPr>
+    </w:p>
+    <w:p>
+      <w:pPr>
+        <w:jc w:val="both"/>
+        <w:rPr>
+          <w:lang w:val="en-US"/>
+        </w:rPr>
+      </w:pPr>
+    </w:p>
+    <w:p>
+      <w:pPr>
+        <w:jc w:val="both"/>
+        <w:rPr>
+          <w:lang w:val="en-US"/>
+        </w:rPr>
+      </w:pPr>
+    </w:p>
+    <w:p>
+      <w:pPr>
+        <w:jc w:val="both"/>
+        <w:rPr>
+          <w:lang w:val="en-US"/>
+        </w:rPr>
+      </w:pPr>
+    </w:p>
+    <w:p>
+      <w:pPr>
+        <w:jc w:val="both"/>
+        <w:rPr>
+          <w:lang w:val="en-US"/>
+        </w:rPr>
+      </w:pPr>
+    </w:p>
+    <w:p>
+      <w:pPr>
+        <w:jc w:val="both"/>
+        <w:rPr>
+          <w:lang w:val="en-US"/>
+        </w:rPr>
+      </w:pPr>
+    </w:p>
+    <w:p>
+      <w:pPr>
+        <w:jc w:val="both"/>
+        <w:rPr>
+          <w:lang w:val="en-US"/>
+        </w:rPr>
+      </w:pPr>
+    </w:p>
+    <w:p>
+      <w:pPr>
+        <w:jc w:val="both"/>
+        <w:rPr>
+          <w:lang w:val="en-US"/>
+        </w:rPr>
+      </w:pPr>
+    </w:p>
+    <w:p>
+      <w:pPr>
+        <w:jc w:val="both"/>
+        <w:rPr>
+          <w:lang w:val="en-US"/>
+        </w:rPr>
+      </w:pPr>
+    </w:p>
+    <w:p>
+      <w:pPr>
+        <w:jc w:val="both"/>
+        <w:rPr>
+          <w:lang w:val="en-US"/>
+        </w:rPr>
+      </w:pPr>
+    </w:p>
+    <w:p>
+      <w:pPr>
+        <w:jc w:val="both"/>
+        <w:rPr>
+          <w:lang w:val="en-US"/>
+        </w:rPr>
+      </w:pPr>
+      <w:r>
+        <w:rPr>
+          <w:lang w:val="en-US"/>
+        </w:rPr>
+        <w:lastRenderedPageBreak/>
+        <w:t xml:space="preserve">The </w:t>
+      </w:r>
+      <w:r>
+        <w:rPr>
+          <w:lang w:val="en-US"/>
+        </w:rPr>
+        <w:t>Output</w:t>
+      </w:r>
+    </w:p>
+    <w:p>
+      <w:pPr>
+        <w:spacing w:before="100" w:beforeAutospacing="1" w:after="0" w:line="240" w:lineRule="auto"/>
+        <w:jc w:val="both"/>
+        <w:rPr>
+          <w:rFonts w:eastAsia="Times New Roman" w:cs="Times New Roman"/>
+          <w:lang w:val="en-GB" w:eastAsia="fr-CH"/>
+        </w:rPr>
+      </w:pPr>
+      <w:r>
+        <w:rPr>
+          <w:rFonts w:eastAsia="Times New Roman" w:cs="Times New Roman"/>
+          <w:color w:val="000000"/>
+          <w:lang w:val="en-US" w:eastAsia="fr-CH"/>
+        </w:rPr>
+        <w:t xml:space="preserve">The program will then take the state of the cube and the algorithm (look at the Algorithm section) will solve and output the set of moves. These moves will then be shown one after the other on the graphical interface. Now, as the input isn't very representative of a 3D cube, and as we have decided not to use three dimensional graphics, we had to find a compromise of both dimensions. </w:t>
+      </w:r>
+    </w:p>
+    <w:p>
+      <w:pPr>
+        <w:spacing w:before="100" w:beforeAutospacing="1" w:after="0" w:line="240" w:lineRule="auto"/>
+        <w:jc w:val="both"/>
+        <w:rPr>
+          <w:rFonts w:eastAsia="Times New Roman" w:cs="Times New Roman"/>
+          <w:lang w:val="en-GB" w:eastAsia="fr-CH"/>
+        </w:rPr>
+      </w:pPr>
+    </w:p>
+    <w:tbl>
+      <w:tblPr>
+        <w:tblStyle w:val="Grilledutableau"/>
+        <w:tblW w:w="0" w:type="auto"/>
+        <w:tblBorders>
+          <w:top w:val="none" w:sz="0" w:space="0" w:color="auto"/>
+          <w:left w:val="none" w:sz="0" w:space="0" w:color="auto"/>
+          <w:bottom w:val="none" w:sz="0" w:space="0" w:color="auto"/>
+          <w:right w:val="none" w:sz="0" w:space="0" w:color="auto"/>
+          <w:insideH w:val="none" w:sz="0" w:space="0" w:color="auto"/>
+          <w:insideV w:val="none" w:sz="0" w:space="0" w:color="auto"/>
+        </w:tblBorders>
+        <w:tblLook w:val="04A0" w:firstRow="1" w:lastRow="0" w:firstColumn="1" w:lastColumn="0" w:noHBand="0" w:noVBand="1"/>
+      </w:tblPr>
+      <w:tblGrid>
+        <w:gridCol w:w="4452"/>
+        <w:gridCol w:w="60"/>
+        <w:gridCol w:w="4776"/>
+      </w:tblGrid>
+      <w:tr>
+        <w:tc>
+          <w:tcPr>
+            <w:tcW w:w="4512" w:type="dxa"/>
+            <w:gridSpan w:val="2"/>
+          </w:tcPr>
+          <w:p>
+            <w:pPr>
+              <w:pStyle w:val="NormalWeb"/>
+              <w:spacing w:after="0"/>
+              <w:rPr>
+                <w:color w:val="000000"/>
+                <w:lang w:val="en-US"/>
+              </w:rPr>
+            </w:pPr>
+          </w:p>
+          <w:p>
+            <w:pPr>
+              <w:pStyle w:val="NormalWeb"/>
+              <w:spacing w:after="0"/>
+              <w:jc w:val="both"/>
+              <w:rPr>
+                <w:color w:val="000000"/>
+                <w:lang w:val="en-US"/>
+              </w:rPr>
+            </w:pPr>
+          </w:p>
+          <w:p>
+            <w:pPr>
+              <w:pStyle w:val="NormalWeb"/>
+              <w:spacing w:after="0"/>
+              <w:jc w:val="both"/>
+              <w:rPr>
+                <w:rFonts w:asciiTheme="minorHAnsi" w:hAnsiTheme="minorHAnsi"/>
+                <w:sz w:val="22"/>
+                <w:szCs w:val="22"/>
+                <w:lang w:val="en-GB"/>
+              </w:rPr>
+            </w:pPr>
+            <w:r>
+              <w:rPr>
+                <w:rFonts w:asciiTheme="minorHAnsi" w:hAnsiTheme="minorHAnsi"/>
+                <w:color w:val="000000"/>
+                <w:sz w:val="22"/>
+                <w:szCs w:val="22"/>
+                <w:lang w:val="en-US"/>
+              </w:rPr>
+              <w:t xml:space="preserve">The first idea we came up with is using </w:t>
+            </w:r>
+            <w:proofErr w:type="spellStart"/>
+            <w:r>
+              <w:rPr>
+                <w:rFonts w:asciiTheme="minorHAnsi" w:hAnsiTheme="minorHAnsi"/>
+                <w:color w:val="000000"/>
+                <w:sz w:val="22"/>
+                <w:szCs w:val="22"/>
+                <w:lang w:val="en-US"/>
+              </w:rPr>
+              <w:t>isometry</w:t>
+            </w:r>
+            <w:proofErr w:type="spellEnd"/>
+            <w:r>
+              <w:rPr>
+                <w:rFonts w:asciiTheme="minorHAnsi" w:hAnsiTheme="minorHAnsi"/>
+                <w:color w:val="000000"/>
+                <w:sz w:val="22"/>
+                <w:szCs w:val="22"/>
+                <w:lang w:val="en-US"/>
+              </w:rPr>
+              <w:t xml:space="preserve">. </w:t>
+            </w:r>
+            <w:r>
+              <w:rPr>
+                <w:rFonts w:asciiTheme="minorHAnsi" w:hAnsiTheme="minorHAnsi"/>
+                <w:i/>
+                <w:iCs/>
+                <w:color w:val="000000"/>
+                <w:sz w:val="22"/>
+                <w:szCs w:val="22"/>
+                <w:lang w:val="en-US"/>
+              </w:rPr>
+              <w:t>“Isometric” refers to some form of parallel projection where the viewpoint is rotated slightly to reveal other facets of the game environment than are visible from a </w:t>
+            </w:r>
+            <w:hyperlink r:id="rId10" w:history="1">
+              <w:r>
+                <w:rPr>
+                  <w:rStyle w:val="Lienhypertexte"/>
+                  <w:rFonts w:asciiTheme="minorHAnsi" w:hAnsiTheme="minorHAnsi"/>
+                  <w:i/>
+                  <w:iCs/>
+                  <w:color w:val="000000"/>
+                  <w:sz w:val="22"/>
+                  <w:szCs w:val="22"/>
+                  <w:u w:val="none"/>
+                  <w:lang w:val="en-US"/>
+                </w:rPr>
+                <w:t>top-down perspective</w:t>
+              </w:r>
+            </w:hyperlink>
+            <w:r>
+              <w:rPr>
+                <w:rFonts w:asciiTheme="minorHAnsi" w:hAnsiTheme="minorHAnsi"/>
+                <w:i/>
+                <w:iCs/>
+                <w:color w:val="000000"/>
+                <w:sz w:val="22"/>
+                <w:szCs w:val="22"/>
+                <w:lang w:val="en-US"/>
+              </w:rPr>
+              <w:t> or side view, thereby producing a three-</w:t>
+            </w:r>
+            <w:r>
+              <w:rPr>
+                <w:rFonts w:asciiTheme="minorHAnsi" w:hAnsiTheme="minorHAnsi"/>
+                <w:i/>
+                <w:iCs/>
+                <w:color w:val="000000"/>
+                <w:sz w:val="22"/>
+                <w:szCs w:val="22"/>
+                <w:lang w:val="en-US"/>
+              </w:rPr>
+              <w:t>dimensional</w:t>
+            </w:r>
+            <w:r>
+              <w:rPr>
+                <w:rFonts w:asciiTheme="minorHAnsi" w:hAnsiTheme="minorHAnsi"/>
+                <w:i/>
+                <w:iCs/>
+                <w:color w:val="000000"/>
+                <w:sz w:val="22"/>
+                <w:szCs w:val="22"/>
+                <w:lang w:val="en-US"/>
+              </w:rPr>
+              <w:t xml:space="preserve"> effect.</w:t>
+            </w:r>
+            <w:r>
+              <w:rPr>
+                <w:rFonts w:asciiTheme="minorHAnsi" w:hAnsiTheme="minorHAnsi"/>
+                <w:color w:val="000000"/>
+                <w:sz w:val="22"/>
+                <w:szCs w:val="22"/>
+                <w:lang w:val="en-US"/>
+              </w:rPr>
+              <w:t xml:space="preserve"> As defined by </w:t>
+            </w:r>
+            <w:proofErr w:type="spellStart"/>
+            <w:r>
+              <w:rPr>
+                <w:rFonts w:asciiTheme="minorHAnsi" w:hAnsiTheme="minorHAnsi"/>
+                <w:color w:val="000000"/>
+                <w:sz w:val="22"/>
+                <w:szCs w:val="22"/>
+                <w:lang w:val="en-US"/>
+              </w:rPr>
+              <w:t>wikipedia</w:t>
+            </w:r>
+            <w:proofErr w:type="spellEnd"/>
+            <w:r>
+              <w:rPr>
+                <w:rFonts w:asciiTheme="minorHAnsi" w:hAnsiTheme="minorHAnsi"/>
+                <w:color w:val="000000"/>
+                <w:sz w:val="22"/>
+                <w:szCs w:val="22"/>
+                <w:lang w:val="en-US"/>
+              </w:rPr>
+              <w:t xml:space="preserve">, but it is simpler to say that an isometric view is a projection of a three </w:t>
+            </w:r>
+            <w:r>
+              <w:rPr>
+                <w:rFonts w:asciiTheme="minorHAnsi" w:hAnsiTheme="minorHAnsi"/>
+                <w:color w:val="000000"/>
+                <w:sz w:val="22"/>
+                <w:szCs w:val="22"/>
+                <w:lang w:val="en-US"/>
+              </w:rPr>
+              <w:t>dimensional</w:t>
+            </w:r>
+            <w:r>
+              <w:rPr>
+                <w:rFonts w:asciiTheme="minorHAnsi" w:hAnsiTheme="minorHAnsi"/>
+                <w:color w:val="000000"/>
+                <w:sz w:val="22"/>
+                <w:szCs w:val="22"/>
+                <w:lang w:val="en-US"/>
+              </w:rPr>
+              <w:t xml:space="preserve"> object on a two </w:t>
+            </w:r>
+            <w:r>
+              <w:rPr>
+                <w:rFonts w:asciiTheme="minorHAnsi" w:hAnsiTheme="minorHAnsi"/>
+                <w:color w:val="000000"/>
+                <w:sz w:val="22"/>
+                <w:szCs w:val="22"/>
+                <w:lang w:val="en-US"/>
+              </w:rPr>
+              <w:t>dimensional</w:t>
+            </w:r>
+            <w:r>
+              <w:rPr>
+                <w:rFonts w:asciiTheme="minorHAnsi" w:hAnsiTheme="minorHAnsi"/>
+                <w:color w:val="000000"/>
+                <w:sz w:val="22"/>
+                <w:szCs w:val="22"/>
+                <w:lang w:val="en-US"/>
+              </w:rPr>
+              <w:t xml:space="preserve"> plane.</w:t>
+            </w:r>
+          </w:p>
+          <w:p>
+            <w:pPr>
+              <w:jc w:val="both"/>
+              <w:rPr>
+                <w:lang w:val="en-GB"/>
+              </w:rPr>
+            </w:pPr>
+          </w:p>
+        </w:tc>
+        <w:tc>
+          <w:tcPr>
+            <w:tcW w:w="4776" w:type="dxa"/>
+          </w:tcPr>
+          <w:p>
+            <w:pPr>
+              <w:jc w:val="both"/>
+              <w:rPr>
+                <w:lang w:val="en-US"/>
+              </w:rPr>
+            </w:pPr>
+            <w:r>
+              <w:rPr>
+                <w:noProof/>
+                <w:lang w:eastAsia="fr-CH"/>
+              </w:rPr>
+              <w:drawing>
+                <wp:inline distT="0" distB="0" distL="0" distR="0" wp14:anchorId="45D7476F" wp14:editId="6EDC4882">
+                  <wp:extent cx="2895600" cy="2895600"/>
+                  <wp:effectExtent l="0" t="0" r="0" b="0"/>
+                  <wp:docPr id="4" name="Image 4"/>
+                  <wp:cNvGraphicFramePr>
+                    <a:graphicFrameLocks xmlns:a="http://schemas.openxmlformats.org/drawingml/2006/main" noChangeAspect="1"/>
+                  </wp:cNvGraphicFramePr>
+                  <a:graphic xmlns:a="http://schemas.openxmlformats.org/drawingml/2006/main">
+                    <a:graphicData uri="http://schemas.openxmlformats.org/drawingml/2006/picture">
+                      <pic:pic xmlns:pic="http://schemas.openxmlformats.org/drawingml/2006/picture">
+                        <pic:nvPicPr>
+                          <pic:cNvPr id="0" name="Picture 4"/>
+                          <pic:cNvPicPr>
+                            <a:picLocks noChangeAspect="1" noChangeArrowheads="1"/>
+                          </pic:cNvPicPr>
+                        </pic:nvPicPr>
+                        <pic:blipFill>
+                          <a:blip r:embed="rId11" cstate="print">
+                            <a:extLst>
+                              <a:ext uri="{28A0092B-C50C-407E-A947-70E740481C1C}">
+                                <a14:useLocalDpi xmlns:a14="http://schemas.microsoft.com/office/drawing/2010/main" val="0"/>
+                              </a:ext>
+                            </a:extLst>
+                          </a:blip>
+                          <a:srcRect/>
+                          <a:stretch>
+                            <a:fillRect/>
+                          </a:stretch>
+                        </pic:blipFill>
+                        <pic:spPr bwMode="auto">
+                          <a:xfrm>
+                            <a:off x="0" y="0"/>
+                            <a:ext cx="2895600" cy="2895600"/>
+                          </a:xfrm>
+                          <a:prstGeom prst="rect">
+                            <a:avLst/>
+                          </a:prstGeom>
+                          <a:noFill/>
+                          <a:ln>
+                            <a:noFill/>
+                          </a:ln>
+                        </pic:spPr>
+                      </pic:pic>
+                    </a:graphicData>
+                  </a:graphic>
+                </wp:inline>
+              </w:drawing>
+            </w:r>
+          </w:p>
+        </w:tc>
+      </w:tr>
+      <w:tr>
+        <w:tc>
+          <w:tcPr>
+            <w:tcW w:w="4512" w:type="dxa"/>
+            <w:gridSpan w:val="2"/>
+          </w:tcPr>
+          <w:p>
+            <w:pPr>
+              <w:pStyle w:val="NormalWeb"/>
+              <w:spacing w:after="0"/>
+              <w:rPr>
+                <w:color w:val="000000"/>
+                <w:lang w:val="en-US"/>
+              </w:rPr>
+            </w:pPr>
+          </w:p>
+        </w:tc>
+        <w:tc>
+          <w:tcPr>
+            <w:tcW w:w="4776" w:type="dxa"/>
+          </w:tcPr>
+          <w:p>
+            <w:pPr>
+              <w:jc w:val="both"/>
+              <w:rPr>
+                <w:noProof/>
+                <w:lang w:eastAsia="fr-CH"/>
+              </w:rPr>
+            </w:pPr>
+          </w:p>
+        </w:tc>
+      </w:tr>
+      <w:tr>
+        <w:tc>
+          <w:tcPr>
+            <w:tcW w:w="4452" w:type="dxa"/>
+          </w:tcPr>
+          <w:p>
+            <w:pPr>
+              <w:spacing w:before="100" w:beforeAutospacing="1"/>
+              <w:jc w:val="both"/>
+              <w:rPr>
+                <w:rFonts w:eastAsia="Times New Roman" w:cs="Times New Roman"/>
+                <w:color w:val="000000"/>
+                <w:lang w:val="en-US" w:eastAsia="fr-CH"/>
+              </w:rPr>
+            </w:pPr>
+          </w:p>
+          <w:p>
+            <w:pPr>
+              <w:spacing w:before="100" w:beforeAutospacing="1"/>
+              <w:jc w:val="both"/>
+              <w:rPr>
+                <w:rFonts w:eastAsia="Times New Roman" w:cs="Times New Roman"/>
+                <w:color w:val="000000"/>
+                <w:lang w:val="en-US" w:eastAsia="fr-CH"/>
+              </w:rPr>
+            </w:pPr>
+          </w:p>
+          <w:p>
+            <w:pPr>
+              <w:spacing w:before="100" w:beforeAutospacing="1"/>
+              <w:jc w:val="both"/>
+              <w:rPr>
+                <w:rFonts w:eastAsia="Times New Roman" w:cs="Times New Roman"/>
+                <w:color w:val="000000"/>
+                <w:lang w:val="en-US" w:eastAsia="fr-CH"/>
+              </w:rPr>
+            </w:pPr>
+          </w:p>
+          <w:p>
+            <w:pPr>
+              <w:spacing w:before="100" w:beforeAutospacing="1"/>
+              <w:jc w:val="both"/>
+              <w:rPr>
+                <w:rFonts w:eastAsia="Times New Roman" w:cs="Times New Roman"/>
+                <w:lang w:val="en-US" w:eastAsia="fr-CH"/>
+              </w:rPr>
+            </w:pPr>
+            <w:r>
+              <w:rPr>
+                <w:rFonts w:eastAsia="Times New Roman" w:cs="Times New Roman"/>
+                <w:color w:val="000000"/>
+                <w:lang w:val="en-US" w:eastAsia="fr-CH"/>
+              </w:rPr>
+              <w:t xml:space="preserve">The second idea was to show the desired face of a cube that means there is no 3D or a resemblance to a 3D cube. The user would be able to rotate and show the face they would like to see. </w:t>
+            </w:r>
+          </w:p>
+          <w:p>
+            <w:pPr>
+              <w:jc w:val="both"/>
+              <w:rPr>
+                <w:lang w:val="en-US"/>
+              </w:rPr>
+            </w:pPr>
+          </w:p>
+        </w:tc>
+        <w:tc>
+          <w:tcPr>
+            <w:tcW w:w="4836" w:type="dxa"/>
+            <w:gridSpan w:val="2"/>
+          </w:tcPr>
+          <w:p>
+            <w:pPr>
+              <w:ind w:left="84"/>
+              <w:jc w:val="both"/>
+              <w:rPr>
+                <w:lang w:val="en-US"/>
+              </w:rPr>
+            </w:pPr>
+            <w:r>
+              <w:rPr>
+                <w:noProof/>
+                <w:lang w:eastAsia="fr-CH"/>
+              </w:rPr>
+              <w:drawing>
+                <wp:inline distT="0" distB="0" distL="0" distR="0" wp14:anchorId="5937896C" wp14:editId="429FDBEF">
+                  <wp:extent cx="2867025" cy="2867025"/>
+                  <wp:effectExtent l="0" t="0" r="9525" b="9525"/>
+                  <wp:docPr id="5" name="Image 5"/>
+                  <wp:cNvGraphicFramePr>
+                    <a:graphicFrameLocks xmlns:a="http://schemas.openxmlformats.org/drawingml/2006/main" noChangeAspect="1"/>
+                  </wp:cNvGraphicFramePr>
+                  <a:graphic xmlns:a="http://schemas.openxmlformats.org/drawingml/2006/main">
+                    <a:graphicData uri="http://schemas.openxmlformats.org/drawingml/2006/picture">
+                      <pic:pic xmlns:pic="http://schemas.openxmlformats.org/drawingml/2006/picture">
+                        <pic:nvPicPr>
+                          <pic:cNvPr id="0" name="Picture 5"/>
+                          <pic:cNvPicPr>
+                            <a:picLocks noChangeAspect="1" noChangeArrowheads="1"/>
+                          </pic:cNvPicPr>
+                        </pic:nvPicPr>
+                        <pic:blipFill>
+                          <a:blip r:embed="rId12">
+                            <a:extLst>
+                              <a:ext uri="{28A0092B-C50C-407E-A947-70E740481C1C}">
+                                <a14:useLocalDpi xmlns:a14="http://schemas.microsoft.com/office/drawing/2010/main" val="0"/>
+                              </a:ext>
+                            </a:extLst>
+                          </a:blip>
+                          <a:srcRect/>
+                          <a:stretch>
+                            <a:fillRect/>
+                          </a:stretch>
+                        </pic:blipFill>
+                        <pic:spPr bwMode="auto">
+                          <a:xfrm>
+                            <a:off x="0" y="0"/>
+                            <a:ext cx="2867025" cy="2867025"/>
+                          </a:xfrm>
+                          <a:prstGeom prst="rect">
+                            <a:avLst/>
+                          </a:prstGeom>
+                          <a:noFill/>
+                          <a:ln>
+                            <a:noFill/>
+                          </a:ln>
+                        </pic:spPr>
+                      </pic:pic>
+                    </a:graphicData>
+                  </a:graphic>
+                </wp:inline>
+              </w:drawing>
+            </w:r>
+          </w:p>
+        </w:tc>
+      </w:tr>
+    </w:tbl>
+    <w:p>
+      <w:pPr>
+        <w:spacing w:before="100" w:beforeAutospacing="1" w:after="0" w:line="240" w:lineRule="auto"/>
+        <w:jc w:val="both"/>
+        <w:rPr>
+          <w:rFonts w:eastAsia="Times New Roman" w:cs="Times New Roman"/>
+          <w:lang w:val="en-US" w:eastAsia="fr-CH"/>
+        </w:rPr>
+      </w:pPr>
+      <w:r>
+        <w:rPr>
+          <w:rFonts w:eastAsia="Times New Roman" w:cs="Times New Roman"/>
+          <w:color w:val="000000"/>
+          <w:lang w:val="en-US" w:eastAsia="fr-CH"/>
+        </w:rPr>
+        <w:t>Both these solutions have a problem though; holding a cube in your hand makes it very easy to look at any face of the cube and navigating through the cube to properly see each face is quite problematic when working in two dimensions-- there will always be three or more faces that you cannot see. Working with transparency could be a solution but the problem with that is that it can confuse the user</w:t>
+      </w:r>
+      <w:r>
+        <w:rPr>
+          <w:rFonts w:eastAsia="Times New Roman" w:cs="Times New Roman"/>
+          <w:color w:val="000000"/>
+          <w:lang w:val="en-US" w:eastAsia="fr-CH"/>
+        </w:rPr>
+        <w:t xml:space="preserve"> more than it will help.</w:t>
+      </w:r>
+    </w:p>
+    <w:p>
+      <w:pPr>
+        <w:spacing w:before="100" w:beforeAutospacing="1" w:after="0" w:line="240" w:lineRule="auto"/>
+        <w:jc w:val="both"/>
+        <w:rPr>
+          <w:rFonts w:eastAsia="Times New Roman" w:cs="Times New Roman"/>
+          <w:sz w:val="24"/>
+          <w:szCs w:val="24"/>
+          <w:lang w:val="en-US" w:eastAsia="fr-CH"/>
+        </w:rPr>
+      </w:pPr>
+      <w:r>
+        <w:rPr>
+          <w:rFonts w:eastAsia="Times New Roman" w:cs="Times New Roman"/>
+          <w:color w:val="000000"/>
+          <w:lang w:val="en-US" w:eastAsia="fr-CH"/>
+        </w:rPr>
+        <w:lastRenderedPageBreak/>
+        <w:t xml:space="preserve">So, we are considering working with </w:t>
+      </w:r>
+      <w:proofErr w:type="spellStart"/>
+      <w:r>
+        <w:rPr>
+          <w:rFonts w:eastAsia="Times New Roman" w:cs="Times New Roman"/>
+          <w:color w:val="000000"/>
+          <w:lang w:val="en-US" w:eastAsia="fr-CH"/>
+        </w:rPr>
+        <w:t>isometry</w:t>
+      </w:r>
+      <w:proofErr w:type="spellEnd"/>
+      <w:r>
+        <w:rPr>
+          <w:rFonts w:eastAsia="Times New Roman" w:cs="Times New Roman"/>
+          <w:color w:val="000000"/>
+          <w:lang w:val="en-US" w:eastAsia="fr-CH"/>
+        </w:rPr>
+        <w:t>. It makes more sense to work like that because the user will understand very well how to hold the cube in his hand with respect to the image the program is outputting.</w:t>
+      </w:r>
+    </w:p>
+    <w:p>
+      <w:pPr>
+        <w:jc w:val="both"/>
+        <w:rPr>
+          <w:lang w:val="en-US"/>
+        </w:rPr>
+      </w:pPr>
+    </w:p>
+    <w:p>
+      <w:pPr>
+        <w:jc w:val="both"/>
+        <w:rPr>
+          <w:lang w:val="en-US"/>
+        </w:rPr>
+      </w:pPr>
+      <w:r>
+        <w:rPr>
+          <w:lang w:val="en-US"/>
+        </w:rPr>
+        <w:t xml:space="preserve">The Algorithm – </w:t>
+      </w:r>
+      <w:proofErr w:type="spellStart"/>
+      <w:r>
+        <w:rPr>
+          <w:lang w:val="en-US"/>
+        </w:rPr>
+        <w:t>Fridrich</w:t>
+      </w:r>
+      <w:proofErr w:type="spellEnd"/>
+    </w:p>
+    <w:p>
+      <w:pPr>
+        <w:spacing w:before="100" w:beforeAutospacing="1" w:after="0" w:line="240" w:lineRule="auto"/>
+        <w:jc w:val="both"/>
+        <w:rPr>
+          <w:rFonts w:eastAsia="Times New Roman" w:cs="Times New Roman"/>
+          <w:lang w:val="en-US" w:eastAsia="fr-CH"/>
+        </w:rPr>
+      </w:pPr>
+      <w:r>
+        <w:rPr>
+          <w:rFonts w:eastAsia="Times New Roman" w:cs="Times New Roman"/>
+          <w:color w:val="000000"/>
+          <w:lang w:val="en-US" w:eastAsia="fr-CH"/>
+        </w:rPr>
+        <w:t xml:space="preserve">The cube resolution algorithm we are going to implement was invented by Jessica </w:t>
+      </w:r>
+      <w:proofErr w:type="spellStart"/>
+      <w:r>
+        <w:rPr>
+          <w:rFonts w:eastAsia="Times New Roman" w:cs="Times New Roman"/>
+          <w:color w:val="000000"/>
+          <w:lang w:val="en-US" w:eastAsia="fr-CH"/>
+        </w:rPr>
+        <w:t>Fridrich</w:t>
+      </w:r>
+      <w:proofErr w:type="spellEnd"/>
+      <w:r>
+        <w:rPr>
+          <w:rFonts w:eastAsia="Times New Roman" w:cs="Times New Roman"/>
+          <w:color w:val="000000"/>
+          <w:lang w:val="en-US" w:eastAsia="fr-CH"/>
+        </w:rPr>
+        <w:t xml:space="preserve"> because it</w:t>
+      </w:r>
+      <w:r>
+        <w:rPr>
+          <w:rFonts w:eastAsia="Times New Roman" w:cs="Times New Roman"/>
+          <w:color w:val="000000"/>
+          <w:lang w:val="en-US" w:eastAsia="fr-CH"/>
+        </w:rPr>
+        <w:t>’</w:t>
+      </w:r>
+      <w:r>
+        <w:rPr>
+          <w:rFonts w:eastAsia="Times New Roman" w:cs="Times New Roman"/>
+          <w:color w:val="000000"/>
+          <w:lang w:val="en-US" w:eastAsia="fr-CH"/>
+        </w:rPr>
+        <w:t xml:space="preserve">s the favorite algorithm </w:t>
+      </w:r>
+      <w:r>
+        <w:rPr>
+          <w:rFonts w:eastAsia="Times New Roman" w:cs="Times New Roman"/>
+          <w:color w:val="000000"/>
+          <w:lang w:val="en-US" w:eastAsia="fr-CH"/>
+        </w:rPr>
+        <w:t>for</w:t>
+      </w:r>
+      <w:r>
+        <w:rPr>
+          <w:rFonts w:eastAsia="Times New Roman" w:cs="Times New Roman"/>
+          <w:color w:val="000000"/>
+          <w:lang w:val="en-US" w:eastAsia="fr-CH"/>
+        </w:rPr>
+        <w:t xml:space="preserve"> most “speed </w:t>
+      </w:r>
+      <w:proofErr w:type="spellStart"/>
+      <w:r>
+        <w:rPr>
+          <w:rFonts w:eastAsia="Times New Roman" w:cs="Times New Roman"/>
+          <w:color w:val="000000"/>
+          <w:lang w:val="en-US" w:eastAsia="fr-CH"/>
+        </w:rPr>
+        <w:t>cubers</w:t>
+      </w:r>
+      <w:proofErr w:type="spellEnd"/>
+      <w:r>
+        <w:rPr>
+          <w:rFonts w:eastAsia="Times New Roman" w:cs="Times New Roman"/>
+          <w:color w:val="000000"/>
+          <w:lang w:val="en-US" w:eastAsia="fr-CH"/>
+        </w:rPr>
+        <w:t xml:space="preserve">” (people who spend </w:t>
+      </w:r>
+      <w:r>
+        <w:rPr>
+          <w:rFonts w:eastAsia="Times New Roman" w:cs="Times New Roman"/>
+          <w:color w:val="000000"/>
+          <w:lang w:val="en-US" w:eastAsia="fr-CH"/>
+        </w:rPr>
+        <w:t>atrocious</w:t>
+      </w:r>
+      <w:r>
+        <w:rPr>
+          <w:rFonts w:eastAsia="Times New Roman" w:cs="Times New Roman"/>
+          <w:color w:val="000000"/>
+          <w:lang w:val="en-US" w:eastAsia="fr-CH"/>
+        </w:rPr>
+        <w:t xml:space="preserve"> amounts of time learning to resolve cubes as fast as possible) for its incredible efficiency and its moderate difficulty to learn. The main problem with this algorithm is that it requires </w:t>
+      </w:r>
+      <w:r>
+        <w:rPr>
+          <w:rFonts w:eastAsia="Times New Roman" w:cs="Times New Roman"/>
+          <w:color w:val="000000"/>
+          <w:lang w:val="en-US" w:eastAsia="fr-CH"/>
+        </w:rPr>
+        <w:t>knowing</w:t>
+      </w:r>
+      <w:r>
+        <w:rPr>
+          <w:rFonts w:eastAsia="Times New Roman" w:cs="Times New Roman"/>
+          <w:color w:val="000000"/>
+          <w:lang w:val="en-US" w:eastAsia="fr-CH"/>
+        </w:rPr>
+        <w:t xml:space="preserve"> a lot of different sequences of moves that are difficult to master. Thankfully, computers can handle this “knowledge” and shouldn't be an issue for our program.</w:t>
+      </w:r>
+    </w:p>
+    <w:p>
+      <w:pPr>
+        <w:jc w:val="both"/>
+        <w:rPr>
+          <w:lang w:val="en-US"/>
+        </w:rPr>
+      </w:pPr>
+    </w:p>
+    <w:p>
+      <w:pPr>
+        <w:spacing w:before="100" w:beforeAutospacing="1" w:after="0" w:line="240" w:lineRule="auto"/>
+        <w:jc w:val="both"/>
+        <w:rPr>
+          <w:rFonts w:eastAsia="Times New Roman" w:cs="Times New Roman"/>
+          <w:lang w:val="en-US" w:eastAsia="fr-CH"/>
+        </w:rPr>
+      </w:pPr>
+      <w:r>
+        <w:rPr>
+          <w:rFonts w:eastAsia="Times New Roman" w:cs="Times New Roman"/>
+          <w:color w:val="000000"/>
+          <w:lang w:val="en-US" w:eastAsia="fr-CH"/>
+        </w:rPr>
+        <w:t>Moves</w:t>
+      </w:r>
+    </w:p>
+    <w:p>
+      <w:pPr>
+        <w:spacing w:before="100" w:beforeAutospacing="1" w:after="0" w:line="240" w:lineRule="auto"/>
+        <w:jc w:val="both"/>
+        <w:rPr>
+          <w:rFonts w:eastAsia="Times New Roman" w:cs="Times New Roman"/>
+          <w:color w:val="000000"/>
+          <w:lang w:val="en-US" w:eastAsia="fr-CH"/>
+        </w:rPr>
+      </w:pPr>
+      <w:r>
+        <w:rPr>
+          <w:rFonts w:eastAsia="Times New Roman" w:cs="Times New Roman"/>
+          <w:color w:val="000000"/>
+          <w:lang w:val="en-US" w:eastAsia="fr-CH"/>
+        </w:rPr>
+        <w:t xml:space="preserve">To handle the sequences of moves </w:t>
+      </w:r>
+      <w:r>
+        <w:rPr>
+          <w:rFonts w:eastAsia="Times New Roman" w:cs="Times New Roman"/>
+          <w:color w:val="000000"/>
+          <w:lang w:val="en-US" w:eastAsia="fr-CH"/>
+        </w:rPr>
+        <w:t>we decided</w:t>
+      </w:r>
+      <w:r>
+        <w:rPr>
+          <w:rFonts w:eastAsia="Times New Roman" w:cs="Times New Roman"/>
+          <w:color w:val="000000"/>
+          <w:lang w:val="en-US" w:eastAsia="fr-CH"/>
+        </w:rPr>
+        <w:t xml:space="preserve"> the program</w:t>
+      </w:r>
+      <w:r>
+        <w:rPr>
+          <w:rFonts w:eastAsia="Times New Roman" w:cs="Times New Roman"/>
+          <w:color w:val="000000"/>
+          <w:lang w:val="en-US" w:eastAsia="fr-CH"/>
+        </w:rPr>
+        <w:t xml:space="preserve"> </w:t>
+      </w:r>
+      <w:r>
+        <w:rPr>
+          <w:rFonts w:eastAsia="Times New Roman" w:cs="Times New Roman"/>
+          <w:color w:val="000000"/>
+          <w:lang w:val="en-US" w:eastAsia="fr-CH"/>
+        </w:rPr>
+        <w:t>w</w:t>
+      </w:r>
+      <w:r>
+        <w:rPr>
+          <w:rFonts w:eastAsia="Times New Roman" w:cs="Times New Roman"/>
+          <w:color w:val="000000"/>
+          <w:lang w:val="en-US" w:eastAsia="fr-CH"/>
+        </w:rPr>
+        <w:t>ould</w:t>
+      </w:r>
+      <w:r>
+        <w:rPr>
+          <w:rFonts w:eastAsia="Times New Roman" w:cs="Times New Roman"/>
+          <w:color w:val="000000"/>
+          <w:lang w:val="en-US" w:eastAsia="fr-CH"/>
+        </w:rPr>
+        <w:t xml:space="preserve"> have methods that take as parameters a string withholding the list of moves. This means that we will have to code a decoder so that a string containing “F U R U' R' F'” actually performs the correct set of moves: F followed by U, followed by R, followed by etc. We </w:t>
+      </w:r>
+      <w:r>
+        <w:rPr>
+          <w:rFonts w:eastAsia="Times New Roman" w:cs="Times New Roman"/>
+          <w:color w:val="000000"/>
+          <w:lang w:val="en-US" w:eastAsia="fr-CH"/>
+        </w:rPr>
+        <w:t>chose to</w:t>
+      </w:r>
+      <w:r>
+        <w:rPr>
+          <w:rFonts w:eastAsia="Times New Roman" w:cs="Times New Roman"/>
+          <w:color w:val="000000"/>
+          <w:lang w:val="en-US" w:eastAsia="fr-CH"/>
+        </w:rPr>
+        <w:t xml:space="preserve"> also implement each move individually, as there are only 18 possible moves on a cube {F, F', F2, U, U', U2, R, R', R2, L, L', L2, D, D', D2, B, B', B2} and considering FURLDB(2) are simply FURLDB launched twice, then there really only are 12 moves to c</w:t>
+      </w:r>
+      <w:r>
+        <w:rPr>
+          <w:rFonts w:eastAsia="Times New Roman" w:cs="Times New Roman"/>
+          <w:color w:val="000000"/>
+          <w:lang w:val="en-US" w:eastAsia="fr-CH"/>
+        </w:rPr>
+        <w:t>ode.</w:t>
+      </w:r>
+    </w:p>
+    <w:p>
+      <w:pPr>
+        <w:spacing w:before="100" w:beforeAutospacing="1" w:after="0" w:line="240" w:lineRule="auto"/>
+        <w:jc w:val="both"/>
+        <w:rPr>
+          <w:rFonts w:eastAsia="Times New Roman" w:cs="Times New Roman"/>
+          <w:lang w:val="en-US" w:eastAsia="fr-CH"/>
+        </w:rPr>
+      </w:pPr>
+      <w:r>
+        <w:rPr>
+          <w:rFonts w:eastAsia="Times New Roman" w:cs="Times New Roman"/>
+          <w:color w:val="000000"/>
+          <w:lang w:val="en-US" w:eastAsia="fr-CH"/>
+        </w:rPr>
+        <w:t>Representation</w:t>
+      </w:r>
+    </w:p>
+    <w:p>
+      <w:pPr>
+        <w:spacing w:before="100" w:beforeAutospacing="1" w:after="0" w:line="240" w:lineRule="auto"/>
+        <w:jc w:val="both"/>
+        <w:rPr>
+          <w:rFonts w:eastAsia="Times New Roman" w:cs="Times New Roman"/>
+          <w:lang w:val="en-US" w:eastAsia="fr-CH"/>
+        </w:rPr>
+      </w:pPr>
+      <w:r>
+        <w:rPr>
+          <w:rFonts w:eastAsia="Times New Roman" w:cs="Times New Roman"/>
+          <w:color w:val="000000"/>
+          <w:lang w:val="en-US" w:eastAsia="fr-CH"/>
+        </w:rPr>
+        <w:t xml:space="preserve">There is one last point to talk about in this section which is how the program will implement the cube. We have opted for an object system whereby the class Cube will have as child the class </w:t>
+      </w:r>
+      <w:proofErr w:type="spellStart"/>
+      <w:r>
+        <w:rPr>
+          <w:rFonts w:eastAsia="Times New Roman" w:cs="Times New Roman"/>
+          <w:color w:val="000000"/>
+          <w:lang w:val="en-US" w:eastAsia="fr-CH"/>
+        </w:rPr>
+        <w:t>Cubie</w:t>
+      </w:r>
+      <w:proofErr w:type="spellEnd"/>
+      <w:r>
+        <w:rPr>
+          <w:rFonts w:eastAsia="Times New Roman" w:cs="Times New Roman"/>
+          <w:color w:val="000000"/>
+          <w:lang w:val="en-US" w:eastAsia="fr-CH"/>
+        </w:rPr>
+        <w:t xml:space="preserve">. The cube class will contain 26 </w:t>
+      </w:r>
+      <w:proofErr w:type="spellStart"/>
+      <w:r>
+        <w:rPr>
+          <w:rFonts w:eastAsia="Times New Roman" w:cs="Times New Roman"/>
+          <w:color w:val="000000"/>
+          <w:lang w:val="en-US" w:eastAsia="fr-CH"/>
+        </w:rPr>
+        <w:t>cubies</w:t>
+      </w:r>
+      <w:proofErr w:type="spellEnd"/>
+      <w:r>
+        <w:rPr>
+          <w:rFonts w:eastAsia="Times New Roman" w:cs="Times New Roman"/>
+          <w:color w:val="000000"/>
+          <w:lang w:val="en-US" w:eastAsia="fr-CH"/>
+        </w:rPr>
+        <w:t xml:space="preserve"> and their position, whereas the </w:t>
+      </w:r>
+      <w:proofErr w:type="spellStart"/>
+      <w:r>
+        <w:rPr>
+          <w:rFonts w:eastAsia="Times New Roman" w:cs="Times New Roman"/>
+          <w:color w:val="000000"/>
+          <w:lang w:val="en-US" w:eastAsia="fr-CH"/>
+        </w:rPr>
+        <w:t>Cubie</w:t>
+      </w:r>
+      <w:proofErr w:type="spellEnd"/>
+      <w:r>
+        <w:rPr>
+          <w:rFonts w:eastAsia="Times New Roman" w:cs="Times New Roman"/>
+          <w:color w:val="000000"/>
+          <w:lang w:val="en-US" w:eastAsia="fr-CH"/>
+        </w:rPr>
+        <w:t xml:space="preserve"> class will contain the one, two, or three colo</w:t>
+      </w:r>
+      <w:r>
+        <w:rPr>
+          <w:rFonts w:eastAsia="Times New Roman" w:cs="Times New Roman"/>
+          <w:color w:val="000000"/>
+          <w:lang w:val="en-US" w:eastAsia="fr-CH"/>
+        </w:rPr>
+        <w:t xml:space="preserve">rs assigned to the </w:t>
+      </w:r>
+      <w:proofErr w:type="spellStart"/>
+      <w:r>
+        <w:rPr>
+          <w:rFonts w:eastAsia="Times New Roman" w:cs="Times New Roman"/>
+          <w:color w:val="000000"/>
+          <w:lang w:val="en-US" w:eastAsia="fr-CH"/>
+        </w:rPr>
+        <w:t>cubie</w:t>
+      </w:r>
+      <w:proofErr w:type="spellEnd"/>
+      <w:r>
+        <w:rPr>
+          <w:rFonts w:eastAsia="Times New Roman" w:cs="Times New Roman"/>
+          <w:color w:val="000000"/>
+          <w:lang w:val="en-US" w:eastAsia="fr-CH"/>
+        </w:rPr>
+        <w:t xml:space="preserve"> and it</w:t>
+      </w:r>
+      <w:r>
+        <w:rPr>
+          <w:rFonts w:eastAsia="Times New Roman" w:cs="Times New Roman"/>
+          <w:color w:val="000000"/>
+          <w:lang w:val="en-US" w:eastAsia="fr-CH"/>
+        </w:rPr>
+        <w:t xml:space="preserve">s orientation. Now, the orientation of the </w:t>
+      </w:r>
+      <w:proofErr w:type="spellStart"/>
+      <w:r>
+        <w:rPr>
+          <w:rFonts w:eastAsia="Times New Roman" w:cs="Times New Roman"/>
+          <w:color w:val="000000"/>
+          <w:lang w:val="en-US" w:eastAsia="fr-CH"/>
+        </w:rPr>
+        <w:t>cubie</w:t>
+      </w:r>
+      <w:proofErr w:type="spellEnd"/>
+      <w:r>
+        <w:rPr>
+          <w:rFonts w:eastAsia="Times New Roman" w:cs="Times New Roman"/>
+          <w:color w:val="000000"/>
+          <w:lang w:val="en-US" w:eastAsia="fr-CH"/>
+        </w:rPr>
+        <w:t xml:space="preserve"> will have to be handled carefully because when a move is executed, the </w:t>
+      </w:r>
+      <w:proofErr w:type="spellStart"/>
+      <w:r>
+        <w:rPr>
+          <w:rFonts w:eastAsia="Times New Roman" w:cs="Times New Roman"/>
+          <w:color w:val="000000"/>
+          <w:lang w:val="en-US" w:eastAsia="fr-CH"/>
+        </w:rPr>
+        <w:t>cubie</w:t>
+      </w:r>
+      <w:proofErr w:type="spellEnd"/>
+      <w:r>
+        <w:rPr>
+          <w:rFonts w:eastAsia="Times New Roman" w:cs="Times New Roman"/>
+          <w:color w:val="000000"/>
+          <w:lang w:val="en-US" w:eastAsia="fr-CH"/>
+        </w:rPr>
+        <w:t xml:space="preserve"> has to be facing the direction it should be facing as it would on a real cube. </w:t>
+      </w:r>
+    </w:p>
+    <w:p>
+      <w:pPr>
+        <w:spacing w:before="100" w:beforeAutospacing="1" w:after="0" w:line="240" w:lineRule="auto"/>
+        <w:jc w:val="both"/>
+        <w:rPr>
+          <w:rFonts w:eastAsia="Times New Roman" w:cs="Times New Roman"/>
+          <w:lang w:val="en-US" w:eastAsia="fr-CH"/>
+        </w:rPr>
+      </w:pPr>
+      <w:r>
+        <w:rPr>
+          <w:rFonts w:eastAsia="Times New Roman" w:cs="Times New Roman"/>
+          <w:color w:val="000000"/>
+          <w:lang w:val="en-US" w:eastAsia="fr-CH"/>
+        </w:rPr>
+        <w:t>Cube</w:t>
+      </w:r>
+    </w:p>
+    <w:p>
+      <w:pPr>
+        <w:spacing w:before="100" w:beforeAutospacing="1" w:after="0" w:line="240" w:lineRule="auto"/>
+        <w:ind w:left="737"/>
+        <w:jc w:val="both"/>
+        <w:rPr>
+          <w:rFonts w:eastAsia="Times New Roman" w:cs="Times New Roman"/>
+          <w:lang w:val="en-GB" w:eastAsia="fr-CH"/>
+        </w:rPr>
+      </w:pPr>
+      <w:r>
+        <w:rPr>
+          <w:rFonts w:eastAsia="Times New Roman" w:cs="Times New Roman"/>
+          <w:color w:val="000000"/>
+          <w:lang w:val="en-GB" w:eastAsia="fr-CH"/>
+        </w:rPr>
+        <w:t xml:space="preserve">To represent the cube in code form we have thought up two different methods. Both these methods are quite similar but don't handle the same. </w:t>
+      </w:r>
+    </w:p>
+    <w:p>
+      <w:pPr>
+        <w:spacing w:before="100" w:beforeAutospacing="1" w:after="0" w:line="240" w:lineRule="auto"/>
+        <w:ind w:left="737"/>
+        <w:jc w:val="both"/>
+        <w:rPr>
+          <w:rFonts w:eastAsia="Times New Roman" w:cs="Times New Roman"/>
+          <w:lang w:val="en-GB" w:eastAsia="fr-CH"/>
+        </w:rPr>
+      </w:pPr>
+      <w:r>
+        <w:rPr>
+          <w:rFonts w:eastAsia="Times New Roman" w:cs="Times New Roman"/>
+          <w:i/>
+          <w:iCs/>
+          <w:color w:val="000000"/>
+          <w:lang w:val="en-GB" w:eastAsia="fr-CH"/>
+        </w:rPr>
+        <w:t>3x3</w:t>
+      </w:r>
+      <w:proofErr w:type="gramStart"/>
+      <w:r>
+        <w:rPr>
+          <w:rFonts w:eastAsia="Times New Roman" w:cs="Times New Roman"/>
+          <w:i/>
+          <w:iCs/>
+          <w:color w:val="000000"/>
+          <w:lang w:val="en-GB" w:eastAsia="fr-CH"/>
+        </w:rPr>
+        <w:t>x3 Matrix</w:t>
+      </w:r>
+      <w:proofErr w:type="gramEnd"/>
+    </w:p>
+    <w:p>
+      <w:pPr>
+        <w:spacing w:before="100" w:beforeAutospacing="1" w:after="0" w:line="240" w:lineRule="auto"/>
+        <w:ind w:left="737"/>
+        <w:jc w:val="both"/>
+        <w:rPr>
+          <w:rFonts w:eastAsia="Times New Roman" w:cs="Times New Roman"/>
+          <w:color w:val="000000"/>
+          <w:lang w:val="en-GB" w:eastAsia="fr-CH"/>
+        </w:rPr>
+      </w:pPr>
+      <w:r>
+        <w:rPr>
+          <w:rFonts w:eastAsia="Times New Roman" w:cs="Times New Roman"/>
+          <w:color w:val="000000"/>
+          <w:lang w:val="en-GB" w:eastAsia="fr-CH"/>
+        </w:rPr>
+        <w:t xml:space="preserve">A 3x3x3 matrix that will contain all the </w:t>
+      </w:r>
+      <w:proofErr w:type="spellStart"/>
+      <w:r>
+        <w:rPr>
+          <w:rFonts w:eastAsia="Times New Roman" w:cs="Times New Roman"/>
+          <w:color w:val="000000"/>
+          <w:lang w:val="en-GB" w:eastAsia="fr-CH"/>
+        </w:rPr>
+        <w:t>cubies</w:t>
+      </w:r>
+      <w:proofErr w:type="spellEnd"/>
+      <w:r>
+        <w:rPr>
+          <w:rFonts w:eastAsia="Times New Roman" w:cs="Times New Roman"/>
+          <w:color w:val="000000"/>
+          <w:lang w:val="en-GB" w:eastAsia="fr-CH"/>
+        </w:rPr>
+        <w:t xml:space="preserve"> and the position of a </w:t>
+      </w:r>
+      <w:proofErr w:type="spellStart"/>
+      <w:r>
+        <w:rPr>
+          <w:rFonts w:eastAsia="Times New Roman" w:cs="Times New Roman"/>
+          <w:color w:val="000000"/>
+          <w:lang w:val="en-GB" w:eastAsia="fr-CH"/>
+        </w:rPr>
+        <w:t>cubie</w:t>
+      </w:r>
+      <w:proofErr w:type="spellEnd"/>
+      <w:r>
+        <w:rPr>
+          <w:rFonts w:eastAsia="Times New Roman" w:cs="Times New Roman"/>
+          <w:color w:val="000000"/>
+          <w:lang w:val="en-GB" w:eastAsia="fr-CH"/>
+        </w:rPr>
+        <w:t xml:space="preserve"> will be represented with a 3D vector </w:t>
+      </w:r>
+      <w:proofErr w:type="spellStart"/>
+      <w:r>
+        <w:rPr>
+          <w:rFonts w:eastAsia="Times New Roman" w:cs="Times New Roman"/>
+          <w:color w:val="000000"/>
+          <w:lang w:val="en-GB" w:eastAsia="fr-CH"/>
+        </w:rPr>
+        <w:t>e.g</w:t>
+      </w:r>
+      <w:proofErr w:type="spellEnd"/>
+      <w:r>
+        <w:rPr>
+          <w:rFonts w:eastAsia="Times New Roman" w:cs="Times New Roman"/>
+          <w:color w:val="000000"/>
+          <w:lang w:val="en-GB" w:eastAsia="fr-CH"/>
+        </w:rPr>
+        <w:t xml:space="preserve"> (1</w:t>
+      </w:r>
+      <w:proofErr w:type="gramStart"/>
+      <w:r>
+        <w:rPr>
+          <w:rFonts w:eastAsia="Times New Roman" w:cs="Times New Roman"/>
+          <w:color w:val="000000"/>
+          <w:lang w:val="en-GB" w:eastAsia="fr-CH"/>
+        </w:rPr>
+        <w:t>,1,1</w:t>
+      </w:r>
+      <w:proofErr w:type="gramEnd"/>
+      <w:r>
+        <w:rPr>
+          <w:rFonts w:eastAsia="Times New Roman" w:cs="Times New Roman"/>
+          <w:color w:val="000000"/>
+          <w:lang w:val="en-GB" w:eastAsia="fr-CH"/>
+        </w:rPr>
+        <w:t xml:space="preserve">). Slight optimisation issue with this method-- “useless” </w:t>
+      </w:r>
+      <w:proofErr w:type="spellStart"/>
+      <w:r>
+        <w:rPr>
+          <w:rFonts w:eastAsia="Times New Roman" w:cs="Times New Roman"/>
+          <w:color w:val="000000"/>
+          <w:lang w:val="en-GB" w:eastAsia="fr-CH"/>
+        </w:rPr>
+        <w:t>cubies</w:t>
+      </w:r>
+      <w:proofErr w:type="spellEnd"/>
+      <w:r>
+        <w:rPr>
+          <w:rFonts w:eastAsia="Times New Roman" w:cs="Times New Roman"/>
+          <w:color w:val="000000"/>
+          <w:lang w:val="en-GB" w:eastAsia="fr-CH"/>
+        </w:rPr>
+        <w:t xml:space="preserve"> (centre </w:t>
+      </w:r>
+      <w:proofErr w:type="spellStart"/>
+      <w:r>
+        <w:rPr>
+          <w:rFonts w:eastAsia="Times New Roman" w:cs="Times New Roman"/>
+          <w:color w:val="000000"/>
+          <w:lang w:val="en-GB" w:eastAsia="fr-CH"/>
+        </w:rPr>
+        <w:t>cubies</w:t>
+      </w:r>
+      <w:proofErr w:type="spellEnd"/>
+      <w:r>
+        <w:rPr>
+          <w:rFonts w:eastAsia="Times New Roman" w:cs="Times New Roman"/>
+          <w:color w:val="000000"/>
+          <w:lang w:val="en-GB" w:eastAsia="fr-CH"/>
+        </w:rPr>
+        <w:t>) are a possible position vector.</w:t>
+      </w:r>
+    </w:p>
+    <w:p>
+      <w:pPr>
+        <w:spacing w:before="100" w:beforeAutospacing="1" w:after="0" w:line="240" w:lineRule="auto"/>
+        <w:ind w:left="737"/>
+        <w:jc w:val="both"/>
+        <w:rPr>
+          <w:rFonts w:eastAsia="Times New Roman" w:cs="Times New Roman"/>
+          <w:lang w:val="en-GB" w:eastAsia="fr-CH"/>
+        </w:rPr>
+      </w:pPr>
+      <w:r>
+        <w:rPr>
+          <w:rFonts w:eastAsia="Times New Roman" w:cs="Times New Roman"/>
+          <w:i/>
+          <w:iCs/>
+          <w:color w:val="000000"/>
+          <w:lang w:val="en-GB" w:eastAsia="fr-CH"/>
+        </w:rPr>
+        <w:t>3 3x3 Matrices</w:t>
+      </w:r>
+    </w:p>
+    <w:p>
+      <w:pPr>
+        <w:spacing w:before="100" w:beforeAutospacing="1" w:after="0" w:line="240" w:lineRule="auto"/>
+        <w:ind w:left="737"/>
+        <w:jc w:val="both"/>
+        <w:rPr>
+          <w:rFonts w:eastAsia="Times New Roman" w:cs="Times New Roman"/>
+          <w:color w:val="000000"/>
+          <w:lang w:val="en-GB" w:eastAsia="fr-CH"/>
+        </w:rPr>
+      </w:pPr>
+      <w:r>
+        <w:rPr>
+          <w:rFonts w:eastAsia="Times New Roman" w:cs="Times New Roman"/>
+          <w:color w:val="000000"/>
+          <w:lang w:val="en-GB" w:eastAsia="fr-CH"/>
+        </w:rPr>
+        <w:t xml:space="preserve">Essentially the same model as the 3x3x3 Matrix-- the difference lies in the fact that we're working on each layer individually in this model as </w:t>
+      </w:r>
+      <w:proofErr w:type="spellStart"/>
+      <w:r>
+        <w:rPr>
+          <w:rFonts w:eastAsia="Times New Roman" w:cs="Times New Roman"/>
+          <w:color w:val="000000"/>
+          <w:lang w:val="en-GB" w:eastAsia="fr-CH"/>
+        </w:rPr>
+        <w:t>oposed</w:t>
+      </w:r>
+      <w:proofErr w:type="spellEnd"/>
+      <w:r>
+        <w:rPr>
+          <w:rFonts w:eastAsia="Times New Roman" w:cs="Times New Roman"/>
+          <w:color w:val="000000"/>
+          <w:lang w:val="en-GB" w:eastAsia="fr-CH"/>
+        </w:rPr>
+        <w:t xml:space="preserve"> to the previous one.</w:t>
+      </w:r>
+    </w:p>
+    <w:p>
+      <w:pPr>
+        <w:spacing w:before="100" w:beforeAutospacing="1" w:after="0" w:line="240" w:lineRule="auto"/>
+        <w:ind w:left="737"/>
+        <w:jc w:val="both"/>
+        <w:rPr>
+          <w:rFonts w:eastAsia="Times New Roman" w:cs="Times New Roman"/>
+          <w:lang w:val="en-GB" w:eastAsia="fr-CH"/>
+        </w:rPr>
+      </w:pPr>
+    </w:p>
+    <w:p>
+      <w:pPr>
+        <w:spacing w:before="100" w:beforeAutospacing="1" w:after="0" w:line="240" w:lineRule="auto"/>
+        <w:jc w:val="both"/>
+        <w:rPr>
+          <w:rFonts w:eastAsia="Times New Roman" w:cs="Times New Roman"/>
+          <w:lang w:val="en-US" w:eastAsia="fr-CH"/>
+        </w:rPr>
+      </w:pPr>
+      <w:proofErr w:type="spellStart"/>
+      <w:r>
+        <w:rPr>
+          <w:rFonts w:eastAsia="Times New Roman" w:cs="Times New Roman"/>
+          <w:color w:val="000000"/>
+          <w:lang w:val="en-US" w:eastAsia="fr-CH"/>
+        </w:rPr>
+        <w:lastRenderedPageBreak/>
+        <w:t>Cubie</w:t>
+      </w:r>
+      <w:proofErr w:type="spellEnd"/>
+    </w:p>
+    <w:p>
+      <w:pPr>
+        <w:spacing w:before="100" w:beforeAutospacing="1" w:after="0" w:line="240" w:lineRule="auto"/>
+        <w:ind w:firstLine="703"/>
+        <w:jc w:val="both"/>
+        <w:rPr>
+          <w:rFonts w:eastAsia="Times New Roman" w:cs="Times New Roman"/>
+          <w:lang w:val="en-US" w:eastAsia="fr-CH"/>
+        </w:rPr>
+      </w:pPr>
+      <w:r>
+        <w:rPr>
+          <w:rFonts w:eastAsia="Times New Roman" w:cs="Times New Roman"/>
+          <w:color w:val="000000"/>
+          <w:lang w:val="en-US" w:eastAsia="fr-CH"/>
+        </w:rPr>
+        <w:t>Edge</w:t>
+      </w:r>
+    </w:p>
+    <w:p>
+      <w:pPr>
+        <w:spacing w:before="100" w:beforeAutospacing="1" w:after="0" w:line="240" w:lineRule="auto"/>
+        <w:ind w:left="703"/>
+        <w:jc w:val="both"/>
+        <w:rPr>
+          <w:rFonts w:eastAsia="Times New Roman" w:cs="Times New Roman"/>
+          <w:lang w:val="en-US" w:eastAsia="fr-CH"/>
+        </w:rPr>
+      </w:pPr>
+      <w:r>
+        <w:rPr>
+          <w:rFonts w:eastAsia="Times New Roman" w:cs="Times New Roman"/>
+          <w:color w:val="000000"/>
+          <w:lang w:val="en-US" w:eastAsia="fr-CH"/>
+        </w:rPr>
+        <w:t xml:space="preserve">Edge </w:t>
+      </w:r>
+      <w:proofErr w:type="spellStart"/>
+      <w:r>
+        <w:rPr>
+          <w:rFonts w:eastAsia="Times New Roman" w:cs="Times New Roman"/>
+          <w:color w:val="000000"/>
+          <w:lang w:val="en-US" w:eastAsia="fr-CH"/>
+        </w:rPr>
+        <w:t>Cubies</w:t>
+      </w:r>
+      <w:proofErr w:type="spellEnd"/>
+      <w:r>
+        <w:rPr>
+          <w:rFonts w:eastAsia="Times New Roman" w:cs="Times New Roman"/>
+          <w:color w:val="000000"/>
+          <w:lang w:val="en-US" w:eastAsia="fr-CH"/>
+        </w:rPr>
+        <w:t xml:space="preserve"> are slightly easier to handle because they can have only two possible orientations-- the first color on the right or on the left of the face it is in. As the position of the </w:t>
+      </w:r>
+      <w:proofErr w:type="spellStart"/>
+      <w:r>
+        <w:rPr>
+          <w:rFonts w:eastAsia="Times New Roman" w:cs="Times New Roman"/>
+          <w:color w:val="000000"/>
+          <w:lang w:val="en-US" w:eastAsia="fr-CH"/>
+        </w:rPr>
+        <w:t>cubie</w:t>
+      </w:r>
+      <w:proofErr w:type="spellEnd"/>
+      <w:r>
+        <w:rPr>
+          <w:rFonts w:eastAsia="Times New Roman" w:cs="Times New Roman"/>
+          <w:color w:val="000000"/>
+          <w:lang w:val="en-US" w:eastAsia="fr-CH"/>
+        </w:rPr>
+        <w:t xml:space="preserve"> is determined by the parent class, it is always known and therefore the orientation is relative to the position.</w:t>
+      </w:r>
+    </w:p>
+    <w:p>
+      <w:pPr>
+        <w:spacing w:before="100" w:beforeAutospacing="1" w:after="0" w:line="240" w:lineRule="auto"/>
+        <w:ind w:left="703"/>
+        <w:jc w:val="both"/>
+        <w:rPr>
+          <w:rFonts w:eastAsia="Times New Roman" w:cs="Times New Roman"/>
+          <w:lang w:val="en-US" w:eastAsia="fr-CH"/>
+        </w:rPr>
+      </w:pPr>
+      <w:r>
+        <w:rPr>
+          <w:rFonts w:eastAsia="Times New Roman" w:cs="Times New Roman"/>
+          <w:color w:val="000000"/>
+          <w:lang w:val="en-US" w:eastAsia="fr-CH"/>
+        </w:rPr>
+        <w:t>Corner</w:t>
+      </w:r>
+    </w:p>
+    <w:p>
+      <w:pPr>
+        <w:spacing w:before="100" w:beforeAutospacing="1" w:after="0" w:line="240" w:lineRule="auto"/>
+        <w:ind w:left="703"/>
+        <w:jc w:val="both"/>
+        <w:rPr>
+          <w:rFonts w:eastAsia="Times New Roman" w:cs="Times New Roman"/>
+          <w:lang w:val="en-GB" w:eastAsia="fr-CH"/>
+        </w:rPr>
+      </w:pPr>
+      <w:r>
+        <w:rPr>
+          <w:rFonts w:eastAsia="Times New Roman" w:cs="Times New Roman"/>
+          <w:color w:val="000000"/>
+          <w:lang w:val="en-GB" w:eastAsia="fr-CH"/>
+        </w:rPr>
+        <w:t xml:space="preserve">Corner </w:t>
+      </w:r>
+      <w:proofErr w:type="spellStart"/>
+      <w:r>
+        <w:rPr>
+          <w:rFonts w:eastAsia="Times New Roman" w:cs="Times New Roman"/>
+          <w:color w:val="000000"/>
+          <w:lang w:val="en-GB" w:eastAsia="fr-CH"/>
+        </w:rPr>
+        <w:t>Cubies</w:t>
+      </w:r>
+      <w:proofErr w:type="spellEnd"/>
+      <w:r>
+        <w:rPr>
+          <w:rFonts w:eastAsia="Times New Roman" w:cs="Times New Roman"/>
+          <w:color w:val="000000"/>
+          <w:lang w:val="en-GB" w:eastAsia="fr-CH"/>
+        </w:rPr>
+        <w:t xml:space="preserve"> are slightly more complex than Edge </w:t>
+      </w:r>
+      <w:proofErr w:type="spellStart"/>
+      <w:r>
+        <w:rPr>
+          <w:rFonts w:eastAsia="Times New Roman" w:cs="Times New Roman"/>
+          <w:color w:val="000000"/>
+          <w:lang w:val="en-GB" w:eastAsia="fr-CH"/>
+        </w:rPr>
+        <w:t>Cubies</w:t>
+      </w:r>
+      <w:proofErr w:type="spellEnd"/>
+      <w:r>
+        <w:rPr>
+          <w:rFonts w:eastAsia="Times New Roman" w:cs="Times New Roman"/>
+          <w:color w:val="000000"/>
+          <w:lang w:val="en-GB" w:eastAsia="fr-CH"/>
+        </w:rPr>
+        <w:t xml:space="preserve"> as they withhold three colours and therefore three possible orientations.</w:t>
+      </w:r>
+    </w:p>
+    <w:p>
+      <w:pPr>
+        <w:spacing w:before="100" w:beforeAutospacing="1" w:after="0" w:line="240" w:lineRule="auto"/>
+        <w:jc w:val="both"/>
+        <w:rPr>
+          <w:rFonts w:eastAsia="Times New Roman" w:cs="Times New Roman"/>
+          <w:lang w:val="en-GB" w:eastAsia="fr-CH"/>
+        </w:rPr>
+      </w:pPr>
+      <w:r>
+        <w:rPr>
+          <w:rFonts w:eastAsia="Times New Roman" w:cs="Times New Roman"/>
+          <w:lang w:val="en-GB" w:eastAsia="fr-CH"/>
+        </w:rPr>
+        <w:t>The actual solution</w:t>
+      </w:r>
       <w:bookmarkStart w:id="0" w:name="_GoBack"/>
       <w:bookmarkEnd w:id="0"/>
     </w:p>
@@ -2323,6 +4608,62 @@
       <w:lang w:eastAsia="hi-IN" w:bidi="hi-IN"/>
     </w:rPr>
   </w:style>
+  <w:style w:type="table" w:styleId="Grilledutableau">
+    <w:name w:val="Table Grid"/>
+    <w:basedOn w:val="TableauNormal"/>
+    <w:uiPriority w:val="59"/>
+    <w:rsid w:val="00A17F6E"/>
+    <w:pPr>
+      <w:spacing w:after="0" w:line="240" w:lineRule="auto"/>
+    </w:pPr>
+    <w:tblPr>
+      <w:tblInd w:w="0" w:type="dxa"/>
+      <w:tblBorders>
+        <w:top w:val="single" w:sz="4" w:space="0" w:color="auto"/>
+        <w:left w:val="single" w:sz="4" w:space="0" w:color="auto"/>
+        <w:bottom w:val="single" w:sz="4" w:space="0" w:color="auto"/>
+        <w:right w:val="single" w:sz="4" w:space="0" w:color="auto"/>
+        <w:insideH w:val="single" w:sz="4" w:space="0" w:color="auto"/>
+        <w:insideV w:val="single" w:sz="4" w:space="0" w:color="auto"/>
+      </w:tblBorders>
+      <w:tblCellMar>
+        <w:top w:w="0" w:type="dxa"/>
+        <w:left w:w="108" w:type="dxa"/>
+        <w:bottom w:w="0" w:type="dxa"/>
+        <w:right w:w="108" w:type="dxa"/>
+      </w:tblCellMar>
+    </w:tblPr>
+  </w:style>
+  <w:style w:type="paragraph" w:styleId="Textedebulles">
+    <w:name w:val="Balloon Text"/>
+    <w:basedOn w:val="Normal"/>
+    <w:link w:val="TextedebullesCar"/>
+    <w:uiPriority w:val="99"/>
+    <w:semiHidden/>
+    <w:unhideWhenUsed/>
+    <w:rsid w:val="00A17F6E"/>
+    <w:pPr>
+      <w:spacing w:after="0" w:line="240" w:lineRule="auto"/>
+    </w:pPr>
+    <w:rPr>
+      <w:rFonts w:ascii="Tahoma" w:hAnsi="Tahoma" w:cs="Tahoma"/>
+      <w:sz w:val="16"/>
+      <w:szCs w:val="16"/>
+    </w:rPr>
+  </w:style>
+  <w:style w:type="character" w:customStyle="1" w:styleId="TextedebullesCar">
+    <w:name w:val="Texte de bulles Car"/>
+    <w:basedOn w:val="Policepardfaut"/>
+    <w:link w:val="Textedebulles"/>
+    <w:uiPriority w:val="99"/>
+    <w:semiHidden/>
+    <w:rsid w:val="00A17F6E"/>
+    <w:rPr>
+      <w:rFonts w:ascii="Tahoma" w:hAnsi="Tahoma" w:cs="Tahoma"/>
+      <w:sz w:val="16"/>
+      <w:szCs w:val="16"/>
+    </w:rPr>
+  </w:style>
 </w:styles>
 </file>
 
@@ -2594,6 +4935,62 @@
       <w:sz w:val="24"/>
       <w:szCs w:val="24"/>
       <w:lang w:eastAsia="hi-IN" w:bidi="hi-IN"/>
+    </w:rPr>
+  </w:style>
+  <w:style w:type="table" w:styleId="Grilledutableau">
+    <w:name w:val="Table Grid"/>
+    <w:basedOn w:val="TableauNormal"/>
+    <w:uiPriority w:val="59"/>
+    <w:rsid w:val="00A17F6E"/>
+    <w:pPr>
+      <w:spacing w:after="0" w:line="240" w:lineRule="auto"/>
+    </w:pPr>
+    <w:tblPr>
+      <w:tblInd w:w="0" w:type="dxa"/>
+      <w:tblBorders>
+        <w:top w:val="single" w:sz="4" w:space="0" w:color="auto"/>
+        <w:left w:val="single" w:sz="4" w:space="0" w:color="auto"/>
+        <w:bottom w:val="single" w:sz="4" w:space="0" w:color="auto"/>
+        <w:right w:val="single" w:sz="4" w:space="0" w:color="auto"/>
+        <w:insideH w:val="single" w:sz="4" w:space="0" w:color="auto"/>
+        <w:insideV w:val="single" w:sz="4" w:space="0" w:color="auto"/>
+      </w:tblBorders>
+      <w:tblCellMar>
+        <w:top w:w="0" w:type="dxa"/>
+        <w:left w:w="108" w:type="dxa"/>
+        <w:bottom w:w="0" w:type="dxa"/>
+        <w:right w:w="108" w:type="dxa"/>
+      </w:tblCellMar>
+    </w:tblPr>
+  </w:style>
+  <w:style w:type="paragraph" w:styleId="Textedebulles">
+    <w:name w:val="Balloon Text"/>
+    <w:basedOn w:val="Normal"/>
+    <w:link w:val="TextedebullesCar"/>
+    <w:uiPriority w:val="99"/>
+    <w:semiHidden/>
+    <w:unhideWhenUsed/>
+    <w:rsid w:val="00A17F6E"/>
+    <w:pPr>
+      <w:spacing w:after="0" w:line="240" w:lineRule="auto"/>
+    </w:pPr>
+    <w:rPr>
+      <w:rFonts w:ascii="Tahoma" w:hAnsi="Tahoma" w:cs="Tahoma"/>
+      <w:sz w:val="16"/>
+      <w:szCs w:val="16"/>
+    </w:rPr>
+  </w:style>
+  <w:style w:type="character" w:customStyle="1" w:styleId="TextedebullesCar">
+    <w:name w:val="Texte de bulles Car"/>
+    <w:basedOn w:val="Policepardfaut"/>
+    <w:link w:val="Textedebulles"/>
+    <w:uiPriority w:val="99"/>
+    <w:semiHidden/>
+    <w:rsid w:val="00A17F6E"/>
+    <w:rPr>
+      <w:rFonts w:ascii="Tahoma" w:hAnsi="Tahoma" w:cs="Tahoma"/>
+      <w:sz w:val="16"/>
+      <w:szCs w:val="16"/>
     </w:rPr>
   </w:style>
 </w:styles>

</xml_diff>

<commit_message>
cleaning directory and advancing final_report
</commit_message>
<xml_diff>
--- a/doc/Final_Report.docx
+++ b/doc/Final_Report.docx
@@ -2890,31 +2890,7 @@
                 <w:szCs w:val="22"/>
                 <w:lang w:val="en-US"/>
               </w:rPr>
-              <w:t> or side view, thereby producing a three-</w:t>
-            </w:r>
-            <w:r>
-              <w:rPr>
-                <w:rFonts w:asciiTheme="minorHAnsi" w:hAnsiTheme="minorHAnsi"/>
-                <w:i/>
-                <w:iCs/>
-                <w:color w:val="000000"/>
-                <w:sz w:val="22"/>
-                <w:szCs w:val="22"/>
-                <w:lang w:val="en-US"/>
-              </w:rPr>
-              <w:t>dimensional</w:t>
-            </w:r>
-            <w:r>
-              <w:rPr>
-                <w:rFonts w:asciiTheme="minorHAnsi" w:hAnsiTheme="minorHAnsi"/>
-                <w:i/>
-                <w:iCs/>
-                <w:color w:val="000000"/>
-                <w:sz w:val="22"/>
-                <w:szCs w:val="22"/>
-                <w:lang w:val="en-US"/>
-              </w:rPr>
-              <w:t xml:space="preserve"> effect.</w:t>
+              <w:t> or side view, thereby producing a three-dimensional effect.</w:t>
             </w:r>
             <w:r>
               <w:rPr>
@@ -2946,47 +2922,7 @@
                 <w:szCs w:val="22"/>
                 <w:lang w:val="en-US"/>
               </w:rPr>
-              <w:t xml:space="preserve">, but it is simpler to say that an isometric view is a projection of a three </w:t>
-            </w:r>
-            <w:r>
-              <w:rPr>
-                <w:rFonts w:asciiTheme="minorHAnsi" w:hAnsiTheme="minorHAnsi"/>
-                <w:color w:val="000000"/>
-                <w:sz w:val="22"/>
-                <w:szCs w:val="22"/>
-                <w:lang w:val="en-US"/>
-              </w:rPr>
-              <w:t>dimensional</w:t>
-            </w:r>
-            <w:r>
-              <w:rPr>
-                <w:rFonts w:asciiTheme="minorHAnsi" w:hAnsiTheme="minorHAnsi"/>
-                <w:color w:val="000000"/>
-                <w:sz w:val="22"/>
-                <w:szCs w:val="22"/>
-                <w:lang w:val="en-US"/>
-              </w:rPr>
-              <w:t xml:space="preserve"> object on a two </w:t>
-            </w:r>
-            <w:r>
-              <w:rPr>
-                <w:rFonts w:asciiTheme="minorHAnsi" w:hAnsiTheme="minorHAnsi"/>
-                <w:color w:val="000000"/>
-                <w:sz w:val="22"/>
-                <w:szCs w:val="22"/>
-                <w:lang w:val="en-US"/>
-              </w:rPr>
-              <w:t>dimensional</w:t>
-            </w:r>
-            <w:r>
-              <w:rPr>
-                <w:rFonts w:asciiTheme="minorHAnsi" w:hAnsiTheme="minorHAnsi"/>
-                <w:color w:val="000000"/>
-                <w:sz w:val="22"/>
-                <w:szCs w:val="22"/>
-                <w:lang w:val="en-US"/>
-              </w:rPr>
-              <w:t xml:space="preserve"> plane.</w:t>
+              <w:t>, but it is simpler to say that an isometric view is a projection of a three dimensional object on a two dimensional plane.</w:t>
             </w:r>
           </w:p>
           <w:p>
@@ -4177,8 +4113,639 @@
         </w:rPr>
         <w:t>The actual solution</w:t>
       </w:r>
+    </w:p>
+    <w:p>
+      <w:pPr>
+        <w:spacing w:before="100" w:beforeAutospacing="1" w:after="0" w:line="240" w:lineRule="auto"/>
+        <w:jc w:val="both"/>
+        <w:rPr>
+          <w:rFonts w:eastAsia="Times New Roman" w:cs="Times New Roman"/>
+          <w:lang w:val="en-GB" w:eastAsia="fr-CH"/>
+        </w:rPr>
+      </w:pPr>
+      <w:r>
+        <w:rPr>
+          <w:rFonts w:eastAsia="Times New Roman" w:cs="Times New Roman"/>
+          <w:lang w:val="en-GB" w:eastAsia="fr-CH"/>
+        </w:rPr>
+        <w:t xml:space="preserve">This section is written in chronological order of development. The core to the program, the only way for the program to function, is the virtual representation of the cube. A single cube has to be instantiated and used throughout the lifetime of the program. Naturally, we had to start by creating the Cube and </w:t>
+      </w:r>
+      <w:proofErr w:type="spellStart"/>
+      <w:r>
+        <w:rPr>
+          <w:rFonts w:eastAsia="Times New Roman" w:cs="Times New Roman"/>
+          <w:lang w:val="en-GB" w:eastAsia="fr-CH"/>
+        </w:rPr>
+        <w:t>Cubie</w:t>
+      </w:r>
+      <w:proofErr w:type="spellEnd"/>
+      <w:r>
+        <w:rPr>
+          <w:rFonts w:eastAsia="Times New Roman" w:cs="Times New Roman"/>
+          <w:lang w:val="en-GB" w:eastAsia="fr-CH"/>
+        </w:rPr>
+        <w:t xml:space="preserve"> classes. </w:t>
+      </w:r>
+    </w:p>
+    <w:p>
+      <w:pPr>
+        <w:spacing w:before="100" w:beforeAutospacing="1" w:after="0" w:line="240" w:lineRule="auto"/>
+        <w:jc w:val="both"/>
+        <w:rPr>
+          <w:rFonts w:eastAsia="Times New Roman" w:cs="Times New Roman"/>
+          <w:lang w:val="en-GB" w:eastAsia="fr-CH"/>
+        </w:rPr>
+      </w:pPr>
+      <w:proofErr w:type="spellStart"/>
+      <w:r>
+        <w:rPr>
+          <w:rFonts w:eastAsia="Times New Roman" w:cs="Times New Roman"/>
+          <w:lang w:val="en-GB" w:eastAsia="fr-CH"/>
+        </w:rPr>
+        <w:t>Color</w:t>
+      </w:r>
+      <w:proofErr w:type="spellEnd"/>
+    </w:p>
+    <w:p>
+      <w:pPr>
+        <w:spacing w:before="100" w:beforeAutospacing="1" w:after="0" w:line="240" w:lineRule="auto"/>
+        <w:jc w:val="both"/>
+        <w:rPr>
+          <w:rFonts w:eastAsia="Times New Roman" w:cs="Times New Roman"/>
+          <w:lang w:val="en-GB" w:eastAsia="fr-CH"/>
+        </w:rPr>
+      </w:pPr>
+      <w:r>
+        <w:rPr>
+          <w:rFonts w:eastAsia="Times New Roman" w:cs="Times New Roman"/>
+          <w:lang w:val="en-GB" w:eastAsia="fr-CH"/>
+        </w:rPr>
+        <w:t xml:space="preserve">This class we had to create as a namespace. It contains an </w:t>
+      </w:r>
+      <w:proofErr w:type="spellStart"/>
+      <w:r>
+        <w:rPr>
+          <w:rFonts w:eastAsia="Times New Roman" w:cs="Times New Roman"/>
+          <w:b/>
+          <w:lang w:val="en-GB" w:eastAsia="fr-CH"/>
+        </w:rPr>
+        <w:t>enum</w:t>
+      </w:r>
+      <w:proofErr w:type="spellEnd"/>
+      <w:r>
+        <w:rPr>
+          <w:rFonts w:eastAsia="Times New Roman" w:cs="Times New Roman"/>
+          <w:b/>
+          <w:lang w:val="en-GB" w:eastAsia="fr-CH"/>
+        </w:rPr>
+        <w:t xml:space="preserve"> </w:t>
+      </w:r>
+      <w:r>
+        <w:rPr>
+          <w:rFonts w:eastAsia="Times New Roman" w:cs="Times New Roman"/>
+          <w:lang w:val="en-GB" w:eastAsia="fr-CH"/>
+        </w:rPr>
+        <w:t xml:space="preserve">with an association </w:t>
+      </w:r>
+      <w:proofErr w:type="spellStart"/>
+      <w:r>
+        <w:rPr>
+          <w:rFonts w:eastAsia="Times New Roman" w:cs="Times New Roman"/>
+          <w:lang w:val="en-GB" w:eastAsia="fr-CH"/>
+        </w:rPr>
+        <w:t>color</w:t>
+      </w:r>
+      <w:proofErr w:type="spellEnd"/>
+      <w:r>
+        <w:rPr>
+          <w:rFonts w:eastAsia="Times New Roman" w:cs="Times New Roman"/>
+          <w:lang w:val="en-GB" w:eastAsia="fr-CH"/>
+        </w:rPr>
+        <w:t xml:space="preserve"> -&gt; integer value.</w:t>
+      </w:r>
+    </w:p>
+    <w:p>
+      <w:pPr>
+        <w:spacing w:before="100" w:beforeAutospacing="1" w:after="0" w:line="240" w:lineRule="auto"/>
+        <w:ind w:left="709"/>
+        <w:jc w:val="both"/>
+        <w:rPr>
+          <w:rFonts w:eastAsia="Times New Roman" w:cs="Times New Roman"/>
+          <w:lang w:val="en-GB" w:eastAsia="fr-CH"/>
+        </w:rPr>
+      </w:pPr>
+    </w:p>
+    <w:tbl>
+      <w:tblPr>
+        <w:tblStyle w:val="Grilledutableau"/>
+        <w:tblW w:w="0" w:type="auto"/>
+        <w:tblBorders>
+          <w:top w:val="none" w:sz="0" w:space="0" w:color="auto"/>
+          <w:left w:val="none" w:sz="0" w:space="0" w:color="auto"/>
+          <w:bottom w:val="none" w:sz="0" w:space="0" w:color="auto"/>
+          <w:right w:val="none" w:sz="0" w:space="0" w:color="auto"/>
+          <w:insideH w:val="none" w:sz="0" w:space="0" w:color="auto"/>
+          <w:insideV w:val="none" w:sz="0" w:space="0" w:color="auto"/>
+        </w:tblBorders>
+        <w:tblLook w:val="04A0" w:firstRow="1" w:lastRow="0" w:firstColumn="1" w:lastColumn="0" w:noHBand="0" w:noVBand="1"/>
+      </w:tblPr>
+      <w:tblGrid>
+        <w:gridCol w:w="4606"/>
+        <w:gridCol w:w="4606"/>
+      </w:tblGrid>
+      <w:tr>
+        <w:tc>
+          <w:tcPr>
+            <w:tcW w:w="4606" w:type="dxa"/>
+          </w:tcPr>
+          <w:p>
+            <w:pPr>
+              <w:spacing w:before="100" w:beforeAutospacing="1"/>
+              <w:ind w:left="993"/>
+              <w:jc w:val="both"/>
+              <w:rPr>
+                <w:rFonts w:eastAsia="Times New Roman" w:cs="Times New Roman"/>
+                <w:lang w:val="en-GB" w:eastAsia="fr-CH"/>
+              </w:rPr>
+            </w:pPr>
+            <w:r>
+              <w:rPr>
+                <w:rFonts w:eastAsia="Times New Roman" w:cs="Times New Roman"/>
+                <w:lang w:val="en-GB" w:eastAsia="fr-CH"/>
+              </w:rPr>
+              <w:t>UNDEFINED = -1</w:t>
+            </w:r>
+          </w:p>
+          <w:p>
+            <w:pPr>
+              <w:spacing w:before="100" w:beforeAutospacing="1"/>
+              <w:ind w:left="993"/>
+              <w:jc w:val="both"/>
+              <w:rPr>
+                <w:rFonts w:eastAsia="Times New Roman" w:cs="Times New Roman"/>
+                <w:lang w:val="en-GB" w:eastAsia="fr-CH"/>
+              </w:rPr>
+            </w:pPr>
+            <w:r>
+              <w:rPr>
+                <w:rFonts w:eastAsia="Times New Roman" w:cs="Times New Roman"/>
+                <w:lang w:val="en-GB" w:eastAsia="fr-CH"/>
+              </w:rPr>
+              <w:t>RED = 0</w:t>
+            </w:r>
+          </w:p>
+          <w:p>
+            <w:pPr>
+              <w:spacing w:before="100" w:beforeAutospacing="1"/>
+              <w:ind w:left="993"/>
+              <w:jc w:val="both"/>
+              <w:rPr>
+                <w:rFonts w:eastAsia="Times New Roman" w:cs="Times New Roman"/>
+                <w:lang w:val="en-GB" w:eastAsia="fr-CH"/>
+              </w:rPr>
+            </w:pPr>
+            <w:r>
+              <w:rPr>
+                <w:rFonts w:eastAsia="Times New Roman" w:cs="Times New Roman"/>
+                <w:lang w:val="en-GB" w:eastAsia="fr-CH"/>
+              </w:rPr>
+              <w:t>BLUE = 1</w:t>
+            </w:r>
+          </w:p>
+          <w:p>
+            <w:pPr>
+              <w:spacing w:before="100" w:beforeAutospacing="1"/>
+              <w:ind w:left="993"/>
+              <w:jc w:val="both"/>
+              <w:rPr>
+                <w:rFonts w:eastAsia="Times New Roman" w:cs="Times New Roman"/>
+                <w:lang w:val="en-GB" w:eastAsia="fr-CH"/>
+              </w:rPr>
+            </w:pPr>
+            <w:r>
+              <w:rPr>
+                <w:rFonts w:eastAsia="Times New Roman" w:cs="Times New Roman"/>
+                <w:lang w:val="en-GB" w:eastAsia="fr-CH"/>
+              </w:rPr>
+              <w:t>ORANGE = 2</w:t>
+            </w:r>
+          </w:p>
+        </w:tc>
+        <w:tc>
+          <w:tcPr>
+            <w:tcW w:w="4606" w:type="dxa"/>
+          </w:tcPr>
+          <w:p>
+            <w:pPr>
+              <w:spacing w:before="100" w:beforeAutospacing="1"/>
+              <w:ind w:left="993"/>
+              <w:jc w:val="both"/>
+              <w:rPr>
+                <w:rFonts w:eastAsia="Times New Roman" w:cs="Times New Roman"/>
+                <w:lang w:val="en-GB" w:eastAsia="fr-CH"/>
+              </w:rPr>
+            </w:pPr>
+            <w:r>
+              <w:rPr>
+                <w:rFonts w:eastAsia="Times New Roman" w:cs="Times New Roman"/>
+                <w:lang w:val="en-GB" w:eastAsia="fr-CH"/>
+              </w:rPr>
+              <w:t>GREEN = 3</w:t>
+            </w:r>
+          </w:p>
+          <w:p>
+            <w:pPr>
+              <w:spacing w:before="100" w:beforeAutospacing="1"/>
+              <w:ind w:left="993"/>
+              <w:jc w:val="both"/>
+              <w:rPr>
+                <w:rFonts w:eastAsia="Times New Roman" w:cs="Times New Roman"/>
+                <w:lang w:val="en-GB" w:eastAsia="fr-CH"/>
+              </w:rPr>
+            </w:pPr>
+            <w:r>
+              <w:rPr>
+                <w:rFonts w:eastAsia="Times New Roman" w:cs="Times New Roman"/>
+                <w:lang w:val="en-GB" w:eastAsia="fr-CH"/>
+              </w:rPr>
+              <w:t>WHITE = 4</w:t>
+            </w:r>
+          </w:p>
+          <w:p>
+            <w:pPr>
+              <w:spacing w:before="100" w:beforeAutospacing="1"/>
+              <w:ind w:left="993"/>
+              <w:jc w:val="both"/>
+              <w:rPr>
+                <w:rFonts w:eastAsia="Times New Roman" w:cs="Times New Roman"/>
+                <w:lang w:val="en-GB" w:eastAsia="fr-CH"/>
+              </w:rPr>
+            </w:pPr>
+            <w:r>
+              <w:rPr>
+                <w:rFonts w:eastAsia="Times New Roman" w:cs="Times New Roman"/>
+                <w:lang w:val="en-GB" w:eastAsia="fr-CH"/>
+              </w:rPr>
+              <w:t>YELLOW = 5</w:t>
+            </w:r>
+          </w:p>
+          <w:p>
+            <w:pPr>
+              <w:spacing w:before="100" w:beforeAutospacing="1"/>
+              <w:ind w:left="993"/>
+              <w:jc w:val="both"/>
+              <w:rPr>
+                <w:rFonts w:eastAsia="Times New Roman" w:cs="Times New Roman"/>
+                <w:lang w:val="en-GB" w:eastAsia="fr-CH"/>
+              </w:rPr>
+            </w:pPr>
+          </w:p>
+        </w:tc>
+      </w:tr>
+    </w:tbl>
+    <w:p>
+      <w:pPr>
+        <w:spacing w:before="100" w:beforeAutospacing="1" w:after="0" w:line="240" w:lineRule="auto"/>
+        <w:jc w:val="both"/>
+        <w:rPr>
+          <w:rFonts w:eastAsia="Times New Roman" w:cs="Times New Roman"/>
+          <w:lang w:val="en-GB" w:eastAsia="fr-CH"/>
+        </w:rPr>
+      </w:pPr>
+      <w:r>
+        <w:rPr>
+          <w:rFonts w:eastAsia="Times New Roman" w:cs="Times New Roman"/>
+          <w:lang w:val="en-GB" w:eastAsia="fr-CH"/>
+        </w:rPr>
+        <w:t>Cube</w:t>
+      </w:r>
+    </w:p>
+    <w:p>
+      <w:pPr>
+        <w:spacing w:before="100" w:beforeAutospacing="1" w:after="0" w:line="240" w:lineRule="auto"/>
+        <w:jc w:val="both"/>
+        <w:rPr>
+          <w:rFonts w:eastAsia="Times New Roman" w:cs="Times New Roman"/>
+          <w:lang w:val="en-GB" w:eastAsia="fr-CH"/>
+        </w:rPr>
+      </w:pPr>
+      <w:r>
+        <w:rPr>
+          <w:rFonts w:eastAsia="Times New Roman" w:cs="Times New Roman"/>
+          <w:lang w:val="en-GB" w:eastAsia="fr-CH"/>
+        </w:rPr>
+        <w:t xml:space="preserve">This is the more important class. As mentioned above, it creates a full </w:t>
+      </w:r>
+      <w:r>
+        <w:rPr>
+          <w:rFonts w:eastAsia="Times New Roman" w:cs="Times New Roman"/>
+          <w:b/>
+          <w:lang w:val="en-GB" w:eastAsia="fr-CH"/>
+        </w:rPr>
+        <w:t>cube</w:t>
+      </w:r>
+      <w:r>
+        <w:rPr>
+          <w:rFonts w:eastAsia="Times New Roman" w:cs="Times New Roman"/>
+          <w:lang w:val="en-GB" w:eastAsia="fr-CH"/>
+        </w:rPr>
+        <w:t xml:space="preserve"> object using smaller </w:t>
+      </w:r>
       <w:bookmarkStart w:id="0" w:name="_GoBack"/>
+      <w:proofErr w:type="spellStart"/>
+      <w:r>
+        <w:rPr>
+          <w:rFonts w:eastAsia="Times New Roman" w:cs="Times New Roman"/>
+          <w:lang w:val="en-GB" w:eastAsia="fr-CH"/>
+        </w:rPr>
+        <w:t>cubies</w:t>
+      </w:r>
       <w:bookmarkEnd w:id="0"/>
+      <w:proofErr w:type="spellEnd"/>
+      <w:r>
+        <w:rPr>
+          <w:rFonts w:eastAsia="Times New Roman" w:cs="Times New Roman"/>
+          <w:lang w:val="en-GB" w:eastAsia="fr-CH"/>
+        </w:rPr>
+        <w:t>.</w:t>
+      </w:r>
+      <w:r>
+        <w:rPr>
+          <w:rFonts w:eastAsia="Times New Roman" w:cs="Times New Roman"/>
+          <w:lang w:val="en-GB" w:eastAsia="fr-CH"/>
+        </w:rPr>
+        <w:t xml:space="preserve"> Before getting into more detail, there is a notable change between the implementation of the cube we had decided during the planning phase of the project and what is actually used now—originally, the cube was supposed to be a 3x3x3 matrix composed of </w:t>
+      </w:r>
+      <w:proofErr w:type="spellStart"/>
+      <w:r>
+        <w:rPr>
+          <w:rFonts w:eastAsia="Times New Roman" w:cs="Times New Roman"/>
+          <w:lang w:val="en-GB" w:eastAsia="fr-CH"/>
+        </w:rPr>
+        <w:t>cubies</w:t>
+      </w:r>
+      <w:proofErr w:type="spellEnd"/>
+      <w:r>
+        <w:rPr>
+          <w:rFonts w:eastAsia="Times New Roman" w:cs="Times New Roman"/>
+          <w:lang w:val="en-GB" w:eastAsia="fr-CH"/>
+        </w:rPr>
+        <w:t xml:space="preserve">, but to work with such matrices in C++ made it quickly very complicated and difficult for us to keep up with the program and what the cube is doing. At this point we decided to change our virtual handling of the cube from a 3x3x3 matrix to </w:t>
+      </w:r>
+      <w:r>
+        <w:rPr>
+          <w:rFonts w:eastAsia="Times New Roman" w:cs="Times New Roman"/>
+          <w:lang w:val="en-GB" w:eastAsia="fr-CH"/>
+        </w:rPr>
+        <w:t>an</w:t>
+      </w:r>
+      <w:r>
+        <w:rPr>
+          <w:rFonts w:eastAsia="Times New Roman" w:cs="Times New Roman"/>
+          <w:lang w:val="en-GB" w:eastAsia="fr-CH"/>
+        </w:rPr>
+        <w:t xml:space="preserve"> 18x3 matrix. </w:t>
+      </w:r>
+    </w:p>
+    <w:p>
+      <w:pPr>
+        <w:spacing w:before="100" w:beforeAutospacing="1" w:after="0" w:line="240" w:lineRule="auto"/>
+        <w:jc w:val="both"/>
+        <w:rPr>
+          <w:rFonts w:eastAsia="Times New Roman" w:cs="Times New Roman"/>
+          <w:lang w:val="en-GB" w:eastAsia="fr-CH"/>
+        </w:rPr>
+      </w:pPr>
+      <w:r>
+        <w:rPr>
+          <w:rFonts w:eastAsia="Times New Roman" w:cs="Times New Roman"/>
+          <w:lang w:val="en-GB" w:eastAsia="fr-CH"/>
+        </w:rPr>
+        <w:t>Visually this is what the cube “looks like” in code form:</w:t>
+      </w:r>
+    </w:p>
+    <w:p>
+      <w:pPr>
+        <w:spacing w:before="100" w:beforeAutospacing="1" w:after="0" w:line="240" w:lineRule="auto"/>
+        <w:jc w:val="both"/>
+        <w:rPr>
+          <w:rFonts w:eastAsia="Times New Roman" w:cs="Times New Roman"/>
+          <w:lang w:val="en-GB" w:eastAsia="fr-CH"/>
+        </w:rPr>
+      </w:pPr>
+      <w:r>
+        <w:rPr>
+          <w:rFonts w:eastAsia="Times New Roman" w:cs="Times New Roman"/>
+          <w:noProof/>
+          <w:lang w:eastAsia="fr-CH"/>
+        </w:rPr>
+        <w:lastRenderedPageBreak/>
+        <w:drawing>
+          <wp:inline distT="0" distB="0" distL="0" distR="0">
+            <wp:extent cx="5753100" cy="1438275"/>
+            <wp:effectExtent l="0" t="0" r="0" b="9525"/>
+            <wp:docPr id="1" name="Image 1" descr="C:\Users\karim.luy\He-ARC\INF2dlm-b\Projet P2\TurboCubeSolver\Pictures\cube_array.png"/>
+            <wp:cNvGraphicFramePr>
+              <a:graphicFrameLocks xmlns:a="http://schemas.openxmlformats.org/drawingml/2006/main" noChangeAspect="1"/>
+            </wp:cNvGraphicFramePr>
+            <a:graphic xmlns:a="http://schemas.openxmlformats.org/drawingml/2006/main">
+              <a:graphicData uri="http://schemas.openxmlformats.org/drawingml/2006/picture">
+                <pic:pic xmlns:pic="http://schemas.openxmlformats.org/drawingml/2006/picture">
+                  <pic:nvPicPr>
+                    <pic:cNvPr id="0" name="Picture 1" descr="C:\Users\karim.luy\He-ARC\INF2dlm-b\Projet P2\TurboCubeSolver\Pictures\cube_array.png"/>
+                    <pic:cNvPicPr>
+                      <a:picLocks noChangeAspect="1" noChangeArrowheads="1"/>
+                    </pic:cNvPicPr>
+                  </pic:nvPicPr>
+                  <pic:blipFill>
+                    <a:blip r:embed="rId13" cstate="print">
+                      <a:extLst>
+                        <a:ext uri="{28A0092B-C50C-407E-A947-70E740481C1C}">
+                          <a14:useLocalDpi xmlns:a14="http://schemas.microsoft.com/office/drawing/2010/main" val="0"/>
+                        </a:ext>
+                      </a:extLst>
+                    </a:blip>
+                    <a:srcRect/>
+                    <a:stretch>
+                      <a:fillRect/>
+                    </a:stretch>
+                  </pic:blipFill>
+                  <pic:spPr bwMode="auto">
+                    <a:xfrm>
+                      <a:off x="0" y="0"/>
+                      <a:ext cx="5753100" cy="1438275"/>
+                    </a:xfrm>
+                    <a:prstGeom prst="rect">
+                      <a:avLst/>
+                    </a:prstGeom>
+                    <a:noFill/>
+                    <a:ln>
+                      <a:noFill/>
+                    </a:ln>
+                  </pic:spPr>
+                </pic:pic>
+              </a:graphicData>
+            </a:graphic>
+          </wp:inline>
+        </w:drawing>
+      </w:r>
+    </w:p>
+    <w:p>
+      <w:pPr>
+        <w:spacing w:before="100" w:beforeAutospacing="1" w:after="0" w:line="240" w:lineRule="auto"/>
+        <w:jc w:val="both"/>
+        <w:rPr>
+          <w:rFonts w:eastAsia="Times New Roman" w:cs="Times New Roman"/>
+          <w:lang w:val="en-GB" w:eastAsia="fr-CH"/>
+        </w:rPr>
+      </w:pPr>
+      <w:r>
+        <w:rPr>
+          <w:rFonts w:eastAsia="Times New Roman" w:cs="Times New Roman"/>
+          <w:lang w:val="en-GB" w:eastAsia="fr-CH"/>
+        </w:rPr>
+        <w:t>Now, when a cube is created, we fill each square (0</w:t>
+      </w:r>
+      <w:r>
+        <w:rPr>
+          <w:rFonts w:eastAsia="Times New Roman" w:cs="Times New Roman"/>
+          <w:lang w:val="en-GB" w:eastAsia="fr-CH"/>
+        </w:rPr>
+        <w:t>≤</w:t>
+      </w:r>
+      <w:r>
+        <w:rPr>
+          <w:rFonts w:eastAsia="Times New Roman" w:cs="Times New Roman"/>
+          <w:lang w:val="en-GB" w:eastAsia="fr-CH"/>
+        </w:rPr>
+        <w:t>X&lt;</w:t>
+      </w:r>
+      <w:proofErr w:type="gramStart"/>
+      <w:r>
+        <w:rPr>
+          <w:rFonts w:eastAsia="Times New Roman" w:cs="Times New Roman"/>
+          <w:lang w:val="en-GB" w:eastAsia="fr-CH"/>
+        </w:rPr>
+        <w:t>18 ,</w:t>
+      </w:r>
+      <w:proofErr w:type="gramEnd"/>
+      <w:r>
+        <w:rPr>
+          <w:rFonts w:eastAsia="Times New Roman" w:cs="Times New Roman"/>
+          <w:lang w:val="en-GB" w:eastAsia="fr-CH"/>
+        </w:rPr>
+        <w:t xml:space="preserve"> 0≤Y&lt;3) </w:t>
+      </w:r>
+      <w:r>
+        <w:rPr>
+          <w:rFonts w:eastAsia="Times New Roman" w:cs="Times New Roman"/>
+          <w:lang w:val="en-GB" w:eastAsia="fr-CH"/>
+        </w:rPr>
+        <w:t xml:space="preserve">with the </w:t>
+      </w:r>
+      <w:proofErr w:type="spellStart"/>
+      <w:r>
+        <w:rPr>
+          <w:rFonts w:eastAsia="Times New Roman" w:cs="Times New Roman"/>
+          <w:b/>
+          <w:lang w:val="en-GB" w:eastAsia="fr-CH"/>
+        </w:rPr>
+        <w:t>color</w:t>
+      </w:r>
+      <w:proofErr w:type="spellEnd"/>
+      <w:r>
+        <w:rPr>
+          <w:rFonts w:eastAsia="Times New Roman" w:cs="Times New Roman"/>
+          <w:lang w:val="en-GB" w:eastAsia="fr-CH"/>
+        </w:rPr>
+        <w:t xml:space="preserve"> that it holds.</w:t>
+      </w:r>
+      <w:r>
+        <w:rPr>
+          <w:rFonts w:eastAsia="Times New Roman" w:cs="Times New Roman"/>
+          <w:lang w:val="en-GB" w:eastAsia="fr-CH"/>
+        </w:rPr>
+        <w:t xml:space="preserve"> The C</w:t>
+      </w:r>
+      <w:r>
+        <w:rPr>
+          <w:rFonts w:eastAsia="Times New Roman" w:cs="Times New Roman"/>
+          <w:lang w:val="en-GB" w:eastAsia="fr-CH"/>
+        </w:rPr>
+        <w:t>ube class also</w:t>
+      </w:r>
+      <w:r>
+        <w:rPr>
+          <w:rFonts w:eastAsia="Times New Roman" w:cs="Times New Roman"/>
+          <w:lang w:val="en-GB" w:eastAsia="fr-CH"/>
+        </w:rPr>
+        <w:t>:</w:t>
+      </w:r>
+      <w:r>
+        <w:rPr>
+          <w:rFonts w:eastAsia="Times New Roman" w:cs="Times New Roman"/>
+          <w:lang w:val="en-GB" w:eastAsia="fr-CH"/>
+        </w:rPr>
+        <w:t xml:space="preserve"> handles whether or not the cube </w:t>
+      </w:r>
+      <w:r>
+        <w:rPr>
+          <w:rFonts w:eastAsia="Times New Roman" w:cs="Times New Roman"/>
+          <w:lang w:val="en-GB" w:eastAsia="fr-CH"/>
+        </w:rPr>
+        <w:t>is possible (see input section)</w:t>
+      </w:r>
+      <w:r>
+        <w:rPr>
+          <w:rFonts w:eastAsia="Times New Roman" w:cs="Times New Roman"/>
+          <w:lang w:val="en-GB" w:eastAsia="fr-CH"/>
+        </w:rPr>
+        <w:t>, scrambles</w:t>
+      </w:r>
+      <w:r>
+        <w:rPr>
+          <w:rFonts w:eastAsia="Times New Roman" w:cs="Times New Roman"/>
+          <w:lang w:val="en-GB" w:eastAsia="fr-CH"/>
+        </w:rPr>
+        <w:t xml:space="preserve"> the cube object</w:t>
+      </w:r>
+      <w:r>
+        <w:rPr>
+          <w:rFonts w:eastAsia="Times New Roman" w:cs="Times New Roman"/>
+          <w:lang w:val="en-GB" w:eastAsia="fr-CH"/>
+        </w:rPr>
+        <w:t xml:space="preserve">, records the moves </w:t>
+      </w:r>
+      <w:r>
+        <w:rPr>
+          <w:rFonts w:eastAsia="Times New Roman" w:cs="Times New Roman"/>
+          <w:lang w:val="en-GB" w:eastAsia="fr-CH"/>
+        </w:rPr>
+        <w:t>applied to it during the solving process, implements every possible moves {</w:t>
+      </w:r>
+      <w:r>
+        <w:rPr>
+          <w:rFonts w:eastAsia="Times New Roman" w:cs="Times New Roman"/>
+          <w:lang w:val="en-GB" w:eastAsia="fr-CH"/>
+        </w:rPr>
+        <w:t>U</w:t>
+      </w:r>
+      <w:proofErr w:type="gramStart"/>
+      <w:r>
+        <w:rPr>
+          <w:rFonts w:eastAsia="Times New Roman" w:cs="Times New Roman"/>
+          <w:lang w:val="en-GB" w:eastAsia="fr-CH"/>
+        </w:rPr>
+        <w:t>,D,B</w:t>
+      </w:r>
+      <w:r>
+        <w:rPr>
+          <w:rFonts w:eastAsia="Times New Roman" w:cs="Times New Roman"/>
+          <w:lang w:val="en-GB" w:eastAsia="fr-CH"/>
+        </w:rPr>
+        <w:t>,F,R,L</w:t>
+      </w:r>
+      <w:proofErr w:type="gramEnd"/>
     </w:p>
     <w:sectPr>
       <w:pgSz w:w="11906" w:h="16838"/>

</xml_diff>

<commit_message>
more work on final_report
</commit_message>
<xml_diff>
--- a/doc/Final_Report.docx
+++ b/doc/Final_Report.docx
@@ -22,6 +22,7 @@
           <w:lang w:val="en-US"/>
         </w:rPr>
       </w:pPr>
+      <w:proofErr w:type="gramStart"/>
       <w:r>
         <w:rPr>
           <w:color w:val="FF0000"/>
@@ -29,6 +30,7 @@
         </w:rPr>
         <w:t>abstract</w:t>
       </w:r>
+      <w:proofErr w:type="gramEnd"/>
     </w:p>
     <w:p>
       <w:pPr>
@@ -435,7 +437,21 @@
         <w:rPr>
           <w:lang w:val="en-US"/>
         </w:rPr>
-        <w:t xml:space="preserve">The project consists in using the Qt C++ framework to write a graphic application that solves Rubik’s Cubes and the Scope Statement we wrote earlier this year contained the main functions this application should accomplish. </w:t>
+        <w:t xml:space="preserve">The project consists in using the </w:t>
+      </w:r>
+      <w:proofErr w:type="spellStart"/>
+      <w:r>
+        <w:rPr>
+          <w:lang w:val="en-US"/>
+        </w:rPr>
+        <w:t>Qt</w:t>
+      </w:r>
+      <w:proofErr w:type="spellEnd"/>
+      <w:r>
+        <w:rPr>
+          <w:lang w:val="en-US"/>
+        </w:rPr>
+        <w:t xml:space="preserve"> C++ framework to write a graphic application that solves Rubik’s Cubes and the Scope Statement we wrote earlier this year contained the main functions this application should accomplish. </w:t>
       </w:r>
       <w:r>
         <w:rPr>
@@ -460,7 +476,21 @@
         <w:rPr>
           <w:lang w:val="en-US"/>
         </w:rPr>
-        <w:t xml:space="preserve"> We have managed to produce an application that can perform those three tasks; the program uses the Fridrich algorithm to output to the widget window</w:t>
+        <w:t xml:space="preserve"> We have managed to produce an application that can perform those three tasks; the program uses the </w:t>
+      </w:r>
+      <w:proofErr w:type="spellStart"/>
+      <w:r>
+        <w:rPr>
+          <w:lang w:val="en-US"/>
+        </w:rPr>
+        <w:t>Fridrich</w:t>
+      </w:r>
+      <w:proofErr w:type="spellEnd"/>
+      <w:r>
+        <w:rPr>
+          <w:lang w:val="en-US"/>
+        </w:rPr>
+        <w:t xml:space="preserve"> algorithm to output to the widget window</w:t>
       </w:r>
       <w:r>
         <w:rPr>
@@ -679,7 +709,21 @@
           <w:lang w:val="en-US"/>
         </w:rPr>
         <w:tab/>
-        <w:t>We were asked to come up with a project idea that would have us use the Qt framework and its graphical user interface mechanisms as thoroughly as possible. The first few ideas that came to mind were game ideas because they are very demanding in GUI but we were not very enthused by the fact that we would have to be working with C++</w:t>
+        <w:t xml:space="preserve">We were asked to come up with a project idea that would have us use the </w:t>
+      </w:r>
+      <w:proofErr w:type="spellStart"/>
+      <w:r>
+        <w:rPr>
+          <w:lang w:val="en-US"/>
+        </w:rPr>
+        <w:t>Qt</w:t>
+      </w:r>
+      <w:proofErr w:type="spellEnd"/>
+      <w:r>
+        <w:rPr>
+          <w:lang w:val="en-US"/>
+        </w:rPr>
+        <w:t xml:space="preserve"> framework and its graphical user interface mechanisms as thoroughly as possible. The first few ideas that came to mind were game ideas because they are very demanding in GUI but we were not very enthused by the fact that we would have to be working with C++</w:t>
       </w:r>
       <w:r>
         <w:rPr>
@@ -906,14 +950,57 @@
         <w:rPr>
           <w:lang w:val="en-US"/>
         </w:rPr>
-        <w:t xml:space="preserve">The first step in starting this project was to do some research. We conveniently found a very diligent website called SolveTheCube that gathers many methods to solve Rubik’s Cubes in varying levels of difficulty. The method proposed by this website </w:t>
-      </w:r>
-      <w:r>
-        <w:rPr>
-          <w:lang w:val="en-US"/>
-        </w:rPr>
-        <w:t xml:space="preserve">for “speedcubing” is called the Fridrich resolution, also known as CFOP, for it is the method used globally for solving cubes as fast as possible, but requires the </w:t>
-      </w:r>
+        <w:t xml:space="preserve">The first step in starting this project was to do some research. We conveniently found a very diligent website called </w:t>
+      </w:r>
+      <w:proofErr w:type="spellStart"/>
+      <w:r>
+        <w:rPr>
+          <w:lang w:val="en-US"/>
+        </w:rPr>
+        <w:t>SolveTheCube</w:t>
+      </w:r>
+      <w:proofErr w:type="spellEnd"/>
+      <w:r>
+        <w:rPr>
+          <w:lang w:val="en-US"/>
+        </w:rPr>
+        <w:t xml:space="preserve"> that gathers many methods to solve Rubik’s Cubes in varying levels of difficulty. The method proposed by this website </w:t>
+      </w:r>
+      <w:r>
+        <w:rPr>
+          <w:lang w:val="en-US"/>
+        </w:rPr>
+        <w:t>for “</w:t>
+      </w:r>
+      <w:proofErr w:type="spellStart"/>
+      <w:r>
+        <w:rPr>
+          <w:lang w:val="en-US"/>
+        </w:rPr>
+        <w:t>speedcubing</w:t>
+      </w:r>
+      <w:proofErr w:type="spellEnd"/>
+      <w:r>
+        <w:rPr>
+          <w:lang w:val="en-US"/>
+        </w:rPr>
+        <w:t xml:space="preserve">” is called the </w:t>
+      </w:r>
+      <w:proofErr w:type="spellStart"/>
+      <w:r>
+        <w:rPr>
+          <w:lang w:val="en-US"/>
+        </w:rPr>
+        <w:t>Fridrich</w:t>
+      </w:r>
+      <w:proofErr w:type="spellEnd"/>
+      <w:r>
+        <w:rPr>
+          <w:lang w:val="en-US"/>
+        </w:rPr>
+        <w:t xml:space="preserve"> resolution, also known as CFOP, for it is the method used globally for solving cubes as fast as possible, but requires the </w:t>
+      </w:r>
+      <w:proofErr w:type="spellStart"/>
       <w:r>
         <w:rPr>
           <w:i/>
@@ -921,6 +1008,7 @@
         </w:rPr>
         <w:t>speedcuber</w:t>
       </w:r>
+      <w:proofErr w:type="spellEnd"/>
       <w:r>
         <w:rPr>
           <w:lang w:val="en-US"/>
@@ -933,6 +1021,7 @@
         </w:rPr>
         <w:t xml:space="preserve">the </w:t>
       </w:r>
+      <w:proofErr w:type="spellStart"/>
       <w:r>
         <w:rPr>
           <w:i/>
@@ -940,6 +1029,7 @@
         </w:rPr>
         <w:t>speedcuber</w:t>
       </w:r>
+      <w:proofErr w:type="spellEnd"/>
       <w:r>
         <w:rPr>
           <w:lang w:val="en-US"/>
@@ -972,7 +1062,21 @@
         <w:rPr>
           <w:lang w:val="en-US"/>
         </w:rPr>
-        <w:t xml:space="preserve">There exists an international notation for Rubik’s Cube solving also found on SolveTheCube. The basics are the following: </w:t>
+        <w:t xml:space="preserve">There exists an international notation for Rubik’s Cube solving also found on </w:t>
+      </w:r>
+      <w:proofErr w:type="spellStart"/>
+      <w:r>
+        <w:rPr>
+          <w:lang w:val="en-US"/>
+        </w:rPr>
+        <w:t>SolveTheCube</w:t>
+      </w:r>
+      <w:proofErr w:type="spellEnd"/>
+      <w:r>
+        <w:rPr>
+          <w:lang w:val="en-US"/>
+        </w:rPr>
+        <w:t xml:space="preserve">. The basics are the following: </w:t>
       </w:r>
     </w:p>
     <w:p>
@@ -1034,7 +1138,29 @@
           <w:szCs w:val="22"/>
           <w:lang w:val="en-US"/>
         </w:rPr>
-        <w:t xml:space="preserve"> page of SolveTheCube has all the information needed.</w:t>
+        <w:t xml:space="preserve"> page of </w:t>
+      </w:r>
+      <w:proofErr w:type="spellStart"/>
+      <w:r>
+        <w:rPr>
+          <w:rFonts w:asciiTheme="minorHAnsi" w:hAnsiTheme="minorHAnsi"/>
+          <w:color w:val="000000"/>
+          <w:sz w:val="22"/>
+          <w:szCs w:val="22"/>
+          <w:lang w:val="en-US"/>
+        </w:rPr>
+        <w:t>SolveTheCube</w:t>
+      </w:r>
+      <w:proofErr w:type="spellEnd"/>
+      <w:r>
+        <w:rPr>
+          <w:rFonts w:asciiTheme="minorHAnsi" w:hAnsiTheme="minorHAnsi"/>
+          <w:color w:val="000000"/>
+          <w:sz w:val="22"/>
+          <w:szCs w:val="22"/>
+          <w:lang w:val="en-US"/>
+        </w:rPr>
+        <w:t xml:space="preserve"> has all the information needed.</w:t>
       </w:r>
     </w:p>
     <w:p>
@@ -1081,7 +1207,21 @@
         <w:rPr>
           <w:lang w:val="en-US"/>
         </w:rPr>
-        <w:t>++ and the open source program Rubix Cube</w:t>
+        <w:t xml:space="preserve">++ and the open source program </w:t>
+      </w:r>
+      <w:proofErr w:type="spellStart"/>
+      <w:r>
+        <w:rPr>
+          <w:lang w:val="en-US"/>
+        </w:rPr>
+        <w:t>Rubix</w:t>
+      </w:r>
+      <w:proofErr w:type="spellEnd"/>
+      <w:r>
+        <w:rPr>
+          <w:lang w:val="en-US"/>
+        </w:rPr>
+        <w:t xml:space="preserve"> Cube</w:t>
       </w:r>
       <w:r>
         <w:rPr>
@@ -1335,12 +1475,14 @@
               </w:rPr>
               <w:t xml:space="preserve">The user inputs each square </w:t>
             </w:r>
+            <w:proofErr w:type="spellStart"/>
             <w:r>
               <w:rPr>
                 <w:lang w:val="en-US"/>
               </w:rPr>
               <w:t>colour</w:t>
             </w:r>
+            <w:proofErr w:type="spellEnd"/>
             <w:r>
               <w:rPr>
                 <w:lang w:val="en-US"/>
@@ -1533,7 +1675,21 @@
               <w:rPr>
                 <w:lang w:val="en-US"/>
               </w:rPr>
-              <w:t>Displaying the cube in 3D using Qt-OpenGL</w:t>
+              <w:t xml:space="preserve">Displaying the cube in 3D using </w:t>
+            </w:r>
+            <w:proofErr w:type="spellStart"/>
+            <w:r>
+              <w:rPr>
+                <w:lang w:val="en-US"/>
+              </w:rPr>
+              <w:t>Qt</w:t>
+            </w:r>
+            <w:proofErr w:type="spellEnd"/>
+            <w:r>
+              <w:rPr>
+                <w:lang w:val="en-US"/>
+              </w:rPr>
+              <w:t>-OpenGL</w:t>
             </w:r>
           </w:p>
           <w:p>
@@ -1785,7 +1941,79 @@
                 <w:color w:val="000000"/>
                 <w:lang w:val="en-US" w:eastAsia="fr-CH"/>
               </w:rPr>
-              <w:t>A Rubik's Cube consists of, in fact, 26 smaller 'cubies' as oposed to 54 colored stickers; this means that when a move is executed, there are 8 cubies that rotate around the central cubie. As illustrated in the image on the right.</w:t>
+              <w:t>A Rubik's Cube consists of, in fact, 26 smaller '</w:t>
+            </w:r>
+            <w:proofErr w:type="spellStart"/>
+            <w:r>
+              <w:rPr>
+                <w:rFonts w:eastAsia="Times New Roman" w:cs="Times New Roman"/>
+                <w:color w:val="000000"/>
+                <w:lang w:val="en-US" w:eastAsia="fr-CH"/>
+              </w:rPr>
+              <w:t>cubies</w:t>
+            </w:r>
+            <w:proofErr w:type="spellEnd"/>
+            <w:r>
+              <w:rPr>
+                <w:rFonts w:eastAsia="Times New Roman" w:cs="Times New Roman"/>
+                <w:color w:val="000000"/>
+                <w:lang w:val="en-US" w:eastAsia="fr-CH"/>
+              </w:rPr>
+              <w:t xml:space="preserve">' as </w:t>
+            </w:r>
+            <w:proofErr w:type="spellStart"/>
+            <w:r>
+              <w:rPr>
+                <w:rFonts w:eastAsia="Times New Roman" w:cs="Times New Roman"/>
+                <w:color w:val="000000"/>
+                <w:lang w:val="en-US" w:eastAsia="fr-CH"/>
+              </w:rPr>
+              <w:t>oposed</w:t>
+            </w:r>
+            <w:proofErr w:type="spellEnd"/>
+            <w:r>
+              <w:rPr>
+                <w:rFonts w:eastAsia="Times New Roman" w:cs="Times New Roman"/>
+                <w:color w:val="000000"/>
+                <w:lang w:val="en-US" w:eastAsia="fr-CH"/>
+              </w:rPr>
+              <w:t xml:space="preserve"> to 54 colored stickers; this means that when a move is executed, there are 8 </w:t>
+            </w:r>
+            <w:proofErr w:type="spellStart"/>
+            <w:r>
+              <w:rPr>
+                <w:rFonts w:eastAsia="Times New Roman" w:cs="Times New Roman"/>
+                <w:color w:val="000000"/>
+                <w:lang w:val="en-US" w:eastAsia="fr-CH"/>
+              </w:rPr>
+              <w:t>cubies</w:t>
+            </w:r>
+            <w:proofErr w:type="spellEnd"/>
+            <w:r>
+              <w:rPr>
+                <w:rFonts w:eastAsia="Times New Roman" w:cs="Times New Roman"/>
+                <w:color w:val="000000"/>
+                <w:lang w:val="en-US" w:eastAsia="fr-CH"/>
+              </w:rPr>
+              <w:t xml:space="preserve"> that rotate around the central </w:t>
+            </w:r>
+            <w:proofErr w:type="spellStart"/>
+            <w:r>
+              <w:rPr>
+                <w:rFonts w:eastAsia="Times New Roman" w:cs="Times New Roman"/>
+                <w:color w:val="000000"/>
+                <w:lang w:val="en-US" w:eastAsia="fr-CH"/>
+              </w:rPr>
+              <w:t>cubie</w:t>
+            </w:r>
+            <w:proofErr w:type="spellEnd"/>
+            <w:r>
+              <w:rPr>
+                <w:rFonts w:eastAsia="Times New Roman" w:cs="Times New Roman"/>
+                <w:color w:val="000000"/>
+                <w:lang w:val="en-US" w:eastAsia="fr-CH"/>
+              </w:rPr>
+              <w:t>. As illustrated in the image on the right.</w:t>
             </w:r>
           </w:p>
           <w:p>
@@ -1854,7 +2082,25 @@
                 <w:color w:val="000000"/>
                 <w:lang w:val="en-US" w:eastAsia="fr-CH"/>
               </w:rPr>
-              <w:t xml:space="preserve">As shown, the yellow, red, and blue axes (each colored by the central cubie of that face) do not move, only the up </w:t>
+              <w:t xml:space="preserve">As shown, the yellow, red, and blue axes (each colored by the central </w:t>
+            </w:r>
+            <w:proofErr w:type="spellStart"/>
+            <w:r>
+              <w:rPr>
+                <w:rFonts w:eastAsia="Times New Roman" w:cs="Times New Roman"/>
+                <w:color w:val="000000"/>
+                <w:lang w:val="en-US" w:eastAsia="fr-CH"/>
+              </w:rPr>
+              <w:t>cubie</w:t>
+            </w:r>
+            <w:proofErr w:type="spellEnd"/>
+            <w:r>
+              <w:rPr>
+                <w:rFonts w:eastAsia="Times New Roman" w:cs="Times New Roman"/>
+                <w:color w:val="000000"/>
+                <w:lang w:val="en-US" w:eastAsia="fr-CH"/>
+              </w:rPr>
+              <w:t xml:space="preserve"> of that face) do not move, only the up </w:t>
             </w:r>
             <w:r>
               <w:rPr>
@@ -2026,7 +2272,79 @@
           <w:color w:val="000000"/>
           <w:lang w:val="en-US" w:eastAsia="fr-CH"/>
         </w:rPr>
-        <w:t xml:space="preserve">Since the axes don't move that means that of the 26 cubies, the central ones don't move, which leaves us with 20 cubies (because there are 6 faces to a cube) that can move. Furthermore, these 20 cubies can be separated into two groups: corners and edges. Corners have three different colors and edges have two different colors, and each one of these cubies </w:t>
+        <w:t xml:space="preserve">Since the axes don't move that means that of the 26 </w:t>
+      </w:r>
+      <w:proofErr w:type="spellStart"/>
+      <w:r>
+        <w:rPr>
+          <w:rFonts w:eastAsia="Times New Roman" w:cs="Times New Roman"/>
+          <w:color w:val="000000"/>
+          <w:lang w:val="en-US" w:eastAsia="fr-CH"/>
+        </w:rPr>
+        <w:t>cubies</w:t>
+      </w:r>
+      <w:proofErr w:type="spellEnd"/>
+      <w:r>
+        <w:rPr>
+          <w:rFonts w:eastAsia="Times New Roman" w:cs="Times New Roman"/>
+          <w:color w:val="000000"/>
+          <w:lang w:val="en-US" w:eastAsia="fr-CH"/>
+        </w:rPr>
+        <w:t xml:space="preserve">, the central ones don't move, which leaves us with 20 </w:t>
+      </w:r>
+      <w:proofErr w:type="spellStart"/>
+      <w:r>
+        <w:rPr>
+          <w:rFonts w:eastAsia="Times New Roman" w:cs="Times New Roman"/>
+          <w:color w:val="000000"/>
+          <w:lang w:val="en-US" w:eastAsia="fr-CH"/>
+        </w:rPr>
+        <w:t>cubies</w:t>
+      </w:r>
+      <w:proofErr w:type="spellEnd"/>
+      <w:r>
+        <w:rPr>
+          <w:rFonts w:eastAsia="Times New Roman" w:cs="Times New Roman"/>
+          <w:color w:val="000000"/>
+          <w:lang w:val="en-US" w:eastAsia="fr-CH"/>
+        </w:rPr>
+        <w:t xml:space="preserve"> (because there are 6 faces to a cube) that can move. Furthermore, these 20 </w:t>
+      </w:r>
+      <w:proofErr w:type="spellStart"/>
+      <w:r>
+        <w:rPr>
+          <w:rFonts w:eastAsia="Times New Roman" w:cs="Times New Roman"/>
+          <w:color w:val="000000"/>
+          <w:lang w:val="en-US" w:eastAsia="fr-CH"/>
+        </w:rPr>
+        <w:t>cubies</w:t>
+      </w:r>
+      <w:proofErr w:type="spellEnd"/>
+      <w:r>
+        <w:rPr>
+          <w:rFonts w:eastAsia="Times New Roman" w:cs="Times New Roman"/>
+          <w:color w:val="000000"/>
+          <w:lang w:val="en-US" w:eastAsia="fr-CH"/>
+        </w:rPr>
+        <w:t xml:space="preserve"> can be separated into two groups: corners and edges. Corners have three different colors and edges have two different colors, and each one of these </w:t>
+      </w:r>
+      <w:proofErr w:type="spellStart"/>
+      <w:r>
+        <w:rPr>
+          <w:rFonts w:eastAsia="Times New Roman" w:cs="Times New Roman"/>
+          <w:color w:val="000000"/>
+          <w:lang w:val="en-US" w:eastAsia="fr-CH"/>
+        </w:rPr>
+        <w:t>cubies</w:t>
+      </w:r>
+      <w:proofErr w:type="spellEnd"/>
+      <w:r>
+        <w:rPr>
+          <w:rFonts w:eastAsia="Times New Roman" w:cs="Times New Roman"/>
+          <w:color w:val="000000"/>
+          <w:lang w:val="en-US" w:eastAsia="fr-CH"/>
+        </w:rPr>
+        <w:t xml:space="preserve"> </w:t>
       </w:r>
       <w:r>
         <w:rPr>
@@ -2042,7 +2360,25 @@
           <w:color w:val="000000"/>
           <w:lang w:val="en-US" w:eastAsia="fr-CH"/>
         </w:rPr>
-        <w:t xml:space="preserve"> unique. This means that we will have to handle the user's inputs in order for them to be possible; there can only be one blue-red edge like there can only be one yellow-green-orange cubie.</w:t>
+        <w:t xml:space="preserve"> unique. This means that we will have to handle the user's inputs in order for them to be possible; there can only be one blue-red edge like there can only be one yellow-green-orange </w:t>
+      </w:r>
+      <w:proofErr w:type="spellStart"/>
+      <w:r>
+        <w:rPr>
+          <w:rFonts w:eastAsia="Times New Roman" w:cs="Times New Roman"/>
+          <w:color w:val="000000"/>
+          <w:lang w:val="en-US" w:eastAsia="fr-CH"/>
+        </w:rPr>
+        <w:t>cubie</w:t>
+      </w:r>
+      <w:proofErr w:type="spellEnd"/>
+      <w:r>
+        <w:rPr>
+          <w:rFonts w:eastAsia="Times New Roman" w:cs="Times New Roman"/>
+          <w:color w:val="000000"/>
+          <w:lang w:val="en-US" w:eastAsia="fr-CH"/>
+        </w:rPr>
+        <w:t>.</w:t>
       </w:r>
     </w:p>
     <w:p>
@@ -2095,13 +2431,41 @@
         <w:rPr>
           <w:lang w:val="en-US"/>
         </w:rPr>
-        <w:t>program, Rubix Cube, has an input interface in a T-shape</w:t>
-      </w:r>
-      <w:r>
-        <w:rPr>
-          <w:lang w:val="en-US"/>
-        </w:rPr>
-        <w:t xml:space="preserve"> (Fig.X.X)</w:t>
+        <w:t xml:space="preserve">program, </w:t>
+      </w:r>
+      <w:proofErr w:type="spellStart"/>
+      <w:r>
+        <w:rPr>
+          <w:lang w:val="en-US"/>
+        </w:rPr>
+        <w:t>Rubix</w:t>
+      </w:r>
+      <w:proofErr w:type="spellEnd"/>
+      <w:r>
+        <w:rPr>
+          <w:lang w:val="en-US"/>
+        </w:rPr>
+        <w:t xml:space="preserve"> Cube, has an input interface in a T-shape</w:t>
+      </w:r>
+      <w:r>
+        <w:rPr>
+          <w:lang w:val="en-US"/>
+        </w:rPr>
+        <w:t xml:space="preserve"> (</w:t>
+      </w:r>
+      <w:proofErr w:type="spellStart"/>
+      <w:r>
+        <w:rPr>
+          <w:lang w:val="en-US"/>
+        </w:rPr>
+        <w:t>Fig.X.X</w:t>
+      </w:r>
+      <w:proofErr w:type="spellEnd"/>
+      <w:r>
+        <w:rPr>
+          <w:lang w:val="en-US"/>
+        </w:rPr>
+        <w:t>)</w:t>
       </w:r>
       <w:r>
         <w:rPr>
@@ -2391,7 +2755,29 @@
                 <w:szCs w:val="22"/>
                 <w:lang w:val="en-US"/>
               </w:rPr>
-              <w:t xml:space="preserve">The first idea we came up with is using isometry. </w:t>
+              <w:t xml:space="preserve">The first idea we came up with is using </w:t>
+            </w:r>
+            <w:proofErr w:type="spellStart"/>
+            <w:r>
+              <w:rPr>
+                <w:rFonts w:asciiTheme="minorHAnsi" w:hAnsiTheme="minorHAnsi"/>
+                <w:color w:val="000000"/>
+                <w:sz w:val="22"/>
+                <w:szCs w:val="22"/>
+                <w:lang w:val="en-US"/>
+              </w:rPr>
+              <w:t>isometry</w:t>
+            </w:r>
+            <w:proofErr w:type="spellEnd"/>
+            <w:r>
+              <w:rPr>
+                <w:rFonts w:asciiTheme="minorHAnsi" w:hAnsiTheme="minorHAnsi"/>
+                <w:color w:val="000000"/>
+                <w:sz w:val="22"/>
+                <w:szCs w:val="22"/>
+                <w:lang w:val="en-US"/>
+              </w:rPr>
+              <w:t xml:space="preserve">. </w:t>
             </w:r>
             <w:r>
               <w:rPr>
@@ -2441,7 +2827,29 @@
                 <w:szCs w:val="22"/>
                 <w:lang w:val="en-US"/>
               </w:rPr>
-              <w:t xml:space="preserve"> As defined by wikipedia, but it is simpler to say that an isometric view is a projection of a three dimensional object on a two dimensional plane.</w:t>
+              <w:t xml:space="preserve"> As defined by </w:t>
+            </w:r>
+            <w:proofErr w:type="spellStart"/>
+            <w:r>
+              <w:rPr>
+                <w:rFonts w:asciiTheme="minorHAnsi" w:hAnsiTheme="minorHAnsi"/>
+                <w:color w:val="000000"/>
+                <w:sz w:val="22"/>
+                <w:szCs w:val="22"/>
+                <w:lang w:val="en-US"/>
+              </w:rPr>
+              <w:t>wikipedia</w:t>
+            </w:r>
+            <w:proofErr w:type="spellEnd"/>
+            <w:r>
+              <w:rPr>
+                <w:rFonts w:asciiTheme="minorHAnsi" w:hAnsiTheme="minorHAnsi"/>
+                <w:color w:val="000000"/>
+                <w:sz w:val="22"/>
+                <w:szCs w:val="22"/>
+                <w:lang w:val="en-US"/>
+              </w:rPr>
+              <w:t>, but it is simpler to say that an isometric view is a projection of a three dimensional object on a two dimensional plane.</w:t>
             </w:r>
           </w:p>
           <w:p>
@@ -2725,30 +3133,56 @@
           <w:lang w:val="en-US" w:eastAsia="fr-CH"/>
         </w:rPr>
         <w:lastRenderedPageBreak/>
-        <w:t>So, we are considering working with isometry. It makes more sense to work like that because the user will understand very well how to hold the cube in his hand with respect to the image the program is outputting.</w:t>
-      </w:r>
-    </w:p>
-    <w:p>
-      <w:pPr>
-        <w:jc w:val="both"/>
-        <w:rPr>
-          <w:lang w:val="en-US"/>
-        </w:rPr>
-      </w:pPr>
-    </w:p>
-    <w:p>
-      <w:pPr>
-        <w:jc w:val="both"/>
-        <w:rPr>
-          <w:lang w:val="en-US"/>
-        </w:rPr>
-      </w:pPr>
-      <w:r>
-        <w:rPr>
-          <w:lang w:val="en-US"/>
-        </w:rPr>
-        <w:t>The Algorithm – Fridrich</w:t>
-      </w:r>
+        <w:t xml:space="preserve">So, we are considering working with </w:t>
+      </w:r>
+      <w:proofErr w:type="spellStart"/>
+      <w:r>
+        <w:rPr>
+          <w:rFonts w:eastAsia="Times New Roman" w:cs="Times New Roman"/>
+          <w:color w:val="000000"/>
+          <w:lang w:val="en-US" w:eastAsia="fr-CH"/>
+        </w:rPr>
+        <w:t>isometry</w:t>
+      </w:r>
+      <w:proofErr w:type="spellEnd"/>
+      <w:r>
+        <w:rPr>
+          <w:rFonts w:eastAsia="Times New Roman" w:cs="Times New Roman"/>
+          <w:color w:val="000000"/>
+          <w:lang w:val="en-US" w:eastAsia="fr-CH"/>
+        </w:rPr>
+        <w:t>. It makes more sense to work like that because the user will understand very well how to hold the cube in his hand with respect to the image the program is outputting.</w:t>
+      </w:r>
+    </w:p>
+    <w:p>
+      <w:pPr>
+        <w:jc w:val="both"/>
+        <w:rPr>
+          <w:lang w:val="en-US"/>
+        </w:rPr>
+      </w:pPr>
+    </w:p>
+    <w:p>
+      <w:pPr>
+        <w:jc w:val="both"/>
+        <w:rPr>
+          <w:lang w:val="en-US"/>
+        </w:rPr>
+      </w:pPr>
+      <w:r>
+        <w:rPr>
+          <w:lang w:val="en-US"/>
+        </w:rPr>
+        <w:t xml:space="preserve">The Algorithm – </w:t>
+      </w:r>
+      <w:proofErr w:type="spellStart"/>
+      <w:r>
+        <w:rPr>
+          <w:lang w:val="en-US"/>
+        </w:rPr>
+        <w:t>Fridrich</w:t>
+      </w:r>
+      <w:proofErr w:type="spellEnd"/>
     </w:p>
     <w:p>
       <w:pPr>
@@ -2765,7 +3199,25 @@
           <w:color w:val="000000"/>
           <w:lang w:val="en-US" w:eastAsia="fr-CH"/>
         </w:rPr>
-        <w:t>The cube resolution algorithm we are going to implement was invented by Jessica Fridrich because it</w:t>
+        <w:t xml:space="preserve">The cube resolution algorithm we are going to implement was invented by Jessica </w:t>
+      </w:r>
+      <w:proofErr w:type="spellStart"/>
+      <w:r>
+        <w:rPr>
+          <w:rFonts w:eastAsia="Times New Roman" w:cs="Times New Roman"/>
+          <w:color w:val="000000"/>
+          <w:lang w:val="en-US" w:eastAsia="fr-CH"/>
+        </w:rPr>
+        <w:t>Fridrich</w:t>
+      </w:r>
+      <w:proofErr w:type="spellEnd"/>
+      <w:r>
+        <w:rPr>
+          <w:rFonts w:eastAsia="Times New Roman" w:cs="Times New Roman"/>
+          <w:color w:val="000000"/>
+          <w:lang w:val="en-US" w:eastAsia="fr-CH"/>
+        </w:rPr>
+        <w:t xml:space="preserve"> because it</w:t>
       </w:r>
       <w:r>
         <w:rPr>
@@ -2797,7 +3249,25 @@
           <w:color w:val="000000"/>
           <w:lang w:val="en-US" w:eastAsia="fr-CH"/>
         </w:rPr>
-        <w:t xml:space="preserve"> most “speed cubers” (people who spend </w:t>
+        <w:t xml:space="preserve"> most “speed </w:t>
+      </w:r>
+      <w:proofErr w:type="spellStart"/>
+      <w:r>
+        <w:rPr>
+          <w:rFonts w:eastAsia="Times New Roman" w:cs="Times New Roman"/>
+          <w:color w:val="000000"/>
+          <w:lang w:val="en-US" w:eastAsia="fr-CH"/>
+        </w:rPr>
+        <w:t>cubers</w:t>
+      </w:r>
+      <w:proofErr w:type="spellEnd"/>
+      <w:r>
+        <w:rPr>
+          <w:rFonts w:eastAsia="Times New Roman" w:cs="Times New Roman"/>
+          <w:color w:val="000000"/>
+          <w:lang w:val="en-US" w:eastAsia="fr-CH"/>
+        </w:rPr>
+        <w:t xml:space="preserve">” (people who spend </w:t>
       </w:r>
       <w:r>
         <w:rPr>
@@ -2910,7 +3380,115 @@
           <w:color w:val="000000"/>
           <w:lang w:val="en-US" w:eastAsia="fr-CH"/>
         </w:rPr>
-        <w:t xml:space="preserve">There is one last point to talk about in this section which is how the program will implement the cube. We have opted for an object system whereby the class Cube will have as child the class Cubie. The cube class will contain 26 cubies and their position, whereas the Cubie class will contain the one, two, or three colors assigned to the cubie and its orientation. Now, the orientation of the cubie will have to be handled carefully because when a move is executed, the cubie has to be facing the direction it should be facing as it would on a real cube. </w:t>
+        <w:t xml:space="preserve">There is one last point to talk about in this section which is how the program will implement the cube. We have opted for an object system whereby the class Cube will have as child the class </w:t>
+      </w:r>
+      <w:proofErr w:type="spellStart"/>
+      <w:r>
+        <w:rPr>
+          <w:rFonts w:eastAsia="Times New Roman" w:cs="Times New Roman"/>
+          <w:color w:val="000000"/>
+          <w:lang w:val="en-US" w:eastAsia="fr-CH"/>
+        </w:rPr>
+        <w:t>Cubie</w:t>
+      </w:r>
+      <w:proofErr w:type="spellEnd"/>
+      <w:r>
+        <w:rPr>
+          <w:rFonts w:eastAsia="Times New Roman" w:cs="Times New Roman"/>
+          <w:color w:val="000000"/>
+          <w:lang w:val="en-US" w:eastAsia="fr-CH"/>
+        </w:rPr>
+        <w:t xml:space="preserve">. The cube class will contain 26 </w:t>
+      </w:r>
+      <w:proofErr w:type="spellStart"/>
+      <w:r>
+        <w:rPr>
+          <w:rFonts w:eastAsia="Times New Roman" w:cs="Times New Roman"/>
+          <w:color w:val="000000"/>
+          <w:lang w:val="en-US" w:eastAsia="fr-CH"/>
+        </w:rPr>
+        <w:t>cubies</w:t>
+      </w:r>
+      <w:proofErr w:type="spellEnd"/>
+      <w:r>
+        <w:rPr>
+          <w:rFonts w:eastAsia="Times New Roman" w:cs="Times New Roman"/>
+          <w:color w:val="000000"/>
+          <w:lang w:val="en-US" w:eastAsia="fr-CH"/>
+        </w:rPr>
+        <w:t xml:space="preserve"> and their position, whereas the </w:t>
+      </w:r>
+      <w:proofErr w:type="spellStart"/>
+      <w:r>
+        <w:rPr>
+          <w:rFonts w:eastAsia="Times New Roman" w:cs="Times New Roman"/>
+          <w:color w:val="000000"/>
+          <w:lang w:val="en-US" w:eastAsia="fr-CH"/>
+        </w:rPr>
+        <w:t>Cubie</w:t>
+      </w:r>
+      <w:proofErr w:type="spellEnd"/>
+      <w:r>
+        <w:rPr>
+          <w:rFonts w:eastAsia="Times New Roman" w:cs="Times New Roman"/>
+          <w:color w:val="000000"/>
+          <w:lang w:val="en-US" w:eastAsia="fr-CH"/>
+        </w:rPr>
+        <w:t xml:space="preserve"> class will contain the one, two, or three colors assigned to the </w:t>
+      </w:r>
+      <w:proofErr w:type="spellStart"/>
+      <w:r>
+        <w:rPr>
+          <w:rFonts w:eastAsia="Times New Roman" w:cs="Times New Roman"/>
+          <w:color w:val="000000"/>
+          <w:lang w:val="en-US" w:eastAsia="fr-CH"/>
+        </w:rPr>
+        <w:t>cubie</w:t>
+      </w:r>
+      <w:proofErr w:type="spellEnd"/>
+      <w:r>
+        <w:rPr>
+          <w:rFonts w:eastAsia="Times New Roman" w:cs="Times New Roman"/>
+          <w:color w:val="000000"/>
+          <w:lang w:val="en-US" w:eastAsia="fr-CH"/>
+        </w:rPr>
+        <w:t xml:space="preserve"> and its orientation. Now, the orientation of the </w:t>
+      </w:r>
+      <w:proofErr w:type="spellStart"/>
+      <w:r>
+        <w:rPr>
+          <w:rFonts w:eastAsia="Times New Roman" w:cs="Times New Roman"/>
+          <w:color w:val="000000"/>
+          <w:lang w:val="en-US" w:eastAsia="fr-CH"/>
+        </w:rPr>
+        <w:t>cubie</w:t>
+      </w:r>
+      <w:proofErr w:type="spellEnd"/>
+      <w:r>
+        <w:rPr>
+          <w:rFonts w:eastAsia="Times New Roman" w:cs="Times New Roman"/>
+          <w:color w:val="000000"/>
+          <w:lang w:val="en-US" w:eastAsia="fr-CH"/>
+        </w:rPr>
+        <w:t xml:space="preserve"> will have to be handled carefully because when a move is executed, the </w:t>
+      </w:r>
+      <w:proofErr w:type="spellStart"/>
+      <w:r>
+        <w:rPr>
+          <w:rFonts w:eastAsia="Times New Roman" w:cs="Times New Roman"/>
+          <w:color w:val="000000"/>
+          <w:lang w:val="en-US" w:eastAsia="fr-CH"/>
+        </w:rPr>
+        <w:t>cubie</w:t>
+      </w:r>
+      <w:proofErr w:type="spellEnd"/>
+      <w:r>
+        <w:rPr>
+          <w:rFonts w:eastAsia="Times New Roman" w:cs="Times New Roman"/>
+          <w:color w:val="000000"/>
+          <w:lang w:val="en-US" w:eastAsia="fr-CH"/>
+        </w:rPr>
+        <w:t xml:space="preserve"> has to be facing the direction it should be facing as it would on a real cube. </w:t>
       </w:r>
     </w:p>
     <w:p>
@@ -2968,8 +3546,20 @@
           <w:color w:val="000000"/>
           <w:lang w:val="en-US" w:eastAsia="fr-CH"/>
         </w:rPr>
-        <w:t>3x3x3 Matrix</w:t>
-      </w:r>
+        <w:t>3x3</w:t>
+      </w:r>
+      <w:proofErr w:type="gramStart"/>
+      <w:r>
+        <w:rPr>
+          <w:rFonts w:eastAsia="Times New Roman" w:cs="Times New Roman"/>
+          <w:i/>
+          <w:iCs/>
+          <w:color w:val="000000"/>
+          <w:lang w:val="en-US" w:eastAsia="fr-CH"/>
+        </w:rPr>
+        <w:t>x3 Matrix</w:t>
+      </w:r>
+      <w:proofErr w:type="gramEnd"/>
     </w:p>
     <w:p>
       <w:pPr>
@@ -2988,7 +3578,79 @@
           <w:color w:val="000000"/>
           <w:lang w:val="en-US" w:eastAsia="fr-CH"/>
         </w:rPr>
-        <w:t xml:space="preserve">A 3x3x3 matrix that will contain all the cubies and the position of a cubie will be represented with a 3D vector e.g (1,1,1). Slight </w:t>
+        <w:t xml:space="preserve">A 3x3x3 matrix that will contain all the </w:t>
+      </w:r>
+      <w:proofErr w:type="spellStart"/>
+      <w:r>
+        <w:rPr>
+          <w:rFonts w:eastAsia="Times New Roman" w:cs="Times New Roman"/>
+          <w:color w:val="000000"/>
+          <w:lang w:val="en-US" w:eastAsia="fr-CH"/>
+        </w:rPr>
+        <w:t>cubies</w:t>
+      </w:r>
+      <w:proofErr w:type="spellEnd"/>
+      <w:r>
+        <w:rPr>
+          <w:rFonts w:eastAsia="Times New Roman" w:cs="Times New Roman"/>
+          <w:color w:val="000000"/>
+          <w:lang w:val="en-US" w:eastAsia="fr-CH"/>
+        </w:rPr>
+        <w:t xml:space="preserve"> and the position of a </w:t>
+      </w:r>
+      <w:proofErr w:type="spellStart"/>
+      <w:r>
+        <w:rPr>
+          <w:rFonts w:eastAsia="Times New Roman" w:cs="Times New Roman"/>
+          <w:color w:val="000000"/>
+          <w:lang w:val="en-US" w:eastAsia="fr-CH"/>
+        </w:rPr>
+        <w:t>cubie</w:t>
+      </w:r>
+      <w:proofErr w:type="spellEnd"/>
+      <w:r>
+        <w:rPr>
+          <w:rFonts w:eastAsia="Times New Roman" w:cs="Times New Roman"/>
+          <w:color w:val="000000"/>
+          <w:lang w:val="en-US" w:eastAsia="fr-CH"/>
+        </w:rPr>
+        <w:t xml:space="preserve"> will be represented with a 3D vector </w:t>
+      </w:r>
+      <w:proofErr w:type="spellStart"/>
+      <w:r>
+        <w:rPr>
+          <w:rFonts w:eastAsia="Times New Roman" w:cs="Times New Roman"/>
+          <w:color w:val="000000"/>
+          <w:lang w:val="en-US" w:eastAsia="fr-CH"/>
+        </w:rPr>
+        <w:t>e.g</w:t>
+      </w:r>
+      <w:proofErr w:type="spellEnd"/>
+      <w:r>
+        <w:rPr>
+          <w:rFonts w:eastAsia="Times New Roman" w:cs="Times New Roman"/>
+          <w:color w:val="000000"/>
+          <w:lang w:val="en-US" w:eastAsia="fr-CH"/>
+        </w:rPr>
+        <w:t xml:space="preserve"> (1</w:t>
+      </w:r>
+      <w:proofErr w:type="gramStart"/>
+      <w:r>
+        <w:rPr>
+          <w:rFonts w:eastAsia="Times New Roman" w:cs="Times New Roman"/>
+          <w:color w:val="000000"/>
+          <w:lang w:val="en-US" w:eastAsia="fr-CH"/>
+        </w:rPr>
+        <w:t>,1,1</w:t>
+      </w:r>
+      <w:proofErr w:type="gramEnd"/>
+      <w:r>
+        <w:rPr>
+          <w:rFonts w:eastAsia="Times New Roman" w:cs="Times New Roman"/>
+          <w:color w:val="000000"/>
+          <w:lang w:val="en-US" w:eastAsia="fr-CH"/>
+        </w:rPr>
+        <w:t xml:space="preserve">). Slight </w:t>
       </w:r>
       <w:r>
         <w:rPr>
@@ -3004,7 +3666,34 @@
           <w:color w:val="000000"/>
           <w:lang w:val="en-US" w:eastAsia="fr-CH"/>
         </w:rPr>
-        <w:t xml:space="preserve"> issue with this method-- “useless” cubies (</w:t>
+        <w:t xml:space="preserve"> </w:t>
+      </w:r>
+      <w:proofErr w:type="gramStart"/>
+      <w:r>
+        <w:rPr>
+          <w:rFonts w:eastAsia="Times New Roman" w:cs="Times New Roman"/>
+          <w:color w:val="000000"/>
+          <w:lang w:val="en-US" w:eastAsia="fr-CH"/>
+        </w:rPr>
+        <w:t xml:space="preserve">issue with this method-- “useless” </w:t>
+      </w:r>
+      <w:proofErr w:type="spellStart"/>
+      <w:r>
+        <w:rPr>
+          <w:rFonts w:eastAsia="Times New Roman" w:cs="Times New Roman"/>
+          <w:color w:val="000000"/>
+          <w:lang w:val="en-US" w:eastAsia="fr-CH"/>
+        </w:rPr>
+        <w:t>cubies</w:t>
+      </w:r>
+      <w:proofErr w:type="spellEnd"/>
+      <w:r>
+        <w:rPr>
+          <w:rFonts w:eastAsia="Times New Roman" w:cs="Times New Roman"/>
+          <w:color w:val="000000"/>
+          <w:lang w:val="en-US" w:eastAsia="fr-CH"/>
+        </w:rPr>
+        <w:t xml:space="preserve"> (</w:t>
       </w:r>
       <w:r>
         <w:rPr>
@@ -3020,7 +3709,34 @@
           <w:color w:val="000000"/>
           <w:lang w:val="en-US" w:eastAsia="fr-CH"/>
         </w:rPr>
-        <w:t xml:space="preserve"> cubies) are a possible position vector.</w:t>
+        <w:t xml:space="preserve"> </w:t>
+      </w:r>
+      <w:proofErr w:type="spellStart"/>
+      <w:r>
+        <w:rPr>
+          <w:rFonts w:eastAsia="Times New Roman" w:cs="Times New Roman"/>
+          <w:color w:val="000000"/>
+          <w:lang w:val="en-US" w:eastAsia="fr-CH"/>
+        </w:rPr>
+        <w:t>cubies</w:t>
+      </w:r>
+      <w:proofErr w:type="spellEnd"/>
+      <w:r>
+        <w:rPr>
+          <w:rFonts w:eastAsia="Times New Roman" w:cs="Times New Roman"/>
+          <w:color w:val="000000"/>
+          <w:lang w:val="en-US" w:eastAsia="fr-CH"/>
+        </w:rPr>
+        <w:t>) are</w:t>
+      </w:r>
+      <w:proofErr w:type="gramEnd"/>
+      <w:r>
+        <w:rPr>
+          <w:rFonts w:eastAsia="Times New Roman" w:cs="Times New Roman"/>
+          <w:color w:val="000000"/>
+          <w:lang w:val="en-US" w:eastAsia="fr-CH"/>
+        </w:rPr>
+        <w:t xml:space="preserve"> a possible position vector.</w:t>
       </w:r>
     </w:p>
     <w:p>
@@ -3100,6 +3816,7 @@
           <w:lang w:val="en-US" w:eastAsia="fr-CH"/>
         </w:rPr>
       </w:pPr>
+      <w:proofErr w:type="spellStart"/>
       <w:r>
         <w:rPr>
           <w:rFonts w:eastAsia="Times New Roman" w:cs="Times New Roman"/>
@@ -3109,6 +3826,7 @@
         <w:lastRenderedPageBreak/>
         <w:t>Cubie</w:t>
       </w:r>
+      <w:proofErr w:type="spellEnd"/>
     </w:p>
     <w:p>
       <w:pPr>
@@ -3145,7 +3863,43 @@
           <w:color w:val="000000"/>
           <w:lang w:val="en-US" w:eastAsia="fr-CH"/>
         </w:rPr>
-        <w:t>Edge Cubies are slightly easier to handle because they can have only two possible orientations-- the first color on the right or on the left of the face it is in. As the position of the cubie is determined by the parent class, it is always known and therefore the orientation is relative to the position.</w:t>
+        <w:t xml:space="preserve">Edge </w:t>
+      </w:r>
+      <w:proofErr w:type="spellStart"/>
+      <w:r>
+        <w:rPr>
+          <w:rFonts w:eastAsia="Times New Roman" w:cs="Times New Roman"/>
+          <w:color w:val="000000"/>
+          <w:lang w:val="en-US" w:eastAsia="fr-CH"/>
+        </w:rPr>
+        <w:t>Cubies</w:t>
+      </w:r>
+      <w:proofErr w:type="spellEnd"/>
+      <w:r>
+        <w:rPr>
+          <w:rFonts w:eastAsia="Times New Roman" w:cs="Times New Roman"/>
+          <w:color w:val="000000"/>
+          <w:lang w:val="en-US" w:eastAsia="fr-CH"/>
+        </w:rPr>
+        <w:t xml:space="preserve"> are slightly easier to handle because they can have only two possible orientations-- the first color on the right or on the left of the face it is in. As the position of the </w:t>
+      </w:r>
+      <w:proofErr w:type="spellStart"/>
+      <w:r>
+        <w:rPr>
+          <w:rFonts w:eastAsia="Times New Roman" w:cs="Times New Roman"/>
+          <w:color w:val="000000"/>
+          <w:lang w:val="en-US" w:eastAsia="fr-CH"/>
+        </w:rPr>
+        <w:t>cubie</w:t>
+      </w:r>
+      <w:proofErr w:type="spellEnd"/>
+      <w:r>
+        <w:rPr>
+          <w:rFonts w:eastAsia="Times New Roman" w:cs="Times New Roman"/>
+          <w:color w:val="000000"/>
+          <w:lang w:val="en-US" w:eastAsia="fr-CH"/>
+        </w:rPr>
+        <w:t xml:space="preserve"> is determined by the parent class, it is always known and therefore the orientation is relative to the position.</w:t>
       </w:r>
     </w:p>
     <w:p>
@@ -3183,7 +3937,43 @@
           <w:color w:val="000000"/>
           <w:lang w:val="en-US" w:eastAsia="fr-CH"/>
         </w:rPr>
-        <w:t xml:space="preserve">Corner Cubies are slightly more complex than Edge Cubies as they withhold three </w:t>
+        <w:t xml:space="preserve">Corner </w:t>
+      </w:r>
+      <w:proofErr w:type="spellStart"/>
+      <w:r>
+        <w:rPr>
+          <w:rFonts w:eastAsia="Times New Roman" w:cs="Times New Roman"/>
+          <w:color w:val="000000"/>
+          <w:lang w:val="en-US" w:eastAsia="fr-CH"/>
+        </w:rPr>
+        <w:t>Cubies</w:t>
+      </w:r>
+      <w:proofErr w:type="spellEnd"/>
+      <w:r>
+        <w:rPr>
+          <w:rFonts w:eastAsia="Times New Roman" w:cs="Times New Roman"/>
+          <w:color w:val="000000"/>
+          <w:lang w:val="en-US" w:eastAsia="fr-CH"/>
+        </w:rPr>
+        <w:t xml:space="preserve"> are slightly more complex than Edge </w:t>
+      </w:r>
+      <w:proofErr w:type="spellStart"/>
+      <w:r>
+        <w:rPr>
+          <w:rFonts w:eastAsia="Times New Roman" w:cs="Times New Roman"/>
+          <w:color w:val="000000"/>
+          <w:lang w:val="en-US" w:eastAsia="fr-CH"/>
+        </w:rPr>
+        <w:t>Cubies</w:t>
+      </w:r>
+      <w:proofErr w:type="spellEnd"/>
+      <w:r>
+        <w:rPr>
+          <w:rFonts w:eastAsia="Times New Roman" w:cs="Times New Roman"/>
+          <w:color w:val="000000"/>
+          <w:lang w:val="en-US" w:eastAsia="fr-CH"/>
+        </w:rPr>
+        <w:t xml:space="preserve"> as they withhold three </w:t>
       </w:r>
       <w:r>
         <w:rPr>
@@ -3233,7 +4023,23 @@
           <w:rFonts w:eastAsia="Times New Roman" w:cs="Times New Roman"/>
           <w:lang w:val="en-US" w:eastAsia="fr-CH"/>
         </w:rPr>
-        <w:t xml:space="preserve">This section is written in chronological order of development. The core to the program, the only way for the program to function, is the virtual representation of the cube. A single cube has to be instantiated and used throughout the lifetime of the program. Naturally, we had to start by creating the Cube and Cubie classes. </w:t>
+        <w:t xml:space="preserve">This section is written in chronological order of development. The core to the program, the only way for the program to function, is the virtual representation of the cube. A single cube has to be instantiated and used throughout the lifetime of the program. Naturally, we had to start by creating the Cube and </w:t>
+      </w:r>
+      <w:proofErr w:type="spellStart"/>
+      <w:r>
+        <w:rPr>
+          <w:rFonts w:eastAsia="Times New Roman" w:cs="Times New Roman"/>
+          <w:lang w:val="en-US" w:eastAsia="fr-CH"/>
+        </w:rPr>
+        <w:t>Cubie</w:t>
+      </w:r>
+      <w:proofErr w:type="spellEnd"/>
+      <w:r>
+        <w:rPr>
+          <w:rFonts w:eastAsia="Times New Roman" w:cs="Times New Roman"/>
+          <w:lang w:val="en-US" w:eastAsia="fr-CH"/>
+        </w:rPr>
+        <w:t xml:space="preserve"> classes. </w:t>
       </w:r>
     </w:p>
     <w:p>
@@ -3269,13 +4075,23 @@
         </w:rPr>
         <w:t xml:space="preserve">This class we had to create as a namespace. It contains an </w:t>
       </w:r>
+      <w:proofErr w:type="spellStart"/>
       <w:r>
         <w:rPr>
           <w:rFonts w:eastAsia="Times New Roman" w:cs="Times New Roman"/>
           <w:b/>
           <w:lang w:val="en-US" w:eastAsia="fr-CH"/>
         </w:rPr>
-        <w:t xml:space="preserve">enum </w:t>
+        <w:t>enum</w:t>
+      </w:r>
+      <w:proofErr w:type="spellEnd"/>
+      <w:r>
+        <w:rPr>
+          <w:rFonts w:eastAsia="Times New Roman" w:cs="Times New Roman"/>
+          <w:b/>
+          <w:lang w:val="en-US" w:eastAsia="fr-CH"/>
+        </w:rPr>
+        <w:t xml:space="preserve"> </w:t>
       </w:r>
       <w:r>
         <w:rPr>
@@ -3510,21 +4326,69 @@
           <w:rFonts w:eastAsia="Times New Roman" w:cs="Times New Roman"/>
           <w:lang w:val="en-US" w:eastAsia="fr-CH"/>
         </w:rPr>
-        <w:t xml:space="preserve"> object using smaller cubies.</w:t>
-      </w:r>
-      <w:r>
-        <w:rPr>
-          <w:rFonts w:eastAsia="Times New Roman" w:cs="Times New Roman"/>
-          <w:lang w:val="en-US" w:eastAsia="fr-CH"/>
-        </w:rPr>
-        <w:t xml:space="preserve"> Before getting into more detail, there is a notable change between the implementation of the cube we had decided during the planning phase of the project and what is actually used now—originally, the cube was supposed to be a 3x3x3 matrix composed of cubies, but to work wi</w:t>
-      </w:r>
-      <w:r>
-        <w:rPr>
-          <w:rFonts w:eastAsia="Times New Roman" w:cs="Times New Roman"/>
-          <w:lang w:val="en-US" w:eastAsia="fr-CH"/>
-        </w:rPr>
-        <w:t>th such matrices in C++ unearthed a problem. We realized it was very difficult to figure out the orientation of the corner cubies efficiently; therefore changing the virtual cube was a necessary step to allow easier cube manipulation. So</w:t>
+        <w:t xml:space="preserve"> object using smaller </w:t>
+      </w:r>
+      <w:proofErr w:type="spellStart"/>
+      <w:r>
+        <w:rPr>
+          <w:rFonts w:eastAsia="Times New Roman" w:cs="Times New Roman"/>
+          <w:lang w:val="en-US" w:eastAsia="fr-CH"/>
+        </w:rPr>
+        <w:t>cubies</w:t>
+      </w:r>
+      <w:proofErr w:type="spellEnd"/>
+      <w:r>
+        <w:rPr>
+          <w:rFonts w:eastAsia="Times New Roman" w:cs="Times New Roman"/>
+          <w:lang w:val="en-US" w:eastAsia="fr-CH"/>
+        </w:rPr>
+        <w:t>.</w:t>
+      </w:r>
+      <w:r>
+        <w:rPr>
+          <w:rFonts w:eastAsia="Times New Roman" w:cs="Times New Roman"/>
+          <w:lang w:val="en-US" w:eastAsia="fr-CH"/>
+        </w:rPr>
+        <w:t xml:space="preserve"> Before getting into more detail, there is a notable change between the implementation of the cube we had decided during the planning phase of the project and what is actually used now—originally, the cube was supposed to be a 3x3x3 matrix composed of </w:t>
+      </w:r>
+      <w:proofErr w:type="spellStart"/>
+      <w:r>
+        <w:rPr>
+          <w:rFonts w:eastAsia="Times New Roman" w:cs="Times New Roman"/>
+          <w:lang w:val="en-US" w:eastAsia="fr-CH"/>
+        </w:rPr>
+        <w:t>cubies</w:t>
+      </w:r>
+      <w:proofErr w:type="spellEnd"/>
+      <w:r>
+        <w:rPr>
+          <w:rFonts w:eastAsia="Times New Roman" w:cs="Times New Roman"/>
+          <w:lang w:val="en-US" w:eastAsia="fr-CH"/>
+        </w:rPr>
+        <w:t>, but to work wi</w:t>
+      </w:r>
+      <w:r>
+        <w:rPr>
+          <w:rFonts w:eastAsia="Times New Roman" w:cs="Times New Roman"/>
+          <w:lang w:val="en-US" w:eastAsia="fr-CH"/>
+        </w:rPr>
+        <w:t xml:space="preserve">th such matrices in C++ unearthed a problem. We realized it was very difficult to figure out the orientation of the corner </w:t>
+      </w:r>
+      <w:proofErr w:type="spellStart"/>
+      <w:r>
+        <w:rPr>
+          <w:rFonts w:eastAsia="Times New Roman" w:cs="Times New Roman"/>
+          <w:lang w:val="en-US" w:eastAsia="fr-CH"/>
+        </w:rPr>
+        <w:t>cubies</w:t>
+      </w:r>
+      <w:proofErr w:type="spellEnd"/>
+      <w:r>
+        <w:rPr>
+          <w:rFonts w:eastAsia="Times New Roman" w:cs="Times New Roman"/>
+          <w:lang w:val="en-US" w:eastAsia="fr-CH"/>
+        </w:rPr>
+        <w:t xml:space="preserve"> efficiently; therefore changing the virtual cube was a necessary step to allow easier cube manipulation. So</w:t>
       </w:r>
       <w:r>
         <w:rPr>
@@ -3675,7 +4539,23 @@
           <w:rFonts w:eastAsia="Times New Roman" w:cs="Times New Roman"/>
           <w:lang w:val="en-US" w:eastAsia="fr-CH"/>
         </w:rPr>
-        <w:t xml:space="preserve">Now, when a cube is created, we fill each square (0≤X&lt;18 , 0≤Y&lt;3) </w:t>
+        <w:t>Now, when a cube is created, we fill each square (0≤X&lt;</w:t>
+      </w:r>
+      <w:proofErr w:type="gramStart"/>
+      <w:r>
+        <w:rPr>
+          <w:rFonts w:eastAsia="Times New Roman" w:cs="Times New Roman"/>
+          <w:lang w:val="en-US" w:eastAsia="fr-CH"/>
+        </w:rPr>
+        <w:t>18 ,</w:t>
+      </w:r>
+      <w:proofErr w:type="gramEnd"/>
+      <w:r>
+        <w:rPr>
+          <w:rFonts w:eastAsia="Times New Roman" w:cs="Times New Roman"/>
+          <w:lang w:val="en-US" w:eastAsia="fr-CH"/>
+        </w:rPr>
+        <w:t xml:space="preserve"> 0≤Y&lt;3) </w:t>
       </w:r>
       <w:r>
         <w:rPr>
@@ -3819,14 +4699,46 @@
           <w:rFonts w:eastAsia="Times New Roman" w:cs="Times New Roman"/>
           <w:lang w:val="en-US" w:eastAsia="fr-CH"/>
         </w:rPr>
-        <w:t>The default orientation of the cube, both on the GUI and the virtual cube is: Up Face = Yellow, Front Face = Blue, and Right Face = Red because this is the default way of holding a cube when applying the</w:t>
-      </w:r>
-      <w:r>
-        <w:rPr>
-          <w:rFonts w:eastAsia="Times New Roman" w:cs="Times New Roman"/>
-          <w:lang w:val="en-US" w:eastAsia="fr-CH"/>
-        </w:rPr>
-        <w:t xml:space="preserve"> Fridrich algorithm resolution.</w:t>
+        <w:t xml:space="preserve">The default orientation of the cube, both on the GUI and the virtual cube is: Up Face = Yellow, Front Face = </w:t>
+      </w:r>
+      <w:proofErr w:type="gramStart"/>
+      <w:r>
+        <w:rPr>
+          <w:rFonts w:eastAsia="Times New Roman" w:cs="Times New Roman"/>
+          <w:lang w:val="en-US" w:eastAsia="fr-CH"/>
+        </w:rPr>
+        <w:t>Blue,</w:t>
+      </w:r>
+      <w:proofErr w:type="gramEnd"/>
+      <w:r>
+        <w:rPr>
+          <w:rFonts w:eastAsia="Times New Roman" w:cs="Times New Roman"/>
+          <w:lang w:val="en-US" w:eastAsia="fr-CH"/>
+        </w:rPr>
+        <w:t xml:space="preserve"> and Right Face = Red because this is the default way of holding a cube when applying the</w:t>
+      </w:r>
+      <w:r>
+        <w:rPr>
+          <w:rFonts w:eastAsia="Times New Roman" w:cs="Times New Roman"/>
+          <w:lang w:val="en-US" w:eastAsia="fr-CH"/>
+        </w:rPr>
+        <w:t xml:space="preserve"> </w:t>
+      </w:r>
+      <w:proofErr w:type="spellStart"/>
+      <w:r>
+        <w:rPr>
+          <w:rFonts w:eastAsia="Times New Roman" w:cs="Times New Roman"/>
+          <w:lang w:val="en-US" w:eastAsia="fr-CH"/>
+        </w:rPr>
+        <w:t>Fridrich</w:t>
+      </w:r>
+      <w:proofErr w:type="spellEnd"/>
+      <w:r>
+        <w:rPr>
+          <w:rFonts w:eastAsia="Times New Roman" w:cs="Times New Roman"/>
+          <w:lang w:val="en-US" w:eastAsia="fr-CH"/>
+        </w:rPr>
+        <w:t xml:space="preserve"> algorithm resolution.</w:t>
       </w:r>
     </w:p>
     <w:p>
@@ -3870,30 +4782,466 @@
         <w:rPr>
           <w:rFonts w:eastAsia="Times New Roman" w:cs="Times New Roman"/>
           <w:lang w:val="en-US" w:eastAsia="fr-CH"/>
+        </w:rPr>
+      </w:pPr>
+      <w:r>
+        <w:rPr>
+          <w:rFonts w:eastAsia="Times New Roman" w:cs="Times New Roman"/>
+          <w:lang w:val="en-US" w:eastAsia="fr-CH"/>
+        </w:rPr>
+        <w:t xml:space="preserve">As mentioned previously in the research section of this report, the method we decided to use to output a visual representation of the cube to the user is by drawing an isometric view of the cube. To do this we used the </w:t>
+      </w:r>
+      <w:proofErr w:type="spellStart"/>
+      <w:r>
+        <w:rPr>
+          <w:rFonts w:eastAsia="Times New Roman" w:cs="Times New Roman"/>
+          <w:lang w:val="en-US" w:eastAsia="fr-CH"/>
+        </w:rPr>
+        <w:t>QPainter</w:t>
+      </w:r>
+      <w:proofErr w:type="spellEnd"/>
+      <w:r>
+        <w:rPr>
+          <w:rFonts w:eastAsia="Times New Roman" w:cs="Times New Roman"/>
+          <w:lang w:val="en-US" w:eastAsia="fr-CH"/>
+        </w:rPr>
+        <w:t xml:space="preserve"> class to draw the cube using the following grid:</w:t>
+      </w:r>
+    </w:p>
+    <w:p>
+      <w:pPr>
+        <w:spacing w:before="100" w:beforeAutospacing="1" w:after="0" w:line="240" w:lineRule="auto"/>
+        <w:jc w:val="center"/>
+        <w:rPr>
+          <w:rFonts w:eastAsia="Times New Roman" w:cs="Times New Roman"/>
+          <w:lang w:val="en-US" w:eastAsia="fr-CH"/>
+        </w:rPr>
+      </w:pPr>
+      <w:r>
+        <w:rPr>
+          <w:rFonts w:eastAsia="Times New Roman" w:cs="Times New Roman"/>
+          <w:noProof/>
+          <w:lang w:eastAsia="fr-CH"/>
+        </w:rPr>
+        <w:drawing>
+          <wp:inline distT="0" distB="0" distL="0" distR="0">
+            <wp:extent cx="4362450" cy="3129427"/>
+            <wp:effectExtent l="0" t="0" r="0" b="0"/>
+            <wp:docPr id="6" name="Image 6" descr="C:\Users\karim.luy\He-ARC\INF2dlm-b\Projet P2\TurboCubeSolver\Pictures\Isometric\points.PNG"/>
+            <wp:cNvGraphicFramePr>
+              <a:graphicFrameLocks xmlns:a="http://schemas.openxmlformats.org/drawingml/2006/main" noChangeAspect="1"/>
+            </wp:cNvGraphicFramePr>
+            <a:graphic xmlns:a="http://schemas.openxmlformats.org/drawingml/2006/main">
+              <a:graphicData uri="http://schemas.openxmlformats.org/drawingml/2006/picture">
+                <pic:pic xmlns:pic="http://schemas.openxmlformats.org/drawingml/2006/picture">
+                  <pic:nvPicPr>
+                    <pic:cNvPr id="0" name="Picture 1" descr="C:\Users\karim.luy\He-ARC\INF2dlm-b\Projet P2\TurboCubeSolver\Pictures\Isometric\points.PNG"/>
+                    <pic:cNvPicPr>
+                      <a:picLocks noChangeAspect="1" noChangeArrowheads="1"/>
+                    </pic:cNvPicPr>
+                  </pic:nvPicPr>
+                  <pic:blipFill>
+                    <a:blip r:embed="rId14">
+                      <a:extLst>
+                        <a:ext uri="{28A0092B-C50C-407E-A947-70E740481C1C}">
+                          <a14:useLocalDpi xmlns:a14="http://schemas.microsoft.com/office/drawing/2010/main" val="0"/>
+                        </a:ext>
+                      </a:extLst>
+                    </a:blip>
+                    <a:srcRect/>
+                    <a:stretch>
+                      <a:fillRect/>
+                    </a:stretch>
+                  </pic:blipFill>
+                  <pic:spPr bwMode="auto">
+                    <a:xfrm>
+                      <a:off x="0" y="0"/>
+                      <a:ext cx="4374409" cy="3138006"/>
+                    </a:xfrm>
+                    <a:prstGeom prst="rect">
+                      <a:avLst/>
+                    </a:prstGeom>
+                    <a:noFill/>
+                    <a:ln>
+                      <a:noFill/>
+                    </a:ln>
+                  </pic:spPr>
+                </pic:pic>
+              </a:graphicData>
+            </a:graphic>
+          </wp:inline>
+        </w:drawing>
+      </w:r>
+    </w:p>
+    <w:p>
+      <w:pPr>
+        <w:spacing w:before="100" w:beforeAutospacing="1" w:after="0" w:line="240" w:lineRule="auto"/>
+        <w:jc w:val="both"/>
+        <w:rPr>
+          <w:rFonts w:eastAsia="Times New Roman" w:cs="Times New Roman"/>
+          <w:lang w:val="en-US" w:eastAsia="fr-CH"/>
+        </w:rPr>
+      </w:pPr>
+      <w:r>
+        <w:rPr>
+          <w:rFonts w:eastAsia="Times New Roman" w:cs="Times New Roman"/>
+          <w:lang w:val="en-US" w:eastAsia="fr-CH"/>
+        </w:rPr>
+        <w:t xml:space="preserve">Using this transposed plane, we can draw the cube in perfect </w:t>
+      </w:r>
+      <w:proofErr w:type="spellStart"/>
+      <w:r>
+        <w:rPr>
+          <w:rFonts w:eastAsia="Times New Roman" w:cs="Times New Roman"/>
+          <w:lang w:val="en-US" w:eastAsia="fr-CH"/>
+        </w:rPr>
+        <w:t>isometry</w:t>
+      </w:r>
+      <w:proofErr w:type="spellEnd"/>
+      <w:r>
+        <w:rPr>
+          <w:rFonts w:eastAsia="Times New Roman" w:cs="Times New Roman"/>
+          <w:lang w:val="en-US" w:eastAsia="fr-CH"/>
+        </w:rPr>
+        <w:t xml:space="preserve"> (this means there is no perspective effect; all the lines are parallel). The next step in outputting the cube is simple; using the </w:t>
+      </w:r>
+      <w:r>
+        <w:rPr>
+          <w:rFonts w:eastAsia="Times New Roman" w:cs="Times New Roman"/>
+          <w:lang w:val="en-US" w:eastAsia="fr-CH"/>
+        </w:rPr>
+        <w:lastRenderedPageBreak/>
+        <w:t>coordinates, we draw the outline and we fill the squares with the colors we want therefore creating this image:</w:t>
+      </w:r>
+    </w:p>
+    <w:p>
+      <w:pPr>
+        <w:spacing w:before="100" w:beforeAutospacing="1" w:after="0" w:line="240" w:lineRule="auto"/>
+        <w:jc w:val="center"/>
+        <w:rPr>
+          <w:rFonts w:eastAsia="Times New Roman" w:cs="Times New Roman"/>
+          <w:lang w:val="en-US" w:eastAsia="fr-CH"/>
+        </w:rPr>
+      </w:pPr>
+      <w:r>
+        <w:rPr>
+          <w:rFonts w:eastAsia="Times New Roman" w:cs="Times New Roman"/>
+          <w:noProof/>
+          <w:lang w:val="en-US" w:eastAsia="fr-CH"/>
+        </w:rPr>
+        <w:drawing>
+          <wp:inline distT="0" distB="0" distL="0" distR="0" wp14:anchorId="0BF534E7" wp14:editId="58FB28E1">
+            <wp:extent cx="3448050" cy="3539390"/>
+            <wp:effectExtent l="0" t="0" r="0" b="4445"/>
+            <wp:docPr id="7" name="Image 7" descr="C:\Users\karim.luy\He-ARC\INF2dlm-b\Projet P2\TurboCubeSolver\Pictures\Isometric\IsometricCubeWidget_v0.png"/>
+            <wp:cNvGraphicFramePr>
+              <a:graphicFrameLocks xmlns:a="http://schemas.openxmlformats.org/drawingml/2006/main" noChangeAspect="1"/>
+            </wp:cNvGraphicFramePr>
+            <a:graphic xmlns:a="http://schemas.openxmlformats.org/drawingml/2006/main">
+              <a:graphicData uri="http://schemas.openxmlformats.org/drawingml/2006/picture">
+                <pic:pic xmlns:pic="http://schemas.openxmlformats.org/drawingml/2006/picture">
+                  <pic:nvPicPr>
+                    <pic:cNvPr id="0" name="Picture 2" descr="C:\Users\karim.luy\He-ARC\INF2dlm-b\Projet P2\TurboCubeSolver\Pictures\Isometric\IsometricCubeWidget_v0.png"/>
+                    <pic:cNvPicPr>
+                      <a:picLocks noChangeAspect="1" noChangeArrowheads="1"/>
+                    </pic:cNvPicPr>
+                  </pic:nvPicPr>
+                  <pic:blipFill>
+                    <a:blip r:embed="rId15" cstate="print">
+                      <a:extLst>
+                        <a:ext uri="{28A0092B-C50C-407E-A947-70E740481C1C}">
+                          <a14:useLocalDpi xmlns:a14="http://schemas.microsoft.com/office/drawing/2010/main" val="0"/>
+                        </a:ext>
+                      </a:extLst>
+                    </a:blip>
+                    <a:srcRect/>
+                    <a:stretch>
+                      <a:fillRect/>
+                    </a:stretch>
+                  </pic:blipFill>
+                  <pic:spPr bwMode="auto">
+                    <a:xfrm>
+                      <a:off x="0" y="0"/>
+                      <a:ext cx="3451781" cy="3543220"/>
+                    </a:xfrm>
+                    <a:prstGeom prst="rect">
+                      <a:avLst/>
+                    </a:prstGeom>
+                    <a:noFill/>
+                    <a:ln>
+                      <a:noFill/>
+                    </a:ln>
+                  </pic:spPr>
+                </pic:pic>
+              </a:graphicData>
+            </a:graphic>
+          </wp:inline>
+        </w:drawing>
+      </w:r>
+    </w:p>
+    <w:p>
+      <w:pPr>
+        <w:spacing w:before="100" w:beforeAutospacing="1" w:after="0" w:line="240" w:lineRule="auto"/>
+        <w:jc w:val="both"/>
+        <w:rPr>
+          <w:rFonts w:eastAsia="Times New Roman" w:cs="Times New Roman"/>
+          <w:lang w:val="en-US" w:eastAsia="fr-CH"/>
+        </w:rPr>
+      </w:pPr>
+      <w:r>
+        <w:rPr>
+          <w:rFonts w:eastAsia="Times New Roman" w:cs="Times New Roman"/>
+          <w:lang w:val="en-US" w:eastAsia="fr-CH"/>
+        </w:rPr>
+        <w:t>This resembles exactly what we had planned to use after our research. After having used this interface for a while, we realized that this output method is slightly confusing as the three “hidden” faces are not mirrored and they would have to be to imitate the user turning the cube in his hand. Instead of recreating mirrored images, we found another way to display the cube that makes it much easier to understand and takes a lot less space too.</w:t>
+      </w:r>
+    </w:p>
+    <w:p>
+      <w:pPr>
+        <w:spacing w:before="100" w:beforeAutospacing="1" w:after="0" w:line="240" w:lineRule="auto"/>
+        <w:jc w:val="center"/>
+        <w:rPr>
+          <w:rFonts w:eastAsia="Times New Roman" w:cs="Times New Roman"/>
+          <w:lang w:val="en-US" w:eastAsia="fr-CH"/>
+        </w:rPr>
+      </w:pPr>
+      <w:r>
+        <w:rPr>
+          <w:rFonts w:eastAsia="Times New Roman" w:cs="Times New Roman"/>
+          <w:noProof/>
+          <w:lang w:eastAsia="fr-CH"/>
+        </w:rPr>
+        <w:drawing>
+          <wp:inline distT="0" distB="0" distL="0" distR="0">
+            <wp:extent cx="4886325" cy="2855750"/>
+            <wp:effectExtent l="0" t="0" r="0" b="1905"/>
+            <wp:docPr id="8" name="Image 8" descr="C:\Users\karim.luy\He-ARC\INF2dlm-b\Projet P2\TurboCubeSolver\Pictures\Isometric\IsometricFromCube.PNG"/>
+            <wp:cNvGraphicFramePr>
+              <a:graphicFrameLocks xmlns:a="http://schemas.openxmlformats.org/drawingml/2006/main" noChangeAspect="1"/>
+            </wp:cNvGraphicFramePr>
+            <a:graphic xmlns:a="http://schemas.openxmlformats.org/drawingml/2006/main">
+              <a:graphicData uri="http://schemas.openxmlformats.org/drawingml/2006/picture">
+                <pic:pic xmlns:pic="http://schemas.openxmlformats.org/drawingml/2006/picture">
+                  <pic:nvPicPr>
+                    <pic:cNvPr id="0" name="Picture 3" descr="C:\Users\karim.luy\He-ARC\INF2dlm-b\Projet P2\TurboCubeSolver\Pictures\Isometric\IsometricFromCube.PNG"/>
+                    <pic:cNvPicPr>
+                      <a:picLocks noChangeAspect="1" noChangeArrowheads="1"/>
+                    </pic:cNvPicPr>
+                  </pic:nvPicPr>
+                  <pic:blipFill>
+                    <a:blip r:embed="rId16">
+                      <a:extLst>
+                        <a:ext uri="{28A0092B-C50C-407E-A947-70E740481C1C}">
+                          <a14:useLocalDpi xmlns:a14="http://schemas.microsoft.com/office/drawing/2010/main" val="0"/>
+                        </a:ext>
+                      </a:extLst>
+                    </a:blip>
+                    <a:srcRect/>
+                    <a:stretch>
+                      <a:fillRect/>
+                    </a:stretch>
+                  </pic:blipFill>
+                  <pic:spPr bwMode="auto">
+                    <a:xfrm>
+                      <a:off x="0" y="0"/>
+                      <a:ext cx="4888062" cy="2856765"/>
+                    </a:xfrm>
+                    <a:prstGeom prst="rect">
+                      <a:avLst/>
+                    </a:prstGeom>
+                    <a:noFill/>
+                    <a:ln>
+                      <a:noFill/>
+                    </a:ln>
+                  </pic:spPr>
+                </pic:pic>
+              </a:graphicData>
+            </a:graphic>
+          </wp:inline>
+        </w:drawing>
+      </w:r>
+    </w:p>
+    <w:p>
+      <w:pPr>
+        <w:spacing w:before="100" w:beforeAutospacing="1" w:after="0" w:line="240" w:lineRule="auto"/>
+        <w:jc w:val="both"/>
+        <w:rPr>
+          <w:rFonts w:eastAsia="Times New Roman" w:cs="Times New Roman"/>
+          <w:lang w:val="en-US" w:eastAsia="fr-CH"/>
+        </w:rPr>
+      </w:pPr>
+      <w:r>
+        <w:rPr>
+          <w:rFonts w:eastAsia="Times New Roman" w:cs="Times New Roman"/>
+          <w:lang w:val="en-US" w:eastAsia="fr-CH"/>
+        </w:rPr>
+        <w:t xml:space="preserve">This way of drawing the cube in 2D </w:t>
+      </w:r>
+      <w:r>
+        <w:rPr>
+          <w:rFonts w:eastAsia="Times New Roman" w:cs="Times New Roman"/>
+          <w:lang w:val="en-US" w:eastAsia="fr-CH"/>
+        </w:rPr>
+        <w:t xml:space="preserve">is much more </w:t>
+      </w:r>
+      <w:r>
+        <w:rPr>
+          <w:rFonts w:eastAsia="Times New Roman" w:cs="Times New Roman"/>
+          <w:lang w:val="en-US" w:eastAsia="fr-CH"/>
+        </w:rPr>
+        <w:t>efficacious because it imitates the user holding the cube on the left and turning</w:t>
+      </w:r>
+      <w:r>
+        <w:rPr>
+          <w:rFonts w:eastAsia="Times New Roman" w:cs="Times New Roman"/>
+          <w:lang w:val="en-US" w:eastAsia="fr-CH"/>
+        </w:rPr>
+        <w:t xml:space="preserve"> </w:t>
+      </w:r>
+      <w:r>
+        <w:rPr>
+          <w:rFonts w:eastAsia="Times New Roman" w:cs="Times New Roman"/>
+          <w:lang w:val="en-US" w:eastAsia="fr-CH"/>
+        </w:rPr>
+        <w:t>it 180</w:t>
+      </w:r>
+      <w:r>
+        <w:rPr>
+          <w:shd w:val="clear" w:color="auto" w:fill="F6F7F8"/>
+          <w:lang w:val="en-GB"/>
+        </w:rPr>
+        <w:t>°</w:t>
+      </w:r>
+      <w:r>
+        <w:rPr>
+          <w:shd w:val="clear" w:color="auto" w:fill="F6F7F8"/>
+          <w:lang w:val="en-GB"/>
+        </w:rPr>
+        <w:t xml:space="preserve"> </w:t>
+      </w:r>
+      <w:r>
+        <w:rPr>
+          <w:rFonts w:eastAsia="Times New Roman" w:cs="Times New Roman"/>
+          <w:lang w:val="en-US" w:eastAsia="fr-CH"/>
+        </w:rPr>
+        <w:t>to see what’s on the right</w:t>
+      </w:r>
+      <w:r>
+        <w:rPr>
+          <w:rFonts w:eastAsia="Times New Roman" w:cs="Times New Roman"/>
+          <w:lang w:val="en-US" w:eastAsia="fr-CH"/>
+        </w:rPr>
+        <w:t>. This is a much more natural and less confusing way to demonstrate the cube to the user.</w:t>
+      </w:r>
+    </w:p>
+    <w:p>
+      <w:pPr>
+        <w:spacing w:before="100" w:beforeAutospacing="1" w:after="0" w:line="240" w:lineRule="auto"/>
+        <w:jc w:val="both"/>
+        <w:rPr>
+          <w:rFonts w:eastAsia="Times New Roman" w:cs="Times New Roman"/>
+          <w:lang w:val="en-US" w:eastAsia="fr-CH"/>
+        </w:rPr>
+      </w:pPr>
+      <w:r>
+        <w:rPr>
+          <w:rFonts w:eastAsia="Times New Roman" w:cs="Times New Roman"/>
+          <w:lang w:val="en-US" w:eastAsia="fr-CH"/>
+        </w:rPr>
+        <w:lastRenderedPageBreak/>
+        <w:t xml:space="preserve">From here on out, this widget was used to output and test the </w:t>
+      </w:r>
+      <w:proofErr w:type="spellStart"/>
+      <w:r>
+        <w:rPr>
+          <w:rFonts w:eastAsia="Times New Roman" w:cs="Times New Roman"/>
+          <w:lang w:val="en-US" w:eastAsia="fr-CH"/>
+        </w:rPr>
+        <w:t>Fridrich</w:t>
+      </w:r>
+      <w:proofErr w:type="spellEnd"/>
+      <w:r>
+        <w:rPr>
+          <w:rFonts w:eastAsia="Times New Roman" w:cs="Times New Roman"/>
+          <w:lang w:val="en-US" w:eastAsia="fr-CH"/>
+        </w:rPr>
+        <w:t xml:space="preserve"> Algorithm alongside using the </w:t>
+      </w:r>
+      <w:proofErr w:type="spellStart"/>
+      <w:r>
+        <w:rPr>
+          <w:rFonts w:eastAsia="Times New Roman" w:cs="Times New Roman"/>
+          <w:lang w:val="en-US" w:eastAsia="fr-CH"/>
+        </w:rPr>
+        <w:t>QDebug</w:t>
+      </w:r>
+      <w:proofErr w:type="spellEnd"/>
+      <w:r>
+        <w:rPr>
+          <w:rFonts w:eastAsia="Times New Roman" w:cs="Times New Roman"/>
+          <w:lang w:val="en-US" w:eastAsia="fr-CH"/>
+        </w:rPr>
+        <w:t xml:space="preserve"> class to out</w:t>
+      </w:r>
+      <w:r>
+        <w:rPr>
+          <w:rFonts w:eastAsia="Times New Roman" w:cs="Times New Roman"/>
+          <w:lang w:val="en-US" w:eastAsia="fr-CH"/>
+        </w:rPr>
+        <w:t xml:space="preserve">put on the </w:t>
+      </w:r>
+      <w:proofErr w:type="spellStart"/>
+      <w:r>
+        <w:rPr>
+          <w:rFonts w:eastAsia="Times New Roman" w:cs="Times New Roman"/>
+          <w:lang w:val="en-US" w:eastAsia="fr-CH"/>
+        </w:rPr>
+        <w:t>Qt</w:t>
+      </w:r>
+      <w:proofErr w:type="spellEnd"/>
+      <w:r>
+        <w:rPr>
+          <w:rFonts w:eastAsia="Times New Roman" w:cs="Times New Roman"/>
+          <w:lang w:val="en-US" w:eastAsia="fr-CH"/>
+        </w:rPr>
+        <w:t xml:space="preserve"> internal console and is now used as the main widget that is calle</w:t>
+      </w:r>
+      <w:r>
+        <w:rPr>
+          <w:rFonts w:eastAsia="Times New Roman" w:cs="Times New Roman"/>
+          <w:lang w:val="en-US" w:eastAsia="fr-CH"/>
+        </w:rPr>
+        <w:t>d at the launch of the program.</w:t>
+      </w:r>
+    </w:p>
+    <w:p>
+      <w:pPr>
+        <w:spacing w:before="100" w:beforeAutospacing="1" w:after="0" w:line="240" w:lineRule="auto"/>
+        <w:jc w:val="both"/>
+        <w:rPr>
+          <w:rFonts w:eastAsia="Times New Roman" w:cs="Times New Roman"/>
+          <w:lang w:val="en-US" w:eastAsia="fr-CH"/>
+        </w:rPr>
+      </w:pPr>
+      <w:r>
+        <w:rPr>
+          <w:rFonts w:eastAsia="Times New Roman" w:cs="Times New Roman"/>
+          <w:lang w:val="en-US" w:eastAsia="fr-CH"/>
+        </w:rPr>
+        <w:t>The Algorithm</w:t>
+      </w:r>
+    </w:p>
+    <w:p>
+      <w:pPr>
+        <w:spacing w:before="100" w:beforeAutospacing="1" w:after="0" w:line="240" w:lineRule="auto"/>
+        <w:jc w:val="both"/>
+        <w:rPr>
+          <w:rFonts w:eastAsia="Times New Roman" w:cs="Times New Roman"/>
+          <w:lang w:val="en-GB" w:eastAsia="fr-CH"/>
         </w:rPr>
       </w:pPr>
       <w:bookmarkStart w:id="0" w:name="_GoBack"/>
       <w:bookmarkEnd w:id="0"/>
-    </w:p>
-    <w:p>
-      <w:pPr>
-        <w:spacing w:before="100" w:beforeAutospacing="1" w:after="0" w:line="240" w:lineRule="auto"/>
-        <w:jc w:val="both"/>
-        <w:rPr>
-          <w:rFonts w:eastAsia="Times New Roman" w:cs="Times New Roman"/>
-          <w:lang w:val="en-US" w:eastAsia="fr-CH"/>
-        </w:rPr>
-      </w:pPr>
-    </w:p>
-    <w:p>
-      <w:pPr>
-        <w:spacing w:before="100" w:beforeAutospacing="1" w:after="0" w:line="240" w:lineRule="auto"/>
-        <w:jc w:val="both"/>
-        <w:rPr>
-          <w:rFonts w:eastAsia="Times New Roman" w:cs="Times New Roman"/>
-          <w:lang w:val="en-US" w:eastAsia="fr-CH"/>
-        </w:rPr>
-      </w:pPr>
     </w:p>
     <w:sectPr>
       <w:pgSz w:w="11906" w:h="16838"/>
@@ -4379,6 +5727,16 @@
       <w:szCs w:val="16"/>
     </w:rPr>
   </w:style>
+  <w:style w:type="character" w:styleId="Textedelespacerserv">
+    <w:name w:val="Placeholder Text"/>
+    <w:basedOn w:val="Policepardfaut"/>
+    <w:uiPriority w:val="99"/>
+    <w:semiHidden/>
+    <w:rsid w:val="002B241B"/>
+    <w:rPr>
+      <w:color w:val="808080"/>
+    </w:rPr>
+  </w:style>
 </w:styles>
 </file>
 
@@ -4708,6 +6066,16 @@
       <w:szCs w:val="16"/>
     </w:rPr>
   </w:style>
+  <w:style w:type="character" w:styleId="Textedelespacerserv">
+    <w:name w:val="Placeholder Text"/>
+    <w:basedOn w:val="Policepardfaut"/>
+    <w:uiPriority w:val="99"/>
+    <w:semiHidden/>
+    <w:rsid w:val="002B241B"/>
+    <w:rPr>
+      <w:color w:val="808080"/>
+    </w:rPr>
+  </w:style>
 </w:styles>
 </file>
 

</xml_diff>

<commit_message>
almost final version of report
</commit_message>
<xml_diff>
--- a/doc/Final_Report.docx
+++ b/doc/Final_Report.docx
@@ -12,404 +12,55 @@
         <w:rPr>
           <w:lang w:val="en-US"/>
         </w:rPr>
-        <w:t>Title page</w:t>
-      </w:r>
-    </w:p>
-    <w:p>
-      <w:pPr>
-        <w:rPr>
-          <w:color w:val="FF0000"/>
-          <w:lang w:val="en-US"/>
-        </w:rPr>
-      </w:pPr>
-      <w:proofErr w:type="gramStart"/>
-      <w:r>
-        <w:rPr>
-          <w:color w:val="FF0000"/>
-          <w:lang w:val="en-US"/>
-        </w:rPr>
-        <w:t>abstract</w:t>
-      </w:r>
-      <w:proofErr w:type="gramEnd"/>
-    </w:p>
-    <w:p>
-      <w:pPr>
-        <w:rPr>
-          <w:lang w:val="en-US"/>
-        </w:rPr>
-      </w:pPr>
-      <w:r>
-        <w:rPr>
-          <w:lang w:val="en-US"/>
-        </w:rPr>
-        <w:t>Table of Contents</w:t>
-      </w:r>
-    </w:p>
-    <w:p>
-      <w:pPr>
-        <w:rPr>
-          <w:lang w:val="en-US"/>
-        </w:rPr>
-      </w:pPr>
-    </w:p>
-    <w:p>
-      <w:pPr>
-        <w:rPr>
-          <w:color w:val="FF0000"/>
-          <w:lang w:val="en-US"/>
-        </w:rPr>
-      </w:pPr>
-      <w:r>
-        <w:rPr>
-          <w:color w:val="FF0000"/>
-          <w:lang w:val="en-US"/>
-        </w:rPr>
-        <w:t>Introduction to the project</w:t>
-      </w:r>
-    </w:p>
-    <w:p>
-      <w:pPr>
-        <w:rPr>
-          <w:color w:val="FF0000"/>
-          <w:lang w:val="en-US"/>
-        </w:rPr>
-      </w:pPr>
-      <w:r>
-        <w:rPr>
-          <w:color w:val="FF0000"/>
-          <w:lang w:val="en-US"/>
-        </w:rPr>
-        <w:tab/>
-        <w:t>What we want to do.</w:t>
-      </w:r>
-    </w:p>
-    <w:p>
-      <w:pPr>
-        <w:rPr>
-          <w:color w:val="FF0000"/>
-          <w:lang w:val="en-US"/>
-        </w:rPr>
-      </w:pPr>
-      <w:r>
-        <w:rPr>
-          <w:color w:val="FF0000"/>
-          <w:lang w:val="en-US"/>
-        </w:rPr>
-        <w:tab/>
-        <w:t>Why did we choose this idea?</w:t>
-      </w:r>
-    </w:p>
-    <w:p>
-      <w:pPr>
-        <w:rPr>
-          <w:lang w:val="en-US"/>
-        </w:rPr>
-      </w:pPr>
-      <w:r>
-        <w:rPr>
-          <w:lang w:val="en-US"/>
-        </w:rPr>
-        <w:t>Body:</w:t>
-      </w:r>
-    </w:p>
-    <w:p>
-      <w:pPr>
-        <w:ind w:left="708"/>
-        <w:rPr>
-          <w:color w:val="FF0000"/>
-          <w:lang w:val="en-US"/>
-        </w:rPr>
-      </w:pPr>
-      <w:r>
-        <w:rPr>
-          <w:color w:val="FF0000"/>
-          <w:lang w:val="en-US"/>
-        </w:rPr>
-        <w:t>Researched information</w:t>
-      </w:r>
-    </w:p>
-    <w:p>
-      <w:pPr>
-        <w:ind w:left="708"/>
-        <w:rPr>
-          <w:color w:val="FF0000"/>
-          <w:lang w:val="en-US"/>
-        </w:rPr>
-      </w:pPr>
-      <w:r>
-        <w:rPr>
-          <w:color w:val="FF0000"/>
-          <w:lang w:val="en-US"/>
-        </w:rPr>
-        <w:tab/>
-        <w:t>Main source (solvethecube.com)</w:t>
-      </w:r>
-    </w:p>
-    <w:p>
-      <w:pPr>
-        <w:ind w:left="708"/>
-        <w:rPr>
-          <w:color w:val="FF0000"/>
-          <w:lang w:val="en-US"/>
-        </w:rPr>
-      </w:pPr>
-      <w:r>
-        <w:rPr>
-          <w:color w:val="FF0000"/>
-          <w:lang w:val="en-US"/>
-        </w:rPr>
-        <w:tab/>
-        <w:t>Notation</w:t>
-      </w:r>
-    </w:p>
-    <w:p>
-      <w:pPr>
-        <w:ind w:left="708"/>
-        <w:rPr>
-          <w:color w:val="FF0000"/>
-          <w:lang w:val="en-US"/>
-        </w:rPr>
-      </w:pPr>
-      <w:r>
-        <w:rPr>
-          <w:color w:val="FF0000"/>
-          <w:lang w:val="en-US"/>
-        </w:rPr>
-        <w:tab/>
-        <w:t>Inspired from program</w:t>
-      </w:r>
-    </w:p>
-    <w:p>
-      <w:pPr>
-        <w:ind w:left="708"/>
-        <w:rPr>
-          <w:color w:val="FF0000"/>
-          <w:lang w:val="en-US"/>
-        </w:rPr>
-      </w:pPr>
-      <w:r>
-        <w:rPr>
-          <w:color w:val="FF0000"/>
-          <w:lang w:val="en-US"/>
-        </w:rPr>
-        <w:t>The proposed solution</w:t>
-      </w:r>
-    </w:p>
-    <w:p>
-      <w:pPr>
-        <w:ind w:left="708"/>
-        <w:rPr>
-          <w:color w:val="FF0000"/>
-          <w:lang w:val="en-US"/>
-        </w:rPr>
-      </w:pPr>
-      <w:r>
-        <w:rPr>
-          <w:color w:val="FF0000"/>
-          <w:lang w:val="en-US"/>
-        </w:rPr>
-        <w:tab/>
-        <w:t>3 steps to run the program</w:t>
-      </w:r>
-    </w:p>
-    <w:p>
-      <w:pPr>
-        <w:ind w:left="708"/>
-        <w:rPr>
-          <w:color w:val="FF0000"/>
-          <w:lang w:val="en-US"/>
-        </w:rPr>
-      </w:pPr>
-      <w:r>
-        <w:rPr>
-          <w:color w:val="FF0000"/>
-          <w:lang w:val="en-US"/>
-        </w:rPr>
-        <w:tab/>
-      </w:r>
-      <w:r>
-        <w:rPr>
-          <w:color w:val="FF0000"/>
-          <w:lang w:val="en-US"/>
-        </w:rPr>
-        <w:tab/>
-        <w:t>User input</w:t>
-      </w:r>
-    </w:p>
-    <w:p>
-      <w:pPr>
-        <w:ind w:left="708"/>
-        <w:rPr>
-          <w:color w:val="FF0000"/>
-          <w:lang w:val="en-US"/>
-        </w:rPr>
-      </w:pPr>
-      <w:r>
-        <w:rPr>
-          <w:color w:val="FF0000"/>
-          <w:lang w:val="en-US"/>
-        </w:rPr>
-        <w:tab/>
-      </w:r>
-      <w:r>
-        <w:rPr>
-          <w:color w:val="FF0000"/>
-          <w:lang w:val="en-US"/>
-        </w:rPr>
-        <w:tab/>
-        <w:t>Solve</w:t>
-      </w:r>
-    </w:p>
-    <w:p>
-      <w:pPr>
-        <w:ind w:left="708"/>
-        <w:rPr>
-          <w:color w:val="FF0000"/>
-          <w:lang w:val="en-US"/>
-        </w:rPr>
-      </w:pPr>
-      <w:r>
-        <w:rPr>
-          <w:color w:val="FF0000"/>
-          <w:lang w:val="en-US"/>
-        </w:rPr>
-        <w:tab/>
-      </w:r>
-      <w:r>
-        <w:rPr>
-          <w:color w:val="FF0000"/>
-          <w:lang w:val="en-US"/>
-        </w:rPr>
-        <w:tab/>
-        <w:t>Return solution to user</w:t>
-      </w:r>
-    </w:p>
-    <w:p>
-      <w:pPr>
-        <w:ind w:left="708"/>
-        <w:rPr>
-          <w:color w:val="FF0000"/>
-          <w:lang w:val="en-US"/>
-        </w:rPr>
-      </w:pPr>
-      <w:r>
-        <w:rPr>
-          <w:color w:val="FF0000"/>
-          <w:lang w:val="en-US"/>
-        </w:rPr>
-        <w:tab/>
-        <w:t>Will use the wiki to complete this section</w:t>
-      </w:r>
-    </w:p>
-    <w:p>
-      <w:pPr>
-        <w:ind w:left="708"/>
-        <w:rPr>
-          <w:lang w:val="en-US"/>
-        </w:rPr>
-      </w:pPr>
-      <w:r>
-        <w:rPr>
-          <w:lang w:val="en-US"/>
-        </w:rPr>
-        <w:t>The actual solution</w:t>
-      </w:r>
-    </w:p>
-    <w:p>
-      <w:pPr>
-        <w:ind w:left="708"/>
-        <w:rPr>
-          <w:lang w:val="en-US"/>
-        </w:rPr>
-      </w:pPr>
-      <w:r>
-        <w:rPr>
-          <w:lang w:val="en-US"/>
-        </w:rPr>
-        <w:tab/>
-        <w:t>Classes and how they interact</w:t>
-      </w:r>
-    </w:p>
-    <w:p>
-      <w:pPr>
-        <w:ind w:left="708"/>
-        <w:rPr>
-          <w:lang w:val="en-US"/>
-        </w:rPr>
-      </w:pPr>
-      <w:r>
-        <w:rPr>
-          <w:lang w:val="en-US"/>
-        </w:rPr>
-        <w:tab/>
-      </w:r>
-      <w:r>
-        <w:rPr>
-          <w:lang w:val="en-US"/>
-        </w:rPr>
-        <w:t>Graphical interface explained</w:t>
-      </w:r>
-    </w:p>
-    <w:p>
-      <w:pPr>
-        <w:ind w:left="708" w:firstLine="708"/>
-        <w:rPr>
-          <w:lang w:val="en-US"/>
-        </w:rPr>
-      </w:pPr>
-      <w:r>
-        <w:rPr>
-          <w:lang w:val="en-US"/>
-        </w:rPr>
-        <w:t>Screen shots of the final form</w:t>
-      </w:r>
-    </w:p>
-    <w:p>
-      <w:pPr>
-        <w:rPr>
-          <w:lang w:val="en-US"/>
-        </w:rPr>
-      </w:pPr>
-    </w:p>
-    <w:p>
-      <w:pPr>
-        <w:rPr>
-          <w:lang w:val="en-US"/>
-        </w:rPr>
-      </w:pPr>
-    </w:p>
-    <w:p>
-      <w:pPr>
-        <w:rPr>
-          <w:lang w:val="en-US"/>
-        </w:rPr>
-      </w:pPr>
-    </w:p>
-    <w:p>
-      <w:pPr>
-        <w:rPr>
-          <w:lang w:val="en-US"/>
-        </w:rPr>
-      </w:pPr>
-    </w:p>
-    <w:p>
-      <w:pPr>
-        <w:rPr>
-          <w:lang w:val="en-US"/>
-        </w:rPr>
-      </w:pPr>
-    </w:p>
-    <w:p>
-      <w:pPr>
-        <w:rPr>
-          <w:lang w:val="en-US"/>
-        </w:rPr>
-      </w:pPr>
-      <w:r>
-        <w:rPr>
-          <w:lang w:val="en-US"/>
-        </w:rPr>
-        <w:lastRenderedPageBreak/>
+        <w:br w:type="page"/>
+      </w:r>
+    </w:p>
+    <w:p>
+      <w:pPr>
+        <w:rPr>
+          <w:lang w:val="en-US"/>
+        </w:rPr>
+      </w:pPr>
+    </w:p>
+    <w:p>
+      <w:pPr>
+        <w:rPr>
+          <w:lang w:val="en-US"/>
+        </w:rPr>
+      </w:pPr>
+    </w:p>
+    <w:p>
+      <w:pPr>
+        <w:rPr>
+          <w:lang w:val="en-US"/>
+        </w:rPr>
+      </w:pPr>
+    </w:p>
+    <w:p>
+      <w:pPr>
+        <w:rPr>
+          <w:lang w:val="en-US"/>
+        </w:rPr>
+      </w:pPr>
+    </w:p>
+    <w:p>
+      <w:pPr>
+        <w:rPr>
+          <w:lang w:val="en-US"/>
+        </w:rPr>
+      </w:pPr>
+    </w:p>
+    <w:p>
+      <w:pPr>
+        <w:pStyle w:val="Titre"/>
+        <w:rPr>
+          <w:lang w:val="en-US"/>
+        </w:rPr>
+      </w:pPr>
+      <w:r>
+        <w:rPr>
+          <w:lang w:val="en-US"/>
+        </w:rPr>
         <w:t>Abstract</w:t>
       </w:r>
     </w:p>
@@ -623,55 +274,7 @@
     </w:p>
     <w:p>
       <w:pPr>
-        <w:rPr>
-          <w:lang w:val="en-US"/>
-        </w:rPr>
-      </w:pPr>
-    </w:p>
-    <w:p>
-      <w:pPr>
-        <w:rPr>
-          <w:lang w:val="en-US"/>
-        </w:rPr>
-      </w:pPr>
-    </w:p>
-    <w:p>
-      <w:pPr>
-        <w:rPr>
-          <w:lang w:val="en-US"/>
-        </w:rPr>
-      </w:pPr>
-    </w:p>
-    <w:p>
-      <w:pPr>
-        <w:rPr>
-          <w:lang w:val="en-US"/>
-        </w:rPr>
-      </w:pPr>
-    </w:p>
-    <w:p>
-      <w:pPr>
-        <w:rPr>
-          <w:lang w:val="en-US"/>
-        </w:rPr>
-      </w:pPr>
-    </w:p>
-    <w:p>
-      <w:pPr>
-        <w:rPr>
-          <w:lang w:val="en-US"/>
-        </w:rPr>
-      </w:pPr>
-    </w:p>
-    <w:p>
-      <w:pPr>
-        <w:rPr>
-          <w:lang w:val="en-US"/>
-        </w:rPr>
-      </w:pPr>
-    </w:p>
-    <w:p>
-      <w:pPr>
+        <w:pStyle w:val="Titre"/>
         <w:rPr>
           <w:lang w:val="en-US"/>
         </w:rPr>
@@ -914,13 +517,7 @@
     </w:p>
     <w:p>
       <w:pPr>
-        <w:rPr>
-          <w:lang w:val="en-US"/>
-        </w:rPr>
-      </w:pPr>
-    </w:p>
-    <w:p>
-      <w:pPr>
+        <w:pStyle w:val="Titre"/>
         <w:rPr>
           <w:lang w:val="en-US"/>
         </w:rPr>
@@ -1041,11 +638,19 @@
       <w:pPr>
         <w:jc w:val="both"/>
         <w:rPr>
-          <w:lang w:val="en-US"/>
-        </w:rPr>
-      </w:pPr>
-      <w:r>
-        <w:rPr>
+          <w:b/>
+          <w:sz w:val="28"/>
+          <w:szCs w:val="28"/>
+          <w:u w:val="single"/>
+          <w:lang w:val="en-US"/>
+        </w:rPr>
+      </w:pPr>
+      <w:r>
+        <w:rPr>
+          <w:b/>
+          <w:sz w:val="28"/>
+          <w:szCs w:val="28"/>
+          <w:u w:val="single"/>
           <w:lang w:val="en-US"/>
         </w:rPr>
         <w:t>Notation</w:t>
@@ -1118,7 +723,7 @@
         <w:tab/>
         <w:t xml:space="preserve">For more details and a more in-depth explanation of the notation used for this project, the </w:t>
       </w:r>
-      <w:hyperlink r:id="rId6" w:history="1">
+      <w:hyperlink r:id="rId8" w:history="1">
         <w:r>
           <w:rPr>
             <w:rStyle w:val="Lienhypertexte"/>
@@ -1173,11 +778,17 @@
     <w:p>
       <w:pPr>
         <w:rPr>
-          <w:lang w:val="en-US"/>
-        </w:rPr>
-      </w:pPr>
-      <w:r>
-        <w:rPr>
+          <w:b/>
+          <w:u w:val="single"/>
+          <w:lang w:val="en-US"/>
+        </w:rPr>
+      </w:pPr>
+      <w:r>
+        <w:rPr>
+          <w:b/>
+          <w:sz w:val="28"/>
+          <w:szCs w:val="28"/>
+          <w:u w:val="single"/>
           <w:lang w:val="en-US"/>
         </w:rPr>
         <w:t>Inspired from program</w:t>
@@ -1265,7 +876,7 @@
         </w:rPr>
         <w:t xml:space="preserve">ore information at the following </w:t>
       </w:r>
-      <w:hyperlink r:id="rId7" w:history="1">
+      <w:hyperlink r:id="rId9" w:history="1">
         <w:r>
           <w:rPr>
             <w:rStyle w:val="Lienhypertexte"/>
@@ -1339,20 +950,21 @@
     </w:p>
     <w:p>
       <w:pPr>
-        <w:jc w:val="center"/>
-        <w:rPr>
-          <w:lang w:val="en-US"/>
-        </w:rPr>
-      </w:pPr>
-      <w:r>
-        <w:rPr>
-          <w:rFonts w:ascii="Century" w:hAnsi="Century"/>
-          <w:sz w:val="52"/>
-          <w:szCs w:val="52"/>
+        <w:rPr>
+          <w:b/>
+          <w:sz w:val="28"/>
+          <w:szCs w:val="28"/>
+          <w:lang w:val="en-US"/>
+        </w:rPr>
+      </w:pPr>
+      <w:r>
+        <w:rPr>
+          <w:b/>
+          <w:sz w:val="28"/>
+          <w:szCs w:val="28"/>
           <w:u w:val="single"/>
           <w:lang w:val="en-US"/>
         </w:rPr>
-        <w:lastRenderedPageBreak/>
         <w:t>Scope Statement</w:t>
       </w:r>
     </w:p>
@@ -1821,20 +1433,7 @@
     </w:p>
     <w:p>
       <w:pPr>
-        <w:rPr>
-          <w:lang w:val="en-US"/>
-        </w:rPr>
-      </w:pPr>
-    </w:p>
-    <w:p>
-      <w:pPr>
-        <w:rPr>
-          <w:lang w:val="en-US"/>
-        </w:rPr>
-      </w:pPr>
-    </w:p>
-    <w:p>
-      <w:pPr>
+        <w:pStyle w:val="Titre"/>
         <w:rPr>
           <w:lang w:val="en-US"/>
         </w:rPr>
@@ -1869,7 +1468,7 @@
     </w:p>
     <w:p>
       <w:pPr>
-        <w:jc w:val="both"/>
+        <w:pStyle w:val="Titre1"/>
         <w:rPr>
           <w:lang w:val="en-US"/>
         </w:rPr>
@@ -2161,7 +1760,7 @@
                 <w:lang w:eastAsia="fr-CH"/>
               </w:rPr>
               <w:drawing>
-                <wp:inline distT="0" distB="0" distL="0" distR="0" wp14:anchorId="4D3AE426" wp14:editId="674F572D">
+                <wp:inline distT="0" distB="0" distL="0" distR="0" wp14:anchorId="1D8E681F" wp14:editId="7B3D3497">
                   <wp:extent cx="2790825" cy="4795284"/>
                   <wp:effectExtent l="0" t="0" r="0" b="5715"/>
                   <wp:docPr id="2" name="Image 2"/>
@@ -2178,7 +1777,7 @@
                           </pic:cNvPicPr>
                         </pic:nvPicPr>
                         <pic:blipFill>
-                          <a:blip r:embed="rId8">
+                          <a:blip r:embed="rId10">
                             <a:extLst>
                               <a:ext uri="{28A0092B-C50C-407E-A947-70E740481C1C}">
                                 <a14:useLocalDpi xmlns:a14="http://schemas.microsoft.com/office/drawing/2010/main" val="0"/>
@@ -2304,14 +1903,6 @@
           <w:lang w:val="en-US"/>
         </w:rPr>
       </w:pPr>
-    </w:p>
-    <w:p>
-      <w:pPr>
-        <w:jc w:val="both"/>
-        <w:rPr>
-          <w:lang w:val="en-US"/>
-        </w:rPr>
-      </w:pPr>
       <w:r>
         <w:rPr>
           <w:lang w:val="en-US"/>
@@ -2385,7 +1976,7 @@
           <w:lang w:eastAsia="fr-CH"/>
         </w:rPr>
         <w:drawing>
-          <wp:inline distT="0" distB="0" distL="0" distR="0" wp14:anchorId="69D03D3A" wp14:editId="74C9B8C7">
+          <wp:inline distT="0" distB="0" distL="0" distR="0" wp14:anchorId="7617820F" wp14:editId="7EE5675E">
             <wp:extent cx="6326823" cy="3581400"/>
             <wp:effectExtent l="0" t="0" r="0" b="0"/>
             <wp:docPr id="3" name="Image 3"/>
@@ -2402,7 +1993,7 @@
                     </pic:cNvPicPr>
                   </pic:nvPicPr>
                   <pic:blipFill>
-                    <a:blip r:embed="rId9">
+                    <a:blip r:embed="rId11">
                       <a:extLst>
                         <a:ext uri="{28A0092B-C50C-407E-A947-70E740481C1C}">
                           <a14:useLocalDpi xmlns:a14="http://schemas.microsoft.com/office/drawing/2010/main" val="0"/>
@@ -2524,23 +2115,7 @@
     </w:p>
     <w:p>
       <w:pPr>
-        <w:jc w:val="both"/>
-        <w:rPr>
-          <w:lang w:val="en-US"/>
-        </w:rPr>
-      </w:pPr>
-    </w:p>
-    <w:p>
-      <w:pPr>
-        <w:jc w:val="both"/>
-        <w:rPr>
-          <w:lang w:val="en-US"/>
-        </w:rPr>
-      </w:pPr>
-    </w:p>
-    <w:p>
-      <w:pPr>
-        <w:jc w:val="both"/>
+        <w:pStyle w:val="Titre1"/>
         <w:rPr>
           <w:lang w:val="en-US"/>
         </w:rPr>
@@ -2683,7 +2258,7 @@
               </w:rPr>
               <w:t>“Isometric” refers to some form of parallel projection where the viewpoint is rotated slightly to reveal other facets of the game environment than are visible from a </w:t>
             </w:r>
-            <w:hyperlink r:id="rId10" w:history="1">
+            <w:hyperlink r:id="rId12" w:history="1">
               <w:r>
                 <w:rPr>
                   <w:rStyle w:val="Lienhypertexte"/>
@@ -2770,7 +2345,7 @@
                 <w:lang w:eastAsia="fr-CH"/>
               </w:rPr>
               <w:drawing>
-                <wp:inline distT="0" distB="0" distL="0" distR="0" wp14:anchorId="79C29AE8" wp14:editId="39BDB6C9">
+                <wp:inline distT="0" distB="0" distL="0" distR="0" wp14:anchorId="3AB3A5C1" wp14:editId="18EAB0D0">
                   <wp:extent cx="2895600" cy="2895600"/>
                   <wp:effectExtent l="0" t="0" r="0" b="0"/>
                   <wp:docPr id="4" name="Image 4"/>
@@ -2787,7 +2362,7 @@
                           </pic:cNvPicPr>
                         </pic:nvPicPr>
                         <pic:blipFill>
-                          <a:blip r:embed="rId11" cstate="print">
+                          <a:blip r:embed="rId13" cstate="print">
                             <a:extLst>
                               <a:ext uri="{28A0092B-C50C-407E-A947-70E740481C1C}">
                                 <a14:useLocalDpi xmlns:a14="http://schemas.microsoft.com/office/drawing/2010/main" val="0"/>
@@ -2937,7 +2512,7 @@
                 <w:lang w:eastAsia="fr-CH"/>
               </w:rPr>
               <w:drawing>
-                <wp:inline distT="0" distB="0" distL="0" distR="0" wp14:anchorId="3E1A0447" wp14:editId="0722E7AC">
+                <wp:inline distT="0" distB="0" distL="0" distR="0" wp14:anchorId="7E8DCAEA" wp14:editId="20AE6B6B">
                   <wp:extent cx="2867025" cy="2867025"/>
                   <wp:effectExtent l="0" t="0" r="9525" b="9525"/>
                   <wp:docPr id="5" name="Image 5"/>
@@ -2954,7 +2529,7 @@
                           </pic:cNvPicPr>
                         </pic:nvPicPr>
                         <pic:blipFill>
-                          <a:blip r:embed="rId12">
+                          <a:blip r:embed="rId14">
                             <a:extLst>
                               <a:ext uri="{28A0092B-C50C-407E-A947-70E740481C1C}">
                                 <a14:useLocalDpi xmlns:a14="http://schemas.microsoft.com/office/drawing/2010/main" val="0"/>
@@ -3048,15 +2623,7 @@
     </w:p>
     <w:p>
       <w:pPr>
-        <w:jc w:val="both"/>
-        <w:rPr>
-          <w:lang w:val="en-US"/>
-        </w:rPr>
-      </w:pPr>
-    </w:p>
-    <w:p>
-      <w:pPr>
-        <w:jc w:val="both"/>
+        <w:pStyle w:val="Titre1"/>
         <w:rPr>
           <w:lang w:val="en-US"/>
         </w:rPr>
@@ -3208,13 +2775,21 @@
         <w:jc w:val="both"/>
         <w:rPr>
           <w:rFonts w:eastAsia="Times New Roman" w:cs="Times New Roman"/>
-          <w:lang w:val="en-US" w:eastAsia="fr-CH"/>
-        </w:rPr>
-      </w:pPr>
-      <w:r>
-        <w:rPr>
-          <w:rFonts w:eastAsia="Times New Roman" w:cs="Times New Roman"/>
-          <w:color w:val="000000"/>
+          <w:b/>
+          <w:sz w:val="28"/>
+          <w:szCs w:val="28"/>
+          <w:u w:val="single"/>
+          <w:lang w:val="en-US" w:eastAsia="fr-CH"/>
+        </w:rPr>
+      </w:pPr>
+      <w:r>
+        <w:rPr>
+          <w:rFonts w:eastAsia="Times New Roman" w:cs="Times New Roman"/>
+          <w:b/>
+          <w:color w:val="000000"/>
+          <w:sz w:val="28"/>
+          <w:szCs w:val="28"/>
+          <w:u w:val="single"/>
           <w:lang w:val="en-US" w:eastAsia="fr-CH"/>
         </w:rPr>
         <w:t>Moves</w:t>
@@ -3245,13 +2820,21 @@
         <w:jc w:val="both"/>
         <w:rPr>
           <w:rFonts w:eastAsia="Times New Roman" w:cs="Times New Roman"/>
-          <w:lang w:val="en-US" w:eastAsia="fr-CH"/>
-        </w:rPr>
-      </w:pPr>
-      <w:r>
-        <w:rPr>
-          <w:rFonts w:eastAsia="Times New Roman" w:cs="Times New Roman"/>
-          <w:color w:val="000000"/>
+          <w:b/>
+          <w:sz w:val="28"/>
+          <w:szCs w:val="28"/>
+          <w:u w:val="single"/>
+          <w:lang w:val="en-US" w:eastAsia="fr-CH"/>
+        </w:rPr>
+      </w:pPr>
+      <w:r>
+        <w:rPr>
+          <w:rFonts w:eastAsia="Times New Roman" w:cs="Times New Roman"/>
+          <w:b/>
+          <w:color w:val="000000"/>
+          <w:sz w:val="28"/>
+          <w:szCs w:val="28"/>
+          <w:u w:val="single"/>
           <w:lang w:val="en-US" w:eastAsia="fr-CH"/>
         </w:rPr>
         <w:t>Representation</w:t>
@@ -3371,13 +2954,21 @@
         <w:jc w:val="both"/>
         <w:rPr>
           <w:rFonts w:eastAsia="Times New Roman" w:cs="Times New Roman"/>
-          <w:lang w:val="en-US" w:eastAsia="fr-CH"/>
-        </w:rPr>
-      </w:pPr>
-      <w:r>
-        <w:rPr>
-          <w:rFonts w:eastAsia="Times New Roman" w:cs="Times New Roman"/>
-          <w:color w:val="000000"/>
+          <w:b/>
+          <w:sz w:val="28"/>
+          <w:szCs w:val="28"/>
+          <w:u w:val="single"/>
+          <w:lang w:val="en-US" w:eastAsia="fr-CH"/>
+        </w:rPr>
+      </w:pPr>
+      <w:r>
+        <w:rPr>
+          <w:rFonts w:eastAsia="Times New Roman" w:cs="Times New Roman"/>
+          <w:b/>
+          <w:color w:val="000000"/>
+          <w:sz w:val="28"/>
+          <w:szCs w:val="28"/>
+          <w:u w:val="single"/>
           <w:lang w:val="en-US" w:eastAsia="fr-CH"/>
         </w:rPr>
         <w:t>Cube</w:t>
@@ -3633,6 +3224,10 @@
         <w:jc w:val="both"/>
         <w:rPr>
           <w:rFonts w:eastAsia="Times New Roman" w:cs="Times New Roman"/>
+          <w:b/>
+          <w:sz w:val="28"/>
+          <w:szCs w:val="28"/>
+          <w:u w:val="single"/>
           <w:lang w:val="en-US" w:eastAsia="fr-CH"/>
         </w:rPr>
       </w:pPr>
@@ -3640,138 +3235,159 @@
       <w:r>
         <w:rPr>
           <w:rFonts w:eastAsia="Times New Roman" w:cs="Times New Roman"/>
-          <w:color w:val="000000"/>
+          <w:b/>
+          <w:color w:val="000000"/>
+          <w:sz w:val="28"/>
+          <w:szCs w:val="28"/>
+          <w:u w:val="single"/>
+          <w:lang w:val="en-US" w:eastAsia="fr-CH"/>
+        </w:rPr>
+        <w:t>Cubie</w:t>
+      </w:r>
+      <w:proofErr w:type="spellEnd"/>
+    </w:p>
+    <w:p>
+      <w:pPr>
+        <w:spacing w:before="100" w:beforeAutospacing="1" w:after="0" w:line="240" w:lineRule="auto"/>
+        <w:ind w:firstLine="703"/>
+        <w:jc w:val="both"/>
+        <w:rPr>
+          <w:rFonts w:eastAsia="Times New Roman" w:cs="Times New Roman"/>
+          <w:lang w:val="en-US" w:eastAsia="fr-CH"/>
+        </w:rPr>
+      </w:pPr>
+      <w:r>
+        <w:rPr>
+          <w:rFonts w:eastAsia="Times New Roman" w:cs="Times New Roman"/>
+          <w:color w:val="000000"/>
+          <w:lang w:val="en-US" w:eastAsia="fr-CH"/>
+        </w:rPr>
+        <w:t>Edge</w:t>
+      </w:r>
+    </w:p>
+    <w:p>
+      <w:pPr>
+        <w:spacing w:before="100" w:beforeAutospacing="1" w:after="0" w:line="240" w:lineRule="auto"/>
+        <w:ind w:left="703"/>
+        <w:jc w:val="both"/>
+        <w:rPr>
+          <w:rFonts w:eastAsia="Times New Roman" w:cs="Times New Roman"/>
+          <w:lang w:val="en-US" w:eastAsia="fr-CH"/>
+        </w:rPr>
+      </w:pPr>
+      <w:r>
+        <w:rPr>
+          <w:rFonts w:eastAsia="Times New Roman" w:cs="Times New Roman"/>
+          <w:color w:val="000000"/>
+          <w:lang w:val="en-US" w:eastAsia="fr-CH"/>
+        </w:rPr>
+        <w:t xml:space="preserve">Edge Cubies are slightly easier to handle because they can have only two possible orientations-- the first color on the right or on the left of the face it is in. As the position of the </w:t>
+      </w:r>
+      <w:proofErr w:type="spellStart"/>
+      <w:r>
+        <w:rPr>
+          <w:rFonts w:eastAsia="Times New Roman" w:cs="Times New Roman"/>
+          <w:color w:val="000000"/>
+          <w:lang w:val="en-US" w:eastAsia="fr-CH"/>
+        </w:rPr>
+        <w:t>cubie</w:t>
+      </w:r>
+      <w:proofErr w:type="spellEnd"/>
+      <w:r>
+        <w:rPr>
+          <w:rFonts w:eastAsia="Times New Roman" w:cs="Times New Roman"/>
+          <w:color w:val="000000"/>
+          <w:lang w:val="en-US" w:eastAsia="fr-CH"/>
+        </w:rPr>
+        <w:t xml:space="preserve"> is determined by the parent class, it is always known and therefore the orientation is relative to the position.</w:t>
+      </w:r>
+    </w:p>
+    <w:p>
+      <w:pPr>
+        <w:spacing w:before="100" w:beforeAutospacing="1" w:after="0" w:line="240" w:lineRule="auto"/>
+        <w:ind w:left="703"/>
+        <w:jc w:val="both"/>
+        <w:rPr>
+          <w:rFonts w:eastAsia="Times New Roman" w:cs="Times New Roman"/>
+          <w:lang w:val="en-US" w:eastAsia="fr-CH"/>
+        </w:rPr>
+      </w:pPr>
+      <w:r>
+        <w:rPr>
+          <w:rFonts w:eastAsia="Times New Roman" w:cs="Times New Roman"/>
+          <w:color w:val="000000"/>
+          <w:lang w:val="en-US" w:eastAsia="fr-CH"/>
+        </w:rPr>
+        <w:t>Corner</w:t>
+      </w:r>
+    </w:p>
+    <w:p>
+      <w:pPr>
+        <w:spacing w:before="100" w:beforeAutospacing="1" w:after="0" w:line="240" w:lineRule="auto"/>
+        <w:ind w:left="703"/>
+        <w:jc w:val="both"/>
+        <w:rPr>
+          <w:rFonts w:eastAsia="Times New Roman" w:cs="Times New Roman"/>
+          <w:color w:val="000000"/>
+          <w:lang w:val="en-US" w:eastAsia="fr-CH"/>
+        </w:rPr>
+      </w:pPr>
+      <w:r>
+        <w:rPr>
+          <w:rFonts w:eastAsia="Times New Roman" w:cs="Times New Roman"/>
+          <w:color w:val="000000"/>
+          <w:lang w:val="en-US" w:eastAsia="fr-CH"/>
+        </w:rPr>
+        <w:t xml:space="preserve">Corner Cubies are slightly more complex than Edge Cubies as they withhold three </w:t>
+      </w:r>
+      <w:r>
+        <w:rPr>
+          <w:rFonts w:eastAsia="Times New Roman" w:cs="Times New Roman"/>
+          <w:color w:val="000000"/>
+          <w:lang w:val="en-US" w:eastAsia="fr-CH"/>
+        </w:rPr>
+        <w:t>colors</w:t>
+      </w:r>
+      <w:r>
+        <w:rPr>
+          <w:rFonts w:eastAsia="Times New Roman" w:cs="Times New Roman"/>
+          <w:color w:val="000000"/>
+          <w:lang w:val="en-US" w:eastAsia="fr-CH"/>
+        </w:rPr>
+        <w:t xml:space="preserve"> and therefore three possible orientations.</w:t>
+      </w:r>
+    </w:p>
+    <w:p>
+      <w:pPr>
+        <w:rPr>
+          <w:rFonts w:eastAsia="Times New Roman" w:cs="Times New Roman"/>
+          <w:color w:val="000000"/>
+          <w:lang w:val="en-US" w:eastAsia="fr-CH"/>
+        </w:rPr>
+      </w:pPr>
+      <w:r>
+        <w:rPr>
+          <w:rFonts w:eastAsia="Times New Roman" w:cs="Times New Roman"/>
+          <w:color w:val="000000"/>
+          <w:lang w:val="en-US" w:eastAsia="fr-CH"/>
+        </w:rPr>
+        <w:br w:type="page"/>
+      </w:r>
+    </w:p>
+    <w:p>
+      <w:pPr>
+        <w:pStyle w:val="Titre"/>
+        <w:rPr>
+          <w:rFonts w:eastAsia="Times New Roman"/>
+          <w:lang w:val="en-US" w:eastAsia="fr-CH"/>
+        </w:rPr>
+      </w:pPr>
+      <w:r>
+        <w:rPr>
+          <w:rFonts w:eastAsia="Times New Roman"/>
           <w:lang w:val="en-US" w:eastAsia="fr-CH"/>
         </w:rPr>
         <w:lastRenderedPageBreak/>
-        <w:t>Cubie</w:t>
-      </w:r>
-      <w:proofErr w:type="spellEnd"/>
-    </w:p>
-    <w:p>
-      <w:pPr>
-        <w:spacing w:before="100" w:beforeAutospacing="1" w:after="0" w:line="240" w:lineRule="auto"/>
-        <w:ind w:firstLine="703"/>
-        <w:jc w:val="both"/>
-        <w:rPr>
-          <w:rFonts w:eastAsia="Times New Roman" w:cs="Times New Roman"/>
-          <w:lang w:val="en-US" w:eastAsia="fr-CH"/>
-        </w:rPr>
-      </w:pPr>
-      <w:r>
-        <w:rPr>
-          <w:rFonts w:eastAsia="Times New Roman" w:cs="Times New Roman"/>
-          <w:color w:val="000000"/>
-          <w:lang w:val="en-US" w:eastAsia="fr-CH"/>
-        </w:rPr>
-        <w:t>Edge</w:t>
-      </w:r>
-    </w:p>
-    <w:p>
-      <w:pPr>
-        <w:spacing w:before="100" w:beforeAutospacing="1" w:after="0" w:line="240" w:lineRule="auto"/>
-        <w:ind w:left="703"/>
-        <w:jc w:val="both"/>
-        <w:rPr>
-          <w:rFonts w:eastAsia="Times New Roman" w:cs="Times New Roman"/>
-          <w:lang w:val="en-US" w:eastAsia="fr-CH"/>
-        </w:rPr>
-      </w:pPr>
-      <w:r>
-        <w:rPr>
-          <w:rFonts w:eastAsia="Times New Roman" w:cs="Times New Roman"/>
-          <w:color w:val="000000"/>
-          <w:lang w:val="en-US" w:eastAsia="fr-CH"/>
-        </w:rPr>
-        <w:t xml:space="preserve">Edge Cubies are slightly easier to handle because they can have only two possible orientations-- the first color on the right or on the left of the face it is in. As the position of the </w:t>
-      </w:r>
-      <w:proofErr w:type="spellStart"/>
-      <w:r>
-        <w:rPr>
-          <w:rFonts w:eastAsia="Times New Roman" w:cs="Times New Roman"/>
-          <w:color w:val="000000"/>
-          <w:lang w:val="en-US" w:eastAsia="fr-CH"/>
-        </w:rPr>
-        <w:t>cubie</w:t>
-      </w:r>
-      <w:proofErr w:type="spellEnd"/>
-      <w:r>
-        <w:rPr>
-          <w:rFonts w:eastAsia="Times New Roman" w:cs="Times New Roman"/>
-          <w:color w:val="000000"/>
-          <w:lang w:val="en-US" w:eastAsia="fr-CH"/>
-        </w:rPr>
-        <w:t xml:space="preserve"> is determined by the parent class, it is always known and therefore the orientation is relative to the position.</w:t>
-      </w:r>
-    </w:p>
-    <w:p>
-      <w:pPr>
-        <w:spacing w:before="100" w:beforeAutospacing="1" w:after="0" w:line="240" w:lineRule="auto"/>
-        <w:ind w:left="703"/>
-        <w:jc w:val="both"/>
-        <w:rPr>
-          <w:rFonts w:eastAsia="Times New Roman" w:cs="Times New Roman"/>
-          <w:lang w:val="en-US" w:eastAsia="fr-CH"/>
-        </w:rPr>
-      </w:pPr>
-      <w:r>
-        <w:rPr>
-          <w:rFonts w:eastAsia="Times New Roman" w:cs="Times New Roman"/>
-          <w:color w:val="000000"/>
-          <w:lang w:val="en-US" w:eastAsia="fr-CH"/>
-        </w:rPr>
-        <w:t>Corner</w:t>
-      </w:r>
-    </w:p>
-    <w:p>
-      <w:pPr>
-        <w:spacing w:before="100" w:beforeAutospacing="1" w:after="0" w:line="240" w:lineRule="auto"/>
-        <w:ind w:left="703"/>
-        <w:jc w:val="both"/>
-        <w:rPr>
-          <w:rFonts w:eastAsia="Times New Roman" w:cs="Times New Roman"/>
-          <w:lang w:val="en-US" w:eastAsia="fr-CH"/>
-        </w:rPr>
-      </w:pPr>
-      <w:r>
-        <w:rPr>
-          <w:rFonts w:eastAsia="Times New Roman" w:cs="Times New Roman"/>
-          <w:color w:val="000000"/>
-          <w:lang w:val="en-US" w:eastAsia="fr-CH"/>
-        </w:rPr>
-        <w:t xml:space="preserve">Corner Cubies are slightly more complex than Edge Cubies as they withhold three </w:t>
-      </w:r>
-      <w:r>
-        <w:rPr>
-          <w:rFonts w:eastAsia="Times New Roman" w:cs="Times New Roman"/>
-          <w:color w:val="000000"/>
-          <w:lang w:val="en-US" w:eastAsia="fr-CH"/>
-        </w:rPr>
-        <w:t>colors</w:t>
-      </w:r>
-      <w:r>
-        <w:rPr>
-          <w:rFonts w:eastAsia="Times New Roman" w:cs="Times New Roman"/>
-          <w:color w:val="000000"/>
-          <w:lang w:val="en-US" w:eastAsia="fr-CH"/>
-        </w:rPr>
-        <w:t xml:space="preserve"> and therefore three possible orientations.</w:t>
-      </w:r>
-    </w:p>
-    <w:p>
-      <w:pPr>
-        <w:spacing w:before="100" w:beforeAutospacing="1" w:after="0" w:line="240" w:lineRule="auto"/>
-        <w:jc w:val="both"/>
-        <w:rPr>
-          <w:rFonts w:eastAsia="Times New Roman" w:cs="Times New Roman"/>
-          <w:lang w:val="en-US" w:eastAsia="fr-CH"/>
-        </w:rPr>
-      </w:pPr>
-      <w:r>
-        <w:rPr>
-          <w:rFonts w:eastAsia="Times New Roman" w:cs="Times New Roman"/>
-          <w:lang w:val="en-US" w:eastAsia="fr-CH"/>
-        </w:rPr>
         <w:t>The actual solution</w:t>
       </w:r>
     </w:p>
@@ -3789,37 +3405,27 @@
           <w:rFonts w:eastAsia="Times New Roman" w:cs="Times New Roman"/>
           <w:lang w:val="en-US" w:eastAsia="fr-CH"/>
         </w:rPr>
-        <w:t xml:space="preserve">This section is written in chronological order of development. The core to the program, the only way for the program to function, is the virtual representation of the cube. A single cube has to be instantiated and used throughout the lifetime of the program. Naturally, we had to start by creating the Cube and </w:t>
-      </w:r>
-      <w:proofErr w:type="spellStart"/>
-      <w:r>
-        <w:rPr>
-          <w:rFonts w:eastAsia="Times New Roman" w:cs="Times New Roman"/>
-          <w:lang w:val="en-US" w:eastAsia="fr-CH"/>
-        </w:rPr>
-        <w:t>Cubie</w:t>
-      </w:r>
-      <w:proofErr w:type="spellEnd"/>
-      <w:r>
-        <w:rPr>
-          <w:rFonts w:eastAsia="Times New Roman" w:cs="Times New Roman"/>
-          <w:lang w:val="en-US" w:eastAsia="fr-CH"/>
-        </w:rPr>
-        <w:t xml:space="preserve"> classes. </w:t>
-      </w:r>
-    </w:p>
-    <w:p>
-      <w:pPr>
-        <w:spacing w:before="100" w:beforeAutospacing="1" w:after="0" w:line="240" w:lineRule="auto"/>
-        <w:jc w:val="both"/>
-        <w:rPr>
-          <w:rFonts w:eastAsia="Times New Roman" w:cs="Times New Roman"/>
-          <w:lang w:val="en-US" w:eastAsia="fr-CH"/>
-        </w:rPr>
-      </w:pPr>
-      <w:r>
-        <w:rPr>
-          <w:rFonts w:eastAsia="Times New Roman" w:cs="Times New Roman"/>
+        <w:t xml:space="preserve">This section is written in chronological order of development. The core to the program, the only way for the program to function, is the virtual representation of the cube. A single cube has to be instantiated and used throughout the lifetime of the program. Naturally, we had to start by creating the Cube </w:t>
+      </w:r>
+      <w:r>
+        <w:rPr>
+          <w:rFonts w:eastAsia="Times New Roman" w:cs="Times New Roman"/>
+          <w:lang w:val="en-US" w:eastAsia="fr-CH"/>
+        </w:rPr>
+        <w:t>class.</w:t>
+      </w:r>
+    </w:p>
+    <w:p>
+      <w:pPr>
+        <w:pStyle w:val="Titre1"/>
+        <w:rPr>
+          <w:rFonts w:eastAsia="Times New Roman"/>
+          <w:lang w:val="en-US" w:eastAsia="fr-CH"/>
+        </w:rPr>
+      </w:pPr>
+      <w:r>
+        <w:rPr>
+          <w:rFonts w:eastAsia="Times New Roman"/>
           <w:lang w:val="en-US" w:eastAsia="fr-CH"/>
         </w:rPr>
         <w:t>Color</w:t>
@@ -4114,16 +3720,15 @@
     </w:p>
     <w:p>
       <w:pPr>
-        <w:spacing w:before="100" w:beforeAutospacing="1" w:after="0" w:line="240" w:lineRule="auto"/>
-        <w:jc w:val="both"/>
-        <w:rPr>
-          <w:rFonts w:eastAsia="Times New Roman" w:cs="Times New Roman"/>
-          <w:lang w:val="en-US" w:eastAsia="fr-CH"/>
-        </w:rPr>
-      </w:pPr>
-      <w:r>
-        <w:rPr>
-          <w:rFonts w:eastAsia="Times New Roman" w:cs="Times New Roman"/>
+        <w:pStyle w:val="Titre1"/>
+        <w:rPr>
+          <w:rFonts w:eastAsia="Times New Roman"/>
+          <w:lang w:val="en-US" w:eastAsia="fr-CH"/>
+        </w:rPr>
+      </w:pPr>
+      <w:r>
+        <w:rPr>
+          <w:rFonts w:eastAsia="Times New Roman"/>
           <w:lang w:val="en-US" w:eastAsia="fr-CH"/>
         </w:rPr>
         <w:t>Cube</w:t>
@@ -4220,7 +3825,6 @@
           <w:rFonts w:eastAsia="Times New Roman" w:cs="Times New Roman"/>
           <w:lang w:val="en-US" w:eastAsia="fr-CH"/>
         </w:rPr>
-        <w:lastRenderedPageBreak/>
         <w:t>Visually this is what the cube “looks like” in code form:</w:t>
       </w:r>
     </w:p>
@@ -4240,7 +3844,7 @@
           <w:lang w:eastAsia="fr-CH"/>
         </w:rPr>
         <w:drawing>
-          <wp:inline distT="0" distB="0" distL="0" distR="0" wp14:anchorId="611E56B9" wp14:editId="63F1DB9C">
+          <wp:inline distT="0" distB="0" distL="0" distR="0" wp14:anchorId="2F7A183A" wp14:editId="7A00229D">
             <wp:extent cx="5753100" cy="1438275"/>
             <wp:effectExtent l="0" t="0" r="0" b="9525"/>
             <wp:docPr id="1" name="Image 1" descr="C:\Users\karim.luy\He-ARC\INF2dlm-b\Projet P2\TurboCubeSolver\Pictures\cube_array.png"/>
@@ -4257,7 +3861,7 @@
                     </pic:cNvPicPr>
                   </pic:nvPicPr>
                   <pic:blipFill>
-                    <a:blip r:embed="rId13" cstate="print">
+                    <a:blip r:embed="rId15" cstate="print">
                       <a:extLst>
                         <a:ext uri="{28A0092B-C50C-407E-A947-70E740481C1C}">
                           <a14:useLocalDpi xmlns:a14="http://schemas.microsoft.com/office/drawing/2010/main" val="0"/>
@@ -4303,6 +3907,7 @@
           <w:rFonts w:eastAsia="Times New Roman" w:cs="Times New Roman"/>
           <w:lang w:val="en-US" w:eastAsia="fr-CH"/>
         </w:rPr>
+        <w:lastRenderedPageBreak/>
         <w:t>Now, when a cube is created, we fill each square (0≤X&lt;</w:t>
       </w:r>
       <w:proofErr w:type="gramStart"/>
@@ -4671,9 +4276,68 @@
           <w:lang w:val="en-US" w:eastAsia="fr-CH"/>
         </w:rPr>
       </w:pPr>
-      <w:r>
-        <w:rPr>
-          <w:rFonts w:eastAsia="Times New Roman" w:cs="Times New Roman"/>
+    </w:p>
+    <w:p>
+      <w:pPr>
+        <w:spacing w:before="100" w:beforeAutospacing="1" w:after="0" w:line="240" w:lineRule="auto"/>
+        <w:jc w:val="both"/>
+        <w:rPr>
+          <w:rFonts w:eastAsia="Times New Roman" w:cs="Times New Roman"/>
+          <w:lang w:val="en-US" w:eastAsia="fr-CH"/>
+        </w:rPr>
+      </w:pPr>
+    </w:p>
+    <w:p>
+      <w:pPr>
+        <w:spacing w:before="100" w:beforeAutospacing="1" w:after="0" w:line="240" w:lineRule="auto"/>
+        <w:jc w:val="both"/>
+        <w:rPr>
+          <w:rFonts w:eastAsia="Times New Roman" w:cs="Times New Roman"/>
+          <w:lang w:val="en-US" w:eastAsia="fr-CH"/>
+        </w:rPr>
+      </w:pPr>
+    </w:p>
+    <w:p>
+      <w:pPr>
+        <w:spacing w:before="100" w:beforeAutospacing="1" w:after="0" w:line="240" w:lineRule="auto"/>
+        <w:jc w:val="both"/>
+        <w:rPr>
+          <w:rFonts w:eastAsia="Times New Roman" w:cs="Times New Roman"/>
+          <w:lang w:val="en-US" w:eastAsia="fr-CH"/>
+        </w:rPr>
+      </w:pPr>
+    </w:p>
+    <w:p>
+      <w:pPr>
+        <w:spacing w:before="100" w:beforeAutospacing="1" w:after="0" w:line="240" w:lineRule="auto"/>
+        <w:jc w:val="both"/>
+        <w:rPr>
+          <w:rFonts w:eastAsia="Times New Roman" w:cs="Times New Roman"/>
+          <w:lang w:val="en-US" w:eastAsia="fr-CH"/>
+        </w:rPr>
+      </w:pPr>
+    </w:p>
+    <w:p>
+      <w:pPr>
+        <w:spacing w:before="100" w:beforeAutospacing="1" w:after="0" w:line="240" w:lineRule="auto"/>
+        <w:jc w:val="both"/>
+        <w:rPr>
+          <w:rFonts w:eastAsia="Times New Roman" w:cs="Times New Roman"/>
+          <w:lang w:val="en-US" w:eastAsia="fr-CH"/>
+        </w:rPr>
+      </w:pPr>
+    </w:p>
+    <w:p>
+      <w:pPr>
+        <w:pStyle w:val="Titre1"/>
+        <w:rPr>
+          <w:rFonts w:eastAsia="Times New Roman"/>
+          <w:lang w:val="en-US" w:eastAsia="fr-CH"/>
+        </w:rPr>
+      </w:pPr>
+      <w:r>
+        <w:rPr>
+          <w:rFonts w:eastAsia="Times New Roman"/>
           <w:lang w:val="en-US" w:eastAsia="fr-CH"/>
         </w:rPr>
         <w:lastRenderedPageBreak/>
@@ -4729,7 +4393,7 @@
           <w:lang w:eastAsia="fr-CH"/>
         </w:rPr>
         <w:drawing>
-          <wp:inline distT="0" distB="0" distL="0" distR="0">
+          <wp:inline distT="0" distB="0" distL="0" distR="0" wp14:anchorId="723CCE0E" wp14:editId="21B9D404">
             <wp:extent cx="4362450" cy="3129427"/>
             <wp:effectExtent l="0" t="0" r="0" b="0"/>
             <wp:docPr id="6" name="Image 6" descr="C:\Users\karim.luy\He-ARC\INF2dlm-b\Projet P2\TurboCubeSolver\Pictures\Isometric\points.PNG"/>
@@ -4746,7 +4410,7 @@
                     </pic:cNvPicPr>
                   </pic:nvPicPr>
                   <pic:blipFill>
-                    <a:blip r:embed="rId14">
+                    <a:blip r:embed="rId16">
                       <a:extLst>
                         <a:ext uri="{28A0092B-C50C-407E-A947-70E740481C1C}">
                           <a14:useLocalDpi xmlns:a14="http://schemas.microsoft.com/office/drawing/2010/main" val="0"/>
@@ -4834,7 +4498,7 @@
           <w:lang w:eastAsia="fr-CH"/>
         </w:rPr>
         <w:drawing>
-          <wp:inline distT="0" distB="0" distL="0" distR="0" wp14:anchorId="0BF534E7" wp14:editId="58FB28E1">
+          <wp:inline distT="0" distB="0" distL="0" distR="0" wp14:anchorId="71076AB4" wp14:editId="44955FA5">
             <wp:extent cx="3448050" cy="3539390"/>
             <wp:effectExtent l="0" t="0" r="0" b="4445"/>
             <wp:docPr id="7" name="Image 7" descr="C:\Users\karim.luy\He-ARC\INF2dlm-b\Projet P2\TurboCubeSolver\Pictures\Isometric\IsometricCubeWidget_v0.png"/>
@@ -4851,7 +4515,7 @@
                     </pic:cNvPicPr>
                   </pic:nvPicPr>
                   <pic:blipFill>
-                    <a:blip r:embed="rId15" cstate="print">
+                    <a:blip r:embed="rId17" cstate="print">
                       <a:extLst>
                         <a:ext uri="{28A0092B-C50C-407E-A947-70E740481C1C}">
                           <a14:useLocalDpi xmlns:a14="http://schemas.microsoft.com/office/drawing/2010/main" val="0"/>
@@ -4917,7 +4581,7 @@
           <w:lang w:eastAsia="fr-CH"/>
         </w:rPr>
         <w:drawing>
-          <wp:inline distT="0" distB="0" distL="0" distR="0">
+          <wp:inline distT="0" distB="0" distL="0" distR="0" wp14:anchorId="31831821" wp14:editId="0D418601">
             <wp:extent cx="4886325" cy="2855750"/>
             <wp:effectExtent l="0" t="0" r="0" b="1905"/>
             <wp:docPr id="8" name="Image 8" descr="C:\Users\karim.luy\He-ARC\INF2dlm-b\Projet P2\TurboCubeSolver\Pictures\Isometric\IsometricFromCube.PNG"/>
@@ -4934,7 +4598,7 @@
                     </pic:cNvPicPr>
                   </pic:nvPicPr>
                   <pic:blipFill>
-                    <a:blip r:embed="rId16">
+                    <a:blip r:embed="rId18">
                       <a:extLst>
                         <a:ext uri="{28A0092B-C50C-407E-A947-70E740481C1C}">
                           <a14:useLocalDpi xmlns:a14="http://schemas.microsoft.com/office/drawing/2010/main" val="0"/>
@@ -5220,16 +4884,15 @@
     </w:p>
     <w:p>
       <w:pPr>
-        <w:spacing w:before="100" w:beforeAutospacing="1" w:after="0" w:line="240" w:lineRule="auto"/>
-        <w:jc w:val="both"/>
-        <w:rPr>
-          <w:rFonts w:eastAsia="Times New Roman" w:cs="Times New Roman"/>
-          <w:lang w:val="en-US" w:eastAsia="fr-CH"/>
-        </w:rPr>
-      </w:pPr>
-      <w:r>
-        <w:rPr>
-          <w:rFonts w:eastAsia="Times New Roman" w:cs="Times New Roman"/>
+        <w:pStyle w:val="Titre1"/>
+        <w:rPr>
+          <w:rFonts w:eastAsia="Times New Roman"/>
+          <w:lang w:val="en-US" w:eastAsia="fr-CH"/>
+        </w:rPr>
+      </w:pPr>
+      <w:r>
+        <w:rPr>
+          <w:rFonts w:eastAsia="Times New Roman"/>
           <w:lang w:val="en-US" w:eastAsia="fr-CH"/>
         </w:rPr>
         <w:lastRenderedPageBreak/>
@@ -5363,7 +5026,7 @@
           <w:lang w:eastAsia="fr-CH"/>
         </w:rPr>
         <w:drawing>
-          <wp:inline distT="0" distB="0" distL="0" distR="0">
+          <wp:inline distT="0" distB="0" distL="0" distR="0" wp14:anchorId="25BE89F0" wp14:editId="19BE9129">
             <wp:extent cx="5753100" cy="4000500"/>
             <wp:effectExtent l="0" t="0" r="0" b="0"/>
             <wp:docPr id="12" name="Image 12" descr="C:\Users\karim.luy\He-ARC\INF2dlm-b\Projet P2\TurboCubeSolver\Pictures\Untitled.png"/>
@@ -5380,7 +5043,7 @@
                     </pic:cNvPicPr>
                   </pic:nvPicPr>
                   <pic:blipFill>
-                    <a:blip r:embed="rId17">
+                    <a:blip r:embed="rId19">
                       <a:extLst>
                         <a:ext uri="{28A0092B-C50C-407E-A947-70E740481C1C}">
                           <a14:useLocalDpi xmlns:a14="http://schemas.microsoft.com/office/drawing/2010/main" val="0"/>
@@ -5445,7 +5108,7 @@
           <w:lang w:eastAsia="fr-CH"/>
         </w:rPr>
         <w:drawing>
-          <wp:inline distT="0" distB="0" distL="0" distR="0" wp14:anchorId="265141B2" wp14:editId="16520E14">
+          <wp:inline distT="0" distB="0" distL="0" distR="0" wp14:anchorId="30EC9D92" wp14:editId="0065BF3D">
             <wp:extent cx="3600450" cy="2074432"/>
             <wp:effectExtent l="0" t="0" r="0" b="2540"/>
             <wp:docPr id="13" name="Image 13" descr="C:\Users\karim.luy\He-ARC\INF2dlm-b\Projet P2\TurboCubeSolver\Pictures\Fridrich Resolution\cross2.png"/>
@@ -5462,7 +5125,7 @@
                     </pic:cNvPicPr>
                   </pic:nvPicPr>
                   <pic:blipFill>
-                    <a:blip r:embed="rId18">
+                    <a:blip r:embed="rId20">
                       <a:extLst>
                         <a:ext uri="{28A0092B-C50C-407E-A947-70E740481C1C}">
                           <a14:useLocalDpi xmlns:a14="http://schemas.microsoft.com/office/drawing/2010/main" val="0"/>
@@ -5496,26 +5159,15 @@
     </w:p>
     <w:p>
       <w:pPr>
-        <w:spacing w:before="100" w:beforeAutospacing="1" w:after="0" w:line="240" w:lineRule="auto"/>
-        <w:jc w:val="center"/>
-        <w:rPr>
-          <w:rFonts w:eastAsia="Times New Roman" w:cs="Times New Roman"/>
-          <w:lang w:val="en-GB" w:eastAsia="fr-CH"/>
-        </w:rPr>
-      </w:pPr>
-    </w:p>
-    <w:p>
-      <w:pPr>
-        <w:spacing w:before="100" w:beforeAutospacing="1" w:after="0" w:line="240" w:lineRule="auto"/>
-        <w:jc w:val="both"/>
-        <w:rPr>
-          <w:rFonts w:eastAsia="Times New Roman" w:cs="Times New Roman"/>
-          <w:lang w:val="en-GB" w:eastAsia="fr-CH"/>
-        </w:rPr>
-      </w:pPr>
-      <w:r>
-        <w:rPr>
-          <w:rFonts w:eastAsia="Times New Roman" w:cs="Times New Roman"/>
+        <w:pStyle w:val="Titre1"/>
+        <w:rPr>
+          <w:rFonts w:eastAsia="Times New Roman"/>
+          <w:lang w:val="en-GB" w:eastAsia="fr-CH"/>
+        </w:rPr>
+      </w:pPr>
+      <w:r>
+        <w:rPr>
+          <w:rFonts w:eastAsia="Times New Roman"/>
           <w:lang w:val="en-GB" w:eastAsia="fr-CH"/>
         </w:rPr>
         <w:lastRenderedPageBreak/>
@@ -5555,9 +5207,9 @@
           <w:lang w:eastAsia="fr-CH"/>
         </w:rPr>
         <w:drawing>
-          <wp:inline distT="0" distB="0" distL="0" distR="0">
-            <wp:extent cx="5695950" cy="3436400"/>
-            <wp:effectExtent l="0" t="0" r="0" b="0"/>
+          <wp:inline distT="0" distB="0" distL="0" distR="0" wp14:anchorId="6180448E" wp14:editId="10D2EC6E">
+            <wp:extent cx="5298640" cy="3196700"/>
+            <wp:effectExtent l="0" t="0" r="0" b="3810"/>
             <wp:docPr id="14" name="Image 14" descr="C:\Users\karim.luy\He-ARC\INF2dlm-b\Projet P2\TurboCubeSolver\Pictures\Fridrich Resolution\f2l1.png"/>
             <wp:cNvGraphicFramePr>
               <a:graphicFrameLocks xmlns:a="http://schemas.openxmlformats.org/drawingml/2006/main" noChangeAspect="1"/>
@@ -5567,258 +5219,6 @@
                 <pic:pic xmlns:pic="http://schemas.openxmlformats.org/drawingml/2006/picture">
                   <pic:nvPicPr>
                     <pic:cNvPr id="0" name="Picture 6" descr="C:\Users\karim.luy\He-ARC\INF2dlm-b\Projet P2\TurboCubeSolver\Pictures\Fridrich Resolution\f2l1.png"/>
-                    <pic:cNvPicPr>
-                      <a:picLocks noChangeAspect="1" noChangeArrowheads="1"/>
-                    </pic:cNvPicPr>
-                  </pic:nvPicPr>
-                  <pic:blipFill>
-                    <a:blip r:embed="rId19">
-                      <a:extLst>
-                        <a:ext uri="{28A0092B-C50C-407E-A947-70E740481C1C}">
-                          <a14:useLocalDpi xmlns:a14="http://schemas.microsoft.com/office/drawing/2010/main" val="0"/>
-                        </a:ext>
-                      </a:extLst>
-                    </a:blip>
-                    <a:srcRect/>
-                    <a:stretch>
-                      <a:fillRect/>
-                    </a:stretch>
-                  </pic:blipFill>
-                  <pic:spPr bwMode="auto">
-                    <a:xfrm>
-                      <a:off x="0" y="0"/>
-                      <a:ext cx="5695950" cy="3436400"/>
-                    </a:xfrm>
-                    <a:prstGeom prst="rect">
-                      <a:avLst/>
-                    </a:prstGeom>
-                    <a:noFill/>
-                    <a:ln>
-                      <a:noFill/>
-                    </a:ln>
-                  </pic:spPr>
-                </pic:pic>
-              </a:graphicData>
-            </a:graphic>
-          </wp:inline>
-        </w:drawing>
-      </w:r>
-    </w:p>
-    <w:p>
-      <w:pPr>
-        <w:spacing w:before="100" w:beforeAutospacing="1" w:after="0" w:line="240" w:lineRule="auto"/>
-        <w:jc w:val="center"/>
-        <w:rPr>
-          <w:rFonts w:eastAsia="Times New Roman" w:cs="Times New Roman"/>
-          <w:lang w:val="en-GB" w:eastAsia="fr-CH"/>
-        </w:rPr>
-      </w:pPr>
-      <w:r>
-        <w:rPr>
-          <w:rFonts w:eastAsia="Times New Roman" w:cs="Times New Roman"/>
-          <w:lang w:val="en-GB" w:eastAsia="fr-CH"/>
-        </w:rPr>
-        <w:t>Once the F2L is complete the cube looks like the fo</w:t>
-      </w:r>
-      <w:r>
-        <w:rPr>
-          <w:rFonts w:eastAsia="Times New Roman" w:cs="Times New Roman"/>
-          <w:lang w:val="en-GB" w:eastAsia="fr-CH"/>
-        </w:rPr>
-        <w:t>llowing image--</w:t>
-      </w:r>
-      <w:r>
-        <w:rPr>
-          <w:rFonts w:eastAsia="Times New Roman" w:cs="Times New Roman"/>
-          <w:lang w:val="en-GB" w:eastAsia="fr-CH"/>
-        </w:rPr>
-        <w:t xml:space="preserve">the algorithm has been optimized to chain into the OLL algorithm, which explains why it doesn’t look like the </w:t>
-      </w:r>
-      <w:r>
-        <w:rPr>
-          <w:rFonts w:eastAsia="Times New Roman" w:cs="Times New Roman"/>
-          <w:lang w:val="en-GB" w:eastAsia="fr-CH"/>
-        </w:rPr>
-        <w:t>first two</w:t>
-      </w:r>
-      <w:r>
-        <w:rPr>
-          <w:rFonts w:eastAsia="Times New Roman" w:cs="Times New Roman"/>
-          <w:lang w:val="en-GB" w:eastAsia="fr-CH"/>
-        </w:rPr>
-        <w:t xml:space="preserve"> layer</w:t>
-      </w:r>
-      <w:r>
-        <w:rPr>
-          <w:rFonts w:eastAsia="Times New Roman" w:cs="Times New Roman"/>
-          <w:lang w:val="en-GB" w:eastAsia="fr-CH"/>
-        </w:rPr>
-        <w:t>s</w:t>
-      </w:r>
-      <w:r>
-        <w:rPr>
-          <w:rFonts w:eastAsia="Times New Roman" w:cs="Times New Roman"/>
-          <w:lang w:val="en-GB" w:eastAsia="fr-CH"/>
-        </w:rPr>
-        <w:t xml:space="preserve"> </w:t>
-      </w:r>
-      <w:r>
-        <w:rPr>
-          <w:rFonts w:eastAsia="Times New Roman" w:cs="Times New Roman"/>
-          <w:lang w:val="en-GB" w:eastAsia="fr-CH"/>
-        </w:rPr>
-        <w:t>are</w:t>
-      </w:r>
-      <w:r>
-        <w:rPr>
-          <w:rFonts w:eastAsia="Times New Roman" w:cs="Times New Roman"/>
-          <w:lang w:val="en-GB" w:eastAsia="fr-CH"/>
-        </w:rPr>
-        <w:t xml:space="preserve"> </w:t>
-      </w:r>
-      <w:r>
-        <w:rPr>
-          <w:rFonts w:eastAsia="Times New Roman" w:cs="Times New Roman"/>
-          <w:lang w:val="en-GB" w:eastAsia="fr-CH"/>
-        </w:rPr>
-        <w:t>placed</w:t>
-      </w:r>
-      <w:r>
-        <w:rPr>
-          <w:rFonts w:eastAsia="Times New Roman" w:cs="Times New Roman"/>
-          <w:lang w:val="en-GB" w:eastAsia="fr-CH"/>
-        </w:rPr>
-        <w:t>:</w:t>
-      </w:r>
-    </w:p>
-    <w:p>
-      <w:pPr>
-        <w:spacing w:before="100" w:beforeAutospacing="1" w:after="0" w:line="240" w:lineRule="auto"/>
-        <w:jc w:val="center"/>
-        <w:rPr>
-          <w:rFonts w:eastAsia="Times New Roman" w:cs="Times New Roman"/>
-          <w:lang w:val="en-GB" w:eastAsia="fr-CH"/>
-        </w:rPr>
-      </w:pPr>
-      <w:r>
-        <w:rPr>
-          <w:rFonts w:eastAsia="Times New Roman" w:cs="Times New Roman"/>
-          <w:noProof/>
-          <w:lang w:eastAsia="fr-CH"/>
-        </w:rPr>
-        <w:drawing>
-          <wp:inline distT="0" distB="0" distL="0" distR="0">
-            <wp:extent cx="5619750" cy="3539048"/>
-            <wp:effectExtent l="0" t="0" r="0" b="4445"/>
-            <wp:docPr id="15" name="Image 15" descr="C:\Users\karim.luy\He-ARC\INF2dlm-b\Projet P2\TurboCubeSolver\Pictures\Fridrich Resolution\f2l2.png"/>
-            <wp:cNvGraphicFramePr>
-              <a:graphicFrameLocks xmlns:a="http://schemas.openxmlformats.org/drawingml/2006/main" noChangeAspect="1"/>
-            </wp:cNvGraphicFramePr>
-            <a:graphic xmlns:a="http://schemas.openxmlformats.org/drawingml/2006/main">
-              <a:graphicData uri="http://schemas.openxmlformats.org/drawingml/2006/picture">
-                <pic:pic xmlns:pic="http://schemas.openxmlformats.org/drawingml/2006/picture">
-                  <pic:nvPicPr>
-                    <pic:cNvPr id="0" name="Picture 7" descr="C:\Users\karim.luy\He-ARC\INF2dlm-b\Projet P2\TurboCubeSolver\Pictures\Fridrich Resolution\f2l2.png"/>
-                    <pic:cNvPicPr>
-                      <a:picLocks noChangeAspect="1" noChangeArrowheads="1"/>
-                    </pic:cNvPicPr>
-                  </pic:nvPicPr>
-                  <pic:blipFill>
-                    <a:blip r:embed="rId20">
-                      <a:extLst>
-                        <a:ext uri="{28A0092B-C50C-407E-A947-70E740481C1C}">
-                          <a14:useLocalDpi xmlns:a14="http://schemas.microsoft.com/office/drawing/2010/main" val="0"/>
-                        </a:ext>
-                      </a:extLst>
-                    </a:blip>
-                    <a:srcRect/>
-                    <a:stretch>
-                      <a:fillRect/>
-                    </a:stretch>
-                  </pic:blipFill>
-                  <pic:spPr bwMode="auto">
-                    <a:xfrm>
-                      <a:off x="0" y="0"/>
-                      <a:ext cx="5620867" cy="3539751"/>
-                    </a:xfrm>
-                    <a:prstGeom prst="rect">
-                      <a:avLst/>
-                    </a:prstGeom>
-                    <a:noFill/>
-                    <a:ln>
-                      <a:noFill/>
-                    </a:ln>
-                  </pic:spPr>
-                </pic:pic>
-              </a:graphicData>
-            </a:graphic>
-          </wp:inline>
-        </w:drawing>
-      </w:r>
-    </w:p>
-    <w:p>
-      <w:pPr>
-        <w:spacing w:before="100" w:beforeAutospacing="1" w:after="0" w:line="240" w:lineRule="auto"/>
-        <w:jc w:val="both"/>
-        <w:rPr>
-          <w:rFonts w:eastAsia="Times New Roman" w:cs="Times New Roman"/>
-          <w:lang w:val="en-GB" w:eastAsia="fr-CH"/>
-        </w:rPr>
-      </w:pPr>
-      <w:r>
-        <w:rPr>
-          <w:rFonts w:eastAsia="Times New Roman" w:cs="Times New Roman"/>
-          <w:lang w:val="en-GB" w:eastAsia="fr-CH"/>
-        </w:rPr>
-        <w:lastRenderedPageBreak/>
-        <w:t>Orienting the Last Layer (OLL)</w:t>
-      </w:r>
-    </w:p>
-    <w:p>
-      <w:pPr>
-        <w:spacing w:before="100" w:beforeAutospacing="1" w:after="0" w:line="240" w:lineRule="auto"/>
-        <w:jc w:val="both"/>
-        <w:rPr>
-          <w:rFonts w:eastAsia="Times New Roman" w:cs="Times New Roman"/>
-          <w:lang w:val="en-GB" w:eastAsia="fr-CH"/>
-        </w:rPr>
-      </w:pPr>
-      <w:r>
-        <w:rPr>
-          <w:rFonts w:eastAsia="Times New Roman" w:cs="Times New Roman"/>
-          <w:lang w:val="en-GB" w:eastAsia="fr-CH"/>
-        </w:rPr>
-        <w:t>Named exactly after what this algorithm does, it orients the last layer upward. The last layer contains all the cubies that have a yellow face, since all the other are already placed, and orients the yellow face upwards.</w:t>
-      </w:r>
-    </w:p>
-    <w:p>
-      <w:pPr>
-        <w:spacing w:before="100" w:beforeAutospacing="1" w:after="0" w:line="240" w:lineRule="auto"/>
-        <w:jc w:val="center"/>
-        <w:rPr>
-          <w:rFonts w:eastAsia="Times New Roman" w:cs="Times New Roman"/>
-          <w:lang w:val="en-GB" w:eastAsia="fr-CH"/>
-        </w:rPr>
-      </w:pPr>
-      <w:r>
-        <w:rPr>
-          <w:rFonts w:eastAsia="Times New Roman" w:cs="Times New Roman"/>
-          <w:noProof/>
-          <w:lang w:eastAsia="fr-CH"/>
-        </w:rPr>
-        <w:drawing>
-          <wp:inline distT="0" distB="0" distL="0" distR="0">
-            <wp:extent cx="5200650" cy="3271932"/>
-            <wp:effectExtent l="0" t="0" r="0" b="5080"/>
-            <wp:docPr id="18" name="Image 18" descr="C:\Users\karim.luy\He-ARC\INF2dlm-b\Projet P2\TurboCubeSolver\Pictures\Fridrich Resolution\oll1.png"/>
-            <wp:cNvGraphicFramePr>
-              <a:graphicFrameLocks xmlns:a="http://schemas.openxmlformats.org/drawingml/2006/main" noChangeAspect="1"/>
-            </wp:cNvGraphicFramePr>
-            <a:graphic xmlns:a="http://schemas.openxmlformats.org/drawingml/2006/main">
-              <a:graphicData uri="http://schemas.openxmlformats.org/drawingml/2006/picture">
-                <pic:pic xmlns:pic="http://schemas.openxmlformats.org/drawingml/2006/picture">
-                  <pic:nvPicPr>
-                    <pic:cNvPr id="0" name="Picture 10" descr="C:\Users\karim.luy\He-ARC\INF2dlm-b\Projet P2\TurboCubeSolver\Pictures\Fridrich Resolution\oll1.png"/>
                     <pic:cNvPicPr>
                       <a:picLocks noChangeAspect="1" noChangeArrowheads="1"/>
                     </pic:cNvPicPr>
@@ -5839,7 +5239,7 @@
                   <pic:spPr bwMode="auto">
                     <a:xfrm>
                       <a:off x="0" y="0"/>
-                      <a:ext cx="5207053" cy="3275960"/>
+                      <a:ext cx="5298640" cy="3196700"/>
                     </a:xfrm>
                     <a:prstGeom prst="rect">
                       <a:avLst/>
@@ -5859,25 +5259,53 @@
     <w:p>
       <w:pPr>
         <w:spacing w:before="100" w:beforeAutospacing="1" w:after="0" w:line="240" w:lineRule="auto"/>
-        <w:jc w:val="both"/>
-        <w:rPr>
-          <w:rFonts w:eastAsia="Times New Roman" w:cs="Times New Roman"/>
-          <w:lang w:val="en-GB" w:eastAsia="fr-CH"/>
-        </w:rPr>
-      </w:pPr>
-      <w:r>
-        <w:rPr>
-          <w:rFonts w:eastAsia="Times New Roman" w:cs="Times New Roman"/>
-          <w:lang w:val="en-GB" w:eastAsia="fr-CH"/>
-        </w:rPr>
-        <w:t xml:space="preserve">As mentioned on the previous page, the F2L anticipates the next, first move on the OLL and avoids making an unnecessary move (if F2L finishes with F’ and OLL starts with F, they cancel each other out) which explains why the three vertical white stickers on the left are there instead of being in the bottom layer. The OLL algorithm then takes over and </w:t>
-      </w:r>
-      <w:r>
-        <w:rPr>
-          <w:rFonts w:eastAsia="Times New Roman" w:cs="Times New Roman"/>
-          <w:lang w:val="en-GB" w:eastAsia="fr-CH"/>
-        </w:rPr>
-        <w:t>orients the yellow stickers up, and just like the F2L anticipates the OLL, the latter anticipates the PLL</w:t>
+        <w:jc w:val="center"/>
+        <w:rPr>
+          <w:rFonts w:eastAsia="Times New Roman" w:cs="Times New Roman"/>
+          <w:lang w:val="en-GB" w:eastAsia="fr-CH"/>
+        </w:rPr>
+      </w:pPr>
+      <w:r>
+        <w:rPr>
+          <w:rFonts w:eastAsia="Times New Roman" w:cs="Times New Roman"/>
+          <w:lang w:val="en-GB" w:eastAsia="fr-CH"/>
+        </w:rPr>
+        <w:t>Once the F2L is complete the cube looks like the fo</w:t>
+      </w:r>
+      <w:r>
+        <w:rPr>
+          <w:rFonts w:eastAsia="Times New Roman" w:cs="Times New Roman"/>
+          <w:lang w:val="en-GB" w:eastAsia="fr-CH"/>
+        </w:rPr>
+        <w:t>llowing image--</w:t>
+      </w:r>
+      <w:r>
+        <w:rPr>
+          <w:rFonts w:eastAsia="Times New Roman" w:cs="Times New Roman"/>
+          <w:lang w:val="en-GB" w:eastAsia="fr-CH"/>
+        </w:rPr>
+        <w:t xml:space="preserve">the algorithm has been optimized to chain into the OLL algorithm, which explains why it doesn’t look like the </w:t>
+      </w:r>
+      <w:r>
+        <w:rPr>
+          <w:rFonts w:eastAsia="Times New Roman" w:cs="Times New Roman"/>
+          <w:lang w:val="en-GB" w:eastAsia="fr-CH"/>
+        </w:rPr>
+        <w:t>first two</w:t>
+      </w:r>
+      <w:r>
+        <w:rPr>
+          <w:rFonts w:eastAsia="Times New Roman" w:cs="Times New Roman"/>
+          <w:lang w:val="en-GB" w:eastAsia="fr-CH"/>
+        </w:rPr>
+        <w:t xml:space="preserve"> layer</w:t>
+      </w:r>
+      <w:r>
+        <w:rPr>
+          <w:rFonts w:eastAsia="Times New Roman" w:cs="Times New Roman"/>
+          <w:lang w:val="en-GB" w:eastAsia="fr-CH"/>
+        </w:rPr>
+        <w:t>s</w:t>
       </w:r>
       <w:r>
         <w:rPr>
@@ -5891,7 +5319,28 @@
           <w:rFonts w:eastAsia="Times New Roman" w:cs="Times New Roman"/>
           <w:lang w:val="en-GB" w:eastAsia="fr-CH"/>
         </w:rPr>
-        <w:t>(the next, final algorithm).</w:t>
+        <w:t>are</w:t>
+      </w:r>
+      <w:r>
+        <w:rPr>
+          <w:rFonts w:eastAsia="Times New Roman" w:cs="Times New Roman"/>
+          <w:lang w:val="en-GB" w:eastAsia="fr-CH"/>
+        </w:rPr>
+        <w:t xml:space="preserve"> </w:t>
+      </w:r>
+      <w:r>
+        <w:rPr>
+          <w:rFonts w:eastAsia="Times New Roman" w:cs="Times New Roman"/>
+          <w:lang w:val="en-GB" w:eastAsia="fr-CH"/>
+        </w:rPr>
+        <w:t>placed</w:t>
+      </w:r>
+      <w:r>
+        <w:rPr>
+          <w:rFonts w:eastAsia="Times New Roman" w:cs="Times New Roman"/>
+          <w:lang w:val="en-GB" w:eastAsia="fr-CH"/>
+        </w:rPr>
+        <w:t>:</w:t>
       </w:r>
     </w:p>
     <w:p>
@@ -5910,10 +5359,10 @@
           <w:lang w:eastAsia="fr-CH"/>
         </w:rPr>
         <w:drawing>
-          <wp:inline distT="0" distB="0" distL="0" distR="0">
-            <wp:extent cx="5205783" cy="3321374"/>
+          <wp:inline distT="0" distB="0" distL="0" distR="0" wp14:anchorId="06C50092" wp14:editId="4EB394E4">
+            <wp:extent cx="5324475" cy="3353098"/>
             <wp:effectExtent l="0" t="0" r="0" b="0"/>
-            <wp:docPr id="19" name="Image 19" descr="C:\Users\karim.luy\He-ARC\INF2dlm-b\Projet P2\TurboCubeSolver\Pictures\Fridrich Resolution\oll2.png"/>
+            <wp:docPr id="15" name="Image 15" descr="C:\Users\karim.luy\He-ARC\INF2dlm-b\Projet P2\TurboCubeSolver\Pictures\Fridrich Resolution\f2l2.png"/>
             <wp:cNvGraphicFramePr>
               <a:graphicFrameLocks xmlns:a="http://schemas.openxmlformats.org/drawingml/2006/main" noChangeAspect="1"/>
             </wp:cNvGraphicFramePr>
@@ -5921,7 +5370,7 @@
               <a:graphicData uri="http://schemas.openxmlformats.org/drawingml/2006/picture">
                 <pic:pic xmlns:pic="http://schemas.openxmlformats.org/drawingml/2006/picture">
                   <pic:nvPicPr>
-                    <pic:cNvPr id="0" name="Picture 11" descr="C:\Users\karim.luy\He-ARC\INF2dlm-b\Projet P2\TurboCubeSolver\Pictures\Fridrich Resolution\oll2.png"/>
+                    <pic:cNvPr id="0" name="Picture 7" descr="C:\Users\karim.luy\He-ARC\INF2dlm-b\Projet P2\TurboCubeSolver\Pictures\Fridrich Resolution\f2l2.png"/>
                     <pic:cNvPicPr>
                       <a:picLocks noChangeAspect="1" noChangeArrowheads="1"/>
                     </pic:cNvPicPr>
@@ -5942,7 +5391,7 @@
                   <pic:spPr bwMode="auto">
                     <a:xfrm>
                       <a:off x="0" y="0"/>
-                      <a:ext cx="5205506" cy="3321197"/>
+                      <a:ext cx="5326568" cy="3354416"/>
                     </a:xfrm>
                     <a:prstGeom prst="rect">
                       <a:avLst/>
@@ -5961,16 +5410,217 @@
     </w:p>
     <w:p>
       <w:pPr>
-        <w:spacing w:before="100" w:beforeAutospacing="1" w:after="0" w:line="240" w:lineRule="auto"/>
-        <w:jc w:val="both"/>
-        <w:rPr>
-          <w:rFonts w:eastAsia="Times New Roman" w:cs="Times New Roman"/>
-          <w:lang w:val="en-GB" w:eastAsia="fr-CH"/>
-        </w:rPr>
-      </w:pPr>
-      <w:r>
-        <w:rPr>
-          <w:rFonts w:eastAsia="Times New Roman" w:cs="Times New Roman"/>
+        <w:pStyle w:val="Titre1"/>
+        <w:rPr>
+          <w:rFonts w:eastAsia="Times New Roman"/>
+          <w:lang w:val="en-GB" w:eastAsia="fr-CH"/>
+        </w:rPr>
+      </w:pPr>
+      <w:r>
+        <w:rPr>
+          <w:rFonts w:eastAsia="Times New Roman"/>
+          <w:lang w:val="en-GB" w:eastAsia="fr-CH"/>
+        </w:rPr>
+        <w:lastRenderedPageBreak/>
+        <w:t>Orienting the Last Layer (OLL)</w:t>
+      </w:r>
+    </w:p>
+    <w:p>
+      <w:pPr>
+        <w:spacing w:before="100" w:beforeAutospacing="1" w:after="0" w:line="240" w:lineRule="auto"/>
+        <w:jc w:val="both"/>
+        <w:rPr>
+          <w:rFonts w:eastAsia="Times New Roman" w:cs="Times New Roman"/>
+          <w:lang w:val="en-GB" w:eastAsia="fr-CH"/>
+        </w:rPr>
+      </w:pPr>
+      <w:r>
+        <w:rPr>
+          <w:rFonts w:eastAsia="Times New Roman" w:cs="Times New Roman"/>
+          <w:lang w:val="en-GB" w:eastAsia="fr-CH"/>
+        </w:rPr>
+        <w:t>Named exactly after what this algorithm does, it orients the last layer upward. The last layer contains all the cubies that have a yellow face, since all the other are already placed, and orients the yellow face upwards.</w:t>
+      </w:r>
+    </w:p>
+    <w:p>
+      <w:pPr>
+        <w:spacing w:before="100" w:beforeAutospacing="1" w:after="0" w:line="240" w:lineRule="auto"/>
+        <w:jc w:val="center"/>
+        <w:rPr>
+          <w:rFonts w:eastAsia="Times New Roman" w:cs="Times New Roman"/>
+          <w:lang w:val="en-GB" w:eastAsia="fr-CH"/>
+        </w:rPr>
+      </w:pPr>
+      <w:r>
+        <w:rPr>
+          <w:rFonts w:eastAsia="Times New Roman" w:cs="Times New Roman"/>
+          <w:noProof/>
+          <w:lang w:eastAsia="fr-CH"/>
+        </w:rPr>
+        <w:drawing>
+          <wp:inline distT="0" distB="0" distL="0" distR="0" wp14:anchorId="5A63BCFA" wp14:editId="3F55ADF8">
+            <wp:extent cx="4867275" cy="3062192"/>
+            <wp:effectExtent l="0" t="0" r="0" b="5080"/>
+            <wp:docPr id="18" name="Image 18" descr="C:\Users\karim.luy\He-ARC\INF2dlm-b\Projet P2\TurboCubeSolver\Pictures\Fridrich Resolution\oll1.png"/>
+            <wp:cNvGraphicFramePr>
+              <a:graphicFrameLocks xmlns:a="http://schemas.openxmlformats.org/drawingml/2006/main" noChangeAspect="1"/>
+            </wp:cNvGraphicFramePr>
+            <a:graphic xmlns:a="http://schemas.openxmlformats.org/drawingml/2006/main">
+              <a:graphicData uri="http://schemas.openxmlformats.org/drawingml/2006/picture">
+                <pic:pic xmlns:pic="http://schemas.openxmlformats.org/drawingml/2006/picture">
+                  <pic:nvPicPr>
+                    <pic:cNvPr id="0" name="Picture 10" descr="C:\Users\karim.luy\He-ARC\INF2dlm-b\Projet P2\TurboCubeSolver\Pictures\Fridrich Resolution\oll1.png"/>
+                    <pic:cNvPicPr>
+                      <a:picLocks noChangeAspect="1" noChangeArrowheads="1"/>
+                    </pic:cNvPicPr>
+                  </pic:nvPicPr>
+                  <pic:blipFill>
+                    <a:blip r:embed="rId23">
+                      <a:extLst>
+                        <a:ext uri="{28A0092B-C50C-407E-A947-70E740481C1C}">
+                          <a14:useLocalDpi xmlns:a14="http://schemas.microsoft.com/office/drawing/2010/main" val="0"/>
+                        </a:ext>
+                      </a:extLst>
+                    </a:blip>
+                    <a:srcRect/>
+                    <a:stretch>
+                      <a:fillRect/>
+                    </a:stretch>
+                  </pic:blipFill>
+                  <pic:spPr bwMode="auto">
+                    <a:xfrm>
+                      <a:off x="0" y="0"/>
+                      <a:ext cx="4880512" cy="3070520"/>
+                    </a:xfrm>
+                    <a:prstGeom prst="rect">
+                      <a:avLst/>
+                    </a:prstGeom>
+                    <a:noFill/>
+                    <a:ln>
+                      <a:noFill/>
+                    </a:ln>
+                  </pic:spPr>
+                </pic:pic>
+              </a:graphicData>
+            </a:graphic>
+          </wp:inline>
+        </w:drawing>
+      </w:r>
+    </w:p>
+    <w:p>
+      <w:pPr>
+        <w:spacing w:before="100" w:beforeAutospacing="1" w:after="0" w:line="240" w:lineRule="auto"/>
+        <w:jc w:val="both"/>
+        <w:rPr>
+          <w:rFonts w:eastAsia="Times New Roman" w:cs="Times New Roman"/>
+          <w:lang w:val="en-GB" w:eastAsia="fr-CH"/>
+        </w:rPr>
+      </w:pPr>
+      <w:r>
+        <w:rPr>
+          <w:rFonts w:eastAsia="Times New Roman" w:cs="Times New Roman"/>
+          <w:lang w:val="en-GB" w:eastAsia="fr-CH"/>
+        </w:rPr>
+        <w:t xml:space="preserve">As mentioned on the previous page, the F2L anticipates the next, first move on the OLL and avoids making an unnecessary move (if F2L finishes with F’ and OLL starts with F, they cancel each other out) which explains why the three vertical white stickers on the left are there instead of being in the bottom layer. The OLL algorithm then takes over and </w:t>
+      </w:r>
+      <w:r>
+        <w:rPr>
+          <w:rFonts w:eastAsia="Times New Roman" w:cs="Times New Roman"/>
+          <w:lang w:val="en-GB" w:eastAsia="fr-CH"/>
+        </w:rPr>
+        <w:t>orients the yellow stickers up, and just like the F2L anticipates the OLL, the latter anticipates the PLL</w:t>
+      </w:r>
+      <w:r>
+        <w:rPr>
+          <w:rFonts w:eastAsia="Times New Roman" w:cs="Times New Roman"/>
+          <w:lang w:val="en-GB" w:eastAsia="fr-CH"/>
+        </w:rPr>
+        <w:t xml:space="preserve"> </w:t>
+      </w:r>
+      <w:r>
+        <w:rPr>
+          <w:rFonts w:eastAsia="Times New Roman" w:cs="Times New Roman"/>
+          <w:lang w:val="en-GB" w:eastAsia="fr-CH"/>
+        </w:rPr>
+        <w:t>(the next, final algorithm).</w:t>
+      </w:r>
+    </w:p>
+    <w:p>
+      <w:pPr>
+        <w:spacing w:before="100" w:beforeAutospacing="1" w:after="0" w:line="240" w:lineRule="auto"/>
+        <w:jc w:val="center"/>
+        <w:rPr>
+          <w:rFonts w:eastAsia="Times New Roman" w:cs="Times New Roman"/>
+          <w:lang w:val="en-GB" w:eastAsia="fr-CH"/>
+        </w:rPr>
+      </w:pPr>
+      <w:r>
+        <w:rPr>
+          <w:rFonts w:eastAsia="Times New Roman" w:cs="Times New Roman"/>
+          <w:noProof/>
+          <w:lang w:eastAsia="fr-CH"/>
+        </w:rPr>
+        <w:drawing>
+          <wp:inline distT="0" distB="0" distL="0" distR="0" wp14:anchorId="54FFD331" wp14:editId="7555DF4E">
+            <wp:extent cx="4906115" cy="3130181"/>
+            <wp:effectExtent l="0" t="0" r="8890" b="0"/>
+            <wp:docPr id="19" name="Image 19" descr="C:\Users\karim.luy\He-ARC\INF2dlm-b\Projet P2\TurboCubeSolver\Pictures\Fridrich Resolution\oll2.png"/>
+            <wp:cNvGraphicFramePr>
+              <a:graphicFrameLocks xmlns:a="http://schemas.openxmlformats.org/drawingml/2006/main" noChangeAspect="1"/>
+            </wp:cNvGraphicFramePr>
+            <a:graphic xmlns:a="http://schemas.openxmlformats.org/drawingml/2006/main">
+              <a:graphicData uri="http://schemas.openxmlformats.org/drawingml/2006/picture">
+                <pic:pic xmlns:pic="http://schemas.openxmlformats.org/drawingml/2006/picture">
+                  <pic:nvPicPr>
+                    <pic:cNvPr id="0" name="Picture 11" descr="C:\Users\karim.luy\He-ARC\INF2dlm-b\Projet P2\TurboCubeSolver\Pictures\Fridrich Resolution\oll2.png"/>
+                    <pic:cNvPicPr>
+                      <a:picLocks noChangeAspect="1" noChangeArrowheads="1"/>
+                    </pic:cNvPicPr>
+                  </pic:nvPicPr>
+                  <pic:blipFill>
+                    <a:blip r:embed="rId24">
+                      <a:extLst>
+                        <a:ext uri="{28A0092B-C50C-407E-A947-70E740481C1C}">
+                          <a14:useLocalDpi xmlns:a14="http://schemas.microsoft.com/office/drawing/2010/main" val="0"/>
+                        </a:ext>
+                      </a:extLst>
+                    </a:blip>
+                    <a:srcRect/>
+                    <a:stretch>
+                      <a:fillRect/>
+                    </a:stretch>
+                  </pic:blipFill>
+                  <pic:spPr bwMode="auto">
+                    <a:xfrm>
+                      <a:off x="0" y="0"/>
+                      <a:ext cx="4901719" cy="3127376"/>
+                    </a:xfrm>
+                    <a:prstGeom prst="rect">
+                      <a:avLst/>
+                    </a:prstGeom>
+                    <a:noFill/>
+                    <a:ln>
+                      <a:noFill/>
+                    </a:ln>
+                  </pic:spPr>
+                </pic:pic>
+              </a:graphicData>
+            </a:graphic>
+          </wp:inline>
+        </w:drawing>
+      </w:r>
+    </w:p>
+    <w:p>
+      <w:pPr>
+        <w:pStyle w:val="Titre1"/>
+        <w:rPr>
+          <w:rFonts w:eastAsia="Times New Roman"/>
+          <w:lang w:val="en-GB" w:eastAsia="fr-CH"/>
+        </w:rPr>
+      </w:pPr>
+      <w:r>
+        <w:rPr>
+          <w:rFonts w:eastAsia="Times New Roman"/>
           <w:lang w:val="en-GB" w:eastAsia="fr-CH"/>
         </w:rPr>
         <w:lastRenderedPageBreak/>
@@ -6017,7 +5667,7 @@
           <w:lang w:eastAsia="fr-CH"/>
         </w:rPr>
         <w:drawing>
-          <wp:inline distT="0" distB="0" distL="0" distR="0">
+          <wp:inline distT="0" distB="0" distL="0" distR="0" wp14:anchorId="7A64B1BD" wp14:editId="040389FD">
             <wp:extent cx="5753100" cy="3257550"/>
             <wp:effectExtent l="0" t="0" r="0" b="0"/>
             <wp:docPr id="20" name="Image 20" descr="C:\Users\karim.luy\He-ARC\INF2dlm-b\Projet P2\TurboCubeSolver\Pictures\Fridrich Resolution\pll1.png"/>
@@ -6034,7 +5684,7 @@
                     </pic:cNvPicPr>
                   </pic:nvPicPr>
                   <pic:blipFill>
-                    <a:blip r:embed="rId23">
+                    <a:blip r:embed="rId25">
                       <a:extLst>
                         <a:ext uri="{28A0092B-C50C-407E-A947-70E740481C1C}">
                           <a14:useLocalDpi xmlns:a14="http://schemas.microsoft.com/office/drawing/2010/main" val="0"/>
@@ -6099,7 +5749,7 @@
           <w:lang w:eastAsia="fr-CH"/>
         </w:rPr>
         <w:drawing>
-          <wp:inline distT="0" distB="0" distL="0" distR="0">
+          <wp:inline distT="0" distB="0" distL="0" distR="0" wp14:anchorId="16D158CC" wp14:editId="78485230">
             <wp:extent cx="5753100" cy="3257550"/>
             <wp:effectExtent l="0" t="0" r="0" b="0"/>
             <wp:docPr id="21" name="Image 21" descr="C:\Users\karim.luy\He-ARC\INF2dlm-b\Projet P2\TurboCubeSolver\Pictures\Fridrich Resolution\pll2.png"/>
@@ -6116,7 +5766,7 @@
                     </pic:cNvPicPr>
                   </pic:nvPicPr>
                   <pic:blipFill>
-                    <a:blip r:embed="rId24">
+                    <a:blip r:embed="rId26">
                       <a:extLst>
                         <a:ext uri="{28A0092B-C50C-407E-A947-70E740481C1C}">
                           <a14:useLocalDpi xmlns:a14="http://schemas.microsoft.com/office/drawing/2010/main" val="0"/>
@@ -6181,16 +5831,15 @@
     </w:p>
     <w:p>
       <w:pPr>
-        <w:spacing w:before="100" w:beforeAutospacing="1" w:after="0" w:line="240" w:lineRule="auto"/>
-        <w:jc w:val="both"/>
-        <w:rPr>
-          <w:rFonts w:eastAsia="Times New Roman" w:cs="Times New Roman"/>
-          <w:lang w:val="en-GB" w:eastAsia="fr-CH"/>
-        </w:rPr>
-      </w:pPr>
-      <w:r>
-        <w:rPr>
-          <w:rFonts w:eastAsia="Times New Roman" w:cs="Times New Roman"/>
+        <w:pStyle w:val="Titre1"/>
+        <w:rPr>
+          <w:rFonts w:eastAsia="Times New Roman"/>
+          <w:lang w:val="en-GB" w:eastAsia="fr-CH"/>
+        </w:rPr>
+      </w:pPr>
+      <w:r>
+        <w:rPr>
+          <w:rFonts w:eastAsia="Times New Roman"/>
           <w:lang w:val="en-GB" w:eastAsia="fr-CH"/>
         </w:rPr>
         <w:lastRenderedPageBreak/>
@@ -6198,7 +5847,7 @@
       </w:r>
       <w:r>
         <w:rPr>
-          <w:rFonts w:eastAsia="Times New Roman" w:cs="Times New Roman"/>
+          <w:rFonts w:eastAsia="Times New Roman"/>
           <w:lang w:val="en-GB" w:eastAsia="fr-CH"/>
         </w:rPr>
         <w:t xml:space="preserve"> Evolution</w:t>
@@ -6249,9 +5898,43 @@
       <w:r>
         <w:rPr>
           <w:rFonts w:eastAsia="Times New Roman" w:cs="Times New Roman"/>
-          <w:lang w:val="en-GB" w:eastAsia="fr-CH"/>
-        </w:rPr>
-        <w:t>The Cross</w:t>
+          <w:b/>
+          <w:sz w:val="28"/>
+          <w:szCs w:val="28"/>
+          <w:u w:val="single"/>
+          <w:lang w:val="en-GB" w:eastAsia="fr-CH"/>
+        </w:rPr>
+        <w:t>The</w:t>
+      </w:r>
+      <w:r>
+        <w:rPr>
+          <w:rFonts w:eastAsia="Times New Roman" w:cs="Times New Roman"/>
+          <w:u w:val="single"/>
+          <w:lang w:val="en-GB" w:eastAsia="fr-CH"/>
+        </w:rPr>
+        <w:t xml:space="preserve"> </w:t>
+      </w:r>
+      <w:r>
+        <w:rPr>
+          <w:rFonts w:eastAsia="Times New Roman" w:cs="Times New Roman"/>
+          <w:b/>
+          <w:sz w:val="28"/>
+          <w:szCs w:val="28"/>
+          <w:u w:val="single"/>
+          <w:lang w:val="en-GB" w:eastAsia="fr-CH"/>
+        </w:rPr>
+        <w:t>C</w:t>
+      </w:r>
+      <w:r>
+        <w:rPr>
+          <w:rFonts w:eastAsia="Times New Roman" w:cs="Times New Roman"/>
+          <w:b/>
+          <w:sz w:val="28"/>
+          <w:szCs w:val="28"/>
+          <w:u w:val="single"/>
+          <w:lang w:val="en-GB" w:eastAsia="fr-CH"/>
+        </w:rPr>
+        <w:t>ross</w:t>
       </w:r>
     </w:p>
     <w:p>
@@ -6293,7 +5976,7 @@
         </w:rPr>
         <w:t xml:space="preserve"> This method was inspired from the website </w:t>
       </w:r>
-      <w:hyperlink r:id="rId25" w:history="1">
+      <w:hyperlink r:id="rId27" w:history="1">
         <w:proofErr w:type="spellStart"/>
         <w:r>
           <w:rPr>
@@ -6336,12 +6019,20 @@
         <w:jc w:val="both"/>
         <w:rPr>
           <w:rFonts w:eastAsia="Times New Roman" w:cs="Times New Roman"/>
-          <w:lang w:val="en-GB" w:eastAsia="fr-CH"/>
-        </w:rPr>
-      </w:pPr>
-      <w:r>
-        <w:rPr>
-          <w:rFonts w:eastAsia="Times New Roman" w:cs="Times New Roman"/>
+          <w:b/>
+          <w:sz w:val="28"/>
+          <w:szCs w:val="28"/>
+          <w:u w:val="single"/>
+          <w:lang w:val="en-GB" w:eastAsia="fr-CH"/>
+        </w:rPr>
+      </w:pPr>
+      <w:r>
+        <w:rPr>
+          <w:rFonts w:eastAsia="Times New Roman" w:cs="Times New Roman"/>
+          <w:b/>
+          <w:sz w:val="28"/>
+          <w:szCs w:val="28"/>
+          <w:u w:val="single"/>
           <w:lang w:val="en-GB" w:eastAsia="fr-CH"/>
         </w:rPr>
         <w:t>F2L</w:t>
@@ -6402,12 +6093,20 @@
         <w:jc w:val="both"/>
         <w:rPr>
           <w:rFonts w:eastAsia="Times New Roman" w:cs="Times New Roman"/>
-          <w:lang w:val="en-GB" w:eastAsia="fr-CH"/>
-        </w:rPr>
-      </w:pPr>
-      <w:r>
-        <w:rPr>
-          <w:rFonts w:eastAsia="Times New Roman" w:cs="Times New Roman"/>
+          <w:b/>
+          <w:sz w:val="28"/>
+          <w:szCs w:val="28"/>
+          <w:u w:val="single"/>
+          <w:lang w:val="en-GB" w:eastAsia="fr-CH"/>
+        </w:rPr>
+      </w:pPr>
+      <w:r>
+        <w:rPr>
+          <w:rFonts w:eastAsia="Times New Roman" w:cs="Times New Roman"/>
+          <w:b/>
+          <w:sz w:val="28"/>
+          <w:szCs w:val="28"/>
+          <w:u w:val="single"/>
           <w:lang w:val="en-GB" w:eastAsia="fr-CH"/>
         </w:rPr>
         <w:t>OLL</w:t>
@@ -6429,7 +6128,7 @@
         </w:rPr>
         <w:t xml:space="preserve">The “two-look” method (orientate the edges followed by the corners) was the first version of the OLL that we implemented. We reduced the number of moves to perform this algorithm by implementing the 57 </w:t>
       </w:r>
-      <w:hyperlink r:id="rId26" w:anchor="step3" w:history="1">
+      <w:hyperlink r:id="rId28" w:anchor="step3" w:history="1">
         <w:r>
           <w:rPr>
             <w:rStyle w:val="Lienhypertexte"/>
@@ -6453,12 +6152,20 @@
         <w:jc w:val="both"/>
         <w:rPr>
           <w:rFonts w:eastAsia="Times New Roman" w:cs="Times New Roman"/>
-          <w:lang w:val="en-GB" w:eastAsia="fr-CH"/>
-        </w:rPr>
-      </w:pPr>
-      <w:r>
-        <w:rPr>
-          <w:rFonts w:eastAsia="Times New Roman" w:cs="Times New Roman"/>
+          <w:b/>
+          <w:sz w:val="28"/>
+          <w:szCs w:val="28"/>
+          <w:u w:val="single"/>
+          <w:lang w:val="en-GB" w:eastAsia="fr-CH"/>
+        </w:rPr>
+      </w:pPr>
+      <w:r>
+        <w:rPr>
+          <w:rFonts w:eastAsia="Times New Roman" w:cs="Times New Roman"/>
+          <w:b/>
+          <w:sz w:val="28"/>
+          <w:szCs w:val="28"/>
+          <w:u w:val="single"/>
           <w:lang w:val="en-GB" w:eastAsia="fr-CH"/>
         </w:rPr>
         <w:t>PLL</w:t>
@@ -6480,7 +6187,7 @@
         </w:rPr>
         <w:t xml:space="preserve">Same evolution as the OLL algorithm where there are 21 </w:t>
       </w:r>
-      <w:hyperlink r:id="rId27" w:anchor="step4" w:history="1">
+      <w:hyperlink r:id="rId29" w:anchor="step4" w:history="1">
         <w:r>
           <w:rPr>
             <w:rStyle w:val="Lienhypertexte"/>
@@ -6510,6 +6217,78 @@
       <w:r>
         <w:rPr>
           <w:rFonts w:eastAsia="Times New Roman" w:cs="Times New Roman"/>
+          <w:b/>
+          <w:sz w:val="28"/>
+          <w:szCs w:val="28"/>
+          <w:u w:val="single"/>
+          <w:lang w:val="en-GB" w:eastAsia="fr-CH"/>
+        </w:rPr>
+        <w:t>Global</w:t>
+      </w:r>
+      <w:r>
+        <w:rPr>
+          <w:rFonts w:eastAsia="Times New Roman" w:cs="Times New Roman"/>
+          <w:lang w:val="en-GB" w:eastAsia="fr-CH"/>
+        </w:rPr>
+        <w:t xml:space="preserve"> </w:t>
+      </w:r>
+      <w:r>
+        <w:rPr>
+          <w:rFonts w:eastAsia="Times New Roman" w:cs="Times New Roman"/>
+          <w:b/>
+          <w:sz w:val="28"/>
+          <w:szCs w:val="28"/>
+          <w:u w:val="single"/>
+          <w:lang w:val="en-GB" w:eastAsia="fr-CH"/>
+        </w:rPr>
+        <w:t>run-through</w:t>
+      </w:r>
+    </w:p>
+    <w:p>
+      <w:pPr>
+        <w:spacing w:before="100" w:beforeAutospacing="1" w:after="0" w:line="240" w:lineRule="auto"/>
+        <w:jc w:val="both"/>
+        <w:rPr>
+          <w:rFonts w:eastAsia="Times New Roman" w:cs="Times New Roman"/>
+          <w:lang w:val="en-GB" w:eastAsia="fr-CH"/>
+        </w:rPr>
+      </w:pPr>
+      <w:r>
+        <w:rPr>
+          <w:rFonts w:eastAsia="Times New Roman" w:cs="Times New Roman"/>
+          <w:lang w:val="en-GB" w:eastAsia="fr-CH"/>
+        </w:rPr>
+        <w:t xml:space="preserve">The complete run of a solve will try all the possible crosses and for each cross will try each F2L possible followed by the OLL and PLL; this generates all the possible </w:t>
+      </w:r>
+      <w:proofErr w:type="spellStart"/>
+      <w:r>
+        <w:rPr>
+          <w:rFonts w:eastAsia="Times New Roman" w:cs="Times New Roman"/>
+          <w:lang w:val="en-GB" w:eastAsia="fr-CH"/>
+        </w:rPr>
+        <w:t>Fridrich</w:t>
+      </w:r>
+      <w:proofErr w:type="spellEnd"/>
+      <w:r>
+        <w:rPr>
+          <w:rFonts w:eastAsia="Times New Roman" w:cs="Times New Roman"/>
+          <w:lang w:val="en-GB" w:eastAsia="fr-CH"/>
+        </w:rPr>
+        <w:t xml:space="preserve"> solutions and will select the one with the least amount of moves to output.</w:t>
+      </w:r>
+    </w:p>
+    <w:p>
+      <w:pPr>
+        <w:spacing w:before="100" w:beforeAutospacing="1" w:after="0" w:line="240" w:lineRule="auto"/>
+        <w:jc w:val="both"/>
+        <w:rPr>
+          <w:rFonts w:eastAsia="Times New Roman" w:cs="Times New Roman"/>
+          <w:lang w:val="en-GB" w:eastAsia="fr-CH"/>
+        </w:rPr>
+      </w:pPr>
+      <w:r>
+        <w:rPr>
+          <w:rFonts w:eastAsia="Times New Roman" w:cs="Times New Roman"/>
           <w:lang w:val="en-GB" w:eastAsia="fr-CH"/>
         </w:rPr>
         <w:t xml:space="preserve">The evolution of the </w:t>
@@ -6573,56 +6352,15 @@
     </w:p>
     <w:p>
       <w:pPr>
-        <w:spacing w:before="100" w:beforeAutospacing="1" w:after="0" w:line="240" w:lineRule="auto"/>
-        <w:jc w:val="both"/>
-        <w:rPr>
-          <w:rFonts w:eastAsia="Times New Roman" w:cs="Times New Roman"/>
-          <w:lang w:val="en-GB" w:eastAsia="fr-CH"/>
-        </w:rPr>
-      </w:pPr>
-    </w:p>
-    <w:p>
-      <w:pPr>
-        <w:spacing w:before="100" w:beforeAutospacing="1" w:after="0" w:line="240" w:lineRule="auto"/>
-        <w:jc w:val="both"/>
-        <w:rPr>
-          <w:rFonts w:eastAsia="Times New Roman" w:cs="Times New Roman"/>
-          <w:lang w:val="en-GB" w:eastAsia="fr-CH"/>
-        </w:rPr>
-      </w:pPr>
-    </w:p>
-    <w:p>
-      <w:pPr>
-        <w:spacing w:before="100" w:beforeAutospacing="1" w:after="0" w:line="240" w:lineRule="auto"/>
-        <w:jc w:val="both"/>
-        <w:rPr>
-          <w:rFonts w:eastAsia="Times New Roman" w:cs="Times New Roman"/>
-          <w:lang w:val="en-GB" w:eastAsia="fr-CH"/>
-        </w:rPr>
-      </w:pPr>
-    </w:p>
-    <w:p>
-      <w:pPr>
-        <w:spacing w:before="100" w:beforeAutospacing="1" w:after="0" w:line="240" w:lineRule="auto"/>
-        <w:jc w:val="both"/>
-        <w:rPr>
-          <w:rFonts w:eastAsia="Times New Roman" w:cs="Times New Roman"/>
-          <w:lang w:val="en-GB" w:eastAsia="fr-CH"/>
-        </w:rPr>
-      </w:pPr>
-    </w:p>
-    <w:p>
-      <w:pPr>
-        <w:spacing w:before="100" w:beforeAutospacing="1" w:after="0" w:line="240" w:lineRule="auto"/>
-        <w:jc w:val="both"/>
-        <w:rPr>
-          <w:rFonts w:eastAsia="Times New Roman" w:cs="Times New Roman"/>
-          <w:lang w:val="en-GB" w:eastAsia="fr-CH"/>
-        </w:rPr>
-      </w:pPr>
-      <w:r>
-        <w:rPr>
-          <w:rFonts w:eastAsia="Times New Roman" w:cs="Times New Roman"/>
+        <w:pStyle w:val="Titre1"/>
+        <w:rPr>
+          <w:rFonts w:eastAsia="Times New Roman"/>
+          <w:lang w:val="en-GB" w:eastAsia="fr-CH"/>
+        </w:rPr>
+      </w:pPr>
+      <w:r>
+        <w:rPr>
+          <w:rFonts w:eastAsia="Times New Roman"/>
           <w:lang w:val="en-GB" w:eastAsia="fr-CH"/>
         </w:rPr>
         <w:lastRenderedPageBreak/>
@@ -6699,7 +6437,7 @@
           <w:lang w:eastAsia="fr-CH"/>
         </w:rPr>
         <w:drawing>
-          <wp:inline distT="0" distB="0" distL="0" distR="0">
+          <wp:inline distT="0" distB="0" distL="0" distR="0" wp14:anchorId="12BF6C11" wp14:editId="54A19593">
             <wp:extent cx="5086350" cy="2496935"/>
             <wp:effectExtent l="0" t="0" r="0" b="0"/>
             <wp:docPr id="26" name="Image 26" descr="C:\Users\karim.luy\He-ARC\INF2dlm-b\Projet P2\TurboCubeSolver\Pictures\input\V1.1.jpg"/>
@@ -6716,7 +6454,7 @@
                     </pic:cNvPicPr>
                   </pic:nvPicPr>
                   <pic:blipFill>
-                    <a:blip r:embed="rId28">
+                    <a:blip r:embed="rId30">
                       <a:extLst>
                         <a:ext uri="{28A0092B-C50C-407E-A947-70E740481C1C}">
                           <a14:useLocalDpi xmlns:a14="http://schemas.microsoft.com/office/drawing/2010/main" val="0"/>
@@ -6779,7 +6517,7 @@
           <w:lang w:eastAsia="fr-CH"/>
         </w:rPr>
         <w:drawing>
-          <wp:inline distT="0" distB="0" distL="0" distR="0" wp14:anchorId="333F9586" wp14:editId="295810DE">
+          <wp:inline distT="0" distB="0" distL="0" distR="0" wp14:anchorId="55F41A98" wp14:editId="10AD0C2B">
             <wp:extent cx="4248150" cy="3474479"/>
             <wp:effectExtent l="0" t="0" r="0" b="0"/>
             <wp:docPr id="24" name="Image 24" descr="C:\Users\karim.luy\He-ARC\INF2dlm-b\Projet P2\TurboCubeSolver\Pictures\input\V1.2.jpg"/>
@@ -6796,7 +6534,7 @@
                     </pic:cNvPicPr>
                   </pic:nvPicPr>
                   <pic:blipFill>
-                    <a:blip r:embed="rId29">
+                    <a:blip r:embed="rId31">
                       <a:extLst>
                         <a:ext uri="{28A0092B-C50C-407E-A947-70E740481C1C}">
                           <a14:useLocalDpi xmlns:a14="http://schemas.microsoft.com/office/drawing/2010/main" val="0"/>
@@ -6860,7 +6598,7 @@
           <w:lang w:eastAsia="fr-CH"/>
         </w:rPr>
         <w:drawing>
-          <wp:inline distT="0" distB="0" distL="0" distR="0">
+          <wp:inline distT="0" distB="0" distL="0" distR="0" wp14:anchorId="59B88405" wp14:editId="16AD88B7">
             <wp:extent cx="5343525" cy="2808663"/>
             <wp:effectExtent l="0" t="0" r="0" b="0"/>
             <wp:docPr id="25" name="Image 25" descr="C:\Users\karim.luy\He-ARC\INF2dlm-b\Projet P2\TurboCubeSolver\Pictures\input\V2.jpg"/>
@@ -6877,7 +6615,7 @@
                     </pic:cNvPicPr>
                   </pic:nvPicPr>
                   <pic:blipFill>
-                    <a:blip r:embed="rId30">
+                    <a:blip r:embed="rId32">
                       <a:extLst>
                         <a:ext uri="{28A0092B-C50C-407E-A947-70E740481C1C}">
                           <a14:useLocalDpi xmlns:a14="http://schemas.microsoft.com/office/drawing/2010/main" val="0"/>
@@ -6911,45 +6649,35 @@
     </w:p>
     <w:p>
       <w:pPr>
-        <w:jc w:val="center"/>
-        <w:rPr>
-          <w:rFonts w:eastAsia="Times New Roman" w:cs="Times New Roman"/>
-          <w:lang w:val="en-GB" w:eastAsia="fr-CH"/>
-        </w:rPr>
-      </w:pPr>
-      <w:r>
-        <w:rPr>
-          <w:rFonts w:eastAsia="Times New Roman" w:cs="Times New Roman"/>
-          <w:lang w:val="en-GB" w:eastAsia="fr-CH"/>
-        </w:rPr>
-        <w:t>V3</w:t>
-      </w:r>
-    </w:p>
-    <w:p>
-      <w:pPr>
-        <w:jc w:val="center"/>
-        <w:rPr>
-          <w:rFonts w:eastAsia="Times New Roman" w:cs="Times New Roman"/>
-          <w:lang w:val="en-GB" w:eastAsia="fr-CH"/>
-        </w:rPr>
-      </w:pPr>
-      <w:r>
-        <w:rPr>
-          <w:rFonts w:eastAsia="Times New Roman" w:cs="Times New Roman"/>
-          <w:lang w:val="en-GB" w:eastAsia="fr-CH"/>
-        </w:rPr>
-        <w:t>See next section.</w:t>
-      </w:r>
-      <w:r>
-        <w:rPr>
-          <w:rFonts w:eastAsia="Times New Roman" w:cs="Times New Roman"/>
-          <w:lang w:val="en-GB" w:eastAsia="fr-CH"/>
+        <w:rPr>
+          <w:rFonts w:asciiTheme="majorHAnsi" w:eastAsia="Times New Roman" w:hAnsiTheme="majorHAnsi" w:cstheme="majorBidi"/>
+          <w:b/>
+          <w:bCs/>
+          <w:color w:val="365F91" w:themeColor="accent1" w:themeShade="BF"/>
+          <w:sz w:val="28"/>
+          <w:szCs w:val="28"/>
+          <w:lang w:val="en-US" w:eastAsia="fr-CH"/>
+        </w:rPr>
+      </w:pPr>
+      <w:r>
+        <w:rPr>
+          <w:rFonts w:eastAsia="Times New Roman"/>
+          <w:lang w:val="en-US" w:eastAsia="fr-CH"/>
         </w:rPr>
         <w:br w:type="page"/>
       </w:r>
-      <w:r>
-        <w:rPr>
-          <w:rFonts w:eastAsia="Times New Roman" w:cs="Times New Roman"/>
+    </w:p>
+    <w:p>
+      <w:pPr>
+        <w:pStyle w:val="Titre1"/>
+        <w:rPr>
+          <w:rFonts w:eastAsia="Times New Roman"/>
+          <w:lang w:val="en-GB" w:eastAsia="fr-CH"/>
+        </w:rPr>
+      </w:pPr>
+      <w:r>
+        <w:rPr>
+          <w:rFonts w:eastAsia="Times New Roman"/>
           <w:lang w:val="en-US" w:eastAsia="fr-CH"/>
         </w:rPr>
         <w:lastRenderedPageBreak/>
@@ -6972,10 +6700,10 @@
           <w:lang w:eastAsia="fr-CH"/>
         </w:rPr>
         <w:drawing>
-          <wp:inline distT="0" distB="0" distL="0" distR="0" wp14:anchorId="3F1261D4" wp14:editId="3F3FCB4C">
-            <wp:extent cx="5753100" cy="4343400"/>
-            <wp:effectExtent l="0" t="0" r="0" b="0"/>
-            <wp:docPr id="22" name="Image 22" descr="C:\Users\karim.luy\He-ARC\INF2dlm-b\Projet P2\TurboCubeSolver\Pictures\Fridrich Resolution\interface.png"/>
+          <wp:inline distT="0" distB="0" distL="0" distR="0" wp14:anchorId="00DA6DE0" wp14:editId="56B5D5FB">
+            <wp:extent cx="5753100" cy="4339969"/>
+            <wp:effectExtent l="0" t="0" r="0" b="3810"/>
+            <wp:docPr id="22" name="Image 22"/>
             <wp:cNvGraphicFramePr>
               <a:graphicFrameLocks xmlns:a="http://schemas.openxmlformats.org/drawingml/2006/main" noChangeAspect="1"/>
             </wp:cNvGraphicFramePr>
@@ -6989,14 +6717,13 @@
                     </pic:cNvPicPr>
                   </pic:nvPicPr>
                   <pic:blipFill>
-                    <a:blip r:embed="rId31">
+                    <a:blip r:embed="rId33">
                       <a:extLst>
                         <a:ext uri="{28A0092B-C50C-407E-A947-70E740481C1C}">
                           <a14:useLocalDpi xmlns:a14="http://schemas.microsoft.com/office/drawing/2010/main" val="0"/>
                         </a:ext>
                       </a:extLst>
                     </a:blip>
-                    <a:srcRect/>
                     <a:stretch>
                       <a:fillRect/>
                     </a:stretch>
@@ -7004,7 +6731,7 @@
                   <pic:spPr bwMode="auto">
                     <a:xfrm>
                       <a:off x="0" y="0"/>
-                      <a:ext cx="5753100" cy="4343400"/>
+                      <a:ext cx="5753100" cy="4339969"/>
                     </a:xfrm>
                     <a:prstGeom prst="rect">
                       <a:avLst/>
@@ -7323,16 +7050,7 @@
                 <w:rFonts w:eastAsia="Times New Roman" w:cs="Times New Roman"/>
                 <w:lang w:val="en-US" w:eastAsia="fr-CH"/>
               </w:rPr>
-              <w:t>This section shows the entire set of moves separated in Cross, F2L, OLL, and P</w:t>
-            </w:r>
-            <w:bookmarkStart w:id="0" w:name="_GoBack"/>
-            <w:bookmarkEnd w:id="0"/>
-            <w:r>
-              <w:rPr>
-                <w:rFonts w:eastAsia="Times New Roman" w:cs="Times New Roman"/>
-                <w:lang w:val="en-US" w:eastAsia="fr-CH"/>
-              </w:rPr>
-              <w:t>LL.</w:t>
+              <w:t>This section shows the entire set of moves separated in Cross, F2L, OLL, and PLL.</w:t>
             </w:r>
           </w:p>
         </w:tc>
@@ -7666,14 +7384,855 @@
         </w:rPr>
       </w:pPr>
     </w:p>
+    <w:p>
+      <w:pPr>
+        <w:rPr>
+          <w:rFonts w:eastAsia="Times New Roman" w:cs="Times New Roman"/>
+          <w:lang w:val="en-US" w:eastAsia="fr-CH"/>
+        </w:rPr>
+      </w:pPr>
+      <w:r>
+        <w:rPr>
+          <w:rFonts w:eastAsia="Times New Roman" w:cs="Times New Roman"/>
+          <w:lang w:val="en-US" w:eastAsia="fr-CH"/>
+        </w:rPr>
+        <w:br w:type="page"/>
+      </w:r>
+    </w:p>
+    <w:p>
+      <w:pPr>
+        <w:pStyle w:val="Titre"/>
+        <w:rPr>
+          <w:rFonts w:eastAsia="Times New Roman"/>
+          <w:lang w:val="en-US" w:eastAsia="fr-CH"/>
+        </w:rPr>
+      </w:pPr>
+      <w:r>
+        <w:rPr>
+          <w:rFonts w:eastAsia="Times New Roman"/>
+          <w:lang w:val="en-US" w:eastAsia="fr-CH"/>
+        </w:rPr>
+        <w:lastRenderedPageBreak/>
+        <w:t>Conclusion</w:t>
+      </w:r>
+    </w:p>
+    <w:p>
+      <w:pPr>
+        <w:jc w:val="both"/>
+        <w:rPr>
+          <w:rFonts w:eastAsia="Times New Roman" w:cs="Times New Roman"/>
+          <w:lang w:val="en-US" w:eastAsia="fr-CH"/>
+        </w:rPr>
+      </w:pPr>
+      <w:r>
+        <w:rPr>
+          <w:rFonts w:eastAsia="Times New Roman" w:cs="Times New Roman"/>
+          <w:lang w:val="en-US" w:eastAsia="fr-CH"/>
+        </w:rPr>
+        <w:tab/>
+        <w:t xml:space="preserve">Overall, this </w:t>
+      </w:r>
+      <w:r>
+        <w:rPr>
+          <w:rFonts w:eastAsia="Times New Roman" w:cs="Times New Roman"/>
+          <w:lang w:val="en-US" w:eastAsia="fr-CH"/>
+        </w:rPr>
+        <w:t xml:space="preserve">project has been brought to what we had planned and the Scope Statement was accomplished. Indeed, the input mechanism, though it was changed and thought through over and over again, works using the main window; the user can configure the cube as they have it in their hand and the program checks whether or not the cube they entered is possible. We then implemented the </w:t>
+      </w:r>
+      <w:proofErr w:type="spellStart"/>
+      <w:r>
+        <w:rPr>
+          <w:rFonts w:eastAsia="Times New Roman" w:cs="Times New Roman"/>
+          <w:lang w:val="en-US" w:eastAsia="fr-CH"/>
+        </w:rPr>
+        <w:t>Fridrich</w:t>
+      </w:r>
+      <w:proofErr w:type="spellEnd"/>
+      <w:r>
+        <w:rPr>
+          <w:rFonts w:eastAsia="Times New Roman" w:cs="Times New Roman"/>
+          <w:lang w:val="en-US" w:eastAsia="fr-CH"/>
+        </w:rPr>
+        <w:t xml:space="preserve"> algorithm, which was the part that required the largest amount of coding due to the number of cases possible, to solve a scrambled or a </w:t>
+      </w:r>
+      <w:r>
+        <w:rPr>
+          <w:rFonts w:eastAsia="Times New Roman" w:cs="Times New Roman"/>
+          <w:lang w:val="en-US" w:eastAsia="fr-CH"/>
+        </w:rPr>
+        <w:t>user</w:t>
+      </w:r>
+      <w:r>
+        <w:rPr>
+          <w:rFonts w:eastAsia="Times New Roman" w:cs="Times New Roman"/>
+          <w:lang w:val="en-US" w:eastAsia="fr-CH"/>
+        </w:rPr>
+        <w:t>’s</w:t>
+      </w:r>
+      <w:r>
+        <w:rPr>
+          <w:rFonts w:eastAsia="Times New Roman" w:cs="Times New Roman"/>
+          <w:lang w:val="en-US" w:eastAsia="fr-CH"/>
+        </w:rPr>
+        <w:t xml:space="preserve"> </w:t>
+      </w:r>
+      <w:r>
+        <w:rPr>
+          <w:rFonts w:eastAsia="Times New Roman" w:cs="Times New Roman"/>
+          <w:lang w:val="en-US" w:eastAsia="fr-CH"/>
+        </w:rPr>
+        <w:t>cube. We then display the cube on the main output widget w</w:t>
+      </w:r>
+      <w:r>
+        <w:rPr>
+          <w:rFonts w:eastAsia="Times New Roman" w:cs="Times New Roman"/>
+          <w:lang w:val="en-US" w:eastAsia="fr-CH"/>
+        </w:rPr>
+        <w:t>here the solution can be performed and the cube can be handled.</w:t>
+      </w:r>
+      <w:r>
+        <w:rPr>
+          <w:rFonts w:eastAsia="Times New Roman" w:cs="Times New Roman"/>
+          <w:lang w:val="en-US" w:eastAsia="fr-CH"/>
+        </w:rPr>
+        <w:t xml:space="preserve"> For future advancements on the project; the cube could be displayed using </w:t>
+      </w:r>
+      <w:proofErr w:type="spellStart"/>
+      <w:r>
+        <w:rPr>
+          <w:rFonts w:eastAsia="Times New Roman" w:cs="Times New Roman"/>
+          <w:lang w:val="en-US" w:eastAsia="fr-CH"/>
+        </w:rPr>
+        <w:t>OpenGl</w:t>
+      </w:r>
+      <w:proofErr w:type="spellEnd"/>
+      <w:r>
+        <w:rPr>
+          <w:rFonts w:eastAsia="Times New Roman" w:cs="Times New Roman"/>
+          <w:lang w:val="en-US" w:eastAsia="fr-CH"/>
+        </w:rPr>
+        <w:t xml:space="preserve"> in 3D, which would ultimately simplify the visual representation of the cube for the user; include image treatment to input a cube using video or a set of images; </w:t>
+      </w:r>
+      <w:r>
+        <w:rPr>
+          <w:rFonts w:eastAsia="Times New Roman" w:cs="Times New Roman"/>
+          <w:lang w:val="en-US" w:eastAsia="fr-CH"/>
+        </w:rPr>
+        <w:t>code other algorithms that could be selected before solving the cube, which would allow more freedom by the user; and add additional parameters such as saving cube states and solutions to a file or port the program to Android.</w:t>
+      </w:r>
+    </w:p>
+    <w:p>
+      <w:pPr>
+        <w:rPr>
+          <w:rFonts w:eastAsia="Times New Roman" w:cs="Times New Roman"/>
+          <w:lang w:val="en-US" w:eastAsia="fr-CH"/>
+        </w:rPr>
+      </w:pPr>
+      <w:r>
+        <w:rPr>
+          <w:rFonts w:eastAsia="Times New Roman" w:cs="Times New Roman"/>
+          <w:lang w:val="en-US" w:eastAsia="fr-CH"/>
+        </w:rPr>
+        <w:br w:type="page"/>
+      </w:r>
+    </w:p>
+    <w:p>
+      <w:pPr>
+        <w:pStyle w:val="Titre"/>
+        <w:rPr>
+          <w:rFonts w:eastAsia="Times New Roman"/>
+          <w:lang w:val="en-US" w:eastAsia="fr-CH"/>
+        </w:rPr>
+      </w:pPr>
+      <w:r>
+        <w:rPr>
+          <w:rFonts w:eastAsia="Times New Roman"/>
+          <w:lang w:val="en-US" w:eastAsia="fr-CH"/>
+        </w:rPr>
+        <w:lastRenderedPageBreak/>
+        <w:t>Bibliography</w:t>
+      </w:r>
+    </w:p>
+    <w:p>
+      <w:pPr>
+        <w:pStyle w:val="Paragraphedeliste"/>
+        <w:numPr>
+          <w:ilvl w:val="0"/>
+          <w:numId w:val="2"/>
+        </w:numPr>
+        <w:jc w:val="both"/>
+        <w:rPr>
+          <w:rFonts w:ascii="Helvetica" w:hAnsi="Helvetica" w:cs="Helvetica"/>
+          <w:color w:val="000000"/>
+          <w:sz w:val="21"/>
+          <w:szCs w:val="21"/>
+          <w:shd w:val="clear" w:color="auto" w:fill="F2F2F2"/>
+          <w:lang w:val="en-GB"/>
+        </w:rPr>
+      </w:pPr>
+      <w:r>
+        <w:rPr>
+          <w:rFonts w:ascii="Helvetica" w:hAnsi="Helvetica" w:cs="Helvetica"/>
+          <w:color w:val="000000"/>
+          <w:sz w:val="21"/>
+          <w:szCs w:val="21"/>
+          <w:shd w:val="clear" w:color="auto" w:fill="F2F2F2"/>
+          <w:lang w:val="en-GB"/>
+        </w:rPr>
+        <w:t>"Cross."</w:t>
+      </w:r>
+      <w:r>
+        <w:rPr>
+          <w:rStyle w:val="apple-converted-space"/>
+          <w:rFonts w:ascii="Helvetica" w:hAnsi="Helvetica" w:cs="Helvetica"/>
+          <w:color w:val="000000"/>
+          <w:sz w:val="21"/>
+          <w:szCs w:val="21"/>
+          <w:shd w:val="clear" w:color="auto" w:fill="F2F2F2"/>
+          <w:lang w:val="en-GB"/>
+        </w:rPr>
+        <w:t> </w:t>
+      </w:r>
+      <w:proofErr w:type="spellStart"/>
+      <w:r>
+        <w:rPr>
+          <w:rFonts w:ascii="Helvetica" w:hAnsi="Helvetica" w:cs="Helvetica"/>
+          <w:i/>
+          <w:iCs/>
+          <w:color w:val="000000"/>
+          <w:sz w:val="21"/>
+          <w:szCs w:val="21"/>
+          <w:shd w:val="clear" w:color="auto" w:fill="F2F2F2"/>
+          <w:lang w:val="en-GB"/>
+        </w:rPr>
+        <w:t>Cubeloop</w:t>
+      </w:r>
+      <w:proofErr w:type="spellEnd"/>
+      <w:r>
+        <w:rPr>
+          <w:rFonts w:ascii="Helvetica" w:hAnsi="Helvetica" w:cs="Helvetica"/>
+          <w:color w:val="000000"/>
+          <w:sz w:val="21"/>
+          <w:szCs w:val="21"/>
+          <w:shd w:val="clear" w:color="auto" w:fill="F2F2F2"/>
+          <w:lang w:val="en-GB"/>
+        </w:rPr>
+        <w:t>. WordPress, 24 Nov. 2011. Web. 24 Jan. 2015.</w:t>
+      </w:r>
+      <w:r>
+        <w:rPr>
+          <w:rFonts w:ascii="Helvetica" w:hAnsi="Helvetica" w:cs="Helvetica"/>
+          <w:color w:val="000000"/>
+          <w:sz w:val="21"/>
+          <w:szCs w:val="21"/>
+          <w:shd w:val="clear" w:color="auto" w:fill="F2F2F2"/>
+          <w:lang w:val="en-GB"/>
+        </w:rPr>
+        <w:t xml:space="preserve"> &lt;http://</w:t>
+      </w:r>
+      <w:r>
+        <w:rPr>
+          <w:lang w:val="en-GB"/>
+        </w:rPr>
+        <w:t xml:space="preserve"> </w:t>
+      </w:r>
+      <w:hyperlink r:id="rId34" w:history="1">
+        <w:r>
+          <w:rPr>
+            <w:rStyle w:val="Lienhypertexte"/>
+            <w:rFonts w:ascii="Helvetica" w:hAnsi="Helvetica" w:cs="Helvetica"/>
+            <w:sz w:val="21"/>
+            <w:szCs w:val="21"/>
+            <w:shd w:val="clear" w:color="auto" w:fill="F2F2F2"/>
+            <w:lang w:val="en-GB"/>
+          </w:rPr>
+          <w:t>http://cubeloop.com/?page_id=749</w:t>
+        </w:r>
+      </w:hyperlink>
+      <w:r>
+        <w:rPr>
+          <w:rFonts w:ascii="Helvetica" w:hAnsi="Helvetica" w:cs="Helvetica"/>
+          <w:color w:val="000000"/>
+          <w:sz w:val="21"/>
+          <w:szCs w:val="21"/>
+          <w:shd w:val="clear" w:color="auto" w:fill="F2F2F2"/>
+          <w:lang w:val="en-GB"/>
+        </w:rPr>
+        <w:t>&gt;</w:t>
+      </w:r>
+    </w:p>
+    <w:p>
+      <w:pPr>
+        <w:pStyle w:val="Paragraphedeliste"/>
+        <w:jc w:val="both"/>
+        <w:rPr>
+          <w:rFonts w:ascii="Helvetica" w:hAnsi="Helvetica" w:cs="Helvetica"/>
+          <w:color w:val="000000"/>
+          <w:sz w:val="21"/>
+          <w:szCs w:val="21"/>
+          <w:shd w:val="clear" w:color="auto" w:fill="F2F2F2"/>
+          <w:lang w:val="en-GB"/>
+        </w:rPr>
+      </w:pPr>
+    </w:p>
+    <w:p>
+      <w:pPr>
+        <w:pStyle w:val="Paragraphedeliste"/>
+        <w:numPr>
+          <w:ilvl w:val="0"/>
+          <w:numId w:val="2"/>
+        </w:numPr>
+        <w:jc w:val="both"/>
+        <w:rPr>
+          <w:rFonts w:ascii="Helvetica" w:hAnsi="Helvetica" w:cs="Helvetica"/>
+          <w:color w:val="000000"/>
+          <w:sz w:val="21"/>
+          <w:szCs w:val="21"/>
+          <w:shd w:val="clear" w:color="auto" w:fill="F2F2F2"/>
+          <w:lang w:val="en-GB"/>
+        </w:rPr>
+      </w:pPr>
+      <w:r>
+        <w:rPr>
+          <w:rFonts w:ascii="Helvetica" w:hAnsi="Helvetica" w:cs="Helvetica"/>
+          <w:color w:val="000000"/>
+          <w:sz w:val="21"/>
+          <w:szCs w:val="21"/>
+          <w:shd w:val="clear" w:color="auto" w:fill="F2F2F2"/>
+          <w:lang w:val="en-GB"/>
+        </w:rPr>
+        <w:t>Mark. "Advanced Method."</w:t>
+      </w:r>
+      <w:r>
+        <w:rPr>
+          <w:rStyle w:val="apple-converted-space"/>
+          <w:rFonts w:ascii="Helvetica" w:hAnsi="Helvetica" w:cs="Helvetica"/>
+          <w:color w:val="000000"/>
+          <w:sz w:val="21"/>
+          <w:szCs w:val="21"/>
+          <w:shd w:val="clear" w:color="auto" w:fill="F2F2F2"/>
+          <w:lang w:val="en-GB"/>
+        </w:rPr>
+        <w:t> </w:t>
+      </w:r>
+      <w:r>
+        <w:rPr>
+          <w:rFonts w:ascii="Helvetica" w:hAnsi="Helvetica" w:cs="Helvetica"/>
+          <w:i/>
+          <w:iCs/>
+          <w:color w:val="000000"/>
+          <w:sz w:val="21"/>
+          <w:szCs w:val="21"/>
+          <w:shd w:val="clear" w:color="auto" w:fill="F2F2F2"/>
+          <w:lang w:val="en-GB"/>
+        </w:rPr>
+        <w:t>SolveTheCube</w:t>
+      </w:r>
+      <w:r>
+        <w:rPr>
+          <w:rFonts w:ascii="Helvetica" w:hAnsi="Helvetica" w:cs="Helvetica"/>
+          <w:color w:val="000000"/>
+          <w:sz w:val="21"/>
+          <w:szCs w:val="21"/>
+          <w:shd w:val="clear" w:color="auto" w:fill="F2F2F2"/>
+          <w:lang w:val="en-GB"/>
+        </w:rPr>
+        <w:t xml:space="preserve">. SolvetheCube, 2012. </w:t>
+      </w:r>
+      <w:r>
+        <w:rPr>
+          <w:rFonts w:ascii="Helvetica" w:hAnsi="Helvetica" w:cs="Helvetica"/>
+          <w:color w:val="000000"/>
+          <w:sz w:val="21"/>
+          <w:szCs w:val="21"/>
+          <w:shd w:val="clear" w:color="auto" w:fill="F2F2F2"/>
+          <w:lang w:val="en-GB"/>
+        </w:rPr>
+        <w:t>Web. 20</w:t>
+      </w:r>
+      <w:r>
+        <w:rPr>
+          <w:rFonts w:ascii="Helvetica" w:hAnsi="Helvetica" w:cs="Helvetica"/>
+          <w:color w:val="000000"/>
+          <w:sz w:val="21"/>
+          <w:szCs w:val="21"/>
+          <w:shd w:val="clear" w:color="auto" w:fill="F2F2F2"/>
+          <w:lang w:val="en-GB"/>
+        </w:rPr>
+        <w:t xml:space="preserve"> Jan. 2015.</w:t>
+      </w:r>
+      <w:r>
+        <w:rPr>
+          <w:rFonts w:ascii="Helvetica" w:hAnsi="Helvetica" w:cs="Helvetica"/>
+          <w:color w:val="000000"/>
+          <w:sz w:val="21"/>
+          <w:szCs w:val="21"/>
+          <w:shd w:val="clear" w:color="auto" w:fill="F2F2F2"/>
+          <w:lang w:val="en-GB"/>
+        </w:rPr>
+        <w:t xml:space="preserve"> &lt;</w:t>
+      </w:r>
+      <w:r>
+        <w:rPr>
+          <w:lang w:val="en-GB"/>
+        </w:rPr>
+        <w:t xml:space="preserve"> </w:t>
+      </w:r>
+      <w:hyperlink r:id="rId35" w:history="1">
+        <w:r>
+          <w:rPr>
+            <w:rStyle w:val="Lienhypertexte"/>
+            <w:rFonts w:ascii="Helvetica" w:hAnsi="Helvetica" w:cs="Helvetica"/>
+            <w:sz w:val="21"/>
+            <w:szCs w:val="21"/>
+            <w:shd w:val="clear" w:color="auto" w:fill="F2F2F2"/>
+            <w:lang w:val="en-GB"/>
+          </w:rPr>
+          <w:t>http://solvethecube.com/advanced</w:t>
+        </w:r>
+      </w:hyperlink>
+      <w:r>
+        <w:rPr>
+          <w:rFonts w:ascii="Helvetica" w:hAnsi="Helvetica" w:cs="Helvetica"/>
+          <w:color w:val="000000"/>
+          <w:sz w:val="21"/>
+          <w:szCs w:val="21"/>
+          <w:shd w:val="clear" w:color="auto" w:fill="F2F2F2"/>
+          <w:lang w:val="en-GB"/>
+        </w:rPr>
+        <w:t>&gt;</w:t>
+      </w:r>
+    </w:p>
+    <w:p>
+      <w:pPr>
+        <w:pStyle w:val="Paragraphedeliste"/>
+        <w:jc w:val="both"/>
+        <w:rPr>
+          <w:rFonts w:ascii="Helvetica" w:hAnsi="Helvetica" w:cs="Helvetica"/>
+          <w:color w:val="000000"/>
+          <w:sz w:val="21"/>
+          <w:szCs w:val="21"/>
+          <w:shd w:val="clear" w:color="auto" w:fill="F2F2F2"/>
+          <w:lang w:val="en-GB"/>
+        </w:rPr>
+      </w:pPr>
+    </w:p>
+    <w:p>
+      <w:pPr>
+        <w:pStyle w:val="Paragraphedeliste"/>
+        <w:numPr>
+          <w:ilvl w:val="0"/>
+          <w:numId w:val="2"/>
+        </w:numPr>
+        <w:jc w:val="both"/>
+        <w:rPr>
+          <w:rFonts w:ascii="Helvetica" w:hAnsi="Helvetica" w:cs="Helvetica"/>
+          <w:color w:val="000000"/>
+          <w:sz w:val="21"/>
+          <w:szCs w:val="21"/>
+          <w:shd w:val="clear" w:color="auto" w:fill="F2F2F2"/>
+          <w:lang w:val="en-GB"/>
+        </w:rPr>
+      </w:pPr>
+      <w:r>
+        <w:rPr>
+          <w:rFonts w:ascii="Helvetica" w:hAnsi="Helvetica" w:cs="Helvetica"/>
+          <w:color w:val="000000"/>
+          <w:sz w:val="21"/>
+          <w:szCs w:val="21"/>
+          <w:shd w:val="clear" w:color="auto" w:fill="F2F2F2"/>
+          <w:lang w:val="en-GB"/>
+        </w:rPr>
+        <w:t>Rokicki, Tomas. "God's Number Is 20."</w:t>
+      </w:r>
+      <w:r>
+        <w:rPr>
+          <w:rStyle w:val="apple-converted-space"/>
+          <w:rFonts w:ascii="Helvetica" w:hAnsi="Helvetica" w:cs="Helvetica"/>
+          <w:color w:val="000000"/>
+          <w:sz w:val="21"/>
+          <w:szCs w:val="21"/>
+          <w:shd w:val="clear" w:color="auto" w:fill="F2F2F2"/>
+          <w:lang w:val="en-GB"/>
+        </w:rPr>
+        <w:t> </w:t>
+      </w:r>
+      <w:r>
+        <w:rPr>
+          <w:rFonts w:ascii="Helvetica" w:hAnsi="Helvetica" w:cs="Helvetica"/>
+          <w:i/>
+          <w:iCs/>
+          <w:color w:val="000000"/>
+          <w:sz w:val="21"/>
+          <w:szCs w:val="21"/>
+          <w:shd w:val="clear" w:color="auto" w:fill="F2F2F2"/>
+          <w:lang w:val="en-GB"/>
+        </w:rPr>
+        <w:t>God's Number Is 20</w:t>
+      </w:r>
+      <w:r>
+        <w:rPr>
+          <w:rFonts w:ascii="Helvetica" w:hAnsi="Helvetica" w:cs="Helvetica"/>
+          <w:color w:val="000000"/>
+          <w:sz w:val="21"/>
+          <w:szCs w:val="21"/>
+          <w:shd w:val="clear" w:color="auto" w:fill="F2F2F2"/>
+          <w:lang w:val="en-GB"/>
+        </w:rPr>
+        <w:t xml:space="preserve">. Ed. Herbert Kociemba, Morley Davidson, and John Dethridge. Seven Towns, Ltd, n.d. Web. 20 Jan. 2015. </w:t>
+      </w:r>
+      <w:hyperlink r:id="rId36" w:history="1">
+        <w:r>
+          <w:rPr>
+            <w:rStyle w:val="Lienhypertexte"/>
+            <w:rFonts w:ascii="Helvetica" w:hAnsi="Helvetica" w:cs="Helvetica"/>
+            <w:sz w:val="21"/>
+            <w:szCs w:val="21"/>
+            <w:shd w:val="clear" w:color="auto" w:fill="F2F2F2"/>
+            <w:lang w:val="en-GB"/>
+          </w:rPr>
+          <w:t>http://www.cube20.org/</w:t>
+        </w:r>
+      </w:hyperlink>
+    </w:p>
+    <w:p>
+      <w:pPr>
+        <w:pStyle w:val="Paragraphedeliste"/>
+        <w:rPr>
+          <w:rFonts w:ascii="Helvetica" w:hAnsi="Helvetica" w:cs="Helvetica"/>
+          <w:color w:val="000000"/>
+          <w:sz w:val="21"/>
+          <w:szCs w:val="21"/>
+          <w:shd w:val="clear" w:color="auto" w:fill="F2F2F2"/>
+          <w:lang w:val="en-GB"/>
+        </w:rPr>
+      </w:pPr>
+    </w:p>
+    <w:p>
+      <w:pPr>
+        <w:pStyle w:val="Paragraphedeliste"/>
+        <w:jc w:val="both"/>
+        <w:rPr>
+          <w:rFonts w:ascii="Helvetica" w:hAnsi="Helvetica" w:cs="Helvetica"/>
+          <w:color w:val="000000"/>
+          <w:sz w:val="21"/>
+          <w:szCs w:val="21"/>
+          <w:shd w:val="clear" w:color="auto" w:fill="F2F2F2"/>
+          <w:lang w:val="en-GB"/>
+        </w:rPr>
+      </w:pPr>
+    </w:p>
+    <w:p>
+      <w:pPr>
+        <w:pStyle w:val="Paragraphedeliste"/>
+        <w:numPr>
+          <w:ilvl w:val="0"/>
+          <w:numId w:val="2"/>
+        </w:numPr>
+        <w:jc w:val="both"/>
+        <w:rPr>
+          <w:rFonts w:eastAsia="Times New Roman" w:cs="Times New Roman"/>
+          <w:lang w:val="en-GB" w:eastAsia="fr-CH"/>
+        </w:rPr>
+      </w:pPr>
+      <w:r>
+        <w:rPr>
+          <w:rFonts w:ascii="Helvetica" w:hAnsi="Helvetica" w:cs="Helvetica"/>
+          <w:i/>
+          <w:iCs/>
+          <w:color w:val="000000"/>
+          <w:sz w:val="21"/>
+          <w:szCs w:val="21"/>
+          <w:shd w:val="clear" w:color="auto" w:fill="F2F2F2"/>
+          <w:lang w:val="en-GB"/>
+        </w:rPr>
+        <w:t>Rubix Cube</w:t>
+      </w:r>
+      <w:r>
+        <w:rPr>
+          <w:rFonts w:ascii="Helvetica" w:hAnsi="Helvetica" w:cs="Helvetica"/>
+          <w:color w:val="000000"/>
+          <w:sz w:val="21"/>
+          <w:szCs w:val="21"/>
+          <w:shd w:val="clear" w:color="auto" w:fill="F2F2F2"/>
+          <w:lang w:val="en-GB"/>
+        </w:rPr>
+        <w:t>. Computer software. Vers. 5.6.00. N.p., 2012. Web. 20 Jan. 2015.</w:t>
+      </w:r>
+    </w:p>
     <w:sectPr>
+      <w:headerReference w:type="even" r:id="rId37"/>
+      <w:headerReference w:type="default" r:id="rId38"/>
+      <w:footerReference w:type="even" r:id="rId39"/>
+      <w:footerReference w:type="default" r:id="rId40"/>
+      <w:headerReference w:type="first" r:id="rId41"/>
+      <w:footerReference w:type="first" r:id="rId42"/>
       <w:pgSz w:w="11906" w:h="16838"/>
       <w:pgMar w:top="1417" w:right="1417" w:bottom="1417" w:left="1417" w:header="708" w:footer="708" w:gutter="0"/>
       <w:cols w:space="708"/>
+      <w:titlePg/>
       <w:docGrid w:linePitch="360"/>
     </w:sectPr>
   </w:body>
 </w:document>
+</file>
+
+<file path=word/endnotes.xml><?xml version="1.0" encoding="utf-8"?>
+<w:endnotes xmlns:wpc="http://schemas.microsoft.com/office/word/2010/wordprocessingCanvas" xmlns:mc="http://schemas.openxmlformats.org/markup-compatibility/2006" xmlns:o="urn:schemas-microsoft-com:office:office" xmlns:r="http://schemas.openxmlformats.org/officeDocument/2006/relationships" xmlns:m="http://schemas.openxmlformats.org/officeDocument/2006/math" xmlns:v="urn:schemas-microsoft-com:vml" xmlns:wp14="http://schemas.microsoft.com/office/word/2010/wordprocessingDrawing" xmlns:wp="http://schemas.openxmlformats.org/drawingml/2006/wordprocessingDrawing" xmlns:w10="urn:schemas-microsoft-com:office:word" xmlns:w="http://schemas.openxmlformats.org/wordprocessingml/2006/main" xmlns:w14="http://schemas.microsoft.com/office/word/2010/wordml" xmlns:wpg="http://schemas.microsoft.com/office/word/2010/wordprocessingGroup" xmlns:wpi="http://schemas.microsoft.com/office/word/2010/wordprocessingInk" xmlns:wne="http://schemas.microsoft.com/office/word/2006/wordml" xmlns:wps="http://schemas.microsoft.com/office/word/2010/wordprocessingShape" mc:Ignorable="w14 wp14">
+  <w:endnote w:type="separator" w:id="-1">
+    <w:p>
+      <w:pPr>
+        <w:spacing w:after="0" w:line="240" w:lineRule="auto"/>
+      </w:pPr>
+      <w:r>
+        <w:separator/>
+      </w:r>
+    </w:p>
+  </w:endnote>
+  <w:endnote w:type="continuationSeparator" w:id="0">
+    <w:p>
+      <w:pPr>
+        <w:spacing w:after="0" w:line="240" w:lineRule="auto"/>
+      </w:pPr>
+      <w:r>
+        <w:continuationSeparator/>
+      </w:r>
+    </w:p>
+  </w:endnote>
+</w:endnotes>
+</file>
+
+<file path=word/footer1.xml><?xml version="1.0" encoding="utf-8"?>
+<w:ftr xmlns:wpc="http://schemas.microsoft.com/office/word/2010/wordprocessingCanvas" xmlns:mc="http://schemas.openxmlformats.org/markup-compatibility/2006" xmlns:o="urn:schemas-microsoft-com:office:office" xmlns:r="http://schemas.openxmlformats.org/officeDocument/2006/relationships" xmlns:m="http://schemas.openxmlformats.org/officeDocument/2006/math" xmlns:v="urn:schemas-microsoft-com:vml" xmlns:wp14="http://schemas.microsoft.com/office/word/2010/wordprocessingDrawing" xmlns:wp="http://schemas.openxmlformats.org/drawingml/2006/wordprocessingDrawing" xmlns:w10="urn:schemas-microsoft-com:office:word" xmlns:w="http://schemas.openxmlformats.org/wordprocessingml/2006/main" xmlns:w14="http://schemas.microsoft.com/office/word/2010/wordml" xmlns:wpg="http://schemas.microsoft.com/office/word/2010/wordprocessingGroup" xmlns:wpi="http://schemas.microsoft.com/office/word/2010/wordprocessingInk" xmlns:wne="http://schemas.microsoft.com/office/word/2006/wordml" xmlns:wps="http://schemas.microsoft.com/office/word/2010/wordprocessingShape" mc:Ignorable="w14 wp14">
+  <w:p>
+    <w:pPr>
+      <w:pStyle w:val="Pieddepage"/>
+    </w:pPr>
+  </w:p>
+</w:ftr>
+</file>
+
+<file path=word/footer2.xml><?xml version="1.0" encoding="utf-8"?>
+<w:ftr xmlns:wpc="http://schemas.microsoft.com/office/word/2010/wordprocessingCanvas" xmlns:mc="http://schemas.openxmlformats.org/markup-compatibility/2006" xmlns:o="urn:schemas-microsoft-com:office:office" xmlns:r="http://schemas.openxmlformats.org/officeDocument/2006/relationships" xmlns:m="http://schemas.openxmlformats.org/officeDocument/2006/math" xmlns:v="urn:schemas-microsoft-com:vml" xmlns:wp14="http://schemas.microsoft.com/office/word/2010/wordprocessingDrawing" xmlns:wp="http://schemas.openxmlformats.org/drawingml/2006/wordprocessingDrawing" xmlns:w10="urn:schemas-microsoft-com:office:word" xmlns:w="http://schemas.openxmlformats.org/wordprocessingml/2006/main" xmlns:w14="http://schemas.microsoft.com/office/word/2010/wordml" xmlns:wpg="http://schemas.microsoft.com/office/word/2010/wordprocessingGroup" xmlns:wpi="http://schemas.microsoft.com/office/word/2010/wordprocessingInk" xmlns:wne="http://schemas.microsoft.com/office/word/2006/wordml" xmlns:wps="http://schemas.microsoft.com/office/word/2010/wordprocessingShape" mc:Ignorable="w14 wp14">
+  <w:sdt>
+    <w:sdtPr>
+      <w:id w:val="518968098"/>
+      <w:docPartObj>
+        <w:docPartGallery w:val="Page Numbers (Bottom of Page)"/>
+        <w:docPartUnique/>
+      </w:docPartObj>
+    </w:sdtPr>
+    <w:sdtContent>
+      <w:p>
+        <w:pPr>
+          <w:pStyle w:val="Pieddepage"/>
+        </w:pPr>
+        <w:r>
+          <w:fldChar w:fldCharType="begin"/>
+        </w:r>
+        <w:r>
+          <w:instrText>PAGE   \* MERGEFORMAT</w:instrText>
+        </w:r>
+        <w:r>
+          <w:fldChar w:fldCharType="separate"/>
+        </w:r>
+        <w:r>
+          <w:rPr>
+            <w:noProof/>
+            <w:lang w:val="fr-FR"/>
+          </w:rPr>
+          <w:t>25</w:t>
+        </w:r>
+        <w:r>
+          <w:fldChar w:fldCharType="end"/>
+        </w:r>
+      </w:p>
+    </w:sdtContent>
+  </w:sdt>
+  <w:p>
+    <w:pPr>
+      <w:pStyle w:val="Pieddepage"/>
+    </w:pPr>
+  </w:p>
+</w:ftr>
+</file>
+
+<file path=word/footer3.xml><?xml version="1.0" encoding="utf-8"?>
+<w:ftr xmlns:wpc="http://schemas.microsoft.com/office/word/2010/wordprocessingCanvas" xmlns:mc="http://schemas.openxmlformats.org/markup-compatibility/2006" xmlns:o="urn:schemas-microsoft-com:office:office" xmlns:r="http://schemas.openxmlformats.org/officeDocument/2006/relationships" xmlns:m="http://schemas.openxmlformats.org/officeDocument/2006/math" xmlns:v="urn:schemas-microsoft-com:vml" xmlns:wp14="http://schemas.microsoft.com/office/word/2010/wordprocessingDrawing" xmlns:wp="http://schemas.openxmlformats.org/drawingml/2006/wordprocessingDrawing" xmlns:w10="urn:schemas-microsoft-com:office:word" xmlns:w="http://schemas.openxmlformats.org/wordprocessingml/2006/main" xmlns:w14="http://schemas.microsoft.com/office/word/2010/wordml" xmlns:wpg="http://schemas.microsoft.com/office/word/2010/wordprocessingGroup" xmlns:wpi="http://schemas.microsoft.com/office/word/2010/wordprocessingInk" xmlns:wne="http://schemas.microsoft.com/office/word/2006/wordml" xmlns:wps="http://schemas.microsoft.com/office/word/2010/wordprocessingShape" mc:Ignorable="w14 wp14">
+  <w:p>
+    <w:pPr>
+      <w:pStyle w:val="Pieddepage"/>
+    </w:pPr>
+  </w:p>
+</w:ftr>
+</file>
+
+<file path=word/footnotes.xml><?xml version="1.0" encoding="utf-8"?>
+<w:footnotes xmlns:wpc="http://schemas.microsoft.com/office/word/2010/wordprocessingCanvas" xmlns:mc="http://schemas.openxmlformats.org/markup-compatibility/2006" xmlns:o="urn:schemas-microsoft-com:office:office" xmlns:r="http://schemas.openxmlformats.org/officeDocument/2006/relationships" xmlns:m="http://schemas.openxmlformats.org/officeDocument/2006/math" xmlns:v="urn:schemas-microsoft-com:vml" xmlns:wp14="http://schemas.microsoft.com/office/word/2010/wordprocessingDrawing" xmlns:wp="http://schemas.openxmlformats.org/drawingml/2006/wordprocessingDrawing" xmlns:w10="urn:schemas-microsoft-com:office:word" xmlns:w="http://schemas.openxmlformats.org/wordprocessingml/2006/main" xmlns:w14="http://schemas.microsoft.com/office/word/2010/wordml" xmlns:wpg="http://schemas.microsoft.com/office/word/2010/wordprocessingGroup" xmlns:wpi="http://schemas.microsoft.com/office/word/2010/wordprocessingInk" xmlns:wne="http://schemas.microsoft.com/office/word/2006/wordml" xmlns:wps="http://schemas.microsoft.com/office/word/2010/wordprocessingShape" mc:Ignorable="w14 wp14">
+  <w:footnote w:type="separator" w:id="-1">
+    <w:p>
+      <w:pPr>
+        <w:spacing w:after="0" w:line="240" w:lineRule="auto"/>
+      </w:pPr>
+      <w:r>
+        <w:separator/>
+      </w:r>
+    </w:p>
+  </w:footnote>
+  <w:footnote w:type="continuationSeparator" w:id="0">
+    <w:p>
+      <w:pPr>
+        <w:spacing w:after="0" w:line="240" w:lineRule="auto"/>
+      </w:pPr>
+      <w:r>
+        <w:continuationSeparator/>
+      </w:r>
+    </w:p>
+  </w:footnote>
+</w:footnotes>
+</file>
+
+<file path=word/header1.xml><?xml version="1.0" encoding="utf-8"?>
+<w:hdr xmlns:wpc="http://schemas.microsoft.com/office/word/2010/wordprocessingCanvas" xmlns:mc="http://schemas.openxmlformats.org/markup-compatibility/2006" xmlns:o="urn:schemas-microsoft-com:office:office" xmlns:r="http://schemas.openxmlformats.org/officeDocument/2006/relationships" xmlns:m="http://schemas.openxmlformats.org/officeDocument/2006/math" xmlns:v="urn:schemas-microsoft-com:vml" xmlns:wp14="http://schemas.microsoft.com/office/word/2010/wordprocessingDrawing" xmlns:wp="http://schemas.openxmlformats.org/drawingml/2006/wordprocessingDrawing" xmlns:w10="urn:schemas-microsoft-com:office:word" xmlns:w="http://schemas.openxmlformats.org/wordprocessingml/2006/main" xmlns:w14="http://schemas.microsoft.com/office/word/2010/wordml" xmlns:wpg="http://schemas.microsoft.com/office/word/2010/wordprocessingGroup" xmlns:wpi="http://schemas.microsoft.com/office/word/2010/wordprocessingInk" xmlns:wne="http://schemas.microsoft.com/office/word/2006/wordml" xmlns:wps="http://schemas.microsoft.com/office/word/2010/wordprocessingShape" mc:Ignorable="w14 wp14">
+  <w:p>
+    <w:pPr>
+      <w:pStyle w:val="En-tte"/>
+    </w:pPr>
+  </w:p>
+</w:hdr>
+</file>
+
+<file path=word/header2.xml><?xml version="1.0" encoding="utf-8"?>
+<w:hdr xmlns:wpc="http://schemas.microsoft.com/office/word/2010/wordprocessingCanvas" xmlns:mc="http://schemas.openxmlformats.org/markup-compatibility/2006" xmlns:o="urn:schemas-microsoft-com:office:office" xmlns:r="http://schemas.openxmlformats.org/officeDocument/2006/relationships" xmlns:m="http://schemas.openxmlformats.org/officeDocument/2006/math" xmlns:v="urn:schemas-microsoft-com:vml" xmlns:wp14="http://schemas.microsoft.com/office/word/2010/wordprocessingDrawing" xmlns:wp="http://schemas.openxmlformats.org/drawingml/2006/wordprocessingDrawing" xmlns:w10="urn:schemas-microsoft-com:office:word" xmlns:w="http://schemas.openxmlformats.org/wordprocessingml/2006/main" xmlns:w14="http://schemas.microsoft.com/office/word/2010/wordml" xmlns:wpg="http://schemas.microsoft.com/office/word/2010/wordprocessingGroup" xmlns:wpi="http://schemas.microsoft.com/office/word/2010/wordprocessingInk" xmlns:wne="http://schemas.microsoft.com/office/word/2006/wordml" xmlns:wps="http://schemas.microsoft.com/office/word/2010/wordprocessingShape" mc:Ignorable="w14 wp14">
+  <w:p>
+    <w:pPr>
+      <w:pStyle w:val="En-tte"/>
+    </w:pPr>
+    <w:r>
+      <w:rPr>
+        <w:lang w:val="en-GB"/>
+      </w:rPr>
+      <w:tab/>
+    </w:r>
+    <w:r>
+      <w:rPr>
+        <w:lang w:val="en-GB"/>
+      </w:rPr>
+      <w:tab/>
+    </w:r>
+    <w:r>
+      <w:rPr>
+        <w:lang w:val="en-GB"/>
+      </w:rPr>
+      <w:t>26 January 2015</w:t>
+    </w:r>
+  </w:p>
+  <w:p>
+    <w:pPr>
+      <w:pStyle w:val="En-tte"/>
+      <w:rPr>
+        <w:lang w:val="en-GB"/>
+      </w:rPr>
+    </w:pPr>
+  </w:p>
+</w:hdr>
+</file>
+
+<file path=word/header3.xml><?xml version="1.0" encoding="utf-8"?>
+<w:hdr xmlns:wpc="http://schemas.microsoft.com/office/word/2010/wordprocessingCanvas" xmlns:mc="http://schemas.openxmlformats.org/markup-compatibility/2006" xmlns:o="urn:schemas-microsoft-com:office:office" xmlns:r="http://schemas.openxmlformats.org/officeDocument/2006/relationships" xmlns:m="http://schemas.openxmlformats.org/officeDocument/2006/math" xmlns:v="urn:schemas-microsoft-com:vml" xmlns:wp14="http://schemas.microsoft.com/office/word/2010/wordprocessingDrawing" xmlns:wp="http://schemas.openxmlformats.org/drawingml/2006/wordprocessingDrawing" xmlns:w10="urn:schemas-microsoft-com:office:word" xmlns:w="http://schemas.openxmlformats.org/wordprocessingml/2006/main" xmlns:w14="http://schemas.microsoft.com/office/word/2010/wordml" xmlns:wpg="http://schemas.microsoft.com/office/word/2010/wordprocessingGroup" xmlns:wpi="http://schemas.microsoft.com/office/word/2010/wordprocessingInk" xmlns:wne="http://schemas.microsoft.com/office/word/2006/wordml" xmlns:wps="http://schemas.microsoft.com/office/word/2010/wordprocessingShape" mc:Ignorable="w14 wp14">
+  <w:p>
+    <w:pPr>
+      <w:pStyle w:val="En-tte"/>
+    </w:pPr>
+    <w:bookmarkStart w:id="0" w:name="_GoBack"/>
+    <w:r>
+      <w:rPr>
+        <w:noProof/>
+        <w:lang w:eastAsia="fr-CH"/>
+      </w:rPr>
+      <w:drawing>
+        <wp:anchor distT="0" distB="0" distL="114300" distR="114300" simplePos="0" relativeHeight="251658240" behindDoc="1" locked="0" layoutInCell="1" allowOverlap="1" wp14:anchorId="41C4600A" wp14:editId="25A5495C">
+          <wp:simplePos x="0" y="0"/>
+          <wp:positionH relativeFrom="column">
+            <wp:posOffset>3371850</wp:posOffset>
+          </wp:positionH>
+          <wp:positionV relativeFrom="paragraph">
+            <wp:posOffset>-276225</wp:posOffset>
+          </wp:positionV>
+          <wp:extent cx="3121025" cy="522605"/>
+          <wp:effectExtent l="0" t="0" r="3175" b="0"/>
+          <wp:wrapNone/>
+          <wp:docPr id="9" name="Image 9"/>
+          <wp:cNvGraphicFramePr>
+            <a:graphicFrameLocks xmlns:a="http://schemas.openxmlformats.org/drawingml/2006/main" noChangeAspect="1"/>
+          </wp:cNvGraphicFramePr>
+          <a:graphic xmlns:a="http://schemas.openxmlformats.org/drawingml/2006/main">
+            <a:graphicData uri="http://schemas.openxmlformats.org/drawingml/2006/picture">
+              <pic:pic xmlns:pic="http://schemas.openxmlformats.org/drawingml/2006/picture">
+                <pic:nvPicPr>
+                  <pic:cNvPr id="0" name="ING-logo.jpg"/>
+                  <pic:cNvPicPr/>
+                </pic:nvPicPr>
+                <pic:blipFill>
+                  <a:blip r:embed="rId1" cstate="print">
+                    <a:extLst>
+                      <a:ext uri="{28A0092B-C50C-407E-A947-70E740481C1C}">
+                        <a14:useLocalDpi xmlns:a14="http://schemas.microsoft.com/office/drawing/2010/main" val="0"/>
+                      </a:ext>
+                    </a:extLst>
+                  </a:blip>
+                  <a:stretch>
+                    <a:fillRect/>
+                  </a:stretch>
+                </pic:blipFill>
+                <pic:spPr>
+                  <a:xfrm>
+                    <a:off x="0" y="0"/>
+                    <a:ext cx="3121025" cy="522605"/>
+                  </a:xfrm>
+                  <a:prstGeom prst="rect">
+                    <a:avLst/>
+                  </a:prstGeom>
+                </pic:spPr>
+              </pic:pic>
+            </a:graphicData>
+          </a:graphic>
+          <wp14:sizeRelH relativeFrom="page">
+            <wp14:pctWidth>0</wp14:pctWidth>
+          </wp14:sizeRelH>
+          <wp14:sizeRelV relativeFrom="page">
+            <wp14:pctHeight>0</wp14:pctHeight>
+          </wp14:sizeRelV>
+        </wp:anchor>
+      </w:drawing>
+    </w:r>
+    <w:bookmarkEnd w:id="0"/>
+    <w:r>
+      <w:rPr>
+        <w:lang w:val="en-GB"/>
+      </w:rPr>
+      <w:tab/>
+    </w:r>
+    <w:r>
+      <w:rPr>
+        <w:lang w:val="en-GB"/>
+      </w:rPr>
+      <w:tab/>
+    </w:r>
+    <w:r>
+      <w:rPr>
+        <w:lang w:val="en-GB"/>
+      </w:rPr>
+      <w:tab/>
+    </w:r>
+    <w:r>
+      <w:rPr>
+        <w:lang w:val="en-GB"/>
+      </w:rPr>
+      <w:tab/>
+    </w:r>
+  </w:p>
+</w:hdr>
 </file>
 
 <file path=word/numbering.xml><?xml version="1.0" encoding="utf-8"?>
@@ -7818,8 +8377,124 @@
       </w:rPr>
     </w:lvl>
   </w:abstractNum>
+  <w:abstractNum w:abstractNumId="1">
+    <w:nsid w:val="309E551D"/>
+    <w:multiLevelType w:val="hybridMultilevel"/>
+    <w:tmpl w:val="EE501F96"/>
+    <w:lvl w:ilvl="0" w:tplc="100C0001">
+      <w:start w:val="1"/>
+      <w:numFmt w:val="bullet"/>
+      <w:lvlText w:val=""/>
+      <w:lvlJc w:val="left"/>
+      <w:pPr>
+        <w:ind w:left="720" w:hanging="360"/>
+      </w:pPr>
+      <w:rPr>
+        <w:rFonts w:ascii="Symbol" w:hAnsi="Symbol" w:hint="default"/>
+      </w:rPr>
+    </w:lvl>
+    <w:lvl w:ilvl="1" w:tplc="100C0003" w:tentative="1">
+      <w:start w:val="1"/>
+      <w:numFmt w:val="bullet"/>
+      <w:lvlText w:val="o"/>
+      <w:lvlJc w:val="left"/>
+      <w:pPr>
+        <w:ind w:left="1440" w:hanging="360"/>
+      </w:pPr>
+      <w:rPr>
+        <w:rFonts w:ascii="Courier New" w:hAnsi="Courier New" w:cs="Courier New" w:hint="default"/>
+      </w:rPr>
+    </w:lvl>
+    <w:lvl w:ilvl="2" w:tplc="100C0005" w:tentative="1">
+      <w:start w:val="1"/>
+      <w:numFmt w:val="bullet"/>
+      <w:lvlText w:val=""/>
+      <w:lvlJc w:val="left"/>
+      <w:pPr>
+        <w:ind w:left="2160" w:hanging="360"/>
+      </w:pPr>
+      <w:rPr>
+        <w:rFonts w:ascii="Wingdings" w:hAnsi="Wingdings" w:hint="default"/>
+      </w:rPr>
+    </w:lvl>
+    <w:lvl w:ilvl="3" w:tplc="100C0001" w:tentative="1">
+      <w:start w:val="1"/>
+      <w:numFmt w:val="bullet"/>
+      <w:lvlText w:val=""/>
+      <w:lvlJc w:val="left"/>
+      <w:pPr>
+        <w:ind w:left="2880" w:hanging="360"/>
+      </w:pPr>
+      <w:rPr>
+        <w:rFonts w:ascii="Symbol" w:hAnsi="Symbol" w:hint="default"/>
+      </w:rPr>
+    </w:lvl>
+    <w:lvl w:ilvl="4" w:tplc="100C0003" w:tentative="1">
+      <w:start w:val="1"/>
+      <w:numFmt w:val="bullet"/>
+      <w:lvlText w:val="o"/>
+      <w:lvlJc w:val="left"/>
+      <w:pPr>
+        <w:ind w:left="3600" w:hanging="360"/>
+      </w:pPr>
+      <w:rPr>
+        <w:rFonts w:ascii="Courier New" w:hAnsi="Courier New" w:cs="Courier New" w:hint="default"/>
+      </w:rPr>
+    </w:lvl>
+    <w:lvl w:ilvl="5" w:tplc="100C0005" w:tentative="1">
+      <w:start w:val="1"/>
+      <w:numFmt w:val="bullet"/>
+      <w:lvlText w:val=""/>
+      <w:lvlJc w:val="left"/>
+      <w:pPr>
+        <w:ind w:left="4320" w:hanging="360"/>
+      </w:pPr>
+      <w:rPr>
+        <w:rFonts w:ascii="Wingdings" w:hAnsi="Wingdings" w:hint="default"/>
+      </w:rPr>
+    </w:lvl>
+    <w:lvl w:ilvl="6" w:tplc="100C0001" w:tentative="1">
+      <w:start w:val="1"/>
+      <w:numFmt w:val="bullet"/>
+      <w:lvlText w:val=""/>
+      <w:lvlJc w:val="left"/>
+      <w:pPr>
+        <w:ind w:left="5040" w:hanging="360"/>
+      </w:pPr>
+      <w:rPr>
+        <w:rFonts w:ascii="Symbol" w:hAnsi="Symbol" w:hint="default"/>
+      </w:rPr>
+    </w:lvl>
+    <w:lvl w:ilvl="7" w:tplc="100C0003" w:tentative="1">
+      <w:start w:val="1"/>
+      <w:numFmt w:val="bullet"/>
+      <w:lvlText w:val="o"/>
+      <w:lvlJc w:val="left"/>
+      <w:pPr>
+        <w:ind w:left="5760" w:hanging="360"/>
+      </w:pPr>
+      <w:rPr>
+        <w:rFonts w:ascii="Courier New" w:hAnsi="Courier New" w:cs="Courier New" w:hint="default"/>
+      </w:rPr>
+    </w:lvl>
+    <w:lvl w:ilvl="8" w:tplc="100C0005" w:tentative="1">
+      <w:start w:val="1"/>
+      <w:numFmt w:val="bullet"/>
+      <w:lvlText w:val=""/>
+      <w:lvlJc w:val="left"/>
+      <w:pPr>
+        <w:ind w:left="6480" w:hanging="360"/>
+      </w:pPr>
+      <w:rPr>
+        <w:rFonts w:ascii="Wingdings" w:hAnsi="Wingdings" w:hint="default"/>
+      </w:rPr>
+    </w:lvl>
+  </w:abstractNum>
   <w:num w:numId="1">
     <w:abstractNumId w:val="0"/>
+  </w:num>
+  <w:num w:numId="2">
+    <w:abstractNumId w:val="1"/>
   </w:num>
 </w:numbering>
 </file>
@@ -8160,6 +8835,105 @@
       <w:color w:val="808080"/>
     </w:rPr>
   </w:style>
+  <w:style w:type="character" w:customStyle="1" w:styleId="apple-converted-space">
+    <w:name w:val="apple-converted-space"/>
+    <w:basedOn w:val="Policepardfaut"/>
+    <w:rsid w:val="00B9693F"/>
+  </w:style>
+  <w:style w:type="paragraph" w:styleId="Paragraphedeliste">
+    <w:name w:val="List Paragraph"/>
+    <w:basedOn w:val="Normal"/>
+    <w:uiPriority w:val="34"/>
+    <w:qFormat/>
+    <w:rsid w:val="00B77C6C"/>
+    <w:pPr>
+      <w:ind w:left="720"/>
+      <w:contextualSpacing/>
+    </w:pPr>
+  </w:style>
+  <w:style w:type="paragraph" w:styleId="Titre">
+    <w:name w:val="Title"/>
+    <w:basedOn w:val="Normal"/>
+    <w:next w:val="Normal"/>
+    <w:link w:val="TitreCar"/>
+    <w:uiPriority w:val="10"/>
+    <w:qFormat/>
+    <w:rsid w:val="00D212CC"/>
+    <w:pPr>
+      <w:pBdr>
+        <w:bottom w:val="single" w:sz="8" w:space="4" w:color="4F81BD" w:themeColor="accent1"/>
+      </w:pBdr>
+      <w:spacing w:after="300" w:line="240" w:lineRule="auto"/>
+      <w:contextualSpacing/>
+    </w:pPr>
+    <w:rPr>
+      <w:rFonts w:asciiTheme="majorHAnsi" w:eastAsiaTheme="majorEastAsia" w:hAnsiTheme="majorHAnsi" w:cstheme="majorBidi"/>
+      <w:color w:val="17365D" w:themeColor="text2" w:themeShade="BF"/>
+      <w:spacing w:val="5"/>
+      <w:kern w:val="28"/>
+      <w:sz w:val="52"/>
+      <w:szCs w:val="52"/>
+    </w:rPr>
+  </w:style>
+  <w:style w:type="character" w:customStyle="1" w:styleId="TitreCar">
+    <w:name w:val="Titre Car"/>
+    <w:basedOn w:val="Policepardfaut"/>
+    <w:link w:val="Titre"/>
+    <w:uiPriority w:val="10"/>
+    <w:rsid w:val="00D212CC"/>
+    <w:rPr>
+      <w:rFonts w:asciiTheme="majorHAnsi" w:eastAsiaTheme="majorEastAsia" w:hAnsiTheme="majorHAnsi" w:cstheme="majorBidi"/>
+      <w:color w:val="17365D" w:themeColor="text2" w:themeShade="BF"/>
+      <w:spacing w:val="5"/>
+      <w:kern w:val="28"/>
+      <w:sz w:val="52"/>
+      <w:szCs w:val="52"/>
+    </w:rPr>
+  </w:style>
+  <w:style w:type="paragraph" w:styleId="En-tte">
+    <w:name w:val="header"/>
+    <w:basedOn w:val="Normal"/>
+    <w:link w:val="En-tteCar"/>
+    <w:uiPriority w:val="99"/>
+    <w:unhideWhenUsed/>
+    <w:rsid w:val="00CF1063"/>
+    <w:pPr>
+      <w:tabs>
+        <w:tab w:val="center" w:pos="4536"/>
+        <w:tab w:val="right" w:pos="9072"/>
+      </w:tabs>
+      <w:spacing w:after="0" w:line="240" w:lineRule="auto"/>
+    </w:pPr>
+  </w:style>
+  <w:style w:type="character" w:customStyle="1" w:styleId="En-tteCar">
+    <w:name w:val="En-tête Car"/>
+    <w:basedOn w:val="Policepardfaut"/>
+    <w:link w:val="En-tte"/>
+    <w:uiPriority w:val="99"/>
+    <w:rsid w:val="00CF1063"/>
+  </w:style>
+  <w:style w:type="paragraph" w:styleId="Pieddepage">
+    <w:name w:val="footer"/>
+    <w:basedOn w:val="Normal"/>
+    <w:link w:val="PieddepageCar"/>
+    <w:uiPriority w:val="99"/>
+    <w:unhideWhenUsed/>
+    <w:rsid w:val="00CF1063"/>
+    <w:pPr>
+      <w:tabs>
+        <w:tab w:val="center" w:pos="4536"/>
+        <w:tab w:val="right" w:pos="9072"/>
+      </w:tabs>
+      <w:spacing w:after="0" w:line="240" w:lineRule="auto"/>
+    </w:pPr>
+  </w:style>
+  <w:style w:type="character" w:customStyle="1" w:styleId="PieddepageCar">
+    <w:name w:val="Pied de page Car"/>
+    <w:basedOn w:val="Policepardfaut"/>
+    <w:link w:val="Pieddepage"/>
+    <w:uiPriority w:val="99"/>
+    <w:rsid w:val="00CF1063"/>
+  </w:style>
 </w:styles>
 </file>
 
@@ -8499,7 +9273,626 @@
       <w:color w:val="808080"/>
     </w:rPr>
   </w:style>
+  <w:style w:type="character" w:customStyle="1" w:styleId="apple-converted-space">
+    <w:name w:val="apple-converted-space"/>
+    <w:basedOn w:val="Policepardfaut"/>
+    <w:rsid w:val="00B9693F"/>
+  </w:style>
+  <w:style w:type="paragraph" w:styleId="Paragraphedeliste">
+    <w:name w:val="List Paragraph"/>
+    <w:basedOn w:val="Normal"/>
+    <w:uiPriority w:val="34"/>
+    <w:qFormat/>
+    <w:rsid w:val="00B77C6C"/>
+    <w:pPr>
+      <w:ind w:left="720"/>
+      <w:contextualSpacing/>
+    </w:pPr>
+  </w:style>
+  <w:style w:type="paragraph" w:styleId="Titre">
+    <w:name w:val="Title"/>
+    <w:basedOn w:val="Normal"/>
+    <w:next w:val="Normal"/>
+    <w:link w:val="TitreCar"/>
+    <w:uiPriority w:val="10"/>
+    <w:qFormat/>
+    <w:rsid w:val="00D212CC"/>
+    <w:pPr>
+      <w:pBdr>
+        <w:bottom w:val="single" w:sz="8" w:space="4" w:color="4F81BD" w:themeColor="accent1"/>
+      </w:pBdr>
+      <w:spacing w:after="300" w:line="240" w:lineRule="auto"/>
+      <w:contextualSpacing/>
+    </w:pPr>
+    <w:rPr>
+      <w:rFonts w:asciiTheme="majorHAnsi" w:eastAsiaTheme="majorEastAsia" w:hAnsiTheme="majorHAnsi" w:cstheme="majorBidi"/>
+      <w:color w:val="17365D" w:themeColor="text2" w:themeShade="BF"/>
+      <w:spacing w:val="5"/>
+      <w:kern w:val="28"/>
+      <w:sz w:val="52"/>
+      <w:szCs w:val="52"/>
+    </w:rPr>
+  </w:style>
+  <w:style w:type="character" w:customStyle="1" w:styleId="TitreCar">
+    <w:name w:val="Titre Car"/>
+    <w:basedOn w:val="Policepardfaut"/>
+    <w:link w:val="Titre"/>
+    <w:uiPriority w:val="10"/>
+    <w:rsid w:val="00D212CC"/>
+    <w:rPr>
+      <w:rFonts w:asciiTheme="majorHAnsi" w:eastAsiaTheme="majorEastAsia" w:hAnsiTheme="majorHAnsi" w:cstheme="majorBidi"/>
+      <w:color w:val="17365D" w:themeColor="text2" w:themeShade="BF"/>
+      <w:spacing w:val="5"/>
+      <w:kern w:val="28"/>
+      <w:sz w:val="52"/>
+      <w:szCs w:val="52"/>
+    </w:rPr>
+  </w:style>
+  <w:style w:type="paragraph" w:styleId="En-tte">
+    <w:name w:val="header"/>
+    <w:basedOn w:val="Normal"/>
+    <w:link w:val="En-tteCar"/>
+    <w:uiPriority w:val="99"/>
+    <w:unhideWhenUsed/>
+    <w:rsid w:val="00CF1063"/>
+    <w:pPr>
+      <w:tabs>
+        <w:tab w:val="center" w:pos="4536"/>
+        <w:tab w:val="right" w:pos="9072"/>
+      </w:tabs>
+      <w:spacing w:after="0" w:line="240" w:lineRule="auto"/>
+    </w:pPr>
+  </w:style>
+  <w:style w:type="character" w:customStyle="1" w:styleId="En-tteCar">
+    <w:name w:val="En-tête Car"/>
+    <w:basedOn w:val="Policepardfaut"/>
+    <w:link w:val="En-tte"/>
+    <w:uiPriority w:val="99"/>
+    <w:rsid w:val="00CF1063"/>
+  </w:style>
+  <w:style w:type="paragraph" w:styleId="Pieddepage">
+    <w:name w:val="footer"/>
+    <w:basedOn w:val="Normal"/>
+    <w:link w:val="PieddepageCar"/>
+    <w:uiPriority w:val="99"/>
+    <w:unhideWhenUsed/>
+    <w:rsid w:val="00CF1063"/>
+    <w:pPr>
+      <w:tabs>
+        <w:tab w:val="center" w:pos="4536"/>
+        <w:tab w:val="right" w:pos="9072"/>
+      </w:tabs>
+      <w:spacing w:after="0" w:line="240" w:lineRule="auto"/>
+    </w:pPr>
+  </w:style>
+  <w:style w:type="character" w:customStyle="1" w:styleId="PieddepageCar">
+    <w:name w:val="Pied de page Car"/>
+    <w:basedOn w:val="Policepardfaut"/>
+    <w:link w:val="Pieddepage"/>
+    <w:uiPriority w:val="99"/>
+    <w:rsid w:val="00CF1063"/>
+  </w:style>
 </w:styles>
+</file>
+
+<file path=word/glossary/document.xml><?xml version="1.0" encoding="utf-8"?>
+<w:glossaryDocument xmlns:wpc="http://schemas.microsoft.com/office/word/2010/wordprocessingCanvas" xmlns:mc="http://schemas.openxmlformats.org/markup-compatibility/2006" xmlns:o="urn:schemas-microsoft-com:office:office" xmlns:r="http://schemas.openxmlformats.org/officeDocument/2006/relationships" xmlns:m="http://schemas.openxmlformats.org/officeDocument/2006/math" xmlns:v="urn:schemas-microsoft-com:vml" xmlns:wp14="http://schemas.microsoft.com/office/word/2010/wordprocessingDrawing" xmlns:wp="http://schemas.openxmlformats.org/drawingml/2006/wordprocessingDrawing" xmlns:w10="urn:schemas-microsoft-com:office:word" xmlns:w="http://schemas.openxmlformats.org/wordprocessingml/2006/main" xmlns:w14="http://schemas.microsoft.com/office/word/2010/wordml" xmlns:wpg="http://schemas.microsoft.com/office/word/2010/wordprocessingGroup" xmlns:wpi="http://schemas.microsoft.com/office/word/2010/wordprocessingInk" xmlns:wne="http://schemas.microsoft.com/office/word/2006/wordml" xmlns:wps="http://schemas.microsoft.com/office/word/2010/wordprocessingShape" mc:Ignorable="w14 wp14"/>
+</file>
+
+<file path=word/glossary/fontTable.xml><?xml version="1.0" encoding="utf-8"?>
+<w:fonts xmlns:mc="http://schemas.openxmlformats.org/markup-compatibility/2006" xmlns:r="http://schemas.openxmlformats.org/officeDocument/2006/relationships" xmlns:w="http://schemas.openxmlformats.org/wordprocessingml/2006/main" xmlns:w14="http://schemas.microsoft.com/office/word/2010/wordml" mc:Ignorable="w14">
+  <w:font w:name="Symbol">
+    <w:panose1 w:val="05050102010706020507"/>
+    <w:charset w:val="02"/>
+    <w:family w:val="roman"/>
+    <w:pitch w:val="variable"/>
+    <w:sig w:usb0="00000000" w:usb1="10000000" w:usb2="00000000" w:usb3="00000000" w:csb0="80000000" w:csb1="00000000"/>
+  </w:font>
+  <w:font w:name="Times New Roman">
+    <w:panose1 w:val="02020603050405020304"/>
+    <w:charset w:val="00"/>
+    <w:family w:val="roman"/>
+    <w:pitch w:val="variable"/>
+    <w:sig w:usb0="E0002AFF" w:usb1="C0007841" w:usb2="00000009" w:usb3="00000000" w:csb0="000001FF" w:csb1="00000000"/>
+  </w:font>
+  <w:font w:name="OpenSymbol">
+    <w:panose1 w:val="05010000000000000000"/>
+    <w:charset w:val="00"/>
+    <w:family w:val="auto"/>
+    <w:pitch w:val="variable"/>
+    <w:sig w:usb0="800000AF" w:usb1="1001ECEA" w:usb2="00000000" w:usb3="00000000" w:csb0="00000001" w:csb1="00000000"/>
+  </w:font>
+  <w:font w:name="Courier New">
+    <w:panose1 w:val="02070309020205020404"/>
+    <w:charset w:val="00"/>
+    <w:family w:val="modern"/>
+    <w:pitch w:val="fixed"/>
+    <w:sig w:usb0="E0002AFF" w:usb1="C0007843" w:usb2="00000009" w:usb3="00000000" w:csb0="000001FF" w:csb1="00000000"/>
+  </w:font>
+  <w:font w:name="Wingdings">
+    <w:panose1 w:val="05000000000000000000"/>
+    <w:charset w:val="02"/>
+    <w:family w:val="auto"/>
+    <w:pitch w:val="variable"/>
+    <w:sig w:usb0="00000000" w:usb1="10000000" w:usb2="00000000" w:usb3="00000000" w:csb0="80000000" w:csb1="00000000"/>
+  </w:font>
+  <w:font w:name="Calibri">
+    <w:panose1 w:val="020F0502020204030204"/>
+    <w:charset w:val="00"/>
+    <w:family w:val="swiss"/>
+    <w:pitch w:val="variable"/>
+    <w:sig w:usb0="E00002FF" w:usb1="4000ACFF" w:usb2="00000001" w:usb3="00000000" w:csb0="0000019F" w:csb1="00000000"/>
+  </w:font>
+  <w:font w:name="Cambria">
+    <w:panose1 w:val="02040503050406030204"/>
+    <w:charset w:val="00"/>
+    <w:family w:val="roman"/>
+    <w:pitch w:val="variable"/>
+    <w:sig w:usb0="E00002FF" w:usb1="400004FF" w:usb2="00000000" w:usb3="00000000" w:csb0="0000019F" w:csb1="00000000"/>
+  </w:font>
+  <w:font w:name="SimSun">
+    <w:altName w:val="宋体"/>
+    <w:panose1 w:val="02010600030101010101"/>
+    <w:charset w:val="86"/>
+    <w:family w:val="auto"/>
+    <w:pitch w:val="variable"/>
+    <w:sig w:usb0="00000003" w:usb1="288F0000" w:usb2="00000016" w:usb3="00000000" w:csb0="00040001" w:csb1="00000000"/>
+  </w:font>
+  <w:font w:name="Mangal">
+    <w:panose1 w:val="02040503050203030202"/>
+    <w:charset w:val="00"/>
+    <w:family w:val="roman"/>
+    <w:pitch w:val="variable"/>
+    <w:sig w:usb0="00008003" w:usb1="00000000" w:usb2="00000000" w:usb3="00000000" w:csb0="00000001" w:csb1="00000000"/>
+  </w:font>
+  <w:font w:name="Tahoma">
+    <w:panose1 w:val="020B0604030504040204"/>
+    <w:charset w:val="00"/>
+    <w:family w:val="swiss"/>
+    <w:pitch w:val="variable"/>
+    <w:sig w:usb0="E1002EFF" w:usb1="C000605B" w:usb2="00000029" w:usb3="00000000" w:csb0="000101FF" w:csb1="00000000"/>
+  </w:font>
+  <w:font w:name="Helvetica">
+    <w:panose1 w:val="020B0604020202020204"/>
+    <w:charset w:val="00"/>
+    <w:family w:val="swiss"/>
+    <w:pitch w:val="variable"/>
+    <w:sig w:usb0="20002A87" w:usb1="00000000" w:usb2="00000000" w:usb3="00000000" w:csb0="000001FF" w:csb1="00000000"/>
+  </w:font>
+</w:fonts>
+</file>
+
+<file path=word/glossary/settings.xml><?xml version="1.0" encoding="utf-8"?>
+<w:settings xmlns:mc="http://schemas.openxmlformats.org/markup-compatibility/2006" xmlns:o="urn:schemas-microsoft-com:office:office" xmlns:r="http://schemas.openxmlformats.org/officeDocument/2006/relationships" xmlns:m="http://schemas.openxmlformats.org/officeDocument/2006/math" xmlns:v="urn:schemas-microsoft-com:vml" xmlns:w10="urn:schemas-microsoft-com:office:word" xmlns:w="http://schemas.openxmlformats.org/wordprocessingml/2006/main" xmlns:w14="http://schemas.microsoft.com/office/word/2010/wordml" xmlns:sl="http://schemas.openxmlformats.org/schemaLibrary/2006/main" mc:Ignorable="w14">
+  <w:view w:val="normal"/>
+  <w:defaultTabStop w:val="708"/>
+  <w:hyphenationZone w:val="425"/>
+  <w:characterSpacingControl w:val="doNotCompress"/>
+  <w:compat>
+    <w:useFELayout/>
+    <w:compatSetting w:name="compatibilityMode" w:uri="http://schemas.microsoft.com/office/word" w:val="14"/>
+    <w:compatSetting w:name="overrideTableStyleFontSizeAndJustification" w:uri="http://schemas.microsoft.com/office/word" w:val="1"/>
+    <w:compatSetting w:name="enableOpenTypeFeatures" w:uri="http://schemas.microsoft.com/office/word" w:val="1"/>
+    <w:compatSetting w:name="doNotFlipMirrorIndents" w:uri="http://schemas.microsoft.com/office/word" w:val="1"/>
+  </w:compat>
+  <w:rsids>
+    <w:rsidRoot w:val="00DE7210"/>
+    <w:rsid w:val="00B621FB"/>
+    <w:rsid w:val="00DE7210"/>
+  </w:rsids>
+  <m:mathPr>
+    <m:mathFont m:val="Cambria Math"/>
+    <m:brkBin m:val="before"/>
+    <m:brkBinSub m:val="--"/>
+    <m:smallFrac m:val="0"/>
+    <m:dispDef/>
+    <m:lMargin m:val="0"/>
+    <m:rMargin m:val="0"/>
+    <m:defJc m:val="centerGroup"/>
+    <m:wrapIndent m:val="1440"/>
+    <m:intLim m:val="subSup"/>
+    <m:naryLim m:val="undOvr"/>
+  </m:mathPr>
+  <w:themeFontLang w:val="fr-CH"/>
+  <w:clrSchemeMapping w:bg1="light1" w:t1="dark1" w:bg2="light2" w:t2="dark2" w:accent1="accent1" w:accent2="accent2" w:accent3="accent3" w:accent4="accent4" w:accent5="accent5" w:accent6="accent6" w:hyperlink="hyperlink" w:followedHyperlink="followedHyperlink"/>
+  <w:decimalSymbol w:val="."/>
+  <w:listSeparator w:val=";"/>
+</w:settings>
+</file>
+
+<file path=word/glossary/styles.xml><?xml version="1.0" encoding="utf-8"?>
+<w:styles xmlns:mc="http://schemas.openxmlformats.org/markup-compatibility/2006" xmlns:r="http://schemas.openxmlformats.org/officeDocument/2006/relationships" xmlns:w="http://schemas.openxmlformats.org/wordprocessingml/2006/main" xmlns:w14="http://schemas.microsoft.com/office/word/2010/wordml" mc:Ignorable="w14">
+  <w:docDefaults>
+    <w:rPrDefault>
+      <w:rPr>
+        <w:rFonts w:asciiTheme="minorHAnsi" w:eastAsiaTheme="minorEastAsia" w:hAnsiTheme="minorHAnsi" w:cstheme="minorBidi"/>
+        <w:sz w:val="22"/>
+        <w:szCs w:val="22"/>
+        <w:lang w:val="fr-CH" w:eastAsia="fr-CH" w:bidi="ar-SA"/>
+      </w:rPr>
+    </w:rPrDefault>
+    <w:pPrDefault>
+      <w:pPr>
+        <w:spacing w:after="200" w:line="276" w:lineRule="auto"/>
+      </w:pPr>
+    </w:pPrDefault>
+  </w:docDefaults>
+  <w:latentStyles w:defLockedState="0" w:defUIPriority="99" w:defSemiHidden="1" w:defUnhideWhenUsed="1" w:defQFormat="0" w:count="267">
+    <w:lsdException w:name="Normal" w:semiHidden="0" w:uiPriority="0" w:unhideWhenUsed="0" w:qFormat="1"/>
+    <w:lsdException w:name="heading 1" w:semiHidden="0" w:uiPriority="9" w:unhideWhenUsed="0" w:qFormat="1"/>
+    <w:lsdException w:name="heading 2" w:uiPriority="9" w:qFormat="1"/>
+    <w:lsdException w:name="heading 3" w:uiPriority="9" w:qFormat="1"/>
+    <w:lsdException w:name="heading 4" w:uiPriority="9" w:qFormat="1"/>
+    <w:lsdException w:name="heading 5" w:uiPriority="9" w:qFormat="1"/>
+    <w:lsdException w:name="heading 6" w:uiPriority="9" w:qFormat="1"/>
+    <w:lsdException w:name="heading 7" w:uiPriority="9" w:qFormat="1"/>
+    <w:lsdException w:name="heading 8" w:uiPriority="9" w:qFormat="1"/>
+    <w:lsdException w:name="heading 9" w:uiPriority="9" w:qFormat="1"/>
+    <w:lsdException w:name="toc 1" w:uiPriority="39"/>
+    <w:lsdException w:name="toc 2" w:uiPriority="39"/>
+    <w:lsdException w:name="toc 3" w:uiPriority="39"/>
+    <w:lsdException w:name="toc 4" w:uiPriority="39"/>
+    <w:lsdException w:name="toc 5" w:uiPriority="39"/>
+    <w:lsdException w:name="toc 6" w:uiPriority="39"/>
+    <w:lsdException w:name="toc 7" w:uiPriority="39"/>
+    <w:lsdException w:name="toc 8" w:uiPriority="39"/>
+    <w:lsdException w:name="toc 9" w:uiPriority="39"/>
+    <w:lsdException w:name="caption" w:uiPriority="35" w:qFormat="1"/>
+    <w:lsdException w:name="Title" w:semiHidden="0" w:uiPriority="10" w:unhideWhenUsed="0" w:qFormat="1"/>
+    <w:lsdException w:name="Default Paragraph Font" w:uiPriority="1"/>
+    <w:lsdException w:name="Subtitle" w:semiHidden="0" w:uiPriority="11" w:unhideWhenUsed="0" w:qFormat="1"/>
+    <w:lsdException w:name="Strong" w:semiHidden="0" w:uiPriority="22" w:unhideWhenUsed="0" w:qFormat="1"/>
+    <w:lsdException w:name="Emphasis" w:semiHidden="0" w:uiPriority="20" w:unhideWhenUsed="0" w:qFormat="1"/>
+    <w:lsdException w:name="Table Grid" w:semiHidden="0" w:uiPriority="59" w:unhideWhenUsed="0"/>
+    <w:lsdException w:name="Placeholder Text" w:unhideWhenUsed="0"/>
+    <w:lsdException w:name="No Spacing" w:semiHidden="0" w:uiPriority="1" w:unhideWhenUsed="0" w:qFormat="1"/>
+    <w:lsdException w:name="Light Shading" w:semiHidden="0" w:uiPriority="60" w:unhideWhenUsed="0"/>
+    <w:lsdException w:name="Light List" w:semiHidden="0" w:uiPriority="61" w:unhideWhenUsed="0"/>
+    <w:lsdException w:name="Light Grid" w:semiHidden="0" w:uiPriority="62" w:unhideWhenUsed="0"/>
+    <w:lsdException w:name="Medium Shading 1" w:semiHidden="0" w:uiPriority="63" w:unhideWhenUsed="0"/>
+    <w:lsdException w:name="Medium Shading 2" w:semiHidden="0" w:uiPriority="64" w:unhideWhenUsed="0"/>
+    <w:lsdException w:name="Medium List 1" w:semiHidden="0" w:uiPriority="65" w:unhideWhenUsed="0"/>
+    <w:lsdException w:name="Medium List 2" w:semiHidden="0" w:uiPriority="66" w:unhideWhenUsed="0"/>
+    <w:lsdException w:name="Medium Grid 1" w:semiHidden="0" w:uiPriority="67" w:unhideWhenUsed="0"/>
+    <w:lsdException w:name="Medium Grid 2" w:semiHidden="0" w:uiPriority="68" w:unhideWhenUsed="0"/>
+    <w:lsdException w:name="Medium Grid 3" w:semiHidden="0" w:uiPriority="69" w:unhideWhenUsed="0"/>
+    <w:lsdException w:name="Dark List" w:semiHidden="0" w:uiPriority="70" w:unhideWhenUsed="0"/>
+    <w:lsdException w:name="Colorful Shading" w:semiHidden="0" w:uiPriority="71" w:unhideWhenUsed="0"/>
+    <w:lsdException w:name="Colorful List" w:semiHidden="0" w:uiPriority="72" w:unhideWhenUsed="0"/>
+    <w:lsdException w:name="Colorful Grid" w:semiHidden="0" w:uiPriority="73" w:unhideWhenUsed="0"/>
+    <w:lsdException w:name="Light Shading Accent 1" w:semiHidden="0" w:uiPriority="60" w:unhideWhenUsed="0"/>
+    <w:lsdException w:name="Light List Accent 1" w:semiHidden="0" w:uiPriority="61" w:unhideWhenUsed="0"/>
+    <w:lsdException w:name="Light Grid Accent 1" w:semiHidden="0" w:uiPriority="62" w:unhideWhenUsed="0"/>
+    <w:lsdException w:name="Medium Shading 1 Accent 1" w:semiHidden="0" w:uiPriority="63" w:unhideWhenUsed="0"/>
+    <w:lsdException w:name="Medium Shading 2 Accent 1" w:semiHidden="0" w:uiPriority="64" w:unhideWhenUsed="0"/>
+    <w:lsdException w:name="Medium List 1 Accent 1" w:semiHidden="0" w:uiPriority="65" w:unhideWhenUsed="0"/>
+    <w:lsdException w:name="Revision" w:unhideWhenUsed="0"/>
+    <w:lsdException w:name="List Paragraph" w:semiHidden="0" w:uiPriority="34" w:unhideWhenUsed="0" w:qFormat="1"/>
+    <w:lsdException w:name="Quote" w:semiHidden="0" w:uiPriority="29" w:unhideWhenUsed="0" w:qFormat="1"/>
+    <w:lsdException w:name="Intense Quote" w:semiHidden="0" w:uiPriority="30" w:unhideWhenUsed="0" w:qFormat="1"/>
+    <w:lsdException w:name="Medium List 2 Accent 1" w:semiHidden="0" w:uiPriority="66" w:unhideWhenUsed="0"/>
+    <w:lsdException w:name="Medium Grid 1 Accent 1" w:semiHidden="0" w:uiPriority="67" w:unhideWhenUsed="0"/>
+    <w:lsdException w:name="Medium Grid 2 Accent 1" w:semiHidden="0" w:uiPriority="68" w:unhideWhenUsed="0"/>
+    <w:lsdException w:name="Medium Grid 3 Accent 1" w:semiHidden="0" w:uiPriority="69" w:unhideWhenUsed="0"/>
+    <w:lsdException w:name="Dark List Accent 1" w:semiHidden="0" w:uiPriority="70" w:unhideWhenUsed="0"/>
+    <w:lsdException w:name="Colorful Shading Accent 1" w:semiHidden="0" w:uiPriority="71" w:unhideWhenUsed="0"/>
+    <w:lsdException w:name="Colorful List Accent 1" w:semiHidden="0" w:uiPriority="72" w:unhideWhenUsed="0"/>
+    <w:lsdException w:name="Colorful Grid Accent 1" w:semiHidden="0" w:uiPriority="73" w:unhideWhenUsed="0"/>
+    <w:lsdException w:name="Light Shading Accent 2" w:semiHidden="0" w:uiPriority="60" w:unhideWhenUsed="0"/>
+    <w:lsdException w:name="Light List Accent 2" w:semiHidden="0" w:uiPriority="61" w:unhideWhenUsed="0"/>
+    <w:lsdException w:name="Light Grid Accent 2" w:semiHidden="0" w:uiPriority="62" w:unhideWhenUsed="0"/>
+    <w:lsdException w:name="Medium Shading 1 Accent 2" w:semiHidden="0" w:uiPriority="63" w:unhideWhenUsed="0"/>
+    <w:lsdException w:name="Medium Shading 2 Accent 2" w:semiHidden="0" w:uiPriority="64" w:unhideWhenUsed="0"/>
+    <w:lsdException w:name="Medium List 1 Accent 2" w:semiHidden="0" w:uiPriority="65" w:unhideWhenUsed="0"/>
+    <w:lsdException w:name="Medium List 2 Accent 2" w:semiHidden="0" w:uiPriority="66" w:unhideWhenUsed="0"/>
+    <w:lsdException w:name="Medium Grid 1 Accent 2" w:semiHidden="0" w:uiPriority="67" w:unhideWhenUsed="0"/>
+    <w:lsdException w:name="Medium Grid 2 Accent 2" w:semiHidden="0" w:uiPriority="68" w:unhideWhenUsed="0"/>
+    <w:lsdException w:name="Medium Grid 3 Accent 2" w:semiHidden="0" w:uiPriority="69" w:unhideWhenUsed="0"/>
+    <w:lsdException w:name="Dark List Accent 2" w:semiHidden="0" w:uiPriority="70" w:unhideWhenUsed="0"/>
+    <w:lsdException w:name="Colorful Shading Accent 2" w:semiHidden="0" w:uiPriority="71" w:unhideWhenUsed="0"/>
+    <w:lsdException w:name="Colorful List Accent 2" w:semiHidden="0" w:uiPriority="72" w:unhideWhenUsed="0"/>
+    <w:lsdException w:name="Colorful Grid Accent 2" w:semiHidden="0" w:uiPriority="73" w:unhideWhenUsed="0"/>
+    <w:lsdException w:name="Light Shading Accent 3" w:semiHidden="0" w:uiPriority="60" w:unhideWhenUsed="0"/>
+    <w:lsdException w:name="Light List Accent 3" w:semiHidden="0" w:uiPriority="61" w:unhideWhenUsed="0"/>
+    <w:lsdException w:name="Light Grid Accent 3" w:semiHidden="0" w:uiPriority="62" w:unhideWhenUsed="0"/>
+    <w:lsdException w:name="Medium Shading 1 Accent 3" w:semiHidden="0" w:uiPriority="63" w:unhideWhenUsed="0"/>
+    <w:lsdException w:name="Medium Shading 2 Accent 3" w:semiHidden="0" w:uiPriority="64" w:unhideWhenUsed="0"/>
+    <w:lsdException w:name="Medium List 1 Accent 3" w:semiHidden="0" w:uiPriority="65" w:unhideWhenUsed="0"/>
+    <w:lsdException w:name="Medium List 2 Accent 3" w:semiHidden="0" w:uiPriority="66" w:unhideWhenUsed="0"/>
+    <w:lsdException w:name="Medium Grid 1 Accent 3" w:semiHidden="0" w:uiPriority="67" w:unhideWhenUsed="0"/>
+    <w:lsdException w:name="Medium Grid 2 Accent 3" w:semiHidden="0" w:uiPriority="68" w:unhideWhenUsed="0"/>
+    <w:lsdException w:name="Medium Grid 3 Accent 3" w:semiHidden="0" w:uiPriority="69" w:unhideWhenUsed="0"/>
+    <w:lsdException w:name="Dark List Accent 3" w:semiHidden="0" w:uiPriority="70" w:unhideWhenUsed="0"/>
+    <w:lsdException w:name="Colorful Shading Accent 3" w:semiHidden="0" w:uiPriority="71" w:unhideWhenUsed="0"/>
+    <w:lsdException w:name="Colorful List Accent 3" w:semiHidden="0" w:uiPriority="72" w:unhideWhenUsed="0"/>
+    <w:lsdException w:name="Colorful Grid Accent 3" w:semiHidden="0" w:uiPriority="73" w:unhideWhenUsed="0"/>
+    <w:lsdException w:name="Light Shading Accent 4" w:semiHidden="0" w:uiPriority="60" w:unhideWhenUsed="0"/>
+    <w:lsdException w:name="Light List Accent 4" w:semiHidden="0" w:uiPriority="61" w:unhideWhenUsed="0"/>
+    <w:lsdException w:name="Light Grid Accent 4" w:semiHidden="0" w:uiPriority="62" w:unhideWhenUsed="0"/>
+    <w:lsdException w:name="Medium Shading 1 Accent 4" w:semiHidden="0" w:uiPriority="63" w:unhideWhenUsed="0"/>
+    <w:lsdException w:name="Medium Shading 2 Accent 4" w:semiHidden="0" w:uiPriority="64" w:unhideWhenUsed="0"/>
+    <w:lsdException w:name="Medium List 1 Accent 4" w:semiHidden="0" w:uiPriority="65" w:unhideWhenUsed="0"/>
+    <w:lsdException w:name="Medium List 2 Accent 4" w:semiHidden="0" w:uiPriority="66" w:unhideWhenUsed="0"/>
+    <w:lsdException w:name="Medium Grid 1 Accent 4" w:semiHidden="0" w:uiPriority="67" w:unhideWhenUsed="0"/>
+    <w:lsdException w:name="Medium Grid 2 Accent 4" w:semiHidden="0" w:uiPriority="68" w:unhideWhenUsed="0"/>
+    <w:lsdException w:name="Medium Grid 3 Accent 4" w:semiHidden="0" w:uiPriority="69" w:unhideWhenUsed="0"/>
+    <w:lsdException w:name="Dark List Accent 4" w:semiHidden="0" w:uiPriority="70" w:unhideWhenUsed="0"/>
+    <w:lsdException w:name="Colorful Shading Accent 4" w:semiHidden="0" w:uiPriority="71" w:unhideWhenUsed="0"/>
+    <w:lsdException w:name="Colorful List Accent 4" w:semiHidden="0" w:uiPriority="72" w:unhideWhenUsed="0"/>
+    <w:lsdException w:name="Colorful Grid Accent 4" w:semiHidden="0" w:uiPriority="73" w:unhideWhenUsed="0"/>
+    <w:lsdException w:name="Light Shading Accent 5" w:semiHidden="0" w:uiPriority="60" w:unhideWhenUsed="0"/>
+    <w:lsdException w:name="Light List Accent 5" w:semiHidden="0" w:uiPriority="61" w:unhideWhenUsed="0"/>
+    <w:lsdException w:name="Light Grid Accent 5" w:semiHidden="0" w:uiPriority="62" w:unhideWhenUsed="0"/>
+    <w:lsdException w:name="Medium Shading 1 Accent 5" w:semiHidden="0" w:uiPriority="63" w:unhideWhenUsed="0"/>
+    <w:lsdException w:name="Medium Shading 2 Accent 5" w:semiHidden="0" w:uiPriority="64" w:unhideWhenUsed="0"/>
+    <w:lsdException w:name="Medium List 1 Accent 5" w:semiHidden="0" w:uiPriority="65" w:unhideWhenUsed="0"/>
+    <w:lsdException w:name="Medium List 2 Accent 5" w:semiHidden="0" w:uiPriority="66" w:unhideWhenUsed="0"/>
+    <w:lsdException w:name="Medium Grid 1 Accent 5" w:semiHidden="0" w:uiPriority="67" w:unhideWhenUsed="0"/>
+    <w:lsdException w:name="Medium Grid 2 Accent 5" w:semiHidden="0" w:uiPriority="68" w:unhideWhenUsed="0"/>
+    <w:lsdException w:name="Medium Grid 3 Accent 5" w:semiHidden="0" w:uiPriority="69" w:unhideWhenUsed="0"/>
+    <w:lsdException w:name="Dark List Accent 5" w:semiHidden="0" w:uiPriority="70" w:unhideWhenUsed="0"/>
+    <w:lsdException w:name="Colorful Shading Accent 5" w:semiHidden="0" w:uiPriority="71" w:unhideWhenUsed="0"/>
+    <w:lsdException w:name="Colorful List Accent 5" w:semiHidden="0" w:uiPriority="72" w:unhideWhenUsed="0"/>
+    <w:lsdException w:name="Colorful Grid Accent 5" w:semiHidden="0" w:uiPriority="73" w:unhideWhenUsed="0"/>
+    <w:lsdException w:name="Light Shading Accent 6" w:semiHidden="0" w:uiPriority="60" w:unhideWhenUsed="0"/>
+    <w:lsdException w:name="Light List Accent 6" w:semiHidden="0" w:uiPriority="61" w:unhideWhenUsed="0"/>
+    <w:lsdException w:name="Light Grid Accent 6" w:semiHidden="0" w:uiPriority="62" w:unhideWhenUsed="0"/>
+    <w:lsdException w:name="Medium Shading 1 Accent 6" w:semiHidden="0" w:uiPriority="63" w:unhideWhenUsed="0"/>
+    <w:lsdException w:name="Medium Shading 2 Accent 6" w:semiHidden="0" w:uiPriority="64" w:unhideWhenUsed="0"/>
+    <w:lsdException w:name="Medium List 1 Accent 6" w:semiHidden="0" w:uiPriority="65" w:unhideWhenUsed="0"/>
+    <w:lsdException w:name="Medium List 2 Accent 6" w:semiHidden="0" w:uiPriority="66" w:unhideWhenUsed="0"/>
+    <w:lsdException w:name="Medium Grid 1 Accent 6" w:semiHidden="0" w:uiPriority="67" w:unhideWhenUsed="0"/>
+    <w:lsdException w:name="Medium Grid 2 Accent 6" w:semiHidden="0" w:uiPriority="68" w:unhideWhenUsed="0"/>
+    <w:lsdException w:name="Medium Grid 3 Accent 6" w:semiHidden="0" w:uiPriority="69" w:unhideWhenUsed="0"/>
+    <w:lsdException w:name="Dark List Accent 6" w:semiHidden="0" w:uiPriority="70" w:unhideWhenUsed="0"/>
+    <w:lsdException w:name="Colorful Shading Accent 6" w:semiHidden="0" w:uiPriority="71" w:unhideWhenUsed="0"/>
+    <w:lsdException w:name="Colorful List Accent 6" w:semiHidden="0" w:uiPriority="72" w:unhideWhenUsed="0"/>
+    <w:lsdException w:name="Colorful Grid Accent 6" w:semiHidden="0" w:uiPriority="73" w:unhideWhenUsed="0"/>
+    <w:lsdException w:name="Subtle Emphasis" w:semiHidden="0" w:uiPriority="19" w:unhideWhenUsed="0" w:qFormat="1"/>
+    <w:lsdException w:name="Intense Emphasis" w:semiHidden="0" w:uiPriority="21" w:unhideWhenUsed="0" w:qFormat="1"/>
+    <w:lsdException w:name="Subtle Reference" w:semiHidden="0" w:uiPriority="31" w:unhideWhenUsed="0" w:qFormat="1"/>
+    <w:lsdException w:name="Intense Reference" w:semiHidden="0" w:uiPriority="32" w:unhideWhenUsed="0" w:qFormat="1"/>
+    <w:lsdException w:name="Book Title" w:semiHidden="0" w:uiPriority="33" w:unhideWhenUsed="0" w:qFormat="1"/>
+    <w:lsdException w:name="Bibliography" w:uiPriority="37"/>
+    <w:lsdException w:name="TOC Heading" w:uiPriority="39" w:qFormat="1"/>
+  </w:latentStyles>
+  <w:style w:type="paragraph" w:default="1" w:styleId="Normal">
+    <w:name w:val="Normal"/>
+    <w:qFormat/>
+  </w:style>
+  <w:style w:type="character" w:default="1" w:styleId="Policepardfaut">
+    <w:name w:val="Default Paragraph Font"/>
+    <w:uiPriority w:val="1"/>
+    <w:semiHidden/>
+    <w:unhideWhenUsed/>
+  </w:style>
+  <w:style w:type="table" w:default="1" w:styleId="TableauNormal">
+    <w:name w:val="Normal Table"/>
+    <w:uiPriority w:val="99"/>
+    <w:semiHidden/>
+    <w:unhideWhenUsed/>
+    <w:tblPr>
+      <w:tblInd w:w="0" w:type="dxa"/>
+      <w:tblCellMar>
+        <w:top w:w="0" w:type="dxa"/>
+        <w:left w:w="108" w:type="dxa"/>
+        <w:bottom w:w="0" w:type="dxa"/>
+        <w:right w:w="108" w:type="dxa"/>
+      </w:tblCellMar>
+    </w:tblPr>
+  </w:style>
+  <w:style w:type="numbering" w:default="1" w:styleId="Aucuneliste">
+    <w:name w:val="No List"/>
+    <w:uiPriority w:val="99"/>
+    <w:semiHidden/>
+    <w:unhideWhenUsed/>
+  </w:style>
+  <w:style w:type="paragraph" w:customStyle="1" w:styleId="B0333B77C54E42BDA92FCF606D313577">
+    <w:name w:val="B0333B77C54E42BDA92FCF606D313577"/>
+    <w:rsid w:val="00DE7210"/>
+  </w:style>
+</w:styles>
+</file>
+
+<file path=word/glossary/stylesWithEffects.xml><?xml version="1.0" encoding="utf-8"?>
+<w:styles xmlns:wpc="http://schemas.microsoft.com/office/word/2010/wordprocessingCanvas" xmlns:mc="http://schemas.openxmlformats.org/markup-compatibility/2006" xmlns:o="urn:schemas-microsoft-com:office:office" xmlns:r="http://schemas.openxmlformats.org/officeDocument/2006/relationships" xmlns:m="http://schemas.openxmlformats.org/officeDocument/2006/math" xmlns:v="urn:schemas-microsoft-com:vml" xmlns:wp14="http://schemas.microsoft.com/office/word/2010/wordprocessingDrawing" xmlns:wp="http://schemas.openxmlformats.org/drawingml/2006/wordprocessingDrawing" xmlns:w10="urn:schemas-microsoft-com:office:word" xmlns:w="http://schemas.openxmlformats.org/wordprocessingml/2006/main" xmlns:w14="http://schemas.microsoft.com/office/word/2010/wordml" xmlns:wpg="http://schemas.microsoft.com/office/word/2010/wordprocessingGroup" xmlns:wpi="http://schemas.microsoft.com/office/word/2010/wordprocessingInk" xmlns:wne="http://schemas.microsoft.com/office/word/2006/wordml" xmlns:wps="http://schemas.microsoft.com/office/word/2010/wordprocessingShape" mc:Ignorable="w14 wp14">
+  <w:docDefaults>
+    <w:rPrDefault>
+      <w:rPr>
+        <w:rFonts w:asciiTheme="minorHAnsi" w:eastAsiaTheme="minorEastAsia" w:hAnsiTheme="minorHAnsi" w:cstheme="minorBidi"/>
+        <w:sz w:val="22"/>
+        <w:szCs w:val="22"/>
+        <w:lang w:val="fr-CH" w:eastAsia="fr-CH" w:bidi="ar-SA"/>
+      </w:rPr>
+    </w:rPrDefault>
+    <w:pPrDefault>
+      <w:pPr>
+        <w:spacing w:after="200" w:line="276" w:lineRule="auto"/>
+      </w:pPr>
+    </w:pPrDefault>
+  </w:docDefaults>
+  <w:latentStyles w:defLockedState="0" w:defUIPriority="99" w:defSemiHidden="1" w:defUnhideWhenUsed="1" w:defQFormat="0" w:count="267">
+    <w:lsdException w:name="Normal" w:semiHidden="0" w:uiPriority="0" w:unhideWhenUsed="0" w:qFormat="1"/>
+    <w:lsdException w:name="heading 1" w:semiHidden="0" w:uiPriority="9" w:unhideWhenUsed="0" w:qFormat="1"/>
+    <w:lsdException w:name="heading 2" w:uiPriority="9" w:qFormat="1"/>
+    <w:lsdException w:name="heading 3" w:uiPriority="9" w:qFormat="1"/>
+    <w:lsdException w:name="heading 4" w:uiPriority="9" w:qFormat="1"/>
+    <w:lsdException w:name="heading 5" w:uiPriority="9" w:qFormat="1"/>
+    <w:lsdException w:name="heading 6" w:uiPriority="9" w:qFormat="1"/>
+    <w:lsdException w:name="heading 7" w:uiPriority="9" w:qFormat="1"/>
+    <w:lsdException w:name="heading 8" w:uiPriority="9" w:qFormat="1"/>
+    <w:lsdException w:name="heading 9" w:uiPriority="9" w:qFormat="1"/>
+    <w:lsdException w:name="toc 1" w:uiPriority="39"/>
+    <w:lsdException w:name="toc 2" w:uiPriority="39"/>
+    <w:lsdException w:name="toc 3" w:uiPriority="39"/>
+    <w:lsdException w:name="toc 4" w:uiPriority="39"/>
+    <w:lsdException w:name="toc 5" w:uiPriority="39"/>
+    <w:lsdException w:name="toc 6" w:uiPriority="39"/>
+    <w:lsdException w:name="toc 7" w:uiPriority="39"/>
+    <w:lsdException w:name="toc 8" w:uiPriority="39"/>
+    <w:lsdException w:name="toc 9" w:uiPriority="39"/>
+    <w:lsdException w:name="caption" w:uiPriority="35" w:qFormat="1"/>
+    <w:lsdException w:name="Title" w:semiHidden="0" w:uiPriority="10" w:unhideWhenUsed="0" w:qFormat="1"/>
+    <w:lsdException w:name="Default Paragraph Font" w:uiPriority="1"/>
+    <w:lsdException w:name="Subtitle" w:semiHidden="0" w:uiPriority="11" w:unhideWhenUsed="0" w:qFormat="1"/>
+    <w:lsdException w:name="Strong" w:semiHidden="0" w:uiPriority="22" w:unhideWhenUsed="0" w:qFormat="1"/>
+    <w:lsdException w:name="Emphasis" w:semiHidden="0" w:uiPriority="20" w:unhideWhenUsed="0" w:qFormat="1"/>
+    <w:lsdException w:name="Table Grid" w:semiHidden="0" w:uiPriority="59" w:unhideWhenUsed="0"/>
+    <w:lsdException w:name="Placeholder Text" w:unhideWhenUsed="0"/>
+    <w:lsdException w:name="No Spacing" w:semiHidden="0" w:uiPriority="1" w:unhideWhenUsed="0" w:qFormat="1"/>
+    <w:lsdException w:name="Light Shading" w:semiHidden="0" w:uiPriority="60" w:unhideWhenUsed="0"/>
+    <w:lsdException w:name="Light List" w:semiHidden="0" w:uiPriority="61" w:unhideWhenUsed="0"/>
+    <w:lsdException w:name="Light Grid" w:semiHidden="0" w:uiPriority="62" w:unhideWhenUsed="0"/>
+    <w:lsdException w:name="Medium Shading 1" w:semiHidden="0" w:uiPriority="63" w:unhideWhenUsed="0"/>
+    <w:lsdException w:name="Medium Shading 2" w:semiHidden="0" w:uiPriority="64" w:unhideWhenUsed="0"/>
+    <w:lsdException w:name="Medium List 1" w:semiHidden="0" w:uiPriority="65" w:unhideWhenUsed="0"/>
+    <w:lsdException w:name="Medium List 2" w:semiHidden="0" w:uiPriority="66" w:unhideWhenUsed="0"/>
+    <w:lsdException w:name="Medium Grid 1" w:semiHidden="0" w:uiPriority="67" w:unhideWhenUsed="0"/>
+    <w:lsdException w:name="Medium Grid 2" w:semiHidden="0" w:uiPriority="68" w:unhideWhenUsed="0"/>
+    <w:lsdException w:name="Medium Grid 3" w:semiHidden="0" w:uiPriority="69" w:unhideWhenUsed="0"/>
+    <w:lsdException w:name="Dark List" w:semiHidden="0" w:uiPriority="70" w:unhideWhenUsed="0"/>
+    <w:lsdException w:name="Colorful Shading" w:semiHidden="0" w:uiPriority="71" w:unhideWhenUsed="0"/>
+    <w:lsdException w:name="Colorful List" w:semiHidden="0" w:uiPriority="72" w:unhideWhenUsed="0"/>
+    <w:lsdException w:name="Colorful Grid" w:semiHidden="0" w:uiPriority="73" w:unhideWhenUsed="0"/>
+    <w:lsdException w:name="Light Shading Accent 1" w:semiHidden="0" w:uiPriority="60" w:unhideWhenUsed="0"/>
+    <w:lsdException w:name="Light List Accent 1" w:semiHidden="0" w:uiPriority="61" w:unhideWhenUsed="0"/>
+    <w:lsdException w:name="Light Grid Accent 1" w:semiHidden="0" w:uiPriority="62" w:unhideWhenUsed="0"/>
+    <w:lsdException w:name="Medium Shading 1 Accent 1" w:semiHidden="0" w:uiPriority="63" w:unhideWhenUsed="0"/>
+    <w:lsdException w:name="Medium Shading 2 Accent 1" w:semiHidden="0" w:uiPriority="64" w:unhideWhenUsed="0"/>
+    <w:lsdException w:name="Medium List 1 Accent 1" w:semiHidden="0" w:uiPriority="65" w:unhideWhenUsed="0"/>
+    <w:lsdException w:name="Revision" w:unhideWhenUsed="0"/>
+    <w:lsdException w:name="List Paragraph" w:semiHidden="0" w:uiPriority="34" w:unhideWhenUsed="0" w:qFormat="1"/>
+    <w:lsdException w:name="Quote" w:semiHidden="0" w:uiPriority="29" w:unhideWhenUsed="0" w:qFormat="1"/>
+    <w:lsdException w:name="Intense Quote" w:semiHidden="0" w:uiPriority="30" w:unhideWhenUsed="0" w:qFormat="1"/>
+    <w:lsdException w:name="Medium List 2 Accent 1" w:semiHidden="0" w:uiPriority="66" w:unhideWhenUsed="0"/>
+    <w:lsdException w:name="Medium Grid 1 Accent 1" w:semiHidden="0" w:uiPriority="67" w:unhideWhenUsed="0"/>
+    <w:lsdException w:name="Medium Grid 2 Accent 1" w:semiHidden="0" w:uiPriority="68" w:unhideWhenUsed="0"/>
+    <w:lsdException w:name="Medium Grid 3 Accent 1" w:semiHidden="0" w:uiPriority="69" w:unhideWhenUsed="0"/>
+    <w:lsdException w:name="Dark List Accent 1" w:semiHidden="0" w:uiPriority="70" w:unhideWhenUsed="0"/>
+    <w:lsdException w:name="Colorful Shading Accent 1" w:semiHidden="0" w:uiPriority="71" w:unhideWhenUsed="0"/>
+    <w:lsdException w:name="Colorful List Accent 1" w:semiHidden="0" w:uiPriority="72" w:unhideWhenUsed="0"/>
+    <w:lsdException w:name="Colorful Grid Accent 1" w:semiHidden="0" w:uiPriority="73" w:unhideWhenUsed="0"/>
+    <w:lsdException w:name="Light Shading Accent 2" w:semiHidden="0" w:uiPriority="60" w:unhideWhenUsed="0"/>
+    <w:lsdException w:name="Light List Accent 2" w:semiHidden="0" w:uiPriority="61" w:unhideWhenUsed="0"/>
+    <w:lsdException w:name="Light Grid Accent 2" w:semiHidden="0" w:uiPriority="62" w:unhideWhenUsed="0"/>
+    <w:lsdException w:name="Medium Shading 1 Accent 2" w:semiHidden="0" w:uiPriority="63" w:unhideWhenUsed="0"/>
+    <w:lsdException w:name="Medium Shading 2 Accent 2" w:semiHidden="0" w:uiPriority="64" w:unhideWhenUsed="0"/>
+    <w:lsdException w:name="Medium List 1 Accent 2" w:semiHidden="0" w:uiPriority="65" w:unhideWhenUsed="0"/>
+    <w:lsdException w:name="Medium List 2 Accent 2" w:semiHidden="0" w:uiPriority="66" w:unhideWhenUsed="0"/>
+    <w:lsdException w:name="Medium Grid 1 Accent 2" w:semiHidden="0" w:uiPriority="67" w:unhideWhenUsed="0"/>
+    <w:lsdException w:name="Medium Grid 2 Accent 2" w:semiHidden="0" w:uiPriority="68" w:unhideWhenUsed="0"/>
+    <w:lsdException w:name="Medium Grid 3 Accent 2" w:semiHidden="0" w:uiPriority="69" w:unhideWhenUsed="0"/>
+    <w:lsdException w:name="Dark List Accent 2" w:semiHidden="0" w:uiPriority="70" w:unhideWhenUsed="0"/>
+    <w:lsdException w:name="Colorful Shading Accent 2" w:semiHidden="0" w:uiPriority="71" w:unhideWhenUsed="0"/>
+    <w:lsdException w:name="Colorful List Accent 2" w:semiHidden="0" w:uiPriority="72" w:unhideWhenUsed="0"/>
+    <w:lsdException w:name="Colorful Grid Accent 2" w:semiHidden="0" w:uiPriority="73" w:unhideWhenUsed="0"/>
+    <w:lsdException w:name="Light Shading Accent 3" w:semiHidden="0" w:uiPriority="60" w:unhideWhenUsed="0"/>
+    <w:lsdException w:name="Light List Accent 3" w:semiHidden="0" w:uiPriority="61" w:unhideWhenUsed="0"/>
+    <w:lsdException w:name="Light Grid Accent 3" w:semiHidden="0" w:uiPriority="62" w:unhideWhenUsed="0"/>
+    <w:lsdException w:name="Medium Shading 1 Accent 3" w:semiHidden="0" w:uiPriority="63" w:unhideWhenUsed="0"/>
+    <w:lsdException w:name="Medium Shading 2 Accent 3" w:semiHidden="0" w:uiPriority="64" w:unhideWhenUsed="0"/>
+    <w:lsdException w:name="Medium List 1 Accent 3" w:semiHidden="0" w:uiPriority="65" w:unhideWhenUsed="0"/>
+    <w:lsdException w:name="Medium List 2 Accent 3" w:semiHidden="0" w:uiPriority="66" w:unhideWhenUsed="0"/>
+    <w:lsdException w:name="Medium Grid 1 Accent 3" w:semiHidden="0" w:uiPriority="67" w:unhideWhenUsed="0"/>
+    <w:lsdException w:name="Medium Grid 2 Accent 3" w:semiHidden="0" w:uiPriority="68" w:unhideWhenUsed="0"/>
+    <w:lsdException w:name="Medium Grid 3 Accent 3" w:semiHidden="0" w:uiPriority="69" w:unhideWhenUsed="0"/>
+    <w:lsdException w:name="Dark List Accent 3" w:semiHidden="0" w:uiPriority="70" w:unhideWhenUsed="0"/>
+    <w:lsdException w:name="Colorful Shading Accent 3" w:semiHidden="0" w:uiPriority="71" w:unhideWhenUsed="0"/>
+    <w:lsdException w:name="Colorful List Accent 3" w:semiHidden="0" w:uiPriority="72" w:unhideWhenUsed="0"/>
+    <w:lsdException w:name="Colorful Grid Accent 3" w:semiHidden="0" w:uiPriority="73" w:unhideWhenUsed="0"/>
+    <w:lsdException w:name="Light Shading Accent 4" w:semiHidden="0" w:uiPriority="60" w:unhideWhenUsed="0"/>
+    <w:lsdException w:name="Light List Accent 4" w:semiHidden="0" w:uiPriority="61" w:unhideWhenUsed="0"/>
+    <w:lsdException w:name="Light Grid Accent 4" w:semiHidden="0" w:uiPriority="62" w:unhideWhenUsed="0"/>
+    <w:lsdException w:name="Medium Shading 1 Accent 4" w:semiHidden="0" w:uiPriority="63" w:unhideWhenUsed="0"/>
+    <w:lsdException w:name="Medium Shading 2 Accent 4" w:semiHidden="0" w:uiPriority="64" w:unhideWhenUsed="0"/>
+    <w:lsdException w:name="Medium List 1 Accent 4" w:semiHidden="0" w:uiPriority="65" w:unhideWhenUsed="0"/>
+    <w:lsdException w:name="Medium List 2 Accent 4" w:semiHidden="0" w:uiPriority="66" w:unhideWhenUsed="0"/>
+    <w:lsdException w:name="Medium Grid 1 Accent 4" w:semiHidden="0" w:uiPriority="67" w:unhideWhenUsed="0"/>
+    <w:lsdException w:name="Medium Grid 2 Accent 4" w:semiHidden="0" w:uiPriority="68" w:unhideWhenUsed="0"/>
+    <w:lsdException w:name="Medium Grid 3 Accent 4" w:semiHidden="0" w:uiPriority="69" w:unhideWhenUsed="0"/>
+    <w:lsdException w:name="Dark List Accent 4" w:semiHidden="0" w:uiPriority="70" w:unhideWhenUsed="0"/>
+    <w:lsdException w:name="Colorful Shading Accent 4" w:semiHidden="0" w:uiPriority="71" w:unhideWhenUsed="0"/>
+    <w:lsdException w:name="Colorful List Accent 4" w:semiHidden="0" w:uiPriority="72" w:unhideWhenUsed="0"/>
+    <w:lsdException w:name="Colorful Grid Accent 4" w:semiHidden="0" w:uiPriority="73" w:unhideWhenUsed="0"/>
+    <w:lsdException w:name="Light Shading Accent 5" w:semiHidden="0" w:uiPriority="60" w:unhideWhenUsed="0"/>
+    <w:lsdException w:name="Light List Accent 5" w:semiHidden="0" w:uiPriority="61" w:unhideWhenUsed="0"/>
+    <w:lsdException w:name="Light Grid Accent 5" w:semiHidden="0" w:uiPriority="62" w:unhideWhenUsed="0"/>
+    <w:lsdException w:name="Medium Shading 1 Accent 5" w:semiHidden="0" w:uiPriority="63" w:unhideWhenUsed="0"/>
+    <w:lsdException w:name="Medium Shading 2 Accent 5" w:semiHidden="0" w:uiPriority="64" w:unhideWhenUsed="0"/>
+    <w:lsdException w:name="Medium List 1 Accent 5" w:semiHidden="0" w:uiPriority="65" w:unhideWhenUsed="0"/>
+    <w:lsdException w:name="Medium List 2 Accent 5" w:semiHidden="0" w:uiPriority="66" w:unhideWhenUsed="0"/>
+    <w:lsdException w:name="Medium Grid 1 Accent 5" w:semiHidden="0" w:uiPriority="67" w:unhideWhenUsed="0"/>
+    <w:lsdException w:name="Medium Grid 2 Accent 5" w:semiHidden="0" w:uiPriority="68" w:unhideWhenUsed="0"/>
+    <w:lsdException w:name="Medium Grid 3 Accent 5" w:semiHidden="0" w:uiPriority="69" w:unhideWhenUsed="0"/>
+    <w:lsdException w:name="Dark List Accent 5" w:semiHidden="0" w:uiPriority="70" w:unhideWhenUsed="0"/>
+    <w:lsdException w:name="Colorful Shading Accent 5" w:semiHidden="0" w:uiPriority="71" w:unhideWhenUsed="0"/>
+    <w:lsdException w:name="Colorful List Accent 5" w:semiHidden="0" w:uiPriority="72" w:unhideWhenUsed="0"/>
+    <w:lsdException w:name="Colorful Grid Accent 5" w:semiHidden="0" w:uiPriority="73" w:unhideWhenUsed="0"/>
+    <w:lsdException w:name="Light Shading Accent 6" w:semiHidden="0" w:uiPriority="60" w:unhideWhenUsed="0"/>
+    <w:lsdException w:name="Light List Accent 6" w:semiHidden="0" w:uiPriority="61" w:unhideWhenUsed="0"/>
+    <w:lsdException w:name="Light Grid Accent 6" w:semiHidden="0" w:uiPriority="62" w:unhideWhenUsed="0"/>
+    <w:lsdException w:name="Medium Shading 1 Accent 6" w:semiHidden="0" w:uiPriority="63" w:unhideWhenUsed="0"/>
+    <w:lsdException w:name="Medium Shading 2 Accent 6" w:semiHidden="0" w:uiPriority="64" w:unhideWhenUsed="0"/>
+    <w:lsdException w:name="Medium List 1 Accent 6" w:semiHidden="0" w:uiPriority="65" w:unhideWhenUsed="0"/>
+    <w:lsdException w:name="Medium List 2 Accent 6" w:semiHidden="0" w:uiPriority="66" w:unhideWhenUsed="0"/>
+    <w:lsdException w:name="Medium Grid 1 Accent 6" w:semiHidden="0" w:uiPriority="67" w:unhideWhenUsed="0"/>
+    <w:lsdException w:name="Medium Grid 2 Accent 6" w:semiHidden="0" w:uiPriority="68" w:unhideWhenUsed="0"/>
+    <w:lsdException w:name="Medium Grid 3 Accent 6" w:semiHidden="0" w:uiPriority="69" w:unhideWhenUsed="0"/>
+    <w:lsdException w:name="Dark List Accent 6" w:semiHidden="0" w:uiPriority="70" w:unhideWhenUsed="0"/>
+    <w:lsdException w:name="Colorful Shading Accent 6" w:semiHidden="0" w:uiPriority="71" w:unhideWhenUsed="0"/>
+    <w:lsdException w:name="Colorful List Accent 6" w:semiHidden="0" w:uiPriority="72" w:unhideWhenUsed="0"/>
+    <w:lsdException w:name="Colorful Grid Accent 6" w:semiHidden="0" w:uiPriority="73" w:unhideWhenUsed="0"/>
+    <w:lsdException w:name="Subtle Emphasis" w:semiHidden="0" w:uiPriority="19" w:unhideWhenUsed="0" w:qFormat="1"/>
+    <w:lsdException w:name="Intense Emphasis" w:semiHidden="0" w:uiPriority="21" w:unhideWhenUsed="0" w:qFormat="1"/>
+    <w:lsdException w:name="Subtle Reference" w:semiHidden="0" w:uiPriority="31" w:unhideWhenUsed="0" w:qFormat="1"/>
+    <w:lsdException w:name="Intense Reference" w:semiHidden="0" w:uiPriority="32" w:unhideWhenUsed="0" w:qFormat="1"/>
+    <w:lsdException w:name="Book Title" w:semiHidden="0" w:uiPriority="33" w:unhideWhenUsed="0" w:qFormat="1"/>
+    <w:lsdException w:name="Bibliography" w:uiPriority="37"/>
+    <w:lsdException w:name="TOC Heading" w:uiPriority="39" w:qFormat="1"/>
+  </w:latentStyles>
+  <w:style w:type="paragraph" w:default="1" w:styleId="Normal">
+    <w:name w:val="Normal"/>
+    <w:qFormat/>
+  </w:style>
+  <w:style w:type="character" w:default="1" w:styleId="Policepardfaut">
+    <w:name w:val="Default Paragraph Font"/>
+    <w:uiPriority w:val="1"/>
+    <w:semiHidden/>
+    <w:unhideWhenUsed/>
+  </w:style>
+  <w:style w:type="table" w:default="1" w:styleId="TableauNormal">
+    <w:name w:val="Normal Table"/>
+    <w:uiPriority w:val="99"/>
+    <w:semiHidden/>
+    <w:unhideWhenUsed/>
+    <w:tblPr>
+      <w:tblInd w:w="0" w:type="dxa"/>
+      <w:tblCellMar>
+        <w:top w:w="0" w:type="dxa"/>
+        <w:left w:w="108" w:type="dxa"/>
+        <w:bottom w:w="0" w:type="dxa"/>
+        <w:right w:w="108" w:type="dxa"/>
+      </w:tblCellMar>
+    </w:tblPr>
+  </w:style>
+  <w:style w:type="numbering" w:default="1" w:styleId="Aucuneliste">
+    <w:name w:val="No List"/>
+    <w:uiPriority w:val="99"/>
+    <w:semiHidden/>
+    <w:unhideWhenUsed/>
+  </w:style>
+  <w:style w:type="paragraph" w:customStyle="1" w:styleId="B0333B77C54E42BDA92FCF606D313577">
+    <w:name w:val="B0333B77C54E42BDA92FCF606D313577"/>
+    <w:rsid w:val="00DE7210"/>
+  </w:style>
+</w:styles>
+</file>
+
+<file path=word/glossary/webSettings.xml><?xml version="1.0" encoding="utf-8"?>
+<w:webSettings xmlns:mc="http://schemas.openxmlformats.org/markup-compatibility/2006" xmlns:r="http://schemas.openxmlformats.org/officeDocument/2006/relationships" xmlns:w="http://schemas.openxmlformats.org/wordprocessingml/2006/main" xmlns:w14="http://schemas.microsoft.com/office/word/2010/wordml" mc:Ignorable="w14">
+  <w:optimizeForBrowser/>
+  <w:allowPNG/>
+</w:webSettings>
 </file>
 
 <file path=word/theme/theme1.xml><?xml version="1.0" encoding="utf-8"?>

</xml_diff>

<commit_message>
final report and pdf done
</commit_message>
<xml_diff>
--- a/doc/Final_Report.docx
+++ b/doc/Final_Report.docx
@@ -10,6 +10,74 @@
       </w:pPr>
       <w:r>
         <w:rPr>
+          <w:noProof/>
+          <w:lang w:eastAsia="fr-CH"/>
+        </w:rPr>
+        <w:drawing>
+          <wp:anchor distT="0" distB="0" distL="114300" distR="114300" simplePos="0" relativeHeight="251658240" behindDoc="1" locked="0" layoutInCell="1" allowOverlap="1">
+            <wp:simplePos x="0" y="0"/>
+            <wp:positionH relativeFrom="column">
+              <wp:posOffset>-899795</wp:posOffset>
+            </wp:positionH>
+            <wp:positionV relativeFrom="paragraph">
+              <wp:posOffset>-915561</wp:posOffset>
+            </wp:positionV>
+            <wp:extent cx="7546270" cy="10689021"/>
+            <wp:effectExtent l="0" t="0" r="0" b="0"/>
+            <wp:wrapNone/>
+            <wp:docPr id="10" name="Image 10" descr="C:\Users\karim.luy\He-ARC\INF2dlm-b\Projet P2\TurboCubeSolver\Pictures\ALL_THE_PICTURES\report_pagedegarde.png"/>
+            <wp:cNvGraphicFramePr>
+              <a:graphicFrameLocks xmlns:a="http://schemas.openxmlformats.org/drawingml/2006/main" noChangeAspect="1"/>
+            </wp:cNvGraphicFramePr>
+            <a:graphic xmlns:a="http://schemas.openxmlformats.org/drawingml/2006/main">
+              <a:graphicData uri="http://schemas.openxmlformats.org/drawingml/2006/picture">
+                <pic:pic xmlns:pic="http://schemas.openxmlformats.org/drawingml/2006/picture">
+                  <pic:nvPicPr>
+                    <pic:cNvPr id="0" name="Picture 1" descr="C:\Users\karim.luy\He-ARC\INF2dlm-b\Projet P2\TurboCubeSolver\Pictures\ALL_THE_PICTURES\report_pagedegarde.png"/>
+                    <pic:cNvPicPr>
+                      <a:picLocks noChangeAspect="1" noChangeArrowheads="1"/>
+                    </pic:cNvPicPr>
+                  </pic:nvPicPr>
+                  <pic:blipFill>
+                    <a:blip r:embed="rId8" cstate="print">
+                      <a:extLst>
+                        <a:ext uri="{28A0092B-C50C-407E-A947-70E740481C1C}">
+                          <a14:useLocalDpi xmlns:a14="http://schemas.microsoft.com/office/drawing/2010/main" val="0"/>
+                        </a:ext>
+                      </a:extLst>
+                    </a:blip>
+                    <a:srcRect/>
+                    <a:stretch>
+                      <a:fillRect/>
+                    </a:stretch>
+                  </pic:blipFill>
+                  <pic:spPr bwMode="auto">
+                    <a:xfrm>
+                      <a:off x="0" y="0"/>
+                      <a:ext cx="7546270" cy="10689021"/>
+                    </a:xfrm>
+                    <a:prstGeom prst="rect">
+                      <a:avLst/>
+                    </a:prstGeom>
+                    <a:noFill/>
+                    <a:ln>
+                      <a:noFill/>
+                    </a:ln>
+                  </pic:spPr>
+                </pic:pic>
+              </a:graphicData>
+            </a:graphic>
+            <wp14:sizeRelH relativeFrom="page">
+              <wp14:pctWidth>0</wp14:pctWidth>
+            </wp14:sizeRelH>
+            <wp14:sizeRelV relativeFrom="page">
+              <wp14:pctHeight>0</wp14:pctHeight>
+            </wp14:sizeRelV>
+          </wp:anchor>
+        </w:drawing>
+      </w:r>
+      <w:r>
+        <w:rPr>
           <w:lang w:val="en-US"/>
         </w:rPr>
         <w:br w:type="page"/>
@@ -723,7 +791,7 @@
         <w:tab/>
         <w:t xml:space="preserve">For more details and a more in-depth explanation of the notation used for this project, the </w:t>
       </w:r>
-      <w:hyperlink r:id="rId8" w:history="1">
+      <w:hyperlink r:id="rId9" w:history="1">
         <w:r>
           <w:rPr>
             <w:rStyle w:val="Lienhypertexte"/>
@@ -876,7 +944,7 @@
         </w:rPr>
         <w:t xml:space="preserve">ore information at the following </w:t>
       </w:r>
-      <w:hyperlink r:id="rId9" w:history="1">
+      <w:hyperlink r:id="rId10" w:history="1">
         <w:r>
           <w:rPr>
             <w:rStyle w:val="Lienhypertexte"/>
@@ -1777,7 +1845,7 @@
                           </pic:cNvPicPr>
                         </pic:nvPicPr>
                         <pic:blipFill>
-                          <a:blip r:embed="rId10">
+                          <a:blip r:embed="rId11">
                             <a:extLst>
                               <a:ext uri="{28A0092B-C50C-407E-A947-70E740481C1C}">
                                 <a14:useLocalDpi xmlns:a14="http://schemas.microsoft.com/office/drawing/2010/main" val="0"/>
@@ -1993,7 +2061,7 @@
                     </pic:cNvPicPr>
                   </pic:nvPicPr>
                   <pic:blipFill>
-                    <a:blip r:embed="rId11">
+                    <a:blip r:embed="rId12">
                       <a:extLst>
                         <a:ext uri="{28A0092B-C50C-407E-A947-70E740481C1C}">
                           <a14:useLocalDpi xmlns:a14="http://schemas.microsoft.com/office/drawing/2010/main" val="0"/>
@@ -2258,7 +2326,7 @@
               </w:rPr>
               <w:t>“Isometric” refers to some form of parallel projection where the viewpoint is rotated slightly to reveal other facets of the game environment than are visible from a </w:t>
             </w:r>
-            <w:hyperlink r:id="rId12" w:history="1">
+            <w:hyperlink r:id="rId13" w:history="1">
               <w:r>
                 <w:rPr>
                   <w:rStyle w:val="Lienhypertexte"/>
@@ -2362,7 +2430,7 @@
                           </pic:cNvPicPr>
                         </pic:nvPicPr>
                         <pic:blipFill>
-                          <a:blip r:embed="rId13" cstate="print">
+                          <a:blip r:embed="rId14" cstate="print">
                             <a:extLst>
                               <a:ext uri="{28A0092B-C50C-407E-A947-70E740481C1C}">
                                 <a14:useLocalDpi xmlns:a14="http://schemas.microsoft.com/office/drawing/2010/main" val="0"/>
@@ -2529,7 +2597,7 @@
                           </pic:cNvPicPr>
                         </pic:nvPicPr>
                         <pic:blipFill>
-                          <a:blip r:embed="rId14">
+                          <a:blip r:embed="rId15">
                             <a:extLst>
                               <a:ext uri="{28A0092B-C50C-407E-A947-70E740481C1C}">
                                 <a14:useLocalDpi xmlns:a14="http://schemas.microsoft.com/office/drawing/2010/main" val="0"/>
@@ -3861,7 +3929,7 @@
                     </pic:cNvPicPr>
                   </pic:nvPicPr>
                   <pic:blipFill>
-                    <a:blip r:embed="rId15" cstate="print">
+                    <a:blip r:embed="rId16" cstate="print">
                       <a:extLst>
                         <a:ext uri="{28A0092B-C50C-407E-A947-70E740481C1C}">
                           <a14:useLocalDpi xmlns:a14="http://schemas.microsoft.com/office/drawing/2010/main" val="0"/>
@@ -4410,7 +4478,7 @@
                     </pic:cNvPicPr>
                   </pic:nvPicPr>
                   <pic:blipFill>
-                    <a:blip r:embed="rId16">
+                    <a:blip r:embed="rId17">
                       <a:extLst>
                         <a:ext uri="{28A0092B-C50C-407E-A947-70E740481C1C}">
                           <a14:useLocalDpi xmlns:a14="http://schemas.microsoft.com/office/drawing/2010/main" val="0"/>
@@ -4515,7 +4583,7 @@
                     </pic:cNvPicPr>
                   </pic:nvPicPr>
                   <pic:blipFill>
-                    <a:blip r:embed="rId17" cstate="print">
+                    <a:blip r:embed="rId18" cstate="print">
                       <a:extLst>
                         <a:ext uri="{28A0092B-C50C-407E-A947-70E740481C1C}">
                           <a14:useLocalDpi xmlns:a14="http://schemas.microsoft.com/office/drawing/2010/main" val="0"/>
@@ -4598,7 +4666,7 @@
                     </pic:cNvPicPr>
                   </pic:nvPicPr>
                   <pic:blipFill>
-                    <a:blip r:embed="rId18">
+                    <a:blip r:embed="rId19">
                       <a:extLst>
                         <a:ext uri="{28A0092B-C50C-407E-A947-70E740481C1C}">
                           <a14:useLocalDpi xmlns:a14="http://schemas.microsoft.com/office/drawing/2010/main" val="0"/>
@@ -5043,7 +5111,7 @@
                     </pic:cNvPicPr>
                   </pic:nvPicPr>
                   <pic:blipFill>
-                    <a:blip r:embed="rId19">
+                    <a:blip r:embed="rId20">
                       <a:extLst>
                         <a:ext uri="{28A0092B-C50C-407E-A947-70E740481C1C}">
                           <a14:useLocalDpi xmlns:a14="http://schemas.microsoft.com/office/drawing/2010/main" val="0"/>
@@ -5125,7 +5193,7 @@
                     </pic:cNvPicPr>
                   </pic:nvPicPr>
                   <pic:blipFill>
-                    <a:blip r:embed="rId20">
+                    <a:blip r:embed="rId21">
                       <a:extLst>
                         <a:ext uri="{28A0092B-C50C-407E-A947-70E740481C1C}">
                           <a14:useLocalDpi xmlns:a14="http://schemas.microsoft.com/office/drawing/2010/main" val="0"/>
@@ -5224,7 +5292,7 @@
                     </pic:cNvPicPr>
                   </pic:nvPicPr>
                   <pic:blipFill>
-                    <a:blip r:embed="rId21">
+                    <a:blip r:embed="rId22">
                       <a:extLst>
                         <a:ext uri="{28A0092B-C50C-407E-A947-70E740481C1C}">
                           <a14:useLocalDpi xmlns:a14="http://schemas.microsoft.com/office/drawing/2010/main" val="0"/>
@@ -5376,7 +5444,7 @@
                     </pic:cNvPicPr>
                   </pic:nvPicPr>
                   <pic:blipFill>
-                    <a:blip r:embed="rId22">
+                    <a:blip r:embed="rId23">
                       <a:extLst>
                         <a:ext uri="{28A0092B-C50C-407E-A947-70E740481C1C}">
                           <a14:useLocalDpi xmlns:a14="http://schemas.microsoft.com/office/drawing/2010/main" val="0"/>
@@ -5475,7 +5543,7 @@
                     </pic:cNvPicPr>
                   </pic:nvPicPr>
                   <pic:blipFill>
-                    <a:blip r:embed="rId23">
+                    <a:blip r:embed="rId24">
                       <a:extLst>
                         <a:ext uri="{28A0092B-C50C-407E-A947-70E740481C1C}">
                           <a14:useLocalDpi xmlns:a14="http://schemas.microsoft.com/office/drawing/2010/main" val="0"/>
@@ -5578,7 +5646,7 @@
                     </pic:cNvPicPr>
                   </pic:nvPicPr>
                   <pic:blipFill>
-                    <a:blip r:embed="rId24">
+                    <a:blip r:embed="rId25">
                       <a:extLst>
                         <a:ext uri="{28A0092B-C50C-407E-A947-70E740481C1C}">
                           <a14:useLocalDpi xmlns:a14="http://schemas.microsoft.com/office/drawing/2010/main" val="0"/>
@@ -5679,88 +5747,6 @@
                 <pic:pic xmlns:pic="http://schemas.openxmlformats.org/drawingml/2006/picture">
                   <pic:nvPicPr>
                     <pic:cNvPr id="0" name="Picture 12" descr="C:\Users\karim.luy\He-ARC\INF2dlm-b\Projet P2\TurboCubeSolver\Pictures\Fridrich Resolution\pll1.png"/>
-                    <pic:cNvPicPr>
-                      <a:picLocks noChangeAspect="1" noChangeArrowheads="1"/>
-                    </pic:cNvPicPr>
-                  </pic:nvPicPr>
-                  <pic:blipFill>
-                    <a:blip r:embed="rId25">
-                      <a:extLst>
-                        <a:ext uri="{28A0092B-C50C-407E-A947-70E740481C1C}">
-                          <a14:useLocalDpi xmlns:a14="http://schemas.microsoft.com/office/drawing/2010/main" val="0"/>
-                        </a:ext>
-                      </a:extLst>
-                    </a:blip>
-                    <a:srcRect/>
-                    <a:stretch>
-                      <a:fillRect/>
-                    </a:stretch>
-                  </pic:blipFill>
-                  <pic:spPr bwMode="auto">
-                    <a:xfrm>
-                      <a:off x="0" y="0"/>
-                      <a:ext cx="5753100" cy="3257550"/>
-                    </a:xfrm>
-                    <a:prstGeom prst="rect">
-                      <a:avLst/>
-                    </a:prstGeom>
-                    <a:noFill/>
-                    <a:ln>
-                      <a:noFill/>
-                    </a:ln>
-                  </pic:spPr>
-                </pic:pic>
-              </a:graphicData>
-            </a:graphic>
-          </wp:inline>
-        </w:drawing>
-      </w:r>
-    </w:p>
-    <w:p>
-      <w:pPr>
-        <w:spacing w:before="100" w:beforeAutospacing="1" w:after="0" w:line="240" w:lineRule="auto"/>
-        <w:jc w:val="both"/>
-        <w:rPr>
-          <w:rFonts w:eastAsia="Times New Roman" w:cs="Times New Roman"/>
-          <w:lang w:val="en-GB" w:eastAsia="fr-CH"/>
-        </w:rPr>
-      </w:pPr>
-      <w:r>
-        <w:rPr>
-          <w:rFonts w:eastAsia="Times New Roman" w:cs="Times New Roman"/>
-          <w:lang w:val="en-GB" w:eastAsia="fr-CH"/>
-        </w:rPr>
-        <w:t>For this algorithm, much like the F2L and OLL, there are specific move sets depending on the case (look at next section for more information) and the set of moves required to solve the last layer from the state of the cube from the second image on the previous page is {B R2 B’ L’ B R2 B’ L’ U}:</w:t>
-      </w:r>
-    </w:p>
-    <w:p>
-      <w:pPr>
-        <w:spacing w:before="100" w:beforeAutospacing="1" w:after="0" w:line="240" w:lineRule="auto"/>
-        <w:jc w:val="center"/>
-        <w:rPr>
-          <w:rFonts w:eastAsia="Times New Roman" w:cs="Times New Roman"/>
-          <w:lang w:val="en-GB" w:eastAsia="fr-CH"/>
-        </w:rPr>
-      </w:pPr>
-      <w:r>
-        <w:rPr>
-          <w:rFonts w:eastAsia="Times New Roman" w:cs="Times New Roman"/>
-          <w:noProof/>
-          <w:lang w:eastAsia="fr-CH"/>
-        </w:rPr>
-        <w:drawing>
-          <wp:inline distT="0" distB="0" distL="0" distR="0" wp14:anchorId="16D158CC" wp14:editId="78485230">
-            <wp:extent cx="5753100" cy="3257550"/>
-            <wp:effectExtent l="0" t="0" r="0" b="0"/>
-            <wp:docPr id="21" name="Image 21" descr="C:\Users\karim.luy\He-ARC\INF2dlm-b\Projet P2\TurboCubeSolver\Pictures\Fridrich Resolution\pll2.png"/>
-            <wp:cNvGraphicFramePr>
-              <a:graphicFrameLocks xmlns:a="http://schemas.openxmlformats.org/drawingml/2006/main" noChangeAspect="1"/>
-            </wp:cNvGraphicFramePr>
-            <a:graphic xmlns:a="http://schemas.openxmlformats.org/drawingml/2006/main">
-              <a:graphicData uri="http://schemas.openxmlformats.org/drawingml/2006/picture">
-                <pic:pic xmlns:pic="http://schemas.openxmlformats.org/drawingml/2006/picture">
-                  <pic:nvPicPr>
-                    <pic:cNvPr id="0" name="Picture 13" descr="C:\Users\karim.luy\He-ARC\INF2dlm-b\Projet P2\TurboCubeSolver\Pictures\Fridrich Resolution\pll2.png"/>
                     <pic:cNvPicPr>
                       <a:picLocks noChangeAspect="1" noChangeArrowheads="1"/>
                     </pic:cNvPicPr>
@@ -5812,6 +5798,88 @@
           <w:rFonts w:eastAsia="Times New Roman" w:cs="Times New Roman"/>
           <w:lang w:val="en-GB" w:eastAsia="fr-CH"/>
         </w:rPr>
+        <w:t>For this algorithm, much like the F2L and OLL, there are specific move sets depending on the case (look at next section for more information) and the set of moves required to solve the last layer from the state of the cube from the second image on the previous page is {B R2 B’ L’ B R2 B’ L’ U}:</w:t>
+      </w:r>
+    </w:p>
+    <w:p>
+      <w:pPr>
+        <w:spacing w:before="100" w:beforeAutospacing="1" w:after="0" w:line="240" w:lineRule="auto"/>
+        <w:jc w:val="center"/>
+        <w:rPr>
+          <w:rFonts w:eastAsia="Times New Roman" w:cs="Times New Roman"/>
+          <w:lang w:val="en-GB" w:eastAsia="fr-CH"/>
+        </w:rPr>
+      </w:pPr>
+      <w:r>
+        <w:rPr>
+          <w:rFonts w:eastAsia="Times New Roman" w:cs="Times New Roman"/>
+          <w:noProof/>
+          <w:lang w:eastAsia="fr-CH"/>
+        </w:rPr>
+        <w:drawing>
+          <wp:inline distT="0" distB="0" distL="0" distR="0" wp14:anchorId="16D158CC" wp14:editId="78485230">
+            <wp:extent cx="5753100" cy="3257550"/>
+            <wp:effectExtent l="0" t="0" r="0" b="0"/>
+            <wp:docPr id="21" name="Image 21" descr="C:\Users\karim.luy\He-ARC\INF2dlm-b\Projet P2\TurboCubeSolver\Pictures\Fridrich Resolution\pll2.png"/>
+            <wp:cNvGraphicFramePr>
+              <a:graphicFrameLocks xmlns:a="http://schemas.openxmlformats.org/drawingml/2006/main" noChangeAspect="1"/>
+            </wp:cNvGraphicFramePr>
+            <a:graphic xmlns:a="http://schemas.openxmlformats.org/drawingml/2006/main">
+              <a:graphicData uri="http://schemas.openxmlformats.org/drawingml/2006/picture">
+                <pic:pic xmlns:pic="http://schemas.openxmlformats.org/drawingml/2006/picture">
+                  <pic:nvPicPr>
+                    <pic:cNvPr id="0" name="Picture 13" descr="C:\Users\karim.luy\He-ARC\INF2dlm-b\Projet P2\TurboCubeSolver\Pictures\Fridrich Resolution\pll2.png"/>
+                    <pic:cNvPicPr>
+                      <a:picLocks noChangeAspect="1" noChangeArrowheads="1"/>
+                    </pic:cNvPicPr>
+                  </pic:nvPicPr>
+                  <pic:blipFill>
+                    <a:blip r:embed="rId27">
+                      <a:extLst>
+                        <a:ext uri="{28A0092B-C50C-407E-A947-70E740481C1C}">
+                          <a14:useLocalDpi xmlns:a14="http://schemas.microsoft.com/office/drawing/2010/main" val="0"/>
+                        </a:ext>
+                      </a:extLst>
+                    </a:blip>
+                    <a:srcRect/>
+                    <a:stretch>
+                      <a:fillRect/>
+                    </a:stretch>
+                  </pic:blipFill>
+                  <pic:spPr bwMode="auto">
+                    <a:xfrm>
+                      <a:off x="0" y="0"/>
+                      <a:ext cx="5753100" cy="3257550"/>
+                    </a:xfrm>
+                    <a:prstGeom prst="rect">
+                      <a:avLst/>
+                    </a:prstGeom>
+                    <a:noFill/>
+                    <a:ln>
+                      <a:noFill/>
+                    </a:ln>
+                  </pic:spPr>
+                </pic:pic>
+              </a:graphicData>
+            </a:graphic>
+          </wp:inline>
+        </w:drawing>
+      </w:r>
+    </w:p>
+    <w:p>
+      <w:pPr>
+        <w:spacing w:before="100" w:beforeAutospacing="1" w:after="0" w:line="240" w:lineRule="auto"/>
+        <w:jc w:val="both"/>
+        <w:rPr>
+          <w:rFonts w:eastAsia="Times New Roman" w:cs="Times New Roman"/>
+          <w:lang w:val="en-GB" w:eastAsia="fr-CH"/>
+        </w:rPr>
+      </w:pPr>
+      <w:r>
+        <w:rPr>
+          <w:rFonts w:eastAsia="Times New Roman" w:cs="Times New Roman"/>
+          <w:lang w:val="en-GB" w:eastAsia="fr-CH"/>
+        </w:rPr>
         <w:t>Voil</w:t>
       </w:r>
       <w:r>
@@ -5976,7 +6044,7 @@
         </w:rPr>
         <w:t xml:space="preserve"> This method was inspired from the website </w:t>
       </w:r>
-      <w:hyperlink r:id="rId27" w:history="1">
+      <w:hyperlink r:id="rId28" w:history="1">
         <w:proofErr w:type="spellStart"/>
         <w:r>
           <w:rPr>
@@ -6128,7 +6196,7 @@
         </w:rPr>
         <w:t xml:space="preserve">The “two-look” method (orientate the edges followed by the corners) was the first version of the OLL that we implemented. We reduced the number of moves to perform this algorithm by implementing the 57 </w:t>
       </w:r>
-      <w:hyperlink r:id="rId28" w:anchor="step3" w:history="1">
+      <w:hyperlink r:id="rId29" w:anchor="step3" w:history="1">
         <w:r>
           <w:rPr>
             <w:rStyle w:val="Lienhypertexte"/>
@@ -6187,7 +6255,7 @@
         </w:rPr>
         <w:t xml:space="preserve">Same evolution as the OLL algorithm where there are 21 </w:t>
       </w:r>
-      <w:hyperlink r:id="rId29" w:anchor="step4" w:history="1">
+      <w:hyperlink r:id="rId30" w:anchor="step4" w:history="1">
         <w:r>
           <w:rPr>
             <w:rStyle w:val="Lienhypertexte"/>
@@ -6454,7 +6522,7 @@
                     </pic:cNvPicPr>
                   </pic:nvPicPr>
                   <pic:blipFill>
-                    <a:blip r:embed="rId30">
+                    <a:blip r:embed="rId31">
                       <a:extLst>
                         <a:ext uri="{28A0092B-C50C-407E-A947-70E740481C1C}">
                           <a14:useLocalDpi xmlns:a14="http://schemas.microsoft.com/office/drawing/2010/main" val="0"/>
@@ -6534,7 +6602,7 @@
                     </pic:cNvPicPr>
                   </pic:nvPicPr>
                   <pic:blipFill>
-                    <a:blip r:embed="rId31">
+                    <a:blip r:embed="rId32">
                       <a:extLst>
                         <a:ext uri="{28A0092B-C50C-407E-A947-70E740481C1C}">
                           <a14:useLocalDpi xmlns:a14="http://schemas.microsoft.com/office/drawing/2010/main" val="0"/>
@@ -6615,7 +6683,7 @@
                     </pic:cNvPicPr>
                   </pic:nvPicPr>
                   <pic:blipFill>
-                    <a:blip r:embed="rId32">
+                    <a:blip r:embed="rId33">
                       <a:extLst>
                         <a:ext uri="{28A0092B-C50C-407E-A947-70E740481C1C}">
                           <a14:useLocalDpi xmlns:a14="http://schemas.microsoft.com/office/drawing/2010/main" val="0"/>
@@ -6717,7 +6785,7 @@
                     </pic:cNvPicPr>
                   </pic:nvPicPr>
                   <pic:blipFill>
-                    <a:blip r:embed="rId33">
+                    <a:blip r:embed="rId34">
                       <a:extLst>
                         <a:ext uri="{28A0092B-C50C-407E-A947-70E740481C1C}">
                           <a14:useLocalDpi xmlns:a14="http://schemas.microsoft.com/office/drawing/2010/main" val="0"/>
@@ -7453,35 +7521,7 @@
           <w:rFonts w:eastAsia="Times New Roman" w:cs="Times New Roman"/>
           <w:lang w:val="en-US" w:eastAsia="fr-CH"/>
         </w:rPr>
-        <w:t xml:space="preserve"> algorithm, which was the part that required the largest amount of coding due to the number of cases possible, to solve a scrambled or a </w:t>
-      </w:r>
-      <w:r>
-        <w:rPr>
-          <w:rFonts w:eastAsia="Times New Roman" w:cs="Times New Roman"/>
-          <w:lang w:val="en-US" w:eastAsia="fr-CH"/>
-        </w:rPr>
-        <w:t>user</w:t>
-      </w:r>
-      <w:r>
-        <w:rPr>
-          <w:rFonts w:eastAsia="Times New Roman" w:cs="Times New Roman"/>
-          <w:lang w:val="en-US" w:eastAsia="fr-CH"/>
-        </w:rPr>
-        <w:t>’s</w:t>
-      </w:r>
-      <w:r>
-        <w:rPr>
-          <w:rFonts w:eastAsia="Times New Roman" w:cs="Times New Roman"/>
-          <w:lang w:val="en-US" w:eastAsia="fr-CH"/>
-        </w:rPr>
-        <w:t xml:space="preserve"> </w:t>
-      </w:r>
-      <w:r>
-        <w:rPr>
-          <w:rFonts w:eastAsia="Times New Roman" w:cs="Times New Roman"/>
-          <w:lang w:val="en-US" w:eastAsia="fr-CH"/>
-        </w:rPr>
-        <w:t>cube. We then display the cube on the main output widget w</w:t>
+        <w:t xml:space="preserve"> algorithm, which was the part that required the largest amount of coding due to the number of cases possible, to solve a scrambled or a user’s cube. We then display the cube on the main output widget w</w:t>
       </w:r>
       <w:r>
         <w:rPr>
@@ -7636,7 +7676,7 @@
         </w:rPr>
         <w:t xml:space="preserve"> </w:t>
       </w:r>
-      <w:hyperlink r:id="rId34" w:history="1">
+      <w:hyperlink r:id="rId35" w:history="1">
         <w:r>
           <w:rPr>
             <w:rStyle w:val="Lienhypertexte"/>
@@ -7737,7 +7777,7 @@
           <w:shd w:val="clear" w:color="auto" w:fill="F2F2F2"/>
           <w:lang w:val="en-GB"/>
         </w:rPr>
-        <w:t xml:space="preserve">. SolvetheCube, 2012. </w:t>
+        <w:t>. SolvetheCube, 2012. Web. 20 Jan. 2015.</w:t>
       </w:r>
       <w:r>
         <w:rPr>
@@ -7748,37 +7788,15 @@
           <w:shd w:val="clear" w:color="auto" w:fill="F2F2F2"/>
           <w:lang w:val="en-GB"/>
         </w:rPr>
-        <w:t>Web. 20</w:t>
-      </w:r>
-      <w:r>
-        <w:rPr>
-          <w:rFonts w:ascii="Helvetica" w:hAnsi="Helvetica" w:cs="Helvetica"/>
-          <w:color w:val="000000"/>
-          <w:sz w:val="21"/>
-          <w:szCs w:val="21"/>
-          <w:shd w:val="clear" w:color="auto" w:fill="F2F2F2"/>
+        <w:t xml:space="preserve"> &lt;</w:t>
+      </w:r>
+      <w:r>
+        <w:rPr>
           <w:lang w:val="en-GB"/>
         </w:rPr>
-        <w:t xml:space="preserve"> Jan. 2015.</w:t>
-      </w:r>
-      <w:r>
-        <w:rPr>
-          <w:rFonts w:ascii="Helvetica" w:hAnsi="Helvetica" w:cs="Helvetica"/>
-          <w:color w:val="000000"/>
-          <w:sz w:val="21"/>
-          <w:szCs w:val="21"/>
-          <w:shd w:val="clear" w:color="auto" w:fill="F2F2F2"/>
-          <w:lang w:val="en-GB"/>
-        </w:rPr>
-        <w:t xml:space="preserve"> &lt;</w:t>
-      </w:r>
-      <w:r>
-        <w:rPr>
-          <w:lang w:val="en-GB"/>
-        </w:rPr>
         <w:t xml:space="preserve"> </w:t>
       </w:r>
-      <w:hyperlink r:id="rId35" w:history="1">
+      <w:hyperlink r:id="rId36" w:history="1">
         <w:r>
           <w:rPr>
             <w:rStyle w:val="Lienhypertexte"/>
@@ -7881,7 +7899,7 @@
         </w:rPr>
         <w:t xml:space="preserve">. Ed. Herbert Kociemba, Morley Davidson, and John Dethridge. Seven Towns, Ltd, n.d. Web. 20 Jan. 2015. </w:t>
       </w:r>
-      <w:hyperlink r:id="rId36" w:history="1">
+      <w:hyperlink r:id="rId37" w:history="1">
         <w:r>
           <w:rPr>
             <w:rStyle w:val="Lienhypertexte"/>
@@ -7957,16 +7975,26 @@
           <w:shd w:val="clear" w:color="auto" w:fill="F2F2F2"/>
           <w:lang w:val="en-GB"/>
         </w:rPr>
-        <w:t>. Computer software. Vers. 5.6.00. N.p., 2012. Web. 20 Jan. 2015.</w:t>
+        <w:t>. Computer software. Vers. 5.6.00.</w:t>
+      </w:r>
+      <w:bookmarkStart w:id="0" w:name="_GoBack"/>
+      <w:bookmarkEnd w:id="0"/>
+      <w:r>
+        <w:rPr>
+          <w:rFonts w:ascii="Helvetica" w:hAnsi="Helvetica" w:cs="Helvetica"/>
+          <w:color w:val="000000"/>
+          <w:sz w:val="21"/>
+          <w:szCs w:val="21"/>
+          <w:shd w:val="clear" w:color="auto" w:fill="F2F2F2"/>
+          <w:lang w:val="en-GB"/>
+        </w:rPr>
+        <w:t xml:space="preserve"> N.p., 2012. Web. 20 Jan. 2015.</w:t>
       </w:r>
     </w:p>
     <w:sectPr>
-      <w:headerReference w:type="even" r:id="rId37"/>
       <w:headerReference w:type="default" r:id="rId38"/>
-      <w:footerReference w:type="even" r:id="rId39"/>
-      <w:footerReference w:type="default" r:id="rId40"/>
-      <w:headerReference w:type="first" r:id="rId41"/>
-      <w:footerReference w:type="first" r:id="rId42"/>
+      <w:footerReference w:type="default" r:id="rId39"/>
+      <w:headerReference w:type="first" r:id="rId40"/>
       <w:pgSz w:w="11906" w:h="16838"/>
       <w:pgMar w:top="1417" w:right="1417" w:bottom="1417" w:left="1417" w:header="708" w:footer="708" w:gutter="0"/>
       <w:cols w:space="708"/>
@@ -8004,16 +8032,6 @@
 
 <file path=word/footer1.xml><?xml version="1.0" encoding="utf-8"?>
 <w:ftr xmlns:wpc="http://schemas.microsoft.com/office/word/2010/wordprocessingCanvas" xmlns:mc="http://schemas.openxmlformats.org/markup-compatibility/2006" xmlns:o="urn:schemas-microsoft-com:office:office" xmlns:r="http://schemas.openxmlformats.org/officeDocument/2006/relationships" xmlns:m="http://schemas.openxmlformats.org/officeDocument/2006/math" xmlns:v="urn:schemas-microsoft-com:vml" xmlns:wp14="http://schemas.microsoft.com/office/word/2010/wordprocessingDrawing" xmlns:wp="http://schemas.openxmlformats.org/drawingml/2006/wordprocessingDrawing" xmlns:w10="urn:schemas-microsoft-com:office:word" xmlns:w="http://schemas.openxmlformats.org/wordprocessingml/2006/main" xmlns:w14="http://schemas.microsoft.com/office/word/2010/wordml" xmlns:wpg="http://schemas.microsoft.com/office/word/2010/wordprocessingGroup" xmlns:wpi="http://schemas.microsoft.com/office/word/2010/wordprocessingInk" xmlns:wne="http://schemas.microsoft.com/office/word/2006/wordml" xmlns:wps="http://schemas.microsoft.com/office/word/2010/wordprocessingShape" mc:Ignorable="w14 wp14">
-  <w:p>
-    <w:pPr>
-      <w:pStyle w:val="Pieddepage"/>
-    </w:pPr>
-  </w:p>
-</w:ftr>
-</file>
-
-<file path=word/footer2.xml><?xml version="1.0" encoding="utf-8"?>
-<w:ftr xmlns:wpc="http://schemas.microsoft.com/office/word/2010/wordprocessingCanvas" xmlns:mc="http://schemas.openxmlformats.org/markup-compatibility/2006" xmlns:o="urn:schemas-microsoft-com:office:office" xmlns:r="http://schemas.openxmlformats.org/officeDocument/2006/relationships" xmlns:m="http://schemas.openxmlformats.org/officeDocument/2006/math" xmlns:v="urn:schemas-microsoft-com:vml" xmlns:wp14="http://schemas.microsoft.com/office/word/2010/wordprocessingDrawing" xmlns:wp="http://schemas.openxmlformats.org/drawingml/2006/wordprocessingDrawing" xmlns:w10="urn:schemas-microsoft-com:office:word" xmlns:w="http://schemas.openxmlformats.org/wordprocessingml/2006/main" xmlns:w14="http://schemas.microsoft.com/office/word/2010/wordml" xmlns:wpg="http://schemas.microsoft.com/office/word/2010/wordprocessingGroup" xmlns:wpi="http://schemas.microsoft.com/office/word/2010/wordprocessingInk" xmlns:wne="http://schemas.microsoft.com/office/word/2006/wordml" xmlns:wps="http://schemas.microsoft.com/office/word/2010/wordprocessingShape" mc:Ignorable="w14 wp14">
   <w:sdt>
     <w:sdtPr>
       <w:id w:val="518968098"/>
@@ -8022,6 +8040,7 @@
         <w:docPartUnique/>
       </w:docPartObj>
     </w:sdtPr>
+    <w:sdtEndPr/>
     <w:sdtContent>
       <w:p>
         <w:pPr>
@@ -8057,16 +8076,6 @@
 </w:ftr>
 </file>
 
-<file path=word/footer3.xml><?xml version="1.0" encoding="utf-8"?>
-<w:ftr xmlns:wpc="http://schemas.microsoft.com/office/word/2010/wordprocessingCanvas" xmlns:mc="http://schemas.openxmlformats.org/markup-compatibility/2006" xmlns:o="urn:schemas-microsoft-com:office:office" xmlns:r="http://schemas.openxmlformats.org/officeDocument/2006/relationships" xmlns:m="http://schemas.openxmlformats.org/officeDocument/2006/math" xmlns:v="urn:schemas-microsoft-com:vml" xmlns:wp14="http://schemas.microsoft.com/office/word/2010/wordprocessingDrawing" xmlns:wp="http://schemas.openxmlformats.org/drawingml/2006/wordprocessingDrawing" xmlns:w10="urn:schemas-microsoft-com:office:word" xmlns:w="http://schemas.openxmlformats.org/wordprocessingml/2006/main" xmlns:w14="http://schemas.microsoft.com/office/word/2010/wordml" xmlns:wpg="http://schemas.microsoft.com/office/word/2010/wordprocessingGroup" xmlns:wpi="http://schemas.microsoft.com/office/word/2010/wordprocessingInk" xmlns:wne="http://schemas.microsoft.com/office/word/2006/wordml" xmlns:wps="http://schemas.microsoft.com/office/word/2010/wordprocessingShape" mc:Ignorable="w14 wp14">
-  <w:p>
-    <w:pPr>
-      <w:pStyle w:val="Pieddepage"/>
-    </w:pPr>
-  </w:p>
-</w:ftr>
-</file>
-
 <file path=word/footnotes.xml><?xml version="1.0" encoding="utf-8"?>
 <w:footnotes xmlns:wpc="http://schemas.microsoft.com/office/word/2010/wordprocessingCanvas" xmlns:mc="http://schemas.openxmlformats.org/markup-compatibility/2006" xmlns:o="urn:schemas-microsoft-com:office:office" xmlns:r="http://schemas.openxmlformats.org/officeDocument/2006/relationships" xmlns:m="http://schemas.openxmlformats.org/officeDocument/2006/math" xmlns:v="urn:schemas-microsoft-com:vml" xmlns:wp14="http://schemas.microsoft.com/office/word/2010/wordprocessingDrawing" xmlns:wp="http://schemas.openxmlformats.org/drawingml/2006/wordprocessingDrawing" xmlns:w10="urn:schemas-microsoft-com:office:word" xmlns:w="http://schemas.openxmlformats.org/wordprocessingml/2006/main" xmlns:w14="http://schemas.microsoft.com/office/word/2010/wordml" xmlns:wpg="http://schemas.microsoft.com/office/word/2010/wordprocessingGroup" xmlns:wpi="http://schemas.microsoft.com/office/word/2010/wordprocessingInk" xmlns:wne="http://schemas.microsoft.com/office/word/2006/wordml" xmlns:wps="http://schemas.microsoft.com/office/word/2010/wordprocessingShape" mc:Ignorable="w14 wp14">
   <w:footnote w:type="separator" w:id="-1">
@@ -8093,16 +8102,6 @@
 </file>
 
 <file path=word/header1.xml><?xml version="1.0" encoding="utf-8"?>
-<w:hdr xmlns:wpc="http://schemas.microsoft.com/office/word/2010/wordprocessingCanvas" xmlns:mc="http://schemas.openxmlformats.org/markup-compatibility/2006" xmlns:o="urn:schemas-microsoft-com:office:office" xmlns:r="http://schemas.openxmlformats.org/officeDocument/2006/relationships" xmlns:m="http://schemas.openxmlformats.org/officeDocument/2006/math" xmlns:v="urn:schemas-microsoft-com:vml" xmlns:wp14="http://schemas.microsoft.com/office/word/2010/wordprocessingDrawing" xmlns:wp="http://schemas.openxmlformats.org/drawingml/2006/wordprocessingDrawing" xmlns:w10="urn:schemas-microsoft-com:office:word" xmlns:w="http://schemas.openxmlformats.org/wordprocessingml/2006/main" xmlns:w14="http://schemas.microsoft.com/office/word/2010/wordml" xmlns:wpg="http://schemas.microsoft.com/office/word/2010/wordprocessingGroup" xmlns:wpi="http://schemas.microsoft.com/office/word/2010/wordprocessingInk" xmlns:wne="http://schemas.microsoft.com/office/word/2006/wordml" xmlns:wps="http://schemas.microsoft.com/office/word/2010/wordprocessingShape" mc:Ignorable="w14 wp14">
-  <w:p>
-    <w:pPr>
-      <w:pStyle w:val="En-tte"/>
-    </w:pPr>
-  </w:p>
-</w:hdr>
-</file>
-
-<file path=word/header2.xml><?xml version="1.0" encoding="utf-8"?>
 <w:hdr xmlns:wpc="http://schemas.microsoft.com/office/word/2010/wordprocessingCanvas" xmlns:mc="http://schemas.openxmlformats.org/markup-compatibility/2006" xmlns:o="urn:schemas-microsoft-com:office:office" xmlns:r="http://schemas.openxmlformats.org/officeDocument/2006/relationships" xmlns:m="http://schemas.openxmlformats.org/officeDocument/2006/math" xmlns:v="urn:schemas-microsoft-com:vml" xmlns:wp14="http://schemas.microsoft.com/office/word/2010/wordprocessingDrawing" xmlns:wp="http://schemas.openxmlformats.org/drawingml/2006/wordprocessingDrawing" xmlns:w10="urn:schemas-microsoft-com:office:word" xmlns:w="http://schemas.openxmlformats.org/wordprocessingml/2006/main" xmlns:w14="http://schemas.microsoft.com/office/word/2010/wordml" xmlns:wpg="http://schemas.microsoft.com/office/word/2010/wordprocessingGroup" xmlns:wpi="http://schemas.microsoft.com/office/word/2010/wordprocessingInk" xmlns:wne="http://schemas.microsoft.com/office/word/2006/wordml" xmlns:wps="http://schemas.microsoft.com/office/word/2010/wordprocessingShape" mc:Ignorable="w14 wp14">
   <w:p>
     <w:pPr>
@@ -8119,11 +8118,6 @@
         <w:lang w:val="en-GB"/>
       </w:rPr>
       <w:tab/>
-    </w:r>
-    <w:r>
-      <w:rPr>
-        <w:lang w:val="en-GB"/>
-      </w:rPr>
       <w:t>26 January 2015</w:t>
     </w:r>
   </w:p>
@@ -8138,75 +8132,12 @@
 </w:hdr>
 </file>
 
-<file path=word/header3.xml><?xml version="1.0" encoding="utf-8"?>
+<file path=word/header2.xml><?xml version="1.0" encoding="utf-8"?>
 <w:hdr xmlns:wpc="http://schemas.microsoft.com/office/word/2010/wordprocessingCanvas" xmlns:mc="http://schemas.openxmlformats.org/markup-compatibility/2006" xmlns:o="urn:schemas-microsoft-com:office:office" xmlns:r="http://schemas.openxmlformats.org/officeDocument/2006/relationships" xmlns:m="http://schemas.openxmlformats.org/officeDocument/2006/math" xmlns:v="urn:schemas-microsoft-com:vml" xmlns:wp14="http://schemas.microsoft.com/office/word/2010/wordprocessingDrawing" xmlns:wp="http://schemas.openxmlformats.org/drawingml/2006/wordprocessingDrawing" xmlns:w10="urn:schemas-microsoft-com:office:word" xmlns:w="http://schemas.openxmlformats.org/wordprocessingml/2006/main" xmlns:w14="http://schemas.microsoft.com/office/word/2010/wordml" xmlns:wpg="http://schemas.microsoft.com/office/word/2010/wordprocessingGroup" xmlns:wpi="http://schemas.microsoft.com/office/word/2010/wordprocessingInk" xmlns:wne="http://schemas.microsoft.com/office/word/2006/wordml" xmlns:wps="http://schemas.microsoft.com/office/word/2010/wordprocessingShape" mc:Ignorable="w14 wp14">
   <w:p>
     <w:pPr>
       <w:pStyle w:val="En-tte"/>
     </w:pPr>
-    <w:bookmarkStart w:id="0" w:name="_GoBack"/>
-    <w:r>
-      <w:rPr>
-        <w:noProof/>
-        <w:lang w:eastAsia="fr-CH"/>
-      </w:rPr>
-      <w:drawing>
-        <wp:anchor distT="0" distB="0" distL="114300" distR="114300" simplePos="0" relativeHeight="251658240" behindDoc="1" locked="0" layoutInCell="1" allowOverlap="1" wp14:anchorId="41C4600A" wp14:editId="25A5495C">
-          <wp:simplePos x="0" y="0"/>
-          <wp:positionH relativeFrom="column">
-            <wp:posOffset>3371850</wp:posOffset>
-          </wp:positionH>
-          <wp:positionV relativeFrom="paragraph">
-            <wp:posOffset>-276225</wp:posOffset>
-          </wp:positionV>
-          <wp:extent cx="3121025" cy="522605"/>
-          <wp:effectExtent l="0" t="0" r="3175" b="0"/>
-          <wp:wrapNone/>
-          <wp:docPr id="9" name="Image 9"/>
-          <wp:cNvGraphicFramePr>
-            <a:graphicFrameLocks xmlns:a="http://schemas.openxmlformats.org/drawingml/2006/main" noChangeAspect="1"/>
-          </wp:cNvGraphicFramePr>
-          <a:graphic xmlns:a="http://schemas.openxmlformats.org/drawingml/2006/main">
-            <a:graphicData uri="http://schemas.openxmlformats.org/drawingml/2006/picture">
-              <pic:pic xmlns:pic="http://schemas.openxmlformats.org/drawingml/2006/picture">
-                <pic:nvPicPr>
-                  <pic:cNvPr id="0" name="ING-logo.jpg"/>
-                  <pic:cNvPicPr/>
-                </pic:nvPicPr>
-                <pic:blipFill>
-                  <a:blip r:embed="rId1" cstate="print">
-                    <a:extLst>
-                      <a:ext uri="{28A0092B-C50C-407E-A947-70E740481C1C}">
-                        <a14:useLocalDpi xmlns:a14="http://schemas.microsoft.com/office/drawing/2010/main" val="0"/>
-                      </a:ext>
-                    </a:extLst>
-                  </a:blip>
-                  <a:stretch>
-                    <a:fillRect/>
-                  </a:stretch>
-                </pic:blipFill>
-                <pic:spPr>
-                  <a:xfrm>
-                    <a:off x="0" y="0"/>
-                    <a:ext cx="3121025" cy="522605"/>
-                  </a:xfrm>
-                  <a:prstGeom prst="rect">
-                    <a:avLst/>
-                  </a:prstGeom>
-                </pic:spPr>
-              </pic:pic>
-            </a:graphicData>
-          </a:graphic>
-          <wp14:sizeRelH relativeFrom="page">
-            <wp14:pctWidth>0</wp14:pctWidth>
-          </wp14:sizeRelH>
-          <wp14:sizeRelV relativeFrom="page">
-            <wp14:pctHeight>0</wp14:pctHeight>
-          </wp14:sizeRelV>
-        </wp:anchor>
-      </w:drawing>
-    </w:r>
-    <w:bookmarkEnd w:id="0"/>
     <w:r>
       <w:rPr>
         <w:lang w:val="en-GB"/>
@@ -9375,526 +9306,6 @@
 </w:styles>
 </file>
 
-<file path=word/glossary/document.xml><?xml version="1.0" encoding="utf-8"?>
-<w:glossaryDocument xmlns:wpc="http://schemas.microsoft.com/office/word/2010/wordprocessingCanvas" xmlns:mc="http://schemas.openxmlformats.org/markup-compatibility/2006" xmlns:o="urn:schemas-microsoft-com:office:office" xmlns:r="http://schemas.openxmlformats.org/officeDocument/2006/relationships" xmlns:m="http://schemas.openxmlformats.org/officeDocument/2006/math" xmlns:v="urn:schemas-microsoft-com:vml" xmlns:wp14="http://schemas.microsoft.com/office/word/2010/wordprocessingDrawing" xmlns:wp="http://schemas.openxmlformats.org/drawingml/2006/wordprocessingDrawing" xmlns:w10="urn:schemas-microsoft-com:office:word" xmlns:w="http://schemas.openxmlformats.org/wordprocessingml/2006/main" xmlns:w14="http://schemas.microsoft.com/office/word/2010/wordml" xmlns:wpg="http://schemas.microsoft.com/office/word/2010/wordprocessingGroup" xmlns:wpi="http://schemas.microsoft.com/office/word/2010/wordprocessingInk" xmlns:wne="http://schemas.microsoft.com/office/word/2006/wordml" xmlns:wps="http://schemas.microsoft.com/office/word/2010/wordprocessingShape" mc:Ignorable="w14 wp14"/>
-</file>
-
-<file path=word/glossary/fontTable.xml><?xml version="1.0" encoding="utf-8"?>
-<w:fonts xmlns:mc="http://schemas.openxmlformats.org/markup-compatibility/2006" xmlns:r="http://schemas.openxmlformats.org/officeDocument/2006/relationships" xmlns:w="http://schemas.openxmlformats.org/wordprocessingml/2006/main" xmlns:w14="http://schemas.microsoft.com/office/word/2010/wordml" mc:Ignorable="w14">
-  <w:font w:name="Symbol">
-    <w:panose1 w:val="05050102010706020507"/>
-    <w:charset w:val="02"/>
-    <w:family w:val="roman"/>
-    <w:pitch w:val="variable"/>
-    <w:sig w:usb0="00000000" w:usb1="10000000" w:usb2="00000000" w:usb3="00000000" w:csb0="80000000" w:csb1="00000000"/>
-  </w:font>
-  <w:font w:name="Times New Roman">
-    <w:panose1 w:val="02020603050405020304"/>
-    <w:charset w:val="00"/>
-    <w:family w:val="roman"/>
-    <w:pitch w:val="variable"/>
-    <w:sig w:usb0="E0002AFF" w:usb1="C0007841" w:usb2="00000009" w:usb3="00000000" w:csb0="000001FF" w:csb1="00000000"/>
-  </w:font>
-  <w:font w:name="OpenSymbol">
-    <w:panose1 w:val="05010000000000000000"/>
-    <w:charset w:val="00"/>
-    <w:family w:val="auto"/>
-    <w:pitch w:val="variable"/>
-    <w:sig w:usb0="800000AF" w:usb1="1001ECEA" w:usb2="00000000" w:usb3="00000000" w:csb0="00000001" w:csb1="00000000"/>
-  </w:font>
-  <w:font w:name="Courier New">
-    <w:panose1 w:val="02070309020205020404"/>
-    <w:charset w:val="00"/>
-    <w:family w:val="modern"/>
-    <w:pitch w:val="fixed"/>
-    <w:sig w:usb0="E0002AFF" w:usb1="C0007843" w:usb2="00000009" w:usb3="00000000" w:csb0="000001FF" w:csb1="00000000"/>
-  </w:font>
-  <w:font w:name="Wingdings">
-    <w:panose1 w:val="05000000000000000000"/>
-    <w:charset w:val="02"/>
-    <w:family w:val="auto"/>
-    <w:pitch w:val="variable"/>
-    <w:sig w:usb0="00000000" w:usb1="10000000" w:usb2="00000000" w:usb3="00000000" w:csb0="80000000" w:csb1="00000000"/>
-  </w:font>
-  <w:font w:name="Calibri">
-    <w:panose1 w:val="020F0502020204030204"/>
-    <w:charset w:val="00"/>
-    <w:family w:val="swiss"/>
-    <w:pitch w:val="variable"/>
-    <w:sig w:usb0="E00002FF" w:usb1="4000ACFF" w:usb2="00000001" w:usb3="00000000" w:csb0="0000019F" w:csb1="00000000"/>
-  </w:font>
-  <w:font w:name="Cambria">
-    <w:panose1 w:val="02040503050406030204"/>
-    <w:charset w:val="00"/>
-    <w:family w:val="roman"/>
-    <w:pitch w:val="variable"/>
-    <w:sig w:usb0="E00002FF" w:usb1="400004FF" w:usb2="00000000" w:usb3="00000000" w:csb0="0000019F" w:csb1="00000000"/>
-  </w:font>
-  <w:font w:name="SimSun">
-    <w:altName w:val="宋体"/>
-    <w:panose1 w:val="02010600030101010101"/>
-    <w:charset w:val="86"/>
-    <w:family w:val="auto"/>
-    <w:pitch w:val="variable"/>
-    <w:sig w:usb0="00000003" w:usb1="288F0000" w:usb2="00000016" w:usb3="00000000" w:csb0="00040001" w:csb1="00000000"/>
-  </w:font>
-  <w:font w:name="Mangal">
-    <w:panose1 w:val="02040503050203030202"/>
-    <w:charset w:val="00"/>
-    <w:family w:val="roman"/>
-    <w:pitch w:val="variable"/>
-    <w:sig w:usb0="00008003" w:usb1="00000000" w:usb2="00000000" w:usb3="00000000" w:csb0="00000001" w:csb1="00000000"/>
-  </w:font>
-  <w:font w:name="Tahoma">
-    <w:panose1 w:val="020B0604030504040204"/>
-    <w:charset w:val="00"/>
-    <w:family w:val="swiss"/>
-    <w:pitch w:val="variable"/>
-    <w:sig w:usb0="E1002EFF" w:usb1="C000605B" w:usb2="00000029" w:usb3="00000000" w:csb0="000101FF" w:csb1="00000000"/>
-  </w:font>
-  <w:font w:name="Helvetica">
-    <w:panose1 w:val="020B0604020202020204"/>
-    <w:charset w:val="00"/>
-    <w:family w:val="swiss"/>
-    <w:pitch w:val="variable"/>
-    <w:sig w:usb0="20002A87" w:usb1="00000000" w:usb2="00000000" w:usb3="00000000" w:csb0="000001FF" w:csb1="00000000"/>
-  </w:font>
-</w:fonts>
-</file>
-
-<file path=word/glossary/settings.xml><?xml version="1.0" encoding="utf-8"?>
-<w:settings xmlns:mc="http://schemas.openxmlformats.org/markup-compatibility/2006" xmlns:o="urn:schemas-microsoft-com:office:office" xmlns:r="http://schemas.openxmlformats.org/officeDocument/2006/relationships" xmlns:m="http://schemas.openxmlformats.org/officeDocument/2006/math" xmlns:v="urn:schemas-microsoft-com:vml" xmlns:w10="urn:schemas-microsoft-com:office:word" xmlns:w="http://schemas.openxmlformats.org/wordprocessingml/2006/main" xmlns:w14="http://schemas.microsoft.com/office/word/2010/wordml" xmlns:sl="http://schemas.openxmlformats.org/schemaLibrary/2006/main" mc:Ignorable="w14">
-  <w:view w:val="normal"/>
-  <w:defaultTabStop w:val="708"/>
-  <w:hyphenationZone w:val="425"/>
-  <w:characterSpacingControl w:val="doNotCompress"/>
-  <w:compat>
-    <w:useFELayout/>
-    <w:compatSetting w:name="compatibilityMode" w:uri="http://schemas.microsoft.com/office/word" w:val="14"/>
-    <w:compatSetting w:name="overrideTableStyleFontSizeAndJustification" w:uri="http://schemas.microsoft.com/office/word" w:val="1"/>
-    <w:compatSetting w:name="enableOpenTypeFeatures" w:uri="http://schemas.microsoft.com/office/word" w:val="1"/>
-    <w:compatSetting w:name="doNotFlipMirrorIndents" w:uri="http://schemas.microsoft.com/office/word" w:val="1"/>
-  </w:compat>
-  <w:rsids>
-    <w:rsidRoot w:val="00DE7210"/>
-    <w:rsid w:val="00B621FB"/>
-    <w:rsid w:val="00DE7210"/>
-  </w:rsids>
-  <m:mathPr>
-    <m:mathFont m:val="Cambria Math"/>
-    <m:brkBin m:val="before"/>
-    <m:brkBinSub m:val="--"/>
-    <m:smallFrac m:val="0"/>
-    <m:dispDef/>
-    <m:lMargin m:val="0"/>
-    <m:rMargin m:val="0"/>
-    <m:defJc m:val="centerGroup"/>
-    <m:wrapIndent m:val="1440"/>
-    <m:intLim m:val="subSup"/>
-    <m:naryLim m:val="undOvr"/>
-  </m:mathPr>
-  <w:themeFontLang w:val="fr-CH"/>
-  <w:clrSchemeMapping w:bg1="light1" w:t1="dark1" w:bg2="light2" w:t2="dark2" w:accent1="accent1" w:accent2="accent2" w:accent3="accent3" w:accent4="accent4" w:accent5="accent5" w:accent6="accent6" w:hyperlink="hyperlink" w:followedHyperlink="followedHyperlink"/>
-  <w:decimalSymbol w:val="."/>
-  <w:listSeparator w:val=";"/>
-</w:settings>
-</file>
-
-<file path=word/glossary/styles.xml><?xml version="1.0" encoding="utf-8"?>
-<w:styles xmlns:mc="http://schemas.openxmlformats.org/markup-compatibility/2006" xmlns:r="http://schemas.openxmlformats.org/officeDocument/2006/relationships" xmlns:w="http://schemas.openxmlformats.org/wordprocessingml/2006/main" xmlns:w14="http://schemas.microsoft.com/office/word/2010/wordml" mc:Ignorable="w14">
-  <w:docDefaults>
-    <w:rPrDefault>
-      <w:rPr>
-        <w:rFonts w:asciiTheme="minorHAnsi" w:eastAsiaTheme="minorEastAsia" w:hAnsiTheme="minorHAnsi" w:cstheme="minorBidi"/>
-        <w:sz w:val="22"/>
-        <w:szCs w:val="22"/>
-        <w:lang w:val="fr-CH" w:eastAsia="fr-CH" w:bidi="ar-SA"/>
-      </w:rPr>
-    </w:rPrDefault>
-    <w:pPrDefault>
-      <w:pPr>
-        <w:spacing w:after="200" w:line="276" w:lineRule="auto"/>
-      </w:pPr>
-    </w:pPrDefault>
-  </w:docDefaults>
-  <w:latentStyles w:defLockedState="0" w:defUIPriority="99" w:defSemiHidden="1" w:defUnhideWhenUsed="1" w:defQFormat="0" w:count="267">
-    <w:lsdException w:name="Normal" w:semiHidden="0" w:uiPriority="0" w:unhideWhenUsed="0" w:qFormat="1"/>
-    <w:lsdException w:name="heading 1" w:semiHidden="0" w:uiPriority="9" w:unhideWhenUsed="0" w:qFormat="1"/>
-    <w:lsdException w:name="heading 2" w:uiPriority="9" w:qFormat="1"/>
-    <w:lsdException w:name="heading 3" w:uiPriority="9" w:qFormat="1"/>
-    <w:lsdException w:name="heading 4" w:uiPriority="9" w:qFormat="1"/>
-    <w:lsdException w:name="heading 5" w:uiPriority="9" w:qFormat="1"/>
-    <w:lsdException w:name="heading 6" w:uiPriority="9" w:qFormat="1"/>
-    <w:lsdException w:name="heading 7" w:uiPriority="9" w:qFormat="1"/>
-    <w:lsdException w:name="heading 8" w:uiPriority="9" w:qFormat="1"/>
-    <w:lsdException w:name="heading 9" w:uiPriority="9" w:qFormat="1"/>
-    <w:lsdException w:name="toc 1" w:uiPriority="39"/>
-    <w:lsdException w:name="toc 2" w:uiPriority="39"/>
-    <w:lsdException w:name="toc 3" w:uiPriority="39"/>
-    <w:lsdException w:name="toc 4" w:uiPriority="39"/>
-    <w:lsdException w:name="toc 5" w:uiPriority="39"/>
-    <w:lsdException w:name="toc 6" w:uiPriority="39"/>
-    <w:lsdException w:name="toc 7" w:uiPriority="39"/>
-    <w:lsdException w:name="toc 8" w:uiPriority="39"/>
-    <w:lsdException w:name="toc 9" w:uiPriority="39"/>
-    <w:lsdException w:name="caption" w:uiPriority="35" w:qFormat="1"/>
-    <w:lsdException w:name="Title" w:semiHidden="0" w:uiPriority="10" w:unhideWhenUsed="0" w:qFormat="1"/>
-    <w:lsdException w:name="Default Paragraph Font" w:uiPriority="1"/>
-    <w:lsdException w:name="Subtitle" w:semiHidden="0" w:uiPriority="11" w:unhideWhenUsed="0" w:qFormat="1"/>
-    <w:lsdException w:name="Strong" w:semiHidden="0" w:uiPriority="22" w:unhideWhenUsed="0" w:qFormat="1"/>
-    <w:lsdException w:name="Emphasis" w:semiHidden="0" w:uiPriority="20" w:unhideWhenUsed="0" w:qFormat="1"/>
-    <w:lsdException w:name="Table Grid" w:semiHidden="0" w:uiPriority="59" w:unhideWhenUsed="0"/>
-    <w:lsdException w:name="Placeholder Text" w:unhideWhenUsed="0"/>
-    <w:lsdException w:name="No Spacing" w:semiHidden="0" w:uiPriority="1" w:unhideWhenUsed="0" w:qFormat="1"/>
-    <w:lsdException w:name="Light Shading" w:semiHidden="0" w:uiPriority="60" w:unhideWhenUsed="0"/>
-    <w:lsdException w:name="Light List" w:semiHidden="0" w:uiPriority="61" w:unhideWhenUsed="0"/>
-    <w:lsdException w:name="Light Grid" w:semiHidden="0" w:uiPriority="62" w:unhideWhenUsed="0"/>
-    <w:lsdException w:name="Medium Shading 1" w:semiHidden="0" w:uiPriority="63" w:unhideWhenUsed="0"/>
-    <w:lsdException w:name="Medium Shading 2" w:semiHidden="0" w:uiPriority="64" w:unhideWhenUsed="0"/>
-    <w:lsdException w:name="Medium List 1" w:semiHidden="0" w:uiPriority="65" w:unhideWhenUsed="0"/>
-    <w:lsdException w:name="Medium List 2" w:semiHidden="0" w:uiPriority="66" w:unhideWhenUsed="0"/>
-    <w:lsdException w:name="Medium Grid 1" w:semiHidden="0" w:uiPriority="67" w:unhideWhenUsed="0"/>
-    <w:lsdException w:name="Medium Grid 2" w:semiHidden="0" w:uiPriority="68" w:unhideWhenUsed="0"/>
-    <w:lsdException w:name="Medium Grid 3" w:semiHidden="0" w:uiPriority="69" w:unhideWhenUsed="0"/>
-    <w:lsdException w:name="Dark List" w:semiHidden="0" w:uiPriority="70" w:unhideWhenUsed="0"/>
-    <w:lsdException w:name="Colorful Shading" w:semiHidden="0" w:uiPriority="71" w:unhideWhenUsed="0"/>
-    <w:lsdException w:name="Colorful List" w:semiHidden="0" w:uiPriority="72" w:unhideWhenUsed="0"/>
-    <w:lsdException w:name="Colorful Grid" w:semiHidden="0" w:uiPriority="73" w:unhideWhenUsed="0"/>
-    <w:lsdException w:name="Light Shading Accent 1" w:semiHidden="0" w:uiPriority="60" w:unhideWhenUsed="0"/>
-    <w:lsdException w:name="Light List Accent 1" w:semiHidden="0" w:uiPriority="61" w:unhideWhenUsed="0"/>
-    <w:lsdException w:name="Light Grid Accent 1" w:semiHidden="0" w:uiPriority="62" w:unhideWhenUsed="0"/>
-    <w:lsdException w:name="Medium Shading 1 Accent 1" w:semiHidden="0" w:uiPriority="63" w:unhideWhenUsed="0"/>
-    <w:lsdException w:name="Medium Shading 2 Accent 1" w:semiHidden="0" w:uiPriority="64" w:unhideWhenUsed="0"/>
-    <w:lsdException w:name="Medium List 1 Accent 1" w:semiHidden="0" w:uiPriority="65" w:unhideWhenUsed="0"/>
-    <w:lsdException w:name="Revision" w:unhideWhenUsed="0"/>
-    <w:lsdException w:name="List Paragraph" w:semiHidden="0" w:uiPriority="34" w:unhideWhenUsed="0" w:qFormat="1"/>
-    <w:lsdException w:name="Quote" w:semiHidden="0" w:uiPriority="29" w:unhideWhenUsed="0" w:qFormat="1"/>
-    <w:lsdException w:name="Intense Quote" w:semiHidden="0" w:uiPriority="30" w:unhideWhenUsed="0" w:qFormat="1"/>
-    <w:lsdException w:name="Medium List 2 Accent 1" w:semiHidden="0" w:uiPriority="66" w:unhideWhenUsed="0"/>
-    <w:lsdException w:name="Medium Grid 1 Accent 1" w:semiHidden="0" w:uiPriority="67" w:unhideWhenUsed="0"/>
-    <w:lsdException w:name="Medium Grid 2 Accent 1" w:semiHidden="0" w:uiPriority="68" w:unhideWhenUsed="0"/>
-    <w:lsdException w:name="Medium Grid 3 Accent 1" w:semiHidden="0" w:uiPriority="69" w:unhideWhenUsed="0"/>
-    <w:lsdException w:name="Dark List Accent 1" w:semiHidden="0" w:uiPriority="70" w:unhideWhenUsed="0"/>
-    <w:lsdException w:name="Colorful Shading Accent 1" w:semiHidden="0" w:uiPriority="71" w:unhideWhenUsed="0"/>
-    <w:lsdException w:name="Colorful List Accent 1" w:semiHidden="0" w:uiPriority="72" w:unhideWhenUsed="0"/>
-    <w:lsdException w:name="Colorful Grid Accent 1" w:semiHidden="0" w:uiPriority="73" w:unhideWhenUsed="0"/>
-    <w:lsdException w:name="Light Shading Accent 2" w:semiHidden="0" w:uiPriority="60" w:unhideWhenUsed="0"/>
-    <w:lsdException w:name="Light List Accent 2" w:semiHidden="0" w:uiPriority="61" w:unhideWhenUsed="0"/>
-    <w:lsdException w:name="Light Grid Accent 2" w:semiHidden="0" w:uiPriority="62" w:unhideWhenUsed="0"/>
-    <w:lsdException w:name="Medium Shading 1 Accent 2" w:semiHidden="0" w:uiPriority="63" w:unhideWhenUsed="0"/>
-    <w:lsdException w:name="Medium Shading 2 Accent 2" w:semiHidden="0" w:uiPriority="64" w:unhideWhenUsed="0"/>
-    <w:lsdException w:name="Medium List 1 Accent 2" w:semiHidden="0" w:uiPriority="65" w:unhideWhenUsed="0"/>
-    <w:lsdException w:name="Medium List 2 Accent 2" w:semiHidden="0" w:uiPriority="66" w:unhideWhenUsed="0"/>
-    <w:lsdException w:name="Medium Grid 1 Accent 2" w:semiHidden="0" w:uiPriority="67" w:unhideWhenUsed="0"/>
-    <w:lsdException w:name="Medium Grid 2 Accent 2" w:semiHidden="0" w:uiPriority="68" w:unhideWhenUsed="0"/>
-    <w:lsdException w:name="Medium Grid 3 Accent 2" w:semiHidden="0" w:uiPriority="69" w:unhideWhenUsed="0"/>
-    <w:lsdException w:name="Dark List Accent 2" w:semiHidden="0" w:uiPriority="70" w:unhideWhenUsed="0"/>
-    <w:lsdException w:name="Colorful Shading Accent 2" w:semiHidden="0" w:uiPriority="71" w:unhideWhenUsed="0"/>
-    <w:lsdException w:name="Colorful List Accent 2" w:semiHidden="0" w:uiPriority="72" w:unhideWhenUsed="0"/>
-    <w:lsdException w:name="Colorful Grid Accent 2" w:semiHidden="0" w:uiPriority="73" w:unhideWhenUsed="0"/>
-    <w:lsdException w:name="Light Shading Accent 3" w:semiHidden="0" w:uiPriority="60" w:unhideWhenUsed="0"/>
-    <w:lsdException w:name="Light List Accent 3" w:semiHidden="0" w:uiPriority="61" w:unhideWhenUsed="0"/>
-    <w:lsdException w:name="Light Grid Accent 3" w:semiHidden="0" w:uiPriority="62" w:unhideWhenUsed="0"/>
-    <w:lsdException w:name="Medium Shading 1 Accent 3" w:semiHidden="0" w:uiPriority="63" w:unhideWhenUsed="0"/>
-    <w:lsdException w:name="Medium Shading 2 Accent 3" w:semiHidden="0" w:uiPriority="64" w:unhideWhenUsed="0"/>
-    <w:lsdException w:name="Medium List 1 Accent 3" w:semiHidden="0" w:uiPriority="65" w:unhideWhenUsed="0"/>
-    <w:lsdException w:name="Medium List 2 Accent 3" w:semiHidden="0" w:uiPriority="66" w:unhideWhenUsed="0"/>
-    <w:lsdException w:name="Medium Grid 1 Accent 3" w:semiHidden="0" w:uiPriority="67" w:unhideWhenUsed="0"/>
-    <w:lsdException w:name="Medium Grid 2 Accent 3" w:semiHidden="0" w:uiPriority="68" w:unhideWhenUsed="0"/>
-    <w:lsdException w:name="Medium Grid 3 Accent 3" w:semiHidden="0" w:uiPriority="69" w:unhideWhenUsed="0"/>
-    <w:lsdException w:name="Dark List Accent 3" w:semiHidden="0" w:uiPriority="70" w:unhideWhenUsed="0"/>
-    <w:lsdException w:name="Colorful Shading Accent 3" w:semiHidden="0" w:uiPriority="71" w:unhideWhenUsed="0"/>
-    <w:lsdException w:name="Colorful List Accent 3" w:semiHidden="0" w:uiPriority="72" w:unhideWhenUsed="0"/>
-    <w:lsdException w:name="Colorful Grid Accent 3" w:semiHidden="0" w:uiPriority="73" w:unhideWhenUsed="0"/>
-    <w:lsdException w:name="Light Shading Accent 4" w:semiHidden="0" w:uiPriority="60" w:unhideWhenUsed="0"/>
-    <w:lsdException w:name="Light List Accent 4" w:semiHidden="0" w:uiPriority="61" w:unhideWhenUsed="0"/>
-    <w:lsdException w:name="Light Grid Accent 4" w:semiHidden="0" w:uiPriority="62" w:unhideWhenUsed="0"/>
-    <w:lsdException w:name="Medium Shading 1 Accent 4" w:semiHidden="0" w:uiPriority="63" w:unhideWhenUsed="0"/>
-    <w:lsdException w:name="Medium Shading 2 Accent 4" w:semiHidden="0" w:uiPriority="64" w:unhideWhenUsed="0"/>
-    <w:lsdException w:name="Medium List 1 Accent 4" w:semiHidden="0" w:uiPriority="65" w:unhideWhenUsed="0"/>
-    <w:lsdException w:name="Medium List 2 Accent 4" w:semiHidden="0" w:uiPriority="66" w:unhideWhenUsed="0"/>
-    <w:lsdException w:name="Medium Grid 1 Accent 4" w:semiHidden="0" w:uiPriority="67" w:unhideWhenUsed="0"/>
-    <w:lsdException w:name="Medium Grid 2 Accent 4" w:semiHidden="0" w:uiPriority="68" w:unhideWhenUsed="0"/>
-    <w:lsdException w:name="Medium Grid 3 Accent 4" w:semiHidden="0" w:uiPriority="69" w:unhideWhenUsed="0"/>
-    <w:lsdException w:name="Dark List Accent 4" w:semiHidden="0" w:uiPriority="70" w:unhideWhenUsed="0"/>
-    <w:lsdException w:name="Colorful Shading Accent 4" w:semiHidden="0" w:uiPriority="71" w:unhideWhenUsed="0"/>
-    <w:lsdException w:name="Colorful List Accent 4" w:semiHidden="0" w:uiPriority="72" w:unhideWhenUsed="0"/>
-    <w:lsdException w:name="Colorful Grid Accent 4" w:semiHidden="0" w:uiPriority="73" w:unhideWhenUsed="0"/>
-    <w:lsdException w:name="Light Shading Accent 5" w:semiHidden="0" w:uiPriority="60" w:unhideWhenUsed="0"/>
-    <w:lsdException w:name="Light List Accent 5" w:semiHidden="0" w:uiPriority="61" w:unhideWhenUsed="0"/>
-    <w:lsdException w:name="Light Grid Accent 5" w:semiHidden="0" w:uiPriority="62" w:unhideWhenUsed="0"/>
-    <w:lsdException w:name="Medium Shading 1 Accent 5" w:semiHidden="0" w:uiPriority="63" w:unhideWhenUsed="0"/>
-    <w:lsdException w:name="Medium Shading 2 Accent 5" w:semiHidden="0" w:uiPriority="64" w:unhideWhenUsed="0"/>
-    <w:lsdException w:name="Medium List 1 Accent 5" w:semiHidden="0" w:uiPriority="65" w:unhideWhenUsed="0"/>
-    <w:lsdException w:name="Medium List 2 Accent 5" w:semiHidden="0" w:uiPriority="66" w:unhideWhenUsed="0"/>
-    <w:lsdException w:name="Medium Grid 1 Accent 5" w:semiHidden="0" w:uiPriority="67" w:unhideWhenUsed="0"/>
-    <w:lsdException w:name="Medium Grid 2 Accent 5" w:semiHidden="0" w:uiPriority="68" w:unhideWhenUsed="0"/>
-    <w:lsdException w:name="Medium Grid 3 Accent 5" w:semiHidden="0" w:uiPriority="69" w:unhideWhenUsed="0"/>
-    <w:lsdException w:name="Dark List Accent 5" w:semiHidden="0" w:uiPriority="70" w:unhideWhenUsed="0"/>
-    <w:lsdException w:name="Colorful Shading Accent 5" w:semiHidden="0" w:uiPriority="71" w:unhideWhenUsed="0"/>
-    <w:lsdException w:name="Colorful List Accent 5" w:semiHidden="0" w:uiPriority="72" w:unhideWhenUsed="0"/>
-    <w:lsdException w:name="Colorful Grid Accent 5" w:semiHidden="0" w:uiPriority="73" w:unhideWhenUsed="0"/>
-    <w:lsdException w:name="Light Shading Accent 6" w:semiHidden="0" w:uiPriority="60" w:unhideWhenUsed="0"/>
-    <w:lsdException w:name="Light List Accent 6" w:semiHidden="0" w:uiPriority="61" w:unhideWhenUsed="0"/>
-    <w:lsdException w:name="Light Grid Accent 6" w:semiHidden="0" w:uiPriority="62" w:unhideWhenUsed="0"/>
-    <w:lsdException w:name="Medium Shading 1 Accent 6" w:semiHidden="0" w:uiPriority="63" w:unhideWhenUsed="0"/>
-    <w:lsdException w:name="Medium Shading 2 Accent 6" w:semiHidden="0" w:uiPriority="64" w:unhideWhenUsed="0"/>
-    <w:lsdException w:name="Medium List 1 Accent 6" w:semiHidden="0" w:uiPriority="65" w:unhideWhenUsed="0"/>
-    <w:lsdException w:name="Medium List 2 Accent 6" w:semiHidden="0" w:uiPriority="66" w:unhideWhenUsed="0"/>
-    <w:lsdException w:name="Medium Grid 1 Accent 6" w:semiHidden="0" w:uiPriority="67" w:unhideWhenUsed="0"/>
-    <w:lsdException w:name="Medium Grid 2 Accent 6" w:semiHidden="0" w:uiPriority="68" w:unhideWhenUsed="0"/>
-    <w:lsdException w:name="Medium Grid 3 Accent 6" w:semiHidden="0" w:uiPriority="69" w:unhideWhenUsed="0"/>
-    <w:lsdException w:name="Dark List Accent 6" w:semiHidden="0" w:uiPriority="70" w:unhideWhenUsed="0"/>
-    <w:lsdException w:name="Colorful Shading Accent 6" w:semiHidden="0" w:uiPriority="71" w:unhideWhenUsed="0"/>
-    <w:lsdException w:name="Colorful List Accent 6" w:semiHidden="0" w:uiPriority="72" w:unhideWhenUsed="0"/>
-    <w:lsdException w:name="Colorful Grid Accent 6" w:semiHidden="0" w:uiPriority="73" w:unhideWhenUsed="0"/>
-    <w:lsdException w:name="Subtle Emphasis" w:semiHidden="0" w:uiPriority="19" w:unhideWhenUsed="0" w:qFormat="1"/>
-    <w:lsdException w:name="Intense Emphasis" w:semiHidden="0" w:uiPriority="21" w:unhideWhenUsed="0" w:qFormat="1"/>
-    <w:lsdException w:name="Subtle Reference" w:semiHidden="0" w:uiPriority="31" w:unhideWhenUsed="0" w:qFormat="1"/>
-    <w:lsdException w:name="Intense Reference" w:semiHidden="0" w:uiPriority="32" w:unhideWhenUsed="0" w:qFormat="1"/>
-    <w:lsdException w:name="Book Title" w:semiHidden="0" w:uiPriority="33" w:unhideWhenUsed="0" w:qFormat="1"/>
-    <w:lsdException w:name="Bibliography" w:uiPriority="37"/>
-    <w:lsdException w:name="TOC Heading" w:uiPriority="39" w:qFormat="1"/>
-  </w:latentStyles>
-  <w:style w:type="paragraph" w:default="1" w:styleId="Normal">
-    <w:name w:val="Normal"/>
-    <w:qFormat/>
-  </w:style>
-  <w:style w:type="character" w:default="1" w:styleId="Policepardfaut">
-    <w:name w:val="Default Paragraph Font"/>
-    <w:uiPriority w:val="1"/>
-    <w:semiHidden/>
-    <w:unhideWhenUsed/>
-  </w:style>
-  <w:style w:type="table" w:default="1" w:styleId="TableauNormal">
-    <w:name w:val="Normal Table"/>
-    <w:uiPriority w:val="99"/>
-    <w:semiHidden/>
-    <w:unhideWhenUsed/>
-    <w:tblPr>
-      <w:tblInd w:w="0" w:type="dxa"/>
-      <w:tblCellMar>
-        <w:top w:w="0" w:type="dxa"/>
-        <w:left w:w="108" w:type="dxa"/>
-        <w:bottom w:w="0" w:type="dxa"/>
-        <w:right w:w="108" w:type="dxa"/>
-      </w:tblCellMar>
-    </w:tblPr>
-  </w:style>
-  <w:style w:type="numbering" w:default="1" w:styleId="Aucuneliste">
-    <w:name w:val="No List"/>
-    <w:uiPriority w:val="99"/>
-    <w:semiHidden/>
-    <w:unhideWhenUsed/>
-  </w:style>
-  <w:style w:type="paragraph" w:customStyle="1" w:styleId="B0333B77C54E42BDA92FCF606D313577">
-    <w:name w:val="B0333B77C54E42BDA92FCF606D313577"/>
-    <w:rsid w:val="00DE7210"/>
-  </w:style>
-</w:styles>
-</file>
-
-<file path=word/glossary/stylesWithEffects.xml><?xml version="1.0" encoding="utf-8"?>
-<w:styles xmlns:wpc="http://schemas.microsoft.com/office/word/2010/wordprocessingCanvas" xmlns:mc="http://schemas.openxmlformats.org/markup-compatibility/2006" xmlns:o="urn:schemas-microsoft-com:office:office" xmlns:r="http://schemas.openxmlformats.org/officeDocument/2006/relationships" xmlns:m="http://schemas.openxmlformats.org/officeDocument/2006/math" xmlns:v="urn:schemas-microsoft-com:vml" xmlns:wp14="http://schemas.microsoft.com/office/word/2010/wordprocessingDrawing" xmlns:wp="http://schemas.openxmlformats.org/drawingml/2006/wordprocessingDrawing" xmlns:w10="urn:schemas-microsoft-com:office:word" xmlns:w="http://schemas.openxmlformats.org/wordprocessingml/2006/main" xmlns:w14="http://schemas.microsoft.com/office/word/2010/wordml" xmlns:wpg="http://schemas.microsoft.com/office/word/2010/wordprocessingGroup" xmlns:wpi="http://schemas.microsoft.com/office/word/2010/wordprocessingInk" xmlns:wne="http://schemas.microsoft.com/office/word/2006/wordml" xmlns:wps="http://schemas.microsoft.com/office/word/2010/wordprocessingShape" mc:Ignorable="w14 wp14">
-  <w:docDefaults>
-    <w:rPrDefault>
-      <w:rPr>
-        <w:rFonts w:asciiTheme="minorHAnsi" w:eastAsiaTheme="minorEastAsia" w:hAnsiTheme="minorHAnsi" w:cstheme="minorBidi"/>
-        <w:sz w:val="22"/>
-        <w:szCs w:val="22"/>
-        <w:lang w:val="fr-CH" w:eastAsia="fr-CH" w:bidi="ar-SA"/>
-      </w:rPr>
-    </w:rPrDefault>
-    <w:pPrDefault>
-      <w:pPr>
-        <w:spacing w:after="200" w:line="276" w:lineRule="auto"/>
-      </w:pPr>
-    </w:pPrDefault>
-  </w:docDefaults>
-  <w:latentStyles w:defLockedState="0" w:defUIPriority="99" w:defSemiHidden="1" w:defUnhideWhenUsed="1" w:defQFormat="0" w:count="267">
-    <w:lsdException w:name="Normal" w:semiHidden="0" w:uiPriority="0" w:unhideWhenUsed="0" w:qFormat="1"/>
-    <w:lsdException w:name="heading 1" w:semiHidden="0" w:uiPriority="9" w:unhideWhenUsed="0" w:qFormat="1"/>
-    <w:lsdException w:name="heading 2" w:uiPriority="9" w:qFormat="1"/>
-    <w:lsdException w:name="heading 3" w:uiPriority="9" w:qFormat="1"/>
-    <w:lsdException w:name="heading 4" w:uiPriority="9" w:qFormat="1"/>
-    <w:lsdException w:name="heading 5" w:uiPriority="9" w:qFormat="1"/>
-    <w:lsdException w:name="heading 6" w:uiPriority="9" w:qFormat="1"/>
-    <w:lsdException w:name="heading 7" w:uiPriority="9" w:qFormat="1"/>
-    <w:lsdException w:name="heading 8" w:uiPriority="9" w:qFormat="1"/>
-    <w:lsdException w:name="heading 9" w:uiPriority="9" w:qFormat="1"/>
-    <w:lsdException w:name="toc 1" w:uiPriority="39"/>
-    <w:lsdException w:name="toc 2" w:uiPriority="39"/>
-    <w:lsdException w:name="toc 3" w:uiPriority="39"/>
-    <w:lsdException w:name="toc 4" w:uiPriority="39"/>
-    <w:lsdException w:name="toc 5" w:uiPriority="39"/>
-    <w:lsdException w:name="toc 6" w:uiPriority="39"/>
-    <w:lsdException w:name="toc 7" w:uiPriority="39"/>
-    <w:lsdException w:name="toc 8" w:uiPriority="39"/>
-    <w:lsdException w:name="toc 9" w:uiPriority="39"/>
-    <w:lsdException w:name="caption" w:uiPriority="35" w:qFormat="1"/>
-    <w:lsdException w:name="Title" w:semiHidden="0" w:uiPriority="10" w:unhideWhenUsed="0" w:qFormat="1"/>
-    <w:lsdException w:name="Default Paragraph Font" w:uiPriority="1"/>
-    <w:lsdException w:name="Subtitle" w:semiHidden="0" w:uiPriority="11" w:unhideWhenUsed="0" w:qFormat="1"/>
-    <w:lsdException w:name="Strong" w:semiHidden="0" w:uiPriority="22" w:unhideWhenUsed="0" w:qFormat="1"/>
-    <w:lsdException w:name="Emphasis" w:semiHidden="0" w:uiPriority="20" w:unhideWhenUsed="0" w:qFormat="1"/>
-    <w:lsdException w:name="Table Grid" w:semiHidden="0" w:uiPriority="59" w:unhideWhenUsed="0"/>
-    <w:lsdException w:name="Placeholder Text" w:unhideWhenUsed="0"/>
-    <w:lsdException w:name="No Spacing" w:semiHidden="0" w:uiPriority="1" w:unhideWhenUsed="0" w:qFormat="1"/>
-    <w:lsdException w:name="Light Shading" w:semiHidden="0" w:uiPriority="60" w:unhideWhenUsed="0"/>
-    <w:lsdException w:name="Light List" w:semiHidden="0" w:uiPriority="61" w:unhideWhenUsed="0"/>
-    <w:lsdException w:name="Light Grid" w:semiHidden="0" w:uiPriority="62" w:unhideWhenUsed="0"/>
-    <w:lsdException w:name="Medium Shading 1" w:semiHidden="0" w:uiPriority="63" w:unhideWhenUsed="0"/>
-    <w:lsdException w:name="Medium Shading 2" w:semiHidden="0" w:uiPriority="64" w:unhideWhenUsed="0"/>
-    <w:lsdException w:name="Medium List 1" w:semiHidden="0" w:uiPriority="65" w:unhideWhenUsed="0"/>
-    <w:lsdException w:name="Medium List 2" w:semiHidden="0" w:uiPriority="66" w:unhideWhenUsed="0"/>
-    <w:lsdException w:name="Medium Grid 1" w:semiHidden="0" w:uiPriority="67" w:unhideWhenUsed="0"/>
-    <w:lsdException w:name="Medium Grid 2" w:semiHidden="0" w:uiPriority="68" w:unhideWhenUsed="0"/>
-    <w:lsdException w:name="Medium Grid 3" w:semiHidden="0" w:uiPriority="69" w:unhideWhenUsed="0"/>
-    <w:lsdException w:name="Dark List" w:semiHidden="0" w:uiPriority="70" w:unhideWhenUsed="0"/>
-    <w:lsdException w:name="Colorful Shading" w:semiHidden="0" w:uiPriority="71" w:unhideWhenUsed="0"/>
-    <w:lsdException w:name="Colorful List" w:semiHidden="0" w:uiPriority="72" w:unhideWhenUsed="0"/>
-    <w:lsdException w:name="Colorful Grid" w:semiHidden="0" w:uiPriority="73" w:unhideWhenUsed="0"/>
-    <w:lsdException w:name="Light Shading Accent 1" w:semiHidden="0" w:uiPriority="60" w:unhideWhenUsed="0"/>
-    <w:lsdException w:name="Light List Accent 1" w:semiHidden="0" w:uiPriority="61" w:unhideWhenUsed="0"/>
-    <w:lsdException w:name="Light Grid Accent 1" w:semiHidden="0" w:uiPriority="62" w:unhideWhenUsed="0"/>
-    <w:lsdException w:name="Medium Shading 1 Accent 1" w:semiHidden="0" w:uiPriority="63" w:unhideWhenUsed="0"/>
-    <w:lsdException w:name="Medium Shading 2 Accent 1" w:semiHidden="0" w:uiPriority="64" w:unhideWhenUsed="0"/>
-    <w:lsdException w:name="Medium List 1 Accent 1" w:semiHidden="0" w:uiPriority="65" w:unhideWhenUsed="0"/>
-    <w:lsdException w:name="Revision" w:unhideWhenUsed="0"/>
-    <w:lsdException w:name="List Paragraph" w:semiHidden="0" w:uiPriority="34" w:unhideWhenUsed="0" w:qFormat="1"/>
-    <w:lsdException w:name="Quote" w:semiHidden="0" w:uiPriority="29" w:unhideWhenUsed="0" w:qFormat="1"/>
-    <w:lsdException w:name="Intense Quote" w:semiHidden="0" w:uiPriority="30" w:unhideWhenUsed="0" w:qFormat="1"/>
-    <w:lsdException w:name="Medium List 2 Accent 1" w:semiHidden="0" w:uiPriority="66" w:unhideWhenUsed="0"/>
-    <w:lsdException w:name="Medium Grid 1 Accent 1" w:semiHidden="0" w:uiPriority="67" w:unhideWhenUsed="0"/>
-    <w:lsdException w:name="Medium Grid 2 Accent 1" w:semiHidden="0" w:uiPriority="68" w:unhideWhenUsed="0"/>
-    <w:lsdException w:name="Medium Grid 3 Accent 1" w:semiHidden="0" w:uiPriority="69" w:unhideWhenUsed="0"/>
-    <w:lsdException w:name="Dark List Accent 1" w:semiHidden="0" w:uiPriority="70" w:unhideWhenUsed="0"/>
-    <w:lsdException w:name="Colorful Shading Accent 1" w:semiHidden="0" w:uiPriority="71" w:unhideWhenUsed="0"/>
-    <w:lsdException w:name="Colorful List Accent 1" w:semiHidden="0" w:uiPriority="72" w:unhideWhenUsed="0"/>
-    <w:lsdException w:name="Colorful Grid Accent 1" w:semiHidden="0" w:uiPriority="73" w:unhideWhenUsed="0"/>
-    <w:lsdException w:name="Light Shading Accent 2" w:semiHidden="0" w:uiPriority="60" w:unhideWhenUsed="0"/>
-    <w:lsdException w:name="Light List Accent 2" w:semiHidden="0" w:uiPriority="61" w:unhideWhenUsed="0"/>
-    <w:lsdException w:name="Light Grid Accent 2" w:semiHidden="0" w:uiPriority="62" w:unhideWhenUsed="0"/>
-    <w:lsdException w:name="Medium Shading 1 Accent 2" w:semiHidden="0" w:uiPriority="63" w:unhideWhenUsed="0"/>
-    <w:lsdException w:name="Medium Shading 2 Accent 2" w:semiHidden="0" w:uiPriority="64" w:unhideWhenUsed="0"/>
-    <w:lsdException w:name="Medium List 1 Accent 2" w:semiHidden="0" w:uiPriority="65" w:unhideWhenUsed="0"/>
-    <w:lsdException w:name="Medium List 2 Accent 2" w:semiHidden="0" w:uiPriority="66" w:unhideWhenUsed="0"/>
-    <w:lsdException w:name="Medium Grid 1 Accent 2" w:semiHidden="0" w:uiPriority="67" w:unhideWhenUsed="0"/>
-    <w:lsdException w:name="Medium Grid 2 Accent 2" w:semiHidden="0" w:uiPriority="68" w:unhideWhenUsed="0"/>
-    <w:lsdException w:name="Medium Grid 3 Accent 2" w:semiHidden="0" w:uiPriority="69" w:unhideWhenUsed="0"/>
-    <w:lsdException w:name="Dark List Accent 2" w:semiHidden="0" w:uiPriority="70" w:unhideWhenUsed="0"/>
-    <w:lsdException w:name="Colorful Shading Accent 2" w:semiHidden="0" w:uiPriority="71" w:unhideWhenUsed="0"/>
-    <w:lsdException w:name="Colorful List Accent 2" w:semiHidden="0" w:uiPriority="72" w:unhideWhenUsed="0"/>
-    <w:lsdException w:name="Colorful Grid Accent 2" w:semiHidden="0" w:uiPriority="73" w:unhideWhenUsed="0"/>
-    <w:lsdException w:name="Light Shading Accent 3" w:semiHidden="0" w:uiPriority="60" w:unhideWhenUsed="0"/>
-    <w:lsdException w:name="Light List Accent 3" w:semiHidden="0" w:uiPriority="61" w:unhideWhenUsed="0"/>
-    <w:lsdException w:name="Light Grid Accent 3" w:semiHidden="0" w:uiPriority="62" w:unhideWhenUsed="0"/>
-    <w:lsdException w:name="Medium Shading 1 Accent 3" w:semiHidden="0" w:uiPriority="63" w:unhideWhenUsed="0"/>
-    <w:lsdException w:name="Medium Shading 2 Accent 3" w:semiHidden="0" w:uiPriority="64" w:unhideWhenUsed="0"/>
-    <w:lsdException w:name="Medium List 1 Accent 3" w:semiHidden="0" w:uiPriority="65" w:unhideWhenUsed="0"/>
-    <w:lsdException w:name="Medium List 2 Accent 3" w:semiHidden="0" w:uiPriority="66" w:unhideWhenUsed="0"/>
-    <w:lsdException w:name="Medium Grid 1 Accent 3" w:semiHidden="0" w:uiPriority="67" w:unhideWhenUsed="0"/>
-    <w:lsdException w:name="Medium Grid 2 Accent 3" w:semiHidden="0" w:uiPriority="68" w:unhideWhenUsed="0"/>
-    <w:lsdException w:name="Medium Grid 3 Accent 3" w:semiHidden="0" w:uiPriority="69" w:unhideWhenUsed="0"/>
-    <w:lsdException w:name="Dark List Accent 3" w:semiHidden="0" w:uiPriority="70" w:unhideWhenUsed="0"/>
-    <w:lsdException w:name="Colorful Shading Accent 3" w:semiHidden="0" w:uiPriority="71" w:unhideWhenUsed="0"/>
-    <w:lsdException w:name="Colorful List Accent 3" w:semiHidden="0" w:uiPriority="72" w:unhideWhenUsed="0"/>
-    <w:lsdException w:name="Colorful Grid Accent 3" w:semiHidden="0" w:uiPriority="73" w:unhideWhenUsed="0"/>
-    <w:lsdException w:name="Light Shading Accent 4" w:semiHidden="0" w:uiPriority="60" w:unhideWhenUsed="0"/>
-    <w:lsdException w:name="Light List Accent 4" w:semiHidden="0" w:uiPriority="61" w:unhideWhenUsed="0"/>
-    <w:lsdException w:name="Light Grid Accent 4" w:semiHidden="0" w:uiPriority="62" w:unhideWhenUsed="0"/>
-    <w:lsdException w:name="Medium Shading 1 Accent 4" w:semiHidden="0" w:uiPriority="63" w:unhideWhenUsed="0"/>
-    <w:lsdException w:name="Medium Shading 2 Accent 4" w:semiHidden="0" w:uiPriority="64" w:unhideWhenUsed="0"/>
-    <w:lsdException w:name="Medium List 1 Accent 4" w:semiHidden="0" w:uiPriority="65" w:unhideWhenUsed="0"/>
-    <w:lsdException w:name="Medium List 2 Accent 4" w:semiHidden="0" w:uiPriority="66" w:unhideWhenUsed="0"/>
-    <w:lsdException w:name="Medium Grid 1 Accent 4" w:semiHidden="0" w:uiPriority="67" w:unhideWhenUsed="0"/>
-    <w:lsdException w:name="Medium Grid 2 Accent 4" w:semiHidden="0" w:uiPriority="68" w:unhideWhenUsed="0"/>
-    <w:lsdException w:name="Medium Grid 3 Accent 4" w:semiHidden="0" w:uiPriority="69" w:unhideWhenUsed="0"/>
-    <w:lsdException w:name="Dark List Accent 4" w:semiHidden="0" w:uiPriority="70" w:unhideWhenUsed="0"/>
-    <w:lsdException w:name="Colorful Shading Accent 4" w:semiHidden="0" w:uiPriority="71" w:unhideWhenUsed="0"/>
-    <w:lsdException w:name="Colorful List Accent 4" w:semiHidden="0" w:uiPriority="72" w:unhideWhenUsed="0"/>
-    <w:lsdException w:name="Colorful Grid Accent 4" w:semiHidden="0" w:uiPriority="73" w:unhideWhenUsed="0"/>
-    <w:lsdException w:name="Light Shading Accent 5" w:semiHidden="0" w:uiPriority="60" w:unhideWhenUsed="0"/>
-    <w:lsdException w:name="Light List Accent 5" w:semiHidden="0" w:uiPriority="61" w:unhideWhenUsed="0"/>
-    <w:lsdException w:name="Light Grid Accent 5" w:semiHidden="0" w:uiPriority="62" w:unhideWhenUsed="0"/>
-    <w:lsdException w:name="Medium Shading 1 Accent 5" w:semiHidden="0" w:uiPriority="63" w:unhideWhenUsed="0"/>
-    <w:lsdException w:name="Medium Shading 2 Accent 5" w:semiHidden="0" w:uiPriority="64" w:unhideWhenUsed="0"/>
-    <w:lsdException w:name="Medium List 1 Accent 5" w:semiHidden="0" w:uiPriority="65" w:unhideWhenUsed="0"/>
-    <w:lsdException w:name="Medium List 2 Accent 5" w:semiHidden="0" w:uiPriority="66" w:unhideWhenUsed="0"/>
-    <w:lsdException w:name="Medium Grid 1 Accent 5" w:semiHidden="0" w:uiPriority="67" w:unhideWhenUsed="0"/>
-    <w:lsdException w:name="Medium Grid 2 Accent 5" w:semiHidden="0" w:uiPriority="68" w:unhideWhenUsed="0"/>
-    <w:lsdException w:name="Medium Grid 3 Accent 5" w:semiHidden="0" w:uiPriority="69" w:unhideWhenUsed="0"/>
-    <w:lsdException w:name="Dark List Accent 5" w:semiHidden="0" w:uiPriority="70" w:unhideWhenUsed="0"/>
-    <w:lsdException w:name="Colorful Shading Accent 5" w:semiHidden="0" w:uiPriority="71" w:unhideWhenUsed="0"/>
-    <w:lsdException w:name="Colorful List Accent 5" w:semiHidden="0" w:uiPriority="72" w:unhideWhenUsed="0"/>
-    <w:lsdException w:name="Colorful Grid Accent 5" w:semiHidden="0" w:uiPriority="73" w:unhideWhenUsed="0"/>
-    <w:lsdException w:name="Light Shading Accent 6" w:semiHidden="0" w:uiPriority="60" w:unhideWhenUsed="0"/>
-    <w:lsdException w:name="Light List Accent 6" w:semiHidden="0" w:uiPriority="61" w:unhideWhenUsed="0"/>
-    <w:lsdException w:name="Light Grid Accent 6" w:semiHidden="0" w:uiPriority="62" w:unhideWhenUsed="0"/>
-    <w:lsdException w:name="Medium Shading 1 Accent 6" w:semiHidden="0" w:uiPriority="63" w:unhideWhenUsed="0"/>
-    <w:lsdException w:name="Medium Shading 2 Accent 6" w:semiHidden="0" w:uiPriority="64" w:unhideWhenUsed="0"/>
-    <w:lsdException w:name="Medium List 1 Accent 6" w:semiHidden="0" w:uiPriority="65" w:unhideWhenUsed="0"/>
-    <w:lsdException w:name="Medium List 2 Accent 6" w:semiHidden="0" w:uiPriority="66" w:unhideWhenUsed="0"/>
-    <w:lsdException w:name="Medium Grid 1 Accent 6" w:semiHidden="0" w:uiPriority="67" w:unhideWhenUsed="0"/>
-    <w:lsdException w:name="Medium Grid 2 Accent 6" w:semiHidden="0" w:uiPriority="68" w:unhideWhenUsed="0"/>
-    <w:lsdException w:name="Medium Grid 3 Accent 6" w:semiHidden="0" w:uiPriority="69" w:unhideWhenUsed="0"/>
-    <w:lsdException w:name="Dark List Accent 6" w:semiHidden="0" w:uiPriority="70" w:unhideWhenUsed="0"/>
-    <w:lsdException w:name="Colorful Shading Accent 6" w:semiHidden="0" w:uiPriority="71" w:unhideWhenUsed="0"/>
-    <w:lsdException w:name="Colorful List Accent 6" w:semiHidden="0" w:uiPriority="72" w:unhideWhenUsed="0"/>
-    <w:lsdException w:name="Colorful Grid Accent 6" w:semiHidden="0" w:uiPriority="73" w:unhideWhenUsed="0"/>
-    <w:lsdException w:name="Subtle Emphasis" w:semiHidden="0" w:uiPriority="19" w:unhideWhenUsed="0" w:qFormat="1"/>
-    <w:lsdException w:name="Intense Emphasis" w:semiHidden="0" w:uiPriority="21" w:unhideWhenUsed="0" w:qFormat="1"/>
-    <w:lsdException w:name="Subtle Reference" w:semiHidden="0" w:uiPriority="31" w:unhideWhenUsed="0" w:qFormat="1"/>
-    <w:lsdException w:name="Intense Reference" w:semiHidden="0" w:uiPriority="32" w:unhideWhenUsed="0" w:qFormat="1"/>
-    <w:lsdException w:name="Book Title" w:semiHidden="0" w:uiPriority="33" w:unhideWhenUsed="0" w:qFormat="1"/>
-    <w:lsdException w:name="Bibliography" w:uiPriority="37"/>
-    <w:lsdException w:name="TOC Heading" w:uiPriority="39" w:qFormat="1"/>
-  </w:latentStyles>
-  <w:style w:type="paragraph" w:default="1" w:styleId="Normal">
-    <w:name w:val="Normal"/>
-    <w:qFormat/>
-  </w:style>
-  <w:style w:type="character" w:default="1" w:styleId="Policepardfaut">
-    <w:name w:val="Default Paragraph Font"/>
-    <w:uiPriority w:val="1"/>
-    <w:semiHidden/>
-    <w:unhideWhenUsed/>
-  </w:style>
-  <w:style w:type="table" w:default="1" w:styleId="TableauNormal">
-    <w:name w:val="Normal Table"/>
-    <w:uiPriority w:val="99"/>
-    <w:semiHidden/>
-    <w:unhideWhenUsed/>
-    <w:tblPr>
-      <w:tblInd w:w="0" w:type="dxa"/>
-      <w:tblCellMar>
-        <w:top w:w="0" w:type="dxa"/>
-        <w:left w:w="108" w:type="dxa"/>
-        <w:bottom w:w="0" w:type="dxa"/>
-        <w:right w:w="108" w:type="dxa"/>
-      </w:tblCellMar>
-    </w:tblPr>
-  </w:style>
-  <w:style w:type="numbering" w:default="1" w:styleId="Aucuneliste">
-    <w:name w:val="No List"/>
-    <w:uiPriority w:val="99"/>
-    <w:semiHidden/>
-    <w:unhideWhenUsed/>
-  </w:style>
-  <w:style w:type="paragraph" w:customStyle="1" w:styleId="B0333B77C54E42BDA92FCF606D313577">
-    <w:name w:val="B0333B77C54E42BDA92FCF606D313577"/>
-    <w:rsid w:val="00DE7210"/>
-  </w:style>
-</w:styles>
-</file>
-
-<file path=word/glossary/webSettings.xml><?xml version="1.0" encoding="utf-8"?>
-<w:webSettings xmlns:mc="http://schemas.openxmlformats.org/markup-compatibility/2006" xmlns:r="http://schemas.openxmlformats.org/officeDocument/2006/relationships" xmlns:w="http://schemas.openxmlformats.org/wordprocessingml/2006/main" xmlns:w14="http://schemas.microsoft.com/office/word/2010/wordml" mc:Ignorable="w14">
-  <w:optimizeForBrowser/>
-  <w:allowPNG/>
-</w:webSettings>
-</file>
-
 <file path=word/theme/theme1.xml><?xml version="1.0" encoding="utf-8"?>
 <a:theme xmlns:a="http://schemas.openxmlformats.org/drawingml/2006/main" name="Thème Office">
   <a:themeElements>

</xml_diff>

<commit_message>
final final of the final finalized finnished final report
</commit_message>
<xml_diff>
--- a/doc/Final_Report.docx
+++ b/doc/Final_Report.docx
@@ -11,7 +11,7 @@
       <w:r>
         <w:rPr>
           <w:noProof/>
-          <w:lang w:val="en-US" w:eastAsia="fr-CH"/>
+          <w:lang w:eastAsia="fr-CH"/>
         </w:rPr>
         <w:drawing>
           <wp:anchor distT="0" distB="0" distL="114300" distR="114300" simplePos="0" relativeHeight="251658240" behindDoc="1" locked="0" layoutInCell="1" allowOverlap="1" wp14:anchorId="04C77F60" wp14:editId="746E262B">
@@ -2190,8 +2190,6 @@
         </w:rPr>
         <w:t xml:space="preserve">. </w:t>
       </w:r>
-      <w:bookmarkStart w:id="2" w:name="_GoBack"/>
-      <w:bookmarkEnd w:id="2"/>
     </w:p>
     <w:p>
       <w:pPr>
@@ -2343,7 +2341,7 @@
           <w:lang w:val="en-US"/>
         </w:rPr>
       </w:pPr>
-      <w:bookmarkStart w:id="3" w:name="_Toc410115667"/>
+      <w:bookmarkStart w:id="2" w:name="_Toc410115667"/>
       <w:r>
         <w:rPr>
           <w:lang w:val="en-US"/>
@@ -2351,7 +2349,7 @@
         <w:lastRenderedPageBreak/>
         <w:t>Researched information</w:t>
       </w:r>
-      <w:bookmarkEnd w:id="3"/>
+      <w:bookmarkEnd w:id="2"/>
     </w:p>
     <w:p>
       <w:pPr>
@@ -3256,12 +3254,19 @@
     </w:p>
     <w:p>
       <w:pPr>
+        <w:rPr>
+          <w:lang w:val="en-US"/>
+        </w:rPr>
+      </w:pPr>
+    </w:p>
+    <w:p>
+      <w:pPr>
         <w:pStyle w:val="Titre1"/>
         <w:rPr>
           <w:lang w:val="en-US"/>
         </w:rPr>
       </w:pPr>
-      <w:bookmarkStart w:id="4" w:name="_Toc410115668"/>
+      <w:bookmarkStart w:id="3" w:name="_Toc410115668"/>
       <w:r>
         <w:rPr>
           <w:lang w:val="en-US"/>
@@ -3269,43 +3274,52 @@
         <w:lastRenderedPageBreak/>
         <w:t>The proposed solution</w:t>
       </w:r>
+      <w:bookmarkEnd w:id="3"/>
+    </w:p>
+    <w:p>
+      <w:pPr>
+        <w:jc w:val="both"/>
+        <w:rPr>
+          <w:lang w:val="en-US"/>
+        </w:rPr>
+      </w:pPr>
+    </w:p>
+    <w:p>
+      <w:pPr>
+        <w:ind w:firstLine="708"/>
+        <w:jc w:val="both"/>
+        <w:rPr>
+          <w:lang w:val="en-US"/>
+        </w:rPr>
+      </w:pPr>
+      <w:r>
+        <w:rPr>
+          <w:lang w:val="en-US"/>
+        </w:rPr>
+        <w:t>The table on the previous page is the scope statement we decided was feasible within the four and a half month period we were given to create and develop the application</w:t>
+      </w:r>
+      <w:r>
+        <w:rPr>
+          <w:lang w:val="en-US"/>
+        </w:rPr>
+        <w:t xml:space="preserve">. This section describes how we planned to accomplish each of the three functionalities. </w:t>
+      </w:r>
+    </w:p>
+    <w:p>
+      <w:pPr>
+        <w:pStyle w:val="Titre2"/>
+        <w:rPr>
+          <w:lang w:val="en-US"/>
+        </w:rPr>
+      </w:pPr>
+      <w:bookmarkStart w:id="4" w:name="_Toc410115669"/>
+      <w:r>
+        <w:rPr>
+          <w:lang w:val="en-US"/>
+        </w:rPr>
+        <w:t>The Input</w:t>
+      </w:r>
       <w:bookmarkEnd w:id="4"/>
-    </w:p>
-    <w:p>
-      <w:pPr>
-        <w:jc w:val="both"/>
-        <w:rPr>
-          <w:lang w:val="en-US"/>
-        </w:rPr>
-      </w:pPr>
-      <w:r>
-        <w:rPr>
-          <w:lang w:val="en-US"/>
-        </w:rPr>
-        <w:t>The table on the previous page is the scope statement we decided was feasible within the four and a half month period we were given to create and develop the application</w:t>
-      </w:r>
-      <w:r>
-        <w:rPr>
-          <w:lang w:val="en-US"/>
-        </w:rPr>
-        <w:t xml:space="preserve">. This section describes how we planned to accomplish each of the three functionalities. </w:t>
-      </w:r>
-    </w:p>
-    <w:p>
-      <w:pPr>
-        <w:pStyle w:val="Titre2"/>
-        <w:rPr>
-          <w:lang w:val="en-US"/>
-        </w:rPr>
-      </w:pPr>
-      <w:bookmarkStart w:id="5" w:name="_Toc410115669"/>
-      <w:r>
-        <w:rPr>
-          <w:lang w:val="en-US"/>
-        </w:rPr>
-        <w:t>The Input</w:t>
-      </w:r>
-      <w:bookmarkEnd w:id="5"/>
     </w:p>
     <w:tbl>
       <w:tblPr>
@@ -3584,7 +3598,7 @@
             <w:r>
               <w:rPr>
                 <w:noProof/>
-                <w:lang w:val="en-US" w:eastAsia="fr-CH"/>
+                <w:lang w:eastAsia="fr-CH"/>
               </w:rPr>
               <w:drawing>
                 <wp:inline distT="0" distB="0" distL="0" distR="0" wp14:anchorId="40BB247A" wp14:editId="66732287">
@@ -3650,6 +3664,7 @@
     <w:p>
       <w:pPr>
         <w:spacing w:before="100" w:beforeAutospacing="1" w:after="0" w:line="240" w:lineRule="auto"/>
+        <w:ind w:firstLine="708"/>
         <w:jc w:val="both"/>
         <w:rPr>
           <w:rFonts w:eastAsia="Times New Roman" w:cs="Times New Roman"/>
@@ -3808,7 +3823,7 @@
       <w:r>
         <w:rPr>
           <w:noProof/>
-          <w:lang w:val="en-US" w:eastAsia="fr-CH"/>
+          <w:lang w:eastAsia="fr-CH"/>
         </w:rPr>
         <w:drawing>
           <wp:inline distT="0" distB="0" distL="0" distR="0" wp14:anchorId="6A007673" wp14:editId="2ECCF8B6">
@@ -3955,7 +3970,7 @@
           <w:lang w:val="en-US"/>
         </w:rPr>
       </w:pPr>
-      <w:bookmarkStart w:id="6" w:name="_Toc410115670"/>
+      <w:bookmarkStart w:id="5" w:name="_Toc410115670"/>
       <w:r>
         <w:rPr>
           <w:lang w:val="en-US"/>
@@ -3963,7 +3978,7 @@
         <w:lastRenderedPageBreak/>
         <w:t>The Output</w:t>
       </w:r>
-      <w:bookmarkEnd w:id="6"/>
+      <w:bookmarkEnd w:id="5"/>
     </w:p>
     <w:p>
       <w:pPr>
@@ -4180,7 +4195,7 @@
             <w:r>
               <w:rPr>
                 <w:noProof/>
-                <w:lang w:val="en-US" w:eastAsia="fr-CH"/>
+                <w:lang w:eastAsia="fr-CH"/>
               </w:rPr>
               <w:drawing>
                 <wp:inline distT="0" distB="0" distL="0" distR="0" wp14:anchorId="086E3D48" wp14:editId="08319A7F">
@@ -4347,7 +4362,7 @@
             <w:r>
               <w:rPr>
                 <w:noProof/>
-                <w:lang w:val="en-US" w:eastAsia="fr-CH"/>
+                <w:lang w:eastAsia="fr-CH"/>
               </w:rPr>
               <w:drawing>
                 <wp:inline distT="0" distB="0" distL="0" distR="0" wp14:anchorId="7200BB79" wp14:editId="2124F9C9">
@@ -4405,6 +4420,7 @@
     <w:p>
       <w:pPr>
         <w:spacing w:before="100" w:beforeAutospacing="1" w:after="0" w:line="240" w:lineRule="auto"/>
+        <w:ind w:firstLine="708"/>
         <w:jc w:val="both"/>
         <w:rPr>
           <w:rFonts w:eastAsia="Times New Roman" w:cs="Times New Roman"/>
@@ -4483,7 +4499,7 @@
           <w:lang w:val="en-US"/>
         </w:rPr>
       </w:pPr>
-      <w:bookmarkStart w:id="7" w:name="_Toc410115671"/>
+      <w:bookmarkStart w:id="6" w:name="_Toc410115671"/>
       <w:r>
         <w:rPr>
           <w:lang w:val="en-US"/>
@@ -4497,7 +4513,7 @@
         </w:rPr>
         <w:t>Fridrich</w:t>
       </w:r>
-      <w:bookmarkEnd w:id="7"/>
+      <w:bookmarkEnd w:id="6"/>
       <w:proofErr w:type="spellEnd"/>
     </w:p>
     <w:p>
@@ -5062,7 +5078,7 @@
           <w:lang w:val="en-US" w:eastAsia="fr-CH"/>
         </w:rPr>
       </w:pPr>
-      <w:bookmarkStart w:id="8" w:name="_Toc410115672"/>
+      <w:bookmarkStart w:id="7" w:name="_Toc410115672"/>
       <w:r>
         <w:rPr>
           <w:rFonts w:eastAsia="Times New Roman"/>
@@ -5071,49 +5087,50 @@
         <w:lastRenderedPageBreak/>
         <w:t>The actual solution</w:t>
       </w:r>
+      <w:bookmarkEnd w:id="7"/>
+    </w:p>
+    <w:p>
+      <w:pPr>
+        <w:spacing w:before="100" w:beforeAutospacing="1" w:after="0" w:line="240" w:lineRule="auto"/>
+        <w:ind w:firstLine="708"/>
+        <w:jc w:val="both"/>
+        <w:rPr>
+          <w:rFonts w:eastAsia="Times New Roman" w:cs="Times New Roman"/>
+          <w:lang w:val="en-US" w:eastAsia="fr-CH"/>
+        </w:rPr>
+      </w:pPr>
+      <w:r>
+        <w:rPr>
+          <w:rFonts w:eastAsia="Times New Roman" w:cs="Times New Roman"/>
+          <w:lang w:val="en-US" w:eastAsia="fr-CH"/>
+        </w:rPr>
+        <w:t xml:space="preserve">This section is written in chronological order of development. The core to the program, the only way for the program to function, is the virtual representation of the cube. A single cube has to be instantiated and used throughout the lifetime of the program. Naturally, we had to start by creating the Cube </w:t>
+      </w:r>
+      <w:r>
+        <w:rPr>
+          <w:rFonts w:eastAsia="Times New Roman" w:cs="Times New Roman"/>
+          <w:lang w:val="en-US" w:eastAsia="fr-CH"/>
+        </w:rPr>
+        <w:t>class.</w:t>
+      </w:r>
+    </w:p>
+    <w:p>
+      <w:pPr>
+        <w:pStyle w:val="Titre2"/>
+        <w:rPr>
+          <w:rFonts w:eastAsia="Times New Roman"/>
+          <w:lang w:val="en-US" w:eastAsia="fr-CH"/>
+        </w:rPr>
+      </w:pPr>
+      <w:bookmarkStart w:id="8" w:name="_Toc410115673"/>
+      <w:r>
+        <w:rPr>
+          <w:rFonts w:eastAsia="Times New Roman"/>
+          <w:lang w:val="en-US" w:eastAsia="fr-CH"/>
+        </w:rPr>
+        <w:t>Color</w:t>
+      </w:r>
       <w:bookmarkEnd w:id="8"/>
-    </w:p>
-    <w:p>
-      <w:pPr>
-        <w:spacing w:before="100" w:beforeAutospacing="1" w:after="0" w:line="240" w:lineRule="auto"/>
-        <w:jc w:val="both"/>
-        <w:rPr>
-          <w:rFonts w:eastAsia="Times New Roman" w:cs="Times New Roman"/>
-          <w:lang w:val="en-US" w:eastAsia="fr-CH"/>
-        </w:rPr>
-      </w:pPr>
-      <w:r>
-        <w:rPr>
-          <w:rFonts w:eastAsia="Times New Roman" w:cs="Times New Roman"/>
-          <w:lang w:val="en-US" w:eastAsia="fr-CH"/>
-        </w:rPr>
-        <w:t xml:space="preserve">This section is written in chronological order of development. The core to the program, the only way for the program to function, is the virtual representation of the cube. A single cube has to be instantiated and used throughout the lifetime of the program. Naturally, we had to start by creating the Cube </w:t>
-      </w:r>
-      <w:r>
-        <w:rPr>
-          <w:rFonts w:eastAsia="Times New Roman" w:cs="Times New Roman"/>
-          <w:lang w:val="en-US" w:eastAsia="fr-CH"/>
-        </w:rPr>
-        <w:t>class.</w:t>
-      </w:r>
-    </w:p>
-    <w:p>
-      <w:pPr>
-        <w:pStyle w:val="Titre2"/>
-        <w:rPr>
-          <w:rFonts w:eastAsia="Times New Roman"/>
-          <w:lang w:val="en-US" w:eastAsia="fr-CH"/>
-        </w:rPr>
-      </w:pPr>
-      <w:bookmarkStart w:id="9" w:name="_Toc410115673"/>
-      <w:r>
-        <w:rPr>
-          <w:rFonts w:eastAsia="Times New Roman"/>
-          <w:lang w:val="en-US" w:eastAsia="fr-CH"/>
-        </w:rPr>
-        <w:t>Color</w:t>
-      </w:r>
-      <w:bookmarkEnd w:id="9"/>
     </w:p>
     <w:p>
       <w:pPr>
@@ -5339,6 +5356,7 @@
     <w:p>
       <w:pPr>
         <w:spacing w:before="100" w:beforeAutospacing="1" w:after="0" w:line="240" w:lineRule="auto"/>
+        <w:ind w:firstLine="708"/>
         <w:jc w:val="both"/>
         <w:rPr>
           <w:rFonts w:eastAsia="Times New Roman" w:cs="Times New Roman"/>
@@ -5410,7 +5428,7 @@
           <w:lang w:val="en-US" w:eastAsia="fr-CH"/>
         </w:rPr>
       </w:pPr>
-      <w:bookmarkStart w:id="10" w:name="_Toc410115674"/>
+      <w:bookmarkStart w:id="9" w:name="_Toc410115674"/>
       <w:r>
         <w:rPr>
           <w:rFonts w:eastAsia="Times New Roman"/>
@@ -5418,11 +5436,12 @@
         </w:rPr>
         <w:t>Cube</w:t>
       </w:r>
-      <w:bookmarkEnd w:id="10"/>
+      <w:bookmarkEnd w:id="9"/>
     </w:p>
     <w:p>
       <w:pPr>
         <w:spacing w:before="100" w:beforeAutospacing="1" w:after="0" w:line="240" w:lineRule="auto"/>
+        <w:ind w:firstLine="708"/>
         <w:jc w:val="both"/>
         <w:rPr>
           <w:rFonts w:eastAsia="Times New Roman" w:cs="Times New Roman"/>
@@ -5523,7 +5542,7 @@
         <w:rPr>
           <w:rFonts w:eastAsia="Times New Roman" w:cs="Times New Roman"/>
           <w:noProof/>
-          <w:lang w:val="en-US" w:eastAsia="fr-CH"/>
+          <w:lang w:eastAsia="fr-CH"/>
         </w:rPr>
         <w:drawing>
           <wp:inline distT="0" distB="0" distL="0" distR="0" wp14:anchorId="228F4BFE" wp14:editId="6E631D0C">
@@ -5578,6 +5597,7 @@
     <w:p>
       <w:pPr>
         <w:spacing w:before="100" w:beforeAutospacing="1" w:after="0" w:line="240" w:lineRule="auto"/>
+        <w:ind w:firstLine="708"/>
         <w:jc w:val="both"/>
         <w:rPr>
           <w:rFonts w:eastAsia="Times New Roman" w:cs="Times New Roman"/>
@@ -5738,6 +5758,7 @@
     <w:p>
       <w:pPr>
         <w:spacing w:before="100" w:beforeAutospacing="1" w:after="0" w:line="240" w:lineRule="auto"/>
+        <w:ind w:firstLine="708"/>
         <w:jc w:val="both"/>
         <w:rPr>
           <w:rFonts w:eastAsia="Times New Roman" w:cs="Times New Roman"/>
@@ -5794,6 +5815,7 @@
     <w:p>
       <w:pPr>
         <w:spacing w:before="100" w:beforeAutospacing="1" w:after="0" w:line="240" w:lineRule="auto"/>
+        <w:ind w:firstLine="708"/>
         <w:jc w:val="both"/>
         <w:rPr>
           <w:rFonts w:eastAsia="Times New Roman" w:cs="Times New Roman"/>
@@ -5946,7 +5968,7 @@
           <w:lang w:val="en-US" w:eastAsia="fr-CH"/>
         </w:rPr>
       </w:pPr>
-      <w:bookmarkStart w:id="11" w:name="_Toc410115675"/>
+      <w:bookmarkStart w:id="10" w:name="_Toc410115675"/>
       <w:r>
         <w:rPr>
           <w:rFonts w:eastAsia="Times New Roman"/>
@@ -5955,7 +5977,7 @@
         <w:lastRenderedPageBreak/>
         <w:t>The Output</w:t>
       </w:r>
-      <w:bookmarkEnd w:id="11"/>
+      <w:bookmarkEnd w:id="10"/>
     </w:p>
     <w:p>
       <w:pPr>
@@ -6010,7 +6032,7 @@
         <w:rPr>
           <w:rFonts w:eastAsia="Times New Roman" w:cs="Times New Roman"/>
           <w:noProof/>
-          <w:lang w:val="en-US" w:eastAsia="fr-CH"/>
+          <w:lang w:eastAsia="fr-CH"/>
         </w:rPr>
         <w:drawing>
           <wp:inline distT="0" distB="0" distL="0" distR="0" wp14:anchorId="6B5E4407" wp14:editId="1A64A553">
@@ -6109,7 +6131,7 @@
         <w:rPr>
           <w:rFonts w:eastAsia="Times New Roman" w:cs="Times New Roman"/>
           <w:noProof/>
-          <w:lang w:val="en-US" w:eastAsia="fr-CH"/>
+          <w:lang w:eastAsia="fr-CH"/>
         </w:rPr>
         <w:drawing>
           <wp:inline distT="0" distB="0" distL="0" distR="0" wp14:anchorId="22272078" wp14:editId="521561BA">
@@ -6193,7 +6215,7 @@
         <w:rPr>
           <w:rFonts w:eastAsia="Times New Roman" w:cs="Times New Roman"/>
           <w:noProof/>
-          <w:lang w:val="en-US" w:eastAsia="fr-CH"/>
+          <w:lang w:eastAsia="fr-CH"/>
         </w:rPr>
         <w:drawing>
           <wp:inline distT="0" distB="0" distL="0" distR="0" wp14:anchorId="1952F703" wp14:editId="1EDAEAC9">
@@ -6493,7 +6515,7 @@
           <w:lang w:val="en-US" w:eastAsia="fr-CH"/>
         </w:rPr>
       </w:pPr>
-      <w:bookmarkStart w:id="12" w:name="_Toc410115676"/>
+      <w:bookmarkStart w:id="11" w:name="_Toc410115676"/>
       <w:r>
         <w:rPr>
           <w:rFonts w:eastAsia="Times New Roman"/>
@@ -6502,7 +6524,7 @@
         <w:lastRenderedPageBreak/>
         <w:t>The Algorithm</w:t>
       </w:r>
-      <w:bookmarkEnd w:id="12"/>
+      <w:bookmarkEnd w:id="11"/>
     </w:p>
     <w:p>
       <w:pPr>
@@ -6546,7 +6568,7 @@
           <w:lang w:val="en-US" w:eastAsia="fr-CH"/>
         </w:rPr>
       </w:pPr>
-      <w:bookmarkStart w:id="13" w:name="_Toc410115677"/>
+      <w:bookmarkStart w:id="12" w:name="_Toc410115677"/>
       <w:r>
         <w:rPr>
           <w:rFonts w:eastAsia="Times New Roman"/>
@@ -6554,7 +6576,7 @@
         </w:rPr>
         <w:t>The Cross</w:t>
       </w:r>
-      <w:bookmarkEnd w:id="13"/>
+      <w:bookmarkEnd w:id="12"/>
     </w:p>
     <w:p>
       <w:pPr>
@@ -6617,7 +6639,7 @@
         <w:rPr>
           <w:rFonts w:eastAsia="Times New Roman" w:cs="Times New Roman"/>
           <w:noProof/>
-          <w:lang w:val="en-US" w:eastAsia="fr-CH"/>
+          <w:lang w:eastAsia="fr-CH"/>
         </w:rPr>
         <w:drawing>
           <wp:inline distT="0" distB="0" distL="0" distR="0" wp14:anchorId="4F6DD971" wp14:editId="443B9546">
@@ -6699,7 +6721,7 @@
         <w:rPr>
           <w:rFonts w:eastAsia="Times New Roman" w:cs="Times New Roman"/>
           <w:noProof/>
-          <w:lang w:val="en-US" w:eastAsia="fr-CH"/>
+          <w:lang w:eastAsia="fr-CH"/>
         </w:rPr>
         <w:drawing>
           <wp:inline distT="0" distB="0" distL="0" distR="0" wp14:anchorId="3CDA745F" wp14:editId="23AF4777">
@@ -6759,7 +6781,7 @@
           <w:lang w:val="en-US" w:eastAsia="fr-CH"/>
         </w:rPr>
       </w:pPr>
-      <w:bookmarkStart w:id="14" w:name="_Toc410115678"/>
+      <w:bookmarkStart w:id="13" w:name="_Toc410115678"/>
       <w:r>
         <w:rPr>
           <w:rFonts w:eastAsia="Times New Roman"/>
@@ -6768,11 +6790,12 @@
         <w:lastRenderedPageBreak/>
         <w:t>The First 2 Layers (F2L)</w:t>
       </w:r>
-      <w:bookmarkEnd w:id="14"/>
+      <w:bookmarkEnd w:id="13"/>
     </w:p>
     <w:p>
       <w:pPr>
         <w:spacing w:before="100" w:beforeAutospacing="1" w:after="0" w:line="240" w:lineRule="auto"/>
+        <w:ind w:firstLine="708"/>
         <w:jc w:val="both"/>
         <w:rPr>
           <w:rFonts w:eastAsia="Times New Roman" w:cs="Times New Roman"/>
@@ -6800,7 +6823,7 @@
         <w:rPr>
           <w:rFonts w:eastAsia="Times New Roman" w:cs="Times New Roman"/>
           <w:noProof/>
-          <w:lang w:val="en-US" w:eastAsia="fr-CH"/>
+          <w:lang w:eastAsia="fr-CH"/>
         </w:rPr>
         <w:drawing>
           <wp:inline distT="0" distB="0" distL="0" distR="0" wp14:anchorId="165569BD" wp14:editId="65C63267">
@@ -6855,6 +6878,7 @@
     <w:p>
       <w:pPr>
         <w:spacing w:before="100" w:beforeAutospacing="1" w:after="0" w:line="240" w:lineRule="auto"/>
+        <w:ind w:firstLine="708"/>
         <w:jc w:val="center"/>
         <w:rPr>
           <w:rFonts w:eastAsia="Times New Roman" w:cs="Times New Roman"/>
@@ -6952,7 +6976,7 @@
         <w:rPr>
           <w:rFonts w:eastAsia="Times New Roman" w:cs="Times New Roman"/>
           <w:noProof/>
-          <w:lang w:val="en-US" w:eastAsia="fr-CH"/>
+          <w:lang w:eastAsia="fr-CH"/>
         </w:rPr>
         <w:drawing>
           <wp:inline distT="0" distB="0" distL="0" distR="0" wp14:anchorId="7F8882D7" wp14:editId="331061C0">
@@ -7012,7 +7036,7 @@
           <w:lang w:val="en-US" w:eastAsia="fr-CH"/>
         </w:rPr>
       </w:pPr>
-      <w:bookmarkStart w:id="15" w:name="_Toc410115679"/>
+      <w:bookmarkStart w:id="14" w:name="_Toc410115679"/>
       <w:r>
         <w:rPr>
           <w:rFonts w:eastAsia="Times New Roman"/>
@@ -7021,11 +7045,12 @@
         <w:lastRenderedPageBreak/>
         <w:t>Orienting the Last Layer (OLL)</w:t>
       </w:r>
-      <w:bookmarkEnd w:id="15"/>
+      <w:bookmarkEnd w:id="14"/>
     </w:p>
     <w:p>
       <w:pPr>
         <w:spacing w:before="100" w:beforeAutospacing="1" w:after="0" w:line="240" w:lineRule="auto"/>
+        <w:ind w:firstLine="708"/>
         <w:jc w:val="both"/>
         <w:rPr>
           <w:rFonts w:eastAsia="Times New Roman" w:cs="Times New Roman"/>
@@ -7053,7 +7078,7 @@
         <w:rPr>
           <w:rFonts w:eastAsia="Times New Roman" w:cs="Times New Roman"/>
           <w:noProof/>
-          <w:lang w:val="en-US" w:eastAsia="fr-CH"/>
+          <w:lang w:eastAsia="fr-CH"/>
         </w:rPr>
         <w:drawing>
           <wp:inline distT="0" distB="0" distL="0" distR="0" wp14:anchorId="1682CEF4" wp14:editId="334A3611">
@@ -7108,6 +7133,7 @@
     <w:p>
       <w:pPr>
         <w:spacing w:before="100" w:beforeAutospacing="1" w:after="0" w:line="240" w:lineRule="auto"/>
+        <w:ind w:firstLine="708"/>
         <w:jc w:val="both"/>
         <w:rPr>
           <w:rFonts w:eastAsia="Times New Roman" w:cs="Times New Roman"/>
@@ -7156,7 +7182,7 @@
         <w:rPr>
           <w:rFonts w:eastAsia="Times New Roman" w:cs="Times New Roman"/>
           <w:noProof/>
-          <w:lang w:val="en-US" w:eastAsia="fr-CH"/>
+          <w:lang w:eastAsia="fr-CH"/>
         </w:rPr>
         <w:drawing>
           <wp:inline distT="0" distB="0" distL="0" distR="0" wp14:anchorId="4108F255" wp14:editId="0F457DA6">
@@ -7216,7 +7242,7 @@
           <w:lang w:val="en-US" w:eastAsia="fr-CH"/>
         </w:rPr>
       </w:pPr>
-      <w:bookmarkStart w:id="16" w:name="_Toc410115680"/>
+      <w:bookmarkStart w:id="15" w:name="_Toc410115680"/>
       <w:r>
         <w:rPr>
           <w:rFonts w:eastAsia="Times New Roman"/>
@@ -7225,11 +7251,12 @@
         <w:lastRenderedPageBreak/>
         <w:t>Positioning the Last Layer (PLL)</w:t>
       </w:r>
-      <w:bookmarkEnd w:id="16"/>
+      <w:bookmarkEnd w:id="15"/>
     </w:p>
     <w:p>
       <w:pPr>
         <w:spacing w:before="100" w:beforeAutospacing="1" w:after="0" w:line="240" w:lineRule="auto"/>
+        <w:ind w:firstLine="708"/>
         <w:jc w:val="both"/>
         <w:rPr>
           <w:rFonts w:eastAsia="Times New Roman" w:cs="Times New Roman"/>
@@ -7264,7 +7291,7 @@
         <w:rPr>
           <w:rFonts w:eastAsia="Times New Roman" w:cs="Times New Roman"/>
           <w:noProof/>
-          <w:lang w:val="en-US" w:eastAsia="fr-CH"/>
+          <w:lang w:eastAsia="fr-CH"/>
         </w:rPr>
         <w:drawing>
           <wp:inline distT="0" distB="0" distL="0" distR="0" wp14:anchorId="77F209D1" wp14:editId="1B6F7FD4">
@@ -7319,12 +7346,15 @@
     <w:p>
       <w:pPr>
         <w:spacing w:before="100" w:beforeAutospacing="1" w:after="0" w:line="240" w:lineRule="auto"/>
-        <w:jc w:val="both"/>
-        <w:rPr>
-          <w:rFonts w:eastAsia="Times New Roman" w:cs="Times New Roman"/>
-          <w:lang w:val="en-US" w:eastAsia="fr-CH"/>
-        </w:rPr>
-      </w:pPr>
+        <w:ind w:firstLine="708"/>
+        <w:jc w:val="both"/>
+        <w:rPr>
+          <w:rFonts w:eastAsia="Times New Roman" w:cs="Times New Roman"/>
+          <w:lang w:val="en-US" w:eastAsia="fr-CH"/>
+        </w:rPr>
+      </w:pPr>
+      <w:bookmarkStart w:id="16" w:name="_GoBack"/>
+      <w:bookmarkEnd w:id="16"/>
       <w:r>
         <w:rPr>
           <w:rFonts w:eastAsia="Times New Roman" w:cs="Times New Roman"/>
@@ -7346,7 +7376,7 @@
         <w:rPr>
           <w:rFonts w:eastAsia="Times New Roman" w:cs="Times New Roman"/>
           <w:noProof/>
-          <w:lang w:val="en-US" w:eastAsia="fr-CH"/>
+          <w:lang w:eastAsia="fr-CH"/>
         </w:rPr>
         <w:drawing>
           <wp:inline distT="0" distB="0" distL="0" distR="0" wp14:anchorId="1F87A6E2" wp14:editId="3219EECA">
@@ -8025,7 +8055,7 @@
         <w:rPr>
           <w:rFonts w:eastAsia="Times New Roman" w:cs="Times New Roman"/>
           <w:noProof/>
-          <w:lang w:val="en-US" w:eastAsia="fr-CH"/>
+          <w:lang w:eastAsia="fr-CH"/>
         </w:rPr>
         <w:drawing>
           <wp:inline distT="0" distB="0" distL="0" distR="0" wp14:anchorId="27EA8830" wp14:editId="6B7753E1">
@@ -8105,7 +8135,7 @@
         <w:rPr>
           <w:rFonts w:eastAsia="Times New Roman" w:cs="Times New Roman"/>
           <w:noProof/>
-          <w:lang w:val="en-US" w:eastAsia="fr-CH"/>
+          <w:lang w:eastAsia="fr-CH"/>
         </w:rPr>
         <w:drawing>
           <wp:inline distT="0" distB="0" distL="0" distR="0" wp14:anchorId="5BD9D2A7" wp14:editId="4E732A82">
@@ -8186,7 +8216,7 @@
         <w:rPr>
           <w:rFonts w:eastAsia="Times New Roman" w:cs="Times New Roman"/>
           <w:noProof/>
-          <w:lang w:val="en-US" w:eastAsia="fr-CH"/>
+          <w:lang w:eastAsia="fr-CH"/>
         </w:rPr>
         <w:drawing>
           <wp:inline distT="0" distB="0" distL="0" distR="0" wp14:anchorId="33328EE6" wp14:editId="35A0E6F2">
@@ -8290,12 +8320,12 @@
         <w:rPr>
           <w:rFonts w:eastAsia="Times New Roman" w:cs="Times New Roman"/>
           <w:noProof/>
-          <w:lang w:val="en-US" w:eastAsia="fr-CH"/>
+          <w:lang w:eastAsia="fr-CH"/>
         </w:rPr>
         <w:drawing>
           <wp:inline distT="0" distB="0" distL="0" distR="0" wp14:anchorId="78C8A023" wp14:editId="43B450D5">
-            <wp:extent cx="5753100" cy="4339969"/>
-            <wp:effectExtent l="0" t="0" r="0" b="3810"/>
+            <wp:extent cx="5753099" cy="4339969"/>
+            <wp:effectExtent l="0" t="0" r="635" b="3810"/>
             <wp:docPr id="22" name="Image 22"/>
             <wp:cNvGraphicFramePr>
               <a:graphicFrameLocks xmlns:a="http://schemas.openxmlformats.org/drawingml/2006/main" noChangeAspect="1"/>
@@ -8324,7 +8354,7 @@
                   <pic:spPr bwMode="auto">
                     <a:xfrm>
                       <a:off x="0" y="0"/>
-                      <a:ext cx="5753100" cy="4339969"/>
+                      <a:ext cx="5753099" cy="4339969"/>
                     </a:xfrm>
                     <a:prstGeom prst="rect">
                       <a:avLst/>
@@ -8600,13 +8630,6 @@
               <w:t xml:space="preserve"> called Resolution. All three of these sections are related to the demonstration of the cube’s resolution. This section, C, shows the move to perform according to the face with the designated color and the two buttons on either side of the image (linked to the J and L key on the keyboard) performs the previous or next move.</w:t>
             </w:r>
           </w:p>
-        </w:tc>
-      </w:tr>
-      <w:tr>
-        <w:tc>
-          <w:tcPr>
-            <w:tcW w:w="876" w:type="dxa"/>
-          </w:tcPr>
           <w:p>
             <w:pPr>
               <w:spacing w:before="100" w:beforeAutospacing="1"/>
@@ -8621,29 +8644,22 @@
                 <w:rFonts w:eastAsia="Times New Roman" w:cs="Times New Roman"/>
                 <w:lang w:val="en-US" w:eastAsia="fr-CH"/>
               </w:rPr>
-              <w:t>D</w:t>
-            </w:r>
-          </w:p>
-        </w:tc>
-        <w:tc>
-          <w:tcPr>
-            <w:tcW w:w="8304" w:type="dxa"/>
-          </w:tcPr>
-          <w:p>
-            <w:pPr>
-              <w:spacing w:before="100" w:beforeAutospacing="1"/>
-              <w:jc w:val="both"/>
+              <w:t xml:space="preserve">The resolution can be </w:t>
+            </w:r>
+            <w:r>
               <w:rPr>
                 <w:rFonts w:eastAsia="Times New Roman" w:cs="Times New Roman"/>
-                <w:lang w:val="en-US" w:eastAsia="fr-CH"/>
-              </w:rPr>
-            </w:pPr>
+                <w:i/>
+                <w:lang w:val="en-US" w:eastAsia="fr-CH"/>
+              </w:rPr>
+              <w:t>played</w:t>
+            </w:r>
             <w:r>
               <w:rPr>
                 <w:rFonts w:eastAsia="Times New Roman" w:cs="Times New Roman"/>
                 <w:lang w:val="en-US" w:eastAsia="fr-CH"/>
               </w:rPr>
-              <w:t>This section shows the entire set of moves separated in Cross, F2L, OLL, and PLL.</w:t>
+              <w:t xml:space="preserve"> by clicking on the play button and on the right is the amount of time for each movement to be executed on the isometric view.</w:t>
             </w:r>
           </w:p>
         </w:tc>
@@ -8667,7 +8683,7 @@
                 <w:rFonts w:eastAsia="Times New Roman" w:cs="Times New Roman"/>
                 <w:lang w:val="en-US" w:eastAsia="fr-CH"/>
               </w:rPr>
-              <w:t>E</w:t>
+              <w:t>D</w:t>
             </w:r>
           </w:p>
         </w:tc>
@@ -8689,7 +8705,7 @@
                 <w:rFonts w:eastAsia="Times New Roman" w:cs="Times New Roman"/>
                 <w:lang w:val="en-US" w:eastAsia="fr-CH"/>
               </w:rPr>
-              <w:t>The Information button pop’s up a dialog that informs the user of which orientation the user should be holding the cube in their hand to solve the cube with the moves shown in D and C.</w:t>
+              <w:t>This section shows the entire set of moves separated in Cross, F2L, OLL, and PLL.</w:t>
             </w:r>
           </w:p>
         </w:tc>
@@ -8713,7 +8729,7 @@
                 <w:rFonts w:eastAsia="Times New Roman" w:cs="Times New Roman"/>
                 <w:lang w:val="en-US" w:eastAsia="fr-CH"/>
               </w:rPr>
-              <w:t>F</w:t>
+              <w:t>E</w:t>
             </w:r>
           </w:p>
         </w:tc>
@@ -8735,8 +8751,25 @@
                 <w:rFonts w:eastAsia="Times New Roman" w:cs="Times New Roman"/>
                 <w:lang w:val="en-US" w:eastAsia="fr-CH"/>
               </w:rPr>
-              <w:t xml:space="preserve">This section is basically the main menu. </w:t>
-            </w:r>
+              <w:t>The Information button pop’s up a dialog that informs the user of which orientation the user should be holding the cube in their hand to solve the cube with the moves shown in D and C.</w:t>
+            </w:r>
+          </w:p>
+        </w:tc>
+      </w:tr>
+      <w:tr>
+        <w:tc>
+          <w:tcPr>
+            <w:tcW w:w="876" w:type="dxa"/>
+          </w:tcPr>
+          <w:p>
+            <w:pPr>
+              <w:spacing w:before="100" w:beforeAutospacing="1"/>
+              <w:jc w:val="both"/>
+              <w:rPr>
+                <w:rFonts w:eastAsia="Times New Roman" w:cs="Times New Roman"/>
+                <w:lang w:val="en-US" w:eastAsia="fr-CH"/>
+              </w:rPr>
+            </w:pPr>
           </w:p>
           <w:p>
             <w:pPr>
@@ -8747,13 +8780,6 @@
                 <w:lang w:val="en-US" w:eastAsia="fr-CH"/>
               </w:rPr>
             </w:pPr>
-            <w:r>
-              <w:rPr>
-                <w:rFonts w:eastAsia="Times New Roman" w:cs="Times New Roman"/>
-                <w:lang w:val="en-US" w:eastAsia="fr-CH"/>
-              </w:rPr>
-              <w:t>Enter Configuration—When this button is used, the user can click on the squares on the cube to change the color; right and left clicking scrolls through the possible colors. A label appears to inform the user that they may change the configuration of the cube and the button turns to “Confirm Configuration”. This button can be activated with the accelerator key combination “Alt-C”.</w:t>
-            </w:r>
           </w:p>
           <w:p>
             <w:pPr>
@@ -8770,6 +8796,83 @@
                 <w:lang w:val="en-US" w:eastAsia="fr-CH"/>
               </w:rPr>
               <w:lastRenderedPageBreak/>
+              <w:t>F</w:t>
+            </w:r>
+          </w:p>
+        </w:tc>
+        <w:tc>
+          <w:tcPr>
+            <w:tcW w:w="8304" w:type="dxa"/>
+          </w:tcPr>
+          <w:p>
+            <w:pPr>
+              <w:spacing w:before="100" w:beforeAutospacing="1"/>
+              <w:jc w:val="both"/>
+              <w:rPr>
+                <w:rFonts w:eastAsia="Times New Roman" w:cs="Times New Roman"/>
+                <w:lang w:val="en-US" w:eastAsia="fr-CH"/>
+              </w:rPr>
+            </w:pPr>
+          </w:p>
+          <w:p>
+            <w:pPr>
+              <w:spacing w:before="100" w:beforeAutospacing="1"/>
+              <w:jc w:val="both"/>
+              <w:rPr>
+                <w:rFonts w:eastAsia="Times New Roman" w:cs="Times New Roman"/>
+                <w:lang w:val="en-US" w:eastAsia="fr-CH"/>
+              </w:rPr>
+            </w:pPr>
+          </w:p>
+          <w:p>
+            <w:pPr>
+              <w:spacing w:before="100" w:beforeAutospacing="1"/>
+              <w:jc w:val="both"/>
+              <w:rPr>
+                <w:rFonts w:eastAsia="Times New Roman" w:cs="Times New Roman"/>
+                <w:lang w:val="en-US" w:eastAsia="fr-CH"/>
+              </w:rPr>
+            </w:pPr>
+            <w:r>
+              <w:rPr>
+                <w:rFonts w:eastAsia="Times New Roman" w:cs="Times New Roman"/>
+                <w:lang w:val="en-US" w:eastAsia="fr-CH"/>
+              </w:rPr>
+              <w:lastRenderedPageBreak/>
+              <w:t xml:space="preserve">This section is basically the main menu. </w:t>
+            </w:r>
+          </w:p>
+          <w:p>
+            <w:pPr>
+              <w:spacing w:before="100" w:beforeAutospacing="1"/>
+              <w:jc w:val="both"/>
+              <w:rPr>
+                <w:rFonts w:eastAsia="Times New Roman" w:cs="Times New Roman"/>
+                <w:lang w:val="en-US" w:eastAsia="fr-CH"/>
+              </w:rPr>
+            </w:pPr>
+            <w:r>
+              <w:rPr>
+                <w:rFonts w:eastAsia="Times New Roman" w:cs="Times New Roman"/>
+                <w:lang w:val="en-US" w:eastAsia="fr-CH"/>
+              </w:rPr>
+              <w:t>Enter Configuration—When this button is used, the user can click on the squares on the cube to change the color; right and left clicking scrolls through the possible colors. A label appears to inform the user that they may change the configuration of the cube and the button turns to “Confirm Configuration”. This button can be activated with the accelerator key combination “Alt-C”.</w:t>
+            </w:r>
+          </w:p>
+          <w:p>
+            <w:pPr>
+              <w:spacing w:before="100" w:beforeAutospacing="1"/>
+              <w:jc w:val="both"/>
+              <w:rPr>
+                <w:rFonts w:eastAsia="Times New Roman" w:cs="Times New Roman"/>
+                <w:lang w:val="en-US" w:eastAsia="fr-CH"/>
+              </w:rPr>
+            </w:pPr>
+            <w:r>
+              <w:rPr>
+                <w:rFonts w:eastAsia="Times New Roman" w:cs="Times New Roman"/>
+                <w:lang w:val="en-US" w:eastAsia="fr-CH"/>
+              </w:rPr>
               <w:t xml:space="preserve">Confirm Configuration—Once the user has finished entering the cube configuration, they may click this button to confirm and it will launch the </w:t>
             </w:r>
             <w:proofErr w:type="spellStart"/>
@@ -9575,19 +9678,6 @@
           <w:t>http://www.cube20.org/</w:t>
         </w:r>
       </w:hyperlink>
-    </w:p>
-    <w:p>
-      <w:pPr>
-        <w:pStyle w:val="Paragraphedeliste"/>
-        <w:rPr>
-          <w:rFonts w:ascii="Helvetica" w:hAnsi="Helvetica" w:cs="Helvetica"/>
-          <w:color w:val="000000"/>
-          <w:sz w:val="21"/>
-          <w:szCs w:val="21"/>
-          <w:shd w:val="clear" w:color="auto" w:fill="F2F2F2"/>
-          <w:lang w:val="en-US"/>
-        </w:rPr>
-      </w:pPr>
     </w:p>
     <w:p>
       <w:pPr>
@@ -11589,7 +11679,7 @@
 </file>
 
 <file path=customXml/itemProps1.xml><?xml version="1.0" encoding="utf-8"?>
-<ds:datastoreItem xmlns:ds="http://schemas.openxmlformats.org/officeDocument/2006/customXml" ds:itemID="{34ECF828-3F0A-45FC-988A-88A400DE6FB4}">
+<ds:datastoreItem xmlns:ds="http://schemas.openxmlformats.org/officeDocument/2006/customXml" ds:itemID="{5CA3FCA1-C607-4806-8C8B-17D3514B8CD3}">
   <ds:schemaRefs>
     <ds:schemaRef ds:uri="http://schemas.openxmlformats.org/officeDocument/2006/bibliography"/>
   </ds:schemaRefs>

</xml_diff>

<commit_message>
ultimate final final of the final finalized finnished final report
</commit_message>
<xml_diff>
--- a/doc/Final_Report.docx
+++ b/doc/Final_Report.docx
@@ -132,7 +132,7 @@
           <w:lang w:val="en-US"/>
         </w:rPr>
       </w:pPr>
-      <w:bookmarkStart w:id="0" w:name="_Toc410115665"/>
+      <w:bookmarkStart w:id="0" w:name="_Toc410145281"/>
       <w:r>
         <w:rPr>
           <w:lang w:val="en-US"/>
@@ -393,7 +393,7 @@
             <w:rPr>
               <w:rFonts w:eastAsiaTheme="minorEastAsia"/>
               <w:noProof/>
-              <w:lang w:val="en-US" w:eastAsia="fr-CH"/>
+              <w:lang w:eastAsia="fr-CH"/>
             </w:rPr>
           </w:pPr>
           <w:r>
@@ -414,20 +414,137 @@
             </w:rPr>
             <w:fldChar w:fldCharType="separate"/>
           </w:r>
-          <w:hyperlink w:anchor="_Toc410115665" w:history="1">
+          <w:bookmarkStart w:id="1" w:name="_GoBack"/>
+          <w:bookmarkEnd w:id="1"/>
+          <w:r>
+            <w:rPr>
+              <w:rStyle w:val="Lienhypertexte"/>
+              <w:noProof/>
+            </w:rPr>
+            <w:fldChar w:fldCharType="begin"/>
+          </w:r>
+          <w:r>
+            <w:rPr>
+              <w:rStyle w:val="Lienhypertexte"/>
+              <w:noProof/>
+            </w:rPr>
+            <w:instrText xml:space="preserve"> </w:instrText>
+          </w:r>
+          <w:r>
+            <w:rPr>
+              <w:noProof/>
+            </w:rPr>
+            <w:instrText>HYPERLINK \l "_Toc410145281"</w:instrText>
+          </w:r>
+          <w:r>
+            <w:rPr>
+              <w:rStyle w:val="Lienhypertexte"/>
+              <w:noProof/>
+            </w:rPr>
+            <w:instrText xml:space="preserve"> </w:instrText>
+          </w:r>
+          <w:r>
+            <w:rPr>
+              <w:rStyle w:val="Lienhypertexte"/>
+              <w:noProof/>
+            </w:rPr>
+          </w:r>
+          <w:r>
+            <w:rPr>
+              <w:rStyle w:val="Lienhypertexte"/>
+              <w:noProof/>
+            </w:rPr>
+            <w:fldChar w:fldCharType="separate"/>
+          </w:r>
+          <w:r>
+            <w:rPr>
+              <w:rStyle w:val="Lienhypertexte"/>
+              <w:noProof/>
+              <w:lang w:val="en-US"/>
+            </w:rPr>
+            <w:t>Abstract</w:t>
+          </w:r>
+          <w:r>
+            <w:rPr>
+              <w:noProof/>
+              <w:webHidden/>
+            </w:rPr>
+            <w:tab/>
+          </w:r>
+          <w:r>
+            <w:rPr>
+              <w:noProof/>
+              <w:webHidden/>
+            </w:rPr>
+            <w:fldChar w:fldCharType="begin"/>
+          </w:r>
+          <w:r>
+            <w:rPr>
+              <w:noProof/>
+              <w:webHidden/>
+            </w:rPr>
+            <w:instrText xml:space="preserve"> PAGEREF _Toc410145281 \h </w:instrText>
+          </w:r>
+          <w:r>
+            <w:rPr>
+              <w:noProof/>
+              <w:webHidden/>
+            </w:rPr>
+          </w:r>
+          <w:r>
+            <w:rPr>
+              <w:noProof/>
+              <w:webHidden/>
+            </w:rPr>
+            <w:fldChar w:fldCharType="separate"/>
+          </w:r>
+          <w:r>
+            <w:rPr>
+              <w:noProof/>
+              <w:webHidden/>
+            </w:rPr>
+            <w:t>2</w:t>
+          </w:r>
+          <w:r>
+            <w:rPr>
+              <w:noProof/>
+              <w:webHidden/>
+            </w:rPr>
+            <w:fldChar w:fldCharType="end"/>
+          </w:r>
+          <w:r>
+            <w:rPr>
+              <w:rStyle w:val="Lienhypertexte"/>
+              <w:noProof/>
+            </w:rPr>
+            <w:fldChar w:fldCharType="end"/>
+          </w:r>
+        </w:p>
+        <w:p>
+          <w:pPr>
+            <w:pStyle w:val="TM1"/>
+            <w:tabs>
+              <w:tab w:val="right" w:leader="dot" w:pos="9062"/>
+            </w:tabs>
+            <w:rPr>
+              <w:rFonts w:eastAsiaTheme="minorEastAsia"/>
+              <w:noProof/>
+              <w:lang w:eastAsia="fr-CH"/>
+            </w:rPr>
+          </w:pPr>
+          <w:hyperlink w:anchor="_Toc410145282" w:history="1">
             <w:r>
               <w:rPr>
                 <w:rStyle w:val="Lienhypertexte"/>
                 <w:noProof/>
                 <w:lang w:val="en-US"/>
               </w:rPr>
-              <w:t>Abstract</w:t>
-            </w:r>
-            <w:r>
-              <w:rPr>
-                <w:noProof/>
-                <w:webHidden/>
-                <w:lang w:val="en-US"/>
+              <w:t>Introduction to the project</w:t>
+            </w:r>
+            <w:r>
+              <w:rPr>
+                <w:noProof/>
+                <w:webHidden/>
               </w:rPr>
               <w:tab/>
             </w:r>
@@ -435,7 +552,6 @@
               <w:rPr>
                 <w:noProof/>
                 <w:webHidden/>
-                <w:lang w:val="en-US"/>
               </w:rPr>
               <w:fldChar w:fldCharType="begin"/>
             </w:r>
@@ -443,22 +559,19 @@
               <w:rPr>
                 <w:noProof/>
                 <w:webHidden/>
-                <w:lang w:val="en-US"/>
-              </w:rPr>
-              <w:instrText xml:space="preserve"> PAGEREF _Toc410115665 \h </w:instrText>
-            </w:r>
-            <w:r>
-              <w:rPr>
-                <w:noProof/>
-                <w:webHidden/>
-                <w:lang w:val="en-US"/>
-              </w:rPr>
-            </w:r>
-            <w:r>
-              <w:rPr>
-                <w:noProof/>
-                <w:webHidden/>
-                <w:lang w:val="en-US"/>
+              </w:rPr>
+              <w:instrText xml:space="preserve"> PAGEREF _Toc410145282 \h </w:instrText>
+            </w:r>
+            <w:r>
+              <w:rPr>
+                <w:noProof/>
+                <w:webHidden/>
+              </w:rPr>
+            </w:r>
+            <w:r>
+              <w:rPr>
+                <w:noProof/>
+                <w:webHidden/>
               </w:rPr>
               <w:fldChar w:fldCharType="separate"/>
             </w:r>
@@ -466,15 +579,13 @@
               <w:rPr>
                 <w:noProof/>
                 <w:webHidden/>
-                <w:lang w:val="en-US"/>
-              </w:rPr>
-              <w:t>2</w:t>
-            </w:r>
-            <w:r>
-              <w:rPr>
-                <w:noProof/>
-                <w:webHidden/>
-                <w:lang w:val="en-US"/>
+              </w:rPr>
+              <w:t>4</w:t>
+            </w:r>
+            <w:r>
+              <w:rPr>
+                <w:noProof/>
+                <w:webHidden/>
               </w:rPr>
               <w:fldChar w:fldCharType="end"/>
             </w:r>
@@ -489,25 +600,22 @@
             <w:rPr>
               <w:rFonts w:eastAsiaTheme="minorEastAsia"/>
               <w:noProof/>
-              <w:lang w:val="en-US" w:eastAsia="fr-CH"/>
+              <w:lang w:eastAsia="fr-CH"/>
             </w:rPr>
           </w:pPr>
-          <w:hyperlink w:anchor="_Toc410115666" w:history="1">
+          <w:hyperlink w:anchor="_Toc410145283" w:history="1">
             <w:r>
               <w:rPr>
                 <w:rStyle w:val="Lienhypertexte"/>
                 <w:noProof/>
-                <w:spacing w:val="5"/>
-                <w:kern w:val="28"/>
                 <w:lang w:val="en-US"/>
               </w:rPr>
-              <w:t>Introduction to the project</w:t>
-            </w:r>
-            <w:r>
-              <w:rPr>
-                <w:noProof/>
-                <w:webHidden/>
-                <w:lang w:val="en-US"/>
+              <w:t>Researched information</w:t>
+            </w:r>
+            <w:r>
+              <w:rPr>
+                <w:noProof/>
+                <w:webHidden/>
               </w:rPr>
               <w:tab/>
             </w:r>
@@ -515,7 +623,6 @@
               <w:rPr>
                 <w:noProof/>
                 <w:webHidden/>
-                <w:lang w:val="en-US"/>
               </w:rPr>
               <w:fldChar w:fldCharType="begin"/>
             </w:r>
@@ -523,22 +630,19 @@
               <w:rPr>
                 <w:noProof/>
                 <w:webHidden/>
-                <w:lang w:val="en-US"/>
-              </w:rPr>
-              <w:instrText xml:space="preserve"> PAGEREF _Toc410115666 \h </w:instrText>
-            </w:r>
-            <w:r>
-              <w:rPr>
-                <w:noProof/>
-                <w:webHidden/>
-                <w:lang w:val="en-US"/>
-              </w:rPr>
-            </w:r>
-            <w:r>
-              <w:rPr>
-                <w:noProof/>
-                <w:webHidden/>
-                <w:lang w:val="en-US"/>
+              </w:rPr>
+              <w:instrText xml:space="preserve"> PAGEREF _Toc410145283 \h </w:instrText>
+            </w:r>
+            <w:r>
+              <w:rPr>
+                <w:noProof/>
+                <w:webHidden/>
+              </w:rPr>
+            </w:r>
+            <w:r>
+              <w:rPr>
+                <w:noProof/>
+                <w:webHidden/>
               </w:rPr>
               <w:fldChar w:fldCharType="separate"/>
             </w:r>
@@ -546,15 +650,13 @@
               <w:rPr>
                 <w:noProof/>
                 <w:webHidden/>
-                <w:lang w:val="en-US"/>
-              </w:rPr>
-              <w:t>4</w:t>
-            </w:r>
-            <w:r>
-              <w:rPr>
-                <w:noProof/>
-                <w:webHidden/>
-                <w:lang w:val="en-US"/>
+              </w:rPr>
+              <w:t>5</w:t>
+            </w:r>
+            <w:r>
+              <w:rPr>
+                <w:noProof/>
+                <w:webHidden/>
               </w:rPr>
               <w:fldChar w:fldCharType="end"/>
             </w:r>
@@ -569,54 +671,262 @@
             <w:rPr>
               <w:rFonts w:eastAsiaTheme="minorEastAsia"/>
               <w:noProof/>
-              <w:lang w:val="en-US" w:eastAsia="fr-CH"/>
+              <w:lang w:eastAsia="fr-CH"/>
             </w:rPr>
           </w:pPr>
-          <w:hyperlink w:anchor="_Toc410115667" w:history="1">
+          <w:hyperlink w:anchor="_Toc410145284" w:history="1">
             <w:r>
               <w:rPr>
                 <w:rStyle w:val="Lienhypertexte"/>
                 <w:noProof/>
                 <w:lang w:val="en-US"/>
               </w:rPr>
-              <w:t>Researched information</w:t>
-            </w:r>
-            <w:r>
-              <w:rPr>
-                <w:noProof/>
-                <w:webHidden/>
+              <w:t>The proposed solution</w:t>
+            </w:r>
+            <w:r>
+              <w:rPr>
+                <w:noProof/>
+                <w:webHidden/>
+              </w:rPr>
+              <w:tab/>
+            </w:r>
+            <w:r>
+              <w:rPr>
+                <w:noProof/>
+                <w:webHidden/>
+              </w:rPr>
+              <w:fldChar w:fldCharType="begin"/>
+            </w:r>
+            <w:r>
+              <w:rPr>
+                <w:noProof/>
+                <w:webHidden/>
+              </w:rPr>
+              <w:instrText xml:space="preserve"> PAGEREF _Toc410145284 \h </w:instrText>
+            </w:r>
+            <w:r>
+              <w:rPr>
+                <w:noProof/>
+                <w:webHidden/>
+              </w:rPr>
+            </w:r>
+            <w:r>
+              <w:rPr>
+                <w:noProof/>
+                <w:webHidden/>
+              </w:rPr>
+              <w:fldChar w:fldCharType="separate"/>
+            </w:r>
+            <w:r>
+              <w:rPr>
+                <w:noProof/>
+                <w:webHidden/>
+              </w:rPr>
+              <w:t>7</w:t>
+            </w:r>
+            <w:r>
+              <w:rPr>
+                <w:noProof/>
+                <w:webHidden/>
+              </w:rPr>
+              <w:fldChar w:fldCharType="end"/>
+            </w:r>
+          </w:hyperlink>
+        </w:p>
+        <w:p>
+          <w:pPr>
+            <w:pStyle w:val="TM2"/>
+            <w:tabs>
+              <w:tab w:val="right" w:leader="dot" w:pos="9062"/>
+            </w:tabs>
+            <w:rPr>
+              <w:rFonts w:eastAsiaTheme="minorEastAsia"/>
+              <w:noProof/>
+              <w:lang w:eastAsia="fr-CH"/>
+            </w:rPr>
+          </w:pPr>
+          <w:hyperlink w:anchor="_Toc410145285" w:history="1">
+            <w:r>
+              <w:rPr>
+                <w:rStyle w:val="Lienhypertexte"/>
+                <w:noProof/>
                 <w:lang w:val="en-US"/>
               </w:rPr>
+              <w:t>The Input</w:t>
+            </w:r>
+            <w:r>
+              <w:rPr>
+                <w:noProof/>
+                <w:webHidden/>
+              </w:rPr>
               <w:tab/>
             </w:r>
             <w:r>
               <w:rPr>
                 <w:noProof/>
                 <w:webHidden/>
+              </w:rPr>
+              <w:fldChar w:fldCharType="begin"/>
+            </w:r>
+            <w:r>
+              <w:rPr>
+                <w:noProof/>
+                <w:webHidden/>
+              </w:rPr>
+              <w:instrText xml:space="preserve"> PAGEREF _Toc410145285 \h </w:instrText>
+            </w:r>
+            <w:r>
+              <w:rPr>
+                <w:noProof/>
+                <w:webHidden/>
+              </w:rPr>
+            </w:r>
+            <w:r>
+              <w:rPr>
+                <w:noProof/>
+                <w:webHidden/>
+              </w:rPr>
+              <w:fldChar w:fldCharType="separate"/>
+            </w:r>
+            <w:r>
+              <w:rPr>
+                <w:noProof/>
+                <w:webHidden/>
+              </w:rPr>
+              <w:t>7</w:t>
+            </w:r>
+            <w:r>
+              <w:rPr>
+                <w:noProof/>
+                <w:webHidden/>
+              </w:rPr>
+              <w:fldChar w:fldCharType="end"/>
+            </w:r>
+          </w:hyperlink>
+        </w:p>
+        <w:p>
+          <w:pPr>
+            <w:pStyle w:val="TM2"/>
+            <w:tabs>
+              <w:tab w:val="right" w:leader="dot" w:pos="9062"/>
+            </w:tabs>
+            <w:rPr>
+              <w:rFonts w:eastAsiaTheme="minorEastAsia"/>
+              <w:noProof/>
+              <w:lang w:eastAsia="fr-CH"/>
+            </w:rPr>
+          </w:pPr>
+          <w:hyperlink w:anchor="_Toc410145286" w:history="1">
+            <w:r>
+              <w:rPr>
+                <w:rStyle w:val="Lienhypertexte"/>
+                <w:noProof/>
                 <w:lang w:val="en-US"/>
               </w:rPr>
+              <w:t>The Output</w:t>
+            </w:r>
+            <w:r>
+              <w:rPr>
+                <w:noProof/>
+                <w:webHidden/>
+              </w:rPr>
+              <w:tab/>
+            </w:r>
+            <w:r>
+              <w:rPr>
+                <w:noProof/>
+                <w:webHidden/>
+              </w:rPr>
               <w:fldChar w:fldCharType="begin"/>
             </w:r>
             <w:r>
               <w:rPr>
                 <w:noProof/>
                 <w:webHidden/>
+              </w:rPr>
+              <w:instrText xml:space="preserve"> PAGEREF _Toc410145286 \h </w:instrText>
+            </w:r>
+            <w:r>
+              <w:rPr>
+                <w:noProof/>
+                <w:webHidden/>
+              </w:rPr>
+            </w:r>
+            <w:r>
+              <w:rPr>
+                <w:noProof/>
+                <w:webHidden/>
+              </w:rPr>
+              <w:fldChar w:fldCharType="separate"/>
+            </w:r>
+            <w:r>
+              <w:rPr>
+                <w:noProof/>
+                <w:webHidden/>
+              </w:rPr>
+              <w:t>9</w:t>
+            </w:r>
+            <w:r>
+              <w:rPr>
+                <w:noProof/>
+                <w:webHidden/>
+              </w:rPr>
+              <w:fldChar w:fldCharType="end"/>
+            </w:r>
+          </w:hyperlink>
+        </w:p>
+        <w:p>
+          <w:pPr>
+            <w:pStyle w:val="TM2"/>
+            <w:tabs>
+              <w:tab w:val="right" w:leader="dot" w:pos="9062"/>
+            </w:tabs>
+            <w:rPr>
+              <w:rFonts w:eastAsiaTheme="minorEastAsia"/>
+              <w:noProof/>
+              <w:lang w:eastAsia="fr-CH"/>
+            </w:rPr>
+          </w:pPr>
+          <w:hyperlink w:anchor="_Toc410145287" w:history="1">
+            <w:r>
+              <w:rPr>
+                <w:rStyle w:val="Lienhypertexte"/>
+                <w:noProof/>
                 <w:lang w:val="en-US"/>
               </w:rPr>
-              <w:instrText xml:space="preserve"> PAGEREF _Toc410115667 \h </w:instrText>
-            </w:r>
-            <w:r>
-              <w:rPr>
-                <w:noProof/>
-                <w:webHidden/>
-                <w:lang w:val="en-US"/>
-              </w:rPr>
-            </w:r>
-            <w:r>
-              <w:rPr>
-                <w:noProof/>
-                <w:webHidden/>
-                <w:lang w:val="en-US"/>
+              <w:t>The Algorithm – Fridrich</w:t>
+            </w:r>
+            <w:r>
+              <w:rPr>
+                <w:noProof/>
+                <w:webHidden/>
+              </w:rPr>
+              <w:tab/>
+            </w:r>
+            <w:r>
+              <w:rPr>
+                <w:noProof/>
+                <w:webHidden/>
+              </w:rPr>
+              <w:fldChar w:fldCharType="begin"/>
+            </w:r>
+            <w:r>
+              <w:rPr>
+                <w:noProof/>
+                <w:webHidden/>
+              </w:rPr>
+              <w:instrText xml:space="preserve"> PAGEREF _Toc410145287 \h </w:instrText>
+            </w:r>
+            <w:r>
+              <w:rPr>
+                <w:noProof/>
+                <w:webHidden/>
+              </w:rPr>
+            </w:r>
+            <w:r>
+              <w:rPr>
+                <w:noProof/>
+                <w:webHidden/>
               </w:rPr>
               <w:fldChar w:fldCharType="separate"/>
             </w:r>
@@ -624,15 +934,85 @@
               <w:rPr>
                 <w:noProof/>
                 <w:webHidden/>
-                <w:lang w:val="en-US"/>
-              </w:rPr>
-              <w:t>5</w:t>
-            </w:r>
-            <w:r>
-              <w:rPr>
-                <w:noProof/>
-                <w:webHidden/>
-                <w:lang w:val="en-US"/>
+              </w:rPr>
+              <w:t>10</w:t>
+            </w:r>
+            <w:r>
+              <w:rPr>
+                <w:noProof/>
+                <w:webHidden/>
+              </w:rPr>
+              <w:fldChar w:fldCharType="end"/>
+            </w:r>
+          </w:hyperlink>
+        </w:p>
+        <w:p>
+          <w:pPr>
+            <w:pStyle w:val="TM2"/>
+            <w:tabs>
+              <w:tab w:val="right" w:leader="dot" w:pos="9062"/>
+            </w:tabs>
+            <w:rPr>
+              <w:rFonts w:eastAsiaTheme="minorEastAsia"/>
+              <w:noProof/>
+              <w:lang w:eastAsia="fr-CH"/>
+            </w:rPr>
+          </w:pPr>
+          <w:hyperlink w:anchor="_Toc410145288" w:history="1">
+            <w:r>
+              <w:rPr>
+                <w:rStyle w:val="Lienhypertexte"/>
+                <w:rFonts w:eastAsia="Times New Roman"/>
+                <w:noProof/>
+                <w:lang w:val="en-US" w:eastAsia="fr-CH"/>
+              </w:rPr>
+              <w:t>Task distribution</w:t>
+            </w:r>
+            <w:r>
+              <w:rPr>
+                <w:noProof/>
+                <w:webHidden/>
+              </w:rPr>
+              <w:tab/>
+            </w:r>
+            <w:r>
+              <w:rPr>
+                <w:noProof/>
+                <w:webHidden/>
+              </w:rPr>
+              <w:fldChar w:fldCharType="begin"/>
+            </w:r>
+            <w:r>
+              <w:rPr>
+                <w:noProof/>
+                <w:webHidden/>
+              </w:rPr>
+              <w:instrText xml:space="preserve"> PAGEREF _Toc410145288 \h </w:instrText>
+            </w:r>
+            <w:r>
+              <w:rPr>
+                <w:noProof/>
+                <w:webHidden/>
+              </w:rPr>
+            </w:r>
+            <w:r>
+              <w:rPr>
+                <w:noProof/>
+                <w:webHidden/>
+              </w:rPr>
+              <w:fldChar w:fldCharType="separate"/>
+            </w:r>
+            <w:r>
+              <w:rPr>
+                <w:noProof/>
+                <w:webHidden/>
+              </w:rPr>
+              <w:t>11</w:t>
+            </w:r>
+            <w:r>
+              <w:rPr>
+                <w:noProof/>
+                <w:webHidden/>
               </w:rPr>
               <w:fldChar w:fldCharType="end"/>
             </w:r>
@@ -647,23 +1027,23 @@
             <w:rPr>
               <w:rFonts w:eastAsiaTheme="minorEastAsia"/>
               <w:noProof/>
-              <w:lang w:val="en-US" w:eastAsia="fr-CH"/>
+              <w:lang w:eastAsia="fr-CH"/>
             </w:rPr>
           </w:pPr>
-          <w:hyperlink w:anchor="_Toc410115668" w:history="1">
+          <w:hyperlink w:anchor="_Toc410145289" w:history="1">
             <w:r>
               <w:rPr>
                 <w:rStyle w:val="Lienhypertexte"/>
-                <w:noProof/>
-                <w:lang w:val="en-US"/>
-              </w:rPr>
-              <w:t>The proposed solution</w:t>
-            </w:r>
-            <w:r>
-              <w:rPr>
-                <w:noProof/>
-                <w:webHidden/>
-                <w:lang w:val="en-US"/>
+                <w:rFonts w:eastAsia="Times New Roman"/>
+                <w:noProof/>
+                <w:lang w:val="en-US" w:eastAsia="fr-CH"/>
+              </w:rPr>
+              <w:t>The actual solution</w:t>
+            </w:r>
+            <w:r>
+              <w:rPr>
+                <w:noProof/>
+                <w:webHidden/>
               </w:rPr>
               <w:tab/>
             </w:r>
@@ -671,7 +1051,6 @@
               <w:rPr>
                 <w:noProof/>
                 <w:webHidden/>
-                <w:lang w:val="en-US"/>
               </w:rPr>
               <w:fldChar w:fldCharType="begin"/>
             </w:r>
@@ -679,22 +1058,19 @@
               <w:rPr>
                 <w:noProof/>
                 <w:webHidden/>
-                <w:lang w:val="en-US"/>
-              </w:rPr>
-              <w:instrText xml:space="preserve"> PAGEREF _Toc410115668 \h </w:instrText>
-            </w:r>
-            <w:r>
-              <w:rPr>
-                <w:noProof/>
-                <w:webHidden/>
-                <w:lang w:val="en-US"/>
-              </w:rPr>
-            </w:r>
-            <w:r>
-              <w:rPr>
-                <w:noProof/>
-                <w:webHidden/>
-                <w:lang w:val="en-US"/>
+              </w:rPr>
+              <w:instrText xml:space="preserve"> PAGEREF _Toc410145289 \h </w:instrText>
+            </w:r>
+            <w:r>
+              <w:rPr>
+                <w:noProof/>
+                <w:webHidden/>
+              </w:rPr>
+            </w:r>
+            <w:r>
+              <w:rPr>
+                <w:noProof/>
+                <w:webHidden/>
               </w:rPr>
               <w:fldChar w:fldCharType="separate"/>
             </w:r>
@@ -702,15 +1078,13 @@
               <w:rPr>
                 <w:noProof/>
                 <w:webHidden/>
-                <w:lang w:val="en-US"/>
-              </w:rPr>
-              <w:t>7</w:t>
-            </w:r>
-            <w:r>
-              <w:rPr>
-                <w:noProof/>
-                <w:webHidden/>
-                <w:lang w:val="en-US"/>
+              </w:rPr>
+              <w:t>12</w:t>
+            </w:r>
+            <w:r>
+              <w:rPr>
+                <w:noProof/>
+                <w:webHidden/>
               </w:rPr>
               <w:fldChar w:fldCharType="end"/>
             </w:r>
@@ -725,23 +1099,23 @@
             <w:rPr>
               <w:rFonts w:eastAsiaTheme="minorEastAsia"/>
               <w:noProof/>
-              <w:lang w:val="en-US" w:eastAsia="fr-CH"/>
+              <w:lang w:eastAsia="fr-CH"/>
             </w:rPr>
           </w:pPr>
-          <w:hyperlink w:anchor="_Toc410115669" w:history="1">
+          <w:hyperlink w:anchor="_Toc410145290" w:history="1">
             <w:r>
               <w:rPr>
                 <w:rStyle w:val="Lienhypertexte"/>
-                <w:noProof/>
-                <w:lang w:val="en-US"/>
-              </w:rPr>
-              <w:t>The Input</w:t>
-            </w:r>
-            <w:r>
-              <w:rPr>
-                <w:noProof/>
-                <w:webHidden/>
-                <w:lang w:val="en-US"/>
+                <w:rFonts w:eastAsia="Times New Roman"/>
+                <w:noProof/>
+                <w:lang w:val="en-US" w:eastAsia="fr-CH"/>
+              </w:rPr>
+              <w:t>Color</w:t>
+            </w:r>
+            <w:r>
+              <w:rPr>
+                <w:noProof/>
+                <w:webHidden/>
               </w:rPr>
               <w:tab/>
             </w:r>
@@ -749,7 +1123,6 @@
               <w:rPr>
                 <w:noProof/>
                 <w:webHidden/>
-                <w:lang w:val="en-US"/>
               </w:rPr>
               <w:fldChar w:fldCharType="begin"/>
             </w:r>
@@ -757,22 +1130,19 @@
               <w:rPr>
                 <w:noProof/>
                 <w:webHidden/>
-                <w:lang w:val="en-US"/>
-              </w:rPr>
-              <w:instrText xml:space="preserve"> PAGEREF _Toc410115669 \h </w:instrText>
-            </w:r>
-            <w:r>
-              <w:rPr>
-                <w:noProof/>
-                <w:webHidden/>
-                <w:lang w:val="en-US"/>
-              </w:rPr>
-            </w:r>
-            <w:r>
-              <w:rPr>
-                <w:noProof/>
-                <w:webHidden/>
-                <w:lang w:val="en-US"/>
+              </w:rPr>
+              <w:instrText xml:space="preserve"> PAGEREF _Toc410145290 \h </w:instrText>
+            </w:r>
+            <w:r>
+              <w:rPr>
+                <w:noProof/>
+                <w:webHidden/>
+              </w:rPr>
+            </w:r>
+            <w:r>
+              <w:rPr>
+                <w:noProof/>
+                <w:webHidden/>
               </w:rPr>
               <w:fldChar w:fldCharType="separate"/>
             </w:r>
@@ -780,15 +1150,13 @@
               <w:rPr>
                 <w:noProof/>
                 <w:webHidden/>
-                <w:lang w:val="en-US"/>
-              </w:rPr>
-              <w:t>7</w:t>
-            </w:r>
-            <w:r>
-              <w:rPr>
-                <w:noProof/>
-                <w:webHidden/>
-                <w:lang w:val="en-US"/>
+              </w:rPr>
+              <w:t>12</w:t>
+            </w:r>
+            <w:r>
+              <w:rPr>
+                <w:noProof/>
+                <w:webHidden/>
               </w:rPr>
               <w:fldChar w:fldCharType="end"/>
             </w:r>
@@ -803,23 +1171,23 @@
             <w:rPr>
               <w:rFonts w:eastAsiaTheme="minorEastAsia"/>
               <w:noProof/>
-              <w:lang w:val="en-US" w:eastAsia="fr-CH"/>
+              <w:lang w:eastAsia="fr-CH"/>
             </w:rPr>
           </w:pPr>
-          <w:hyperlink w:anchor="_Toc410115670" w:history="1">
+          <w:hyperlink w:anchor="_Toc410145291" w:history="1">
             <w:r>
               <w:rPr>
                 <w:rStyle w:val="Lienhypertexte"/>
-                <w:noProof/>
-                <w:lang w:val="en-US"/>
-              </w:rPr>
-              <w:t>The Output</w:t>
-            </w:r>
-            <w:r>
-              <w:rPr>
-                <w:noProof/>
-                <w:webHidden/>
-                <w:lang w:val="en-US"/>
+                <w:rFonts w:eastAsia="Times New Roman"/>
+                <w:noProof/>
+                <w:lang w:val="en-US" w:eastAsia="fr-CH"/>
+              </w:rPr>
+              <w:t>Cube</w:t>
+            </w:r>
+            <w:r>
+              <w:rPr>
+                <w:noProof/>
+                <w:webHidden/>
               </w:rPr>
               <w:tab/>
             </w:r>
@@ -827,7 +1195,6 @@
               <w:rPr>
                 <w:noProof/>
                 <w:webHidden/>
-                <w:lang w:val="en-US"/>
               </w:rPr>
               <w:fldChar w:fldCharType="begin"/>
             </w:r>
@@ -835,22 +1202,19 @@
               <w:rPr>
                 <w:noProof/>
                 <w:webHidden/>
-                <w:lang w:val="en-US"/>
-              </w:rPr>
-              <w:instrText xml:space="preserve"> PAGEREF _Toc410115670 \h </w:instrText>
-            </w:r>
-            <w:r>
-              <w:rPr>
-                <w:noProof/>
-                <w:webHidden/>
-                <w:lang w:val="en-US"/>
-              </w:rPr>
-            </w:r>
-            <w:r>
-              <w:rPr>
-                <w:noProof/>
-                <w:webHidden/>
-                <w:lang w:val="en-US"/>
+              </w:rPr>
+              <w:instrText xml:space="preserve"> PAGEREF _Toc410145291 \h </w:instrText>
+            </w:r>
+            <w:r>
+              <w:rPr>
+                <w:noProof/>
+                <w:webHidden/>
+              </w:rPr>
+            </w:r>
+            <w:r>
+              <w:rPr>
+                <w:noProof/>
+                <w:webHidden/>
               </w:rPr>
               <w:fldChar w:fldCharType="separate"/>
             </w:r>
@@ -858,15 +1222,13 @@
               <w:rPr>
                 <w:noProof/>
                 <w:webHidden/>
-                <w:lang w:val="en-US"/>
-              </w:rPr>
-              <w:t>9</w:t>
-            </w:r>
-            <w:r>
-              <w:rPr>
-                <w:noProof/>
-                <w:webHidden/>
-                <w:lang w:val="en-US"/>
+              </w:rPr>
+              <w:t>12</w:t>
+            </w:r>
+            <w:r>
+              <w:rPr>
+                <w:noProof/>
+                <w:webHidden/>
               </w:rPr>
               <w:fldChar w:fldCharType="end"/>
             </w:r>
@@ -881,23 +1243,23 @@
             <w:rPr>
               <w:rFonts w:eastAsiaTheme="minorEastAsia"/>
               <w:noProof/>
-              <w:lang w:val="en-US" w:eastAsia="fr-CH"/>
+              <w:lang w:eastAsia="fr-CH"/>
             </w:rPr>
           </w:pPr>
-          <w:hyperlink w:anchor="_Toc410115671" w:history="1">
+          <w:hyperlink w:anchor="_Toc410145292" w:history="1">
             <w:r>
               <w:rPr>
                 <w:rStyle w:val="Lienhypertexte"/>
-                <w:noProof/>
-                <w:lang w:val="en-US"/>
-              </w:rPr>
-              <w:t>The Algorithm – Fridrich</w:t>
-            </w:r>
-            <w:r>
-              <w:rPr>
-                <w:noProof/>
-                <w:webHidden/>
-                <w:lang w:val="en-US"/>
+                <w:rFonts w:eastAsia="Times New Roman"/>
+                <w:noProof/>
+                <w:lang w:val="en-US" w:eastAsia="fr-CH"/>
+              </w:rPr>
+              <w:t>The Output</w:t>
+            </w:r>
+            <w:r>
+              <w:rPr>
+                <w:noProof/>
+                <w:webHidden/>
               </w:rPr>
               <w:tab/>
             </w:r>
@@ -905,7 +1267,6 @@
               <w:rPr>
                 <w:noProof/>
                 <w:webHidden/>
-                <w:lang w:val="en-US"/>
               </w:rPr>
               <w:fldChar w:fldCharType="begin"/>
             </w:r>
@@ -913,22 +1274,19 @@
               <w:rPr>
                 <w:noProof/>
                 <w:webHidden/>
-                <w:lang w:val="en-US"/>
-              </w:rPr>
-              <w:instrText xml:space="preserve"> PAGEREF _Toc410115671 \h </w:instrText>
-            </w:r>
-            <w:r>
-              <w:rPr>
-                <w:noProof/>
-                <w:webHidden/>
-                <w:lang w:val="en-US"/>
-              </w:rPr>
-            </w:r>
-            <w:r>
-              <w:rPr>
-                <w:noProof/>
-                <w:webHidden/>
-                <w:lang w:val="en-US"/>
+              </w:rPr>
+              <w:instrText xml:space="preserve"> PAGEREF _Toc410145292 \h </w:instrText>
+            </w:r>
+            <w:r>
+              <w:rPr>
+                <w:noProof/>
+                <w:webHidden/>
+              </w:rPr>
+            </w:r>
+            <w:r>
+              <w:rPr>
+                <w:noProof/>
+                <w:webHidden/>
               </w:rPr>
               <w:fldChar w:fldCharType="separate"/>
             </w:r>
@@ -936,15 +1294,373 @@
               <w:rPr>
                 <w:noProof/>
                 <w:webHidden/>
-                <w:lang w:val="en-US"/>
-              </w:rPr>
-              <w:t>10</w:t>
-            </w:r>
-            <w:r>
-              <w:rPr>
-                <w:noProof/>
-                <w:webHidden/>
-                <w:lang w:val="en-US"/>
+              </w:rPr>
+              <w:t>14</w:t>
+            </w:r>
+            <w:r>
+              <w:rPr>
+                <w:noProof/>
+                <w:webHidden/>
+              </w:rPr>
+              <w:fldChar w:fldCharType="end"/>
+            </w:r>
+          </w:hyperlink>
+        </w:p>
+        <w:p>
+          <w:pPr>
+            <w:pStyle w:val="TM2"/>
+            <w:tabs>
+              <w:tab w:val="right" w:leader="dot" w:pos="9062"/>
+            </w:tabs>
+            <w:rPr>
+              <w:rFonts w:eastAsiaTheme="minorEastAsia"/>
+              <w:noProof/>
+              <w:lang w:eastAsia="fr-CH"/>
+            </w:rPr>
+          </w:pPr>
+          <w:hyperlink w:anchor="_Toc410145293" w:history="1">
+            <w:r>
+              <w:rPr>
+                <w:rStyle w:val="Lienhypertexte"/>
+                <w:rFonts w:eastAsia="Times New Roman"/>
+                <w:noProof/>
+                <w:lang w:val="en-US" w:eastAsia="fr-CH"/>
+              </w:rPr>
+              <w:t>The Algorithm</w:t>
+            </w:r>
+            <w:r>
+              <w:rPr>
+                <w:noProof/>
+                <w:webHidden/>
+              </w:rPr>
+              <w:tab/>
+            </w:r>
+            <w:r>
+              <w:rPr>
+                <w:noProof/>
+                <w:webHidden/>
+              </w:rPr>
+              <w:fldChar w:fldCharType="begin"/>
+            </w:r>
+            <w:r>
+              <w:rPr>
+                <w:noProof/>
+                <w:webHidden/>
+              </w:rPr>
+              <w:instrText xml:space="preserve"> PAGEREF _Toc410145293 \h </w:instrText>
+            </w:r>
+            <w:r>
+              <w:rPr>
+                <w:noProof/>
+                <w:webHidden/>
+              </w:rPr>
+            </w:r>
+            <w:r>
+              <w:rPr>
+                <w:noProof/>
+                <w:webHidden/>
+              </w:rPr>
+              <w:fldChar w:fldCharType="separate"/>
+            </w:r>
+            <w:r>
+              <w:rPr>
+                <w:noProof/>
+                <w:webHidden/>
+              </w:rPr>
+              <w:t>16</w:t>
+            </w:r>
+            <w:r>
+              <w:rPr>
+                <w:noProof/>
+                <w:webHidden/>
+              </w:rPr>
+              <w:fldChar w:fldCharType="end"/>
+            </w:r>
+          </w:hyperlink>
+        </w:p>
+        <w:p>
+          <w:pPr>
+            <w:pStyle w:val="TM3"/>
+            <w:tabs>
+              <w:tab w:val="right" w:leader="dot" w:pos="9062"/>
+            </w:tabs>
+            <w:rPr>
+              <w:rFonts w:eastAsiaTheme="minorEastAsia"/>
+              <w:noProof/>
+              <w:lang w:eastAsia="fr-CH"/>
+            </w:rPr>
+          </w:pPr>
+          <w:hyperlink w:anchor="_Toc410145294" w:history="1">
+            <w:r>
+              <w:rPr>
+                <w:rStyle w:val="Lienhypertexte"/>
+                <w:rFonts w:eastAsia="Times New Roman"/>
+                <w:noProof/>
+                <w:lang w:val="en-US" w:eastAsia="fr-CH"/>
+              </w:rPr>
+              <w:t>The Cross</w:t>
+            </w:r>
+            <w:r>
+              <w:rPr>
+                <w:noProof/>
+                <w:webHidden/>
+              </w:rPr>
+              <w:tab/>
+            </w:r>
+            <w:r>
+              <w:rPr>
+                <w:noProof/>
+                <w:webHidden/>
+              </w:rPr>
+              <w:fldChar w:fldCharType="begin"/>
+            </w:r>
+            <w:r>
+              <w:rPr>
+                <w:noProof/>
+                <w:webHidden/>
+              </w:rPr>
+              <w:instrText xml:space="preserve"> PAGEREF _Toc410145294 \h </w:instrText>
+            </w:r>
+            <w:r>
+              <w:rPr>
+                <w:noProof/>
+                <w:webHidden/>
+              </w:rPr>
+            </w:r>
+            <w:r>
+              <w:rPr>
+                <w:noProof/>
+                <w:webHidden/>
+              </w:rPr>
+              <w:fldChar w:fldCharType="separate"/>
+            </w:r>
+            <w:r>
+              <w:rPr>
+                <w:noProof/>
+                <w:webHidden/>
+              </w:rPr>
+              <w:t>16</w:t>
+            </w:r>
+            <w:r>
+              <w:rPr>
+                <w:noProof/>
+                <w:webHidden/>
+              </w:rPr>
+              <w:fldChar w:fldCharType="end"/>
+            </w:r>
+          </w:hyperlink>
+        </w:p>
+        <w:p>
+          <w:pPr>
+            <w:pStyle w:val="TM3"/>
+            <w:tabs>
+              <w:tab w:val="right" w:leader="dot" w:pos="9062"/>
+            </w:tabs>
+            <w:rPr>
+              <w:rFonts w:eastAsiaTheme="minorEastAsia"/>
+              <w:noProof/>
+              <w:lang w:eastAsia="fr-CH"/>
+            </w:rPr>
+          </w:pPr>
+          <w:hyperlink w:anchor="_Toc410145295" w:history="1">
+            <w:r>
+              <w:rPr>
+                <w:rStyle w:val="Lienhypertexte"/>
+                <w:rFonts w:eastAsia="Times New Roman"/>
+                <w:noProof/>
+                <w:lang w:val="en-US" w:eastAsia="fr-CH"/>
+              </w:rPr>
+              <w:t>The First 2 Layers (F2L)</w:t>
+            </w:r>
+            <w:r>
+              <w:rPr>
+                <w:noProof/>
+                <w:webHidden/>
+              </w:rPr>
+              <w:tab/>
+            </w:r>
+            <w:r>
+              <w:rPr>
+                <w:noProof/>
+                <w:webHidden/>
+              </w:rPr>
+              <w:fldChar w:fldCharType="begin"/>
+            </w:r>
+            <w:r>
+              <w:rPr>
+                <w:noProof/>
+                <w:webHidden/>
+              </w:rPr>
+              <w:instrText xml:space="preserve"> PAGEREF _Toc410145295 \h </w:instrText>
+            </w:r>
+            <w:r>
+              <w:rPr>
+                <w:noProof/>
+                <w:webHidden/>
+              </w:rPr>
+            </w:r>
+            <w:r>
+              <w:rPr>
+                <w:noProof/>
+                <w:webHidden/>
+              </w:rPr>
+              <w:fldChar w:fldCharType="separate"/>
+            </w:r>
+            <w:r>
+              <w:rPr>
+                <w:noProof/>
+                <w:webHidden/>
+              </w:rPr>
+              <w:t>17</w:t>
+            </w:r>
+            <w:r>
+              <w:rPr>
+                <w:noProof/>
+                <w:webHidden/>
+              </w:rPr>
+              <w:fldChar w:fldCharType="end"/>
+            </w:r>
+          </w:hyperlink>
+        </w:p>
+        <w:p>
+          <w:pPr>
+            <w:pStyle w:val="TM3"/>
+            <w:tabs>
+              <w:tab w:val="right" w:leader="dot" w:pos="9062"/>
+            </w:tabs>
+            <w:rPr>
+              <w:rFonts w:eastAsiaTheme="minorEastAsia"/>
+              <w:noProof/>
+              <w:lang w:eastAsia="fr-CH"/>
+            </w:rPr>
+          </w:pPr>
+          <w:hyperlink w:anchor="_Toc410145296" w:history="1">
+            <w:r>
+              <w:rPr>
+                <w:rStyle w:val="Lienhypertexte"/>
+                <w:rFonts w:eastAsia="Times New Roman"/>
+                <w:noProof/>
+                <w:lang w:val="en-US" w:eastAsia="fr-CH"/>
+              </w:rPr>
+              <w:t>Orienting the Last Layer (OLL)</w:t>
+            </w:r>
+            <w:r>
+              <w:rPr>
+                <w:noProof/>
+                <w:webHidden/>
+              </w:rPr>
+              <w:tab/>
+            </w:r>
+            <w:r>
+              <w:rPr>
+                <w:noProof/>
+                <w:webHidden/>
+              </w:rPr>
+              <w:fldChar w:fldCharType="begin"/>
+            </w:r>
+            <w:r>
+              <w:rPr>
+                <w:noProof/>
+                <w:webHidden/>
+              </w:rPr>
+              <w:instrText xml:space="preserve"> PAGEREF _Toc410145296 \h </w:instrText>
+            </w:r>
+            <w:r>
+              <w:rPr>
+                <w:noProof/>
+                <w:webHidden/>
+              </w:rPr>
+            </w:r>
+            <w:r>
+              <w:rPr>
+                <w:noProof/>
+                <w:webHidden/>
+              </w:rPr>
+              <w:fldChar w:fldCharType="separate"/>
+            </w:r>
+            <w:r>
+              <w:rPr>
+                <w:noProof/>
+                <w:webHidden/>
+              </w:rPr>
+              <w:t>18</w:t>
+            </w:r>
+            <w:r>
+              <w:rPr>
+                <w:noProof/>
+                <w:webHidden/>
+              </w:rPr>
+              <w:fldChar w:fldCharType="end"/>
+            </w:r>
+          </w:hyperlink>
+        </w:p>
+        <w:p>
+          <w:pPr>
+            <w:pStyle w:val="TM3"/>
+            <w:tabs>
+              <w:tab w:val="right" w:leader="dot" w:pos="9062"/>
+            </w:tabs>
+            <w:rPr>
+              <w:rFonts w:eastAsiaTheme="minorEastAsia"/>
+              <w:noProof/>
+              <w:lang w:eastAsia="fr-CH"/>
+            </w:rPr>
+          </w:pPr>
+          <w:hyperlink w:anchor="_Toc410145297" w:history="1">
+            <w:r>
+              <w:rPr>
+                <w:rStyle w:val="Lienhypertexte"/>
+                <w:rFonts w:eastAsia="Times New Roman"/>
+                <w:noProof/>
+                <w:lang w:val="en-US" w:eastAsia="fr-CH"/>
+              </w:rPr>
+              <w:t>Positioning the Last Layer (PLL)</w:t>
+            </w:r>
+            <w:r>
+              <w:rPr>
+                <w:noProof/>
+                <w:webHidden/>
+              </w:rPr>
+              <w:tab/>
+            </w:r>
+            <w:r>
+              <w:rPr>
+                <w:noProof/>
+                <w:webHidden/>
+              </w:rPr>
+              <w:fldChar w:fldCharType="begin"/>
+            </w:r>
+            <w:r>
+              <w:rPr>
+                <w:noProof/>
+                <w:webHidden/>
+              </w:rPr>
+              <w:instrText xml:space="preserve"> PAGEREF _Toc410145297 \h </w:instrText>
+            </w:r>
+            <w:r>
+              <w:rPr>
+                <w:noProof/>
+                <w:webHidden/>
+              </w:rPr>
+            </w:r>
+            <w:r>
+              <w:rPr>
+                <w:noProof/>
+                <w:webHidden/>
+              </w:rPr>
+              <w:fldChar w:fldCharType="separate"/>
+            </w:r>
+            <w:r>
+              <w:rPr>
+                <w:noProof/>
+                <w:webHidden/>
+              </w:rPr>
+              <w:t>19</w:t>
+            </w:r>
+            <w:r>
+              <w:rPr>
+                <w:noProof/>
+                <w:webHidden/>
               </w:rPr>
               <w:fldChar w:fldCharType="end"/>
             </w:r>
@@ -959,10 +1675,10 @@
             <w:rPr>
               <w:rFonts w:eastAsiaTheme="minorEastAsia"/>
               <w:noProof/>
-              <w:lang w:val="en-US" w:eastAsia="fr-CH"/>
+              <w:lang w:eastAsia="fr-CH"/>
             </w:rPr>
           </w:pPr>
-          <w:hyperlink w:anchor="_Toc410115672" w:history="1">
+          <w:hyperlink w:anchor="_Toc410145298" w:history="1">
             <w:r>
               <w:rPr>
                 <w:rStyle w:val="Lienhypertexte"/>
@@ -970,13 +1686,12 @@
                 <w:noProof/>
                 <w:lang w:val="en-US" w:eastAsia="fr-CH"/>
               </w:rPr>
-              <w:t>The actual solution</w:t>
-            </w:r>
-            <w:r>
-              <w:rPr>
-                <w:noProof/>
-                <w:webHidden/>
-                <w:lang w:val="en-US"/>
+              <w:t>The Algorithm’s Evolution</w:t>
+            </w:r>
+            <w:r>
+              <w:rPr>
+                <w:noProof/>
+                <w:webHidden/>
               </w:rPr>
               <w:tab/>
             </w:r>
@@ -984,7 +1699,6 @@
               <w:rPr>
                 <w:noProof/>
                 <w:webHidden/>
-                <w:lang w:val="en-US"/>
               </w:rPr>
               <w:fldChar w:fldCharType="begin"/>
             </w:r>
@@ -992,22 +1706,19 @@
               <w:rPr>
                 <w:noProof/>
                 <w:webHidden/>
-                <w:lang w:val="en-US"/>
-              </w:rPr>
-              <w:instrText xml:space="preserve"> PAGEREF _Toc410115672 \h </w:instrText>
-            </w:r>
-            <w:r>
-              <w:rPr>
-                <w:noProof/>
-                <w:webHidden/>
-                <w:lang w:val="en-US"/>
-              </w:rPr>
-            </w:r>
-            <w:r>
-              <w:rPr>
-                <w:noProof/>
-                <w:webHidden/>
-                <w:lang w:val="en-US"/>
+              </w:rPr>
+              <w:instrText xml:space="preserve"> PAGEREF _Toc410145298 \h </w:instrText>
+            </w:r>
+            <w:r>
+              <w:rPr>
+                <w:noProof/>
+                <w:webHidden/>
+              </w:rPr>
+            </w:r>
+            <w:r>
+              <w:rPr>
+                <w:noProof/>
+                <w:webHidden/>
               </w:rPr>
               <w:fldChar w:fldCharType="separate"/>
             </w:r>
@@ -1015,643 +1726,13 @@
               <w:rPr>
                 <w:noProof/>
                 <w:webHidden/>
-                <w:lang w:val="en-US"/>
-              </w:rPr>
-              <w:t>11</w:t>
-            </w:r>
-            <w:r>
-              <w:rPr>
-                <w:noProof/>
-                <w:webHidden/>
-                <w:lang w:val="en-US"/>
-              </w:rPr>
-              <w:fldChar w:fldCharType="end"/>
-            </w:r>
-          </w:hyperlink>
-        </w:p>
-        <w:p>
-          <w:pPr>
-            <w:pStyle w:val="TM2"/>
-            <w:tabs>
-              <w:tab w:val="right" w:leader="dot" w:pos="9062"/>
-            </w:tabs>
-            <w:rPr>
-              <w:rFonts w:eastAsiaTheme="minorEastAsia"/>
-              <w:noProof/>
-              <w:lang w:val="en-US" w:eastAsia="fr-CH"/>
-            </w:rPr>
-          </w:pPr>
-          <w:hyperlink w:anchor="_Toc410115673" w:history="1">
-            <w:r>
-              <w:rPr>
-                <w:rStyle w:val="Lienhypertexte"/>
-                <w:rFonts w:eastAsia="Times New Roman"/>
-                <w:noProof/>
-                <w:lang w:val="en-US" w:eastAsia="fr-CH"/>
-              </w:rPr>
-              <w:t>Color</w:t>
-            </w:r>
-            <w:r>
-              <w:rPr>
-                <w:noProof/>
-                <w:webHidden/>
-                <w:lang w:val="en-US"/>
-              </w:rPr>
-              <w:tab/>
-            </w:r>
-            <w:r>
-              <w:rPr>
-                <w:noProof/>
-                <w:webHidden/>
-                <w:lang w:val="en-US"/>
-              </w:rPr>
-              <w:fldChar w:fldCharType="begin"/>
-            </w:r>
-            <w:r>
-              <w:rPr>
-                <w:noProof/>
-                <w:webHidden/>
-                <w:lang w:val="en-US"/>
-              </w:rPr>
-              <w:instrText xml:space="preserve"> PAGEREF _Toc410115673 \h </w:instrText>
-            </w:r>
-            <w:r>
-              <w:rPr>
-                <w:noProof/>
-                <w:webHidden/>
-                <w:lang w:val="en-US"/>
-              </w:rPr>
-            </w:r>
-            <w:r>
-              <w:rPr>
-                <w:noProof/>
-                <w:webHidden/>
-                <w:lang w:val="en-US"/>
-              </w:rPr>
-              <w:fldChar w:fldCharType="separate"/>
-            </w:r>
-            <w:r>
-              <w:rPr>
-                <w:noProof/>
-                <w:webHidden/>
-                <w:lang w:val="en-US"/>
-              </w:rPr>
-              <w:t>11</w:t>
-            </w:r>
-            <w:r>
-              <w:rPr>
-                <w:noProof/>
-                <w:webHidden/>
-                <w:lang w:val="en-US"/>
-              </w:rPr>
-              <w:fldChar w:fldCharType="end"/>
-            </w:r>
-          </w:hyperlink>
-        </w:p>
-        <w:p>
-          <w:pPr>
-            <w:pStyle w:val="TM2"/>
-            <w:tabs>
-              <w:tab w:val="right" w:leader="dot" w:pos="9062"/>
-            </w:tabs>
-            <w:rPr>
-              <w:rFonts w:eastAsiaTheme="minorEastAsia"/>
-              <w:noProof/>
-              <w:lang w:val="en-US" w:eastAsia="fr-CH"/>
-            </w:rPr>
-          </w:pPr>
-          <w:hyperlink w:anchor="_Toc410115674" w:history="1">
-            <w:r>
-              <w:rPr>
-                <w:rStyle w:val="Lienhypertexte"/>
-                <w:rFonts w:eastAsia="Times New Roman"/>
-                <w:noProof/>
-                <w:lang w:val="en-US" w:eastAsia="fr-CH"/>
-              </w:rPr>
-              <w:t>Cube</w:t>
-            </w:r>
-            <w:r>
-              <w:rPr>
-                <w:noProof/>
-                <w:webHidden/>
-                <w:lang w:val="en-US"/>
-              </w:rPr>
-              <w:tab/>
-            </w:r>
-            <w:r>
-              <w:rPr>
-                <w:noProof/>
-                <w:webHidden/>
-                <w:lang w:val="en-US"/>
-              </w:rPr>
-              <w:fldChar w:fldCharType="begin"/>
-            </w:r>
-            <w:r>
-              <w:rPr>
-                <w:noProof/>
-                <w:webHidden/>
-                <w:lang w:val="en-US"/>
-              </w:rPr>
-              <w:instrText xml:space="preserve"> PAGEREF _Toc410115674 \h </w:instrText>
-            </w:r>
-            <w:r>
-              <w:rPr>
-                <w:noProof/>
-                <w:webHidden/>
-                <w:lang w:val="en-US"/>
-              </w:rPr>
-            </w:r>
-            <w:r>
-              <w:rPr>
-                <w:noProof/>
-                <w:webHidden/>
-                <w:lang w:val="en-US"/>
-              </w:rPr>
-              <w:fldChar w:fldCharType="separate"/>
-            </w:r>
-            <w:r>
-              <w:rPr>
-                <w:noProof/>
-                <w:webHidden/>
-                <w:lang w:val="en-US"/>
-              </w:rPr>
-              <w:t>11</w:t>
-            </w:r>
-            <w:r>
-              <w:rPr>
-                <w:noProof/>
-                <w:webHidden/>
-                <w:lang w:val="en-US"/>
-              </w:rPr>
-              <w:fldChar w:fldCharType="end"/>
-            </w:r>
-          </w:hyperlink>
-        </w:p>
-        <w:p>
-          <w:pPr>
-            <w:pStyle w:val="TM2"/>
-            <w:tabs>
-              <w:tab w:val="right" w:leader="dot" w:pos="9062"/>
-            </w:tabs>
-            <w:rPr>
-              <w:rFonts w:eastAsiaTheme="minorEastAsia"/>
-              <w:noProof/>
-              <w:lang w:val="en-US" w:eastAsia="fr-CH"/>
-            </w:rPr>
-          </w:pPr>
-          <w:hyperlink w:anchor="_Toc410115675" w:history="1">
-            <w:r>
-              <w:rPr>
-                <w:rStyle w:val="Lienhypertexte"/>
-                <w:rFonts w:eastAsia="Times New Roman"/>
-                <w:noProof/>
-                <w:lang w:val="en-US" w:eastAsia="fr-CH"/>
-              </w:rPr>
-              <w:t>The Output</w:t>
-            </w:r>
-            <w:r>
-              <w:rPr>
-                <w:noProof/>
-                <w:webHidden/>
-                <w:lang w:val="en-US"/>
-              </w:rPr>
-              <w:tab/>
-            </w:r>
-            <w:r>
-              <w:rPr>
-                <w:noProof/>
-                <w:webHidden/>
-                <w:lang w:val="en-US"/>
-              </w:rPr>
-              <w:fldChar w:fldCharType="begin"/>
-            </w:r>
-            <w:r>
-              <w:rPr>
-                <w:noProof/>
-                <w:webHidden/>
-                <w:lang w:val="en-US"/>
-              </w:rPr>
-              <w:instrText xml:space="preserve"> PAGEREF _Toc410115675 \h </w:instrText>
-            </w:r>
-            <w:r>
-              <w:rPr>
-                <w:noProof/>
-                <w:webHidden/>
-                <w:lang w:val="en-US"/>
-              </w:rPr>
-            </w:r>
-            <w:r>
-              <w:rPr>
-                <w:noProof/>
-                <w:webHidden/>
-                <w:lang w:val="en-US"/>
-              </w:rPr>
-              <w:fldChar w:fldCharType="separate"/>
-            </w:r>
-            <w:r>
-              <w:rPr>
-                <w:noProof/>
-                <w:webHidden/>
-                <w:lang w:val="en-US"/>
-              </w:rPr>
-              <w:t>13</w:t>
-            </w:r>
-            <w:r>
-              <w:rPr>
-                <w:noProof/>
-                <w:webHidden/>
-                <w:lang w:val="en-US"/>
-              </w:rPr>
-              <w:fldChar w:fldCharType="end"/>
-            </w:r>
-          </w:hyperlink>
-        </w:p>
-        <w:p>
-          <w:pPr>
-            <w:pStyle w:val="TM2"/>
-            <w:tabs>
-              <w:tab w:val="right" w:leader="dot" w:pos="9062"/>
-            </w:tabs>
-            <w:rPr>
-              <w:rFonts w:eastAsiaTheme="minorEastAsia"/>
-              <w:noProof/>
-              <w:lang w:val="en-US" w:eastAsia="fr-CH"/>
-            </w:rPr>
-          </w:pPr>
-          <w:hyperlink w:anchor="_Toc410115676" w:history="1">
-            <w:r>
-              <w:rPr>
-                <w:rStyle w:val="Lienhypertexte"/>
-                <w:rFonts w:eastAsia="Times New Roman"/>
-                <w:noProof/>
-                <w:lang w:val="en-US" w:eastAsia="fr-CH"/>
-              </w:rPr>
-              <w:t>The Algorithm</w:t>
-            </w:r>
-            <w:r>
-              <w:rPr>
-                <w:noProof/>
-                <w:webHidden/>
-                <w:lang w:val="en-US"/>
-              </w:rPr>
-              <w:tab/>
-            </w:r>
-            <w:r>
-              <w:rPr>
-                <w:noProof/>
-                <w:webHidden/>
-                <w:lang w:val="en-US"/>
-              </w:rPr>
-              <w:fldChar w:fldCharType="begin"/>
-            </w:r>
-            <w:r>
-              <w:rPr>
-                <w:noProof/>
-                <w:webHidden/>
-                <w:lang w:val="en-US"/>
-              </w:rPr>
-              <w:instrText xml:space="preserve"> PAGEREF _Toc410115676 \h </w:instrText>
-            </w:r>
-            <w:r>
-              <w:rPr>
-                <w:noProof/>
-                <w:webHidden/>
-                <w:lang w:val="en-US"/>
-              </w:rPr>
-            </w:r>
-            <w:r>
-              <w:rPr>
-                <w:noProof/>
-                <w:webHidden/>
-                <w:lang w:val="en-US"/>
-              </w:rPr>
-              <w:fldChar w:fldCharType="separate"/>
-            </w:r>
-            <w:r>
-              <w:rPr>
-                <w:noProof/>
-                <w:webHidden/>
-                <w:lang w:val="en-US"/>
-              </w:rPr>
-              <w:t>15</w:t>
-            </w:r>
-            <w:r>
-              <w:rPr>
-                <w:noProof/>
-                <w:webHidden/>
-                <w:lang w:val="en-US"/>
-              </w:rPr>
-              <w:fldChar w:fldCharType="end"/>
-            </w:r>
-          </w:hyperlink>
-        </w:p>
-        <w:p>
-          <w:pPr>
-            <w:pStyle w:val="TM3"/>
-            <w:tabs>
-              <w:tab w:val="right" w:leader="dot" w:pos="9062"/>
-            </w:tabs>
-            <w:rPr>
-              <w:noProof/>
-              <w:lang w:val="en-US"/>
-            </w:rPr>
-          </w:pPr>
-          <w:hyperlink w:anchor="_Toc410115677" w:history="1">
-            <w:r>
-              <w:rPr>
-                <w:rStyle w:val="Lienhypertexte"/>
-                <w:rFonts w:eastAsia="Times New Roman"/>
-                <w:noProof/>
-                <w:lang w:val="en-US" w:eastAsia="fr-CH"/>
-              </w:rPr>
-              <w:t>The Cross</w:t>
-            </w:r>
-            <w:r>
-              <w:rPr>
-                <w:noProof/>
-                <w:webHidden/>
-                <w:lang w:val="en-US"/>
-              </w:rPr>
-              <w:tab/>
-            </w:r>
-            <w:r>
-              <w:rPr>
-                <w:noProof/>
-                <w:webHidden/>
-                <w:lang w:val="en-US"/>
-              </w:rPr>
-              <w:fldChar w:fldCharType="begin"/>
-            </w:r>
-            <w:r>
-              <w:rPr>
-                <w:noProof/>
-                <w:webHidden/>
-                <w:lang w:val="en-US"/>
-              </w:rPr>
-              <w:instrText xml:space="preserve"> PAGEREF _Toc410115677 \h </w:instrText>
-            </w:r>
-            <w:r>
-              <w:rPr>
-                <w:noProof/>
-                <w:webHidden/>
-                <w:lang w:val="en-US"/>
-              </w:rPr>
-            </w:r>
-            <w:r>
-              <w:rPr>
-                <w:noProof/>
-                <w:webHidden/>
-                <w:lang w:val="en-US"/>
-              </w:rPr>
-              <w:fldChar w:fldCharType="separate"/>
-            </w:r>
-            <w:r>
-              <w:rPr>
-                <w:noProof/>
-                <w:webHidden/>
-                <w:lang w:val="en-US"/>
-              </w:rPr>
-              <w:t>15</w:t>
-            </w:r>
-            <w:r>
-              <w:rPr>
-                <w:noProof/>
-                <w:webHidden/>
-                <w:lang w:val="en-US"/>
-              </w:rPr>
-              <w:fldChar w:fldCharType="end"/>
-            </w:r>
-          </w:hyperlink>
-        </w:p>
-        <w:p>
-          <w:pPr>
-            <w:pStyle w:val="TM3"/>
-            <w:tabs>
-              <w:tab w:val="right" w:leader="dot" w:pos="9062"/>
-            </w:tabs>
-            <w:rPr>
-              <w:noProof/>
-              <w:lang w:val="en-US"/>
-            </w:rPr>
-          </w:pPr>
-          <w:hyperlink w:anchor="_Toc410115678" w:history="1">
-            <w:r>
-              <w:rPr>
-                <w:rStyle w:val="Lienhypertexte"/>
-                <w:rFonts w:eastAsia="Times New Roman"/>
-                <w:noProof/>
-                <w:lang w:val="en-US" w:eastAsia="fr-CH"/>
-              </w:rPr>
-              <w:t>The First 2 Layers (F2L)</w:t>
-            </w:r>
-            <w:r>
-              <w:rPr>
-                <w:noProof/>
-                <w:webHidden/>
-                <w:lang w:val="en-US"/>
-              </w:rPr>
-              <w:tab/>
-            </w:r>
-            <w:r>
-              <w:rPr>
-                <w:noProof/>
-                <w:webHidden/>
-                <w:lang w:val="en-US"/>
-              </w:rPr>
-              <w:fldChar w:fldCharType="begin"/>
-            </w:r>
-            <w:r>
-              <w:rPr>
-                <w:noProof/>
-                <w:webHidden/>
-                <w:lang w:val="en-US"/>
-              </w:rPr>
-              <w:instrText xml:space="preserve"> PAGEREF _Toc410115678 \h </w:instrText>
-            </w:r>
-            <w:r>
-              <w:rPr>
-                <w:noProof/>
-                <w:webHidden/>
-                <w:lang w:val="en-US"/>
-              </w:rPr>
-            </w:r>
-            <w:r>
-              <w:rPr>
-                <w:noProof/>
-                <w:webHidden/>
-                <w:lang w:val="en-US"/>
-              </w:rPr>
-              <w:fldChar w:fldCharType="separate"/>
-            </w:r>
-            <w:r>
-              <w:rPr>
-                <w:noProof/>
-                <w:webHidden/>
-                <w:lang w:val="en-US"/>
-              </w:rPr>
-              <w:t>16</w:t>
-            </w:r>
-            <w:r>
-              <w:rPr>
-                <w:noProof/>
-                <w:webHidden/>
-                <w:lang w:val="en-US"/>
-              </w:rPr>
-              <w:fldChar w:fldCharType="end"/>
-            </w:r>
-          </w:hyperlink>
-        </w:p>
-        <w:p>
-          <w:pPr>
-            <w:pStyle w:val="TM3"/>
-            <w:tabs>
-              <w:tab w:val="right" w:leader="dot" w:pos="9062"/>
-            </w:tabs>
-            <w:rPr>
-              <w:noProof/>
-              <w:lang w:val="en-US"/>
-            </w:rPr>
-          </w:pPr>
-          <w:hyperlink w:anchor="_Toc410115679" w:history="1">
-            <w:r>
-              <w:rPr>
-                <w:rStyle w:val="Lienhypertexte"/>
-                <w:rFonts w:eastAsia="Times New Roman"/>
-                <w:noProof/>
-                <w:lang w:val="en-US" w:eastAsia="fr-CH"/>
-              </w:rPr>
-              <w:t>Orienting the Last Layer (OLL)</w:t>
-            </w:r>
-            <w:r>
-              <w:rPr>
-                <w:noProof/>
-                <w:webHidden/>
-                <w:lang w:val="en-US"/>
-              </w:rPr>
-              <w:tab/>
-            </w:r>
-            <w:r>
-              <w:rPr>
-                <w:noProof/>
-                <w:webHidden/>
-                <w:lang w:val="en-US"/>
-              </w:rPr>
-              <w:fldChar w:fldCharType="begin"/>
-            </w:r>
-            <w:r>
-              <w:rPr>
-                <w:noProof/>
-                <w:webHidden/>
-                <w:lang w:val="en-US"/>
-              </w:rPr>
-              <w:instrText xml:space="preserve"> PAGEREF _Toc410115679 \h </w:instrText>
-            </w:r>
-            <w:r>
-              <w:rPr>
-                <w:noProof/>
-                <w:webHidden/>
-                <w:lang w:val="en-US"/>
-              </w:rPr>
-            </w:r>
-            <w:r>
-              <w:rPr>
-                <w:noProof/>
-                <w:webHidden/>
-                <w:lang w:val="en-US"/>
-              </w:rPr>
-              <w:fldChar w:fldCharType="separate"/>
-            </w:r>
-            <w:r>
-              <w:rPr>
-                <w:noProof/>
-                <w:webHidden/>
-                <w:lang w:val="en-US"/>
-              </w:rPr>
-              <w:t>17</w:t>
-            </w:r>
-            <w:r>
-              <w:rPr>
-                <w:noProof/>
-                <w:webHidden/>
-                <w:lang w:val="en-US"/>
-              </w:rPr>
-              <w:fldChar w:fldCharType="end"/>
-            </w:r>
-          </w:hyperlink>
-        </w:p>
-        <w:p>
-          <w:pPr>
-            <w:pStyle w:val="TM3"/>
-            <w:tabs>
-              <w:tab w:val="right" w:leader="dot" w:pos="9062"/>
-            </w:tabs>
-            <w:rPr>
-              <w:noProof/>
-              <w:lang w:val="en-US"/>
-            </w:rPr>
-          </w:pPr>
-          <w:hyperlink w:anchor="_Toc410115680" w:history="1">
-            <w:r>
-              <w:rPr>
-                <w:rStyle w:val="Lienhypertexte"/>
-                <w:rFonts w:eastAsia="Times New Roman"/>
-                <w:noProof/>
-                <w:lang w:val="en-US" w:eastAsia="fr-CH"/>
-              </w:rPr>
-              <w:t>Positioning the Last Layer (PLL)</w:t>
-            </w:r>
-            <w:r>
-              <w:rPr>
-                <w:noProof/>
-                <w:webHidden/>
-                <w:lang w:val="en-US"/>
-              </w:rPr>
-              <w:tab/>
-            </w:r>
-            <w:r>
-              <w:rPr>
-                <w:noProof/>
-                <w:webHidden/>
-                <w:lang w:val="en-US"/>
-              </w:rPr>
-              <w:fldChar w:fldCharType="begin"/>
-            </w:r>
-            <w:r>
-              <w:rPr>
-                <w:noProof/>
-                <w:webHidden/>
-                <w:lang w:val="en-US"/>
-              </w:rPr>
-              <w:instrText xml:space="preserve"> PAGEREF _Toc410115680 \h </w:instrText>
-            </w:r>
-            <w:r>
-              <w:rPr>
-                <w:noProof/>
-                <w:webHidden/>
-                <w:lang w:val="en-US"/>
-              </w:rPr>
-            </w:r>
-            <w:r>
-              <w:rPr>
-                <w:noProof/>
-                <w:webHidden/>
-                <w:lang w:val="en-US"/>
-              </w:rPr>
-              <w:fldChar w:fldCharType="separate"/>
-            </w:r>
-            <w:r>
-              <w:rPr>
-                <w:noProof/>
-                <w:webHidden/>
-                <w:lang w:val="en-US"/>
-              </w:rPr>
-              <w:t>18</w:t>
-            </w:r>
-            <w:r>
-              <w:rPr>
-                <w:noProof/>
-                <w:webHidden/>
-                <w:lang w:val="en-US"/>
+              </w:rPr>
+              <w:t>20</w:t>
+            </w:r>
+            <w:r>
+              <w:rPr>
+                <w:noProof/>
+                <w:webHidden/>
               </w:rPr>
               <w:fldChar w:fldCharType="end"/>
             </w:r>
@@ -1666,10 +1747,10 @@
             <w:rPr>
               <w:rFonts w:eastAsiaTheme="minorEastAsia"/>
               <w:noProof/>
-              <w:lang w:val="en-US" w:eastAsia="fr-CH"/>
+              <w:lang w:eastAsia="fr-CH"/>
             </w:rPr>
           </w:pPr>
-          <w:hyperlink w:anchor="_Toc410115681" w:history="1">
+          <w:hyperlink w:anchor="_Toc410145299" w:history="1">
             <w:r>
               <w:rPr>
                 <w:rStyle w:val="Lienhypertexte"/>
@@ -1677,13 +1758,12 @@
                 <w:noProof/>
                 <w:lang w:val="en-US" w:eastAsia="fr-CH"/>
               </w:rPr>
-              <w:t>The Algorithm’s Evolution</w:t>
-            </w:r>
-            <w:r>
-              <w:rPr>
-                <w:noProof/>
-                <w:webHidden/>
-                <w:lang w:val="en-US"/>
+              <w:t>The Input</w:t>
+            </w:r>
+            <w:r>
+              <w:rPr>
+                <w:noProof/>
+                <w:webHidden/>
               </w:rPr>
               <w:tab/>
             </w:r>
@@ -1691,7 +1771,6 @@
               <w:rPr>
                 <w:noProof/>
                 <w:webHidden/>
-                <w:lang w:val="en-US"/>
               </w:rPr>
               <w:fldChar w:fldCharType="begin"/>
             </w:r>
@@ -1699,22 +1778,19 @@
               <w:rPr>
                 <w:noProof/>
                 <w:webHidden/>
-                <w:lang w:val="en-US"/>
-              </w:rPr>
-              <w:instrText xml:space="preserve"> PAGEREF _Toc410115681 \h </w:instrText>
-            </w:r>
-            <w:r>
-              <w:rPr>
-                <w:noProof/>
-                <w:webHidden/>
-                <w:lang w:val="en-US"/>
-              </w:rPr>
-            </w:r>
-            <w:r>
-              <w:rPr>
-                <w:noProof/>
-                <w:webHidden/>
-                <w:lang w:val="en-US"/>
+              </w:rPr>
+              <w:instrText xml:space="preserve"> PAGEREF _Toc410145299 \h </w:instrText>
+            </w:r>
+            <w:r>
+              <w:rPr>
+                <w:noProof/>
+                <w:webHidden/>
+              </w:rPr>
+            </w:r>
+            <w:r>
+              <w:rPr>
+                <w:noProof/>
+                <w:webHidden/>
               </w:rPr>
               <w:fldChar w:fldCharType="separate"/>
             </w:r>
@@ -1722,15 +1798,13 @@
               <w:rPr>
                 <w:noProof/>
                 <w:webHidden/>
-                <w:lang w:val="en-US"/>
-              </w:rPr>
-              <w:t>19</w:t>
-            </w:r>
-            <w:r>
-              <w:rPr>
-                <w:noProof/>
-                <w:webHidden/>
-                <w:lang w:val="en-US"/>
+              </w:rPr>
+              <w:t>21</w:t>
+            </w:r>
+            <w:r>
+              <w:rPr>
+                <w:noProof/>
+                <w:webHidden/>
               </w:rPr>
               <w:fldChar w:fldCharType="end"/>
             </w:r>
@@ -1745,10 +1819,10 @@
             <w:rPr>
               <w:rFonts w:eastAsiaTheme="minorEastAsia"/>
               <w:noProof/>
-              <w:lang w:val="en-US" w:eastAsia="fr-CH"/>
+              <w:lang w:eastAsia="fr-CH"/>
             </w:rPr>
           </w:pPr>
-          <w:hyperlink w:anchor="_Toc410115682" w:history="1">
+          <w:hyperlink w:anchor="_Toc410145300" w:history="1">
             <w:r>
               <w:rPr>
                 <w:rStyle w:val="Lienhypertexte"/>
@@ -1756,13 +1830,12 @@
                 <w:noProof/>
                 <w:lang w:val="en-US" w:eastAsia="fr-CH"/>
               </w:rPr>
-              <w:t>The Input</w:t>
-            </w:r>
-            <w:r>
-              <w:rPr>
-                <w:noProof/>
-                <w:webHidden/>
-                <w:lang w:val="en-US"/>
+              <w:t>The Interface</w:t>
+            </w:r>
+            <w:r>
+              <w:rPr>
+                <w:noProof/>
+                <w:webHidden/>
               </w:rPr>
               <w:tab/>
             </w:r>
@@ -1770,7 +1843,6 @@
               <w:rPr>
                 <w:noProof/>
                 <w:webHidden/>
-                <w:lang w:val="en-US"/>
               </w:rPr>
               <w:fldChar w:fldCharType="begin"/>
             </w:r>
@@ -1778,22 +1850,19 @@
               <w:rPr>
                 <w:noProof/>
                 <w:webHidden/>
-                <w:lang w:val="en-US"/>
-              </w:rPr>
-              <w:instrText xml:space="preserve"> PAGEREF _Toc410115682 \h </w:instrText>
-            </w:r>
-            <w:r>
-              <w:rPr>
-                <w:noProof/>
-                <w:webHidden/>
-                <w:lang w:val="en-US"/>
-              </w:rPr>
-            </w:r>
-            <w:r>
-              <w:rPr>
-                <w:noProof/>
-                <w:webHidden/>
-                <w:lang w:val="en-US"/>
+              </w:rPr>
+              <w:instrText xml:space="preserve"> PAGEREF _Toc410145300 \h </w:instrText>
+            </w:r>
+            <w:r>
+              <w:rPr>
+                <w:noProof/>
+                <w:webHidden/>
+              </w:rPr>
+            </w:r>
+            <w:r>
+              <w:rPr>
+                <w:noProof/>
+                <w:webHidden/>
               </w:rPr>
               <w:fldChar w:fldCharType="separate"/>
             </w:r>
@@ -1801,15 +1870,13 @@
               <w:rPr>
                 <w:noProof/>
                 <w:webHidden/>
-                <w:lang w:val="en-US"/>
-              </w:rPr>
-              <w:t>20</w:t>
-            </w:r>
-            <w:r>
-              <w:rPr>
-                <w:noProof/>
-                <w:webHidden/>
-                <w:lang w:val="en-US"/>
+              </w:rPr>
+              <w:t>23</w:t>
+            </w:r>
+            <w:r>
+              <w:rPr>
+                <w:noProof/>
+                <w:webHidden/>
               </w:rPr>
               <w:fldChar w:fldCharType="end"/>
             </w:r>
@@ -1824,10 +1891,10 @@
             <w:rPr>
               <w:rFonts w:eastAsiaTheme="minorEastAsia"/>
               <w:noProof/>
-              <w:lang w:val="en-US" w:eastAsia="fr-CH"/>
+              <w:lang w:eastAsia="fr-CH"/>
             </w:rPr>
           </w:pPr>
-          <w:hyperlink w:anchor="_Toc410115683" w:history="1">
+          <w:hyperlink w:anchor="_Toc410145301" w:history="1">
             <w:r>
               <w:rPr>
                 <w:rStyle w:val="Lienhypertexte"/>
@@ -1835,13 +1902,12 @@
                 <w:noProof/>
                 <w:lang w:val="en-US" w:eastAsia="fr-CH"/>
               </w:rPr>
-              <w:t>The Interface</w:t>
-            </w:r>
-            <w:r>
-              <w:rPr>
-                <w:noProof/>
-                <w:webHidden/>
-                <w:lang w:val="en-US"/>
+              <w:t>Conclusion</w:t>
+            </w:r>
+            <w:r>
+              <w:rPr>
+                <w:noProof/>
+                <w:webHidden/>
               </w:rPr>
               <w:tab/>
             </w:r>
@@ -1849,7 +1915,6 @@
               <w:rPr>
                 <w:noProof/>
                 <w:webHidden/>
-                <w:lang w:val="en-US"/>
               </w:rPr>
               <w:fldChar w:fldCharType="begin"/>
             </w:r>
@@ -1857,22 +1922,19 @@
               <w:rPr>
                 <w:noProof/>
                 <w:webHidden/>
-                <w:lang w:val="en-US"/>
-              </w:rPr>
-              <w:instrText xml:space="preserve"> PAGEREF _Toc410115683 \h </w:instrText>
-            </w:r>
-            <w:r>
-              <w:rPr>
-                <w:noProof/>
-                <w:webHidden/>
-                <w:lang w:val="en-US"/>
-              </w:rPr>
-            </w:r>
-            <w:r>
-              <w:rPr>
-                <w:noProof/>
-                <w:webHidden/>
-                <w:lang w:val="en-US"/>
+              </w:rPr>
+              <w:instrText xml:space="preserve"> PAGEREF _Toc410145301 \h </w:instrText>
+            </w:r>
+            <w:r>
+              <w:rPr>
+                <w:noProof/>
+                <w:webHidden/>
+              </w:rPr>
+            </w:r>
+            <w:r>
+              <w:rPr>
+                <w:noProof/>
+                <w:webHidden/>
               </w:rPr>
               <w:fldChar w:fldCharType="separate"/>
             </w:r>
@@ -1880,15 +1942,13 @@
               <w:rPr>
                 <w:noProof/>
                 <w:webHidden/>
-                <w:lang w:val="en-US"/>
-              </w:rPr>
-              <w:t>22</w:t>
-            </w:r>
-            <w:r>
-              <w:rPr>
-                <w:noProof/>
-                <w:webHidden/>
-                <w:lang w:val="en-US"/>
+              </w:rPr>
+              <w:t>25</w:t>
+            </w:r>
+            <w:r>
+              <w:rPr>
+                <w:noProof/>
+                <w:webHidden/>
               </w:rPr>
               <w:fldChar w:fldCharType="end"/>
             </w:r>
@@ -1903,10 +1963,10 @@
             <w:rPr>
               <w:rFonts w:eastAsiaTheme="minorEastAsia"/>
               <w:noProof/>
-              <w:lang w:val="en-US" w:eastAsia="fr-CH"/>
+              <w:lang w:eastAsia="fr-CH"/>
             </w:rPr>
           </w:pPr>
-          <w:hyperlink w:anchor="_Toc410115684" w:history="1">
+          <w:hyperlink w:anchor="_Toc410145302" w:history="1">
             <w:r>
               <w:rPr>
                 <w:rStyle w:val="Lienhypertexte"/>
@@ -1914,13 +1974,12 @@
                 <w:noProof/>
                 <w:lang w:val="en-US" w:eastAsia="fr-CH"/>
               </w:rPr>
-              <w:t>Conclusion</w:t>
-            </w:r>
-            <w:r>
-              <w:rPr>
-                <w:noProof/>
-                <w:webHidden/>
-                <w:lang w:val="en-US"/>
+              <w:t>Bibliography</w:t>
+            </w:r>
+            <w:r>
+              <w:rPr>
+                <w:noProof/>
+                <w:webHidden/>
               </w:rPr>
               <w:tab/>
             </w:r>
@@ -1928,7 +1987,6 @@
               <w:rPr>
                 <w:noProof/>
                 <w:webHidden/>
-                <w:lang w:val="en-US"/>
               </w:rPr>
               <w:fldChar w:fldCharType="begin"/>
             </w:r>
@@ -1936,22 +1994,19 @@
               <w:rPr>
                 <w:noProof/>
                 <w:webHidden/>
-                <w:lang w:val="en-US"/>
-              </w:rPr>
-              <w:instrText xml:space="preserve"> PAGEREF _Toc410115684 \h </w:instrText>
-            </w:r>
-            <w:r>
-              <w:rPr>
-                <w:noProof/>
-                <w:webHidden/>
-                <w:lang w:val="en-US"/>
-              </w:rPr>
-            </w:r>
-            <w:r>
-              <w:rPr>
-                <w:noProof/>
-                <w:webHidden/>
-                <w:lang w:val="en-US"/>
+              </w:rPr>
+              <w:instrText xml:space="preserve"> PAGEREF _Toc410145302 \h </w:instrText>
+            </w:r>
+            <w:r>
+              <w:rPr>
+                <w:noProof/>
+                <w:webHidden/>
+              </w:rPr>
+            </w:r>
+            <w:r>
+              <w:rPr>
+                <w:noProof/>
+                <w:webHidden/>
               </w:rPr>
               <w:fldChar w:fldCharType="separate"/>
             </w:r>
@@ -1959,94 +2014,13 @@
               <w:rPr>
                 <w:noProof/>
                 <w:webHidden/>
-                <w:lang w:val="en-US"/>
-              </w:rPr>
-              <w:t>24</w:t>
-            </w:r>
-            <w:r>
-              <w:rPr>
-                <w:noProof/>
-                <w:webHidden/>
-                <w:lang w:val="en-US"/>
-              </w:rPr>
-              <w:fldChar w:fldCharType="end"/>
-            </w:r>
-          </w:hyperlink>
-        </w:p>
-        <w:p>
-          <w:pPr>
-            <w:pStyle w:val="TM1"/>
-            <w:tabs>
-              <w:tab w:val="right" w:leader="dot" w:pos="9062"/>
-            </w:tabs>
-            <w:rPr>
-              <w:rFonts w:eastAsiaTheme="minorEastAsia"/>
-              <w:noProof/>
-              <w:lang w:val="en-US" w:eastAsia="fr-CH"/>
-            </w:rPr>
-          </w:pPr>
-          <w:hyperlink w:anchor="_Toc410115685" w:history="1">
-            <w:r>
-              <w:rPr>
-                <w:rStyle w:val="Lienhypertexte"/>
-                <w:rFonts w:eastAsia="Times New Roman"/>
-                <w:noProof/>
-                <w:lang w:val="en-US" w:eastAsia="fr-CH"/>
-              </w:rPr>
-              <w:t>Bibliography</w:t>
-            </w:r>
-            <w:r>
-              <w:rPr>
-                <w:noProof/>
-                <w:webHidden/>
-                <w:lang w:val="en-US"/>
-              </w:rPr>
-              <w:tab/>
-            </w:r>
-            <w:r>
-              <w:rPr>
-                <w:noProof/>
-                <w:webHidden/>
-                <w:lang w:val="en-US"/>
-              </w:rPr>
-              <w:fldChar w:fldCharType="begin"/>
-            </w:r>
-            <w:r>
-              <w:rPr>
-                <w:noProof/>
-                <w:webHidden/>
-                <w:lang w:val="en-US"/>
-              </w:rPr>
-              <w:instrText xml:space="preserve"> PAGEREF _Toc410115685 \h </w:instrText>
-            </w:r>
-            <w:r>
-              <w:rPr>
-                <w:noProof/>
-                <w:webHidden/>
-                <w:lang w:val="en-US"/>
-              </w:rPr>
-            </w:r>
-            <w:r>
-              <w:rPr>
-                <w:noProof/>
-                <w:webHidden/>
-                <w:lang w:val="en-US"/>
-              </w:rPr>
-              <w:fldChar w:fldCharType="separate"/>
-            </w:r>
-            <w:r>
-              <w:rPr>
-                <w:noProof/>
-                <w:webHidden/>
-                <w:lang w:val="en-US"/>
-              </w:rPr>
-              <w:t>25</w:t>
-            </w:r>
-            <w:r>
-              <w:rPr>
-                <w:noProof/>
-                <w:webHidden/>
-                <w:lang w:val="en-US"/>
+              </w:rPr>
+              <w:t>26</w:t>
+            </w:r>
+            <w:r>
+              <w:rPr>
+                <w:noProof/>
+                <w:webHidden/>
               </w:rPr>
               <w:fldChar w:fldCharType="end"/>
             </w:r>
@@ -2090,21 +2064,23 @@
     </w:p>
     <w:p>
       <w:pPr>
-        <w:pStyle w:val="Titre"/>
-        <w:rPr>
-          <w:lang w:val="en-US"/>
-        </w:rPr>
-      </w:pPr>
-      <w:bookmarkStart w:id="1" w:name="_Toc410115666"/>
+        <w:pStyle w:val="Titre1"/>
+        <w:rPr>
+          <w:b w:val="0"/>
+          <w:lang w:val="en-US"/>
+        </w:rPr>
+      </w:pPr>
+      <w:bookmarkStart w:id="2" w:name="_Toc410145282"/>
       <w:r>
         <w:rPr>
           <w:rStyle w:val="Titre1Car"/>
+          <w:b/>
           <w:lang w:val="en-US"/>
         </w:rPr>
         <w:lastRenderedPageBreak/>
         <w:t>Introduction to the project</w:t>
       </w:r>
-      <w:bookmarkEnd w:id="1"/>
+      <w:bookmarkEnd w:id="2"/>
     </w:p>
     <w:p>
       <w:pPr>
@@ -2341,7 +2317,7 @@
           <w:lang w:val="en-US"/>
         </w:rPr>
       </w:pPr>
-      <w:bookmarkStart w:id="2" w:name="_Toc410115667"/>
+      <w:bookmarkStart w:id="3" w:name="_Toc410145283"/>
       <w:r>
         <w:rPr>
           <w:lang w:val="en-US"/>
@@ -2349,7 +2325,7 @@
         <w:lastRenderedPageBreak/>
         <w:t>Researched information</w:t>
       </w:r>
-      <w:bookmarkEnd w:id="2"/>
+      <w:bookmarkEnd w:id="3"/>
     </w:p>
     <w:p>
       <w:pPr>
@@ -2782,7 +2758,6 @@
           <w:b/>
           <w:sz w:val="28"/>
           <w:szCs w:val="28"/>
-          <w:u w:val="single"/>
           <w:lang w:val="en-US"/>
         </w:rPr>
         <w:lastRenderedPageBreak/>
@@ -3266,7 +3241,7 @@
           <w:lang w:val="en-US"/>
         </w:rPr>
       </w:pPr>
-      <w:bookmarkStart w:id="3" w:name="_Toc410115668"/>
+      <w:bookmarkStart w:id="4" w:name="_Toc410145284"/>
       <w:r>
         <w:rPr>
           <w:lang w:val="en-US"/>
@@ -3274,7 +3249,7 @@
         <w:lastRenderedPageBreak/>
         <w:t>The proposed solution</w:t>
       </w:r>
-      <w:bookmarkEnd w:id="3"/>
+      <w:bookmarkEnd w:id="4"/>
     </w:p>
     <w:p>
       <w:pPr>
@@ -3312,14 +3287,14 @@
           <w:lang w:val="en-US"/>
         </w:rPr>
       </w:pPr>
-      <w:bookmarkStart w:id="4" w:name="_Toc410115669"/>
+      <w:bookmarkStart w:id="5" w:name="_Toc410145285"/>
       <w:r>
         <w:rPr>
           <w:lang w:val="en-US"/>
         </w:rPr>
         <w:t>The Input</w:t>
       </w:r>
-      <w:bookmarkEnd w:id="4"/>
+      <w:bookmarkEnd w:id="5"/>
     </w:p>
     <w:tbl>
       <w:tblPr>
@@ -3784,27 +3759,13 @@
         <w:rPr>
           <w:lang w:val="en-US"/>
         </w:rPr>
-        <w:t xml:space="preserve"> (</w:t>
-      </w:r>
-      <w:proofErr w:type="spellStart"/>
-      <w:r>
-        <w:rPr>
-          <w:lang w:val="en-US"/>
-        </w:rPr>
-        <w:t>Fig.X.X</w:t>
-      </w:r>
-      <w:proofErr w:type="spellEnd"/>
-      <w:r>
-        <w:rPr>
-          <w:lang w:val="en-US"/>
-        </w:rPr>
-        <w:t>)</w:t>
-      </w:r>
-      <w:r>
-        <w:rPr>
-          <w:lang w:val="en-US"/>
-        </w:rPr>
-        <w:t xml:space="preserve"> where every time the user clicks on a square he may enter a color. We chose to use this method because it seemed like a really understandable way to input a cube and code-wise it would f</w:t>
+        <w:t xml:space="preserve"> </w:t>
+      </w:r>
+      <w:r>
+        <w:rPr>
+          <w:lang w:val="en-US"/>
+        </w:rPr>
+        <w:t>where every time the user clicks on a square he may enter a color. We chose to use this method because it seemed like a really understandable way to input a cube and code-wise it would f</w:t>
       </w:r>
       <w:r>
         <w:rPr>
@@ -3970,7 +3931,7 @@
           <w:lang w:val="en-US"/>
         </w:rPr>
       </w:pPr>
-      <w:bookmarkStart w:id="5" w:name="_Toc410115670"/>
+      <w:bookmarkStart w:id="6" w:name="_Toc410145286"/>
       <w:r>
         <w:rPr>
           <w:lang w:val="en-US"/>
@@ -3978,7 +3939,7 @@
         <w:lastRenderedPageBreak/>
         <w:t>The Output</w:t>
       </w:r>
-      <w:bookmarkEnd w:id="5"/>
+      <w:bookmarkEnd w:id="6"/>
     </w:p>
     <w:p>
       <w:pPr>
@@ -4499,7 +4460,7 @@
           <w:lang w:val="en-US"/>
         </w:rPr>
       </w:pPr>
-      <w:bookmarkStart w:id="6" w:name="_Toc410115671"/>
+      <w:bookmarkStart w:id="7" w:name="_Toc410145287"/>
       <w:r>
         <w:rPr>
           <w:lang w:val="en-US"/>
@@ -4513,7 +4474,7 @@
         </w:rPr>
         <w:t>Fridrich</w:t>
       </w:r>
-      <w:bookmarkEnd w:id="6"/>
+      <w:bookmarkEnd w:id="7"/>
       <w:proofErr w:type="spellEnd"/>
     </w:p>
     <w:p>
@@ -4684,7 +4645,15 @@
           <w:color w:val="000000"/>
           <w:lang w:val="en-US" w:eastAsia="fr-CH"/>
         </w:rPr>
-        <w:t>To handle the sequences of moves we decided the program would have methods that take as parameters a string withholding the list of moves. This means that we will have to code a decoder so that a string containing “F U R U' R' F'” actually performs the correct set of moves: F followed by U, followed by R, followed by etc. We chose to also implement each move individually, as there are only 18 possible moves on a cube {F, F', F2, U, U', U2, R, R', R2, L, L', L2, D, D', D2, B, B', B2} and considering FURLDB(2) are simply FURLDB launched twice, then there really only are 12 moves to code.</w:t>
+        <w:t>To handle the sequences of moves we decided the program would have methods that take as parameters a string withholding the list of moves. This means that we will have to code a decoder so that a string containing “F U R U' R' F'” actually performs the correct set of moves: F followed by U, followed by R, followed by etc. We chose to also implement each move individually, as there are only 18 possible moves on a cube {F, F', F2, U, U', U2, R, R', R2, L</w:t>
+      </w:r>
+      <w:r>
+        <w:rPr>
+          <w:rFonts w:eastAsia="Times New Roman" w:cs="Times New Roman"/>
+          <w:color w:val="000000"/>
+          <w:lang w:val="en-US" w:eastAsia="fr-CH"/>
+        </w:rPr>
+        <w:t>, L', L2, D, D', D2, B, B', B2}.</w:t>
       </w:r>
     </w:p>
     <w:p>
@@ -4892,126 +4861,8 @@
           <w:color w:val="000000"/>
           <w:lang w:val="en-US" w:eastAsia="fr-CH"/>
         </w:rPr>
-        <w:t>x3 Matrix</w:t>
-      </w:r>
-      <w:proofErr w:type="gramEnd"/>
-    </w:p>
-    <w:p>
-      <w:pPr>
-        <w:spacing w:before="100" w:beforeAutospacing="1" w:after="0" w:line="240" w:lineRule="auto"/>
-        <w:ind w:left="737"/>
-        <w:jc w:val="both"/>
-        <w:rPr>
-          <w:rFonts w:eastAsia="Times New Roman" w:cs="Times New Roman"/>
-          <w:color w:val="000000"/>
-          <w:lang w:val="en-US" w:eastAsia="fr-CH"/>
-        </w:rPr>
-      </w:pPr>
-      <w:r>
-        <w:rPr>
-          <w:rFonts w:eastAsia="Times New Roman" w:cs="Times New Roman"/>
-          <w:color w:val="000000"/>
-          <w:lang w:val="en-US" w:eastAsia="fr-CH"/>
-        </w:rPr>
-        <w:t xml:space="preserve">A 3x3x3 matrix that will contain all the cubies and the position of a </w:t>
-      </w:r>
-      <w:proofErr w:type="spellStart"/>
-      <w:r>
-        <w:rPr>
-          <w:rFonts w:eastAsia="Times New Roman" w:cs="Times New Roman"/>
-          <w:color w:val="000000"/>
-          <w:lang w:val="en-US" w:eastAsia="fr-CH"/>
-        </w:rPr>
-        <w:t>cubie</w:t>
-      </w:r>
-      <w:proofErr w:type="spellEnd"/>
-      <w:r>
-        <w:rPr>
-          <w:rFonts w:eastAsia="Times New Roman" w:cs="Times New Roman"/>
-          <w:color w:val="000000"/>
-          <w:lang w:val="en-US" w:eastAsia="fr-CH"/>
-        </w:rPr>
-        <w:t xml:space="preserve"> will be represented with a 3D vector </w:t>
-      </w:r>
-      <w:proofErr w:type="spellStart"/>
-      <w:r>
-        <w:rPr>
-          <w:rFonts w:eastAsia="Times New Roman" w:cs="Times New Roman"/>
-          <w:color w:val="000000"/>
-          <w:lang w:val="en-US" w:eastAsia="fr-CH"/>
-        </w:rPr>
-        <w:t>e.g</w:t>
-      </w:r>
-      <w:proofErr w:type="spellEnd"/>
-      <w:r>
-        <w:rPr>
-          <w:rFonts w:eastAsia="Times New Roman" w:cs="Times New Roman"/>
-          <w:color w:val="000000"/>
-          <w:lang w:val="en-US" w:eastAsia="fr-CH"/>
-        </w:rPr>
-        <w:t xml:space="preserve"> (1</w:t>
-      </w:r>
-      <w:proofErr w:type="gramStart"/>
-      <w:r>
-        <w:rPr>
-          <w:rFonts w:eastAsia="Times New Roman" w:cs="Times New Roman"/>
-          <w:color w:val="000000"/>
-          <w:lang w:val="en-US" w:eastAsia="fr-CH"/>
-        </w:rPr>
-        <w:t>,1,1</w:t>
-      </w:r>
-      <w:proofErr w:type="gramEnd"/>
-      <w:r>
-        <w:rPr>
-          <w:rFonts w:eastAsia="Times New Roman" w:cs="Times New Roman"/>
-          <w:color w:val="000000"/>
-          <w:lang w:val="en-US" w:eastAsia="fr-CH"/>
-        </w:rPr>
-        <w:t xml:space="preserve">). Slight </w:t>
-      </w:r>
-      <w:r>
-        <w:rPr>
-          <w:rFonts w:eastAsia="Times New Roman" w:cs="Times New Roman"/>
-          <w:color w:val="000000"/>
-          <w:lang w:val="en-US" w:eastAsia="fr-CH"/>
-        </w:rPr>
-        <w:t>optimization</w:t>
-      </w:r>
-      <w:r>
-        <w:rPr>
-          <w:rFonts w:eastAsia="Times New Roman" w:cs="Times New Roman"/>
-          <w:color w:val="000000"/>
-          <w:lang w:val="en-US" w:eastAsia="fr-CH"/>
-        </w:rPr>
-        <w:t xml:space="preserve"> </w:t>
-      </w:r>
-      <w:r>
-        <w:rPr>
-          <w:rFonts w:eastAsia="Times New Roman" w:cs="Times New Roman"/>
-          <w:color w:val="000000"/>
-          <w:lang w:val="en-US" w:eastAsia="fr-CH"/>
-        </w:rPr>
-        <w:t>issue with this method-- “useless” cubies (center cubies) is</w:t>
-      </w:r>
-      <w:r>
-        <w:rPr>
-          <w:rFonts w:eastAsia="Times New Roman" w:cs="Times New Roman"/>
-          <w:color w:val="000000"/>
-          <w:lang w:val="en-US" w:eastAsia="fr-CH"/>
-        </w:rPr>
-        <w:t xml:space="preserve"> a possible position vector.</w:t>
-      </w:r>
-    </w:p>
-    <w:p>
-      <w:pPr>
-        <w:spacing w:before="100" w:beforeAutospacing="1" w:after="0" w:line="240" w:lineRule="auto"/>
-        <w:ind w:left="737"/>
-        <w:jc w:val="both"/>
-        <w:rPr>
-          <w:rFonts w:eastAsia="Times New Roman" w:cs="Times New Roman"/>
-          <w:lang w:val="en-US" w:eastAsia="fr-CH"/>
-        </w:rPr>
-      </w:pPr>
+        <w:t xml:space="preserve">x3 </w:t>
+      </w:r>
       <w:r>
         <w:rPr>
           <w:rFonts w:eastAsia="Times New Roman" w:cs="Times New Roman"/>
@@ -5020,8 +4871,9 @@
           <w:color w:val="000000"/>
           <w:lang w:val="en-US" w:eastAsia="fr-CH"/>
         </w:rPr>
-        <w:t>3 3x3 Matrices</w:t>
-      </w:r>
+        <w:t>Array</w:t>
+      </w:r>
+      <w:proofErr w:type="gramEnd"/>
     </w:p>
     <w:p>
       <w:pPr>
@@ -5040,7 +4892,7 @@
           <w:color w:val="000000"/>
           <w:lang w:val="en-US" w:eastAsia="fr-CH"/>
         </w:rPr>
-        <w:t xml:space="preserve">Essentially the same model as the 3x3x3 Matrix-- the difference lies in the fact that we're working on each layer individually in this model as </w:t>
+        <w:t xml:space="preserve">A 3x3x3 </w:t>
       </w:r>
       <w:r>
         <w:rPr>
@@ -5048,7 +4900,7 @@
           <w:color w:val="000000"/>
           <w:lang w:val="en-US" w:eastAsia="fr-CH"/>
         </w:rPr>
-        <w:t>opposed</w:t>
+        <w:t>array</w:t>
       </w:r>
       <w:r>
         <w:rPr>
@@ -5056,7 +4908,93 @@
           <w:color w:val="000000"/>
           <w:lang w:val="en-US" w:eastAsia="fr-CH"/>
         </w:rPr>
-        <w:t xml:space="preserve"> to the previous one.</w:t>
+        <w:t xml:space="preserve"> that will contain all the cubies and the position of a </w:t>
+      </w:r>
+      <w:proofErr w:type="spellStart"/>
+      <w:r>
+        <w:rPr>
+          <w:rFonts w:eastAsia="Times New Roman" w:cs="Times New Roman"/>
+          <w:color w:val="000000"/>
+          <w:lang w:val="en-US" w:eastAsia="fr-CH"/>
+        </w:rPr>
+        <w:t>cubie</w:t>
+      </w:r>
+      <w:proofErr w:type="spellEnd"/>
+      <w:r>
+        <w:rPr>
+          <w:rFonts w:eastAsia="Times New Roman" w:cs="Times New Roman"/>
+          <w:color w:val="000000"/>
+          <w:lang w:val="en-US" w:eastAsia="fr-CH"/>
+        </w:rPr>
+        <w:t xml:space="preserve"> will be represented with a 3D vector </w:t>
+      </w:r>
+      <w:proofErr w:type="spellStart"/>
+      <w:r>
+        <w:rPr>
+          <w:rFonts w:eastAsia="Times New Roman" w:cs="Times New Roman"/>
+          <w:color w:val="000000"/>
+          <w:lang w:val="en-US" w:eastAsia="fr-CH"/>
+        </w:rPr>
+        <w:t>e.g</w:t>
+      </w:r>
+      <w:proofErr w:type="spellEnd"/>
+      <w:r>
+        <w:rPr>
+          <w:rFonts w:eastAsia="Times New Roman" w:cs="Times New Roman"/>
+          <w:color w:val="000000"/>
+          <w:lang w:val="en-US" w:eastAsia="fr-CH"/>
+        </w:rPr>
+        <w:t xml:space="preserve"> (1</w:t>
+      </w:r>
+      <w:proofErr w:type="gramStart"/>
+      <w:r>
+        <w:rPr>
+          <w:rFonts w:eastAsia="Times New Roman" w:cs="Times New Roman"/>
+          <w:color w:val="000000"/>
+          <w:lang w:val="en-US" w:eastAsia="fr-CH"/>
+        </w:rPr>
+        <w:t>,1,1</w:t>
+      </w:r>
+      <w:proofErr w:type="gramEnd"/>
+      <w:r>
+        <w:rPr>
+          <w:rFonts w:eastAsia="Times New Roman" w:cs="Times New Roman"/>
+          <w:color w:val="000000"/>
+          <w:lang w:val="en-US" w:eastAsia="fr-CH"/>
+        </w:rPr>
+        <w:t xml:space="preserve">). Slight </w:t>
+      </w:r>
+      <w:r>
+        <w:rPr>
+          <w:rFonts w:eastAsia="Times New Roman" w:cs="Times New Roman"/>
+          <w:color w:val="000000"/>
+          <w:lang w:val="en-US" w:eastAsia="fr-CH"/>
+        </w:rPr>
+        <w:t>optimization</w:t>
+      </w:r>
+      <w:r>
+        <w:rPr>
+          <w:rFonts w:eastAsia="Times New Roman" w:cs="Times New Roman"/>
+          <w:color w:val="000000"/>
+          <w:lang w:val="en-US" w:eastAsia="fr-CH"/>
+        </w:rPr>
+        <w:t xml:space="preserve"> </w:t>
+      </w:r>
+      <w:r>
+        <w:rPr>
+          <w:rFonts w:eastAsia="Times New Roman" w:cs="Times New Roman"/>
+          <w:color w:val="000000"/>
+          <w:lang w:val="en-US" w:eastAsia="fr-CH"/>
+        </w:rPr>
+        <w:t>issue with this method-- “useless” cubies (center cubies) is</w:t>
+      </w:r>
+      <w:r>
+        <w:rPr>
+          <w:rFonts w:eastAsia="Times New Roman" w:cs="Times New Roman"/>
+          <w:color w:val="000000"/>
+          <w:lang w:val="en-US" w:eastAsia="fr-CH"/>
+        </w:rPr>
+        <w:t xml:space="preserve"> a possible position vector.</w:t>
       </w:r>
     </w:p>
     <w:p>
@@ -5069,6 +5007,573 @@
           <w:lang w:val="en-US" w:eastAsia="fr-CH"/>
         </w:rPr>
       </w:pPr>
+      <w:r>
+        <w:rPr>
+          <w:rFonts w:eastAsia="Times New Roman" w:cs="Times New Roman"/>
+          <w:i/>
+          <w:iCs/>
+          <w:color w:val="000000"/>
+          <w:lang w:val="en-US" w:eastAsia="fr-CH"/>
+        </w:rPr>
+        <w:t>6</w:t>
+      </w:r>
+      <w:r>
+        <w:rPr>
+          <w:rFonts w:eastAsia="Times New Roman" w:cs="Times New Roman"/>
+          <w:i/>
+          <w:iCs/>
+          <w:color w:val="000000"/>
+          <w:lang w:val="en-US" w:eastAsia="fr-CH"/>
+        </w:rPr>
+        <w:t xml:space="preserve"> 3x3 Matrices</w:t>
+      </w:r>
+    </w:p>
+    <w:p>
+      <w:pPr>
+        <w:spacing w:before="100" w:beforeAutospacing="1" w:after="0" w:line="240" w:lineRule="auto"/>
+        <w:ind w:left="737"/>
+        <w:jc w:val="both"/>
+        <w:rPr>
+          <w:rFonts w:eastAsia="Times New Roman" w:cs="Times New Roman"/>
+          <w:color w:val="000000"/>
+          <w:lang w:val="en-US" w:eastAsia="fr-CH"/>
+        </w:rPr>
+      </w:pPr>
+      <w:r>
+        <w:rPr>
+          <w:rFonts w:eastAsia="Times New Roman" w:cs="Times New Roman"/>
+          <w:color w:val="000000"/>
+          <w:lang w:val="en-US" w:eastAsia="fr-CH"/>
+        </w:rPr>
+        <w:t xml:space="preserve">Essentially the same model as the 3x3x3 </w:t>
+      </w:r>
+      <w:r>
+        <w:rPr>
+          <w:rFonts w:eastAsia="Times New Roman" w:cs="Times New Roman"/>
+          <w:color w:val="000000"/>
+          <w:lang w:val="en-US" w:eastAsia="fr-CH"/>
+        </w:rPr>
+        <w:t>array</w:t>
+      </w:r>
+      <w:r>
+        <w:rPr>
+          <w:rFonts w:eastAsia="Times New Roman" w:cs="Times New Roman"/>
+          <w:color w:val="000000"/>
+          <w:lang w:val="en-US" w:eastAsia="fr-CH"/>
+        </w:rPr>
+        <w:t xml:space="preserve">-- the difference lies in the fact that we're working on each layer individually in this model as </w:t>
+      </w:r>
+      <w:r>
+        <w:rPr>
+          <w:rFonts w:eastAsia="Times New Roman" w:cs="Times New Roman"/>
+          <w:color w:val="000000"/>
+          <w:lang w:val="en-US" w:eastAsia="fr-CH"/>
+        </w:rPr>
+        <w:t>opposed</w:t>
+      </w:r>
+      <w:r>
+        <w:rPr>
+          <w:rFonts w:eastAsia="Times New Roman" w:cs="Times New Roman"/>
+          <w:color w:val="000000"/>
+          <w:lang w:val="en-US" w:eastAsia="fr-CH"/>
+        </w:rPr>
+        <w:t xml:space="preserve"> to the previous one.</w:t>
+      </w:r>
+    </w:p>
+    <w:p>
+      <w:pPr>
+        <w:spacing w:before="100" w:beforeAutospacing="1" w:after="0" w:line="240" w:lineRule="auto"/>
+        <w:ind w:left="737"/>
+        <w:jc w:val="both"/>
+        <w:rPr>
+          <w:rFonts w:eastAsia="Times New Roman" w:cs="Times New Roman"/>
+          <w:lang w:val="en-US" w:eastAsia="fr-CH"/>
+        </w:rPr>
+      </w:pPr>
+    </w:p>
+    <w:p>
+      <w:pPr>
+        <w:rPr>
+          <w:rFonts w:asciiTheme="majorHAnsi" w:eastAsia="Times New Roman" w:hAnsiTheme="majorHAnsi" w:cstheme="majorBidi"/>
+          <w:b/>
+          <w:bCs/>
+          <w:color w:val="365F91" w:themeColor="accent1" w:themeShade="BF"/>
+          <w:sz w:val="28"/>
+          <w:szCs w:val="28"/>
+          <w:lang w:val="en-US" w:eastAsia="fr-CH"/>
+        </w:rPr>
+      </w:pPr>
+      <w:r>
+        <w:rPr>
+          <w:rFonts w:eastAsia="Times New Roman"/>
+          <w:lang w:val="en-US" w:eastAsia="fr-CH"/>
+        </w:rPr>
+        <w:br w:type="page"/>
+      </w:r>
+    </w:p>
+    <w:p>
+      <w:pPr>
+        <w:pStyle w:val="Titre2"/>
+        <w:rPr>
+          <w:rFonts w:eastAsia="Times New Roman"/>
+          <w:lang w:val="en-US" w:eastAsia="fr-CH"/>
+        </w:rPr>
+      </w:pPr>
+      <w:bookmarkStart w:id="8" w:name="_Toc410145288"/>
+      <w:r>
+        <w:rPr>
+          <w:rFonts w:eastAsia="Times New Roman"/>
+          <w:lang w:val="en-US" w:eastAsia="fr-CH"/>
+        </w:rPr>
+        <w:lastRenderedPageBreak/>
+        <w:t>Task distribution</w:t>
+      </w:r>
+      <w:bookmarkEnd w:id="8"/>
+    </w:p>
+    <w:p>
+      <w:pPr>
+        <w:rPr>
+          <w:lang w:val="en-US" w:eastAsia="fr-CH"/>
+        </w:rPr>
+      </w:pPr>
+    </w:p>
+    <w:tbl>
+      <w:tblPr>
+        <w:tblStyle w:val="Grilledutableau"/>
+        <w:tblW w:w="0" w:type="auto"/>
+        <w:tblLook w:val="04A0" w:firstRow="1" w:lastRow="0" w:firstColumn="1" w:lastColumn="0" w:noHBand="0" w:noVBand="1"/>
+      </w:tblPr>
+      <w:tblGrid>
+        <w:gridCol w:w="3070"/>
+        <w:gridCol w:w="3071"/>
+        <w:gridCol w:w="3071"/>
+      </w:tblGrid>
+      <w:tr>
+        <w:tc>
+          <w:tcPr>
+            <w:tcW w:w="3070" w:type="dxa"/>
+          </w:tcPr>
+          <w:p>
+            <w:pPr>
+              <w:jc w:val="center"/>
+              <w:rPr>
+                <w:lang w:val="en-US" w:eastAsia="fr-CH"/>
+              </w:rPr>
+            </w:pPr>
+            <w:r>
+              <w:rPr>
+                <w:lang w:val="en-US" w:eastAsia="fr-CH"/>
+              </w:rPr>
+              <w:t xml:space="preserve">Quentin </w:t>
+            </w:r>
+            <w:proofErr w:type="spellStart"/>
+            <w:r>
+              <w:rPr>
+                <w:lang w:val="en-US" w:eastAsia="fr-CH"/>
+              </w:rPr>
+              <w:t>Jeanmonod</w:t>
+            </w:r>
+            <w:proofErr w:type="spellEnd"/>
+          </w:p>
+        </w:tc>
+        <w:tc>
+          <w:tcPr>
+            <w:tcW w:w="3071" w:type="dxa"/>
+          </w:tcPr>
+          <w:p>
+            <w:pPr>
+              <w:jc w:val="center"/>
+              <w:rPr>
+                <w:lang w:val="en-US" w:eastAsia="fr-CH"/>
+              </w:rPr>
+            </w:pPr>
+            <w:r>
+              <w:rPr>
+                <w:lang w:val="en-US" w:eastAsia="fr-CH"/>
+              </w:rPr>
+              <w:t xml:space="preserve">Karim </w:t>
+            </w:r>
+            <w:proofErr w:type="spellStart"/>
+            <w:r>
+              <w:rPr>
+                <w:lang w:val="en-US" w:eastAsia="fr-CH"/>
+              </w:rPr>
+              <w:t>Luy</w:t>
+            </w:r>
+            <w:proofErr w:type="spellEnd"/>
+          </w:p>
+        </w:tc>
+        <w:tc>
+          <w:tcPr>
+            <w:tcW w:w="3071" w:type="dxa"/>
+          </w:tcPr>
+          <w:p>
+            <w:pPr>
+              <w:jc w:val="center"/>
+              <w:rPr>
+                <w:lang w:val="en-US" w:eastAsia="fr-CH"/>
+              </w:rPr>
+            </w:pPr>
+            <w:r>
+              <w:rPr>
+                <w:lang w:val="en-US" w:eastAsia="fr-CH"/>
+              </w:rPr>
+              <w:t xml:space="preserve">Thomas </w:t>
+            </w:r>
+            <w:proofErr w:type="spellStart"/>
+            <w:r>
+              <w:rPr>
+                <w:lang w:val="en-US" w:eastAsia="fr-CH"/>
+              </w:rPr>
+              <w:t>Roulin</w:t>
+            </w:r>
+            <w:proofErr w:type="spellEnd"/>
+          </w:p>
+        </w:tc>
+      </w:tr>
+      <w:tr>
+        <w:tc>
+          <w:tcPr>
+            <w:tcW w:w="3070" w:type="dxa"/>
+          </w:tcPr>
+          <w:p>
+            <w:pPr>
+              <w:pStyle w:val="Paragraphedeliste"/>
+              <w:numPr>
+                <w:ilvl w:val="0"/>
+                <w:numId w:val="3"/>
+              </w:numPr>
+              <w:rPr>
+                <w:lang w:val="en-US" w:eastAsia="fr-CH"/>
+              </w:rPr>
+            </w:pPr>
+            <w:r>
+              <w:rPr>
+                <w:lang w:val="en-US" w:eastAsia="fr-CH"/>
+              </w:rPr>
+              <w:t>Virtual Cube Implementation</w:t>
+            </w:r>
+          </w:p>
+          <w:p>
+            <w:pPr>
+              <w:pStyle w:val="Paragraphedeliste"/>
+              <w:numPr>
+                <w:ilvl w:val="0"/>
+                <w:numId w:val="3"/>
+              </w:numPr>
+              <w:rPr>
+                <w:lang w:val="en-US" w:eastAsia="fr-CH"/>
+              </w:rPr>
+            </w:pPr>
+            <w:proofErr w:type="spellStart"/>
+            <w:r>
+              <w:rPr>
+                <w:lang w:val="en-US" w:eastAsia="fr-CH"/>
+              </w:rPr>
+              <w:t>Fridrich</w:t>
+            </w:r>
+            <w:proofErr w:type="spellEnd"/>
+            <w:r>
+              <w:rPr>
+                <w:lang w:val="en-US" w:eastAsia="fr-CH"/>
+              </w:rPr>
+              <w:t xml:space="preserve"> Algorithm</w:t>
+            </w:r>
+          </w:p>
+          <w:p>
+            <w:pPr>
+              <w:pStyle w:val="Paragraphedeliste"/>
+              <w:numPr>
+                <w:ilvl w:val="0"/>
+                <w:numId w:val="3"/>
+              </w:numPr>
+              <w:rPr>
+                <w:lang w:val="en-US" w:eastAsia="fr-CH"/>
+              </w:rPr>
+            </w:pPr>
+            <w:r>
+              <w:rPr>
+                <w:lang w:val="en-US" w:eastAsia="fr-CH"/>
+              </w:rPr>
+              <w:t>Collaborated on</w:t>
+            </w:r>
+            <w:r>
+              <w:rPr>
+                <w:lang w:val="en-US" w:eastAsia="fr-CH"/>
+              </w:rPr>
+              <w:t xml:space="preserve"> </w:t>
+            </w:r>
+            <w:r>
+              <w:rPr>
+                <w:lang w:val="en-US" w:eastAsia="fr-CH"/>
+              </w:rPr>
+              <w:t>Cube input</w:t>
+            </w:r>
+          </w:p>
+        </w:tc>
+        <w:tc>
+          <w:tcPr>
+            <w:tcW w:w="3071" w:type="dxa"/>
+          </w:tcPr>
+          <w:p>
+            <w:pPr>
+              <w:pStyle w:val="Paragraphedeliste"/>
+              <w:numPr>
+                <w:ilvl w:val="0"/>
+                <w:numId w:val="3"/>
+              </w:numPr>
+              <w:rPr>
+                <w:lang w:val="en-US" w:eastAsia="fr-CH"/>
+              </w:rPr>
+            </w:pPr>
+            <w:r>
+              <w:rPr>
+                <w:lang w:val="en-US" w:eastAsia="fr-CH"/>
+              </w:rPr>
+              <w:t>Versioning management</w:t>
+            </w:r>
+          </w:p>
+          <w:p>
+            <w:pPr>
+              <w:pStyle w:val="Paragraphedeliste"/>
+              <w:numPr>
+                <w:ilvl w:val="0"/>
+                <w:numId w:val="3"/>
+              </w:numPr>
+              <w:rPr>
+                <w:lang w:val="en-US" w:eastAsia="fr-CH"/>
+              </w:rPr>
+            </w:pPr>
+            <w:r>
+              <w:rPr>
+                <w:lang w:val="en-US" w:eastAsia="fr-CH"/>
+              </w:rPr>
+              <w:t>Photoshop – image creation for documentation and program</w:t>
+            </w:r>
+          </w:p>
+          <w:p>
+            <w:pPr>
+              <w:pStyle w:val="Paragraphedeliste"/>
+              <w:numPr>
+                <w:ilvl w:val="0"/>
+                <w:numId w:val="3"/>
+              </w:numPr>
+              <w:rPr>
+                <w:lang w:val="en-US" w:eastAsia="fr-CH"/>
+              </w:rPr>
+            </w:pPr>
+            <w:r>
+              <w:rPr>
+                <w:lang w:val="en-US" w:eastAsia="fr-CH"/>
+              </w:rPr>
+              <w:t>Cube input</w:t>
+            </w:r>
+          </w:p>
+          <w:p>
+            <w:pPr>
+              <w:pStyle w:val="Paragraphedeliste"/>
+              <w:numPr>
+                <w:ilvl w:val="0"/>
+                <w:numId w:val="3"/>
+              </w:numPr>
+              <w:rPr>
+                <w:lang w:val="en-US" w:eastAsia="fr-CH"/>
+              </w:rPr>
+            </w:pPr>
+            <w:r>
+              <w:rPr>
+                <w:lang w:val="en-US" w:eastAsia="fr-CH"/>
+              </w:rPr>
+              <w:t>D</w:t>
+            </w:r>
+            <w:r>
+              <w:rPr>
+                <w:lang w:val="en-US" w:eastAsia="fr-CH"/>
+              </w:rPr>
+              <w:t>ocumentation</w:t>
+            </w:r>
+          </w:p>
+          <w:p>
+            <w:pPr>
+              <w:pStyle w:val="Paragraphedeliste"/>
+              <w:numPr>
+                <w:ilvl w:val="0"/>
+                <w:numId w:val="3"/>
+              </w:numPr>
+              <w:rPr>
+                <w:lang w:val="en-US" w:eastAsia="fr-CH"/>
+              </w:rPr>
+            </w:pPr>
+            <w:r>
+              <w:rPr>
+                <w:lang w:val="en-US" w:eastAsia="fr-CH"/>
+              </w:rPr>
+              <w:t>Collaborated on v</w:t>
+            </w:r>
+            <w:r>
+              <w:rPr>
+                <w:lang w:val="en-US" w:eastAsia="fr-CH"/>
+              </w:rPr>
+              <w:t xml:space="preserve">irtual </w:t>
+            </w:r>
+            <w:r>
+              <w:rPr>
+                <w:lang w:val="en-US" w:eastAsia="fr-CH"/>
+              </w:rPr>
+              <w:t>Cube i</w:t>
+            </w:r>
+            <w:r>
+              <w:rPr>
+                <w:lang w:val="en-US" w:eastAsia="fr-CH"/>
+              </w:rPr>
+              <w:t>mplementation</w:t>
+            </w:r>
+          </w:p>
+          <w:p>
+            <w:pPr>
+              <w:pStyle w:val="Paragraphedeliste"/>
+              <w:rPr>
+                <w:lang w:val="en-US" w:eastAsia="fr-CH"/>
+              </w:rPr>
+            </w:pPr>
+          </w:p>
+        </w:tc>
+        <w:tc>
+          <w:tcPr>
+            <w:tcW w:w="3071" w:type="dxa"/>
+          </w:tcPr>
+          <w:p>
+            <w:pPr>
+              <w:pStyle w:val="Paragraphedeliste"/>
+              <w:numPr>
+                <w:ilvl w:val="0"/>
+                <w:numId w:val="3"/>
+              </w:numPr>
+              <w:rPr>
+                <w:lang w:val="en-US" w:eastAsia="fr-CH"/>
+              </w:rPr>
+            </w:pPr>
+            <w:r>
+              <w:rPr>
+                <w:lang w:val="en-US" w:eastAsia="fr-CH"/>
+              </w:rPr>
+              <w:t xml:space="preserve">Photoshop – image creation </w:t>
+            </w:r>
+            <w:r>
+              <w:rPr>
+                <w:lang w:val="en-US" w:eastAsia="fr-CH"/>
+              </w:rPr>
+              <w:t xml:space="preserve">for </w:t>
+            </w:r>
+            <w:r>
+              <w:rPr>
+                <w:lang w:val="en-US" w:eastAsia="fr-CH"/>
+              </w:rPr>
+              <w:t>program</w:t>
+            </w:r>
+          </w:p>
+          <w:p>
+            <w:pPr>
+              <w:pStyle w:val="Paragraphedeliste"/>
+              <w:numPr>
+                <w:ilvl w:val="0"/>
+                <w:numId w:val="3"/>
+              </w:numPr>
+              <w:rPr>
+                <w:lang w:val="en-US" w:eastAsia="fr-CH"/>
+              </w:rPr>
+            </w:pPr>
+            <w:r>
+              <w:rPr>
+                <w:lang w:val="en-US" w:eastAsia="fr-CH"/>
+              </w:rPr>
+              <w:t>Main window</w:t>
+            </w:r>
+          </w:p>
+          <w:p>
+            <w:pPr>
+              <w:pStyle w:val="Paragraphedeliste"/>
+              <w:numPr>
+                <w:ilvl w:val="0"/>
+                <w:numId w:val="3"/>
+              </w:numPr>
+              <w:rPr>
+                <w:lang w:val="en-US" w:eastAsia="fr-CH"/>
+              </w:rPr>
+            </w:pPr>
+            <w:r>
+              <w:rPr>
+                <w:lang w:val="en-US" w:eastAsia="fr-CH"/>
+              </w:rPr>
+              <w:t>Cube output</w:t>
+            </w:r>
+          </w:p>
+          <w:p>
+            <w:pPr>
+              <w:pStyle w:val="Paragraphedeliste"/>
+              <w:numPr>
+                <w:ilvl w:val="0"/>
+                <w:numId w:val="3"/>
+              </w:numPr>
+              <w:rPr>
+                <w:lang w:val="en-US" w:eastAsia="fr-CH"/>
+              </w:rPr>
+            </w:pPr>
+            <w:proofErr w:type="spellStart"/>
+            <w:r>
+              <w:rPr>
+                <w:lang w:val="en-US" w:eastAsia="fr-CH"/>
+              </w:rPr>
+              <w:t>Isometry</w:t>
+            </w:r>
+            <w:proofErr w:type="spellEnd"/>
+          </w:p>
+          <w:p>
+            <w:pPr>
+              <w:pStyle w:val="Paragraphedeliste"/>
+              <w:numPr>
+                <w:ilvl w:val="0"/>
+                <w:numId w:val="3"/>
+              </w:numPr>
+              <w:rPr>
+                <w:lang w:val="en-US" w:eastAsia="fr-CH"/>
+              </w:rPr>
+            </w:pPr>
+            <w:r>
+              <w:rPr>
+                <w:lang w:val="en-US" w:eastAsia="fr-CH"/>
+              </w:rPr>
+              <w:t>Sequence</w:t>
+            </w:r>
+            <w:r>
+              <w:rPr>
+                <w:lang w:val="en-US" w:eastAsia="fr-CH"/>
+              </w:rPr>
+              <w:t xml:space="preserve"> handling</w:t>
+            </w:r>
+          </w:p>
+        </w:tc>
+      </w:tr>
+    </w:tbl>
+    <w:p>
+      <w:pPr>
+        <w:rPr>
+          <w:lang w:val="en-US" w:eastAsia="fr-CH"/>
+        </w:rPr>
+      </w:pPr>
+    </w:p>
+    <w:p>
+      <w:pPr>
+        <w:rPr>
+          <w:lang w:val="en-US" w:eastAsia="fr-CH"/>
+        </w:rPr>
+      </w:pPr>
+      <w:r>
+        <w:rPr>
+          <w:lang w:val="en-US" w:eastAsia="fr-CH"/>
+        </w:rPr>
+        <w:br w:type="page"/>
+      </w:r>
     </w:p>
     <w:p>
       <w:pPr>
@@ -5078,7 +5583,7 @@
           <w:lang w:val="en-US" w:eastAsia="fr-CH"/>
         </w:rPr>
       </w:pPr>
-      <w:bookmarkStart w:id="7" w:name="_Toc410115672"/>
+      <w:bookmarkStart w:id="9" w:name="_Toc410145289"/>
       <w:r>
         <w:rPr>
           <w:rFonts w:eastAsia="Times New Roman"/>
@@ -5087,7 +5592,7 @@
         <w:lastRenderedPageBreak/>
         <w:t>The actual solution</w:t>
       </w:r>
-      <w:bookmarkEnd w:id="7"/>
+      <w:bookmarkEnd w:id="9"/>
     </w:p>
     <w:p>
       <w:pPr>
@@ -5122,7 +5627,7 @@
           <w:lang w:val="en-US" w:eastAsia="fr-CH"/>
         </w:rPr>
       </w:pPr>
-      <w:bookmarkStart w:id="8" w:name="_Toc410115673"/>
+      <w:bookmarkStart w:id="10" w:name="_Toc410145290"/>
       <w:r>
         <w:rPr>
           <w:rFonts w:eastAsia="Times New Roman"/>
@@ -5130,7 +5635,7 @@
         </w:rPr>
         <w:t>Color</w:t>
       </w:r>
-      <w:bookmarkEnd w:id="8"/>
+      <w:bookmarkEnd w:id="10"/>
     </w:p>
     <w:p>
       <w:pPr>
@@ -5428,7 +5933,7 @@
           <w:lang w:val="en-US" w:eastAsia="fr-CH"/>
         </w:rPr>
       </w:pPr>
-      <w:bookmarkStart w:id="9" w:name="_Toc410115674"/>
+      <w:bookmarkStart w:id="11" w:name="_Toc410145291"/>
       <w:r>
         <w:rPr>
           <w:rFonts w:eastAsia="Times New Roman"/>
@@ -5436,7 +5941,7 @@
         </w:rPr>
         <w:t>Cube</w:t>
       </w:r>
-      <w:bookmarkEnd w:id="9"/>
+      <w:bookmarkEnd w:id="11"/>
     </w:p>
     <w:p>
       <w:pPr>
@@ -5475,7 +5980,21 @@
           <w:rFonts w:eastAsia="Times New Roman" w:cs="Times New Roman"/>
           <w:lang w:val="en-US" w:eastAsia="fr-CH"/>
         </w:rPr>
-        <w:t xml:space="preserve"> Before getting into more detail, there is a notable change between the implementation of the cube we had decided during the planning phase of the project and what is actually used now—originally, the cube was supposed to be a 3x3x3 matrix composed of cubies, but to work wi</w:t>
+        <w:t xml:space="preserve"> Before getting into more detail, there is a notable change between the implementation of the cube we had decided during the planning phase of the project and what is actually used now—originally, the cube was supposed to be a 3x3x3 </w:t>
+      </w:r>
+      <w:r>
+        <w:rPr>
+          <w:rFonts w:eastAsia="Times New Roman" w:cs="Times New Roman"/>
+          <w:lang w:val="en-US" w:eastAsia="fr-CH"/>
+        </w:rPr>
+        <w:t>array</w:t>
+      </w:r>
+      <w:r>
+        <w:rPr>
+          <w:rFonts w:eastAsia="Times New Roman" w:cs="Times New Roman"/>
+          <w:lang w:val="en-US" w:eastAsia="fr-CH"/>
+        </w:rPr>
+        <w:t xml:space="preserve"> composed of cubies, but to work wi</w:t>
       </w:r>
       <w:r>
         <w:rPr>
@@ -5489,7 +6008,21 @@
           <w:rFonts w:eastAsia="Times New Roman" w:cs="Times New Roman"/>
           <w:lang w:val="en-US" w:eastAsia="fr-CH"/>
         </w:rPr>
-        <w:t xml:space="preserve"> we decided to change our virtual handling of the cube from a 3x3x3 matrix to </w:t>
+        <w:t xml:space="preserve"> we decided to change our virtual handling of the cube from a 3x3x3 </w:t>
+      </w:r>
+      <w:r>
+        <w:rPr>
+          <w:rFonts w:eastAsia="Times New Roman" w:cs="Times New Roman"/>
+          <w:lang w:val="en-US" w:eastAsia="fr-CH"/>
+        </w:rPr>
+        <w:t>array</w:t>
+      </w:r>
+      <w:r>
+        <w:rPr>
+          <w:rFonts w:eastAsia="Times New Roman" w:cs="Times New Roman"/>
+          <w:lang w:val="en-US" w:eastAsia="fr-CH"/>
+        </w:rPr>
+        <w:t xml:space="preserve"> to </w:t>
       </w:r>
       <w:r>
         <w:rPr>
@@ -5968,7 +6501,7 @@
           <w:lang w:val="en-US" w:eastAsia="fr-CH"/>
         </w:rPr>
       </w:pPr>
-      <w:bookmarkStart w:id="10" w:name="_Toc410115675"/>
+      <w:bookmarkStart w:id="12" w:name="_Toc410145292"/>
       <w:r>
         <w:rPr>
           <w:rFonts w:eastAsia="Times New Roman"/>
@@ -5977,7 +6510,7 @@
         <w:lastRenderedPageBreak/>
         <w:t>The Output</w:t>
       </w:r>
-      <w:bookmarkEnd w:id="10"/>
+      <w:bookmarkEnd w:id="12"/>
     </w:p>
     <w:p>
       <w:pPr>
@@ -6515,7 +7048,7 @@
           <w:lang w:val="en-US" w:eastAsia="fr-CH"/>
         </w:rPr>
       </w:pPr>
-      <w:bookmarkStart w:id="11" w:name="_Toc410115676"/>
+      <w:bookmarkStart w:id="13" w:name="_Toc410145293"/>
       <w:r>
         <w:rPr>
           <w:rFonts w:eastAsia="Times New Roman"/>
@@ -6524,7 +7057,7 @@
         <w:lastRenderedPageBreak/>
         <w:t>The Algorithm</w:t>
       </w:r>
-      <w:bookmarkEnd w:id="11"/>
+      <w:bookmarkEnd w:id="13"/>
     </w:p>
     <w:p>
       <w:pPr>
@@ -6568,7 +7101,7 @@
           <w:lang w:val="en-US" w:eastAsia="fr-CH"/>
         </w:rPr>
       </w:pPr>
-      <w:bookmarkStart w:id="12" w:name="_Toc410115677"/>
+      <w:bookmarkStart w:id="14" w:name="_Toc410145294"/>
       <w:r>
         <w:rPr>
           <w:rFonts w:eastAsia="Times New Roman"/>
@@ -6576,7 +7109,7 @@
         </w:rPr>
         <w:t>The Cross</w:t>
       </w:r>
-      <w:bookmarkEnd w:id="12"/>
+      <w:bookmarkEnd w:id="14"/>
     </w:p>
     <w:p>
       <w:pPr>
@@ -6781,7 +7314,7 @@
           <w:lang w:val="en-US" w:eastAsia="fr-CH"/>
         </w:rPr>
       </w:pPr>
-      <w:bookmarkStart w:id="13" w:name="_Toc410115678"/>
+      <w:bookmarkStart w:id="15" w:name="_Toc410145295"/>
       <w:r>
         <w:rPr>
           <w:rFonts w:eastAsia="Times New Roman"/>
@@ -6790,7 +7323,7 @@
         <w:lastRenderedPageBreak/>
         <w:t>The First 2 Layers (F2L)</w:t>
       </w:r>
-      <w:bookmarkEnd w:id="13"/>
+      <w:bookmarkEnd w:id="15"/>
     </w:p>
     <w:p>
       <w:pPr>
@@ -7036,7 +7569,7 @@
           <w:lang w:val="en-US" w:eastAsia="fr-CH"/>
         </w:rPr>
       </w:pPr>
-      <w:bookmarkStart w:id="14" w:name="_Toc410115679"/>
+      <w:bookmarkStart w:id="16" w:name="_Toc410145296"/>
       <w:r>
         <w:rPr>
           <w:rFonts w:eastAsia="Times New Roman"/>
@@ -7045,7 +7578,7 @@
         <w:lastRenderedPageBreak/>
         <w:t>Orienting the Last Layer (OLL)</w:t>
       </w:r>
-      <w:bookmarkEnd w:id="14"/>
+      <w:bookmarkEnd w:id="16"/>
     </w:p>
     <w:p>
       <w:pPr>
@@ -7242,7 +7775,7 @@
           <w:lang w:val="en-US" w:eastAsia="fr-CH"/>
         </w:rPr>
       </w:pPr>
-      <w:bookmarkStart w:id="15" w:name="_Toc410115680"/>
+      <w:bookmarkStart w:id="17" w:name="_Toc410145297"/>
       <w:r>
         <w:rPr>
           <w:rFonts w:eastAsia="Times New Roman"/>
@@ -7251,7 +7784,7 @@
         <w:lastRenderedPageBreak/>
         <w:t>Positioning the Last Layer (PLL)</w:t>
       </w:r>
-      <w:bookmarkEnd w:id="15"/>
+      <w:bookmarkEnd w:id="17"/>
     </w:p>
     <w:p>
       <w:pPr>
@@ -7353,8 +7886,6 @@
           <w:lang w:val="en-US" w:eastAsia="fr-CH"/>
         </w:rPr>
       </w:pPr>
-      <w:bookmarkStart w:id="16" w:name="_GoBack"/>
-      <w:bookmarkEnd w:id="16"/>
       <w:r>
         <w:rPr>
           <w:rFonts w:eastAsia="Times New Roman" w:cs="Times New Roman"/>
@@ -7460,7 +7991,7 @@
           <w:lang w:val="en-US" w:eastAsia="fr-CH"/>
         </w:rPr>
       </w:pPr>
-      <w:bookmarkStart w:id="17" w:name="_Toc410115681"/>
+      <w:bookmarkStart w:id="18" w:name="_Toc410145298"/>
       <w:r>
         <w:rPr>
           <w:rFonts w:eastAsia="Times New Roman"/>
@@ -7476,7 +8007,7 @@
         </w:rPr>
         <w:t xml:space="preserve"> Evolution</w:t>
       </w:r>
-      <w:bookmarkEnd w:id="17"/>
+      <w:bookmarkEnd w:id="18"/>
     </w:p>
     <w:p>
       <w:pPr>
@@ -7570,15 +8101,13 @@
         </w:rPr>
         <w:t xml:space="preserve">The first version of the cross would find each cross-relevant cubies and place them in order at their respective place to create the cross (order: white-red, white-blue, white-orange, white-green) using specific move sets to avoid disturbing the white face. This version would create the cross with a move count </w:t>
       </w:r>
-      <w:proofErr w:type="spellStart"/>
-      <w:r>
-        <w:rPr>
-          <w:rFonts w:eastAsia="Times New Roman" w:cs="Times New Roman"/>
-          <w:lang w:val="en-US" w:eastAsia="fr-CH"/>
-        </w:rPr>
-        <w:t>neighbouring</w:t>
-      </w:r>
-      <w:proofErr w:type="spellEnd"/>
+      <w:r>
+        <w:rPr>
+          <w:rFonts w:eastAsia="Times New Roman" w:cs="Times New Roman"/>
+          <w:lang w:val="en-US" w:eastAsia="fr-CH"/>
+        </w:rPr>
+        <w:t>neighboring</w:t>
+      </w:r>
       <w:r>
         <w:rPr>
           <w:rFonts w:eastAsia="Times New Roman" w:cs="Times New Roman"/>
@@ -7976,7 +8505,7 @@
           <w:lang w:val="en-US" w:eastAsia="fr-CH"/>
         </w:rPr>
       </w:pPr>
-      <w:bookmarkStart w:id="18" w:name="_Toc410115682"/>
+      <w:bookmarkStart w:id="19" w:name="_Toc410145299"/>
       <w:r>
         <w:rPr>
           <w:rFonts w:eastAsia="Times New Roman"/>
@@ -7985,7 +8514,7 @@
         <w:lastRenderedPageBreak/>
         <w:t>The Input</w:t>
       </w:r>
-      <w:bookmarkEnd w:id="18"/>
+      <w:bookmarkEnd w:id="19"/>
     </w:p>
     <w:p>
       <w:pPr>
@@ -8296,7 +8825,7 @@
           <w:lang w:val="en-US" w:eastAsia="fr-CH"/>
         </w:rPr>
       </w:pPr>
-      <w:bookmarkStart w:id="19" w:name="_Toc410115683"/>
+      <w:bookmarkStart w:id="20" w:name="_Toc410145300"/>
       <w:r>
         <w:rPr>
           <w:rFonts w:eastAsia="Times New Roman"/>
@@ -8305,7 +8834,7 @@
         <w:lastRenderedPageBreak/>
         <w:t>The Interface</w:t>
       </w:r>
-      <w:bookmarkEnd w:id="19"/>
+      <w:bookmarkEnd w:id="20"/>
     </w:p>
     <w:p>
       <w:pPr>
@@ -9103,7 +9632,7 @@
           <w:lang w:val="en-US" w:eastAsia="fr-CH"/>
         </w:rPr>
       </w:pPr>
-      <w:bookmarkStart w:id="20" w:name="_Toc410115684"/>
+      <w:bookmarkStart w:id="21" w:name="_Toc410145301"/>
       <w:r>
         <w:rPr>
           <w:rFonts w:eastAsia="Times New Roman"/>
@@ -9112,7 +9641,7 @@
         <w:lastRenderedPageBreak/>
         <w:t>Conclusion</w:t>
       </w:r>
-      <w:bookmarkEnd w:id="20"/>
+      <w:bookmarkEnd w:id="21"/>
     </w:p>
     <w:p>
       <w:pPr>
@@ -9230,7 +9759,7 @@
           <w:lang w:val="en-US" w:eastAsia="fr-CH"/>
         </w:rPr>
       </w:pPr>
-      <w:bookmarkStart w:id="21" w:name="_Toc410115685"/>
+      <w:bookmarkStart w:id="22" w:name="_Toc410145302"/>
       <w:r>
         <w:rPr>
           <w:rFonts w:eastAsia="Times New Roman"/>
@@ -9239,7 +9768,7 @@
         <w:lastRenderedPageBreak/>
         <w:t>Bibliography</w:t>
       </w:r>
-      <w:bookmarkEnd w:id="21"/>
+      <w:bookmarkEnd w:id="22"/>
     </w:p>
     <w:p>
       <w:pPr>
@@ -9818,10 +10347,134 @@
         <w:t>, 2012. Web. 20 Jan. 2015.</w:t>
       </w:r>
     </w:p>
+    <w:p>
+      <w:pPr>
+        <w:pStyle w:val="Paragraphedeliste"/>
+        <w:rPr>
+          <w:rFonts w:eastAsia="Times New Roman" w:cs="Times New Roman"/>
+          <w:lang w:val="en-US" w:eastAsia="fr-CH"/>
+        </w:rPr>
+      </w:pPr>
+    </w:p>
+    <w:p>
+      <w:pPr>
+        <w:pStyle w:val="Paragraphedeliste"/>
+        <w:numPr>
+          <w:ilvl w:val="0"/>
+          <w:numId w:val="2"/>
+        </w:numPr>
+        <w:rPr>
+          <w:rFonts w:eastAsia="Times New Roman" w:cs="Times New Roman"/>
+          <w:lang w:val="en-US" w:eastAsia="fr-CH"/>
+        </w:rPr>
+      </w:pPr>
+      <w:r>
+        <w:rPr>
+          <w:rFonts w:ascii="Helvetica" w:hAnsi="Helvetica" w:cs="Helvetica"/>
+          <w:color w:val="000000"/>
+          <w:sz w:val="21"/>
+          <w:szCs w:val="21"/>
+          <w:shd w:val="clear" w:color="auto" w:fill="F2F2F2"/>
+          <w:lang w:val="en-GB"/>
+        </w:rPr>
+        <w:t>"Isometric Graphics in Video Games and Pixel Art."</w:t>
+      </w:r>
+      <w:r>
+        <w:rPr>
+          <w:rStyle w:val="apple-converted-space"/>
+          <w:rFonts w:ascii="Helvetica" w:hAnsi="Helvetica" w:cs="Helvetica"/>
+          <w:color w:val="000000"/>
+          <w:sz w:val="21"/>
+          <w:szCs w:val="21"/>
+          <w:shd w:val="clear" w:color="auto" w:fill="F2F2F2"/>
+          <w:lang w:val="en-GB"/>
+        </w:rPr>
+        <w:t> </w:t>
+      </w:r>
+      <w:r>
+        <w:rPr>
+          <w:rFonts w:ascii="Helvetica" w:hAnsi="Helvetica" w:cs="Helvetica"/>
+          <w:i/>
+          <w:iCs/>
+          <w:color w:val="000000"/>
+          <w:sz w:val="21"/>
+          <w:szCs w:val="21"/>
+          <w:shd w:val="clear" w:color="auto" w:fill="F2F2F2"/>
+          <w:lang w:val="en-GB"/>
+        </w:rPr>
+        <w:t>Wikipedia</w:t>
+      </w:r>
+      <w:r>
+        <w:rPr>
+          <w:rFonts w:ascii="Helvetica" w:hAnsi="Helvetica" w:cs="Helvetica"/>
+          <w:color w:val="000000"/>
+          <w:sz w:val="21"/>
+          <w:szCs w:val="21"/>
+          <w:shd w:val="clear" w:color="auto" w:fill="F2F2F2"/>
+          <w:lang w:val="en-GB"/>
+        </w:rPr>
+        <w:t xml:space="preserve">. Wikimedia Foundation, </w:t>
+      </w:r>
+      <w:proofErr w:type="spellStart"/>
+      <w:r>
+        <w:rPr>
+          <w:rFonts w:ascii="Helvetica" w:hAnsi="Helvetica" w:cs="Helvetica"/>
+          <w:color w:val="000000"/>
+          <w:sz w:val="21"/>
+          <w:szCs w:val="21"/>
+          <w:shd w:val="clear" w:color="auto" w:fill="F2F2F2"/>
+          <w:lang w:val="en-GB"/>
+        </w:rPr>
+        <w:t>n.d.</w:t>
+      </w:r>
+      <w:proofErr w:type="spellEnd"/>
+      <w:r>
+        <w:rPr>
+          <w:rFonts w:ascii="Helvetica" w:hAnsi="Helvetica" w:cs="Helvetica"/>
+          <w:color w:val="000000"/>
+          <w:sz w:val="21"/>
+          <w:szCs w:val="21"/>
+          <w:shd w:val="clear" w:color="auto" w:fill="F2F2F2"/>
+          <w:lang w:val="en-GB"/>
+        </w:rPr>
+        <w:t xml:space="preserve"> Web. 2 Jan. 2015. </w:t>
+      </w:r>
+      <w:hyperlink r:id="rId39" w:history="1">
+        <w:r>
+          <w:rPr>
+            <w:rStyle w:val="Lienhypertexte"/>
+            <w:rFonts w:ascii="Helvetica" w:hAnsi="Helvetica" w:cs="Helvetica"/>
+            <w:sz w:val="21"/>
+            <w:szCs w:val="21"/>
+            <w:shd w:val="clear" w:color="auto" w:fill="F2F2F2"/>
+            <w:lang w:val="en-GB"/>
+          </w:rPr>
+          <w:t>http://en.wikipedia.org/wiki/Isometric_graphics_in_video_games_and_pixel_art</w:t>
+        </w:r>
+      </w:hyperlink>
+    </w:p>
+    <w:p>
+      <w:pPr>
+        <w:pStyle w:val="Paragraphedeliste"/>
+        <w:rPr>
+          <w:rFonts w:eastAsia="Times New Roman" w:cs="Times New Roman"/>
+          <w:lang w:val="en-US" w:eastAsia="fr-CH"/>
+        </w:rPr>
+      </w:pPr>
+    </w:p>
+    <w:p>
+      <w:pPr>
+        <w:pStyle w:val="Paragraphedeliste"/>
+        <w:rPr>
+          <w:rFonts w:eastAsia="Times New Roman" w:cs="Times New Roman"/>
+          <w:lang w:val="en-US" w:eastAsia="fr-CH"/>
+        </w:rPr>
+      </w:pPr>
+    </w:p>
     <w:sectPr>
-      <w:headerReference w:type="default" r:id="rId39"/>
-      <w:footerReference w:type="default" r:id="rId40"/>
-      <w:headerReference w:type="first" r:id="rId41"/>
+      <w:headerReference w:type="default" r:id="rId40"/>
+      <w:footerReference w:type="default" r:id="rId41"/>
+      <w:headerReference w:type="first" r:id="rId42"/>
       <w:pgSz w:w="11906" w:h="16838"/>
       <w:pgMar w:top="1417" w:right="1417" w:bottom="1417" w:left="1417" w:header="708" w:footer="708" w:gutter="0"/>
       <w:cols w:space="708"/>
@@ -9887,7 +10540,7 @@
             <w:noProof/>
             <w:lang w:val="fr-FR"/>
           </w:rPr>
-          <w:t>25</w:t>
+          <w:t>26</w:t>
         </w:r>
         <w:r>
           <w:fldChar w:fldCharType="end"/>
@@ -10248,11 +10901,127 @@
       </w:rPr>
     </w:lvl>
   </w:abstractNum>
+  <w:abstractNum w:abstractNumId="2">
+    <w:nsid w:val="34AE3472"/>
+    <w:multiLevelType w:val="hybridMultilevel"/>
+    <w:tmpl w:val="E4121468"/>
+    <w:lvl w:ilvl="0" w:tplc="100C0001">
+      <w:start w:val="1"/>
+      <w:numFmt w:val="bullet"/>
+      <w:lvlText w:val=""/>
+      <w:lvlJc w:val="left"/>
+      <w:pPr>
+        <w:ind w:left="720" w:hanging="360"/>
+      </w:pPr>
+      <w:rPr>
+        <w:rFonts w:ascii="Symbol" w:hAnsi="Symbol" w:hint="default"/>
+      </w:rPr>
+    </w:lvl>
+    <w:lvl w:ilvl="1" w:tplc="100C0003" w:tentative="1">
+      <w:start w:val="1"/>
+      <w:numFmt w:val="bullet"/>
+      <w:lvlText w:val="o"/>
+      <w:lvlJc w:val="left"/>
+      <w:pPr>
+        <w:ind w:left="1440" w:hanging="360"/>
+      </w:pPr>
+      <w:rPr>
+        <w:rFonts w:ascii="Courier New" w:hAnsi="Courier New" w:cs="Courier New" w:hint="default"/>
+      </w:rPr>
+    </w:lvl>
+    <w:lvl w:ilvl="2" w:tplc="100C0005" w:tentative="1">
+      <w:start w:val="1"/>
+      <w:numFmt w:val="bullet"/>
+      <w:lvlText w:val=""/>
+      <w:lvlJc w:val="left"/>
+      <w:pPr>
+        <w:ind w:left="2160" w:hanging="360"/>
+      </w:pPr>
+      <w:rPr>
+        <w:rFonts w:ascii="Wingdings" w:hAnsi="Wingdings" w:hint="default"/>
+      </w:rPr>
+    </w:lvl>
+    <w:lvl w:ilvl="3" w:tplc="100C0001" w:tentative="1">
+      <w:start w:val="1"/>
+      <w:numFmt w:val="bullet"/>
+      <w:lvlText w:val=""/>
+      <w:lvlJc w:val="left"/>
+      <w:pPr>
+        <w:ind w:left="2880" w:hanging="360"/>
+      </w:pPr>
+      <w:rPr>
+        <w:rFonts w:ascii="Symbol" w:hAnsi="Symbol" w:hint="default"/>
+      </w:rPr>
+    </w:lvl>
+    <w:lvl w:ilvl="4" w:tplc="100C0003" w:tentative="1">
+      <w:start w:val="1"/>
+      <w:numFmt w:val="bullet"/>
+      <w:lvlText w:val="o"/>
+      <w:lvlJc w:val="left"/>
+      <w:pPr>
+        <w:ind w:left="3600" w:hanging="360"/>
+      </w:pPr>
+      <w:rPr>
+        <w:rFonts w:ascii="Courier New" w:hAnsi="Courier New" w:cs="Courier New" w:hint="default"/>
+      </w:rPr>
+    </w:lvl>
+    <w:lvl w:ilvl="5" w:tplc="100C0005" w:tentative="1">
+      <w:start w:val="1"/>
+      <w:numFmt w:val="bullet"/>
+      <w:lvlText w:val=""/>
+      <w:lvlJc w:val="left"/>
+      <w:pPr>
+        <w:ind w:left="4320" w:hanging="360"/>
+      </w:pPr>
+      <w:rPr>
+        <w:rFonts w:ascii="Wingdings" w:hAnsi="Wingdings" w:hint="default"/>
+      </w:rPr>
+    </w:lvl>
+    <w:lvl w:ilvl="6" w:tplc="100C0001" w:tentative="1">
+      <w:start w:val="1"/>
+      <w:numFmt w:val="bullet"/>
+      <w:lvlText w:val=""/>
+      <w:lvlJc w:val="left"/>
+      <w:pPr>
+        <w:ind w:left="5040" w:hanging="360"/>
+      </w:pPr>
+      <w:rPr>
+        <w:rFonts w:ascii="Symbol" w:hAnsi="Symbol" w:hint="default"/>
+      </w:rPr>
+    </w:lvl>
+    <w:lvl w:ilvl="7" w:tplc="100C0003" w:tentative="1">
+      <w:start w:val="1"/>
+      <w:numFmt w:val="bullet"/>
+      <w:lvlText w:val="o"/>
+      <w:lvlJc w:val="left"/>
+      <w:pPr>
+        <w:ind w:left="5760" w:hanging="360"/>
+      </w:pPr>
+      <w:rPr>
+        <w:rFonts w:ascii="Courier New" w:hAnsi="Courier New" w:cs="Courier New" w:hint="default"/>
+      </w:rPr>
+    </w:lvl>
+    <w:lvl w:ilvl="8" w:tplc="100C0005" w:tentative="1">
+      <w:start w:val="1"/>
+      <w:numFmt w:val="bullet"/>
+      <w:lvlText w:val=""/>
+      <w:lvlJc w:val="left"/>
+      <w:pPr>
+        <w:ind w:left="6480" w:hanging="360"/>
+      </w:pPr>
+      <w:rPr>
+        <w:rFonts w:ascii="Wingdings" w:hAnsi="Wingdings" w:hint="default"/>
+      </w:rPr>
+    </w:lvl>
+  </w:abstractNum>
   <w:num w:numId="1">
     <w:abstractNumId w:val="0"/>
   </w:num>
   <w:num w:numId="2">
     <w:abstractNumId w:val="1"/>
+  </w:num>
+  <w:num w:numId="3">
+    <w:abstractNumId w:val="2"/>
   </w:num>
 </w:numbering>
 </file>
@@ -11679,7 +12448,7 @@
 </file>
 
 <file path=customXml/itemProps1.xml><?xml version="1.0" encoding="utf-8"?>
-<ds:datastoreItem xmlns:ds="http://schemas.openxmlformats.org/officeDocument/2006/customXml" ds:itemID="{5CA3FCA1-C607-4806-8C8B-17D3514B8CD3}">
+<ds:datastoreItem xmlns:ds="http://schemas.openxmlformats.org/officeDocument/2006/customXml" ds:itemID="{33235A2F-BD97-463C-B153-517DDD5C59FD}">
   <ds:schemaRefs>
     <ds:schemaRef ds:uri="http://schemas.openxmlformats.org/officeDocument/2006/bibliography"/>
   </ds:schemaRefs>

</xml_diff>